<commit_message>
regulováný zdroj pro 3A kompletní + dokumentace ovládacího panelu
</commit_message>
<xml_diff>
--- a/v3.0/dokumentace.docx
+++ b/v3.0/dokumentace.docx
@@ -605,17 +605,20 @@
           <w:szCs w:val="32"/>
           <w:lang w:eastAsia="cs-CZ"/>
         </w:rPr>
-        <w:t>Auto</w:t>
-      </w:r>
-      <w:r>
+        <w:t>Autor: Milan Kopper</w:t>
+      </w:r>
+    </w:p>
+    <w:p>
+      <w:pPr>
+        <w:spacing w:after="0" w:line="240" w:lineRule="auto"/>
+        <w:textAlignment w:val="baseline"/>
         <w:rPr>
           <w:rFonts w:ascii="Arial" w:eastAsia="Times New Roman" w:hAnsi="Arial" w:cs="Arial"/>
           <w:sz w:val="32"/>
           <w:szCs w:val="32"/>
           <w:lang w:eastAsia="cs-CZ"/>
         </w:rPr>
-        <w:t>r</w:t>
-      </w:r>
+      </w:pPr>
       <w:r>
         <w:rPr>
           <w:rFonts w:ascii="Arial" w:eastAsia="Times New Roman" w:hAnsi="Arial" w:cs="Arial"/>
@@ -623,7 +626,7 @@
           <w:szCs w:val="32"/>
           <w:lang w:eastAsia="cs-CZ"/>
         </w:rPr>
-        <w:t>: Milan Kopper</w:t>
+        <w:t>Škola: Střední průmyslová škola, Trutnov, Školní 101</w:t>
       </w:r>
     </w:p>
     <w:p>
@@ -644,7 +647,7 @@
           <w:szCs w:val="32"/>
           <w:lang w:eastAsia="cs-CZ"/>
         </w:rPr>
-        <w:t>Škola: Střední průmyslová škola, Trutnov, Školní 101</w:t>
+        <w:t>Kraj: Královéhradecký kraj</w:t>
       </w:r>
     </w:p>
     <w:p>
@@ -665,7 +668,7 @@
           <w:szCs w:val="32"/>
           <w:lang w:eastAsia="cs-CZ"/>
         </w:rPr>
-        <w:t>Kraj: Královéhradecký kraj</w:t>
+        <w:t>Konzultant: Bc. Jakub Šenkýř</w:t>
       </w:r>
     </w:p>
     <w:p>
@@ -686,37 +689,7 @@
           <w:szCs w:val="32"/>
           <w:lang w:eastAsia="cs-CZ"/>
         </w:rPr>
-        <w:t>Konzultant: Bc. Jakub Šenkýř</w:t>
-      </w:r>
-    </w:p>
-    <w:p>
-      <w:pPr>
-        <w:spacing w:after="0" w:line="240" w:lineRule="auto"/>
-        <w:textAlignment w:val="baseline"/>
-        <w:rPr>
-          <w:rFonts w:ascii="Arial" w:eastAsia="Times New Roman" w:hAnsi="Arial" w:cs="Arial"/>
-          <w:sz w:val="32"/>
-          <w:szCs w:val="32"/>
-          <w:lang w:eastAsia="cs-CZ"/>
-        </w:rPr>
-      </w:pPr>
-      <w:r>
-        <w:rPr>
-          <w:rFonts w:ascii="Arial" w:eastAsia="Times New Roman" w:hAnsi="Arial" w:cs="Arial"/>
-          <w:sz w:val="32"/>
-          <w:szCs w:val="32"/>
-          <w:lang w:eastAsia="cs-CZ"/>
-        </w:rPr>
-        <w:t>Trutnov, 20</w:t>
-      </w:r>
-      <w:r>
-        <w:rPr>
-          <w:rFonts w:ascii="Arial" w:eastAsia="Times New Roman" w:hAnsi="Arial" w:cs="Arial"/>
-          <w:sz w:val="32"/>
-          <w:szCs w:val="32"/>
-          <w:lang w:eastAsia="cs-CZ"/>
-        </w:rPr>
-        <w:t>22</w:t>
+        <w:t>Trutnov, 2022</w:t>
       </w:r>
     </w:p>
     <w:p>
@@ -751,81 +724,33 @@
         <w:rPr>
           <w:lang w:eastAsia="cs-CZ"/>
         </w:rPr>
-        <w:t>Prohlašuj</w:t>
-      </w:r>
-      <w:r>
-        <w:rPr>
-          <w:lang w:eastAsia="cs-CZ"/>
-        </w:rPr>
-        <w:t>i</w:t>
-      </w:r>
-      <w:r>
-        <w:rPr>
-          <w:lang w:eastAsia="cs-CZ"/>
-        </w:rPr>
-        <w:t xml:space="preserve">, že </w:t>
-      </w:r>
-      <w:r>
-        <w:rPr>
-          <w:lang w:eastAsia="cs-CZ"/>
-        </w:rPr>
-        <w:t>jsem svoji</w:t>
-      </w:r>
-      <w:r>
-        <w:rPr>
-          <w:lang w:eastAsia="cs-CZ"/>
-        </w:rPr>
-        <w:t xml:space="preserve"> práci SOČ pod vedením Bc. Jakuba Šenkýře vypracoval samostatně a použili jsme pouze zdroje uvedené v seznamu zdrojů.</w:t>
-      </w:r>
-    </w:p>
-    <w:p>
-      <w:pPr>
-        <w:rPr>
-          <w:lang w:eastAsia="cs-CZ"/>
-        </w:rPr>
-      </w:pPr>
-      <w:r>
-        <w:rPr>
-          <w:lang w:eastAsia="cs-CZ"/>
-        </w:rPr>
-        <w:t>Prohlašuj</w:t>
-      </w:r>
-      <w:r>
-        <w:rPr>
-          <w:lang w:eastAsia="cs-CZ"/>
-        </w:rPr>
-        <w:t>i</w:t>
-      </w:r>
-      <w:r>
-        <w:rPr>
-          <w:lang w:eastAsia="cs-CZ"/>
-        </w:rPr>
-        <w:t>, že tištěná a elektronická verze soutěžní práce SOČ jsou shodné.</w:t>
-      </w:r>
-    </w:p>
-    <w:p>
-      <w:pPr>
-        <w:rPr>
-          <w:lang w:eastAsia="cs-CZ"/>
-        </w:rPr>
-      </w:pPr>
-      <w:r>
-        <w:rPr>
-          <w:lang w:eastAsia="cs-CZ"/>
-        </w:rPr>
-        <w:t>V Trutnově dne 28.3.202</w:t>
-      </w:r>
-      <w:r>
-        <w:rPr>
-          <w:lang w:eastAsia="cs-CZ"/>
-        </w:rPr>
-        <w:t>2</w:t>
-      </w:r>
-      <w:r>
-        <w:rPr>
-          <w:lang w:eastAsia="cs-CZ"/>
-        </w:rPr>
-        <w:t xml:space="preserve"> </w:t>
+        <w:t>Prohlašuji, že jsem svoji práci SOČ pod vedením Bc. Jakuba Šenkýře vypracoval samostatně a použili jsme pouze zdroje uvedené v seznamu zdrojů.</w:t>
+      </w:r>
+    </w:p>
+    <w:p>
+      <w:pPr>
+        <w:rPr>
+          <w:lang w:eastAsia="cs-CZ"/>
+        </w:rPr>
+      </w:pPr>
+      <w:r>
+        <w:rPr>
+          <w:lang w:eastAsia="cs-CZ"/>
+        </w:rPr>
+        <w:t>Prohlašuji, že tištěná a elektronická verze soutěžní práce SOČ jsou shodné.</w:t>
+      </w:r>
+    </w:p>
+    <w:p>
+      <w:pPr>
+        <w:rPr>
+          <w:lang w:eastAsia="cs-CZ"/>
+        </w:rPr>
+      </w:pPr>
+      <w:r>
+        <w:rPr>
+          <w:lang w:eastAsia="cs-CZ"/>
+        </w:rPr>
+        <w:t xml:space="preserve">V Trutnově dne 28.3.2022 </w:t>
       </w:r>
       <w:r>
         <w:rPr>
@@ -915,17 +840,7 @@
           <w:lang w:eastAsia="cs-CZ"/>
         </w:rPr>
         <w:lastRenderedPageBreak/>
-        <w:t>Poděkování</w:t>
-      </w:r>
-      <w:r>
-        <w:rPr>
-          <w:b/>
-          <w:bCs/>
-          <w:sz w:val="36"/>
-          <w:szCs w:val="32"/>
-          <w:lang w:eastAsia="cs-CZ"/>
-        </w:rPr>
-        <w:t xml:space="preserve"> (přepiš do jednotného čísla!)</w:t>
+        <w:t>Poděkování (přepiš do jednotného čísla!)</w:t>
       </w:r>
     </w:p>
     <w:p>
@@ -5031,15 +4946,7 @@
           <w:szCs w:val="24"/>
           <w:lang w:eastAsia="cs-CZ"/>
         </w:rPr>
-        <w:t>regul</w:t>
-      </w:r>
-      <w:r>
-        <w:rPr>
-          <w:rFonts w:eastAsia="Times New Roman" w:cs="Times New Roman"/>
-          <w:szCs w:val="24"/>
-          <w:lang w:eastAsia="cs-CZ"/>
-        </w:rPr>
-        <w:t>ator</w:t>
+        <w:t>regulator</w:t>
       </w:r>
       <w:proofErr w:type="spellEnd"/>
       <w:r>
@@ -5197,7 +5104,7 @@
         </w:rPr>
         <w:fldChar w:fldCharType="separate"/>
       </w:r>
-      <w:hyperlink w:anchor="_Toc93338233" w:history="1">
+      <w:hyperlink w:anchor="_Toc93345281" w:history="1">
         <w:r>
           <w:rPr>
             <w:rStyle w:val="Hypertextovodkaz"/>
@@ -5241,7 +5148,7 @@
             <w:noProof/>
             <w:webHidden/>
           </w:rPr>
-          <w:instrText xml:space="preserve"> PAGEREF _Toc93338233 \h </w:instrText>
+          <w:instrText xml:space="preserve"> PAGEREF _Toc93345281 \h </w:instrText>
         </w:r>
         <w:r>
           <w:rPr>
@@ -5261,7 +5168,7 @@
             <w:noProof/>
             <w:webHidden/>
           </w:rPr>
-          <w:t>7</w:t>
+          <w:t>6</w:t>
         </w:r>
         <w:r>
           <w:rPr>
@@ -5286,7 +5193,7 @@
           <w:lang w:eastAsia="cs-CZ"/>
         </w:rPr>
       </w:pPr>
-      <w:hyperlink w:anchor="_Toc93338234" w:history="1">
+      <w:hyperlink w:anchor="_Toc93345282" w:history="1">
         <w:r>
           <w:rPr>
             <w:rStyle w:val="Hypertextovodkaz"/>
@@ -5330,7 +5237,7 @@
             <w:noProof/>
             <w:webHidden/>
           </w:rPr>
-          <w:instrText xml:space="preserve"> PAGEREF _Toc93338234 \h </w:instrText>
+          <w:instrText xml:space="preserve"> PAGEREF _Toc93345282 \h </w:instrText>
         </w:r>
         <w:r>
           <w:rPr>
@@ -5350,7 +5257,7 @@
             <w:noProof/>
             <w:webHidden/>
           </w:rPr>
-          <w:t>8</w:t>
+          <w:t>7</w:t>
         </w:r>
         <w:r>
           <w:rPr>
@@ -5375,7 +5282,7 @@
           <w:lang w:eastAsia="cs-CZ"/>
         </w:rPr>
       </w:pPr>
-      <w:hyperlink w:anchor="_Toc93338235" w:history="1">
+      <w:hyperlink w:anchor="_Toc93345283" w:history="1">
         <w:r>
           <w:rPr>
             <w:rStyle w:val="Hypertextovodkaz"/>
@@ -5398,6 +5305,540 @@
             <w:rStyle w:val="Hypertextovodkaz"/>
             <w:noProof/>
           </w:rPr>
+          <w:t>Ovládací panel</w:t>
+        </w:r>
+        <w:r>
+          <w:rPr>
+            <w:noProof/>
+            <w:webHidden/>
+          </w:rPr>
+          <w:tab/>
+        </w:r>
+        <w:r>
+          <w:rPr>
+            <w:noProof/>
+            <w:webHidden/>
+          </w:rPr>
+          <w:fldChar w:fldCharType="begin"/>
+        </w:r>
+        <w:r>
+          <w:rPr>
+            <w:noProof/>
+            <w:webHidden/>
+          </w:rPr>
+          <w:instrText xml:space="preserve"> PAGEREF _Toc93345283 \h </w:instrText>
+        </w:r>
+        <w:r>
+          <w:rPr>
+            <w:noProof/>
+            <w:webHidden/>
+          </w:rPr>
+        </w:r>
+        <w:r>
+          <w:rPr>
+            <w:noProof/>
+            <w:webHidden/>
+          </w:rPr>
+          <w:fldChar w:fldCharType="separate"/>
+        </w:r>
+        <w:r>
+          <w:rPr>
+            <w:noProof/>
+            <w:webHidden/>
+          </w:rPr>
+          <w:t>7</w:t>
+        </w:r>
+        <w:r>
+          <w:rPr>
+            <w:noProof/>
+            <w:webHidden/>
+          </w:rPr>
+          <w:fldChar w:fldCharType="end"/>
+        </w:r>
+      </w:hyperlink>
+    </w:p>
+    <w:p>
+      <w:pPr>
+        <w:pStyle w:val="Obsah3"/>
+        <w:tabs>
+          <w:tab w:val="left" w:pos="1320"/>
+          <w:tab w:val="right" w:leader="dot" w:pos="9062"/>
+        </w:tabs>
+        <w:rPr>
+          <w:rFonts w:asciiTheme="minorHAnsi" w:eastAsiaTheme="minorEastAsia" w:hAnsiTheme="minorHAnsi"/>
+          <w:noProof/>
+          <w:sz w:val="22"/>
+          <w:lang w:eastAsia="cs-CZ"/>
+        </w:rPr>
+      </w:pPr>
+      <w:hyperlink w:anchor="_Toc93345284" w:history="1">
+        <w:r>
+          <w:rPr>
+            <w:rStyle w:val="Hypertextovodkaz"/>
+            <w:rFonts w:cs="Times New Roman"/>
+            <w:noProof/>
+          </w:rPr>
+          <w:t>2.1.1.</w:t>
+        </w:r>
+        <w:r>
+          <w:rPr>
+            <w:rFonts w:asciiTheme="minorHAnsi" w:eastAsiaTheme="minorEastAsia" w:hAnsiTheme="minorHAnsi"/>
+            <w:noProof/>
+            <w:sz w:val="22"/>
+            <w:lang w:eastAsia="cs-CZ"/>
+          </w:rPr>
+          <w:tab/>
+        </w:r>
+        <w:r>
+          <w:rPr>
+            <w:rStyle w:val="Hypertextovodkaz"/>
+            <w:noProof/>
+          </w:rPr>
+          <w:t>Enkodér</w:t>
+        </w:r>
+        <w:r>
+          <w:rPr>
+            <w:noProof/>
+            <w:webHidden/>
+          </w:rPr>
+          <w:tab/>
+        </w:r>
+        <w:r>
+          <w:rPr>
+            <w:noProof/>
+            <w:webHidden/>
+          </w:rPr>
+          <w:fldChar w:fldCharType="begin"/>
+        </w:r>
+        <w:r>
+          <w:rPr>
+            <w:noProof/>
+            <w:webHidden/>
+          </w:rPr>
+          <w:instrText xml:space="preserve"> PAGEREF _Toc93345284 \h </w:instrText>
+        </w:r>
+        <w:r>
+          <w:rPr>
+            <w:noProof/>
+            <w:webHidden/>
+          </w:rPr>
+        </w:r>
+        <w:r>
+          <w:rPr>
+            <w:noProof/>
+            <w:webHidden/>
+          </w:rPr>
+          <w:fldChar w:fldCharType="separate"/>
+        </w:r>
+        <w:r>
+          <w:rPr>
+            <w:noProof/>
+            <w:webHidden/>
+          </w:rPr>
+          <w:t>7</w:t>
+        </w:r>
+        <w:r>
+          <w:rPr>
+            <w:noProof/>
+            <w:webHidden/>
+          </w:rPr>
+          <w:fldChar w:fldCharType="end"/>
+        </w:r>
+      </w:hyperlink>
+    </w:p>
+    <w:p>
+      <w:pPr>
+        <w:pStyle w:val="Obsah3"/>
+        <w:tabs>
+          <w:tab w:val="left" w:pos="1320"/>
+          <w:tab w:val="right" w:leader="dot" w:pos="9062"/>
+        </w:tabs>
+        <w:rPr>
+          <w:rFonts w:asciiTheme="minorHAnsi" w:eastAsiaTheme="minorEastAsia" w:hAnsiTheme="minorHAnsi"/>
+          <w:noProof/>
+          <w:sz w:val="22"/>
+          <w:lang w:eastAsia="cs-CZ"/>
+        </w:rPr>
+      </w:pPr>
+      <w:hyperlink w:anchor="_Toc93345285" w:history="1">
+        <w:r>
+          <w:rPr>
+            <w:rStyle w:val="Hypertextovodkaz"/>
+            <w:rFonts w:cs="Times New Roman"/>
+            <w:noProof/>
+          </w:rPr>
+          <w:t>2.1.2.</w:t>
+        </w:r>
+        <w:r>
+          <w:rPr>
+            <w:rFonts w:asciiTheme="minorHAnsi" w:eastAsiaTheme="minorEastAsia" w:hAnsiTheme="minorHAnsi"/>
+            <w:noProof/>
+            <w:sz w:val="22"/>
+            <w:lang w:eastAsia="cs-CZ"/>
+          </w:rPr>
+          <w:tab/>
+        </w:r>
+        <w:r>
+          <w:rPr>
+            <w:rStyle w:val="Hypertextovodkaz"/>
+            <w:noProof/>
+          </w:rPr>
+          <w:t>Tlačítka</w:t>
+        </w:r>
+        <w:r>
+          <w:rPr>
+            <w:noProof/>
+            <w:webHidden/>
+          </w:rPr>
+          <w:tab/>
+        </w:r>
+        <w:r>
+          <w:rPr>
+            <w:noProof/>
+            <w:webHidden/>
+          </w:rPr>
+          <w:fldChar w:fldCharType="begin"/>
+        </w:r>
+        <w:r>
+          <w:rPr>
+            <w:noProof/>
+            <w:webHidden/>
+          </w:rPr>
+          <w:instrText xml:space="preserve"> PAGEREF _Toc93345285 \h </w:instrText>
+        </w:r>
+        <w:r>
+          <w:rPr>
+            <w:noProof/>
+            <w:webHidden/>
+          </w:rPr>
+        </w:r>
+        <w:r>
+          <w:rPr>
+            <w:noProof/>
+            <w:webHidden/>
+          </w:rPr>
+          <w:fldChar w:fldCharType="separate"/>
+        </w:r>
+        <w:r>
+          <w:rPr>
+            <w:noProof/>
+            <w:webHidden/>
+          </w:rPr>
+          <w:t>8</w:t>
+        </w:r>
+        <w:r>
+          <w:rPr>
+            <w:noProof/>
+            <w:webHidden/>
+          </w:rPr>
+          <w:fldChar w:fldCharType="end"/>
+        </w:r>
+      </w:hyperlink>
+    </w:p>
+    <w:p>
+      <w:pPr>
+        <w:pStyle w:val="Obsah3"/>
+        <w:tabs>
+          <w:tab w:val="left" w:pos="1320"/>
+          <w:tab w:val="right" w:leader="dot" w:pos="9062"/>
+        </w:tabs>
+        <w:rPr>
+          <w:rFonts w:asciiTheme="minorHAnsi" w:eastAsiaTheme="minorEastAsia" w:hAnsiTheme="minorHAnsi"/>
+          <w:noProof/>
+          <w:sz w:val="22"/>
+          <w:lang w:eastAsia="cs-CZ"/>
+        </w:rPr>
+      </w:pPr>
+      <w:hyperlink w:anchor="_Toc93345286" w:history="1">
+        <w:r>
+          <w:rPr>
+            <w:rStyle w:val="Hypertextovodkaz"/>
+            <w:rFonts w:cs="Times New Roman"/>
+            <w:noProof/>
+          </w:rPr>
+          <w:t>2.1.3.</w:t>
+        </w:r>
+        <w:r>
+          <w:rPr>
+            <w:rFonts w:asciiTheme="minorHAnsi" w:eastAsiaTheme="minorEastAsia" w:hAnsiTheme="minorHAnsi"/>
+            <w:noProof/>
+            <w:sz w:val="22"/>
+            <w:lang w:eastAsia="cs-CZ"/>
+          </w:rPr>
+          <w:tab/>
+        </w:r>
+        <w:r>
+          <w:rPr>
+            <w:rStyle w:val="Hypertextovodkaz"/>
+            <w:noProof/>
+          </w:rPr>
+          <w:t>Ergonomie</w:t>
+        </w:r>
+        <w:r>
+          <w:rPr>
+            <w:noProof/>
+            <w:webHidden/>
+          </w:rPr>
+          <w:tab/>
+        </w:r>
+        <w:r>
+          <w:rPr>
+            <w:noProof/>
+            <w:webHidden/>
+          </w:rPr>
+          <w:fldChar w:fldCharType="begin"/>
+        </w:r>
+        <w:r>
+          <w:rPr>
+            <w:noProof/>
+            <w:webHidden/>
+          </w:rPr>
+          <w:instrText xml:space="preserve"> PAGEREF _Toc93345286 \h </w:instrText>
+        </w:r>
+        <w:r>
+          <w:rPr>
+            <w:noProof/>
+            <w:webHidden/>
+          </w:rPr>
+        </w:r>
+        <w:r>
+          <w:rPr>
+            <w:noProof/>
+            <w:webHidden/>
+          </w:rPr>
+          <w:fldChar w:fldCharType="separate"/>
+        </w:r>
+        <w:r>
+          <w:rPr>
+            <w:noProof/>
+            <w:webHidden/>
+          </w:rPr>
+          <w:t>8</w:t>
+        </w:r>
+        <w:r>
+          <w:rPr>
+            <w:noProof/>
+            <w:webHidden/>
+          </w:rPr>
+          <w:fldChar w:fldCharType="end"/>
+        </w:r>
+      </w:hyperlink>
+    </w:p>
+    <w:p>
+      <w:pPr>
+        <w:pStyle w:val="Obsah3"/>
+        <w:tabs>
+          <w:tab w:val="left" w:pos="1320"/>
+          <w:tab w:val="right" w:leader="dot" w:pos="9062"/>
+        </w:tabs>
+        <w:rPr>
+          <w:rFonts w:asciiTheme="minorHAnsi" w:eastAsiaTheme="minorEastAsia" w:hAnsiTheme="minorHAnsi"/>
+          <w:noProof/>
+          <w:sz w:val="22"/>
+          <w:lang w:eastAsia="cs-CZ"/>
+        </w:rPr>
+      </w:pPr>
+      <w:hyperlink w:anchor="_Toc93345287" w:history="1">
+        <w:r>
+          <w:rPr>
+            <w:rStyle w:val="Hypertextovodkaz"/>
+            <w:rFonts w:cs="Times New Roman"/>
+            <w:noProof/>
+          </w:rPr>
+          <w:t>2.1.4.</w:t>
+        </w:r>
+        <w:r>
+          <w:rPr>
+            <w:rFonts w:asciiTheme="minorHAnsi" w:eastAsiaTheme="minorEastAsia" w:hAnsiTheme="minorHAnsi"/>
+            <w:noProof/>
+            <w:sz w:val="22"/>
+            <w:lang w:eastAsia="cs-CZ"/>
+          </w:rPr>
+          <w:tab/>
+        </w:r>
+        <w:r>
+          <w:rPr>
+            <w:rStyle w:val="Hypertextovodkaz"/>
+            <w:noProof/>
+          </w:rPr>
+          <w:t>Mechanické provedení</w:t>
+        </w:r>
+        <w:r>
+          <w:rPr>
+            <w:noProof/>
+            <w:webHidden/>
+          </w:rPr>
+          <w:tab/>
+        </w:r>
+        <w:r>
+          <w:rPr>
+            <w:noProof/>
+            <w:webHidden/>
+          </w:rPr>
+          <w:fldChar w:fldCharType="begin"/>
+        </w:r>
+        <w:r>
+          <w:rPr>
+            <w:noProof/>
+            <w:webHidden/>
+          </w:rPr>
+          <w:instrText xml:space="preserve"> PAGEREF _Toc93345287 \h </w:instrText>
+        </w:r>
+        <w:r>
+          <w:rPr>
+            <w:noProof/>
+            <w:webHidden/>
+          </w:rPr>
+        </w:r>
+        <w:r>
+          <w:rPr>
+            <w:noProof/>
+            <w:webHidden/>
+          </w:rPr>
+          <w:fldChar w:fldCharType="separate"/>
+        </w:r>
+        <w:r>
+          <w:rPr>
+            <w:noProof/>
+            <w:webHidden/>
+          </w:rPr>
+          <w:t>8</w:t>
+        </w:r>
+        <w:r>
+          <w:rPr>
+            <w:noProof/>
+            <w:webHidden/>
+          </w:rPr>
+          <w:fldChar w:fldCharType="end"/>
+        </w:r>
+      </w:hyperlink>
+    </w:p>
+    <w:p>
+      <w:pPr>
+        <w:pStyle w:val="Obsah2"/>
+        <w:tabs>
+          <w:tab w:val="left" w:pos="880"/>
+          <w:tab w:val="right" w:leader="dot" w:pos="9062"/>
+        </w:tabs>
+        <w:rPr>
+          <w:rFonts w:asciiTheme="minorHAnsi" w:eastAsiaTheme="minorEastAsia" w:hAnsiTheme="minorHAnsi"/>
+          <w:noProof/>
+          <w:sz w:val="22"/>
+          <w:lang w:eastAsia="cs-CZ"/>
+        </w:rPr>
+      </w:pPr>
+      <w:hyperlink w:anchor="_Toc93345288" w:history="1">
+        <w:r>
+          <w:rPr>
+            <w:rStyle w:val="Hypertextovodkaz"/>
+            <w:rFonts w:cs="Times New Roman"/>
+            <w:noProof/>
+          </w:rPr>
+          <w:t>2.2.</w:t>
+        </w:r>
+        <w:r>
+          <w:rPr>
+            <w:rFonts w:asciiTheme="minorHAnsi" w:eastAsiaTheme="minorEastAsia" w:hAnsiTheme="minorHAnsi"/>
+            <w:noProof/>
+            <w:sz w:val="22"/>
+            <w:lang w:eastAsia="cs-CZ"/>
+          </w:rPr>
+          <w:tab/>
+        </w:r>
+        <w:r>
+          <w:rPr>
+            <w:rStyle w:val="Hypertextovodkaz"/>
+            <w:noProof/>
+          </w:rPr>
+          <w:t>Řídící deska</w:t>
+        </w:r>
+        <w:r>
+          <w:rPr>
+            <w:noProof/>
+            <w:webHidden/>
+          </w:rPr>
+          <w:tab/>
+        </w:r>
+        <w:r>
+          <w:rPr>
+            <w:noProof/>
+            <w:webHidden/>
+          </w:rPr>
+          <w:fldChar w:fldCharType="begin"/>
+        </w:r>
+        <w:r>
+          <w:rPr>
+            <w:noProof/>
+            <w:webHidden/>
+          </w:rPr>
+          <w:instrText xml:space="preserve"> PAGEREF _Toc93345288 \h </w:instrText>
+        </w:r>
+        <w:r>
+          <w:rPr>
+            <w:noProof/>
+            <w:webHidden/>
+          </w:rPr>
+        </w:r>
+        <w:r>
+          <w:rPr>
+            <w:noProof/>
+            <w:webHidden/>
+          </w:rPr>
+          <w:fldChar w:fldCharType="separate"/>
+        </w:r>
+        <w:r>
+          <w:rPr>
+            <w:noProof/>
+            <w:webHidden/>
+          </w:rPr>
+          <w:t>8</w:t>
+        </w:r>
+        <w:r>
+          <w:rPr>
+            <w:noProof/>
+            <w:webHidden/>
+          </w:rPr>
+          <w:fldChar w:fldCharType="end"/>
+        </w:r>
+      </w:hyperlink>
+    </w:p>
+    <w:p>
+      <w:pPr>
+        <w:pStyle w:val="Obsah2"/>
+        <w:tabs>
+          <w:tab w:val="left" w:pos="880"/>
+          <w:tab w:val="right" w:leader="dot" w:pos="9062"/>
+        </w:tabs>
+        <w:rPr>
+          <w:rFonts w:asciiTheme="minorHAnsi" w:eastAsiaTheme="minorEastAsia" w:hAnsiTheme="minorHAnsi"/>
+          <w:noProof/>
+          <w:sz w:val="22"/>
+          <w:lang w:eastAsia="cs-CZ"/>
+        </w:rPr>
+      </w:pPr>
+      <w:hyperlink w:anchor="_Toc93345289" w:history="1">
+        <w:r>
+          <w:rPr>
+            <w:rStyle w:val="Hypertextovodkaz"/>
+            <w:rFonts w:cs="Times New Roman"/>
+            <w:noProof/>
+          </w:rPr>
+          <w:t>2.3.</w:t>
+        </w:r>
+        <w:r>
+          <w:rPr>
+            <w:rFonts w:asciiTheme="minorHAnsi" w:eastAsiaTheme="minorEastAsia" w:hAnsiTheme="minorHAnsi"/>
+            <w:noProof/>
+            <w:sz w:val="22"/>
+            <w:lang w:eastAsia="cs-CZ"/>
+          </w:rPr>
+          <w:tab/>
+        </w:r>
+        <w:r>
+          <w:rPr>
+            <w:rStyle w:val="Hypertextovodkaz"/>
+            <w:noProof/>
+          </w:rPr>
           <w:t>Buck regulátor</w:t>
         </w:r>
         <w:r>
@@ -5419,7 +5860,7 @@
             <w:noProof/>
             <w:webHidden/>
           </w:rPr>
-          <w:instrText xml:space="preserve"> PAGEREF _Toc93338235 \h </w:instrText>
+          <w:instrText xml:space="preserve"> PAGEREF _Toc93345289 \h </w:instrText>
         </w:r>
         <w:r>
           <w:rPr>
@@ -5464,7 +5905,7 @@
           <w:lang w:eastAsia="cs-CZ"/>
         </w:rPr>
       </w:pPr>
-      <w:hyperlink w:anchor="_Toc93338236" w:history="1">
+      <w:hyperlink w:anchor="_Toc93345290" w:history="1">
         <w:r>
           <w:rPr>
             <w:rStyle w:val="Hypertextovodkaz"/>
@@ -5508,7 +5949,7 @@
             <w:noProof/>
             <w:webHidden/>
           </w:rPr>
-          <w:instrText xml:space="preserve"> PAGEREF _Toc93338236 \h </w:instrText>
+          <w:instrText xml:space="preserve"> PAGEREF _Toc93345290 \h </w:instrText>
         </w:r>
         <w:r>
           <w:rPr>
@@ -5553,7 +5994,7 @@
           <w:lang w:eastAsia="cs-CZ"/>
         </w:rPr>
       </w:pPr>
-      <w:hyperlink w:anchor="_Toc93338237" w:history="1">
+      <w:hyperlink w:anchor="_Toc93345291" w:history="1">
         <w:r>
           <w:rPr>
             <w:rStyle w:val="Hypertextovodkaz"/>
@@ -5597,7 +6038,7 @@
             <w:noProof/>
             <w:webHidden/>
           </w:rPr>
-          <w:instrText xml:space="preserve"> PAGEREF _Toc93338237 \h </w:instrText>
+          <w:instrText xml:space="preserve"> PAGEREF _Toc93345291 \h </w:instrText>
         </w:r>
         <w:r>
           <w:rPr>
@@ -5642,7 +6083,7 @@
           <w:lang w:eastAsia="cs-CZ"/>
         </w:rPr>
       </w:pPr>
-      <w:hyperlink w:anchor="_Toc93338238" w:history="1">
+      <w:hyperlink w:anchor="_Toc93345292" w:history="1">
         <w:r>
           <w:rPr>
             <w:rStyle w:val="Hypertextovodkaz"/>
@@ -5686,7 +6127,7 @@
             <w:noProof/>
             <w:webHidden/>
           </w:rPr>
-          <w:instrText xml:space="preserve"> PAGEREF _Toc93338238 \h </w:instrText>
+          <w:instrText xml:space="preserve"> PAGEREF _Toc93345292 \h </w:instrText>
         </w:r>
         <w:r>
           <w:rPr>
@@ -5731,7 +6172,7 @@
           <w:lang w:eastAsia="cs-CZ"/>
         </w:rPr>
       </w:pPr>
-      <w:hyperlink w:anchor="_Toc93338239" w:history="1">
+      <w:hyperlink w:anchor="_Toc93345293" w:history="1">
         <w:r>
           <w:rPr>
             <w:rStyle w:val="Hypertextovodkaz"/>
@@ -5775,7 +6216,7 @@
             <w:noProof/>
             <w:webHidden/>
           </w:rPr>
-          <w:instrText xml:space="preserve"> PAGEREF _Toc93338239 \h </w:instrText>
+          <w:instrText xml:space="preserve"> PAGEREF _Toc93345293 \h </w:instrText>
         </w:r>
         <w:r>
           <w:rPr>
@@ -5820,7 +6261,7 @@
           <w:lang w:eastAsia="cs-CZ"/>
         </w:rPr>
       </w:pPr>
-      <w:hyperlink w:anchor="_Toc93338240" w:history="1">
+      <w:hyperlink w:anchor="_Toc93345294" w:history="1">
         <w:r>
           <w:rPr>
             <w:rStyle w:val="Hypertextovodkaz"/>
@@ -5864,7 +6305,7 @@
             <w:noProof/>
             <w:webHidden/>
           </w:rPr>
-          <w:instrText xml:space="preserve"> PAGEREF _Toc93338240 \h </w:instrText>
+          <w:instrText xml:space="preserve"> PAGEREF _Toc93345294 \h </w:instrText>
         </w:r>
         <w:r>
           <w:rPr>
@@ -5909,7 +6350,7 @@
           <w:lang w:eastAsia="cs-CZ"/>
         </w:rPr>
       </w:pPr>
-      <w:hyperlink w:anchor="_Toc93338241" w:history="1">
+      <w:hyperlink w:anchor="_Toc93345295" w:history="1">
         <w:r>
           <w:rPr>
             <w:rStyle w:val="Hypertextovodkaz"/>
@@ -5953,7 +6394,7 @@
             <w:noProof/>
             <w:webHidden/>
           </w:rPr>
-          <w:instrText xml:space="preserve"> PAGEREF _Toc93338241 \h </w:instrText>
+          <w:instrText xml:space="preserve"> PAGEREF _Toc93345295 \h </w:instrText>
         </w:r>
         <w:r>
           <w:rPr>
@@ -5998,7 +6439,7 @@
           <w:lang w:eastAsia="cs-CZ"/>
         </w:rPr>
       </w:pPr>
-      <w:hyperlink w:anchor="_Toc93338242" w:history="1">
+      <w:hyperlink w:anchor="_Toc93345296" w:history="1">
         <w:r>
           <w:rPr>
             <w:rStyle w:val="Hypertextovodkaz"/>
@@ -6042,7 +6483,7 @@
             <w:noProof/>
             <w:webHidden/>
           </w:rPr>
-          <w:instrText xml:space="preserve"> PAGEREF _Toc93338242 \h </w:instrText>
+          <w:instrText xml:space="preserve"> PAGEREF _Toc93345296 \h </w:instrText>
         </w:r>
         <w:r>
           <w:rPr>
@@ -6087,7 +6528,7 @@
           <w:lang w:eastAsia="cs-CZ"/>
         </w:rPr>
       </w:pPr>
-      <w:hyperlink w:anchor="_Toc93338243" w:history="1">
+      <w:hyperlink w:anchor="_Toc93345297" w:history="1">
         <w:r>
           <w:rPr>
             <w:rStyle w:val="Hypertextovodkaz"/>
@@ -6131,7 +6572,7 @@
             <w:noProof/>
             <w:webHidden/>
           </w:rPr>
-          <w:instrText xml:space="preserve"> PAGEREF _Toc93338243 \h </w:instrText>
+          <w:instrText xml:space="preserve"> PAGEREF _Toc93345297 \h </w:instrText>
         </w:r>
         <w:r>
           <w:rPr>
@@ -6176,7 +6617,7 @@
           <w:lang w:eastAsia="cs-CZ"/>
         </w:rPr>
       </w:pPr>
-      <w:hyperlink w:anchor="_Toc93338244" w:history="1">
+      <w:hyperlink w:anchor="_Toc93345298" w:history="1">
         <w:r>
           <w:rPr>
             <w:rStyle w:val="Hypertextovodkaz"/>
@@ -6220,7 +6661,7 @@
             <w:noProof/>
             <w:webHidden/>
           </w:rPr>
-          <w:instrText xml:space="preserve"> PAGEREF _Toc93338244 \h </w:instrText>
+          <w:instrText xml:space="preserve"> PAGEREF _Toc93345298 \h </w:instrText>
         </w:r>
         <w:r>
           <w:rPr>
@@ -6265,7 +6706,7 @@
           <w:lang w:eastAsia="cs-CZ"/>
         </w:rPr>
       </w:pPr>
-      <w:hyperlink w:anchor="_Toc93338245" w:history="1">
+      <w:hyperlink w:anchor="_Toc93345299" w:history="1">
         <w:r>
           <w:rPr>
             <w:rStyle w:val="Hypertextovodkaz"/>
@@ -6309,7 +6750,7 @@
             <w:noProof/>
             <w:webHidden/>
           </w:rPr>
-          <w:instrText xml:space="preserve"> PAGEREF _Toc93338245 \h </w:instrText>
+          <w:instrText xml:space="preserve"> PAGEREF _Toc93345299 \h </w:instrText>
         </w:r>
         <w:r>
           <w:rPr>
@@ -6354,7 +6795,7 @@
           <w:lang w:eastAsia="cs-CZ"/>
         </w:rPr>
       </w:pPr>
-      <w:hyperlink w:anchor="_Toc93338246" w:history="1">
+      <w:hyperlink w:anchor="_Toc93345300" w:history="1">
         <w:r>
           <w:rPr>
             <w:rStyle w:val="Hypertextovodkaz"/>
@@ -6398,7 +6839,7 @@
             <w:noProof/>
             <w:webHidden/>
           </w:rPr>
-          <w:instrText xml:space="preserve"> PAGEREF _Toc93338246 \h </w:instrText>
+          <w:instrText xml:space="preserve"> PAGEREF _Toc93345300 \h </w:instrText>
         </w:r>
         <w:r>
           <w:rPr>
@@ -6477,7 +6918,7 @@
       <w:pPr>
         <w:pStyle w:val="Nadpis1"/>
       </w:pPr>
-      <w:bookmarkStart w:id="1" w:name="_Toc93338233"/>
+      <w:bookmarkStart w:id="1" w:name="_Toc93345281"/>
       <w:r>
         <w:lastRenderedPageBreak/>
         <w:t>Úvod</w:t>
@@ -6498,7 +6939,7 @@
       <w:pPr>
         <w:pStyle w:val="Nadpis1"/>
       </w:pPr>
-      <w:bookmarkStart w:id="2" w:name="_Toc93338234"/>
+      <w:bookmarkStart w:id="2" w:name="_Toc93345282"/>
       <w:r>
         <w:lastRenderedPageBreak/>
         <w:t>Hardwarová část</w:t>
@@ -6509,11 +6950,940 @@
       <w:pPr>
         <w:pStyle w:val="Nadpis2"/>
       </w:pPr>
-      <w:bookmarkStart w:id="3" w:name="_Toc93338235"/>
-      <w:r>
+      <w:bookmarkStart w:id="3" w:name="_Toc93345283"/>
+      <w:r>
+        <w:t>Ovládací panel</w:t>
+      </w:r>
+      <w:bookmarkEnd w:id="3"/>
+    </w:p>
+    <w:p>
+      <w:r>
+        <w:rPr>
+          <w:noProof/>
+        </w:rPr>
+        <w:drawing>
+          <wp:inline distT="0" distB="0" distL="0" distR="0" wp14:anchorId="23AF28E6" wp14:editId="704E8127">
+            <wp:extent cx="5760720" cy="1818640"/>
+            <wp:effectExtent l="0" t="0" r="0" b="0"/>
+            <wp:docPr id="1" name="Obrázek 1"/>
+            <wp:cNvGraphicFramePr>
+              <a:graphicFrameLocks xmlns:a="http://schemas.openxmlformats.org/drawingml/2006/main" noChangeAspect="1"/>
+            </wp:cNvGraphicFramePr>
+            <a:graphic xmlns:a="http://schemas.openxmlformats.org/drawingml/2006/main">
+              <a:graphicData uri="http://schemas.openxmlformats.org/drawingml/2006/picture">
+                <pic:pic xmlns:pic="http://schemas.openxmlformats.org/drawingml/2006/picture">
+                  <pic:nvPicPr>
+                    <pic:cNvPr id="0" name="Picture 1"/>
+                    <pic:cNvPicPr>
+                      <a:picLocks noChangeAspect="1" noChangeArrowheads="1"/>
+                    </pic:cNvPicPr>
+                  </pic:nvPicPr>
+                  <pic:blipFill>
+                    <a:blip r:embed="rId11" cstate="print">
+                      <a:extLst>
+                        <a:ext uri="{28A0092B-C50C-407E-A947-70E740481C1C}">
+                          <a14:useLocalDpi xmlns:a14="http://schemas.microsoft.com/office/drawing/2010/main" val="0"/>
+                        </a:ext>
+                      </a:extLst>
+                    </a:blip>
+                    <a:srcRect/>
+                    <a:stretch>
+                      <a:fillRect/>
+                    </a:stretch>
+                  </pic:blipFill>
+                  <pic:spPr bwMode="auto">
+                    <a:xfrm>
+                      <a:off x="0" y="0"/>
+                      <a:ext cx="5760720" cy="1818640"/>
+                    </a:xfrm>
+                    <a:prstGeom prst="rect">
+                      <a:avLst/>
+                    </a:prstGeom>
+                    <a:noFill/>
+                    <a:ln>
+                      <a:noFill/>
+                    </a:ln>
+                  </pic:spPr>
+                </pic:pic>
+              </a:graphicData>
+            </a:graphic>
+          </wp:inline>
+        </w:drawing>
+      </w:r>
+    </w:p>
+    <w:tbl>
+      <w:tblPr>
+        <w:tblStyle w:val="Mkatabulky"/>
+        <w:tblW w:w="0" w:type="auto"/>
+        <w:tblLook w:val="04A0" w:firstRow="1" w:lastRow="0" w:firstColumn="1" w:lastColumn="0" w:noHBand="0" w:noVBand="1"/>
+      </w:tblPr>
+      <w:tblGrid>
+        <w:gridCol w:w="988"/>
+        <w:gridCol w:w="3555"/>
+        <w:gridCol w:w="4519"/>
+      </w:tblGrid>
+      <w:tr>
+        <w:trPr>
+          <w:trHeight w:val="377"/>
+        </w:trPr>
+        <w:tc>
+          <w:tcPr>
+            <w:tcW w:w="988" w:type="dxa"/>
+          </w:tcPr>
+          <w:p>
+            <w:r>
+              <w:t>1.</w:t>
+            </w:r>
+          </w:p>
+        </w:tc>
+        <w:tc>
+          <w:tcPr>
+            <w:tcW w:w="8074" w:type="dxa"/>
+            <w:gridSpan w:val="2"/>
+          </w:tcPr>
+          <w:p>
+            <w:r>
+              <w:t>OLED display</w:t>
+            </w:r>
+            <w:r>
+              <w:t xml:space="preserve"> </w:t>
+            </w:r>
+            <w:r>
+              <w:t>SSD1306</w:t>
+            </w:r>
+            <w:r>
+              <w:t>,</w:t>
+            </w:r>
+            <w:r>
+              <w:t xml:space="preserve"> </w:t>
+            </w:r>
+            <w:r>
+              <w:t xml:space="preserve">úhlopříčka </w:t>
+            </w:r>
+            <w:r>
+              <w:t>0</w:t>
+            </w:r>
+            <w:r>
+              <w:t>,9</w:t>
+            </w:r>
+            <w:r>
+              <w:t>1</w:t>
+            </w:r>
+            <w:r>
+              <w:t>“, 128x64 pixelů</w:t>
+            </w:r>
+            <w:r>
+              <w:t>, I2C</w:t>
+            </w:r>
+          </w:p>
+        </w:tc>
+      </w:tr>
+      <w:tr>
+        <w:tc>
+          <w:tcPr>
+            <w:tcW w:w="988" w:type="dxa"/>
+          </w:tcPr>
+          <w:p>
+            <w:r>
+              <w:t>2.</w:t>
+            </w:r>
+          </w:p>
+        </w:tc>
+        <w:tc>
+          <w:tcPr>
+            <w:tcW w:w="3555" w:type="dxa"/>
+          </w:tcPr>
+          <w:p>
+            <w:r>
+              <w:t xml:space="preserve">Inkrementální enkodér s tlačítkem </w:t>
+            </w:r>
+          </w:p>
+        </w:tc>
+        <w:tc>
+          <w:tcPr>
+            <w:tcW w:w="4519" w:type="dxa"/>
+          </w:tcPr>
+          <w:p>
+            <w:r>
+              <w:t>-</w:t>
+            </w:r>
+            <w:r>
+              <w:t xml:space="preserve">Otáčení nastavuje </w:t>
+            </w:r>
+            <w:r>
+              <w:t xml:space="preserve">číslici </w:t>
+            </w:r>
+          </w:p>
+          <w:p>
+            <w:r>
+              <w:t>-Stlačení vstup do menu volby</w:t>
+            </w:r>
+            <w:r>
+              <w:t xml:space="preserve"> velikost</w:t>
+            </w:r>
+            <w:r>
+              <w:t>í</w:t>
+            </w:r>
+            <w:r>
+              <w:t xml:space="preserve"> </w:t>
+            </w:r>
+            <w:r>
+              <w:t>výstupu</w:t>
+            </w:r>
+            <w:r>
+              <w:t xml:space="preserve"> nebo jako tlačítko OK</w:t>
+            </w:r>
+          </w:p>
+        </w:tc>
+      </w:tr>
+      <w:tr>
+        <w:tc>
+          <w:tcPr>
+            <w:tcW w:w="988" w:type="dxa"/>
+          </w:tcPr>
+          <w:p>
+            <w:r>
+              <w:t>3.</w:t>
+            </w:r>
+          </w:p>
+        </w:tc>
+        <w:tc>
+          <w:tcPr>
+            <w:tcW w:w="3555" w:type="dxa"/>
+          </w:tcPr>
+          <w:p>
+            <w:r>
+              <w:t>Tlačítko posunu vlevo</w:t>
+            </w:r>
+          </w:p>
+        </w:tc>
+        <w:tc>
+          <w:tcPr>
+            <w:tcW w:w="4519" w:type="dxa"/>
+          </w:tcPr>
+          <w:p>
+            <w:r>
+              <w:t>O cifru zvýší zapisované číslo</w:t>
+            </w:r>
+          </w:p>
+        </w:tc>
+      </w:tr>
+      <w:tr>
+        <w:tc>
+          <w:tcPr>
+            <w:tcW w:w="988" w:type="dxa"/>
+          </w:tcPr>
+          <w:p>
+            <w:r>
+              <w:t>4.</w:t>
+            </w:r>
+          </w:p>
+        </w:tc>
+        <w:tc>
+          <w:tcPr>
+            <w:tcW w:w="3555" w:type="dxa"/>
+          </w:tcPr>
+          <w:p>
+            <w:r>
+              <w:t xml:space="preserve">Tlačítko posunu </w:t>
+            </w:r>
+            <w:r>
+              <w:t>vpravo</w:t>
+            </w:r>
+          </w:p>
+        </w:tc>
+        <w:tc>
+          <w:tcPr>
+            <w:tcW w:w="4519" w:type="dxa"/>
+          </w:tcPr>
+          <w:p>
+            <w:r>
+              <w:t>O cifru sníží zapisované číslo</w:t>
+            </w:r>
+          </w:p>
+        </w:tc>
+      </w:tr>
+      <w:tr>
+        <w:tc>
+          <w:tcPr>
+            <w:tcW w:w="988" w:type="dxa"/>
+          </w:tcPr>
+          <w:p>
+            <w:r>
+              <w:t>5.</w:t>
+            </w:r>
+          </w:p>
+        </w:tc>
+        <w:tc>
+          <w:tcPr>
+            <w:tcW w:w="3555" w:type="dxa"/>
+          </w:tcPr>
+          <w:p>
+            <w:r>
+              <w:t>Tlačítko menu</w:t>
+            </w:r>
+          </w:p>
+        </w:tc>
+        <w:tc>
+          <w:tcPr>
+            <w:tcW w:w="4519" w:type="dxa"/>
+          </w:tcPr>
+          <w:p>
+            <w:r>
+              <w:t xml:space="preserve">Zobrazí další stránku menu </w:t>
+            </w:r>
+          </w:p>
+        </w:tc>
+      </w:tr>
+      <w:tr>
+        <w:tc>
+          <w:tcPr>
+            <w:tcW w:w="988" w:type="dxa"/>
+          </w:tcPr>
+          <w:p>
+            <w:r>
+              <w:t>6.</w:t>
+            </w:r>
+          </w:p>
+        </w:tc>
+        <w:tc>
+          <w:tcPr>
+            <w:tcW w:w="8074" w:type="dxa"/>
+            <w:gridSpan w:val="2"/>
+          </w:tcPr>
+          <w:p>
+            <w:r>
+              <w:t>Kladný výstup zdroje</w:t>
+            </w:r>
+          </w:p>
+        </w:tc>
+      </w:tr>
+      <w:tr>
+        <w:tc>
+          <w:tcPr>
+            <w:tcW w:w="988" w:type="dxa"/>
+          </w:tcPr>
+          <w:p>
+            <w:r>
+              <w:t>7.</w:t>
+            </w:r>
+          </w:p>
+        </w:tc>
+        <w:tc>
+          <w:tcPr>
+            <w:tcW w:w="8074" w:type="dxa"/>
+            <w:gridSpan w:val="2"/>
+          </w:tcPr>
+          <w:p>
+            <w:r>
+              <w:t>Záporný výstup zdroje</w:t>
+            </w:r>
+          </w:p>
+        </w:tc>
+      </w:tr>
+    </w:tbl>
+    <w:p/>
+    <w:p>
+      <w:pPr>
+        <w:pStyle w:val="Nadpis3"/>
+      </w:pPr>
+      <w:bookmarkStart w:id="4" w:name="_Toc93345284"/>
+      <w:r>
+        <w:t>Enkodér</w:t>
+      </w:r>
+      <w:bookmarkEnd w:id="4"/>
+      <w:r>
+        <w:t xml:space="preserve"> </w:t>
+      </w:r>
+    </w:p>
+    <w:p>
+      <w:r>
+        <w:t xml:space="preserve">Byl využit enkodér </w:t>
+      </w:r>
+      <w:r>
+        <w:t>E1171S</w:t>
+      </w:r>
+      <w:r>
+        <w:t xml:space="preserve">, jedná se o </w:t>
+      </w:r>
+      <w:r>
+        <w:t>enkodér s tlačítkem a rozlišením 20 impulzů na otáčku</w:t>
+      </w:r>
+      <w:r>
+        <w:t xml:space="preserve">, společný kontakt přepínače enkodéru a jeden z kontaktů tlačítka je připojen na zem zatímco </w:t>
+      </w:r>
+      <w:r>
+        <w:t>jsou zbylé piny přivedeny na MCU kde je využito vnitřního enkodéru.</w:t>
+      </w:r>
+    </w:p>
+    <w:p>
+      <w:r>
+        <w:t>U enkodéru se ukázaly být velkým problémem zákm</w:t>
+      </w:r>
+      <w:r>
+        <w:t>i</w:t>
+      </w:r>
+      <w:r>
+        <w:t xml:space="preserve">ty, </w:t>
+      </w:r>
+      <w:r>
+        <w:t xml:space="preserve">vzhledem k možné vyšší rychlosti </w:t>
+      </w:r>
+      <w:r>
+        <w:t xml:space="preserve">otáčení je navíc MCU snímán pomocí přerušení, softwarová řešení využívající minimální dobu mezi pulzy se ukázaly jako nepříliš přesná a </w:t>
+      </w:r>
+      <w:r>
+        <w:t>zachytávající velké množství falešných pulzů</w:t>
+      </w:r>
+      <w:r>
+        <w:t>, převážně na vzestupné hraně signálu.</w:t>
+      </w:r>
+      <w:r>
+        <w:t xml:space="preserve"> Bylo tedy přistoupeno k HW řešení</w:t>
+      </w:r>
+      <w:r>
+        <w:t xml:space="preserve"> na výstupy přepínače </w:t>
+      </w:r>
+      <w:r>
+        <w:t xml:space="preserve">byly připojeny dva kondenzátory </w:t>
+      </w:r>
+      <w:r>
+        <w:t>o kapacitě 10n</w:t>
+      </w:r>
+      <w:r>
+        <w:t>F</w:t>
+      </w:r>
+      <w:r>
+        <w:t xml:space="preserve"> </w:t>
+      </w:r>
+      <w:r>
+        <w:t xml:space="preserve">které </w:t>
+      </w:r>
+      <w:r>
+        <w:t xml:space="preserve">na vzestupné hraně fungují s interními </w:t>
+      </w:r>
+      <w:proofErr w:type="spellStart"/>
+      <w:r>
+        <w:t>pull-upy</w:t>
+      </w:r>
+      <w:proofErr w:type="spellEnd"/>
+      <w:r>
+        <w:t xml:space="preserve"> jako </w:t>
+      </w:r>
+      <w:r>
+        <w:t>RC článek</w:t>
+      </w:r>
+      <w:r>
+        <w:t>,</w:t>
+      </w:r>
+      <w:r>
+        <w:t xml:space="preserve"> zatímco na sestupné hraně dojde k téměř okamžitému nabití </w:t>
+      </w:r>
+      <w:r>
+        <w:t xml:space="preserve">pouze </w:t>
+      </w:r>
+      <w:r>
+        <w:lastRenderedPageBreak/>
+        <w:t xml:space="preserve">přes odpor spínačů. Sestupná hrana jež je pro přerušení podstatná </w:t>
+      </w:r>
+      <w:r>
+        <w:t>je tedy velmi ostrá.</w:t>
+      </w:r>
+      <w:r>
+        <w:t xml:space="preserve"> </w:t>
+      </w:r>
+      <w:r>
+        <w:t xml:space="preserve">Je </w:t>
+      </w:r>
+      <w:r>
+        <w:t>to poměrně obvyklé řešení vzhledem k dostupnosti těchto kondenzátorů</w:t>
+      </w:r>
+      <w:r>
+        <w:t xml:space="preserve">. </w:t>
+      </w:r>
+      <w:r>
+        <w:t xml:space="preserve">Hodnota </w:t>
+      </w:r>
+      <w:proofErr w:type="spellStart"/>
+      <w:r>
+        <w:t>pull</w:t>
+      </w:r>
+      <w:proofErr w:type="spellEnd"/>
+      <w:r>
+        <w:t xml:space="preserve">-up rezistorů v MCU </w:t>
+      </w:r>
+      <w:r>
+        <w:t>STM32F103C8</w:t>
+      </w:r>
+      <w:r>
+        <w:t xml:space="preserve"> je obvykle 40k</w:t>
+      </w:r>
+      <w:r>
+        <w:rPr>
+          <w:rFonts w:ascii="Calibri" w:hAnsi="Calibri" w:cs="Calibri"/>
+        </w:rPr>
+        <w:t>Ω</w:t>
+      </w:r>
+      <w:r>
+        <w:t>. [1]</w:t>
+      </w:r>
+    </w:p>
+    <w:p>
+      <w:r>
+        <w:t>Čas nabytí kondenzátoru na 90% napětí byl určen ze vztahu:</w:t>
+      </w:r>
+    </w:p>
+    <w:p>
+      <w:pPr>
+        <w:rPr>
+          <w:rFonts w:eastAsiaTheme="minorEastAsia"/>
+        </w:rPr>
+      </w:pPr>
+      <w:r>
+        <w:t xml:space="preserve"> </w:t>
+      </w:r>
+      <m:oMath>
+        <m:sSub>
+          <m:sSubPr>
+            <m:ctrlPr>
+              <w:rPr>
+                <w:rFonts w:ascii="Cambria Math" w:hAnsi="Cambria Math"/>
+                <w:i/>
+              </w:rPr>
+            </m:ctrlPr>
+          </m:sSubPr>
+          <m:e>
+            <m:r>
+              <w:rPr>
+                <w:rFonts w:ascii="Cambria Math" w:hAnsi="Cambria Math"/>
+              </w:rPr>
+              <m:t>U</m:t>
+            </m:r>
+          </m:e>
+          <m:sub>
+            <m:r>
+              <w:rPr>
+                <w:rFonts w:ascii="Cambria Math" w:hAnsi="Cambria Math"/>
+              </w:rPr>
+              <m:t>90%</m:t>
+            </m:r>
+          </m:sub>
+        </m:sSub>
+        <m:r>
+          <w:rPr>
+            <w:rFonts w:ascii="Cambria Math" w:hAnsi="Cambria Math"/>
+          </w:rPr>
+          <m:t>=</m:t>
+        </m:r>
+        <m:sSub>
+          <m:sSubPr>
+            <m:ctrlPr>
+              <w:rPr>
+                <w:rFonts w:ascii="Cambria Math" w:hAnsi="Cambria Math"/>
+                <w:i/>
+              </w:rPr>
+            </m:ctrlPr>
+          </m:sSubPr>
+          <m:e>
+            <m:r>
+              <w:rPr>
+                <w:rFonts w:ascii="Cambria Math" w:hAnsi="Cambria Math"/>
+              </w:rPr>
+              <m:t>U</m:t>
+            </m:r>
+          </m:e>
+          <m:sub>
+            <m:r>
+              <w:rPr>
+                <w:rFonts w:ascii="Cambria Math" w:hAnsi="Cambria Math"/>
+              </w:rPr>
+              <m:t>in</m:t>
+            </m:r>
+          </m:sub>
+        </m:sSub>
+        <m:r>
+          <w:rPr>
+            <w:rFonts w:ascii="Cambria Math" w:hAnsi="Cambria Math"/>
+          </w:rPr>
+          <m:t>(1-</m:t>
+        </m:r>
+        <m:sSup>
+          <m:sSupPr>
+            <m:ctrlPr>
+              <w:rPr>
+                <w:rFonts w:ascii="Cambria Math" w:hAnsi="Cambria Math"/>
+                <w:i/>
+              </w:rPr>
+            </m:ctrlPr>
+          </m:sSupPr>
+          <m:e>
+            <m:r>
+              <m:rPr>
+                <m:scr m:val="script"/>
+              </m:rPr>
+              <w:rPr>
+                <w:rFonts w:ascii="Cambria Math" w:hAnsi="Cambria Math"/>
+              </w:rPr>
+              <m:t>e</m:t>
+            </m:r>
+          </m:e>
+          <m:sup>
+            <m:r>
+              <w:rPr>
+                <w:rFonts w:ascii="Cambria Math" w:hAnsi="Cambria Math"/>
+              </w:rPr>
+              <m:t>-</m:t>
+            </m:r>
+            <m:f>
+              <m:fPr>
+                <m:ctrlPr>
+                  <w:rPr>
+                    <w:rFonts w:ascii="Cambria Math" w:hAnsi="Cambria Math"/>
+                    <w:i/>
+                  </w:rPr>
+                </m:ctrlPr>
+              </m:fPr>
+              <m:num>
+                <m:r>
+                  <w:rPr>
+                    <w:rFonts w:ascii="Cambria Math" w:hAnsi="Cambria Math"/>
+                  </w:rPr>
+                  <m:t>t</m:t>
+                </m:r>
+              </m:num>
+              <m:den>
+                <m:r>
+                  <w:rPr>
+                    <w:rFonts w:ascii="Cambria Math" w:hAnsi="Cambria Math"/>
+                  </w:rPr>
+                  <m:t>τ</m:t>
+                </m:r>
+              </m:den>
+            </m:f>
+          </m:sup>
+        </m:sSup>
+      </m:oMath>
+      <w:r>
+        <w:rPr>
+          <w:rFonts w:eastAsiaTheme="minorEastAsia"/>
+        </w:rPr>
+        <w:t>)</w:t>
+      </w:r>
+    </w:p>
+    <w:p>
+      <w:pPr>
+        <w:rPr>
+          <w:rFonts w:eastAsiaTheme="minorEastAsia"/>
+        </w:rPr>
+      </w:pPr>
+      <w:r>
+        <w:rPr>
+          <w:rFonts w:eastAsiaTheme="minorEastAsia"/>
+        </w:rPr>
+        <w:t>Z čehož:</w:t>
+      </w:r>
+    </w:p>
+    <w:p>
+      <w:pPr>
+        <w:rPr>
+          <w:rFonts w:eastAsiaTheme="minorEastAsia"/>
+        </w:rPr>
+      </w:pPr>
+      <m:oMath>
+        <m:r>
+          <w:rPr>
+            <w:rFonts w:ascii="Cambria Math" w:eastAsiaTheme="minorEastAsia" w:hAnsi="Cambria Math"/>
+          </w:rPr>
+          <m:t>-t=</m:t>
+        </m:r>
+        <m:func>
+          <m:funcPr>
+            <m:ctrlPr>
+              <w:rPr>
+                <w:rFonts w:ascii="Cambria Math" w:eastAsiaTheme="minorEastAsia" w:hAnsi="Cambria Math"/>
+                <w:i/>
+              </w:rPr>
+            </m:ctrlPr>
+          </m:funcPr>
+          <m:fName>
+            <m:r>
+              <m:rPr>
+                <m:sty m:val="p"/>
+              </m:rPr>
+              <w:rPr>
+                <w:rFonts w:ascii="Cambria Math" w:eastAsiaTheme="minorEastAsia" w:hAnsi="Cambria Math"/>
+              </w:rPr>
+              <m:t>ln</m:t>
+            </m:r>
+          </m:fName>
+          <m:e>
+            <m:d>
+              <m:dPr>
+                <m:ctrlPr>
+                  <w:rPr>
+                    <w:rFonts w:ascii="Cambria Math" w:eastAsiaTheme="minorEastAsia" w:hAnsi="Cambria Math"/>
+                    <w:i/>
+                  </w:rPr>
+                </m:ctrlPr>
+              </m:dPr>
+              <m:e>
+                <m:f>
+                  <m:fPr>
+                    <m:ctrlPr>
+                      <w:rPr>
+                        <w:rFonts w:ascii="Cambria Math" w:eastAsiaTheme="minorEastAsia" w:hAnsi="Cambria Math"/>
+                        <w:i/>
+                      </w:rPr>
+                    </m:ctrlPr>
+                  </m:fPr>
+                  <m:num>
+                    <m:sSub>
+                      <m:sSubPr>
+                        <m:ctrlPr>
+                          <w:rPr>
+                            <w:rFonts w:ascii="Cambria Math" w:eastAsiaTheme="minorEastAsia" w:hAnsi="Cambria Math"/>
+                            <w:i/>
+                          </w:rPr>
+                        </m:ctrlPr>
+                      </m:sSubPr>
+                      <m:e>
+                        <m:r>
+                          <w:rPr>
+                            <w:rFonts w:ascii="Cambria Math" w:eastAsiaTheme="minorEastAsia" w:hAnsi="Cambria Math"/>
+                          </w:rPr>
+                          <m:t>U</m:t>
+                        </m:r>
+                      </m:e>
+                      <m:sub>
+                        <m:r>
+                          <w:rPr>
+                            <w:rFonts w:ascii="Cambria Math" w:eastAsiaTheme="minorEastAsia" w:hAnsi="Cambria Math"/>
+                          </w:rPr>
+                          <m:t>in</m:t>
+                        </m:r>
+                      </m:sub>
+                    </m:sSub>
+                    <m:r>
+                      <w:rPr>
+                        <w:rFonts w:ascii="Cambria Math" w:eastAsiaTheme="minorEastAsia" w:hAnsi="Cambria Math"/>
+                      </w:rPr>
+                      <m:t>-</m:t>
+                    </m:r>
+                    <m:sSub>
+                      <m:sSubPr>
+                        <m:ctrlPr>
+                          <w:rPr>
+                            <w:rFonts w:ascii="Cambria Math" w:eastAsiaTheme="minorEastAsia" w:hAnsi="Cambria Math"/>
+                            <w:i/>
+                          </w:rPr>
+                        </m:ctrlPr>
+                      </m:sSubPr>
+                      <m:e>
+                        <m:r>
+                          <w:rPr>
+                            <w:rFonts w:ascii="Cambria Math" w:eastAsiaTheme="minorEastAsia" w:hAnsi="Cambria Math"/>
+                          </w:rPr>
+                          <m:t>U</m:t>
+                        </m:r>
+                      </m:e>
+                      <m:sub>
+                        <m:r>
+                          <w:rPr>
+                            <w:rFonts w:ascii="Cambria Math" w:eastAsiaTheme="minorEastAsia" w:hAnsi="Cambria Math"/>
+                          </w:rPr>
+                          <m:t>90%</m:t>
+                        </m:r>
+                      </m:sub>
+                    </m:sSub>
+                  </m:num>
+                  <m:den>
+                    <m:sSub>
+                      <m:sSubPr>
+                        <m:ctrlPr>
+                          <w:rPr>
+                            <w:rFonts w:ascii="Cambria Math" w:eastAsiaTheme="minorEastAsia" w:hAnsi="Cambria Math"/>
+                            <w:i/>
+                          </w:rPr>
+                        </m:ctrlPr>
+                      </m:sSubPr>
+                      <m:e>
+                        <m:r>
+                          <w:rPr>
+                            <w:rFonts w:ascii="Cambria Math" w:eastAsiaTheme="minorEastAsia" w:hAnsi="Cambria Math"/>
+                          </w:rPr>
+                          <m:t>U</m:t>
+                        </m:r>
+                      </m:e>
+                      <m:sub>
+                        <m:r>
+                          <w:rPr>
+                            <w:rFonts w:ascii="Cambria Math" w:eastAsiaTheme="minorEastAsia" w:hAnsi="Cambria Math"/>
+                          </w:rPr>
+                          <m:t>in</m:t>
+                        </m:r>
+                      </m:sub>
+                    </m:sSub>
+                  </m:den>
+                </m:f>
+              </m:e>
+            </m:d>
+            <m:r>
+              <w:rPr>
+                <w:rFonts w:ascii="Cambria Math" w:eastAsiaTheme="minorEastAsia" w:hAnsi="Cambria Math"/>
+              </w:rPr>
+              <m:t>∙</m:t>
+            </m:r>
+            <m:r>
+              <w:rPr>
+                <w:rFonts w:ascii="Cambria Math" w:eastAsiaTheme="minorEastAsia" w:hAnsi="Cambria Math"/>
+              </w:rPr>
+              <m:t>τ</m:t>
+            </m:r>
+          </m:e>
+        </m:func>
+      </m:oMath>
+      <w:r>
+        <w:rPr>
+          <w:rFonts w:eastAsiaTheme="minorEastAsia"/>
+        </w:rPr>
+        <w:t xml:space="preserve">  =&gt; </w:t>
+      </w:r>
+      <w:r>
+        <w:rPr>
+          <w:rFonts w:eastAsiaTheme="minorEastAsia"/>
+        </w:rPr>
+        <w:tab/>
+        <w:t>t = 933us</w:t>
+      </w:r>
+    </w:p>
+    <w:p/>
+    <w:p>
+      <w:pPr>
+        <w:pStyle w:val="Nadpis3"/>
+      </w:pPr>
+      <w:bookmarkStart w:id="5" w:name="_Toc93345285"/>
+      <w:r>
+        <w:t>Tlačítka</w:t>
+      </w:r>
+      <w:bookmarkEnd w:id="5"/>
+    </w:p>
+    <w:p>
+      <w:r>
+        <w:t>Vzhledem k tomu že nebyla očekávána vysoká frekvence impulzů jsou zákmity řešeny pouze softwarově</w:t>
+      </w:r>
+      <w:r>
+        <w:t xml:space="preserve">, tlačítka jsou na jedné straně připojena k zemi </w:t>
+      </w:r>
+      <w:r>
+        <w:t xml:space="preserve">na opačné jsou poté napojena do MCU kde je využit interní </w:t>
+      </w:r>
+      <w:proofErr w:type="spellStart"/>
+      <w:r>
+        <w:t>pull</w:t>
+      </w:r>
+      <w:proofErr w:type="spellEnd"/>
+      <w:r>
+        <w:t>-up rezistor. To platí i pro tlačítko enkodéru.</w:t>
+      </w:r>
+    </w:p>
+    <w:p>
+      <w:pPr>
+        <w:pStyle w:val="Nadpis3"/>
+      </w:pPr>
+      <w:bookmarkStart w:id="6" w:name="_Toc93345286"/>
+      <w:r>
+        <w:t>Ergonomie</w:t>
+      </w:r>
+      <w:bookmarkEnd w:id="6"/>
+    </w:p>
+    <w:p>
+      <w:r>
+        <w:t xml:space="preserve">Umístění výstupů zdroje bylo zvoleno co nejdál od ovládací </w:t>
+      </w:r>
+      <w:r>
+        <w:t xml:space="preserve">a zobrazovacích prvků zdroje aby nedošlo k jejich zablokování případným větším množství kabelů způsobeným například </w:t>
+      </w:r>
+      <w:r>
+        <w:t>vzájemným spojením více banánků</w:t>
+      </w:r>
+      <w:r>
+        <w:t xml:space="preserve">. </w:t>
+      </w:r>
+    </w:p>
+    <w:p>
+      <w:r>
+        <w:t xml:space="preserve">Hmatník enkodéru je pak tvarován tak aby ho bylo možno pohodlně </w:t>
+      </w:r>
+      <w:r>
+        <w:t xml:space="preserve">uchopit </w:t>
+      </w:r>
+      <w:r>
+        <w:t>t</w:t>
+      </w:r>
+      <w:r>
+        <w:t>řemi prsty</w:t>
+      </w:r>
+      <w:r>
+        <w:t>, ovládací tlačítka jsou poté umístěna hned pod ním což zaručuje snadné přehmatávání</w:t>
+      </w:r>
+      <w:r>
+        <w:t>.</w:t>
+      </w:r>
+    </w:p>
+    <w:p>
+      <w:pPr>
+        <w:pStyle w:val="Nadpis3"/>
+      </w:pPr>
+      <w:bookmarkStart w:id="7" w:name="_Toc93345287"/>
+      <w:r>
+        <w:t>Mechanické provedení</w:t>
+      </w:r>
+      <w:bookmarkEnd w:id="7"/>
+    </w:p>
+    <w:p>
+      <w:r>
+        <w:t xml:space="preserve">Pro výrobu </w:t>
+      </w:r>
+      <w:proofErr w:type="spellStart"/>
+      <w:r>
+        <w:t>frontpanelu</w:t>
+      </w:r>
+      <w:proofErr w:type="spellEnd"/>
+      <w:r>
+        <w:t xml:space="preserve"> byla zvolena metoda 3D tisku, díky níž bylo možné na něj umístit jak úchyty pro ovládací a zobrazovací prvky tak úchyty pro řídící desku.</w:t>
+      </w:r>
+      <w:r>
+        <w:t xml:space="preserve"> Uchycení DPS je řešeno pomocí závitových vložek M2 typu BN1054. OLED displej je na místě uchycen pomocí krytu jež ho ze zadní strany přidržuje na místě vzhledem k nevýhodnému umístění montážních otvorů na OLED pro tuto aplikaci.</w:t>
+      </w:r>
+      <w:r>
+        <w:t xml:space="preserve"> Přichycení </w:t>
+      </w:r>
+      <w:r>
+        <w:t xml:space="preserve">ke spodní části krytu je zajištěno sešroubováním s protikusem na vnější straně krytu. V horním krytu je ovládací panel zajištěn západkou. </w:t>
+      </w:r>
+    </w:p>
+    <w:p>
+      <w:pPr>
+        <w:pStyle w:val="Nadpis2"/>
+      </w:pPr>
+      <w:bookmarkStart w:id="8" w:name="_Toc93345288"/>
+      <w:r>
+        <w:t>Řídící deska</w:t>
+      </w:r>
+      <w:bookmarkEnd w:id="8"/>
+    </w:p>
+    <w:p/>
+    <w:p/>
+    <w:p>
+      <w:pPr>
+        <w:pStyle w:val="Nadpis2"/>
+      </w:pPr>
+      <w:bookmarkStart w:id="9" w:name="_Toc93345289"/>
+      <w:r>
+        <w:lastRenderedPageBreak/>
         <w:t>Buck regulátor</w:t>
       </w:r>
-      <w:bookmarkEnd w:id="3"/>
+      <w:bookmarkEnd w:id="9"/>
     </w:p>
     <w:p/>
     <w:p>
@@ -6529,52 +7899,52 @@
       <w:pPr>
         <w:pStyle w:val="Nadpis1"/>
       </w:pPr>
-      <w:bookmarkStart w:id="4" w:name="_Toc93338236"/>
+      <w:bookmarkStart w:id="10" w:name="_Toc93345290"/>
       <w:r>
         <w:lastRenderedPageBreak/>
         <w:t>Softwarová část</w:t>
       </w:r>
-      <w:bookmarkEnd w:id="4"/>
+      <w:bookmarkEnd w:id="10"/>
     </w:p>
     <w:p>
       <w:pPr>
         <w:pStyle w:val="Nadpis2"/>
       </w:pPr>
-      <w:bookmarkStart w:id="5" w:name="_Toc93338237"/>
+      <w:bookmarkStart w:id="11" w:name="_Toc93345291"/>
       <w:r>
         <w:t>Standardní pracovní režimy</w:t>
       </w:r>
-      <w:bookmarkEnd w:id="5"/>
+      <w:bookmarkEnd w:id="11"/>
     </w:p>
     <w:p>
       <w:pPr>
         <w:pStyle w:val="Nadpis3"/>
       </w:pPr>
-      <w:bookmarkStart w:id="6" w:name="_Toc93338238"/>
+      <w:bookmarkStart w:id="12" w:name="_Toc93345292"/>
       <w:r>
         <w:t>Mód 0 – měření</w:t>
       </w:r>
-      <w:bookmarkEnd w:id="6"/>
+      <w:bookmarkEnd w:id="12"/>
     </w:p>
     <w:p>
       <w:pPr>
         <w:pStyle w:val="Nadpis2"/>
       </w:pPr>
-      <w:bookmarkStart w:id="7" w:name="_Toc93338239"/>
+      <w:bookmarkStart w:id="13" w:name="_Toc93345293"/>
       <w:r>
         <w:t>Startovní sekvence</w:t>
       </w:r>
-      <w:bookmarkEnd w:id="7"/>
+      <w:bookmarkEnd w:id="13"/>
     </w:p>
     <w:p>
       <w:pPr>
         <w:pStyle w:val="Nadpis2"/>
       </w:pPr>
-      <w:bookmarkStart w:id="8" w:name="_Toc93338240"/>
+      <w:bookmarkStart w:id="14" w:name="_Toc93345294"/>
       <w:r>
         <w:t>Detekce poruch</w:t>
       </w:r>
-      <w:bookmarkEnd w:id="8"/>
+      <w:bookmarkEnd w:id="14"/>
     </w:p>
     <w:p>
       <w:pPr>
@@ -6589,12 +7959,12 @@
       <w:pPr>
         <w:pStyle w:val="Nadpis1"/>
       </w:pPr>
-      <w:bookmarkStart w:id="9" w:name="_Toc93338241"/>
+      <w:bookmarkStart w:id="15" w:name="_Toc93345295"/>
       <w:r>
         <w:lastRenderedPageBreak/>
         <w:t>Závěr</w:t>
       </w:r>
-      <w:bookmarkEnd w:id="9"/>
+      <w:bookmarkEnd w:id="15"/>
     </w:p>
     <w:p>
       <w:pPr>
@@ -6609,12 +7979,12 @@
       <w:pPr>
         <w:pStyle w:val="Nadpis1"/>
       </w:pPr>
-      <w:bookmarkStart w:id="10" w:name="_Toc93338242"/>
+      <w:bookmarkStart w:id="16" w:name="_Toc93345296"/>
       <w:r>
         <w:lastRenderedPageBreak/>
         <w:t>Zdroje</w:t>
       </w:r>
-      <w:bookmarkEnd w:id="10"/>
+      <w:bookmarkEnd w:id="16"/>
     </w:p>
     <w:p>
       <w:pPr>
@@ -6625,8 +7995,18 @@
         </w:numPr>
       </w:pPr>
       <w:r>
-        <w:t>XD</w:t>
-      </w:r>
+        <w:t xml:space="preserve">ST - STM32F103C8. St.com [online]. 2015 [cit. 2022-01-18]. Dostupné z: </w:t>
+      </w:r>
+      <w:hyperlink r:id="rId12" w:history="1">
+        <w:r>
+          <w:rPr>
+            <w:rStyle w:val="Hypertextovodkaz"/>
+            <w:color w:val="auto"/>
+            <w:u w:val="none"/>
+          </w:rPr>
+          <w:t>https://www.st.com/en/microcontrollers-microprocessors/stm32f103c8.html</w:t>
+        </w:r>
+      </w:hyperlink>
     </w:p>
     <w:p>
       <w:pPr>
@@ -6636,9 +8016,6 @@
           <w:numId w:val="5"/>
         </w:numPr>
       </w:pPr>
-      <w:r>
-        <w:t>XDD</w:t>
-      </w:r>
     </w:p>
     <w:p>
       <w:pPr>
@@ -6653,12 +8030,78 @@
       <w:pPr>
         <w:pStyle w:val="Nadpis1"/>
       </w:pPr>
-      <w:bookmarkStart w:id="11" w:name="_Toc93338243"/>
+      <w:bookmarkStart w:id="17" w:name="_Toc93345297"/>
       <w:r>
         <w:lastRenderedPageBreak/>
         <w:t>Zkratky</w:t>
       </w:r>
-      <w:bookmarkEnd w:id="11"/>
+      <w:bookmarkEnd w:id="17"/>
+    </w:p>
+    <w:p>
+      <w:r>
+        <w:t>Zkratka:</w:t>
+      </w:r>
+      <w:r>
+        <w:tab/>
+      </w:r>
+      <w:r>
+        <w:tab/>
+      </w:r>
+      <w:r>
+        <w:tab/>
+        <w:t>Anglický význam:</w:t>
+      </w:r>
+      <w:r>
+        <w:tab/>
+      </w:r>
+      <w:r>
+        <w:tab/>
+      </w:r>
+      <w:r>
+        <w:tab/>
+        <w:t>Český význam:</w:t>
+      </w:r>
+    </w:p>
+    <w:p>
+      <w:r>
+        <w:t xml:space="preserve">MCU </w:t>
+      </w:r>
+      <w:r>
+        <w:tab/>
+      </w:r>
+      <w:r>
+        <w:tab/>
+      </w:r>
+      <w:r>
+        <w:tab/>
+      </w:r>
+      <w:r>
+        <w:tab/>
+      </w:r>
+      <w:proofErr w:type="spellStart"/>
+      <w:r>
+        <w:t>micro</w:t>
+      </w:r>
+      <w:r>
+        <w:t>control</w:t>
+      </w:r>
+      <w:r>
+        <w:t>ler</w:t>
+      </w:r>
+      <w:proofErr w:type="spellEnd"/>
+      <w:r>
+        <w:t xml:space="preserve"> unit</w:t>
+      </w:r>
+      <w:r>
+        <w:tab/>
+      </w:r>
+      <w:r>
+        <w:tab/>
+      </w:r>
+      <w:r>
+        <w:tab/>
+        <w:t>mikrokontroler</w:t>
+      </w:r>
     </w:p>
     <w:p>
       <w:pPr>
@@ -6666,6 +8109,39 @@
         <w:jc w:val="left"/>
       </w:pPr>
       <w:r>
+        <w:t>HW</w:t>
+      </w:r>
+      <w:r>
+        <w:tab/>
+      </w:r>
+      <w:r>
+        <w:tab/>
+      </w:r>
+      <w:r>
+        <w:tab/>
+      </w:r>
+      <w:r>
+        <w:tab/>
+        <w:t>hardware</w:t>
+      </w:r>
+      <w:r>
+        <w:tab/>
+      </w:r>
+      <w:r>
+        <w:tab/>
+      </w:r>
+      <w:r>
+        <w:tab/>
+      </w:r>
+      <w:r>
+        <w:tab/>
+      </w:r>
+      <w:proofErr w:type="spellStart"/>
+      <w:r>
+        <w:t>hardváré</w:t>
+      </w:r>
+      <w:proofErr w:type="spellEnd"/>
+      <w:r>
         <w:br w:type="page"/>
       </w:r>
     </w:p>
@@ -6673,12 +8149,12 @@
       <w:pPr>
         <w:pStyle w:val="Nadpis1"/>
       </w:pPr>
-      <w:bookmarkStart w:id="12" w:name="_Toc93338244"/>
+      <w:bookmarkStart w:id="18" w:name="_Toc93345298"/>
       <w:r>
         <w:lastRenderedPageBreak/>
         <w:t>Seznam obrázků</w:t>
       </w:r>
-      <w:bookmarkEnd w:id="12"/>
+      <w:bookmarkEnd w:id="18"/>
     </w:p>
     <w:p>
       <w:pPr>
@@ -6693,12 +8169,12 @@
       <w:pPr>
         <w:pStyle w:val="Nadpis1"/>
       </w:pPr>
-      <w:bookmarkStart w:id="13" w:name="_Toc93338245"/>
+      <w:bookmarkStart w:id="19" w:name="_Toc93345299"/>
       <w:r>
         <w:lastRenderedPageBreak/>
         <w:t>Seznam tabulek</w:t>
       </w:r>
-      <w:bookmarkEnd w:id="13"/>
+      <w:bookmarkEnd w:id="19"/>
     </w:p>
     <w:p>
       <w:pPr>
@@ -6713,17 +8189,17 @@
       <w:pPr>
         <w:pStyle w:val="Nadpis1"/>
       </w:pPr>
-      <w:bookmarkStart w:id="14" w:name="_Toc93338246"/>
+      <w:bookmarkStart w:id="20" w:name="_Toc93345300"/>
       <w:r>
         <w:lastRenderedPageBreak/>
         <w:t>Přílohy</w:t>
       </w:r>
-      <w:bookmarkEnd w:id="14"/>
+      <w:bookmarkEnd w:id="20"/>
     </w:p>
     <w:p/>
     <w:p/>
     <w:sectPr>
-      <w:footerReference w:type="default" r:id="rId8"/>
+      <w:footerReference w:type="default" r:id="rId13"/>
       <w:pgSz w:w="11906" w:h="16838"/>
       <w:pgMar w:top="1417" w:right="1417" w:bottom="1417" w:left="1417" w:header="708" w:footer="708" w:gutter="0"/>
       <w:pgNumType w:start="0"/>
@@ -6770,6 +8246,7 @@
         <w:docPartUnique/>
       </w:docPartObj>
     </w:sdtPr>
+    <w:sdtEndPr/>
     <w:sdtContent>
       <w:p>
         <w:pPr>
@@ -8058,6 +9535,47 @@
       <w:sz w:val="24"/>
     </w:rPr>
   </w:style>
+  <w:style w:type="table" w:styleId="Mkatabulky">
+    <w:name w:val="Table Grid"/>
+    <w:basedOn w:val="Normlntabulka"/>
+    <w:uiPriority w:val="39"/>
+    <w:rsid w:val="0049073F"/>
+    <w:pPr>
+      <w:spacing w:after="0" w:line="240" w:lineRule="auto"/>
+    </w:pPr>
+    <w:tblPr>
+      <w:tblBorders>
+        <w:top w:val="single" w:sz="4" w:space="0" w:color="auto"/>
+        <w:left w:val="single" w:sz="4" w:space="0" w:color="auto"/>
+        <w:bottom w:val="single" w:sz="4" w:space="0" w:color="auto"/>
+        <w:right w:val="single" w:sz="4" w:space="0" w:color="auto"/>
+        <w:insideH w:val="single" w:sz="4" w:space="0" w:color="auto"/>
+        <w:insideV w:val="single" w:sz="4" w:space="0" w:color="auto"/>
+      </w:tblBorders>
+    </w:tblPr>
+  </w:style>
+  <w:style w:type="character" w:styleId="Zstupntext">
+    <w:name w:val="Placeholder Text"/>
+    <w:basedOn w:val="Standardnpsmoodstavce"/>
+    <w:uiPriority w:val="99"/>
+    <w:semiHidden/>
+    <w:rsid w:val="00E45AF1"/>
+    <w:rPr>
+      <w:color w:val="808080"/>
+    </w:rPr>
+  </w:style>
+  <w:style w:type="character" w:styleId="Nevyeenzmnka">
+    <w:name w:val="Unresolved Mention"/>
+    <w:basedOn w:val="Standardnpsmoodstavce"/>
+    <w:uiPriority w:val="99"/>
+    <w:semiHidden/>
+    <w:unhideWhenUsed/>
+    <w:rsid w:val="00E45AF1"/>
+    <w:rPr>
+      <w:color w:val="605E5C"/>
+      <w:shd w:val="clear" w:color="auto" w:fill="E1DFDD"/>
+    </w:rPr>
+  </w:style>
 </w:styles>
 </file>
 
@@ -8357,10 +9875,264 @@
 </file>
 
 <file path=customXml/item1.xml><?xml version="1.0" encoding="utf-8"?>
+<p:properties xmlns:p="http://schemas.microsoft.com/office/2006/metadata/properties" xmlns:xsi="http://www.w3.org/2001/XMLSchema-instance" xmlns:pc="http://schemas.microsoft.com/office/infopath/2007/PartnerControls">
+  <documentManagement/>
+</p:properties>
+</file>
+
+<file path=customXml/item2.xml><?xml version="1.0" encoding="utf-8"?>
+<?mso-contentType ?>
+<FormTemplates xmlns="http://schemas.microsoft.com/sharepoint/v3/contenttype/forms">
+  <Display>DocumentLibraryForm</Display>
+  <Edit>DocumentLibraryForm</Edit>
+  <New>DocumentLibraryForm</New>
+</FormTemplates>
+</file>
+
+<file path=customXml/item3.xml><?xml version="1.0" encoding="utf-8"?>
+<ct:contentTypeSchema xmlns:ct="http://schemas.microsoft.com/office/2006/metadata/contentType" xmlns:ma="http://schemas.microsoft.com/office/2006/metadata/properties/metaAttributes" ct:_="" ma:_="" ma:contentTypeName="Dokument" ma:contentTypeID="0x010100819BE3B324FCE24897B4298EB35C006B" ma:contentTypeVersion="10" ma:contentTypeDescription="Vytvoří nový dokument" ma:contentTypeScope="" ma:versionID="85e2a418b0e04f5f93a31fac2887bffc">
+  <xsd:schema xmlns:xsd="http://www.w3.org/2001/XMLSchema" xmlns:xs="http://www.w3.org/2001/XMLSchema" xmlns:p="http://schemas.microsoft.com/office/2006/metadata/properties" xmlns:ns3="fe41b5a9-31a1-4772-8c8d-ad771d19d77f" xmlns:ns4="6af10911-3ac6-4447-b11d-fe3bd7bf7478" targetNamespace="http://schemas.microsoft.com/office/2006/metadata/properties" ma:root="true" ma:fieldsID="a3635fbfa6f325916d203377c4061b47" ns3:_="" ns4:_="">
+    <xsd:import namespace="fe41b5a9-31a1-4772-8c8d-ad771d19d77f"/>
+    <xsd:import namespace="6af10911-3ac6-4447-b11d-fe3bd7bf7478"/>
+    <xsd:element name="properties">
+      <xsd:complexType>
+        <xsd:sequence>
+          <xsd:element name="documentManagement">
+            <xsd:complexType>
+              <xsd:all>
+                <xsd:element ref="ns3:MediaServiceMetadata" minOccurs="0"/>
+                <xsd:element ref="ns3:MediaServiceFastMetadata" minOccurs="0"/>
+                <xsd:element ref="ns4:SharedWithUsers" minOccurs="0"/>
+                <xsd:element ref="ns4:SharedWithDetails" minOccurs="0"/>
+                <xsd:element ref="ns4:SharingHintHash" minOccurs="0"/>
+                <xsd:element ref="ns3:MediaServiceDateTaken" minOccurs="0"/>
+                <xsd:element ref="ns3:MediaServiceAutoTags" minOccurs="0"/>
+                <xsd:element ref="ns3:MediaServiceGenerationTime" minOccurs="0"/>
+                <xsd:element ref="ns3:MediaServiceEventHashCode" minOccurs="0"/>
+                <xsd:element ref="ns3:MediaServiceOCR" minOccurs="0"/>
+              </xsd:all>
+            </xsd:complexType>
+          </xsd:element>
+        </xsd:sequence>
+      </xsd:complexType>
+    </xsd:element>
+  </xsd:schema>
+  <xsd:schema xmlns:xsd="http://www.w3.org/2001/XMLSchema" xmlns:xs="http://www.w3.org/2001/XMLSchema" xmlns:dms="http://schemas.microsoft.com/office/2006/documentManagement/types" xmlns:pc="http://schemas.microsoft.com/office/infopath/2007/PartnerControls" targetNamespace="fe41b5a9-31a1-4772-8c8d-ad771d19d77f" elementFormDefault="qualified">
+    <xsd:import namespace="http://schemas.microsoft.com/office/2006/documentManagement/types"/>
+    <xsd:import namespace="http://schemas.microsoft.com/office/infopath/2007/PartnerControls"/>
+    <xsd:element name="MediaServiceMetadata" ma:index="8" nillable="true" ma:displayName="MediaServiceMetadata" ma:hidden="true" ma:internalName="MediaServiceMetadata" ma:readOnly="true">
+      <xsd:simpleType>
+        <xsd:restriction base="dms:Note"/>
+      </xsd:simpleType>
+    </xsd:element>
+    <xsd:element name="MediaServiceFastMetadata" ma:index="9" nillable="true" ma:displayName="MediaServiceFastMetadata" ma:hidden="true" ma:internalName="MediaServiceFastMetadata" ma:readOnly="true">
+      <xsd:simpleType>
+        <xsd:restriction base="dms:Note"/>
+      </xsd:simpleType>
+    </xsd:element>
+    <xsd:element name="MediaServiceDateTaken" ma:index="13" nillable="true" ma:displayName="MediaServiceDateTaken" ma:hidden="true" ma:internalName="MediaServiceDateTaken" ma:readOnly="true">
+      <xsd:simpleType>
+        <xsd:restriction base="dms:Text"/>
+      </xsd:simpleType>
+    </xsd:element>
+    <xsd:element name="MediaServiceAutoTags" ma:index="14" nillable="true" ma:displayName="Tags" ma:internalName="MediaServiceAutoTags" ma:readOnly="true">
+      <xsd:simpleType>
+        <xsd:restriction base="dms:Text"/>
+      </xsd:simpleType>
+    </xsd:element>
+    <xsd:element name="MediaServiceGenerationTime" ma:index="15" nillable="true" ma:displayName="MediaServiceGenerationTime" ma:hidden="true" ma:internalName="MediaServiceGenerationTime" ma:readOnly="true">
+      <xsd:simpleType>
+        <xsd:restriction base="dms:Text"/>
+      </xsd:simpleType>
+    </xsd:element>
+    <xsd:element name="MediaServiceEventHashCode" ma:index="16" nillable="true" ma:displayName="MediaServiceEventHashCode" ma:hidden="true" ma:internalName="MediaServiceEventHashCode" ma:readOnly="true">
+      <xsd:simpleType>
+        <xsd:restriction base="dms:Text"/>
+      </xsd:simpleType>
+    </xsd:element>
+    <xsd:element name="MediaServiceOCR" ma:index="17" nillable="true" ma:displayName="Extracted Text" ma:internalName="MediaServiceOCR" ma:readOnly="true">
+      <xsd:simpleType>
+        <xsd:restriction base="dms:Note">
+          <xsd:maxLength value="255"/>
+        </xsd:restriction>
+      </xsd:simpleType>
+    </xsd:element>
+  </xsd:schema>
+  <xsd:schema xmlns:xsd="http://www.w3.org/2001/XMLSchema" xmlns:xs="http://www.w3.org/2001/XMLSchema" xmlns:dms="http://schemas.microsoft.com/office/2006/documentManagement/types" xmlns:pc="http://schemas.microsoft.com/office/infopath/2007/PartnerControls" targetNamespace="6af10911-3ac6-4447-b11d-fe3bd7bf7478" elementFormDefault="qualified">
+    <xsd:import namespace="http://schemas.microsoft.com/office/2006/documentManagement/types"/>
+    <xsd:import namespace="http://schemas.microsoft.com/office/infopath/2007/PartnerControls"/>
+    <xsd:element name="SharedWithUsers" ma:index="10" nillable="true" ma:displayName="Sdílí se s" ma:internalName="SharedWithUsers" ma:readOnly="true">
+      <xsd:complexType>
+        <xsd:complexContent>
+          <xsd:extension base="dms:UserMulti">
+            <xsd:sequence>
+              <xsd:element name="UserInfo" minOccurs="0" maxOccurs="unbounded">
+                <xsd:complexType>
+                  <xsd:sequence>
+                    <xsd:element name="DisplayName" type="xsd:string" minOccurs="0"/>
+                    <xsd:element name="AccountId" type="dms:UserId" minOccurs="0" nillable="true"/>
+                    <xsd:element name="AccountType" type="xsd:string" minOccurs="0"/>
+                  </xsd:sequence>
+                </xsd:complexType>
+              </xsd:element>
+            </xsd:sequence>
+          </xsd:extension>
+        </xsd:complexContent>
+      </xsd:complexType>
+    </xsd:element>
+    <xsd:element name="SharedWithDetails" ma:index="11" nillable="true" ma:displayName="Sdílené s podrobnostmi" ma:internalName="SharedWithDetails" ma:readOnly="true">
+      <xsd:simpleType>
+        <xsd:restriction base="dms:Note">
+          <xsd:maxLength value="255"/>
+        </xsd:restriction>
+      </xsd:simpleType>
+    </xsd:element>
+    <xsd:element name="SharingHintHash" ma:index="12" nillable="true" ma:displayName="Hodnota hash upozornění na sdílení" ma:hidden="true" ma:internalName="SharingHintHash" ma:readOnly="true">
+      <xsd:simpleType>
+        <xsd:restriction base="dms:Text"/>
+      </xsd:simpleType>
+    </xsd:element>
+  </xsd:schema>
+  <xsd:schema xmlns="http://schemas.openxmlformats.org/package/2006/metadata/core-properties" xmlns:xsd="http://www.w3.org/2001/XMLSchema" xmlns:xsi="http://www.w3.org/2001/XMLSchema-instance" xmlns:dc="http://purl.org/dc/elements/1.1/" xmlns:dcterms="http://purl.org/dc/terms/" xmlns:odoc="http://schemas.microsoft.com/internal/obd" targetNamespace="http://schemas.openxmlformats.org/package/2006/metadata/core-properties" elementFormDefault="qualified" attributeFormDefault="unqualified" blockDefault="#all">
+    <xsd:import namespace="http://purl.org/dc/elements/1.1/" schemaLocation="http://dublincore.org/schemas/xmls/qdc/2003/04/02/dc.xsd"/>
+    <xsd:import namespace="http://purl.org/dc/terms/" schemaLocation="http://dublincore.org/schemas/xmls/qdc/2003/04/02/dcterms.xsd"/>
+    <xsd:element name="coreProperties" type="CT_coreProperties"/>
+    <xsd:complexType name="CT_coreProperties">
+      <xsd:all>
+        <xsd:element ref="dc:creator" minOccurs="0" maxOccurs="1"/>
+        <xsd:element ref="dcterms:created" minOccurs="0" maxOccurs="1"/>
+        <xsd:element ref="dc:identifier" minOccurs="0" maxOccurs="1"/>
+        <xsd:element name="contentType" minOccurs="0" maxOccurs="1" type="xsd:string" ma:index="0" ma:displayName="Typ obsahu"/>
+        <xsd:element ref="dc:title" minOccurs="0" maxOccurs="1" ma:index="4" ma:displayName="Nadpis"/>
+        <xsd:element ref="dc:subject" minOccurs="0" maxOccurs="1"/>
+        <xsd:element ref="dc:description" minOccurs="0" maxOccurs="1"/>
+        <xsd:element name="keywords" minOccurs="0" maxOccurs="1" type="xsd:string"/>
+        <xsd:element ref="dc:language" minOccurs="0" maxOccurs="1"/>
+        <xsd:element name="category" minOccurs="0" maxOccurs="1" type="xsd:string"/>
+        <xsd:element name="version" minOccurs="0" maxOccurs="1" type="xsd:string"/>
+        <xsd:element name="revision" minOccurs="0" maxOccurs="1" type="xsd:string">
+          <xsd:annotation>
+            <xsd:documentation>
+                        This value indicates the number of saves or revisions. The application is responsible for updating this value after each revision.
+                    </xsd:documentation>
+          </xsd:annotation>
+        </xsd:element>
+        <xsd:element name="lastModifiedBy" minOccurs="0" maxOccurs="1" type="xsd:string"/>
+        <xsd:element ref="dcterms:modified" minOccurs="0" maxOccurs="1"/>
+        <xsd:element name="contentStatus" minOccurs="0" maxOccurs="1" type="xsd:string"/>
+      </xsd:all>
+    </xsd:complexType>
+  </xsd:schema>
+  <xs:schema xmlns:pc="http://schemas.microsoft.com/office/infopath/2007/PartnerControls" xmlns:xs="http://www.w3.org/2001/XMLSchema" targetNamespace="http://schemas.microsoft.com/office/infopath/2007/PartnerControls" elementFormDefault="qualified" attributeFormDefault="unqualified">
+    <xs:element name="Person">
+      <xs:complexType>
+        <xs:sequence>
+          <xs:element ref="pc:DisplayName" minOccurs="0"/>
+          <xs:element ref="pc:AccountId" minOccurs="0"/>
+          <xs:element ref="pc:AccountType" minOccurs="0"/>
+        </xs:sequence>
+      </xs:complexType>
+    </xs:element>
+    <xs:element name="DisplayName" type="xs:string"/>
+    <xs:element name="AccountId" type="xs:string"/>
+    <xs:element name="AccountType" type="xs:string"/>
+    <xs:element name="BDCAssociatedEntity">
+      <xs:complexType>
+        <xs:sequence>
+          <xs:element ref="pc:BDCEntity" minOccurs="0" maxOccurs="unbounded"/>
+        </xs:sequence>
+        <xs:attribute ref="pc:EntityNamespace"/>
+        <xs:attribute ref="pc:EntityName"/>
+        <xs:attribute ref="pc:SystemInstanceName"/>
+        <xs:attribute ref="pc:AssociationName"/>
+      </xs:complexType>
+    </xs:element>
+    <xs:attribute name="EntityNamespace" type="xs:string"/>
+    <xs:attribute name="EntityName" type="xs:string"/>
+    <xs:attribute name="SystemInstanceName" type="xs:string"/>
+    <xs:attribute name="AssociationName" type="xs:string"/>
+    <xs:element name="BDCEntity">
+      <xs:complexType>
+        <xs:sequence>
+          <xs:element ref="pc:EntityDisplayName" minOccurs="0"/>
+          <xs:element ref="pc:EntityInstanceReference" minOccurs="0"/>
+          <xs:element ref="pc:EntityId1" minOccurs="0"/>
+          <xs:element ref="pc:EntityId2" minOccurs="0"/>
+          <xs:element ref="pc:EntityId3" minOccurs="0"/>
+          <xs:element ref="pc:EntityId4" minOccurs="0"/>
+          <xs:element ref="pc:EntityId5" minOccurs="0"/>
+        </xs:sequence>
+      </xs:complexType>
+    </xs:element>
+    <xs:element name="EntityDisplayName" type="xs:string"/>
+    <xs:element name="EntityInstanceReference" type="xs:string"/>
+    <xs:element name="EntityId1" type="xs:string"/>
+    <xs:element name="EntityId2" type="xs:string"/>
+    <xs:element name="EntityId3" type="xs:string"/>
+    <xs:element name="EntityId4" type="xs:string"/>
+    <xs:element name="EntityId5" type="xs:string"/>
+    <xs:element name="Terms">
+      <xs:complexType>
+        <xs:sequence>
+          <xs:element ref="pc:TermInfo" minOccurs="0" maxOccurs="unbounded"/>
+        </xs:sequence>
+      </xs:complexType>
+    </xs:element>
+    <xs:element name="TermInfo">
+      <xs:complexType>
+        <xs:sequence>
+          <xs:element ref="pc:TermName" minOccurs="0"/>
+          <xs:element ref="pc:TermId" minOccurs="0"/>
+        </xs:sequence>
+      </xs:complexType>
+    </xs:element>
+    <xs:element name="TermName" type="xs:string"/>
+    <xs:element name="TermId" type="xs:string"/>
+  </xs:schema>
+</ct:contentTypeSchema>
+</file>
+
+<file path=customXml/item4.xml><?xml version="1.0" encoding="utf-8"?>
 <b:Sources xmlns:b="http://schemas.openxmlformats.org/officeDocument/2006/bibliography" xmlns="http://schemas.openxmlformats.org/officeDocument/2006/bibliography" SelectedStyle="\APASixthEditionOfficeOnline.xsl" StyleName="APA" Version="6"/>
 </file>
 
 <file path=customXml/itemProps1.xml><?xml version="1.0" encoding="utf-8"?>
+<ds:datastoreItem xmlns:ds="http://schemas.openxmlformats.org/officeDocument/2006/customXml" ds:itemID="{EBD1A9A2-2341-478F-9A98-CE206E735105}">
+  <ds:schemaRefs>
+    <ds:schemaRef ds:uri="http://schemas.microsoft.com/office/2006/metadata/properties"/>
+    <ds:schemaRef ds:uri="http://schemas.microsoft.com/office/infopath/2007/PartnerControls"/>
+  </ds:schemaRefs>
+</ds:datastoreItem>
+</file>
+
+<file path=customXml/itemProps2.xml><?xml version="1.0" encoding="utf-8"?>
+<ds:datastoreItem xmlns:ds="http://schemas.openxmlformats.org/officeDocument/2006/customXml" ds:itemID="{875F6811-D051-463B-A7E6-DFE4823BBA27}">
+  <ds:schemaRefs>
+    <ds:schemaRef ds:uri="http://schemas.microsoft.com/sharepoint/v3/contenttype/forms"/>
+  </ds:schemaRefs>
+</ds:datastoreItem>
+</file>
+
+<file path=customXml/itemProps3.xml><?xml version="1.0" encoding="utf-8"?>
+<ds:datastoreItem xmlns:ds="http://schemas.openxmlformats.org/officeDocument/2006/customXml" ds:itemID="{893B0B77-EB94-4F10-BDDE-1A955569A352}">
+  <ds:schemaRefs>
+    <ds:schemaRef ds:uri="http://schemas.microsoft.com/office/2006/metadata/contentType"/>
+    <ds:schemaRef ds:uri="http://schemas.microsoft.com/office/2006/metadata/properties/metaAttributes"/>
+    <ds:schemaRef ds:uri="http://www.w3.org/2001/XMLSchema"/>
+    <ds:schemaRef ds:uri="http://schemas.microsoft.com/office/2006/metadata/properties"/>
+    <ds:schemaRef ds:uri="fe41b5a9-31a1-4772-8c8d-ad771d19d77f"/>
+    <ds:schemaRef ds:uri="6af10911-3ac6-4447-b11d-fe3bd7bf7478"/>
+    <ds:schemaRef ds:uri="http://schemas.microsoft.com/office/2006/documentManagement/types"/>
+    <ds:schemaRef ds:uri="http://schemas.microsoft.com/office/infopath/2007/PartnerControls"/>
+    <ds:schemaRef ds:uri="http://schemas.openxmlformats.org/package/2006/metadata/core-properties"/>
+    <ds:schemaRef ds:uri="http://purl.org/dc/elements/1.1/"/>
+    <ds:schemaRef ds:uri="http://purl.org/dc/terms/"/>
+    <ds:schemaRef ds:uri="http://schemas.microsoft.com/internal/obd"/>
+  </ds:schemaRefs>
+</ds:datastoreItem>
+</file>
+
+<file path=customXml/itemProps4.xml><?xml version="1.0" encoding="utf-8"?>
 <ds:datastoreItem xmlns:ds="http://schemas.openxmlformats.org/officeDocument/2006/customXml" ds:itemID="{143B0D20-96ED-4A0E-AE3D-E8BA304E6DF8}">
   <ds:schemaRefs>
     <ds:schemaRef ds:uri="http://schemas.openxmlformats.org/officeDocument/2006/bibliography"/>

</xml_diff>

<commit_message>
mírné úpravy dokumentace, přidání funkce pro zakázané stavy
</commit_message>
<xml_diff>
--- a/v3.0/dokumentace.docx
+++ b/v3.0/dokumentace.docx
@@ -1,6 +1,6 @@
 
 <file path=word/document.xml><?xml version="1.0" encoding="utf-8"?>
-<w:document xmlns:wpc="http://schemas.microsoft.com/office/word/2010/wordprocessingCanvas" xmlns:cx="http://schemas.microsoft.com/office/drawing/2014/chartex" xmlns:cx1="http://schemas.microsoft.com/office/drawing/2015/9/8/chartex" xmlns:cx2="http://schemas.microsoft.com/office/drawing/2015/10/21/chartex" xmlns:cx3="http://schemas.microsoft.com/office/drawing/2016/5/9/chartex" xmlns:cx4="http://schemas.microsoft.com/office/drawing/2016/5/10/chartex" xmlns:cx5="http://schemas.microsoft.com/office/drawing/2016/5/11/chartex" xmlns:cx6="http://schemas.microsoft.com/office/drawing/2016/5/12/chartex" xmlns:cx7="http://schemas.microsoft.com/office/drawing/2016/5/13/chartex" xmlns:cx8="http://schemas.microsoft.com/office/drawing/2016/5/14/chartex" xmlns:mc="http://schemas.openxmlformats.org/markup-compatibility/2006" xmlns:aink="http://schemas.microsoft.com/office/drawing/2016/ink" xmlns:am3d="http://schemas.microsoft.com/office/drawing/2017/model3d" xmlns:o="urn:schemas-microsoft-com:office:office" xmlns:r="http://schemas.openxmlformats.org/officeDocument/2006/relationships" xmlns:m="http://schemas.openxmlformats.org/officeDocument/2006/math" xmlns:v="urn:schemas-microsoft-com:vml" xmlns:wp14="http://schemas.microsoft.com/office/word/2010/wordprocessingDrawing" xmlns:wp="http://schemas.openxmlformats.org/drawingml/2006/wordprocessingDrawing" xmlns:w10="urn:schemas-microsoft-com:office:word" xmlns:w="http://schemas.openxmlformats.org/wordprocessingml/2006/main" xmlns:w14="http://schemas.microsoft.com/office/word/2010/wordml" xmlns:w15="http://schemas.microsoft.com/office/word/2012/wordml" xmlns:w16cex="http://schemas.microsoft.com/office/word/2018/wordml/cex" xmlns:w16cid="http://schemas.microsoft.com/office/word/2016/wordml/cid" xmlns:w16="http://schemas.microsoft.com/office/word/2018/wordml" xmlns:w16se="http://schemas.microsoft.com/office/word/2015/wordml/symex" xmlns:wpg="http://schemas.microsoft.com/office/word/2010/wordprocessingGroup" xmlns:wpi="http://schemas.microsoft.com/office/word/2010/wordprocessingInk" xmlns:wne="http://schemas.microsoft.com/office/word/2006/wordml" xmlns:wps="http://schemas.microsoft.com/office/word/2010/wordprocessingShape" mc:Ignorable="w14 w15 w16se w16cid w16 w16cex wp14">
+<w:document xmlns:wpc="http://schemas.microsoft.com/office/word/2010/wordprocessingCanvas" xmlns:cx="http://schemas.microsoft.com/office/drawing/2014/chartex" xmlns:cx1="http://schemas.microsoft.com/office/drawing/2015/9/8/chartex" xmlns:cx2="http://schemas.microsoft.com/office/drawing/2015/10/21/chartex" xmlns:cx3="http://schemas.microsoft.com/office/drawing/2016/5/9/chartex" xmlns:cx4="http://schemas.microsoft.com/office/drawing/2016/5/10/chartex" xmlns:cx5="http://schemas.microsoft.com/office/drawing/2016/5/11/chartex" xmlns:cx6="http://schemas.microsoft.com/office/drawing/2016/5/12/chartex" xmlns:cx7="http://schemas.microsoft.com/office/drawing/2016/5/13/chartex" xmlns:cx8="http://schemas.microsoft.com/office/drawing/2016/5/14/chartex" xmlns:mc="http://schemas.openxmlformats.org/markup-compatibility/2006" xmlns:aink="http://schemas.microsoft.com/office/drawing/2016/ink" xmlns:am3d="http://schemas.microsoft.com/office/drawing/2017/model3d" xmlns:o="urn:schemas-microsoft-com:office:office" xmlns:r="http://schemas.openxmlformats.org/officeDocument/2006/relationships" xmlns:m="http://schemas.openxmlformats.org/officeDocument/2006/math" xmlns:v="urn:schemas-microsoft-com:vml" xmlns:wp14="http://schemas.microsoft.com/office/word/2010/wordprocessingDrawing" xmlns:wp="http://schemas.openxmlformats.org/drawingml/2006/wordprocessingDrawing" xmlns:w10="urn:schemas-microsoft-com:office:word" xmlns:w="http://schemas.openxmlformats.org/wordprocessingml/2006/main" xmlns:w14="http://schemas.microsoft.com/office/word/2010/wordml" xmlns:w15="http://schemas.microsoft.com/office/word/2012/wordml" xmlns:w16cex="http://schemas.microsoft.com/office/word/2018/wordml/cex" xmlns:w16cid="http://schemas.microsoft.com/office/word/2016/wordml/cid" xmlns:w16="http://schemas.microsoft.com/office/word/2018/wordml" xmlns:w16sdtdh="http://schemas.microsoft.com/office/word/2020/wordml/sdtdatahash" xmlns:w16se="http://schemas.microsoft.com/office/word/2015/wordml/symex" xmlns:wpg="http://schemas.microsoft.com/office/word/2010/wordprocessingGroup" xmlns:wpi="http://schemas.microsoft.com/office/word/2010/wordprocessingInk" xmlns:wne="http://schemas.microsoft.com/office/word/2006/wordml" xmlns:wps="http://schemas.microsoft.com/office/word/2010/wordprocessingShape" mc:Ignorable="w14 w15 w16se w16cid w16 w16cex w16sdtdh wp14">
   <w:body>
     <w:p>
       <w:pPr>
@@ -7393,13 +7393,7 @@
         <w:t xml:space="preserve"> </w:t>
       </w:r>
       <w:r>
-        <w:t xml:space="preserve">Je </w:t>
-      </w:r>
-      <w:r>
-        <w:t>to poměrně obvyklé řešení vzhledem k dostupnosti těchto kondenzátorů</w:t>
-      </w:r>
-      <w:r>
-        <w:t xml:space="preserve">. </w:t>
+        <w:t xml:space="preserve">Je to poměrně obvyklé řešení vzhledem k dostupnosti těchto kondenzátorů. </w:t>
       </w:r>
       <w:r>
         <w:t xml:space="preserve">Hodnota </w:t>
@@ -7731,13 +7725,7 @@
               <w:rPr>
                 <w:rFonts w:ascii="Cambria Math" w:eastAsiaTheme="minorEastAsia" w:hAnsi="Cambria Math"/>
               </w:rPr>
-              <m:t>∙</m:t>
-            </m:r>
-            <m:r>
-              <w:rPr>
-                <w:rFonts w:ascii="Cambria Math" w:eastAsiaTheme="minorEastAsia" w:hAnsi="Cambria Math"/>
-              </w:rPr>
-              <m:t>τ</m:t>
+              <m:t>∙τ</m:t>
             </m:r>
           </m:e>
         </m:func>
@@ -7884,6 +7872,65 @@
         <w:t>Buck regulátor</w:t>
       </w:r>
       <w:bookmarkEnd w:id="9"/>
+    </w:p>
+    <w:p>
+      <w:r>
+        <w:t xml:space="preserve">Pro snížení výkonových ztrát při malých napětích a velkých proudech na výstupu byl použiti do série zapojený stavitelný spínaný regulátor architektury BUCK. Pro řízení tohoto regulátoru byl zvolen IO AP1501 s výstupním proudem 3A. </w:t>
+      </w:r>
+      <w:r>
+        <w:t>[2]</w:t>
+      </w:r>
+    </w:p>
+    <w:p>
+      <w:pPr>
+        <w:pStyle w:val="Nadpis3"/>
+      </w:pPr>
+      <w:r>
+        <w:t xml:space="preserve">Vlastní obvod </w:t>
+      </w:r>
+      <w:proofErr w:type="spellStart"/>
+      <w:r>
+        <w:t>buck</w:t>
+      </w:r>
+      <w:proofErr w:type="spellEnd"/>
+      <w:r>
+        <w:t xml:space="preserve"> regulátoru</w:t>
+      </w:r>
+    </w:p>
+    <w:p>
+      <w:r>
+        <w:t>Zapojení regulátoru vychází z doporučeného zapojení výrobce [3], s tím že hodnoty komponent byly u kondenzátorů zaokrouhleny nahoru kvůli momentální dostupnosti.</w:t>
+      </w:r>
+    </w:p>
+    <w:p>
+      <w:pPr>
+        <w:pStyle w:val="Nadpis3"/>
+      </w:pPr>
+      <w:r>
+        <w:t>Stavitelný napěťový dělič</w:t>
+      </w:r>
+    </w:p>
+    <w:p>
+      <w:r>
+        <w:t xml:space="preserve">Proud řídící elektrody se pohybuje pod 50nA v celém pracovním rozsahu, doporučený rozsah R2 je poté 1 – 3 </w:t>
+      </w:r>
+      <w:proofErr w:type="spellStart"/>
+      <w:r>
+        <w:t>k</w:t>
+      </w:r>
+      <w:r>
+        <w:rPr>
+          <w:rFonts w:ascii="Calibri" w:hAnsi="Calibri" w:cs="Calibri"/>
+        </w:rPr>
+        <w:t>Ω</w:t>
+      </w:r>
+      <w:proofErr w:type="spellEnd"/>
+      <w:r>
+        <w:t xml:space="preserve">, tento však nebyl dodržen. I přesto je však proud </w:t>
+      </w:r>
+      <w:r>
+        <w:t xml:space="preserve">děliče při nejnižším nastaveném napětí 181uA, což je bezpečně více než 10-ti násobkem proudu řídící elektrody, bylo tedy přistoupeno k porušení tohoto doporučení. </w:t>
+      </w:r>
     </w:p>
     <w:p/>
     <w:p>
@@ -8016,6 +8063,196 @@
           <w:numId w:val="5"/>
         </w:numPr>
       </w:pPr>
+      <w:proofErr w:type="spellStart"/>
+      <w:r>
+        <w:t>Datasheet</w:t>
+      </w:r>
+      <w:proofErr w:type="spellEnd"/>
+      <w:r>
+        <w:t xml:space="preserve"> AP1501. </w:t>
+      </w:r>
+      <w:proofErr w:type="spellStart"/>
+      <w:r>
+        <w:t>Diodes</w:t>
+      </w:r>
+      <w:proofErr w:type="spellEnd"/>
+      <w:r>
+        <w:t xml:space="preserve"> </w:t>
+      </w:r>
+      <w:proofErr w:type="spellStart"/>
+      <w:r>
+        <w:t>incorporated</w:t>
+      </w:r>
+      <w:proofErr w:type="spellEnd"/>
+      <w:r>
+        <w:t xml:space="preserve"> [online]. 2021 [cit. 2022-01-19]. Dostupné z: </w:t>
+      </w:r>
+      <w:hyperlink r:id="rId13" w:history="1">
+        <w:r>
+          <w:rPr>
+            <w:rStyle w:val="Hypertextovodkaz"/>
+          </w:rPr>
+          <w:t>https://www.diodes.com/assets/Datasheets/AP1501.pdf</w:t>
+        </w:r>
+      </w:hyperlink>
+    </w:p>
+    <w:p>
+      <w:pPr>
+        <w:pStyle w:val="Odstavecseseznamem"/>
+        <w:numPr>
+          <w:ilvl w:val="0"/>
+          <w:numId w:val="5"/>
+        </w:numPr>
+        <w:jc w:val="left"/>
+      </w:pPr>
+      <w:r>
+        <w:t xml:space="preserve">AP1501 </w:t>
+      </w:r>
+      <w:proofErr w:type="spellStart"/>
+      <w:r>
+        <w:t>Aplication</w:t>
+      </w:r>
+      <w:proofErr w:type="spellEnd"/>
+      <w:r>
+        <w:t xml:space="preserve"> </w:t>
+      </w:r>
+      <w:proofErr w:type="spellStart"/>
+      <w:r>
+        <w:t>note</w:t>
+      </w:r>
+      <w:proofErr w:type="spellEnd"/>
+      <w:r>
+        <w:t xml:space="preserve">. </w:t>
+      </w:r>
+      <w:proofErr w:type="spellStart"/>
+      <w:r>
+        <w:t>Diodes</w:t>
+      </w:r>
+      <w:proofErr w:type="spellEnd"/>
+      <w:r>
+        <w:t xml:space="preserve"> </w:t>
+      </w:r>
+      <w:proofErr w:type="spellStart"/>
+      <w:r>
+        <w:t>incorporated</w:t>
+      </w:r>
+      <w:proofErr w:type="spellEnd"/>
+      <w:r>
+        <w:t xml:space="preserve"> [online]. 2006 [cit. 2022-01-19]. Dostupné</w:t>
+      </w:r>
+      <w:r>
+        <w:t xml:space="preserve"> </w:t>
+      </w:r>
+      <w:r>
+        <w:t xml:space="preserve">z: </w:t>
+      </w:r>
+      <w:hyperlink r:id="rId14" w:history="1">
+        <w:r>
+          <w:rPr>
+            <w:rStyle w:val="Hypertextovodkaz"/>
+          </w:rPr>
+          <w:t>https://www.diodes.com/assets/Part-Support-Files/AP1501/ANP002_AP1501.pdf</w:t>
+        </w:r>
+      </w:hyperlink>
+    </w:p>
+    <w:p>
+      <w:pPr>
+        <w:pStyle w:val="Odstavecseseznamem"/>
+        <w:numPr>
+          <w:ilvl w:val="0"/>
+          <w:numId w:val="5"/>
+        </w:numPr>
+        <w:jc w:val="left"/>
+      </w:pPr>
+    </w:p>
+    <w:p>
+      <w:pPr>
+        <w:pStyle w:val="Odstavecseseznamem"/>
+        <w:numPr>
+          <w:ilvl w:val="0"/>
+          <w:numId w:val="5"/>
+        </w:numPr>
+      </w:pPr>
+      <w:r>
+        <w:br w:type="page"/>
+      </w:r>
+    </w:p>
+    <w:p>
+      <w:pPr>
+        <w:pStyle w:val="Nadpis1"/>
+      </w:pPr>
+      <w:bookmarkStart w:id="17" w:name="_Toc93345297"/>
+      <w:r>
+        <w:lastRenderedPageBreak/>
+        <w:t>Zkratky</w:t>
+      </w:r>
+      <w:bookmarkEnd w:id="17"/>
+    </w:p>
+    <w:p>
+      <w:r>
+        <w:t>Zkratka:</w:t>
+      </w:r>
+      <w:r>
+        <w:tab/>
+      </w:r>
+      <w:r>
+        <w:tab/>
+      </w:r>
+      <w:r>
+        <w:tab/>
+        <w:t>Anglický význam:</w:t>
+      </w:r>
+      <w:r>
+        <w:tab/>
+      </w:r>
+      <w:r>
+        <w:tab/>
+      </w:r>
+      <w:r>
+        <w:tab/>
+        <w:t>Český význam:</w:t>
+      </w:r>
+    </w:p>
+    <w:p>
+      <w:r>
+        <w:t xml:space="preserve">MCU </w:t>
+      </w:r>
+      <w:r>
+        <w:tab/>
+      </w:r>
+      <w:r>
+        <w:tab/>
+      </w:r>
+      <w:r>
+        <w:tab/>
+      </w:r>
+      <w:r>
+        <w:tab/>
+      </w:r>
+      <w:proofErr w:type="spellStart"/>
+      <w:r>
+        <w:t>micro</w:t>
+      </w:r>
+      <w:r>
+        <w:t>control</w:t>
+      </w:r>
+      <w:r>
+        <w:t>ler</w:t>
+      </w:r>
+      <w:proofErr w:type="spellEnd"/>
+      <w:r>
+        <w:t xml:space="preserve"> unit</w:t>
+      </w:r>
+      <w:r>
+        <w:tab/>
+      </w:r>
+      <w:r>
+        <w:tab/>
+      </w:r>
+      <w:r>
+        <w:tab/>
+        <w:t>mikrokontroler</w:t>
+      </w:r>
     </w:p>
     <w:p>
       <w:pPr>
@@ -8023,23 +8260,7 @@
         <w:jc w:val="left"/>
       </w:pPr>
       <w:r>
-        <w:br w:type="page"/>
-      </w:r>
-    </w:p>
-    <w:p>
-      <w:pPr>
-        <w:pStyle w:val="Nadpis1"/>
-      </w:pPr>
-      <w:bookmarkStart w:id="17" w:name="_Toc93345297"/>
-      <w:r>
-        <w:lastRenderedPageBreak/>
-        <w:t>Zkratky</w:t>
-      </w:r>
-      <w:bookmarkEnd w:id="17"/>
-    </w:p>
-    <w:p>
-      <w:r>
-        <w:t>Zkratka:</w:t>
+        <w:t>HW</w:t>
       </w:r>
       <w:r>
         <w:tab/>
@@ -8049,22 +8270,16 @@
       </w:r>
       <w:r>
         <w:tab/>
-        <w:t>Anglický význam:</w:t>
       </w:r>
       <w:r>
         <w:tab/>
+        <w:t>hardware</w:t>
       </w:r>
       <w:r>
         <w:tab/>
       </w:r>
       <w:r>
         <w:tab/>
-        <w:t>Český význam:</w:t>
-      </w:r>
-    </w:p>
-    <w:p>
-      <w:r>
-        <w:t xml:space="preserve">MCU </w:t>
       </w:r>
       <w:r>
         <w:tab/>
@@ -8072,36 +8287,11 @@
       <w:r>
         <w:tab/>
       </w:r>
-      <w:r>
-        <w:tab/>
-      </w:r>
-      <w:r>
-        <w:tab/>
-      </w:r>
-      <w:proofErr w:type="spellStart"/>
-      <w:r>
-        <w:t>micro</w:t>
-      </w:r>
-      <w:r>
-        <w:t>control</w:t>
-      </w:r>
-      <w:r>
-        <w:t>ler</w:t>
-      </w:r>
-      <w:proofErr w:type="spellEnd"/>
-      <w:r>
-        <w:t xml:space="preserve"> unit</w:t>
-      </w:r>
-      <w:r>
-        <w:tab/>
-      </w:r>
-      <w:r>
-        <w:tab/>
-      </w:r>
-      <w:r>
-        <w:tab/>
-        <w:t>mikrokontroler</w:t>
-      </w:r>
+      <w:proofErr w:type="spellStart"/>
+      <w:r>
+        <w:t>hardváré</w:t>
+      </w:r>
+      <w:proofErr w:type="spellEnd"/>
     </w:p>
     <w:p>
       <w:pPr>
@@ -8109,7 +8299,7 @@
         <w:jc w:val="left"/>
       </w:pPr>
       <w:r>
-        <w:t>HW</w:t>
+        <w:t>IO</w:t>
       </w:r>
       <w:r>
         <w:tab/>
@@ -8122,8 +8312,20 @@
       </w:r>
       <w:r>
         <w:tab/>
-        <w:t>hardware</w:t>
-      </w:r>
+      </w:r>
+      <w:proofErr w:type="spellStart"/>
+      <w:r>
+        <w:t>integrated</w:t>
+      </w:r>
+      <w:proofErr w:type="spellEnd"/>
+      <w:r>
+        <w:t xml:space="preserve"> </w:t>
+      </w:r>
+      <w:proofErr w:type="spellStart"/>
+      <w:r>
+        <w:t>circuit</w:t>
+      </w:r>
+      <w:proofErr w:type="spellEnd"/>
       <w:r>
         <w:tab/>
       </w:r>
@@ -8132,15 +8334,20 @@
       </w:r>
       <w:r>
         <w:tab/>
-      </w:r>
-      <w:r>
-        <w:tab/>
-      </w:r>
-      <w:proofErr w:type="spellStart"/>
-      <w:r>
-        <w:t>hardváré</w:t>
-      </w:r>
-      <w:proofErr w:type="spellEnd"/>
+        <w:t>integrovaný obvod</w:t>
+      </w:r>
+    </w:p>
+    <w:p>
+      <w:pPr>
+        <w:spacing w:after="160" w:line="259" w:lineRule="auto"/>
+        <w:jc w:val="left"/>
+      </w:pPr>
+    </w:p>
+    <w:p>
+      <w:pPr>
+        <w:spacing w:after="160" w:line="259" w:lineRule="auto"/>
+        <w:jc w:val="left"/>
+      </w:pPr>
       <w:r>
         <w:br w:type="page"/>
       </w:r>
@@ -8199,7 +8406,7 @@
     <w:p/>
     <w:p/>
     <w:sectPr>
-      <w:footerReference w:type="default" r:id="rId13"/>
+      <w:footerReference w:type="default" r:id="rId15"/>
       <w:pgSz w:w="11906" w:h="16838"/>
       <w:pgMar w:top="1417" w:right="1417" w:bottom="1417" w:left="1417" w:header="708" w:footer="708" w:gutter="0"/>
       <w:pgNumType w:start="0"/>
@@ -8212,7 +8419,7 @@
 </file>
 
 <file path=word/endnotes.xml><?xml version="1.0" encoding="utf-8"?>
-<w:endnotes xmlns:wpc="http://schemas.microsoft.com/office/word/2010/wordprocessingCanvas" xmlns:cx="http://schemas.microsoft.com/office/drawing/2014/chartex" xmlns:cx1="http://schemas.microsoft.com/office/drawing/2015/9/8/chartex" xmlns:cx2="http://schemas.microsoft.com/office/drawing/2015/10/21/chartex" xmlns:cx3="http://schemas.microsoft.com/office/drawing/2016/5/9/chartex" xmlns:cx4="http://schemas.microsoft.com/office/drawing/2016/5/10/chartex" xmlns:cx5="http://schemas.microsoft.com/office/drawing/2016/5/11/chartex" xmlns:cx6="http://schemas.microsoft.com/office/drawing/2016/5/12/chartex" xmlns:cx7="http://schemas.microsoft.com/office/drawing/2016/5/13/chartex" xmlns:cx8="http://schemas.microsoft.com/office/drawing/2016/5/14/chartex" xmlns:mc="http://schemas.openxmlformats.org/markup-compatibility/2006" xmlns:aink="http://schemas.microsoft.com/office/drawing/2016/ink" xmlns:am3d="http://schemas.microsoft.com/office/drawing/2017/model3d" xmlns:o="urn:schemas-microsoft-com:office:office" xmlns:r="http://schemas.openxmlformats.org/officeDocument/2006/relationships" xmlns:m="http://schemas.openxmlformats.org/officeDocument/2006/math" xmlns:v="urn:schemas-microsoft-com:vml" xmlns:wp14="http://schemas.microsoft.com/office/word/2010/wordprocessingDrawing" xmlns:wp="http://schemas.openxmlformats.org/drawingml/2006/wordprocessingDrawing" xmlns:w10="urn:schemas-microsoft-com:office:word" xmlns:w="http://schemas.openxmlformats.org/wordprocessingml/2006/main" xmlns:w14="http://schemas.microsoft.com/office/word/2010/wordml" xmlns:w15="http://schemas.microsoft.com/office/word/2012/wordml" xmlns:w16cex="http://schemas.microsoft.com/office/word/2018/wordml/cex" xmlns:w16cid="http://schemas.microsoft.com/office/word/2016/wordml/cid" xmlns:w16="http://schemas.microsoft.com/office/word/2018/wordml" xmlns:w16se="http://schemas.microsoft.com/office/word/2015/wordml/symex" xmlns:wpg="http://schemas.microsoft.com/office/word/2010/wordprocessingGroup" xmlns:wpi="http://schemas.microsoft.com/office/word/2010/wordprocessingInk" xmlns:wne="http://schemas.microsoft.com/office/word/2006/wordml" xmlns:wps="http://schemas.microsoft.com/office/word/2010/wordprocessingShape" mc:Ignorable="w14 w15 w16se w16cid w16 w16cex wp14">
+<w:endnotes xmlns:wpc="http://schemas.microsoft.com/office/word/2010/wordprocessingCanvas" xmlns:cx="http://schemas.microsoft.com/office/drawing/2014/chartex" xmlns:cx1="http://schemas.microsoft.com/office/drawing/2015/9/8/chartex" xmlns:cx2="http://schemas.microsoft.com/office/drawing/2015/10/21/chartex" xmlns:cx3="http://schemas.microsoft.com/office/drawing/2016/5/9/chartex" xmlns:cx4="http://schemas.microsoft.com/office/drawing/2016/5/10/chartex" xmlns:cx5="http://schemas.microsoft.com/office/drawing/2016/5/11/chartex" xmlns:cx6="http://schemas.microsoft.com/office/drawing/2016/5/12/chartex" xmlns:cx7="http://schemas.microsoft.com/office/drawing/2016/5/13/chartex" xmlns:cx8="http://schemas.microsoft.com/office/drawing/2016/5/14/chartex" xmlns:mc="http://schemas.openxmlformats.org/markup-compatibility/2006" xmlns:aink="http://schemas.microsoft.com/office/drawing/2016/ink" xmlns:am3d="http://schemas.microsoft.com/office/drawing/2017/model3d" xmlns:o="urn:schemas-microsoft-com:office:office" xmlns:r="http://schemas.openxmlformats.org/officeDocument/2006/relationships" xmlns:m="http://schemas.openxmlformats.org/officeDocument/2006/math" xmlns:v="urn:schemas-microsoft-com:vml" xmlns:wp14="http://schemas.microsoft.com/office/word/2010/wordprocessingDrawing" xmlns:wp="http://schemas.openxmlformats.org/drawingml/2006/wordprocessingDrawing" xmlns:w10="urn:schemas-microsoft-com:office:word" xmlns:w="http://schemas.openxmlformats.org/wordprocessingml/2006/main" xmlns:w14="http://schemas.microsoft.com/office/word/2010/wordml" xmlns:w15="http://schemas.microsoft.com/office/word/2012/wordml" xmlns:w16cex="http://schemas.microsoft.com/office/word/2018/wordml/cex" xmlns:w16cid="http://schemas.microsoft.com/office/word/2016/wordml/cid" xmlns:w16="http://schemas.microsoft.com/office/word/2018/wordml" xmlns:w16sdtdh="http://schemas.microsoft.com/office/word/2020/wordml/sdtdatahash" xmlns:w16se="http://schemas.microsoft.com/office/word/2015/wordml/symex" xmlns:wpg="http://schemas.microsoft.com/office/word/2010/wordprocessingGroup" xmlns:wpi="http://schemas.microsoft.com/office/word/2010/wordprocessingInk" xmlns:wne="http://schemas.microsoft.com/office/word/2006/wordml" xmlns:wps="http://schemas.microsoft.com/office/word/2010/wordprocessingShape" mc:Ignorable="w14 w15 w16se w16cid w16 w16cex w16sdtdh wp14">
   <w:endnote w:type="separator" w:id="-1">
     <w:p>
       <w:pPr>
@@ -8237,7 +8444,7 @@
 </file>
 
 <file path=word/footer1.xml><?xml version="1.0" encoding="utf-8"?>
-<w:ftr xmlns:wpc="http://schemas.microsoft.com/office/word/2010/wordprocessingCanvas" xmlns:cx="http://schemas.microsoft.com/office/drawing/2014/chartex" xmlns:cx1="http://schemas.microsoft.com/office/drawing/2015/9/8/chartex" xmlns:cx2="http://schemas.microsoft.com/office/drawing/2015/10/21/chartex" xmlns:cx3="http://schemas.microsoft.com/office/drawing/2016/5/9/chartex" xmlns:cx4="http://schemas.microsoft.com/office/drawing/2016/5/10/chartex" xmlns:cx5="http://schemas.microsoft.com/office/drawing/2016/5/11/chartex" xmlns:cx6="http://schemas.microsoft.com/office/drawing/2016/5/12/chartex" xmlns:cx7="http://schemas.microsoft.com/office/drawing/2016/5/13/chartex" xmlns:cx8="http://schemas.microsoft.com/office/drawing/2016/5/14/chartex" xmlns:mc="http://schemas.openxmlformats.org/markup-compatibility/2006" xmlns:aink="http://schemas.microsoft.com/office/drawing/2016/ink" xmlns:am3d="http://schemas.microsoft.com/office/drawing/2017/model3d" xmlns:o="urn:schemas-microsoft-com:office:office" xmlns:r="http://schemas.openxmlformats.org/officeDocument/2006/relationships" xmlns:m="http://schemas.openxmlformats.org/officeDocument/2006/math" xmlns:v="urn:schemas-microsoft-com:vml" xmlns:wp14="http://schemas.microsoft.com/office/word/2010/wordprocessingDrawing" xmlns:wp="http://schemas.openxmlformats.org/drawingml/2006/wordprocessingDrawing" xmlns:w10="urn:schemas-microsoft-com:office:word" xmlns:w="http://schemas.openxmlformats.org/wordprocessingml/2006/main" xmlns:w14="http://schemas.microsoft.com/office/word/2010/wordml" xmlns:w15="http://schemas.microsoft.com/office/word/2012/wordml" xmlns:w16cex="http://schemas.microsoft.com/office/word/2018/wordml/cex" xmlns:w16cid="http://schemas.microsoft.com/office/word/2016/wordml/cid" xmlns:w16="http://schemas.microsoft.com/office/word/2018/wordml" xmlns:w16se="http://schemas.microsoft.com/office/word/2015/wordml/symex" xmlns:wpg="http://schemas.microsoft.com/office/word/2010/wordprocessingGroup" xmlns:wpi="http://schemas.microsoft.com/office/word/2010/wordprocessingInk" xmlns:wne="http://schemas.microsoft.com/office/word/2006/wordml" xmlns:wps="http://schemas.microsoft.com/office/word/2010/wordprocessingShape" mc:Ignorable="w14 w15 w16se w16cid w16 w16cex wp14">
+<w:ftr xmlns:wpc="http://schemas.microsoft.com/office/word/2010/wordprocessingCanvas" xmlns:cx="http://schemas.microsoft.com/office/drawing/2014/chartex" xmlns:cx1="http://schemas.microsoft.com/office/drawing/2015/9/8/chartex" xmlns:cx2="http://schemas.microsoft.com/office/drawing/2015/10/21/chartex" xmlns:cx3="http://schemas.microsoft.com/office/drawing/2016/5/9/chartex" xmlns:cx4="http://schemas.microsoft.com/office/drawing/2016/5/10/chartex" xmlns:cx5="http://schemas.microsoft.com/office/drawing/2016/5/11/chartex" xmlns:cx6="http://schemas.microsoft.com/office/drawing/2016/5/12/chartex" xmlns:cx7="http://schemas.microsoft.com/office/drawing/2016/5/13/chartex" xmlns:cx8="http://schemas.microsoft.com/office/drawing/2016/5/14/chartex" xmlns:mc="http://schemas.openxmlformats.org/markup-compatibility/2006" xmlns:aink="http://schemas.microsoft.com/office/drawing/2016/ink" xmlns:am3d="http://schemas.microsoft.com/office/drawing/2017/model3d" xmlns:o="urn:schemas-microsoft-com:office:office" xmlns:r="http://schemas.openxmlformats.org/officeDocument/2006/relationships" xmlns:m="http://schemas.openxmlformats.org/officeDocument/2006/math" xmlns:v="urn:schemas-microsoft-com:vml" xmlns:wp14="http://schemas.microsoft.com/office/word/2010/wordprocessingDrawing" xmlns:wp="http://schemas.openxmlformats.org/drawingml/2006/wordprocessingDrawing" xmlns:w10="urn:schemas-microsoft-com:office:word" xmlns:w="http://schemas.openxmlformats.org/wordprocessingml/2006/main" xmlns:w14="http://schemas.microsoft.com/office/word/2010/wordml" xmlns:w15="http://schemas.microsoft.com/office/word/2012/wordml" xmlns:w16cex="http://schemas.microsoft.com/office/word/2018/wordml/cex" xmlns:w16cid="http://schemas.microsoft.com/office/word/2016/wordml/cid" xmlns:w16="http://schemas.microsoft.com/office/word/2018/wordml" xmlns:w16sdtdh="http://schemas.microsoft.com/office/word/2020/wordml/sdtdatahash" xmlns:w16se="http://schemas.microsoft.com/office/word/2015/wordml/symex" xmlns:wpg="http://schemas.microsoft.com/office/word/2010/wordprocessingGroup" xmlns:wpi="http://schemas.microsoft.com/office/word/2010/wordprocessingInk" xmlns:wne="http://schemas.microsoft.com/office/word/2006/wordml" xmlns:wps="http://schemas.microsoft.com/office/word/2010/wordprocessingShape" mc:Ignorable="w14 w15 w16se w16cid w16 w16cex w16sdtdh wp14">
   <w:sdt>
     <w:sdtPr>
       <w:id w:val="-911692760"/>
@@ -8280,7 +8487,7 @@
 </file>
 
 <file path=word/footnotes.xml><?xml version="1.0" encoding="utf-8"?>
-<w:footnotes xmlns:wpc="http://schemas.microsoft.com/office/word/2010/wordprocessingCanvas" xmlns:cx="http://schemas.microsoft.com/office/drawing/2014/chartex" xmlns:cx1="http://schemas.microsoft.com/office/drawing/2015/9/8/chartex" xmlns:cx2="http://schemas.microsoft.com/office/drawing/2015/10/21/chartex" xmlns:cx3="http://schemas.microsoft.com/office/drawing/2016/5/9/chartex" xmlns:cx4="http://schemas.microsoft.com/office/drawing/2016/5/10/chartex" xmlns:cx5="http://schemas.microsoft.com/office/drawing/2016/5/11/chartex" xmlns:cx6="http://schemas.microsoft.com/office/drawing/2016/5/12/chartex" xmlns:cx7="http://schemas.microsoft.com/office/drawing/2016/5/13/chartex" xmlns:cx8="http://schemas.microsoft.com/office/drawing/2016/5/14/chartex" xmlns:mc="http://schemas.openxmlformats.org/markup-compatibility/2006" xmlns:aink="http://schemas.microsoft.com/office/drawing/2016/ink" xmlns:am3d="http://schemas.microsoft.com/office/drawing/2017/model3d" xmlns:o="urn:schemas-microsoft-com:office:office" xmlns:r="http://schemas.openxmlformats.org/officeDocument/2006/relationships" xmlns:m="http://schemas.openxmlformats.org/officeDocument/2006/math" xmlns:v="urn:schemas-microsoft-com:vml" xmlns:wp14="http://schemas.microsoft.com/office/word/2010/wordprocessingDrawing" xmlns:wp="http://schemas.openxmlformats.org/drawingml/2006/wordprocessingDrawing" xmlns:w10="urn:schemas-microsoft-com:office:word" xmlns:w="http://schemas.openxmlformats.org/wordprocessingml/2006/main" xmlns:w14="http://schemas.microsoft.com/office/word/2010/wordml" xmlns:w15="http://schemas.microsoft.com/office/word/2012/wordml" xmlns:w16cex="http://schemas.microsoft.com/office/word/2018/wordml/cex" xmlns:w16cid="http://schemas.microsoft.com/office/word/2016/wordml/cid" xmlns:w16="http://schemas.microsoft.com/office/word/2018/wordml" xmlns:w16se="http://schemas.microsoft.com/office/word/2015/wordml/symex" xmlns:wpg="http://schemas.microsoft.com/office/word/2010/wordprocessingGroup" xmlns:wpi="http://schemas.microsoft.com/office/word/2010/wordprocessingInk" xmlns:wne="http://schemas.microsoft.com/office/word/2006/wordml" xmlns:wps="http://schemas.microsoft.com/office/word/2010/wordprocessingShape" mc:Ignorable="w14 w15 w16se w16cid w16 w16cex wp14">
+<w:footnotes xmlns:wpc="http://schemas.microsoft.com/office/word/2010/wordprocessingCanvas" xmlns:cx="http://schemas.microsoft.com/office/drawing/2014/chartex" xmlns:cx1="http://schemas.microsoft.com/office/drawing/2015/9/8/chartex" xmlns:cx2="http://schemas.microsoft.com/office/drawing/2015/10/21/chartex" xmlns:cx3="http://schemas.microsoft.com/office/drawing/2016/5/9/chartex" xmlns:cx4="http://schemas.microsoft.com/office/drawing/2016/5/10/chartex" xmlns:cx5="http://schemas.microsoft.com/office/drawing/2016/5/11/chartex" xmlns:cx6="http://schemas.microsoft.com/office/drawing/2016/5/12/chartex" xmlns:cx7="http://schemas.microsoft.com/office/drawing/2016/5/13/chartex" xmlns:cx8="http://schemas.microsoft.com/office/drawing/2016/5/14/chartex" xmlns:mc="http://schemas.openxmlformats.org/markup-compatibility/2006" xmlns:aink="http://schemas.microsoft.com/office/drawing/2016/ink" xmlns:am3d="http://schemas.microsoft.com/office/drawing/2017/model3d" xmlns:o="urn:schemas-microsoft-com:office:office" xmlns:r="http://schemas.openxmlformats.org/officeDocument/2006/relationships" xmlns:m="http://schemas.openxmlformats.org/officeDocument/2006/math" xmlns:v="urn:schemas-microsoft-com:vml" xmlns:wp14="http://schemas.microsoft.com/office/word/2010/wordprocessingDrawing" xmlns:wp="http://schemas.openxmlformats.org/drawingml/2006/wordprocessingDrawing" xmlns:w10="urn:schemas-microsoft-com:office:word" xmlns:w="http://schemas.openxmlformats.org/wordprocessingml/2006/main" xmlns:w14="http://schemas.microsoft.com/office/word/2010/wordml" xmlns:w15="http://schemas.microsoft.com/office/word/2012/wordml" xmlns:w16cex="http://schemas.microsoft.com/office/word/2018/wordml/cex" xmlns:w16cid="http://schemas.microsoft.com/office/word/2016/wordml/cid" xmlns:w16="http://schemas.microsoft.com/office/word/2018/wordml" xmlns:w16sdtdh="http://schemas.microsoft.com/office/word/2020/wordml/sdtdatahash" xmlns:w16se="http://schemas.microsoft.com/office/word/2015/wordml/symex" xmlns:wpg="http://schemas.microsoft.com/office/word/2010/wordprocessingGroup" xmlns:wpi="http://schemas.microsoft.com/office/word/2010/wordprocessingInk" xmlns:wne="http://schemas.microsoft.com/office/word/2006/wordml" xmlns:wps="http://schemas.microsoft.com/office/word/2010/wordprocessingShape" mc:Ignorable="w14 w15 w16se w16cid w16 w16cex w16sdtdh wp14">
   <w:footnote w:type="separator" w:id="-1">
     <w:p>
       <w:pPr>
@@ -8305,7 +8512,7 @@
 </file>
 
 <file path=word/numbering.xml><?xml version="1.0" encoding="utf-8"?>
-<w:numbering xmlns:wpc="http://schemas.microsoft.com/office/word/2010/wordprocessingCanvas" xmlns:cx="http://schemas.microsoft.com/office/drawing/2014/chartex" xmlns:cx1="http://schemas.microsoft.com/office/drawing/2015/9/8/chartex" xmlns:cx2="http://schemas.microsoft.com/office/drawing/2015/10/21/chartex" xmlns:cx3="http://schemas.microsoft.com/office/drawing/2016/5/9/chartex" xmlns:cx4="http://schemas.microsoft.com/office/drawing/2016/5/10/chartex" xmlns:cx5="http://schemas.microsoft.com/office/drawing/2016/5/11/chartex" xmlns:cx6="http://schemas.microsoft.com/office/drawing/2016/5/12/chartex" xmlns:cx7="http://schemas.microsoft.com/office/drawing/2016/5/13/chartex" xmlns:cx8="http://schemas.microsoft.com/office/drawing/2016/5/14/chartex" xmlns:mc="http://schemas.openxmlformats.org/markup-compatibility/2006" xmlns:aink="http://schemas.microsoft.com/office/drawing/2016/ink" xmlns:am3d="http://schemas.microsoft.com/office/drawing/2017/model3d" xmlns:o="urn:schemas-microsoft-com:office:office" xmlns:r="http://schemas.openxmlformats.org/officeDocument/2006/relationships" xmlns:m="http://schemas.openxmlformats.org/officeDocument/2006/math" xmlns:v="urn:schemas-microsoft-com:vml" xmlns:wp14="http://schemas.microsoft.com/office/word/2010/wordprocessingDrawing" xmlns:wp="http://schemas.openxmlformats.org/drawingml/2006/wordprocessingDrawing" xmlns:w10="urn:schemas-microsoft-com:office:word" xmlns:w="http://schemas.openxmlformats.org/wordprocessingml/2006/main" xmlns:w14="http://schemas.microsoft.com/office/word/2010/wordml" xmlns:w15="http://schemas.microsoft.com/office/word/2012/wordml" xmlns:w16cex="http://schemas.microsoft.com/office/word/2018/wordml/cex" xmlns:w16cid="http://schemas.microsoft.com/office/word/2016/wordml/cid" xmlns:w16="http://schemas.microsoft.com/office/word/2018/wordml" xmlns:w16se="http://schemas.microsoft.com/office/word/2015/wordml/symex" xmlns:wpg="http://schemas.microsoft.com/office/word/2010/wordprocessingGroup" xmlns:wpi="http://schemas.microsoft.com/office/word/2010/wordprocessingInk" xmlns:wne="http://schemas.microsoft.com/office/word/2006/wordml" xmlns:wps="http://schemas.microsoft.com/office/word/2010/wordprocessingShape" mc:Ignorable="w14 w15 w16se w16cid w16 w16cex wp14">
+<w:numbering xmlns:wpc="http://schemas.microsoft.com/office/word/2010/wordprocessingCanvas" xmlns:cx="http://schemas.microsoft.com/office/drawing/2014/chartex" xmlns:cx1="http://schemas.microsoft.com/office/drawing/2015/9/8/chartex" xmlns:cx2="http://schemas.microsoft.com/office/drawing/2015/10/21/chartex" xmlns:cx3="http://schemas.microsoft.com/office/drawing/2016/5/9/chartex" xmlns:cx4="http://schemas.microsoft.com/office/drawing/2016/5/10/chartex" xmlns:cx5="http://schemas.microsoft.com/office/drawing/2016/5/11/chartex" xmlns:cx6="http://schemas.microsoft.com/office/drawing/2016/5/12/chartex" xmlns:cx7="http://schemas.microsoft.com/office/drawing/2016/5/13/chartex" xmlns:cx8="http://schemas.microsoft.com/office/drawing/2016/5/14/chartex" xmlns:mc="http://schemas.openxmlformats.org/markup-compatibility/2006" xmlns:aink="http://schemas.microsoft.com/office/drawing/2016/ink" xmlns:am3d="http://schemas.microsoft.com/office/drawing/2017/model3d" xmlns:o="urn:schemas-microsoft-com:office:office" xmlns:r="http://schemas.openxmlformats.org/officeDocument/2006/relationships" xmlns:m="http://schemas.openxmlformats.org/officeDocument/2006/math" xmlns:v="urn:schemas-microsoft-com:vml" xmlns:wp14="http://schemas.microsoft.com/office/word/2010/wordprocessingDrawing" xmlns:wp="http://schemas.openxmlformats.org/drawingml/2006/wordprocessingDrawing" xmlns:w10="urn:schemas-microsoft-com:office:word" xmlns:w="http://schemas.openxmlformats.org/wordprocessingml/2006/main" xmlns:w14="http://schemas.microsoft.com/office/word/2010/wordml" xmlns:w15="http://schemas.microsoft.com/office/word/2012/wordml" xmlns:w16cex="http://schemas.microsoft.com/office/word/2018/wordml/cex" xmlns:w16cid="http://schemas.microsoft.com/office/word/2016/wordml/cid" xmlns:w16="http://schemas.microsoft.com/office/word/2018/wordml" xmlns:w16sdtdh="http://schemas.microsoft.com/office/word/2020/wordml/sdtdatahash" xmlns:w16se="http://schemas.microsoft.com/office/word/2015/wordml/symex" xmlns:wpg="http://schemas.microsoft.com/office/word/2010/wordprocessingGroup" xmlns:wpi="http://schemas.microsoft.com/office/word/2010/wordprocessingInk" xmlns:wne="http://schemas.microsoft.com/office/word/2006/wordml" xmlns:wps="http://schemas.microsoft.com/office/word/2010/wordprocessingShape" mc:Ignorable="w14 w15 w16se w16cid w16 w16cex w16sdtdh wp14">
   <w:abstractNum w:abstractNumId="0" w15:restartNumberingAfterBreak="0">
     <w:nsid w:val="03ED58F5"/>
     <w:multiLevelType w:val="hybridMultilevel"/>
@@ -8804,7 +9011,7 @@
 </file>
 
 <file path=word/styles.xml><?xml version="1.0" encoding="utf-8"?>
-<w:styles xmlns:mc="http://schemas.openxmlformats.org/markup-compatibility/2006" xmlns:r="http://schemas.openxmlformats.org/officeDocument/2006/relationships" xmlns:w="http://schemas.openxmlformats.org/wordprocessingml/2006/main" xmlns:w14="http://schemas.microsoft.com/office/word/2010/wordml" xmlns:w15="http://schemas.microsoft.com/office/word/2012/wordml" xmlns:w16cex="http://schemas.microsoft.com/office/word/2018/wordml/cex" xmlns:w16cid="http://schemas.microsoft.com/office/word/2016/wordml/cid" xmlns:w16="http://schemas.microsoft.com/office/word/2018/wordml" xmlns:w16se="http://schemas.microsoft.com/office/word/2015/wordml/symex" mc:Ignorable="w14 w15 w16se w16cid w16 w16cex">
+<w:styles xmlns:mc="http://schemas.openxmlformats.org/markup-compatibility/2006" xmlns:r="http://schemas.openxmlformats.org/officeDocument/2006/relationships" xmlns:w="http://schemas.openxmlformats.org/wordprocessingml/2006/main" xmlns:w14="http://schemas.microsoft.com/office/word/2010/wordml" xmlns:w15="http://schemas.microsoft.com/office/word/2012/wordml" xmlns:w16cex="http://schemas.microsoft.com/office/word/2018/wordml/cex" xmlns:w16cid="http://schemas.microsoft.com/office/word/2016/wordml/cid" xmlns:w16="http://schemas.microsoft.com/office/word/2018/wordml" xmlns:w16sdtdh="http://schemas.microsoft.com/office/word/2020/wordml/sdtdatahash" xmlns:w16se="http://schemas.microsoft.com/office/word/2015/wordml/symex" mc:Ignorable="w14 w15 w16se w16cid w16 w16cex w16sdtdh">
   <w:docDefaults>
     <w:rPrDefault>
       <w:rPr>
@@ -9875,21 +10082,10 @@
 </file>
 
 <file path=customXml/item1.xml><?xml version="1.0" encoding="utf-8"?>
-<p:properties xmlns:p="http://schemas.microsoft.com/office/2006/metadata/properties" xmlns:xsi="http://www.w3.org/2001/XMLSchema-instance" xmlns:pc="http://schemas.microsoft.com/office/infopath/2007/PartnerControls">
-  <documentManagement/>
-</p:properties>
+<b:Sources xmlns:b="http://schemas.openxmlformats.org/officeDocument/2006/bibliography" xmlns="http://schemas.openxmlformats.org/officeDocument/2006/bibliography" SelectedStyle="\APASixthEditionOfficeOnline.xsl" StyleName="APA" Version="6"/>
 </file>
 
 <file path=customXml/item2.xml><?xml version="1.0" encoding="utf-8"?>
-<?mso-contentType ?>
-<FormTemplates xmlns="http://schemas.microsoft.com/sharepoint/v3/contenttype/forms">
-  <Display>DocumentLibraryForm</Display>
-  <Edit>DocumentLibraryForm</Edit>
-  <New>DocumentLibraryForm</New>
-</FormTemplates>
-</file>
-
-<file path=customXml/item3.xml><?xml version="1.0" encoding="utf-8"?>
 <ct:contentTypeSchema xmlns:ct="http://schemas.microsoft.com/office/2006/metadata/contentType" xmlns:ma="http://schemas.microsoft.com/office/2006/metadata/properties/metaAttributes" ct:_="" ma:_="" ma:contentTypeName="Dokument" ma:contentTypeID="0x010100819BE3B324FCE24897B4298EB35C006B" ma:contentTypeVersion="10" ma:contentTypeDescription="Vytvoří nový dokument" ma:contentTypeScope="" ma:versionID="85e2a418b0e04f5f93a31fac2887bffc">
   <xsd:schema xmlns:xsd="http://www.w3.org/2001/XMLSchema" xmlns:xs="http://www.w3.org/2001/XMLSchema" xmlns:p="http://schemas.microsoft.com/office/2006/metadata/properties" xmlns:ns3="fe41b5a9-31a1-4772-8c8d-ad771d19d77f" xmlns:ns4="6af10911-3ac6-4447-b11d-fe3bd7bf7478" targetNamespace="http://schemas.microsoft.com/office/2006/metadata/properties" ma:root="true" ma:fieldsID="a3635fbfa6f325916d203377c4061b47" ns3:_="" ns4:_="">
     <xsd:import namespace="fe41b5a9-31a1-4772-8c8d-ad771d19d77f"/>
@@ -10092,28 +10288,30 @@
 </ct:contentTypeSchema>
 </file>
 
+<file path=customXml/item3.xml><?xml version="1.0" encoding="utf-8"?>
+<?mso-contentType ?>
+<FormTemplates xmlns="http://schemas.microsoft.com/sharepoint/v3/contenttype/forms">
+  <Display>DocumentLibraryForm</Display>
+  <Edit>DocumentLibraryForm</Edit>
+  <New>DocumentLibraryForm</New>
+</FormTemplates>
+</file>
+
 <file path=customXml/item4.xml><?xml version="1.0" encoding="utf-8"?>
-<b:Sources xmlns:b="http://schemas.openxmlformats.org/officeDocument/2006/bibliography" xmlns="http://schemas.openxmlformats.org/officeDocument/2006/bibliography" SelectedStyle="\APASixthEditionOfficeOnline.xsl" StyleName="APA" Version="6"/>
+<p:properties xmlns:p="http://schemas.microsoft.com/office/2006/metadata/properties" xmlns:xsi="http://www.w3.org/2001/XMLSchema-instance" xmlns:pc="http://schemas.microsoft.com/office/infopath/2007/PartnerControls">
+  <documentManagement/>
+</p:properties>
 </file>
 
 <file path=customXml/itemProps1.xml><?xml version="1.0" encoding="utf-8"?>
-<ds:datastoreItem xmlns:ds="http://schemas.openxmlformats.org/officeDocument/2006/customXml" ds:itemID="{EBD1A9A2-2341-478F-9A98-CE206E735105}">
+<ds:datastoreItem xmlns:ds="http://schemas.openxmlformats.org/officeDocument/2006/customXml" ds:itemID="{143B0D20-96ED-4A0E-AE3D-E8BA304E6DF8}">
   <ds:schemaRefs>
-    <ds:schemaRef ds:uri="http://schemas.microsoft.com/office/2006/metadata/properties"/>
-    <ds:schemaRef ds:uri="http://schemas.microsoft.com/office/infopath/2007/PartnerControls"/>
+    <ds:schemaRef ds:uri="http://schemas.openxmlformats.org/officeDocument/2006/bibliography"/>
   </ds:schemaRefs>
 </ds:datastoreItem>
 </file>
 
 <file path=customXml/itemProps2.xml><?xml version="1.0" encoding="utf-8"?>
-<ds:datastoreItem xmlns:ds="http://schemas.openxmlformats.org/officeDocument/2006/customXml" ds:itemID="{875F6811-D051-463B-A7E6-DFE4823BBA27}">
-  <ds:schemaRefs>
-    <ds:schemaRef ds:uri="http://schemas.microsoft.com/sharepoint/v3/contenttype/forms"/>
-  </ds:schemaRefs>
-</ds:datastoreItem>
-</file>
-
-<file path=customXml/itemProps3.xml><?xml version="1.0" encoding="utf-8"?>
 <ds:datastoreItem xmlns:ds="http://schemas.openxmlformats.org/officeDocument/2006/customXml" ds:itemID="{893B0B77-EB94-4F10-BDDE-1A955569A352}">
   <ds:schemaRefs>
     <ds:schemaRef ds:uri="http://schemas.microsoft.com/office/2006/metadata/contentType"/>
@@ -10132,10 +10330,19 @@
 </ds:datastoreItem>
 </file>
 
+<file path=customXml/itemProps3.xml><?xml version="1.0" encoding="utf-8"?>
+<ds:datastoreItem xmlns:ds="http://schemas.openxmlformats.org/officeDocument/2006/customXml" ds:itemID="{875F6811-D051-463B-A7E6-DFE4823BBA27}">
+  <ds:schemaRefs>
+    <ds:schemaRef ds:uri="http://schemas.microsoft.com/sharepoint/v3/contenttype/forms"/>
+  </ds:schemaRefs>
+</ds:datastoreItem>
+</file>
+
 <file path=customXml/itemProps4.xml><?xml version="1.0" encoding="utf-8"?>
-<ds:datastoreItem xmlns:ds="http://schemas.openxmlformats.org/officeDocument/2006/customXml" ds:itemID="{143B0D20-96ED-4A0E-AE3D-E8BA304E6DF8}">
+<ds:datastoreItem xmlns:ds="http://schemas.openxmlformats.org/officeDocument/2006/customXml" ds:itemID="{EBD1A9A2-2341-478F-9A98-CE206E735105}">
   <ds:schemaRefs>
-    <ds:schemaRef ds:uri="http://schemas.openxmlformats.org/officeDocument/2006/bibliography"/>
+    <ds:schemaRef ds:uri="http://schemas.microsoft.com/office/2006/metadata/properties"/>
+    <ds:schemaRef ds:uri="http://schemas.microsoft.com/office/infopath/2007/PartnerControls"/>
   </ds:schemaRefs>
 </ds:datastoreItem>
 </file>
</xml_diff>

<commit_message>
přidána rozlévaná měď, rozšířena dokumentace
</commit_message>
<xml_diff>
--- a/v3.0/dokumentace.docx
+++ b/v3.0/dokumentace.docx
@@ -5104,7 +5104,7 @@
         </w:rPr>
         <w:fldChar w:fldCharType="separate"/>
       </w:r>
-      <w:hyperlink w:anchor="_Toc93519271" w:history="1">
+      <w:hyperlink w:anchor="_Toc93601726" w:history="1">
         <w:r>
           <w:rPr>
             <w:rStyle w:val="Hypertextovodkaz"/>
@@ -5148,7 +5148,7 @@
             <w:noProof/>
             <w:webHidden/>
           </w:rPr>
-          <w:instrText xml:space="preserve"> PAGEREF _Toc93519271 \h </w:instrText>
+          <w:instrText xml:space="preserve"> PAGEREF _Toc93601726 \h </w:instrText>
         </w:r>
         <w:r>
           <w:rPr>
@@ -5193,7 +5193,7 @@
           <w:lang w:eastAsia="cs-CZ"/>
         </w:rPr>
       </w:pPr>
-      <w:hyperlink w:anchor="_Toc93519272" w:history="1">
+      <w:hyperlink w:anchor="_Toc93601727" w:history="1">
         <w:r>
           <w:rPr>
             <w:rStyle w:val="Hypertextovodkaz"/>
@@ -5237,7 +5237,7 @@
             <w:noProof/>
             <w:webHidden/>
           </w:rPr>
-          <w:instrText xml:space="preserve"> PAGEREF _Toc93519272 \h </w:instrText>
+          <w:instrText xml:space="preserve"> PAGEREF _Toc93601727 \h </w:instrText>
         </w:r>
         <w:r>
           <w:rPr>
@@ -5282,7 +5282,7 @@
           <w:lang w:eastAsia="cs-CZ"/>
         </w:rPr>
       </w:pPr>
-      <w:hyperlink w:anchor="_Toc93519273" w:history="1">
+      <w:hyperlink w:anchor="_Toc93601728" w:history="1">
         <w:r>
           <w:rPr>
             <w:rStyle w:val="Hypertextovodkaz"/>
@@ -5326,7 +5326,7 @@
             <w:noProof/>
             <w:webHidden/>
           </w:rPr>
-          <w:instrText xml:space="preserve"> PAGEREF _Toc93519273 \h </w:instrText>
+          <w:instrText xml:space="preserve"> PAGEREF _Toc93601728 \h </w:instrText>
         </w:r>
         <w:r>
           <w:rPr>
@@ -5371,7 +5371,7 @@
           <w:lang w:eastAsia="cs-CZ"/>
         </w:rPr>
       </w:pPr>
-      <w:hyperlink w:anchor="_Toc93519274" w:history="1">
+      <w:hyperlink w:anchor="_Toc93601729" w:history="1">
         <w:r>
           <w:rPr>
             <w:rStyle w:val="Hypertextovodkaz"/>
@@ -5415,7 +5415,7 @@
             <w:noProof/>
             <w:webHidden/>
           </w:rPr>
-          <w:instrText xml:space="preserve"> PAGEREF _Toc93519274 \h </w:instrText>
+          <w:instrText xml:space="preserve"> PAGEREF _Toc93601729 \h </w:instrText>
         </w:r>
         <w:r>
           <w:rPr>
@@ -5460,7 +5460,7 @@
           <w:lang w:eastAsia="cs-CZ"/>
         </w:rPr>
       </w:pPr>
-      <w:hyperlink w:anchor="_Toc93519275" w:history="1">
+      <w:hyperlink w:anchor="_Toc93601730" w:history="1">
         <w:r>
           <w:rPr>
             <w:rStyle w:val="Hypertextovodkaz"/>
@@ -5504,7 +5504,7 @@
             <w:noProof/>
             <w:webHidden/>
           </w:rPr>
-          <w:instrText xml:space="preserve"> PAGEREF _Toc93519275 \h </w:instrText>
+          <w:instrText xml:space="preserve"> PAGEREF _Toc93601730 \h </w:instrText>
         </w:r>
         <w:r>
           <w:rPr>
@@ -5549,7 +5549,7 @@
           <w:lang w:eastAsia="cs-CZ"/>
         </w:rPr>
       </w:pPr>
-      <w:hyperlink w:anchor="_Toc93519276" w:history="1">
+      <w:hyperlink w:anchor="_Toc93601731" w:history="1">
         <w:r>
           <w:rPr>
             <w:rStyle w:val="Hypertextovodkaz"/>
@@ -5593,7 +5593,7 @@
             <w:noProof/>
             <w:webHidden/>
           </w:rPr>
-          <w:instrText xml:space="preserve"> PAGEREF _Toc93519276 \h </w:instrText>
+          <w:instrText xml:space="preserve"> PAGEREF _Toc93601731 \h </w:instrText>
         </w:r>
         <w:r>
           <w:rPr>
@@ -5638,7 +5638,7 @@
           <w:lang w:eastAsia="cs-CZ"/>
         </w:rPr>
       </w:pPr>
-      <w:hyperlink w:anchor="_Toc93519277" w:history="1">
+      <w:hyperlink w:anchor="_Toc93601732" w:history="1">
         <w:r>
           <w:rPr>
             <w:rStyle w:val="Hypertextovodkaz"/>
@@ -5682,7 +5682,7 @@
             <w:noProof/>
             <w:webHidden/>
           </w:rPr>
-          <w:instrText xml:space="preserve"> PAGEREF _Toc93519277 \h </w:instrText>
+          <w:instrText xml:space="preserve"> PAGEREF _Toc93601732 \h </w:instrText>
         </w:r>
         <w:r>
           <w:rPr>
@@ -5727,7 +5727,7 @@
           <w:lang w:eastAsia="cs-CZ"/>
         </w:rPr>
       </w:pPr>
-      <w:hyperlink w:anchor="_Toc93519278" w:history="1">
+      <w:hyperlink w:anchor="_Toc93601733" w:history="1">
         <w:r>
           <w:rPr>
             <w:rStyle w:val="Hypertextovodkaz"/>
@@ -5771,7 +5771,7 @@
             <w:noProof/>
             <w:webHidden/>
           </w:rPr>
-          <w:instrText xml:space="preserve"> PAGEREF _Toc93519278 \h </w:instrText>
+          <w:instrText xml:space="preserve"> PAGEREF _Toc93601733 \h </w:instrText>
         </w:r>
         <w:r>
           <w:rPr>
@@ -5792,6 +5792,451 @@
             <w:webHidden/>
           </w:rPr>
           <w:t>9</w:t>
+        </w:r>
+        <w:r>
+          <w:rPr>
+            <w:noProof/>
+            <w:webHidden/>
+          </w:rPr>
+          <w:fldChar w:fldCharType="end"/>
+        </w:r>
+      </w:hyperlink>
+    </w:p>
+    <w:p>
+      <w:pPr>
+        <w:pStyle w:val="Obsah3"/>
+        <w:tabs>
+          <w:tab w:val="left" w:pos="1320"/>
+          <w:tab w:val="right" w:leader="dot" w:pos="9062"/>
+        </w:tabs>
+        <w:rPr>
+          <w:rFonts w:asciiTheme="minorHAnsi" w:eastAsiaTheme="minorEastAsia" w:hAnsiTheme="minorHAnsi"/>
+          <w:noProof/>
+          <w:sz w:val="22"/>
+          <w:lang w:eastAsia="cs-CZ"/>
+        </w:rPr>
+      </w:pPr>
+      <w:hyperlink w:anchor="_Toc93601734" w:history="1">
+        <w:r>
+          <w:rPr>
+            <w:rStyle w:val="Hypertextovodkaz"/>
+            <w:rFonts w:cs="Times New Roman"/>
+            <w:noProof/>
+          </w:rPr>
+          <w:t>2.2.1.</w:t>
+        </w:r>
+        <w:r>
+          <w:rPr>
+            <w:rFonts w:asciiTheme="minorHAnsi" w:eastAsiaTheme="minorEastAsia" w:hAnsiTheme="minorHAnsi"/>
+            <w:noProof/>
+            <w:sz w:val="22"/>
+            <w:lang w:eastAsia="cs-CZ"/>
+          </w:rPr>
+          <w:tab/>
+        </w:r>
+        <w:r>
+          <w:rPr>
+            <w:rStyle w:val="Hypertextovodkaz"/>
+            <w:noProof/>
+          </w:rPr>
+          <w:t>Napájení MCU</w:t>
+        </w:r>
+        <w:r>
+          <w:rPr>
+            <w:noProof/>
+            <w:webHidden/>
+          </w:rPr>
+          <w:tab/>
+        </w:r>
+        <w:r>
+          <w:rPr>
+            <w:noProof/>
+            <w:webHidden/>
+          </w:rPr>
+          <w:fldChar w:fldCharType="begin"/>
+        </w:r>
+        <w:r>
+          <w:rPr>
+            <w:noProof/>
+            <w:webHidden/>
+          </w:rPr>
+          <w:instrText xml:space="preserve"> PAGEREF _Toc93601734 \h </w:instrText>
+        </w:r>
+        <w:r>
+          <w:rPr>
+            <w:noProof/>
+            <w:webHidden/>
+          </w:rPr>
+        </w:r>
+        <w:r>
+          <w:rPr>
+            <w:noProof/>
+            <w:webHidden/>
+          </w:rPr>
+          <w:fldChar w:fldCharType="separate"/>
+        </w:r>
+        <w:r>
+          <w:rPr>
+            <w:noProof/>
+            <w:webHidden/>
+          </w:rPr>
+          <w:t>9</w:t>
+        </w:r>
+        <w:r>
+          <w:rPr>
+            <w:noProof/>
+            <w:webHidden/>
+          </w:rPr>
+          <w:fldChar w:fldCharType="end"/>
+        </w:r>
+      </w:hyperlink>
+    </w:p>
+    <w:p>
+      <w:pPr>
+        <w:pStyle w:val="Obsah3"/>
+        <w:tabs>
+          <w:tab w:val="left" w:pos="1320"/>
+          <w:tab w:val="right" w:leader="dot" w:pos="9062"/>
+        </w:tabs>
+        <w:rPr>
+          <w:rFonts w:asciiTheme="minorHAnsi" w:eastAsiaTheme="minorEastAsia" w:hAnsiTheme="minorHAnsi"/>
+          <w:noProof/>
+          <w:sz w:val="22"/>
+          <w:lang w:eastAsia="cs-CZ"/>
+        </w:rPr>
+      </w:pPr>
+      <w:hyperlink w:anchor="_Toc93601735" w:history="1">
+        <w:r>
+          <w:rPr>
+            <w:rStyle w:val="Hypertextovodkaz"/>
+            <w:rFonts w:cs="Times New Roman"/>
+            <w:noProof/>
+          </w:rPr>
+          <w:t>2.2.2.</w:t>
+        </w:r>
+        <w:r>
+          <w:rPr>
+            <w:rFonts w:asciiTheme="minorHAnsi" w:eastAsiaTheme="minorEastAsia" w:hAnsiTheme="minorHAnsi"/>
+            <w:noProof/>
+            <w:sz w:val="22"/>
+            <w:lang w:eastAsia="cs-CZ"/>
+          </w:rPr>
+          <w:tab/>
+        </w:r>
+        <w:r>
+          <w:rPr>
+            <w:rStyle w:val="Hypertextovodkaz"/>
+            <w:noProof/>
+          </w:rPr>
+          <w:t>Převodník logických úrovní</w:t>
+        </w:r>
+        <w:r>
+          <w:rPr>
+            <w:noProof/>
+            <w:webHidden/>
+          </w:rPr>
+          <w:tab/>
+        </w:r>
+        <w:r>
+          <w:rPr>
+            <w:noProof/>
+            <w:webHidden/>
+          </w:rPr>
+          <w:fldChar w:fldCharType="begin"/>
+        </w:r>
+        <w:r>
+          <w:rPr>
+            <w:noProof/>
+            <w:webHidden/>
+          </w:rPr>
+          <w:instrText xml:space="preserve"> PAGEREF _Toc93601735 \h </w:instrText>
+        </w:r>
+        <w:r>
+          <w:rPr>
+            <w:noProof/>
+            <w:webHidden/>
+          </w:rPr>
+        </w:r>
+        <w:r>
+          <w:rPr>
+            <w:noProof/>
+            <w:webHidden/>
+          </w:rPr>
+          <w:fldChar w:fldCharType="separate"/>
+        </w:r>
+        <w:r>
+          <w:rPr>
+            <w:noProof/>
+            <w:webHidden/>
+          </w:rPr>
+          <w:t>9</w:t>
+        </w:r>
+        <w:r>
+          <w:rPr>
+            <w:noProof/>
+            <w:webHidden/>
+          </w:rPr>
+          <w:fldChar w:fldCharType="end"/>
+        </w:r>
+      </w:hyperlink>
+    </w:p>
+    <w:p>
+      <w:pPr>
+        <w:pStyle w:val="Obsah3"/>
+        <w:tabs>
+          <w:tab w:val="left" w:pos="1320"/>
+          <w:tab w:val="right" w:leader="dot" w:pos="9062"/>
+        </w:tabs>
+        <w:rPr>
+          <w:rFonts w:asciiTheme="minorHAnsi" w:eastAsiaTheme="minorEastAsia" w:hAnsiTheme="minorHAnsi"/>
+          <w:noProof/>
+          <w:sz w:val="22"/>
+          <w:lang w:eastAsia="cs-CZ"/>
+        </w:rPr>
+      </w:pPr>
+      <w:hyperlink w:anchor="_Toc93601736" w:history="1">
+        <w:r>
+          <w:rPr>
+            <w:rStyle w:val="Hypertextovodkaz"/>
+            <w:rFonts w:cs="Times New Roman"/>
+            <w:noProof/>
+          </w:rPr>
+          <w:t>2.2.3.</w:t>
+        </w:r>
+        <w:r>
+          <w:rPr>
+            <w:rFonts w:asciiTheme="minorHAnsi" w:eastAsiaTheme="minorEastAsia" w:hAnsiTheme="minorHAnsi"/>
+            <w:noProof/>
+            <w:sz w:val="22"/>
+            <w:lang w:eastAsia="cs-CZ"/>
+          </w:rPr>
+          <w:tab/>
+        </w:r>
+        <w:r>
+          <w:rPr>
+            <w:rStyle w:val="Hypertextovodkaz"/>
+            <w:noProof/>
+          </w:rPr>
+          <w:t>Regulace chlazení</w:t>
+        </w:r>
+        <w:r>
+          <w:rPr>
+            <w:noProof/>
+            <w:webHidden/>
+          </w:rPr>
+          <w:tab/>
+        </w:r>
+        <w:r>
+          <w:rPr>
+            <w:noProof/>
+            <w:webHidden/>
+          </w:rPr>
+          <w:fldChar w:fldCharType="begin"/>
+        </w:r>
+        <w:r>
+          <w:rPr>
+            <w:noProof/>
+            <w:webHidden/>
+          </w:rPr>
+          <w:instrText xml:space="preserve"> PAGEREF _Toc93601736 \h </w:instrText>
+        </w:r>
+        <w:r>
+          <w:rPr>
+            <w:noProof/>
+            <w:webHidden/>
+          </w:rPr>
+        </w:r>
+        <w:r>
+          <w:rPr>
+            <w:noProof/>
+            <w:webHidden/>
+          </w:rPr>
+          <w:fldChar w:fldCharType="separate"/>
+        </w:r>
+        <w:r>
+          <w:rPr>
+            <w:noProof/>
+            <w:webHidden/>
+          </w:rPr>
+          <w:t>10</w:t>
+        </w:r>
+        <w:r>
+          <w:rPr>
+            <w:noProof/>
+            <w:webHidden/>
+          </w:rPr>
+          <w:fldChar w:fldCharType="end"/>
+        </w:r>
+      </w:hyperlink>
+    </w:p>
+    <w:p>
+      <w:pPr>
+        <w:pStyle w:val="Obsah3"/>
+        <w:tabs>
+          <w:tab w:val="left" w:pos="1320"/>
+          <w:tab w:val="right" w:leader="dot" w:pos="9062"/>
+        </w:tabs>
+        <w:rPr>
+          <w:rFonts w:asciiTheme="minorHAnsi" w:eastAsiaTheme="minorEastAsia" w:hAnsiTheme="minorHAnsi"/>
+          <w:noProof/>
+          <w:sz w:val="22"/>
+          <w:lang w:eastAsia="cs-CZ"/>
+        </w:rPr>
+      </w:pPr>
+      <w:hyperlink w:anchor="_Toc93601737" w:history="1">
+        <w:r>
+          <w:rPr>
+            <w:rStyle w:val="Hypertextovodkaz"/>
+            <w:rFonts w:cs="Times New Roman"/>
+            <w:noProof/>
+          </w:rPr>
+          <w:t>2.2.4.</w:t>
+        </w:r>
+        <w:r>
+          <w:rPr>
+            <w:rFonts w:asciiTheme="minorHAnsi" w:eastAsiaTheme="minorEastAsia" w:hAnsiTheme="minorHAnsi"/>
+            <w:noProof/>
+            <w:sz w:val="22"/>
+            <w:lang w:eastAsia="cs-CZ"/>
+          </w:rPr>
+          <w:tab/>
+        </w:r>
+        <w:r>
+          <w:rPr>
+            <w:rStyle w:val="Hypertextovodkaz"/>
+            <w:noProof/>
+          </w:rPr>
+          <w:t>EEPROM</w:t>
+        </w:r>
+        <w:r>
+          <w:rPr>
+            <w:noProof/>
+            <w:webHidden/>
+          </w:rPr>
+          <w:tab/>
+        </w:r>
+        <w:r>
+          <w:rPr>
+            <w:noProof/>
+            <w:webHidden/>
+          </w:rPr>
+          <w:fldChar w:fldCharType="begin"/>
+        </w:r>
+        <w:r>
+          <w:rPr>
+            <w:noProof/>
+            <w:webHidden/>
+          </w:rPr>
+          <w:instrText xml:space="preserve"> PAGEREF _Toc93601737 \h </w:instrText>
+        </w:r>
+        <w:r>
+          <w:rPr>
+            <w:noProof/>
+            <w:webHidden/>
+          </w:rPr>
+        </w:r>
+        <w:r>
+          <w:rPr>
+            <w:noProof/>
+            <w:webHidden/>
+          </w:rPr>
+          <w:fldChar w:fldCharType="separate"/>
+        </w:r>
+        <w:r>
+          <w:rPr>
+            <w:noProof/>
+            <w:webHidden/>
+          </w:rPr>
+          <w:t>10</w:t>
+        </w:r>
+        <w:r>
+          <w:rPr>
+            <w:noProof/>
+            <w:webHidden/>
+          </w:rPr>
+          <w:fldChar w:fldCharType="end"/>
+        </w:r>
+      </w:hyperlink>
+    </w:p>
+    <w:p>
+      <w:pPr>
+        <w:pStyle w:val="Obsah3"/>
+        <w:tabs>
+          <w:tab w:val="left" w:pos="1320"/>
+          <w:tab w:val="right" w:leader="dot" w:pos="9062"/>
+        </w:tabs>
+        <w:rPr>
+          <w:rFonts w:asciiTheme="minorHAnsi" w:eastAsiaTheme="minorEastAsia" w:hAnsiTheme="minorHAnsi"/>
+          <w:noProof/>
+          <w:sz w:val="22"/>
+          <w:lang w:eastAsia="cs-CZ"/>
+        </w:rPr>
+      </w:pPr>
+      <w:hyperlink w:anchor="_Toc93601738" w:history="1">
+        <w:r>
+          <w:rPr>
+            <w:rStyle w:val="Hypertextovodkaz"/>
+            <w:rFonts w:cs="Times New Roman"/>
+            <w:noProof/>
+          </w:rPr>
+          <w:t>2.2.5.</w:t>
+        </w:r>
+        <w:r>
+          <w:rPr>
+            <w:rFonts w:asciiTheme="minorHAnsi" w:eastAsiaTheme="minorEastAsia" w:hAnsiTheme="minorHAnsi"/>
+            <w:noProof/>
+            <w:sz w:val="22"/>
+            <w:lang w:eastAsia="cs-CZ"/>
+          </w:rPr>
+          <w:tab/>
+        </w:r>
+        <w:r>
+          <w:rPr>
+            <w:rStyle w:val="Hypertextovodkaz"/>
+            <w:noProof/>
+          </w:rPr>
+          <w:t>Přehled použitých pinů MCU</w:t>
+        </w:r>
+        <w:r>
+          <w:rPr>
+            <w:noProof/>
+            <w:webHidden/>
+          </w:rPr>
+          <w:tab/>
+        </w:r>
+        <w:r>
+          <w:rPr>
+            <w:noProof/>
+            <w:webHidden/>
+          </w:rPr>
+          <w:fldChar w:fldCharType="begin"/>
+        </w:r>
+        <w:r>
+          <w:rPr>
+            <w:noProof/>
+            <w:webHidden/>
+          </w:rPr>
+          <w:instrText xml:space="preserve"> PAGEREF _Toc93601738 \h </w:instrText>
+        </w:r>
+        <w:r>
+          <w:rPr>
+            <w:noProof/>
+            <w:webHidden/>
+          </w:rPr>
+        </w:r>
+        <w:r>
+          <w:rPr>
+            <w:noProof/>
+            <w:webHidden/>
+          </w:rPr>
+          <w:fldChar w:fldCharType="separate"/>
+        </w:r>
+        <w:r>
+          <w:rPr>
+            <w:noProof/>
+            <w:webHidden/>
+          </w:rPr>
+          <w:t>10</w:t>
         </w:r>
         <w:r>
           <w:rPr>
@@ -5816,7 +6261,7 @@
           <w:lang w:eastAsia="cs-CZ"/>
         </w:rPr>
       </w:pPr>
-      <w:hyperlink w:anchor="_Toc93519279" w:history="1">
+      <w:hyperlink w:anchor="_Toc93601739" w:history="1">
         <w:r>
           <w:rPr>
             <w:rStyle w:val="Hypertextovodkaz"/>
@@ -5860,7 +6305,7 @@
             <w:noProof/>
             <w:webHidden/>
           </w:rPr>
-          <w:instrText xml:space="preserve"> PAGEREF _Toc93519279 \h </w:instrText>
+          <w:instrText xml:space="preserve"> PAGEREF _Toc93601739 \h </w:instrText>
         </w:r>
         <w:r>
           <w:rPr>
@@ -5880,7 +6325,7 @@
             <w:noProof/>
             <w:webHidden/>
           </w:rPr>
-          <w:t>9</w:t>
+          <w:t>11</w:t>
         </w:r>
         <w:r>
           <w:rPr>
@@ -5905,7 +6350,7 @@
           <w:lang w:eastAsia="cs-CZ"/>
         </w:rPr>
       </w:pPr>
-      <w:hyperlink w:anchor="_Toc93519280" w:history="1">
+      <w:hyperlink w:anchor="_Toc93601740" w:history="1">
         <w:r>
           <w:rPr>
             <w:rStyle w:val="Hypertextovodkaz"/>
@@ -5949,7 +6394,7 @@
             <w:noProof/>
             <w:webHidden/>
           </w:rPr>
-          <w:instrText xml:space="preserve"> PAGEREF _Toc93519280 \h </w:instrText>
+          <w:instrText xml:space="preserve"> PAGEREF _Toc93601740 \h </w:instrText>
         </w:r>
         <w:r>
           <w:rPr>
@@ -5969,7 +6414,7 @@
             <w:noProof/>
             <w:webHidden/>
           </w:rPr>
-          <w:t>9</w:t>
+          <w:t>11</w:t>
         </w:r>
         <w:r>
           <w:rPr>
@@ -5994,7 +6439,7 @@
           <w:lang w:eastAsia="cs-CZ"/>
         </w:rPr>
       </w:pPr>
-      <w:hyperlink w:anchor="_Toc93519281" w:history="1">
+      <w:hyperlink w:anchor="_Toc93601741" w:history="1">
         <w:r>
           <w:rPr>
             <w:rStyle w:val="Hypertextovodkaz"/>
@@ -6038,7 +6483,7 @@
             <w:noProof/>
             <w:webHidden/>
           </w:rPr>
-          <w:instrText xml:space="preserve"> PAGEREF _Toc93519281 \h </w:instrText>
+          <w:instrText xml:space="preserve"> PAGEREF _Toc93601741 \h </w:instrText>
         </w:r>
         <w:r>
           <w:rPr>
@@ -6058,7 +6503,7 @@
             <w:noProof/>
             <w:webHidden/>
           </w:rPr>
-          <w:t>9</w:t>
+          <w:t>11</w:t>
         </w:r>
         <w:r>
           <w:rPr>
@@ -6083,7 +6528,7 @@
           <w:lang w:eastAsia="cs-CZ"/>
         </w:rPr>
       </w:pPr>
-      <w:hyperlink w:anchor="_Toc93519282" w:history="1">
+      <w:hyperlink w:anchor="_Toc93601742" w:history="1">
         <w:r>
           <w:rPr>
             <w:rStyle w:val="Hypertextovodkaz"/>
@@ -6127,7 +6572,7 @@
             <w:noProof/>
             <w:webHidden/>
           </w:rPr>
-          <w:instrText xml:space="preserve"> PAGEREF _Toc93519282 \h </w:instrText>
+          <w:instrText xml:space="preserve"> PAGEREF _Toc93601742 \h </w:instrText>
         </w:r>
         <w:r>
           <w:rPr>
@@ -6147,7 +6592,7 @@
             <w:noProof/>
             <w:webHidden/>
           </w:rPr>
-          <w:t>10</w:t>
+          <w:t>11</w:t>
         </w:r>
         <w:r>
           <w:rPr>
@@ -6172,7 +6617,7 @@
           <w:lang w:eastAsia="cs-CZ"/>
         </w:rPr>
       </w:pPr>
-      <w:hyperlink w:anchor="_Toc93519283" w:history="1">
+      <w:hyperlink w:anchor="_Toc93601743" w:history="1">
         <w:r>
           <w:rPr>
             <w:rStyle w:val="Hypertextovodkaz"/>
@@ -6216,7 +6661,7 @@
             <w:noProof/>
             <w:webHidden/>
           </w:rPr>
-          <w:instrText xml:space="preserve"> PAGEREF _Toc93519283 \h </w:instrText>
+          <w:instrText xml:space="preserve"> PAGEREF _Toc93601743 \h </w:instrText>
         </w:r>
         <w:r>
           <w:rPr>
@@ -6236,7 +6681,7 @@
             <w:noProof/>
             <w:webHidden/>
           </w:rPr>
-          <w:t>10</w:t>
+          <w:t>11</w:t>
         </w:r>
         <w:r>
           <w:rPr>
@@ -6261,7 +6706,7 @@
           <w:lang w:eastAsia="cs-CZ"/>
         </w:rPr>
       </w:pPr>
-      <w:hyperlink w:anchor="_Toc93519284" w:history="1">
+      <w:hyperlink w:anchor="_Toc93601744" w:history="1">
         <w:r>
           <w:rPr>
             <w:rStyle w:val="Hypertextovodkaz"/>
@@ -6305,7 +6750,7 @@
             <w:noProof/>
             <w:webHidden/>
           </w:rPr>
-          <w:instrText xml:space="preserve"> PAGEREF _Toc93519284 \h </w:instrText>
+          <w:instrText xml:space="preserve"> PAGEREF _Toc93601744 \h </w:instrText>
         </w:r>
         <w:r>
           <w:rPr>
@@ -6325,7 +6770,7 @@
             <w:noProof/>
             <w:webHidden/>
           </w:rPr>
-          <w:t>10</w:t>
+          <w:t>11</w:t>
         </w:r>
         <w:r>
           <w:rPr>
@@ -6350,7 +6795,7 @@
           <w:lang w:eastAsia="cs-CZ"/>
         </w:rPr>
       </w:pPr>
-      <w:hyperlink w:anchor="_Toc93519285" w:history="1">
+      <w:hyperlink w:anchor="_Toc93601745" w:history="1">
         <w:r>
           <w:rPr>
             <w:rStyle w:val="Hypertextovodkaz"/>
@@ -6394,7 +6839,7 @@
             <w:noProof/>
             <w:webHidden/>
           </w:rPr>
-          <w:instrText xml:space="preserve"> PAGEREF _Toc93519285 \h </w:instrText>
+          <w:instrText xml:space="preserve"> PAGEREF _Toc93601745 \h </w:instrText>
         </w:r>
         <w:r>
           <w:rPr>
@@ -6414,7 +6859,7 @@
             <w:noProof/>
             <w:webHidden/>
           </w:rPr>
-          <w:t>10</w:t>
+          <w:t>11</w:t>
         </w:r>
         <w:r>
           <w:rPr>
@@ -6439,7 +6884,7 @@
           <w:lang w:eastAsia="cs-CZ"/>
         </w:rPr>
       </w:pPr>
-      <w:hyperlink w:anchor="_Toc93519286" w:history="1">
+      <w:hyperlink w:anchor="_Toc93601746" w:history="1">
         <w:r>
           <w:rPr>
             <w:rStyle w:val="Hypertextovodkaz"/>
@@ -6483,7 +6928,7 @@
             <w:noProof/>
             <w:webHidden/>
           </w:rPr>
-          <w:instrText xml:space="preserve"> PAGEREF _Toc93519286 \h </w:instrText>
+          <w:instrText xml:space="preserve"> PAGEREF _Toc93601746 \h </w:instrText>
         </w:r>
         <w:r>
           <w:rPr>
@@ -6503,7 +6948,7 @@
             <w:noProof/>
             <w:webHidden/>
           </w:rPr>
-          <w:t>10</w:t>
+          <w:t>11</w:t>
         </w:r>
         <w:r>
           <w:rPr>
@@ -6528,7 +6973,7 @@
           <w:lang w:eastAsia="cs-CZ"/>
         </w:rPr>
       </w:pPr>
-      <w:hyperlink w:anchor="_Toc93519287" w:history="1">
+      <w:hyperlink w:anchor="_Toc93601747" w:history="1">
         <w:r>
           <w:rPr>
             <w:rStyle w:val="Hypertextovodkaz"/>
@@ -6572,7 +7017,7 @@
             <w:noProof/>
             <w:webHidden/>
           </w:rPr>
-          <w:instrText xml:space="preserve"> PAGEREF _Toc93519287 \h </w:instrText>
+          <w:instrText xml:space="preserve"> PAGEREF _Toc93601747 \h </w:instrText>
         </w:r>
         <w:r>
           <w:rPr>
@@ -6592,7 +7037,7 @@
             <w:noProof/>
             <w:webHidden/>
           </w:rPr>
-          <w:t>11</w:t>
+          <w:t>12</w:t>
         </w:r>
         <w:r>
           <w:rPr>
@@ -6617,7 +7062,7 @@
           <w:lang w:eastAsia="cs-CZ"/>
         </w:rPr>
       </w:pPr>
-      <w:hyperlink w:anchor="_Toc93519288" w:history="1">
+      <w:hyperlink w:anchor="_Toc93601748" w:history="1">
         <w:r>
           <w:rPr>
             <w:rStyle w:val="Hypertextovodkaz"/>
@@ -6661,7 +7106,7 @@
             <w:noProof/>
             <w:webHidden/>
           </w:rPr>
-          <w:instrText xml:space="preserve"> PAGEREF _Toc93519288 \h </w:instrText>
+          <w:instrText xml:space="preserve"> PAGEREF _Toc93601748 \h </w:instrText>
         </w:r>
         <w:r>
           <w:rPr>
@@ -6681,7 +7126,7 @@
             <w:noProof/>
             <w:webHidden/>
           </w:rPr>
-          <w:t>12</w:t>
+          <w:t>13</w:t>
         </w:r>
         <w:r>
           <w:rPr>
@@ -6706,7 +7151,7 @@
           <w:lang w:eastAsia="cs-CZ"/>
         </w:rPr>
       </w:pPr>
-      <w:hyperlink w:anchor="_Toc93519289" w:history="1">
+      <w:hyperlink w:anchor="_Toc93601749" w:history="1">
         <w:r>
           <w:rPr>
             <w:rStyle w:val="Hypertextovodkaz"/>
@@ -6750,7 +7195,7 @@
             <w:noProof/>
             <w:webHidden/>
           </w:rPr>
-          <w:instrText xml:space="preserve"> PAGEREF _Toc93519289 \h </w:instrText>
+          <w:instrText xml:space="preserve"> PAGEREF _Toc93601749 \h </w:instrText>
         </w:r>
         <w:r>
           <w:rPr>
@@ -6770,7 +7215,7 @@
             <w:noProof/>
             <w:webHidden/>
           </w:rPr>
-          <w:t>13</w:t>
+          <w:t>14</w:t>
         </w:r>
         <w:r>
           <w:rPr>
@@ -6795,7 +7240,7 @@
           <w:lang w:eastAsia="cs-CZ"/>
         </w:rPr>
       </w:pPr>
-      <w:hyperlink w:anchor="_Toc93519290" w:history="1">
+      <w:hyperlink w:anchor="_Toc93601750" w:history="1">
         <w:r>
           <w:rPr>
             <w:rStyle w:val="Hypertextovodkaz"/>
@@ -6839,7 +7284,7 @@
             <w:noProof/>
             <w:webHidden/>
           </w:rPr>
-          <w:instrText xml:space="preserve"> PAGEREF _Toc93519290 \h </w:instrText>
+          <w:instrText xml:space="preserve"> PAGEREF _Toc93601750 \h </w:instrText>
         </w:r>
         <w:r>
           <w:rPr>
@@ -6859,7 +7304,7 @@
             <w:noProof/>
             <w:webHidden/>
           </w:rPr>
-          <w:t>14</w:t>
+          <w:t>15</w:t>
         </w:r>
         <w:r>
           <w:rPr>
@@ -6884,7 +7329,7 @@
           <w:lang w:eastAsia="cs-CZ"/>
         </w:rPr>
       </w:pPr>
-      <w:hyperlink w:anchor="_Toc93519291" w:history="1">
+      <w:hyperlink w:anchor="_Toc93601751" w:history="1">
         <w:r>
           <w:rPr>
             <w:rStyle w:val="Hypertextovodkaz"/>
@@ -6928,7 +7373,7 @@
             <w:noProof/>
             <w:webHidden/>
           </w:rPr>
-          <w:instrText xml:space="preserve"> PAGEREF _Toc93519291 \h </w:instrText>
+          <w:instrText xml:space="preserve"> PAGEREF _Toc93601751 \h </w:instrText>
         </w:r>
         <w:r>
           <w:rPr>
@@ -6948,7 +7393,7 @@
             <w:noProof/>
             <w:webHidden/>
           </w:rPr>
-          <w:t>15</w:t>
+          <w:t>16</w:t>
         </w:r>
         <w:r>
           <w:rPr>
@@ -6973,7 +7418,7 @@
           <w:lang w:eastAsia="cs-CZ"/>
         </w:rPr>
       </w:pPr>
-      <w:hyperlink w:anchor="_Toc93519292" w:history="1">
+      <w:hyperlink w:anchor="_Toc93601752" w:history="1">
         <w:r>
           <w:rPr>
             <w:rStyle w:val="Hypertextovodkaz"/>
@@ -7017,7 +7462,7 @@
             <w:noProof/>
             <w:webHidden/>
           </w:rPr>
-          <w:instrText xml:space="preserve"> PAGEREF _Toc93519292 \h </w:instrText>
+          <w:instrText xml:space="preserve"> PAGEREF _Toc93601752 \h </w:instrText>
         </w:r>
         <w:r>
           <w:rPr>
@@ -7037,7 +7482,7 @@
             <w:noProof/>
             <w:webHidden/>
           </w:rPr>
-          <w:t>16</w:t>
+          <w:t>17</w:t>
         </w:r>
         <w:r>
           <w:rPr>
@@ -7096,7 +7541,7 @@
       <w:pPr>
         <w:pStyle w:val="Nadpis1"/>
       </w:pPr>
-      <w:bookmarkStart w:id="1" w:name="_Toc93519271"/>
+      <w:bookmarkStart w:id="1" w:name="_Toc93601726"/>
       <w:r>
         <w:lastRenderedPageBreak/>
         <w:t>Úvod</w:t>
@@ -7117,7 +7562,7 @@
       <w:pPr>
         <w:pStyle w:val="Nadpis1"/>
       </w:pPr>
-      <w:bookmarkStart w:id="2" w:name="_Toc93519272"/>
+      <w:bookmarkStart w:id="2" w:name="_Toc93601727"/>
       <w:r>
         <w:lastRenderedPageBreak/>
         <w:t>Hardwarová část</w:t>
@@ -7128,7 +7573,7 @@
       <w:pPr>
         <w:pStyle w:val="Nadpis2"/>
       </w:pPr>
-      <w:bookmarkStart w:id="3" w:name="_Toc93519273"/>
+      <w:bookmarkStart w:id="3" w:name="_Toc93601728"/>
       <w:r>
         <w:t>Ovládací panel</w:t>
       </w:r>
@@ -7196,18 +7641,31 @@
       <w:pPr>
         <w:pStyle w:val="Titulek"/>
       </w:pPr>
-      <w:bookmarkStart w:id="4" w:name="_Toc93519395"/>
+      <w:bookmarkStart w:id="4" w:name="_Toc93597765"/>
       <w:r>
         <w:t xml:space="preserve">Obrázek </w:t>
       </w:r>
-      <w:fldSimple w:instr=" SEQ Obrázek \* ARABIC ">
-        <w:r>
-          <w:rPr>
-            <w:noProof/>
-          </w:rPr>
-          <w:t>1</w:t>
-        </w:r>
-      </w:fldSimple>
+      <w:r>
+        <w:fldChar w:fldCharType="begin"/>
+      </w:r>
+      <w:r>
+        <w:instrText xml:space="preserve"> SEQ Obrázek \* ARABIC </w:instrText>
+      </w:r>
+      <w:r>
+        <w:fldChar w:fldCharType="separate"/>
+      </w:r>
+      <w:r>
+        <w:rPr>
+          <w:noProof/>
+        </w:rPr>
+        <w:t>1</w:t>
+      </w:r>
+      <w:r>
+        <w:rPr>
+          <w:noProof/>
+        </w:rPr>
+        <w:fldChar w:fldCharType="end"/>
+      </w:r>
       <w:r>
         <w:t>: ovládací panel</w:t>
       </w:r>
@@ -7218,18 +7676,31 @@
         <w:pStyle w:val="Titulek"/>
         <w:keepNext/>
       </w:pPr>
-      <w:bookmarkStart w:id="5" w:name="_Toc93519405"/>
+      <w:bookmarkStart w:id="5" w:name="_Toc93601714"/>
       <w:r>
         <w:t xml:space="preserve">Tabulka </w:t>
       </w:r>
-      <w:fldSimple w:instr=" SEQ Tabulka \* ARABIC ">
-        <w:r>
-          <w:rPr>
-            <w:noProof/>
-          </w:rPr>
-          <w:t>1</w:t>
-        </w:r>
-      </w:fldSimple>
+      <w:r>
+        <w:fldChar w:fldCharType="begin"/>
+      </w:r>
+      <w:r>
+        <w:instrText xml:space="preserve"> SEQ Tabulka \* ARABIC </w:instrText>
+      </w:r>
+      <w:r>
+        <w:fldChar w:fldCharType="separate"/>
+      </w:r>
+      <w:r>
+        <w:rPr>
+          <w:noProof/>
+        </w:rPr>
+        <w:t>1</w:t>
+      </w:r>
+      <w:r>
+        <w:rPr>
+          <w:noProof/>
+        </w:rPr>
+        <w:fldChar w:fldCharType="end"/>
+      </w:r>
       <w:r>
         <w:t>: přehled ovládacích prvků</w:t>
       </w:r>
@@ -7511,7 +7982,7 @@
       <w:pPr>
         <w:pStyle w:val="Nadpis3"/>
       </w:pPr>
-      <w:bookmarkStart w:id="6" w:name="_Toc93519274"/>
+      <w:bookmarkStart w:id="6" w:name="_Toc93601729"/>
       <w:r>
         <w:t>Enkodér</w:t>
       </w:r>
@@ -8046,7 +8517,7 @@
       <w:pPr>
         <w:pStyle w:val="Nadpis3"/>
       </w:pPr>
-      <w:bookmarkStart w:id="7" w:name="_Toc93519275"/>
+      <w:bookmarkStart w:id="7" w:name="_Toc93601730"/>
       <w:r>
         <w:t>Tlačítka</w:t>
       </w:r>
@@ -8096,7 +8567,7 @@
       <w:pPr>
         <w:pStyle w:val="Nadpis3"/>
       </w:pPr>
-      <w:bookmarkStart w:id="8" w:name="_Toc93519276"/>
+      <w:bookmarkStart w:id="8" w:name="_Toc93601731"/>
       <w:r>
         <w:t>Ergonomie</w:t>
       </w:r>
@@ -8140,7 +8611,7 @@
       <w:pPr>
         <w:pStyle w:val="Nadpis3"/>
       </w:pPr>
-      <w:bookmarkStart w:id="9" w:name="_Toc93519277"/>
+      <w:bookmarkStart w:id="9" w:name="_Toc93601732"/>
       <w:r>
         <w:t>Mechanické provedení</w:t>
       </w:r>
@@ -8195,38 +8666,1007 @@
       <w:pPr>
         <w:pStyle w:val="Nadpis2"/>
       </w:pPr>
-      <w:bookmarkStart w:id="10" w:name="_Toc93519278"/>
+      <w:bookmarkStart w:id="10" w:name="_Toc93601733"/>
       <w:r>
         <w:t>Řídící deska</w:t>
       </w:r>
       <w:bookmarkEnd w:id="10"/>
     </w:p>
+    <w:p>
+      <w:r>
+        <w:t>Řídící deska je použita k napojení</w:t>
+      </w:r>
+      <w:r>
+        <w:t xml:space="preserve"> MCU </w:t>
+      </w:r>
+      <w:r>
+        <w:t>STM32F103C8</w:t>
+      </w:r>
+      <w:r>
+        <w:t xml:space="preserve"> na vývojové desce </w:t>
+      </w:r>
+      <w:proofErr w:type="spellStart"/>
+      <w:r>
+        <w:t>bluepill</w:t>
+      </w:r>
+      <w:proofErr w:type="spellEnd"/>
+      <w:r>
+        <w:t xml:space="preserve"> ke konektorům, </w:t>
+      </w:r>
+      <w:r>
+        <w:t>periferii EEPROM</w:t>
+      </w:r>
+      <w:r>
+        <w:t xml:space="preserve"> a jejímu napájení. Také je zde umístěn </w:t>
+      </w:r>
+      <w:proofErr w:type="spellStart"/>
+      <w:r>
+        <w:t>MOSFETový</w:t>
+      </w:r>
+      <w:proofErr w:type="spellEnd"/>
+      <w:r>
+        <w:t xml:space="preserve"> převodník úrovní pro I2C1. </w:t>
+      </w:r>
+    </w:p>
+    <w:p>
+      <w:pPr>
+        <w:pStyle w:val="Nadpis3"/>
+      </w:pPr>
+      <w:bookmarkStart w:id="11" w:name="_Toc93601734"/>
+      <w:r>
+        <w:t>Napájení MCU</w:t>
+      </w:r>
+      <w:bookmarkEnd w:id="11"/>
+    </w:p>
+    <w:p>
+      <w:r>
+        <w:t xml:space="preserve">K napájení je použita série regulátorů počínající regulací 24V na 12V za pomoci MC78M12CDTG v pouzdru DPAK za ním následuje regulace na 5V zajištěná IC AZ1117CD5, jež využívá stejného pouzdra, regulátory jsou dle doporučeného zapojení doplněny o 100nF MLCC SMD kondenzátory na vstupu i výstupu každého z nich. Dále je </w:t>
+      </w:r>
+      <w:r>
+        <w:t>ke každému antiparalelně připojena dioda sloužící k ochraně před záporným rozdílem napětí na regulátoru. Regulaci z 5V na 3,3V zajišťuje již samotná vývojová deska.</w:t>
+      </w:r>
+    </w:p>
+    <w:p>
+      <w:pPr>
+        <w:pStyle w:val="Nadpis3"/>
+      </w:pPr>
+      <w:bookmarkStart w:id="12" w:name="_Toc93601735"/>
+      <w:r>
+        <w:t>Převodník logických úrovní</w:t>
+      </w:r>
+      <w:bookmarkEnd w:id="12"/>
+    </w:p>
+    <w:p>
+      <w:pPr>
+        <w:pStyle w:val="Bezmezer"/>
+        <w:rPr>
+          <w:rFonts w:ascii="Calibri" w:hAnsi="Calibri" w:cs="Calibri"/>
+        </w:rPr>
+      </w:pPr>
+      <w:r>
+        <w:t>Převodník je použit pro komunikaci s OLED displejem který pracuje s napěťovou úrovní 5V. Využívá k tomu I2C1. Pro převod j</w:t>
+      </w:r>
+      <w:r>
+        <w:t xml:space="preserve">e použito poměrně rozšířené řešení převodu za pomoci MOSFET tranzistorů s kanálem typu N. Moduly používající toto zapojení jsou běžně </w:t>
+      </w:r>
+      <w:r>
+        <w:t xml:space="preserve">prodávány [2] a ke stavbě bylo přistoupeno pouze z prostorových důvodů. </w:t>
+      </w:r>
+      <w:r>
+        <w:t xml:space="preserve">Jako převodní tranzistory byly zvoleny NX3008 v pouzdru SOT23. Jako </w:t>
+      </w:r>
+      <w:proofErr w:type="spellStart"/>
+      <w:r>
+        <w:t>pull</w:t>
+      </w:r>
+      <w:proofErr w:type="spellEnd"/>
+      <w:r>
+        <w:t xml:space="preserve">-up rezistory 0805 o odporu 5KΩ, což je doporučovaná hodnota </w:t>
+      </w:r>
+      <w:proofErr w:type="spellStart"/>
+      <w:r>
+        <w:t>pull-upů</w:t>
+      </w:r>
+      <w:proofErr w:type="spellEnd"/>
+      <w:r>
+        <w:t xml:space="preserve"> pro I2C sběrnici.</w:t>
+      </w:r>
+      <w:r>
+        <w:rPr>
+          <w:rFonts w:ascii="Calibri" w:hAnsi="Calibri" w:cs="Calibri"/>
+        </w:rPr>
+        <w:t xml:space="preserve"> </w:t>
+      </w:r>
+    </w:p>
+    <w:p>
+      <w:pPr>
+        <w:keepNext/>
+        <w:jc w:val="center"/>
+      </w:pPr>
+      <w:r>
+        <w:rPr>
+          <w:rFonts w:ascii="Calibri" w:hAnsi="Calibri" w:cs="Calibri"/>
+          <w:noProof/>
+        </w:rPr>
+        <w:drawing>
+          <wp:inline distT="0" distB="0" distL="0" distR="0" wp14:anchorId="16AA501F" wp14:editId="6DDF39E8">
+            <wp:extent cx="3419475" cy="2672175"/>
+            <wp:effectExtent l="0" t="0" r="0" b="0"/>
+            <wp:docPr id="2" name="Obrázek 2"/>
+            <wp:cNvGraphicFramePr>
+              <a:graphicFrameLocks xmlns:a="http://schemas.openxmlformats.org/drawingml/2006/main" noChangeAspect="1"/>
+            </wp:cNvGraphicFramePr>
+            <a:graphic xmlns:a="http://schemas.openxmlformats.org/drawingml/2006/main">
+              <a:graphicData uri="http://schemas.openxmlformats.org/drawingml/2006/picture">
+                <pic:pic xmlns:pic="http://schemas.openxmlformats.org/drawingml/2006/picture">
+                  <pic:nvPicPr>
+                    <pic:cNvPr id="0" name="Picture 1"/>
+                    <pic:cNvPicPr>
+                      <a:picLocks noChangeAspect="1" noChangeArrowheads="1"/>
+                    </pic:cNvPicPr>
+                  </pic:nvPicPr>
+                  <pic:blipFill>
+                    <a:blip r:embed="rId12">
+                      <a:extLst>
+                        <a:ext uri="{28A0092B-C50C-407E-A947-70E740481C1C}">
+                          <a14:useLocalDpi xmlns:a14="http://schemas.microsoft.com/office/drawing/2010/main" val="0"/>
+                        </a:ext>
+                      </a:extLst>
+                    </a:blip>
+                    <a:srcRect/>
+                    <a:stretch>
+                      <a:fillRect/>
+                    </a:stretch>
+                  </pic:blipFill>
+                  <pic:spPr bwMode="auto">
+                    <a:xfrm>
+                      <a:off x="0" y="0"/>
+                      <a:ext cx="3452944" cy="2698330"/>
+                    </a:xfrm>
+                    <a:prstGeom prst="rect">
+                      <a:avLst/>
+                    </a:prstGeom>
+                    <a:noFill/>
+                    <a:ln>
+                      <a:noFill/>
+                    </a:ln>
+                  </pic:spPr>
+                </pic:pic>
+              </a:graphicData>
+            </a:graphic>
+          </wp:inline>
+        </w:drawing>
+      </w:r>
+    </w:p>
+    <w:p>
+      <w:pPr>
+        <w:pStyle w:val="Titulek"/>
+        <w:jc w:val="center"/>
+        <w:rPr>
+          <w:rFonts w:ascii="Calibri" w:hAnsi="Calibri" w:cs="Calibri"/>
+        </w:rPr>
+      </w:pPr>
+      <w:bookmarkStart w:id="13" w:name="_Toc93597766"/>
+      <w:r>
+        <w:t xml:space="preserve">Obrázek </w:t>
+      </w:r>
+      <w:r>
+        <w:fldChar w:fldCharType="begin"/>
+      </w:r>
+      <w:r>
+        <w:instrText xml:space="preserve"> SEQ Obrázek \* ARABIC </w:instrText>
+      </w:r>
+      <w:r>
+        <w:fldChar w:fldCharType="separate"/>
+      </w:r>
+      <w:r>
+        <w:rPr>
+          <w:noProof/>
+        </w:rPr>
+        <w:t>2</w:t>
+      </w:r>
+      <w:r>
+        <w:fldChar w:fldCharType="end"/>
+      </w:r>
+      <w:r>
+        <w:t xml:space="preserve">: převodník log. úrovní (výňatek </w:t>
+      </w:r>
+      <w:proofErr w:type="gramStart"/>
+      <w:r>
+        <w:t>ze</w:t>
+      </w:r>
+      <w:proofErr w:type="gramEnd"/>
+      <w:r>
+        <w:t xml:space="preserve"> schéma řídící desky)</w:t>
+      </w:r>
+      <w:bookmarkEnd w:id="13"/>
+    </w:p>
+    <w:p>
+      <w:pPr>
+        <w:pStyle w:val="Nadpis3"/>
+      </w:pPr>
+      <w:bookmarkStart w:id="14" w:name="_Toc93601736"/>
+      <w:r>
+        <w:lastRenderedPageBreak/>
+        <w:t>Regulace chlazení</w:t>
+      </w:r>
+      <w:bookmarkEnd w:id="14"/>
+    </w:p>
+    <w:p>
+      <w:r>
+        <w:t>Snímání teploty je prováděno termistorem NTCM-10K-B3380, jež je typu NTC má R</w:t>
+      </w:r>
+      <w:r>
+        <w:rPr>
+          <w:vertAlign w:val="subscript"/>
+        </w:rPr>
+        <w:t>25</w:t>
+      </w:r>
+      <w:r>
+        <w:t>=10kΩ a B = 3380. Je spojen do série jako napěťový dělič s rezistorem o hodnotě 10kΩ. Napojení termistoru je řešeno vodiči. Výstupní napětí děliče je přivedeno na pin MCU PA3.</w:t>
+      </w:r>
+    </w:p>
+    <w:p>
+      <w:r>
+        <w:t xml:space="preserve">Řízení výkonu ventilátoru je řešeno skrze PWM, pro řízení j použit N-MOSFET NX3008. </w:t>
+      </w:r>
+      <w:r>
+        <w:t xml:space="preserve">Na </w:t>
+      </w:r>
+      <w:proofErr w:type="spellStart"/>
+      <w:r>
+        <w:t>gate</w:t>
+      </w:r>
+      <w:proofErr w:type="spellEnd"/>
+      <w:r>
+        <w:t xml:space="preserve"> je přiveden z MCU 1. kanál 2. časovače</w:t>
+      </w:r>
+      <w:r>
+        <w:t xml:space="preserve"> </w:t>
+      </w:r>
+      <w:r>
+        <w:t>na pinu PA15.</w:t>
+      </w:r>
+    </w:p>
+    <w:p>
+      <w:pPr>
+        <w:pStyle w:val="Nadpis3"/>
+      </w:pPr>
+      <w:bookmarkStart w:id="15" w:name="_Toc93601737"/>
+      <w:r>
+        <w:t>EEPROM</w:t>
+      </w:r>
+      <w:bookmarkEnd w:id="15"/>
+    </w:p>
+    <w:p>
+      <w:r>
+        <w:t xml:space="preserve">Pro zapamatování servisních údajů u kterých je možná jejich častější změna je na desce umístěn čip EEPROM </w:t>
+      </w:r>
+      <w:r>
+        <w:t>M24C01</w:t>
+      </w:r>
+      <w:r>
+        <w:t>-WMN6P, který je napojen na sběrnici I2C2. Jeho kapacita je 1Kb, jeho adresa byla nastavena za pomoci pinů E0-E2 na 1010000. Je používán na 3,3V logice.</w:t>
+      </w:r>
+    </w:p>
+    <w:p>
+      <w:pPr>
+        <w:pStyle w:val="Nadpis3"/>
+      </w:pPr>
+      <w:bookmarkStart w:id="16" w:name="_Toc93601738"/>
+      <w:r>
+        <w:t>Přehled použitých pinů MCU</w:t>
+      </w:r>
+      <w:bookmarkEnd w:id="16"/>
+    </w:p>
+    <w:p>
+      <w:pPr>
+        <w:pStyle w:val="Titulek"/>
+        <w:keepNext/>
+      </w:pPr>
+      <w:bookmarkStart w:id="17" w:name="_Toc93601715"/>
+      <w:r>
+        <w:t xml:space="preserve">Tabulka </w:t>
+      </w:r>
+      <w:r>
+        <w:fldChar w:fldCharType="begin"/>
+      </w:r>
+      <w:r>
+        <w:instrText xml:space="preserve"> SEQ Tabulka \* ARABIC </w:instrText>
+      </w:r>
+      <w:r>
+        <w:fldChar w:fldCharType="separate"/>
+      </w:r>
+      <w:r>
+        <w:rPr>
+          <w:noProof/>
+        </w:rPr>
+        <w:t>2</w:t>
+      </w:r>
+      <w:r>
+        <w:fldChar w:fldCharType="end"/>
+      </w:r>
+      <w:r>
+        <w:t>: přehled použitých pinů</w:t>
+      </w:r>
+      <w:bookmarkEnd w:id="17"/>
+    </w:p>
+    <w:tbl>
+      <w:tblPr>
+        <w:tblStyle w:val="Mkatabulky"/>
+        <w:tblW w:w="0" w:type="auto"/>
+        <w:tblLook w:val="04A0" w:firstRow="1" w:lastRow="0" w:firstColumn="1" w:lastColumn="0" w:noHBand="0" w:noVBand="1"/>
+      </w:tblPr>
+      <w:tblGrid>
+        <w:gridCol w:w="1696"/>
+        <w:gridCol w:w="7366"/>
+      </w:tblGrid>
+      <w:tr>
+        <w:trPr>
+          <w:trHeight w:val="329"/>
+        </w:trPr>
+        <w:tc>
+          <w:tcPr>
+            <w:tcW w:w="1696" w:type="dxa"/>
+          </w:tcPr>
+          <w:p>
+            <w:pPr>
+              <w:spacing w:after="0"/>
+            </w:pPr>
+            <w:r>
+              <w:t>pin</w:t>
+            </w:r>
+          </w:p>
+        </w:tc>
+        <w:tc>
+          <w:tcPr>
+            <w:tcW w:w="7366" w:type="dxa"/>
+          </w:tcPr>
+          <w:p>
+            <w:pPr>
+              <w:spacing w:after="0"/>
+            </w:pPr>
+            <w:r>
+              <w:t>funkce</w:t>
+            </w:r>
+          </w:p>
+        </w:tc>
+      </w:tr>
+      <w:tr>
+        <w:tc>
+          <w:tcPr>
+            <w:tcW w:w="1696" w:type="dxa"/>
+          </w:tcPr>
+          <w:p>
+            <w:pPr>
+              <w:spacing w:after="0" w:line="240" w:lineRule="auto"/>
+            </w:pPr>
+            <w:r>
+              <w:t>PA0</w:t>
+            </w:r>
+          </w:p>
+        </w:tc>
+        <w:tc>
+          <w:tcPr>
+            <w:tcW w:w="7366" w:type="dxa"/>
+          </w:tcPr>
+          <w:p>
+            <w:pPr>
+              <w:spacing w:after="0"/>
+            </w:pPr>
+            <w:r>
+              <w:t xml:space="preserve">ADC – snímání proudu </w:t>
+            </w:r>
+          </w:p>
+        </w:tc>
+      </w:tr>
+      <w:tr>
+        <w:tc>
+          <w:tcPr>
+            <w:tcW w:w="1696" w:type="dxa"/>
+          </w:tcPr>
+          <w:p>
+            <w:pPr>
+              <w:spacing w:after="0"/>
+            </w:pPr>
+            <w:r>
+              <w:t>PA1</w:t>
+            </w:r>
+          </w:p>
+        </w:tc>
+        <w:tc>
+          <w:tcPr>
+            <w:tcW w:w="7366" w:type="dxa"/>
+          </w:tcPr>
+          <w:p>
+            <w:pPr>
+              <w:spacing w:after="0"/>
+            </w:pPr>
+            <w:r>
+              <w:t>ADC – snímání napětí</w:t>
+            </w:r>
+          </w:p>
+        </w:tc>
+      </w:tr>
+      <w:tr>
+        <w:tc>
+          <w:tcPr>
+            <w:tcW w:w="1696" w:type="dxa"/>
+          </w:tcPr>
+          <w:p>
+            <w:pPr>
+              <w:spacing w:after="0"/>
+            </w:pPr>
+            <w:r>
+              <w:t>PA2</w:t>
+            </w:r>
+          </w:p>
+        </w:tc>
+        <w:tc>
+          <w:tcPr>
+            <w:tcW w:w="7366" w:type="dxa"/>
+          </w:tcPr>
+          <w:p>
+            <w:pPr>
+              <w:spacing w:after="0"/>
+            </w:pPr>
+            <w:r>
+              <w:t xml:space="preserve">ADC </w:t>
+            </w:r>
+            <w:r>
+              <w:t>–</w:t>
+            </w:r>
+            <w:r>
+              <w:t xml:space="preserve"> snímání napětí na prvku proudové regulace</w:t>
+            </w:r>
+          </w:p>
+        </w:tc>
+      </w:tr>
+      <w:tr>
+        <w:tc>
+          <w:tcPr>
+            <w:tcW w:w="1696" w:type="dxa"/>
+          </w:tcPr>
+          <w:p>
+            <w:pPr>
+              <w:spacing w:after="0"/>
+            </w:pPr>
+            <w:r>
+              <w:t>PA3</w:t>
+            </w:r>
+          </w:p>
+        </w:tc>
+        <w:tc>
+          <w:tcPr>
+            <w:tcW w:w="7366" w:type="dxa"/>
+          </w:tcPr>
+          <w:p>
+            <w:pPr>
+              <w:spacing w:after="0"/>
+            </w:pPr>
+            <w:r>
+              <w:t>ADC – měření teploty</w:t>
+            </w:r>
+          </w:p>
+        </w:tc>
+      </w:tr>
+      <w:tr>
+        <w:tc>
+          <w:tcPr>
+            <w:tcW w:w="1696" w:type="dxa"/>
+          </w:tcPr>
+          <w:p>
+            <w:pPr>
+              <w:spacing w:after="0"/>
+            </w:pPr>
+            <w:r>
+              <w:t xml:space="preserve">PA4 </w:t>
+            </w:r>
+          </w:p>
+        </w:tc>
+        <w:tc>
+          <w:tcPr>
+            <w:tcW w:w="7366" w:type="dxa"/>
+          </w:tcPr>
+          <w:p>
+            <w:pPr>
+              <w:spacing w:after="0"/>
+            </w:pPr>
+            <w:r>
+              <w:t>D IN – tlačítko enkodéru</w:t>
+            </w:r>
+          </w:p>
+        </w:tc>
+      </w:tr>
+      <w:tr>
+        <w:tc>
+          <w:tcPr>
+            <w:tcW w:w="1696" w:type="dxa"/>
+          </w:tcPr>
+          <w:p>
+            <w:pPr>
+              <w:spacing w:after="0"/>
+            </w:pPr>
+            <w:r>
+              <w:t>PA5</w:t>
+            </w:r>
+          </w:p>
+        </w:tc>
+        <w:tc>
+          <w:tcPr>
+            <w:tcW w:w="7366" w:type="dxa"/>
+          </w:tcPr>
+          <w:p>
+            <w:pPr>
+              <w:spacing w:after="0"/>
+            </w:pPr>
+            <w:r>
+              <w:t>D IN – tlačítko vlevo</w:t>
+            </w:r>
+          </w:p>
+        </w:tc>
+      </w:tr>
+      <w:tr>
+        <w:tc>
+          <w:tcPr>
+            <w:tcW w:w="1696" w:type="dxa"/>
+          </w:tcPr>
+          <w:p>
+            <w:pPr>
+              <w:spacing w:after="0"/>
+            </w:pPr>
+            <w:r>
+              <w:t xml:space="preserve">PA6 </w:t>
+            </w:r>
+          </w:p>
+        </w:tc>
+        <w:tc>
+          <w:tcPr>
+            <w:tcW w:w="7366" w:type="dxa"/>
+          </w:tcPr>
+          <w:p>
+            <w:pPr>
+              <w:spacing w:after="0"/>
+            </w:pPr>
+            <w:r>
+              <w:t>D IN – tlačítko vpravo</w:t>
+            </w:r>
+          </w:p>
+        </w:tc>
+      </w:tr>
+      <w:tr>
+        <w:tc>
+          <w:tcPr>
+            <w:tcW w:w="1696" w:type="dxa"/>
+          </w:tcPr>
+          <w:p>
+            <w:pPr>
+              <w:spacing w:after="0"/>
+            </w:pPr>
+            <w:r>
+              <w:t>PA7</w:t>
+            </w:r>
+          </w:p>
+        </w:tc>
+        <w:tc>
+          <w:tcPr>
+            <w:tcW w:w="7366" w:type="dxa"/>
+          </w:tcPr>
+          <w:p>
+            <w:pPr>
+              <w:spacing w:after="0"/>
+            </w:pPr>
+            <w:r>
+              <w:t>D IN – tlačítko menu</w:t>
+            </w:r>
+          </w:p>
+        </w:tc>
+      </w:tr>
+      <w:tr>
+        <w:tc>
+          <w:tcPr>
+            <w:tcW w:w="1696" w:type="dxa"/>
+          </w:tcPr>
+          <w:p>
+            <w:pPr>
+              <w:spacing w:after="0"/>
+            </w:pPr>
+            <w:r>
+              <w:t xml:space="preserve">PA8 </w:t>
+            </w:r>
+          </w:p>
+        </w:tc>
+        <w:tc>
+          <w:tcPr>
+            <w:tcW w:w="7366" w:type="dxa"/>
+          </w:tcPr>
+          <w:p>
+            <w:pPr>
+              <w:spacing w:after="0"/>
+            </w:pPr>
+            <w:r>
+              <w:t>D OUT – relé napájení spínaného regulátoru</w:t>
+            </w:r>
+          </w:p>
+        </w:tc>
+      </w:tr>
+      <w:tr>
+        <w:tc>
+          <w:tcPr>
+            <w:tcW w:w="1696" w:type="dxa"/>
+          </w:tcPr>
+          <w:p>
+            <w:pPr>
+              <w:spacing w:after="0"/>
+            </w:pPr>
+            <w:r>
+              <w:t>PA9</w:t>
+            </w:r>
+          </w:p>
+        </w:tc>
+        <w:tc>
+          <w:tcPr>
+            <w:tcW w:w="7366" w:type="dxa"/>
+          </w:tcPr>
+          <w:p>
+            <w:pPr>
+              <w:spacing w:after="0"/>
+            </w:pPr>
+            <w:r>
+              <w:t xml:space="preserve">D OUT – relé napájení </w:t>
+            </w:r>
+            <w:r>
+              <w:t>lineárního</w:t>
+            </w:r>
+            <w:r>
+              <w:t xml:space="preserve"> regulátoru</w:t>
+            </w:r>
+          </w:p>
+        </w:tc>
+      </w:tr>
+      <w:tr>
+        <w:tc>
+          <w:tcPr>
+            <w:tcW w:w="1696" w:type="dxa"/>
+          </w:tcPr>
+          <w:p>
+            <w:pPr>
+              <w:spacing w:after="0"/>
+            </w:pPr>
+            <w:r>
+              <w:t>PA15</w:t>
+            </w:r>
+          </w:p>
+        </w:tc>
+        <w:tc>
+          <w:tcPr>
+            <w:tcW w:w="7366" w:type="dxa"/>
+          </w:tcPr>
+          <w:p>
+            <w:pPr>
+              <w:spacing w:after="0"/>
+            </w:pPr>
+            <w:r>
+              <w:t>TIM2_CH1 – PWM výstup řízení ventilátoru</w:t>
+            </w:r>
+          </w:p>
+        </w:tc>
+      </w:tr>
+      <w:tr>
+        <w:tc>
+          <w:tcPr>
+            <w:tcW w:w="1696" w:type="dxa"/>
+          </w:tcPr>
+          <w:p>
+            <w:pPr>
+              <w:spacing w:after="0"/>
+            </w:pPr>
+            <w:r>
+              <w:t xml:space="preserve">PB0 </w:t>
+            </w:r>
+          </w:p>
+        </w:tc>
+        <w:tc>
+          <w:tcPr>
+            <w:tcW w:w="7366" w:type="dxa"/>
+          </w:tcPr>
+          <w:p>
+            <w:pPr>
+              <w:spacing w:after="0"/>
+            </w:pPr>
+            <w:r>
+              <w:t xml:space="preserve">EXTI – signál enkodéru A </w:t>
+            </w:r>
+          </w:p>
+        </w:tc>
+      </w:tr>
+      <w:tr>
+        <w:tc>
+          <w:tcPr>
+            <w:tcW w:w="1696" w:type="dxa"/>
+          </w:tcPr>
+          <w:p>
+            <w:pPr>
+              <w:spacing w:after="0"/>
+            </w:pPr>
+            <w:r>
+              <w:t xml:space="preserve">PB1 </w:t>
+            </w:r>
+          </w:p>
+        </w:tc>
+        <w:tc>
+          <w:tcPr>
+            <w:tcW w:w="7366" w:type="dxa"/>
+          </w:tcPr>
+          <w:p>
+            <w:pPr>
+              <w:spacing w:after="0"/>
+            </w:pPr>
+            <w:r>
+              <w:t>D IN – signál enkodéru B</w:t>
+            </w:r>
+          </w:p>
+        </w:tc>
+      </w:tr>
+      <w:tr>
+        <w:tc>
+          <w:tcPr>
+            <w:tcW w:w="1696" w:type="dxa"/>
+          </w:tcPr>
+          <w:p>
+            <w:pPr>
+              <w:spacing w:after="0"/>
+            </w:pPr>
+            <w:r>
+              <w:t xml:space="preserve">PB6 </w:t>
+            </w:r>
+          </w:p>
+        </w:tc>
+        <w:tc>
+          <w:tcPr>
+            <w:tcW w:w="7366" w:type="dxa"/>
+          </w:tcPr>
+          <w:p>
+            <w:pPr>
+              <w:spacing w:after="0"/>
+            </w:pPr>
+            <w:r>
+              <w:t>I2C1 SCL</w:t>
+            </w:r>
+          </w:p>
+        </w:tc>
+      </w:tr>
+      <w:tr>
+        <w:tc>
+          <w:tcPr>
+            <w:tcW w:w="1696" w:type="dxa"/>
+          </w:tcPr>
+          <w:p>
+            <w:pPr>
+              <w:spacing w:after="0"/>
+            </w:pPr>
+            <w:r>
+              <w:t>PB7</w:t>
+            </w:r>
+          </w:p>
+        </w:tc>
+        <w:tc>
+          <w:tcPr>
+            <w:tcW w:w="7366" w:type="dxa"/>
+          </w:tcPr>
+          <w:p>
+            <w:pPr>
+              <w:spacing w:after="0"/>
+            </w:pPr>
+            <w:r>
+              <w:t>I2C1 SDA</w:t>
+            </w:r>
+          </w:p>
+        </w:tc>
+      </w:tr>
+      <w:tr>
+        <w:tc>
+          <w:tcPr>
+            <w:tcW w:w="1696" w:type="dxa"/>
+          </w:tcPr>
+          <w:p>
+            <w:pPr>
+              <w:spacing w:after="0"/>
+            </w:pPr>
+            <w:r>
+              <w:t>PB10</w:t>
+            </w:r>
+          </w:p>
+        </w:tc>
+        <w:tc>
+          <w:tcPr>
+            <w:tcW w:w="7366" w:type="dxa"/>
+          </w:tcPr>
+          <w:p>
+            <w:pPr>
+              <w:spacing w:after="0"/>
+            </w:pPr>
+            <w:r>
+              <w:t>I2C2 SCL</w:t>
+            </w:r>
+          </w:p>
+        </w:tc>
+      </w:tr>
+      <w:tr>
+        <w:tc>
+          <w:tcPr>
+            <w:tcW w:w="1696" w:type="dxa"/>
+          </w:tcPr>
+          <w:p>
+            <w:pPr>
+              <w:spacing w:after="0"/>
+            </w:pPr>
+            <w:r>
+              <w:t>PB11</w:t>
+            </w:r>
+          </w:p>
+        </w:tc>
+        <w:tc>
+          <w:tcPr>
+            <w:tcW w:w="7366" w:type="dxa"/>
+          </w:tcPr>
+          <w:p>
+            <w:pPr>
+              <w:spacing w:after="0"/>
+            </w:pPr>
+            <w:r>
+              <w:t>I2C2 SDA</w:t>
+            </w:r>
+          </w:p>
+        </w:tc>
+      </w:tr>
+      <w:tr>
+        <w:tc>
+          <w:tcPr>
+            <w:tcW w:w="1696" w:type="dxa"/>
+          </w:tcPr>
+          <w:p>
+            <w:pPr>
+              <w:spacing w:after="0"/>
+            </w:pPr>
+            <w:r>
+              <w:t>PB12</w:t>
+            </w:r>
+          </w:p>
+        </w:tc>
+        <w:tc>
+          <w:tcPr>
+            <w:tcW w:w="7366" w:type="dxa"/>
+          </w:tcPr>
+          <w:p>
+            <w:pPr>
+              <w:spacing w:after="0"/>
+            </w:pPr>
+            <w:r>
+              <w:t>D OUT – řízení pulzního regulátoru MSB</w:t>
+            </w:r>
+          </w:p>
+        </w:tc>
+      </w:tr>
+      <w:tr>
+        <w:tc>
+          <w:tcPr>
+            <w:tcW w:w="1696" w:type="dxa"/>
+          </w:tcPr>
+          <w:p>
+            <w:pPr>
+              <w:spacing w:after="0"/>
+            </w:pPr>
+            <w:r>
+              <w:t>PB13</w:t>
+            </w:r>
+          </w:p>
+        </w:tc>
+        <w:tc>
+          <w:tcPr>
+            <w:tcW w:w="7366" w:type="dxa"/>
+          </w:tcPr>
+          <w:p>
+            <w:pPr>
+              <w:spacing w:after="0"/>
+            </w:pPr>
+            <w:r>
+              <w:t>D OUT – řízení pulzního regulátoru</w:t>
+            </w:r>
+          </w:p>
+        </w:tc>
+      </w:tr>
+      <w:tr>
+        <w:tc>
+          <w:tcPr>
+            <w:tcW w:w="1696" w:type="dxa"/>
+          </w:tcPr>
+          <w:p>
+            <w:pPr>
+              <w:spacing w:after="0"/>
+            </w:pPr>
+            <w:r>
+              <w:t>PB14</w:t>
+            </w:r>
+          </w:p>
+        </w:tc>
+        <w:tc>
+          <w:tcPr>
+            <w:tcW w:w="7366" w:type="dxa"/>
+          </w:tcPr>
+          <w:p>
+            <w:pPr>
+              <w:spacing w:after="0"/>
+            </w:pPr>
+            <w:r>
+              <w:t>D OUT – řízení pulzního regulátoru</w:t>
+            </w:r>
+          </w:p>
+        </w:tc>
+      </w:tr>
+      <w:tr>
+        <w:tc>
+          <w:tcPr>
+            <w:tcW w:w="1696" w:type="dxa"/>
+          </w:tcPr>
+          <w:p>
+            <w:pPr>
+              <w:spacing w:after="0"/>
+            </w:pPr>
+            <w:r>
+              <w:t>PB15</w:t>
+            </w:r>
+          </w:p>
+        </w:tc>
+        <w:tc>
+          <w:tcPr>
+            <w:tcW w:w="7366" w:type="dxa"/>
+          </w:tcPr>
+          <w:p>
+            <w:pPr>
+              <w:spacing w:after="0"/>
+            </w:pPr>
+            <w:r>
+              <w:t>D OUT – řízení pulzního regulátoru</w:t>
+            </w:r>
+            <w:r>
+              <w:t xml:space="preserve"> LSB</w:t>
+            </w:r>
+          </w:p>
+        </w:tc>
+      </w:tr>
+    </w:tbl>
     <w:p/>
-    <w:p/>
-    <w:p/>
     <w:p>
       <w:pPr>
         <w:pStyle w:val="Nadpis2"/>
       </w:pPr>
-      <w:bookmarkStart w:id="11" w:name="_Toc93519279"/>
-      <w:r>
+      <w:bookmarkStart w:id="18" w:name="_Toc93601739"/>
+      <w:r>
+        <w:lastRenderedPageBreak/>
         <w:t>Buck regulátor</w:t>
       </w:r>
-      <w:bookmarkEnd w:id="11"/>
+      <w:bookmarkEnd w:id="18"/>
     </w:p>
     <w:p>
       <w:r>
         <w:t xml:space="preserve">Pro snížení výkonových ztrát při malých napětích a velkých proudech na výstupu byl použiti do série zapojený stavitelný spínaný regulátor architektury BUCK. Pro řízení tohoto regulátoru byl zvolen IO AP1501 s výstupním proudem 3A. </w:t>
       </w:r>
       <w:r>
-        <w:t>[2]</w:t>
+        <w:t>[</w:t>
+      </w:r>
+      <w:r>
+        <w:t>3</w:t>
+      </w:r>
+      <w:r>
+        <w:t>]</w:t>
       </w:r>
     </w:p>
     <w:p>
       <w:pPr>
         <w:pStyle w:val="Nadpis3"/>
       </w:pPr>
-      <w:bookmarkStart w:id="12" w:name="_Toc93519280"/>
+      <w:bookmarkStart w:id="19" w:name="_Toc93601740"/>
       <w:r>
         <w:t xml:space="preserve">Vlastní obvod </w:t>
       </w:r>
@@ -8238,22 +9678,28 @@
       <w:r>
         <w:t xml:space="preserve"> regulátoru</w:t>
       </w:r>
-      <w:bookmarkEnd w:id="12"/>
-    </w:p>
-    <w:p>
-      <w:r>
-        <w:t>Zapojení regulátoru vychází z doporučeného zapojení výrobce [3], s tím že hodnoty komponent byly u kondenzátorů zaokrouhleny nahoru kvůli momentální dostupnosti.</w:t>
+      <w:bookmarkEnd w:id="19"/>
+    </w:p>
+    <w:p>
+      <w:r>
+        <w:t>Zapojení regulátoru vychází z doporučeného zapojení výrobce [</w:t>
+      </w:r>
+      <w:r>
+        <w:t>4</w:t>
+      </w:r>
+      <w:r>
+        <w:t>], s tím že hodnoty komponent byly u kondenzátorů zaokrouhleny nahoru kvůli momentální dostupnosti.</w:t>
       </w:r>
     </w:p>
     <w:p>
       <w:pPr>
         <w:pStyle w:val="Nadpis3"/>
       </w:pPr>
-      <w:bookmarkStart w:id="13" w:name="_Toc93519281"/>
+      <w:bookmarkStart w:id="20" w:name="_Toc93601741"/>
       <w:r>
         <w:t>Stavitelný napěťový dělič</w:t>
       </w:r>
-      <w:bookmarkEnd w:id="13"/>
+      <w:bookmarkEnd w:id="20"/>
     </w:p>
     <w:p>
       <w:r>
@@ -8283,60 +9729,56 @@
         <w:spacing w:after="160" w:line="259" w:lineRule="auto"/>
         <w:jc w:val="left"/>
       </w:pPr>
-      <w:r>
-        <w:br w:type="page"/>
-      </w:r>
     </w:p>
     <w:p>
       <w:pPr>
         <w:pStyle w:val="Nadpis1"/>
       </w:pPr>
-      <w:bookmarkStart w:id="14" w:name="_Toc93519282"/>
-      <w:r>
-        <w:lastRenderedPageBreak/>
+      <w:bookmarkStart w:id="21" w:name="_Toc93601742"/>
+      <w:r>
         <w:t>Softwarová část</w:t>
       </w:r>
-      <w:bookmarkEnd w:id="14"/>
+      <w:bookmarkEnd w:id="21"/>
     </w:p>
     <w:p>
       <w:pPr>
         <w:pStyle w:val="Nadpis2"/>
       </w:pPr>
-      <w:bookmarkStart w:id="15" w:name="_Toc93519283"/>
+      <w:bookmarkStart w:id="22" w:name="_Toc93601743"/>
       <w:r>
         <w:t>Standardní pracovní režimy</w:t>
       </w:r>
-      <w:bookmarkEnd w:id="15"/>
+      <w:bookmarkEnd w:id="22"/>
     </w:p>
     <w:p>
       <w:pPr>
         <w:pStyle w:val="Nadpis3"/>
       </w:pPr>
-      <w:bookmarkStart w:id="16" w:name="_Toc93519284"/>
+      <w:bookmarkStart w:id="23" w:name="_Toc93601744"/>
       <w:r>
         <w:t>Mód 0 – měření</w:t>
       </w:r>
-      <w:bookmarkEnd w:id="16"/>
+      <w:bookmarkEnd w:id="23"/>
     </w:p>
     <w:p>
       <w:pPr>
         <w:pStyle w:val="Nadpis2"/>
       </w:pPr>
-      <w:bookmarkStart w:id="17" w:name="_Toc93519285"/>
+      <w:bookmarkStart w:id="24" w:name="_Toc93601745"/>
       <w:r>
         <w:t>Startovní sekvence</w:t>
       </w:r>
-      <w:bookmarkEnd w:id="17"/>
+      <w:bookmarkEnd w:id="24"/>
     </w:p>
     <w:p>
       <w:pPr>
         <w:pStyle w:val="Nadpis2"/>
       </w:pPr>
-      <w:bookmarkStart w:id="18" w:name="_Toc93519286"/>
+      <w:bookmarkStart w:id="25" w:name="_Toc93601746"/>
       <w:r>
         <w:t>Detekce poruch</w:t>
       </w:r>
-      <w:bookmarkEnd w:id="18"/>
+      <w:bookmarkEnd w:id="25"/>
     </w:p>
     <w:p>
       <w:pPr>
@@ -8351,12 +9793,12 @@
       <w:pPr>
         <w:pStyle w:val="Nadpis1"/>
       </w:pPr>
-      <w:bookmarkStart w:id="19" w:name="_Toc93519287"/>
+      <w:bookmarkStart w:id="26" w:name="_Toc93601747"/>
       <w:r>
         <w:lastRenderedPageBreak/>
         <w:t>Závěr</w:t>
       </w:r>
-      <w:bookmarkEnd w:id="19"/>
+      <w:bookmarkEnd w:id="26"/>
     </w:p>
     <w:p>
       <w:pPr>
@@ -8371,12 +9813,12 @@
       <w:pPr>
         <w:pStyle w:val="Nadpis1"/>
       </w:pPr>
-      <w:bookmarkStart w:id="20" w:name="_Toc93519288"/>
+      <w:bookmarkStart w:id="27" w:name="_Toc93601748"/>
       <w:r>
         <w:lastRenderedPageBreak/>
         <w:t>Zdroje</w:t>
       </w:r>
-      <w:bookmarkEnd w:id="20"/>
+      <w:bookmarkEnd w:id="27"/>
     </w:p>
     <w:p>
       <w:pPr>
@@ -8385,11 +9827,16 @@
           <w:ilvl w:val="0"/>
           <w:numId w:val="5"/>
         </w:numPr>
+        <w:rPr>
+          <w:rStyle w:val="Hypertextovodkaz"/>
+          <w:color w:val="auto"/>
+          <w:u w:val="none"/>
+        </w:rPr>
       </w:pPr>
       <w:r>
         <w:t xml:space="preserve">ST - STM32F103C8. St.com [online]. 2015 [cit. 2022-01-18]. Dostupné z: </w:t>
       </w:r>
-      <w:hyperlink r:id="rId12" w:history="1">
+      <w:hyperlink r:id="rId13" w:history="1">
         <w:r>
           <w:rPr>
             <w:rStyle w:val="Hypertextovodkaz"/>
@@ -8408,6 +9855,34 @@
           <w:numId w:val="5"/>
         </w:numPr>
       </w:pPr>
+      <w:r>
+        <w:t xml:space="preserve">Drátek.cz: IIC I2C 5V na 3.3V Obousměrný Převodník Logické Úrovně. </w:t>
+      </w:r>
+      <w:proofErr w:type="spellStart"/>
+      <w:r>
+        <w:t>Diodes</w:t>
+      </w:r>
+      <w:proofErr w:type="spellEnd"/>
+      <w:r>
+        <w:t xml:space="preserve"> </w:t>
+      </w:r>
+      <w:proofErr w:type="spellStart"/>
+      <w:r>
+        <w:t>incorporated</w:t>
+      </w:r>
+      <w:proofErr w:type="spellEnd"/>
+      <w:r>
+        <w:t xml:space="preserve"> [online]. [cit. 2022-01-19]. Dostupné z: https://dratek.cz/arduino/1481-iic-i2c-5v-na-3.3v-obousmerny-prevodnik-logicke-urovne.html</w:t>
+      </w:r>
+    </w:p>
+    <w:p>
+      <w:pPr>
+        <w:pStyle w:val="Odstavecseseznamem"/>
+        <w:numPr>
+          <w:ilvl w:val="0"/>
+          <w:numId w:val="5"/>
+        </w:numPr>
+      </w:pPr>
       <w:proofErr w:type="spellStart"/>
       <w:r>
         <w:t>Datasheet</w:t>
@@ -8432,7 +9907,7 @@
       <w:r>
         <w:t xml:space="preserve"> [online]. 2021 [cit. 2022-01-19]. Dostupné z: </w:t>
       </w:r>
-      <w:hyperlink r:id="rId13" w:history="1">
+      <w:hyperlink r:id="rId14" w:history="1">
         <w:r>
           <w:rPr>
             <w:rStyle w:val="Hypertextovodkaz"/>
@@ -8491,7 +9966,7 @@
       <w:r>
         <w:t xml:space="preserve">z: </w:t>
       </w:r>
-      <w:hyperlink r:id="rId14" w:history="1">
+      <w:hyperlink r:id="rId15" w:history="1">
         <w:r>
           <w:rPr>
             <w:rStyle w:val="Hypertextovodkaz"/>
@@ -8526,12 +10001,12 @@
       <w:pPr>
         <w:pStyle w:val="Nadpis1"/>
       </w:pPr>
-      <w:bookmarkStart w:id="21" w:name="_Toc93519289"/>
+      <w:bookmarkStart w:id="28" w:name="_Toc93601749"/>
       <w:r>
         <w:lastRenderedPageBreak/>
         <w:t>Zkratky</w:t>
       </w:r>
-      <w:bookmarkEnd w:id="21"/>
+      <w:bookmarkEnd w:id="28"/>
     </w:p>
     <w:p>
       <w:r>
@@ -8725,19 +10200,510 @@
         <w:jc w:val="left"/>
       </w:pPr>
       <w:r>
+        <w:t xml:space="preserve">Log. </w:t>
+      </w:r>
+      <w:r>
+        <w:tab/>
+      </w:r>
+      <w:r>
+        <w:tab/>
+      </w:r>
+      <w:r>
+        <w:tab/>
+      </w:r>
+      <w:r>
+        <w:tab/>
+      </w:r>
+      <w:proofErr w:type="spellStart"/>
+      <w:r>
+        <w:t>Logical</w:t>
+      </w:r>
+      <w:proofErr w:type="spellEnd"/>
+      <w:r>
+        <w:tab/>
+      </w:r>
+      <w:r>
+        <w:tab/>
+      </w:r>
+      <w:r>
+        <w:tab/>
+      </w:r>
+      <w:r>
+        <w:tab/>
+        <w:t>logická</w:t>
+      </w:r>
+    </w:p>
+    <w:p>
+      <w:pPr>
+        <w:spacing w:after="160" w:line="259" w:lineRule="auto"/>
+        <w:jc w:val="left"/>
+      </w:pPr>
+      <w:r>
+        <w:t>NTC</w:t>
+      </w:r>
+      <w:r>
+        <w:tab/>
+      </w:r>
+      <w:r>
+        <w:tab/>
+      </w:r>
+      <w:r>
+        <w:tab/>
+      </w:r>
+      <w:r>
+        <w:tab/>
+      </w:r>
+      <w:r>
+        <w:t xml:space="preserve">negative </w:t>
+      </w:r>
+      <w:proofErr w:type="spellStart"/>
+      <w:r>
+        <w:t>temperature</w:t>
+      </w:r>
+      <w:proofErr w:type="spellEnd"/>
+      <w:r>
+        <w:t xml:space="preserve"> </w:t>
+      </w:r>
+      <w:proofErr w:type="spellStart"/>
+      <w:r>
+        <w:t>coefficient</w:t>
+      </w:r>
+      <w:proofErr w:type="spellEnd"/>
+      <w:r>
+        <w:tab/>
+      </w:r>
+      <w:proofErr w:type="spellStart"/>
+      <w:r>
+        <w:t>negastor</w:t>
+      </w:r>
+      <w:proofErr w:type="spellEnd"/>
+    </w:p>
+    <w:p>
+      <w:pPr>
+        <w:spacing w:after="160" w:line="259" w:lineRule="auto"/>
+        <w:jc w:val="left"/>
+      </w:pPr>
+      <w:r>
+        <w:t>D</w:t>
+      </w:r>
+      <w:r>
+        <w:tab/>
+      </w:r>
+      <w:r>
+        <w:tab/>
+      </w:r>
+      <w:r>
+        <w:tab/>
+      </w:r>
+      <w:r>
+        <w:tab/>
+      </w:r>
+      <w:proofErr w:type="spellStart"/>
+      <w:r>
+        <w:t>digital</w:t>
+      </w:r>
+      <w:proofErr w:type="spellEnd"/>
+      <w:r>
+        <w:tab/>
+      </w:r>
+      <w:r>
+        <w:tab/>
+      </w:r>
+      <w:r>
+        <w:tab/>
+      </w:r>
+      <w:r>
+        <w:tab/>
+      </w:r>
+      <w:r>
+        <w:tab/>
+        <w:t>digitální</w:t>
+      </w:r>
+      <w:r>
+        <w:tab/>
+      </w:r>
+    </w:p>
+    <w:p>
+      <w:pPr>
+        <w:spacing w:after="160" w:line="259" w:lineRule="auto"/>
+        <w:jc w:val="left"/>
+      </w:pPr>
+      <w:r>
+        <w:t>ADC</w:t>
+      </w:r>
+      <w:r>
+        <w:tab/>
+      </w:r>
+      <w:r>
+        <w:tab/>
+      </w:r>
+      <w:r>
+        <w:tab/>
+      </w:r>
+      <w:r>
+        <w:tab/>
+        <w:t xml:space="preserve">Analog </w:t>
+      </w:r>
+      <w:proofErr w:type="spellStart"/>
+      <w:r>
+        <w:t>digital</w:t>
+      </w:r>
+      <w:proofErr w:type="spellEnd"/>
+      <w:r>
+        <w:t xml:space="preserve"> </w:t>
+      </w:r>
+      <w:proofErr w:type="spellStart"/>
+      <w:r>
+        <w:t>converter</w:t>
+      </w:r>
+      <w:proofErr w:type="spellEnd"/>
+      <w:r>
+        <w:tab/>
+        <w:t>analogově digitální převodník</w:t>
+      </w:r>
+    </w:p>
+    <w:p>
+      <w:pPr>
+        <w:spacing w:after="160" w:line="259" w:lineRule="auto"/>
+        <w:jc w:val="left"/>
+      </w:pPr>
+      <w:r>
+        <w:t>DAC</w:t>
+      </w:r>
+      <w:r>
+        <w:tab/>
+      </w:r>
+      <w:r>
+        <w:tab/>
+      </w:r>
+      <w:r>
+        <w:tab/>
+      </w:r>
+      <w:r>
+        <w:tab/>
+        <w:t>D</w:t>
+      </w:r>
+      <w:r>
+        <w:t xml:space="preserve">igital </w:t>
+      </w:r>
+      <w:r>
+        <w:t>a</w:t>
+      </w:r>
+      <w:r>
+        <w:t xml:space="preserve">nalog </w:t>
+      </w:r>
+      <w:proofErr w:type="spellStart"/>
+      <w:r>
+        <w:t>converter</w:t>
+      </w:r>
+      <w:proofErr w:type="spellEnd"/>
+      <w:r>
+        <w:t xml:space="preserve"> </w:t>
+      </w:r>
+      <w:r>
+        <w:tab/>
+        <w:t>digitálně analogový převodník</w:t>
+      </w:r>
+    </w:p>
+    <w:p>
+      <w:pPr>
+        <w:spacing w:after="160" w:line="259" w:lineRule="auto"/>
+        <w:jc w:val="left"/>
+      </w:pPr>
+      <w:r>
+        <w:t>IN</w:t>
+      </w:r>
+      <w:r>
+        <w:tab/>
+      </w:r>
+      <w:r>
+        <w:tab/>
+      </w:r>
+      <w:r>
+        <w:tab/>
+      </w:r>
+      <w:r>
+        <w:tab/>
+        <w:t>input</w:t>
+      </w:r>
+      <w:r>
+        <w:tab/>
+      </w:r>
+      <w:r>
+        <w:tab/>
+      </w:r>
+      <w:r>
+        <w:tab/>
+      </w:r>
+      <w:r>
+        <w:tab/>
+      </w:r>
+      <w:r>
+        <w:tab/>
+        <w:t>vstup</w:t>
+      </w:r>
+    </w:p>
+    <w:p>
+      <w:pPr>
+        <w:spacing w:after="160" w:line="259" w:lineRule="auto"/>
+        <w:jc w:val="left"/>
+      </w:pPr>
+      <w:r>
+        <w:t>OUT</w:t>
+      </w:r>
+      <w:r>
+        <w:tab/>
+      </w:r>
+      <w:r>
+        <w:tab/>
+      </w:r>
+      <w:r>
+        <w:tab/>
+      </w:r>
+      <w:r>
+        <w:tab/>
+        <w:t>output</w:t>
+      </w:r>
+      <w:r>
+        <w:tab/>
+      </w:r>
+      <w:r>
+        <w:tab/>
+      </w:r>
+      <w:r>
+        <w:tab/>
+      </w:r>
+      <w:r>
+        <w:tab/>
+      </w:r>
+      <w:r>
+        <w:tab/>
+        <w:t>výstup</w:t>
+      </w:r>
+    </w:p>
+    <w:p>
+      <w:pPr>
+        <w:spacing w:after="160" w:line="259" w:lineRule="auto"/>
+        <w:jc w:val="left"/>
+      </w:pPr>
+      <w:r>
+        <w:t>PWM</w:t>
+      </w:r>
+      <w:r>
+        <w:tab/>
+      </w:r>
+      <w:r>
+        <w:tab/>
+      </w:r>
+      <w:r>
+        <w:tab/>
+      </w:r>
+      <w:r>
+        <w:tab/>
+        <w:t xml:space="preserve">puls </w:t>
+      </w:r>
+      <w:proofErr w:type="spellStart"/>
+      <w:r>
+        <w:t>wight</w:t>
+      </w:r>
+      <w:proofErr w:type="spellEnd"/>
+      <w:r>
+        <w:t xml:space="preserve"> </w:t>
+      </w:r>
+      <w:proofErr w:type="spellStart"/>
+      <w:r>
+        <w:t>modulation</w:t>
+      </w:r>
+      <w:proofErr w:type="spellEnd"/>
+      <w:r>
+        <w:tab/>
+      </w:r>
+      <w:r>
+        <w:tab/>
+        <w:t>pulzně délková modulace</w:t>
+      </w:r>
+    </w:p>
+    <w:p>
+      <w:pPr>
+        <w:spacing w:after="160" w:line="259" w:lineRule="auto"/>
+        <w:jc w:val="left"/>
+      </w:pPr>
+      <w:r>
+        <w:t>EXTI</w:t>
+      </w:r>
+      <w:r>
+        <w:tab/>
+      </w:r>
+      <w:r>
+        <w:tab/>
+      </w:r>
+      <w:r>
+        <w:tab/>
+      </w:r>
+      <w:r>
+        <w:tab/>
+      </w:r>
+      <w:proofErr w:type="spellStart"/>
+      <w:r>
+        <w:t>external</w:t>
+      </w:r>
+      <w:proofErr w:type="spellEnd"/>
+      <w:r>
+        <w:t xml:space="preserve"> </w:t>
+      </w:r>
+      <w:proofErr w:type="spellStart"/>
+      <w:r>
+        <w:t>interrupt</w:t>
+      </w:r>
+      <w:proofErr w:type="spellEnd"/>
+      <w:r>
+        <w:tab/>
+      </w:r>
+      <w:r>
+        <w:tab/>
+      </w:r>
+      <w:r>
+        <w:tab/>
+        <w:t>vnější přerušení</w:t>
+      </w:r>
+    </w:p>
+    <w:p>
+      <w:pPr>
+        <w:spacing w:after="160" w:line="259" w:lineRule="auto"/>
+        <w:jc w:val="left"/>
+      </w:pPr>
+      <w:r>
+        <w:t>TIM</w:t>
+      </w:r>
+      <w:r>
+        <w:tab/>
+      </w:r>
+      <w:r>
+        <w:tab/>
+      </w:r>
+      <w:r>
+        <w:tab/>
+      </w:r>
+      <w:r>
+        <w:tab/>
+      </w:r>
+      <w:proofErr w:type="spellStart"/>
+      <w:r>
+        <w:t>timer</w:t>
+      </w:r>
+      <w:proofErr w:type="spellEnd"/>
+      <w:r>
+        <w:t>/</w:t>
+      </w:r>
+      <w:proofErr w:type="spellStart"/>
+      <w:r>
+        <w:t>counter</w:t>
+      </w:r>
+      <w:proofErr w:type="spellEnd"/>
+      <w:r>
+        <w:tab/>
+      </w:r>
+      <w:r>
+        <w:tab/>
+      </w:r>
+      <w:r>
+        <w:tab/>
+      </w:r>
+      <w:r>
+        <w:tab/>
+        <w:t>čítač/časovač</w:t>
+      </w:r>
+    </w:p>
+    <w:p>
+      <w:pPr>
+        <w:spacing w:after="160" w:line="259" w:lineRule="auto"/>
+        <w:jc w:val="left"/>
+      </w:pPr>
+      <w:r>
+        <w:t>CH</w:t>
+      </w:r>
+      <w:r>
+        <w:tab/>
+      </w:r>
+      <w:r>
+        <w:tab/>
+      </w:r>
+      <w:r>
+        <w:tab/>
+      </w:r>
+      <w:r>
+        <w:tab/>
+      </w:r>
+      <w:proofErr w:type="spellStart"/>
+      <w:r>
+        <w:t>chanel</w:t>
+      </w:r>
+      <w:proofErr w:type="spellEnd"/>
+      <w:r>
+        <w:tab/>
+      </w:r>
+      <w:r>
+        <w:tab/>
+      </w:r>
+      <w:r>
+        <w:tab/>
+      </w:r>
+      <w:r>
+        <w:tab/>
+      </w:r>
+      <w:r>
+        <w:tab/>
+        <w:t>kanál</w:t>
+      </w:r>
+      <w:r>
+        <w:tab/>
+      </w:r>
+      <w:r>
+        <w:tab/>
+      </w:r>
+      <w:r>
+        <w:tab/>
+      </w:r>
+      <w:r>
+        <w:tab/>
+      </w:r>
+      <w:r>
+        <w:tab/>
+      </w:r>
+      <w:r>
+        <w:tab/>
+      </w:r>
+      <w:r>
+        <w:tab/>
+      </w:r>
+      <w:r>
+        <w:tab/>
+      </w:r>
+      <w:r>
+        <w:tab/>
+      </w:r>
+      <w:r>
+        <w:tab/>
+      </w:r>
+      <w:r>
         <w:br w:type="page"/>
       </w:r>
     </w:p>
     <w:p>
       <w:pPr>
+        <w:spacing w:after="160" w:line="259" w:lineRule="auto"/>
+        <w:jc w:val="left"/>
+      </w:pPr>
+    </w:p>
+    <w:p>
+      <w:pPr>
         <w:pStyle w:val="Nadpis1"/>
       </w:pPr>
-      <w:bookmarkStart w:id="22" w:name="_Toc93519290"/>
-      <w:r>
-        <w:lastRenderedPageBreak/>
+      <w:bookmarkStart w:id="29" w:name="_Toc93601750"/>
+      <w:r>
         <w:t>Seznam obrázků</w:t>
       </w:r>
-      <w:bookmarkEnd w:id="22"/>
+      <w:bookmarkEnd w:id="29"/>
     </w:p>
     <w:p>
       <w:pPr>
@@ -8746,7 +10712,10 @@
           <w:tab w:val="right" w:leader="dot" w:pos="9062"/>
         </w:tabs>
         <w:rPr>
+          <w:rFonts w:asciiTheme="minorHAnsi" w:eastAsiaTheme="minorEastAsia" w:hAnsiTheme="minorHAnsi"/>
           <w:noProof/>
+          <w:sz w:val="22"/>
+          <w:lang w:eastAsia="cs-CZ"/>
         </w:rPr>
       </w:pPr>
       <w:r>
@@ -8758,7 +10727,7 @@
       <w:r>
         <w:fldChar w:fldCharType="separate"/>
       </w:r>
-      <w:hyperlink w:anchor="_Toc93519395" w:history="1">
+      <w:hyperlink w:anchor="_Toc93597765" w:history="1">
         <w:r>
           <w:rPr>
             <w:rStyle w:val="Hypertextovodkaz"/>
@@ -8785,7 +10754,7 @@
             <w:noProof/>
             <w:webHidden/>
           </w:rPr>
-          <w:instrText xml:space="preserve"> PAGEREF _Toc93519395 \h </w:instrText>
+          <w:instrText xml:space="preserve"> PAGEREF _Toc93597765 \h </w:instrText>
         </w:r>
         <w:r>
           <w:rPr>
@@ -8815,37 +10784,6 @@
           <w:fldChar w:fldCharType="end"/>
         </w:r>
       </w:hyperlink>
-    </w:p>
-    <w:p>
-      <w:r>
-        <w:fldChar w:fldCharType="end"/>
-      </w:r>
-    </w:p>
-    <w:p>
-      <w:pPr>
-        <w:spacing w:after="160" w:line="259" w:lineRule="auto"/>
-        <w:jc w:val="left"/>
-      </w:pPr>
-    </w:p>
-    <w:p>
-      <w:pPr>
-        <w:spacing w:after="160" w:line="259" w:lineRule="auto"/>
-        <w:jc w:val="left"/>
-      </w:pPr>
-      <w:r>
-        <w:br w:type="page"/>
-      </w:r>
-    </w:p>
-    <w:p>
-      <w:pPr>
-        <w:pStyle w:val="Nadpis1"/>
-      </w:pPr>
-      <w:bookmarkStart w:id="23" w:name="_Toc93519291"/>
-      <w:r>
-        <w:lastRenderedPageBreak/>
-        <w:t>Seznam tabulek</w:t>
-      </w:r>
-      <w:bookmarkEnd w:id="23"/>
     </w:p>
     <w:p>
       <w:pPr>
@@ -8860,22 +10798,13 @@
           <w:lang w:eastAsia="cs-CZ"/>
         </w:rPr>
       </w:pPr>
-      <w:r>
-        <w:fldChar w:fldCharType="begin"/>
-      </w:r>
-      <w:r>
-        <w:instrText xml:space="preserve"> TOC \h \z \c "Tabulka" </w:instrText>
-      </w:r>
-      <w:r>
-        <w:fldChar w:fldCharType="separate"/>
-      </w:r>
-      <w:hyperlink w:anchor="_Toc93519405" w:history="1">
+      <w:hyperlink w:anchor="_Toc93597766" w:history="1">
         <w:r>
           <w:rPr>
             <w:rStyle w:val="Hypertextovodkaz"/>
             <w:noProof/>
           </w:rPr>
-          <w:t>Tabulka 1: přehled ovládacích prvků</w:t>
+          <w:t>Obrázek 2: převodník log. úrovní (výňatek ze schéma řídící desky)</w:t>
         </w:r>
         <w:r>
           <w:rPr>
@@ -8896,7 +10825,7 @@
             <w:noProof/>
             <w:webHidden/>
           </w:rPr>
-          <w:instrText xml:space="preserve"> PAGEREF _Toc93519405 \h </w:instrText>
+          <w:instrText xml:space="preserve"> PAGEREF _Toc93597766 \h </w:instrText>
         </w:r>
         <w:r>
           <w:rPr>
@@ -8916,7 +10845,7 @@
             <w:noProof/>
             <w:webHidden/>
           </w:rPr>
-          <w:t>7</w:t>
+          <w:t>9</w:t>
         </w:r>
         <w:r>
           <w:rPr>
@@ -8937,6 +10866,12 @@
         <w:spacing w:after="160" w:line="259" w:lineRule="auto"/>
         <w:jc w:val="left"/>
       </w:pPr>
+    </w:p>
+    <w:p>
+      <w:pPr>
+        <w:spacing w:after="160" w:line="259" w:lineRule="auto"/>
+        <w:jc w:val="left"/>
+      </w:pPr>
       <w:r>
         <w:br w:type="page"/>
       </w:r>
@@ -8945,17 +10880,193 @@
       <w:pPr>
         <w:pStyle w:val="Nadpis1"/>
       </w:pPr>
-      <w:bookmarkStart w:id="24" w:name="_Toc93519292"/>
+      <w:bookmarkStart w:id="30" w:name="_Toc93601751"/>
+      <w:r>
+        <w:lastRenderedPageBreak/>
+        <w:t>Seznam tabulek</w:t>
+      </w:r>
+      <w:bookmarkEnd w:id="30"/>
+    </w:p>
+    <w:p>
+      <w:pPr>
+        <w:pStyle w:val="Seznamobrzk"/>
+        <w:tabs>
+          <w:tab w:val="right" w:leader="dot" w:pos="9062"/>
+        </w:tabs>
+        <w:rPr>
+          <w:rFonts w:asciiTheme="minorHAnsi" w:eastAsiaTheme="minorEastAsia" w:hAnsiTheme="minorHAnsi"/>
+          <w:noProof/>
+          <w:sz w:val="22"/>
+          <w:lang w:eastAsia="cs-CZ"/>
+        </w:rPr>
+      </w:pPr>
+      <w:r>
+        <w:fldChar w:fldCharType="begin"/>
+      </w:r>
+      <w:r>
+        <w:instrText xml:space="preserve"> TOC \h \z \c "Tabulka" </w:instrText>
+      </w:r>
+      <w:r>
+        <w:fldChar w:fldCharType="separate"/>
+      </w:r>
+      <w:hyperlink w:anchor="_Toc93601714" w:history="1">
+        <w:r>
+          <w:rPr>
+            <w:rStyle w:val="Hypertextovodkaz"/>
+            <w:noProof/>
+          </w:rPr>
+          <w:t>Tabulka 1: přehled ovládacích prvků</w:t>
+        </w:r>
+        <w:r>
+          <w:rPr>
+            <w:noProof/>
+            <w:webHidden/>
+          </w:rPr>
+          <w:tab/>
+        </w:r>
+        <w:r>
+          <w:rPr>
+            <w:noProof/>
+            <w:webHidden/>
+          </w:rPr>
+          <w:fldChar w:fldCharType="begin"/>
+        </w:r>
+        <w:r>
+          <w:rPr>
+            <w:noProof/>
+            <w:webHidden/>
+          </w:rPr>
+          <w:instrText xml:space="preserve"> PAGEREF _Toc93601714 \h </w:instrText>
+        </w:r>
+        <w:r>
+          <w:rPr>
+            <w:noProof/>
+            <w:webHidden/>
+          </w:rPr>
+        </w:r>
+        <w:r>
+          <w:rPr>
+            <w:noProof/>
+            <w:webHidden/>
+          </w:rPr>
+          <w:fldChar w:fldCharType="separate"/>
+        </w:r>
+        <w:r>
+          <w:rPr>
+            <w:noProof/>
+            <w:webHidden/>
+          </w:rPr>
+          <w:t>7</w:t>
+        </w:r>
+        <w:r>
+          <w:rPr>
+            <w:noProof/>
+            <w:webHidden/>
+          </w:rPr>
+          <w:fldChar w:fldCharType="end"/>
+        </w:r>
+      </w:hyperlink>
+    </w:p>
+    <w:p>
+      <w:pPr>
+        <w:pStyle w:val="Seznamobrzk"/>
+        <w:tabs>
+          <w:tab w:val="right" w:leader="dot" w:pos="9062"/>
+        </w:tabs>
+        <w:rPr>
+          <w:rFonts w:asciiTheme="minorHAnsi" w:eastAsiaTheme="minorEastAsia" w:hAnsiTheme="minorHAnsi"/>
+          <w:noProof/>
+          <w:sz w:val="22"/>
+          <w:lang w:eastAsia="cs-CZ"/>
+        </w:rPr>
+      </w:pPr>
+      <w:hyperlink w:anchor="_Toc93601715" w:history="1">
+        <w:r>
+          <w:rPr>
+            <w:rStyle w:val="Hypertextovodkaz"/>
+            <w:noProof/>
+          </w:rPr>
+          <w:t>Tabulka 2: přehled použitých pinů</w:t>
+        </w:r>
+        <w:r>
+          <w:rPr>
+            <w:noProof/>
+            <w:webHidden/>
+          </w:rPr>
+          <w:tab/>
+        </w:r>
+        <w:r>
+          <w:rPr>
+            <w:noProof/>
+            <w:webHidden/>
+          </w:rPr>
+          <w:fldChar w:fldCharType="begin"/>
+        </w:r>
+        <w:r>
+          <w:rPr>
+            <w:noProof/>
+            <w:webHidden/>
+          </w:rPr>
+          <w:instrText xml:space="preserve"> PAGEREF _Toc93601715 \h </w:instrText>
+        </w:r>
+        <w:r>
+          <w:rPr>
+            <w:noProof/>
+            <w:webHidden/>
+          </w:rPr>
+        </w:r>
+        <w:r>
+          <w:rPr>
+            <w:noProof/>
+            <w:webHidden/>
+          </w:rPr>
+          <w:fldChar w:fldCharType="separate"/>
+        </w:r>
+        <w:r>
+          <w:rPr>
+            <w:noProof/>
+            <w:webHidden/>
+          </w:rPr>
+          <w:t>10</w:t>
+        </w:r>
+        <w:r>
+          <w:rPr>
+            <w:noProof/>
+            <w:webHidden/>
+          </w:rPr>
+          <w:fldChar w:fldCharType="end"/>
+        </w:r>
+      </w:hyperlink>
+    </w:p>
+    <w:p>
+      <w:r>
+        <w:fldChar w:fldCharType="end"/>
+      </w:r>
+    </w:p>
+    <w:p>
+      <w:pPr>
+        <w:spacing w:after="160" w:line="259" w:lineRule="auto"/>
+        <w:jc w:val="left"/>
+      </w:pPr>
+      <w:r>
+        <w:br w:type="page"/>
+      </w:r>
+    </w:p>
+    <w:p>
+      <w:pPr>
+        <w:pStyle w:val="Nadpis1"/>
+      </w:pPr>
+      <w:bookmarkStart w:id="31" w:name="_Toc93601752"/>
       <w:r>
         <w:lastRenderedPageBreak/>
         <w:t>Přílohy</w:t>
       </w:r>
-      <w:bookmarkEnd w:id="24"/>
+      <w:bookmarkEnd w:id="31"/>
     </w:p>
     <w:p/>
     <w:p/>
     <w:sectPr>
-      <w:footerReference w:type="default" r:id="rId15"/>
+      <w:footerReference w:type="default" r:id="rId16"/>
       <w:pgSz w:w="11906" w:h="16838"/>
       <w:pgMar w:top="1417" w:right="1417" w:bottom="1417" w:left="1417" w:header="708" w:footer="708" w:gutter="0"/>
       <w:pgNumType w:start="0"/>
@@ -10075,7 +12186,6 @@
   <w:style w:type="character" w:default="1" w:styleId="Standardnpsmoodstavce">
     <w:name w:val="Default Paragraph Font"/>
     <w:uiPriority w:val="1"/>
-    <w:semiHidden/>
     <w:unhideWhenUsed/>
   </w:style>
   <w:style w:type="table" w:default="1" w:styleId="Normlntabulka">
@@ -10661,10 +12771,6 @@
 </file>
 
 <file path=customXml/item1.xml><?xml version="1.0" encoding="utf-8"?>
-<b:Sources xmlns:b="http://schemas.openxmlformats.org/officeDocument/2006/bibliography" xmlns="http://schemas.openxmlformats.org/officeDocument/2006/bibliography" SelectedStyle="\APASixthEditionOfficeOnline.xsl" StyleName="APA" Version="6"/>
-</file>
-
-<file path=customXml/item2.xml><?xml version="1.0" encoding="utf-8"?>
 <ct:contentTypeSchema xmlns:ct="http://schemas.microsoft.com/office/2006/metadata/contentType" xmlns:ma="http://schemas.microsoft.com/office/2006/metadata/properties/metaAttributes" ct:_="" ma:_="" ma:contentTypeName="Dokument" ma:contentTypeID="0x010100819BE3B324FCE24897B4298EB35C006B" ma:contentTypeVersion="10" ma:contentTypeDescription="Vytvoří nový dokument" ma:contentTypeScope="" ma:versionID="85e2a418b0e04f5f93a31fac2887bffc">
   <xsd:schema xmlns:xsd="http://www.w3.org/2001/XMLSchema" xmlns:xs="http://www.w3.org/2001/XMLSchema" xmlns:p="http://schemas.microsoft.com/office/2006/metadata/properties" xmlns:ns3="fe41b5a9-31a1-4772-8c8d-ad771d19d77f" xmlns:ns4="6af10911-3ac6-4447-b11d-fe3bd7bf7478" targetNamespace="http://schemas.microsoft.com/office/2006/metadata/properties" ma:root="true" ma:fieldsID="a3635fbfa6f325916d203377c4061b47" ns3:_="" ns4:_="">
     <xsd:import namespace="fe41b5a9-31a1-4772-8c8d-ad771d19d77f"/>
@@ -10867,7 +12973,17 @@
 </ct:contentTypeSchema>
 </file>
 
+<file path=customXml/item2.xml><?xml version="1.0" encoding="utf-8"?>
+<b:Sources xmlns:b="http://schemas.openxmlformats.org/officeDocument/2006/bibliography" xmlns="http://schemas.openxmlformats.org/officeDocument/2006/bibliography" SelectedStyle="\APASixthEditionOfficeOnline.xsl" StyleName="APA" Version="6"/>
+</file>
+
 <file path=customXml/item3.xml><?xml version="1.0" encoding="utf-8"?>
+<p:properties xmlns:p="http://schemas.microsoft.com/office/2006/metadata/properties" xmlns:xsi="http://www.w3.org/2001/XMLSchema-instance" xmlns:pc="http://schemas.microsoft.com/office/infopath/2007/PartnerControls">
+  <documentManagement/>
+</p:properties>
+</file>
+
+<file path=customXml/item4.xml><?xml version="1.0" encoding="utf-8"?>
 <?mso-contentType ?>
 <FormTemplates xmlns="http://schemas.microsoft.com/sharepoint/v3/contenttype/forms">
   <Display>DocumentLibraryForm</Display>
@@ -10876,21 +12992,7 @@
 </FormTemplates>
 </file>
 
-<file path=customXml/item4.xml><?xml version="1.0" encoding="utf-8"?>
-<p:properties xmlns:p="http://schemas.microsoft.com/office/2006/metadata/properties" xmlns:xsi="http://www.w3.org/2001/XMLSchema-instance" xmlns:pc="http://schemas.microsoft.com/office/infopath/2007/PartnerControls">
-  <documentManagement/>
-</p:properties>
-</file>
-
 <file path=customXml/itemProps1.xml><?xml version="1.0" encoding="utf-8"?>
-<ds:datastoreItem xmlns:ds="http://schemas.openxmlformats.org/officeDocument/2006/customXml" ds:itemID="{143B0D20-96ED-4A0E-AE3D-E8BA304E6DF8}">
-  <ds:schemaRefs>
-    <ds:schemaRef ds:uri="http://schemas.openxmlformats.org/officeDocument/2006/bibliography"/>
-  </ds:schemaRefs>
-</ds:datastoreItem>
-</file>
-
-<file path=customXml/itemProps2.xml><?xml version="1.0" encoding="utf-8"?>
 <ds:datastoreItem xmlns:ds="http://schemas.openxmlformats.org/officeDocument/2006/customXml" ds:itemID="{893B0B77-EB94-4F10-BDDE-1A955569A352}">
   <ds:schemaRefs>
     <ds:schemaRef ds:uri="http://schemas.microsoft.com/office/2006/metadata/contentType"/>
@@ -10909,19 +13011,27 @@
 </ds:datastoreItem>
 </file>
 
-<file path=customXml/itemProps3.xml><?xml version="1.0" encoding="utf-8"?>
-<ds:datastoreItem xmlns:ds="http://schemas.openxmlformats.org/officeDocument/2006/customXml" ds:itemID="{875F6811-D051-463B-A7E6-DFE4823BBA27}">
+<file path=customXml/itemProps2.xml><?xml version="1.0" encoding="utf-8"?>
+<ds:datastoreItem xmlns:ds="http://schemas.openxmlformats.org/officeDocument/2006/customXml" ds:itemID="{143B0D20-96ED-4A0E-AE3D-E8BA304E6DF8}">
   <ds:schemaRefs>
-    <ds:schemaRef ds:uri="http://schemas.microsoft.com/sharepoint/v3/contenttype/forms"/>
+    <ds:schemaRef ds:uri="http://schemas.openxmlformats.org/officeDocument/2006/bibliography"/>
   </ds:schemaRefs>
 </ds:datastoreItem>
 </file>
 
-<file path=customXml/itemProps4.xml><?xml version="1.0" encoding="utf-8"?>
+<file path=customXml/itemProps3.xml><?xml version="1.0" encoding="utf-8"?>
 <ds:datastoreItem xmlns:ds="http://schemas.openxmlformats.org/officeDocument/2006/customXml" ds:itemID="{EBD1A9A2-2341-478F-9A98-CE206E735105}">
   <ds:schemaRefs>
     <ds:schemaRef ds:uri="http://schemas.microsoft.com/office/2006/metadata/properties"/>
     <ds:schemaRef ds:uri="http://schemas.microsoft.com/office/infopath/2007/PartnerControls"/>
   </ds:schemaRefs>
 </ds:datastoreItem>
+</file>
+
+<file path=customXml/itemProps4.xml><?xml version="1.0" encoding="utf-8"?>
+<ds:datastoreItem xmlns:ds="http://schemas.openxmlformats.org/officeDocument/2006/customXml" ds:itemID="{875F6811-D051-463B-A7E6-DFE4823BBA27}">
+  <ds:schemaRefs>
+    <ds:schemaRef ds:uri="http://schemas.microsoft.com/sharepoint/v3/contenttype/forms"/>
+  </ds:schemaRefs>
+</ds:datastoreItem>
 </file>
</xml_diff>

<commit_message>
Přidán obvod řízení výběru zdroje lineárního regulátoru
</commit_message>
<xml_diff>
--- a/v3.0/dokumentace.docx
+++ b/v3.0/dokumentace.docx
@@ -5104,7 +5104,7 @@
         </w:rPr>
         <w:fldChar w:fldCharType="separate"/>
       </w:r>
-      <w:hyperlink w:anchor="_Toc93601726" w:history="1">
+      <w:hyperlink w:anchor="_Toc93740620" w:history="1">
         <w:r>
           <w:rPr>
             <w:rStyle w:val="Hypertextovodkaz"/>
@@ -5148,7 +5148,7 @@
             <w:noProof/>
             <w:webHidden/>
           </w:rPr>
-          <w:instrText xml:space="preserve"> PAGEREF _Toc93601726 \h </w:instrText>
+          <w:instrText xml:space="preserve"> PAGEREF _Toc93740620 \h </w:instrText>
         </w:r>
         <w:r>
           <w:rPr>
@@ -5193,7 +5193,7 @@
           <w:lang w:eastAsia="cs-CZ"/>
         </w:rPr>
       </w:pPr>
-      <w:hyperlink w:anchor="_Toc93601727" w:history="1">
+      <w:hyperlink w:anchor="_Toc93740621" w:history="1">
         <w:r>
           <w:rPr>
             <w:rStyle w:val="Hypertextovodkaz"/>
@@ -5237,7 +5237,7 @@
             <w:noProof/>
             <w:webHidden/>
           </w:rPr>
-          <w:instrText xml:space="preserve"> PAGEREF _Toc93601727 \h </w:instrText>
+          <w:instrText xml:space="preserve"> PAGEREF _Toc93740621 \h </w:instrText>
         </w:r>
         <w:r>
           <w:rPr>
@@ -5282,7 +5282,7 @@
           <w:lang w:eastAsia="cs-CZ"/>
         </w:rPr>
       </w:pPr>
-      <w:hyperlink w:anchor="_Toc93601728" w:history="1">
+      <w:hyperlink w:anchor="_Toc93740622" w:history="1">
         <w:r>
           <w:rPr>
             <w:rStyle w:val="Hypertextovodkaz"/>
@@ -5326,7 +5326,7 @@
             <w:noProof/>
             <w:webHidden/>
           </w:rPr>
-          <w:instrText xml:space="preserve"> PAGEREF _Toc93601728 \h </w:instrText>
+          <w:instrText xml:space="preserve"> PAGEREF _Toc93740622 \h </w:instrText>
         </w:r>
         <w:r>
           <w:rPr>
@@ -5371,7 +5371,7 @@
           <w:lang w:eastAsia="cs-CZ"/>
         </w:rPr>
       </w:pPr>
-      <w:hyperlink w:anchor="_Toc93601729" w:history="1">
+      <w:hyperlink w:anchor="_Toc93740623" w:history="1">
         <w:r>
           <w:rPr>
             <w:rStyle w:val="Hypertextovodkaz"/>
@@ -5415,7 +5415,7 @@
             <w:noProof/>
             <w:webHidden/>
           </w:rPr>
-          <w:instrText xml:space="preserve"> PAGEREF _Toc93601729 \h </w:instrText>
+          <w:instrText xml:space="preserve"> PAGEREF _Toc93740623 \h </w:instrText>
         </w:r>
         <w:r>
           <w:rPr>
@@ -5435,7 +5435,7 @@
             <w:noProof/>
             <w:webHidden/>
           </w:rPr>
-          <w:t>7</w:t>
+          <w:t>8</w:t>
         </w:r>
         <w:r>
           <w:rPr>
@@ -5460,7 +5460,7 @@
           <w:lang w:eastAsia="cs-CZ"/>
         </w:rPr>
       </w:pPr>
-      <w:hyperlink w:anchor="_Toc93601730" w:history="1">
+      <w:hyperlink w:anchor="_Toc93740624" w:history="1">
         <w:r>
           <w:rPr>
             <w:rStyle w:val="Hypertextovodkaz"/>
@@ -5504,7 +5504,7 @@
             <w:noProof/>
             <w:webHidden/>
           </w:rPr>
-          <w:instrText xml:space="preserve"> PAGEREF _Toc93601730 \h </w:instrText>
+          <w:instrText xml:space="preserve"> PAGEREF _Toc93740624 \h </w:instrText>
         </w:r>
         <w:r>
           <w:rPr>
@@ -5549,7 +5549,7 @@
           <w:lang w:eastAsia="cs-CZ"/>
         </w:rPr>
       </w:pPr>
-      <w:hyperlink w:anchor="_Toc93601731" w:history="1">
+      <w:hyperlink w:anchor="_Toc93740625" w:history="1">
         <w:r>
           <w:rPr>
             <w:rStyle w:val="Hypertextovodkaz"/>
@@ -5593,7 +5593,7 @@
             <w:noProof/>
             <w:webHidden/>
           </w:rPr>
-          <w:instrText xml:space="preserve"> PAGEREF _Toc93601731 \h </w:instrText>
+          <w:instrText xml:space="preserve"> PAGEREF _Toc93740625 \h </w:instrText>
         </w:r>
         <w:r>
           <w:rPr>
@@ -5638,7 +5638,7 @@
           <w:lang w:eastAsia="cs-CZ"/>
         </w:rPr>
       </w:pPr>
-      <w:hyperlink w:anchor="_Toc93601732" w:history="1">
+      <w:hyperlink w:anchor="_Toc93740626" w:history="1">
         <w:r>
           <w:rPr>
             <w:rStyle w:val="Hypertextovodkaz"/>
@@ -5682,7 +5682,7 @@
             <w:noProof/>
             <w:webHidden/>
           </w:rPr>
-          <w:instrText xml:space="preserve"> PAGEREF _Toc93601732 \h </w:instrText>
+          <w:instrText xml:space="preserve"> PAGEREF _Toc93740626 \h </w:instrText>
         </w:r>
         <w:r>
           <w:rPr>
@@ -5702,7 +5702,7 @@
             <w:noProof/>
             <w:webHidden/>
           </w:rPr>
-          <w:t>8</w:t>
+          <w:t>9</w:t>
         </w:r>
         <w:r>
           <w:rPr>
@@ -5727,7 +5727,7 @@
           <w:lang w:eastAsia="cs-CZ"/>
         </w:rPr>
       </w:pPr>
-      <w:hyperlink w:anchor="_Toc93601733" w:history="1">
+      <w:hyperlink w:anchor="_Toc93740627" w:history="1">
         <w:r>
           <w:rPr>
             <w:rStyle w:val="Hypertextovodkaz"/>
@@ -5771,7 +5771,7 @@
             <w:noProof/>
             <w:webHidden/>
           </w:rPr>
-          <w:instrText xml:space="preserve"> PAGEREF _Toc93601733 \h </w:instrText>
+          <w:instrText xml:space="preserve"> PAGEREF _Toc93740627 \h </w:instrText>
         </w:r>
         <w:r>
           <w:rPr>
@@ -5816,7 +5816,7 @@
           <w:lang w:eastAsia="cs-CZ"/>
         </w:rPr>
       </w:pPr>
-      <w:hyperlink w:anchor="_Toc93601734" w:history="1">
+      <w:hyperlink w:anchor="_Toc93740628" w:history="1">
         <w:r>
           <w:rPr>
             <w:rStyle w:val="Hypertextovodkaz"/>
@@ -5860,7 +5860,7 @@
             <w:noProof/>
             <w:webHidden/>
           </w:rPr>
-          <w:instrText xml:space="preserve"> PAGEREF _Toc93601734 \h </w:instrText>
+          <w:instrText xml:space="preserve"> PAGEREF _Toc93740628 \h </w:instrText>
         </w:r>
         <w:r>
           <w:rPr>
@@ -5905,7 +5905,7 @@
           <w:lang w:eastAsia="cs-CZ"/>
         </w:rPr>
       </w:pPr>
-      <w:hyperlink w:anchor="_Toc93601735" w:history="1">
+      <w:hyperlink w:anchor="_Toc93740629" w:history="1">
         <w:r>
           <w:rPr>
             <w:rStyle w:val="Hypertextovodkaz"/>
@@ -5949,7 +5949,7 @@
             <w:noProof/>
             <w:webHidden/>
           </w:rPr>
-          <w:instrText xml:space="preserve"> PAGEREF _Toc93601735 \h </w:instrText>
+          <w:instrText xml:space="preserve"> PAGEREF _Toc93740629 \h </w:instrText>
         </w:r>
         <w:r>
           <w:rPr>
@@ -5994,7 +5994,7 @@
           <w:lang w:eastAsia="cs-CZ"/>
         </w:rPr>
       </w:pPr>
-      <w:hyperlink w:anchor="_Toc93601736" w:history="1">
+      <w:hyperlink w:anchor="_Toc93740630" w:history="1">
         <w:r>
           <w:rPr>
             <w:rStyle w:val="Hypertextovodkaz"/>
@@ -6038,7 +6038,7 @@
             <w:noProof/>
             <w:webHidden/>
           </w:rPr>
-          <w:instrText xml:space="preserve"> PAGEREF _Toc93601736 \h </w:instrText>
+          <w:instrText xml:space="preserve"> PAGEREF _Toc93740630 \h </w:instrText>
         </w:r>
         <w:r>
           <w:rPr>
@@ -6083,7 +6083,7 @@
           <w:lang w:eastAsia="cs-CZ"/>
         </w:rPr>
       </w:pPr>
-      <w:hyperlink w:anchor="_Toc93601737" w:history="1">
+      <w:hyperlink w:anchor="_Toc93740631" w:history="1">
         <w:r>
           <w:rPr>
             <w:rStyle w:val="Hypertextovodkaz"/>
@@ -6127,7 +6127,7 @@
             <w:noProof/>
             <w:webHidden/>
           </w:rPr>
-          <w:instrText xml:space="preserve"> PAGEREF _Toc93601737 \h </w:instrText>
+          <w:instrText xml:space="preserve"> PAGEREF _Toc93740631 \h </w:instrText>
         </w:r>
         <w:r>
           <w:rPr>
@@ -6172,7 +6172,7 @@
           <w:lang w:eastAsia="cs-CZ"/>
         </w:rPr>
       </w:pPr>
-      <w:hyperlink w:anchor="_Toc93601738" w:history="1">
+      <w:hyperlink w:anchor="_Toc93740632" w:history="1">
         <w:r>
           <w:rPr>
             <w:rStyle w:val="Hypertextovodkaz"/>
@@ -6216,7 +6216,7 @@
             <w:noProof/>
             <w:webHidden/>
           </w:rPr>
-          <w:instrText xml:space="preserve"> PAGEREF _Toc93601738 \h </w:instrText>
+          <w:instrText xml:space="preserve"> PAGEREF _Toc93740632 \h </w:instrText>
         </w:r>
         <w:r>
           <w:rPr>
@@ -6261,7 +6261,7 @@
           <w:lang w:eastAsia="cs-CZ"/>
         </w:rPr>
       </w:pPr>
-      <w:hyperlink w:anchor="_Toc93601739" w:history="1">
+      <w:hyperlink w:anchor="_Toc93740633" w:history="1">
         <w:r>
           <w:rPr>
             <w:rStyle w:val="Hypertextovodkaz"/>
@@ -6305,7 +6305,7 @@
             <w:noProof/>
             <w:webHidden/>
           </w:rPr>
-          <w:instrText xml:space="preserve"> PAGEREF _Toc93601739 \h </w:instrText>
+          <w:instrText xml:space="preserve"> PAGEREF _Toc93740633 \h </w:instrText>
         </w:r>
         <w:r>
           <w:rPr>
@@ -6350,7 +6350,7 @@
           <w:lang w:eastAsia="cs-CZ"/>
         </w:rPr>
       </w:pPr>
-      <w:hyperlink w:anchor="_Toc93601740" w:history="1">
+      <w:hyperlink w:anchor="_Toc93740634" w:history="1">
         <w:r>
           <w:rPr>
             <w:rStyle w:val="Hypertextovodkaz"/>
@@ -6394,7 +6394,7 @@
             <w:noProof/>
             <w:webHidden/>
           </w:rPr>
-          <w:instrText xml:space="preserve"> PAGEREF _Toc93601740 \h </w:instrText>
+          <w:instrText xml:space="preserve"> PAGEREF _Toc93740634 \h </w:instrText>
         </w:r>
         <w:r>
           <w:rPr>
@@ -6439,7 +6439,7 @@
           <w:lang w:eastAsia="cs-CZ"/>
         </w:rPr>
       </w:pPr>
-      <w:hyperlink w:anchor="_Toc93601741" w:history="1">
+      <w:hyperlink w:anchor="_Toc93740635" w:history="1">
         <w:r>
           <w:rPr>
             <w:rStyle w:val="Hypertextovodkaz"/>
@@ -6483,7 +6483,7 @@
             <w:noProof/>
             <w:webHidden/>
           </w:rPr>
-          <w:instrText xml:space="preserve"> PAGEREF _Toc93601741 \h </w:instrText>
+          <w:instrText xml:space="preserve"> PAGEREF _Toc93740635 \h </w:instrText>
         </w:r>
         <w:r>
           <w:rPr>
@@ -6528,7 +6528,7 @@
           <w:lang w:eastAsia="cs-CZ"/>
         </w:rPr>
       </w:pPr>
-      <w:hyperlink w:anchor="_Toc93601742" w:history="1">
+      <w:hyperlink w:anchor="_Toc93740636" w:history="1">
         <w:r>
           <w:rPr>
             <w:rStyle w:val="Hypertextovodkaz"/>
@@ -6572,7 +6572,7 @@
             <w:noProof/>
             <w:webHidden/>
           </w:rPr>
-          <w:instrText xml:space="preserve"> PAGEREF _Toc93601742 \h </w:instrText>
+          <w:instrText xml:space="preserve"> PAGEREF _Toc93740636 \h </w:instrText>
         </w:r>
         <w:r>
           <w:rPr>
@@ -6592,7 +6592,7 @@
             <w:noProof/>
             <w:webHidden/>
           </w:rPr>
-          <w:t>11</w:t>
+          <w:t>12</w:t>
         </w:r>
         <w:r>
           <w:rPr>
@@ -6617,7 +6617,7 @@
           <w:lang w:eastAsia="cs-CZ"/>
         </w:rPr>
       </w:pPr>
-      <w:hyperlink w:anchor="_Toc93601743" w:history="1">
+      <w:hyperlink w:anchor="_Toc93740637" w:history="1">
         <w:r>
           <w:rPr>
             <w:rStyle w:val="Hypertextovodkaz"/>
@@ -6661,7 +6661,7 @@
             <w:noProof/>
             <w:webHidden/>
           </w:rPr>
-          <w:instrText xml:space="preserve"> PAGEREF _Toc93601743 \h </w:instrText>
+          <w:instrText xml:space="preserve"> PAGEREF _Toc93740637 \h </w:instrText>
         </w:r>
         <w:r>
           <w:rPr>
@@ -6681,7 +6681,7 @@
             <w:noProof/>
             <w:webHidden/>
           </w:rPr>
-          <w:t>11</w:t>
+          <w:t>12</w:t>
         </w:r>
         <w:r>
           <w:rPr>
@@ -6706,7 +6706,7 @@
           <w:lang w:eastAsia="cs-CZ"/>
         </w:rPr>
       </w:pPr>
-      <w:hyperlink w:anchor="_Toc93601744" w:history="1">
+      <w:hyperlink w:anchor="_Toc93740638" w:history="1">
         <w:r>
           <w:rPr>
             <w:rStyle w:val="Hypertextovodkaz"/>
@@ -6750,7 +6750,7 @@
             <w:noProof/>
             <w:webHidden/>
           </w:rPr>
-          <w:instrText xml:space="preserve"> PAGEREF _Toc93601744 \h </w:instrText>
+          <w:instrText xml:space="preserve"> PAGEREF _Toc93740638 \h </w:instrText>
         </w:r>
         <w:r>
           <w:rPr>
@@ -6770,7 +6770,7 @@
             <w:noProof/>
             <w:webHidden/>
           </w:rPr>
-          <w:t>11</w:t>
+          <w:t>12</w:t>
         </w:r>
         <w:r>
           <w:rPr>
@@ -6795,7 +6795,7 @@
           <w:lang w:eastAsia="cs-CZ"/>
         </w:rPr>
       </w:pPr>
-      <w:hyperlink w:anchor="_Toc93601745" w:history="1">
+      <w:hyperlink w:anchor="_Toc93740639" w:history="1">
         <w:r>
           <w:rPr>
             <w:rStyle w:val="Hypertextovodkaz"/>
@@ -6839,7 +6839,7 @@
             <w:noProof/>
             <w:webHidden/>
           </w:rPr>
-          <w:instrText xml:space="preserve"> PAGEREF _Toc93601745 \h </w:instrText>
+          <w:instrText xml:space="preserve"> PAGEREF _Toc93740639 \h </w:instrText>
         </w:r>
         <w:r>
           <w:rPr>
@@ -6859,7 +6859,7 @@
             <w:noProof/>
             <w:webHidden/>
           </w:rPr>
-          <w:t>11</w:t>
+          <w:t>12</w:t>
         </w:r>
         <w:r>
           <w:rPr>
@@ -6884,7 +6884,7 @@
           <w:lang w:eastAsia="cs-CZ"/>
         </w:rPr>
       </w:pPr>
-      <w:hyperlink w:anchor="_Toc93601746" w:history="1">
+      <w:hyperlink w:anchor="_Toc93740640" w:history="1">
         <w:r>
           <w:rPr>
             <w:rStyle w:val="Hypertextovodkaz"/>
@@ -6928,7 +6928,7 @@
             <w:noProof/>
             <w:webHidden/>
           </w:rPr>
-          <w:instrText xml:space="preserve"> PAGEREF _Toc93601746 \h </w:instrText>
+          <w:instrText xml:space="preserve"> PAGEREF _Toc93740640 \h </w:instrText>
         </w:r>
         <w:r>
           <w:rPr>
@@ -6948,7 +6948,7 @@
             <w:noProof/>
             <w:webHidden/>
           </w:rPr>
-          <w:t>11</w:t>
+          <w:t>12</w:t>
         </w:r>
         <w:r>
           <w:rPr>
@@ -6973,7 +6973,7 @@
           <w:lang w:eastAsia="cs-CZ"/>
         </w:rPr>
       </w:pPr>
-      <w:hyperlink w:anchor="_Toc93601747" w:history="1">
+      <w:hyperlink w:anchor="_Toc93740641" w:history="1">
         <w:r>
           <w:rPr>
             <w:rStyle w:val="Hypertextovodkaz"/>
@@ -7017,7 +7017,7 @@
             <w:noProof/>
             <w:webHidden/>
           </w:rPr>
-          <w:instrText xml:space="preserve"> PAGEREF _Toc93601747 \h </w:instrText>
+          <w:instrText xml:space="preserve"> PAGEREF _Toc93740641 \h </w:instrText>
         </w:r>
         <w:r>
           <w:rPr>
@@ -7037,7 +7037,7 @@
             <w:noProof/>
             <w:webHidden/>
           </w:rPr>
-          <w:t>12</w:t>
+          <w:t>13</w:t>
         </w:r>
         <w:r>
           <w:rPr>
@@ -7062,7 +7062,7 @@
           <w:lang w:eastAsia="cs-CZ"/>
         </w:rPr>
       </w:pPr>
-      <w:hyperlink w:anchor="_Toc93601748" w:history="1">
+      <w:hyperlink w:anchor="_Toc93740642" w:history="1">
         <w:r>
           <w:rPr>
             <w:rStyle w:val="Hypertextovodkaz"/>
@@ -7106,7 +7106,7 @@
             <w:noProof/>
             <w:webHidden/>
           </w:rPr>
-          <w:instrText xml:space="preserve"> PAGEREF _Toc93601748 \h </w:instrText>
+          <w:instrText xml:space="preserve"> PAGEREF _Toc93740642 \h </w:instrText>
         </w:r>
         <w:r>
           <w:rPr>
@@ -7126,7 +7126,7 @@
             <w:noProof/>
             <w:webHidden/>
           </w:rPr>
-          <w:t>13</w:t>
+          <w:t>14</w:t>
         </w:r>
         <w:r>
           <w:rPr>
@@ -7151,7 +7151,7 @@
           <w:lang w:eastAsia="cs-CZ"/>
         </w:rPr>
       </w:pPr>
-      <w:hyperlink w:anchor="_Toc93601749" w:history="1">
+      <w:hyperlink w:anchor="_Toc93740643" w:history="1">
         <w:r>
           <w:rPr>
             <w:rStyle w:val="Hypertextovodkaz"/>
@@ -7195,7 +7195,7 @@
             <w:noProof/>
             <w:webHidden/>
           </w:rPr>
-          <w:instrText xml:space="preserve"> PAGEREF _Toc93601749 \h </w:instrText>
+          <w:instrText xml:space="preserve"> PAGEREF _Toc93740643 \h </w:instrText>
         </w:r>
         <w:r>
           <w:rPr>
@@ -7215,7 +7215,7 @@
             <w:noProof/>
             <w:webHidden/>
           </w:rPr>
-          <w:t>14</w:t>
+          <w:t>15</w:t>
         </w:r>
         <w:r>
           <w:rPr>
@@ -7240,7 +7240,7 @@
           <w:lang w:eastAsia="cs-CZ"/>
         </w:rPr>
       </w:pPr>
-      <w:hyperlink w:anchor="_Toc93601750" w:history="1">
+      <w:hyperlink w:anchor="_Toc93740644" w:history="1">
         <w:r>
           <w:rPr>
             <w:rStyle w:val="Hypertextovodkaz"/>
@@ -7284,7 +7284,7 @@
             <w:noProof/>
             <w:webHidden/>
           </w:rPr>
-          <w:instrText xml:space="preserve"> PAGEREF _Toc93601750 \h </w:instrText>
+          <w:instrText xml:space="preserve"> PAGEREF _Toc93740644 \h </w:instrText>
         </w:r>
         <w:r>
           <w:rPr>
@@ -7304,7 +7304,7 @@
             <w:noProof/>
             <w:webHidden/>
           </w:rPr>
-          <w:t>15</w:t>
+          <w:t>16</w:t>
         </w:r>
         <w:r>
           <w:rPr>
@@ -7329,7 +7329,7 @@
           <w:lang w:eastAsia="cs-CZ"/>
         </w:rPr>
       </w:pPr>
-      <w:hyperlink w:anchor="_Toc93601751" w:history="1">
+      <w:hyperlink w:anchor="_Toc93740645" w:history="1">
         <w:r>
           <w:rPr>
             <w:rStyle w:val="Hypertextovodkaz"/>
@@ -7373,7 +7373,7 @@
             <w:noProof/>
             <w:webHidden/>
           </w:rPr>
-          <w:instrText xml:space="preserve"> PAGEREF _Toc93601751 \h </w:instrText>
+          <w:instrText xml:space="preserve"> PAGEREF _Toc93740645 \h </w:instrText>
         </w:r>
         <w:r>
           <w:rPr>
@@ -7393,7 +7393,7 @@
             <w:noProof/>
             <w:webHidden/>
           </w:rPr>
-          <w:t>16</w:t>
+          <w:t>17</w:t>
         </w:r>
         <w:r>
           <w:rPr>
@@ -7418,7 +7418,7 @@
           <w:lang w:eastAsia="cs-CZ"/>
         </w:rPr>
       </w:pPr>
-      <w:hyperlink w:anchor="_Toc93601752" w:history="1">
+      <w:hyperlink w:anchor="_Toc93740646" w:history="1">
         <w:r>
           <w:rPr>
             <w:rStyle w:val="Hypertextovodkaz"/>
@@ -7462,7 +7462,7 @@
             <w:noProof/>
             <w:webHidden/>
           </w:rPr>
-          <w:instrText xml:space="preserve"> PAGEREF _Toc93601752 \h </w:instrText>
+          <w:instrText xml:space="preserve"> PAGEREF _Toc93740646 \h </w:instrText>
         </w:r>
         <w:r>
           <w:rPr>
@@ -7482,7 +7482,7 @@
             <w:noProof/>
             <w:webHidden/>
           </w:rPr>
-          <w:t>17</w:t>
+          <w:t>18</w:t>
         </w:r>
         <w:r>
           <w:rPr>
@@ -7541,7 +7541,7 @@
       <w:pPr>
         <w:pStyle w:val="Nadpis1"/>
       </w:pPr>
-      <w:bookmarkStart w:id="1" w:name="_Toc93601726"/>
+      <w:bookmarkStart w:id="1" w:name="_Toc93740620"/>
       <w:r>
         <w:lastRenderedPageBreak/>
         <w:t>Úvod</w:t>
@@ -7562,7 +7562,7 @@
       <w:pPr>
         <w:pStyle w:val="Nadpis1"/>
       </w:pPr>
-      <w:bookmarkStart w:id="2" w:name="_Toc93601727"/>
+      <w:bookmarkStart w:id="2" w:name="_Toc93740621"/>
       <w:r>
         <w:lastRenderedPageBreak/>
         <w:t>Hardwarová část</w:t>
@@ -7570,10 +7570,31 @@
       <w:bookmarkEnd w:id="2"/>
     </w:p>
     <w:p>
+      <w:r>
+        <w:t xml:space="preserve">Zdroj sestává z několika desek plošného spoje, které byly vyrobeny svépomocí </w:t>
+      </w:r>
+      <w:proofErr w:type="spellStart"/>
+      <w:r>
+        <w:t>fotocestou</w:t>
+      </w:r>
+      <w:proofErr w:type="spellEnd"/>
+      <w:r>
+        <w:t xml:space="preserve">, v důsledku toho že tato metoda výroby v naších podmínkách neumožňuje </w:t>
+      </w:r>
+      <w:proofErr w:type="spellStart"/>
+      <w:r>
+        <w:t>prokovení</w:t>
+      </w:r>
+      <w:proofErr w:type="spellEnd"/>
+      <w:r>
+        <w:t xml:space="preserve"> je nutno u THT součástek vždy přivést vodivou cestu na spodní stranu desky tak aby je bylo možno pájkou se součástkou vodivě spojit. V důsledku toho jsou na některých místech umístěny propojky jednotlivých stran desky u konektorů.</w:t>
+      </w:r>
+    </w:p>
+    <w:p>
       <w:pPr>
         <w:pStyle w:val="Nadpis2"/>
       </w:pPr>
-      <w:bookmarkStart w:id="3" w:name="_Toc93601728"/>
+      <w:bookmarkStart w:id="3" w:name="_Toc93740622"/>
       <w:r>
         <w:t>Ovládací panel</w:t>
       </w:r>
@@ -7645,27 +7666,14 @@
       <w:r>
         <w:t xml:space="preserve">Obrázek </w:t>
       </w:r>
-      <w:r>
-        <w:fldChar w:fldCharType="begin"/>
-      </w:r>
-      <w:r>
-        <w:instrText xml:space="preserve"> SEQ Obrázek \* ARABIC </w:instrText>
-      </w:r>
-      <w:r>
-        <w:fldChar w:fldCharType="separate"/>
-      </w:r>
-      <w:r>
-        <w:rPr>
-          <w:noProof/>
-        </w:rPr>
-        <w:t>1</w:t>
-      </w:r>
-      <w:r>
-        <w:rPr>
-          <w:noProof/>
-        </w:rPr>
-        <w:fldChar w:fldCharType="end"/>
-      </w:r>
+      <w:fldSimple w:instr=" SEQ Obrázek \* ARABIC ">
+        <w:r>
+          <w:rPr>
+            <w:noProof/>
+          </w:rPr>
+          <w:t>1</w:t>
+        </w:r>
+      </w:fldSimple>
       <w:r>
         <w:t>: ovládací panel</w:t>
       </w:r>
@@ -7680,27 +7688,14 @@
       <w:r>
         <w:t xml:space="preserve">Tabulka </w:t>
       </w:r>
-      <w:r>
-        <w:fldChar w:fldCharType="begin"/>
-      </w:r>
-      <w:r>
-        <w:instrText xml:space="preserve"> SEQ Tabulka \* ARABIC </w:instrText>
-      </w:r>
-      <w:r>
-        <w:fldChar w:fldCharType="separate"/>
-      </w:r>
-      <w:r>
-        <w:rPr>
-          <w:noProof/>
-        </w:rPr>
-        <w:t>1</w:t>
-      </w:r>
-      <w:r>
-        <w:rPr>
-          <w:noProof/>
-        </w:rPr>
-        <w:fldChar w:fldCharType="end"/>
-      </w:r>
+      <w:fldSimple w:instr=" SEQ Tabulka \* ARABIC ">
+        <w:r>
+          <w:rPr>
+            <w:noProof/>
+          </w:rPr>
+          <w:t>1</w:t>
+        </w:r>
+      </w:fldSimple>
       <w:r>
         <w:t>: přehled ovládacích prvků</w:t>
       </w:r>
@@ -7982,8 +7977,9 @@
       <w:pPr>
         <w:pStyle w:val="Nadpis3"/>
       </w:pPr>
-      <w:bookmarkStart w:id="6" w:name="_Toc93601729"/>
-      <w:r>
+      <w:bookmarkStart w:id="6" w:name="_Toc93740623"/>
+      <w:r>
+        <w:lastRenderedPageBreak/>
         <w:t>Enkodér</w:t>
       </w:r>
       <w:bookmarkEnd w:id="6"/>
@@ -8037,11 +8033,7 @@
         <w:t>zachytávající velké množství falešných pulzů</w:t>
       </w:r>
       <w:r>
-        <w:t xml:space="preserve">, </w:t>
-      </w:r>
-      <w:r>
-        <w:lastRenderedPageBreak/>
-        <w:t>převážně na vzestupné hraně signálu.</w:t>
+        <w:t>, převážně na vzestupné hraně signálu.</w:t>
       </w:r>
       <w:r>
         <w:t xml:space="preserve"> Bylo tedy přistoupeno k HW řešení</w:t>
@@ -8517,7 +8509,7 @@
       <w:pPr>
         <w:pStyle w:val="Nadpis3"/>
       </w:pPr>
-      <w:bookmarkStart w:id="7" w:name="_Toc93601730"/>
+      <w:bookmarkStart w:id="7" w:name="_Toc93740624"/>
       <w:r>
         <w:t>Tlačítka</w:t>
       </w:r>
@@ -8567,7 +8559,7 @@
       <w:pPr>
         <w:pStyle w:val="Nadpis3"/>
       </w:pPr>
-      <w:bookmarkStart w:id="8" w:name="_Toc93601731"/>
+      <w:bookmarkStart w:id="8" w:name="_Toc93740625"/>
       <w:r>
         <w:t>Ergonomie</w:t>
       </w:r>
@@ -8589,6 +8581,7 @@
     </w:p>
     <w:p>
       <w:r>
+        <w:lastRenderedPageBreak/>
         <w:t xml:space="preserve">Hmatník enkodéru je pak tvarován tak aby ho bylo možno pohodlně </w:t>
       </w:r>
       <w:r>
@@ -8611,7 +8604,7 @@
       <w:pPr>
         <w:pStyle w:val="Nadpis3"/>
       </w:pPr>
-      <w:bookmarkStart w:id="9" w:name="_Toc93601732"/>
+      <w:bookmarkStart w:id="9" w:name="_Toc93740626"/>
       <w:r>
         <w:t>Mechanické provedení</w:t>
       </w:r>
@@ -8628,11 +8621,7 @@
         <w:t xml:space="preserve"> byla zvolena metoda 3D tisku, díky níž bylo možné na něj umístit jak úchyty pro ovládací a zobrazovací prvky tak úchyty pro řídící desku.</w:t>
       </w:r>
       <w:r>
-        <w:t xml:space="preserve"> Uchycení DPS je řešeno pomocí závitových vložek M2 typu BN1054. OLED displej je na místě uchycen pomocí </w:t>
-      </w:r>
-      <w:r>
-        <w:lastRenderedPageBreak/>
-        <w:t>krytu</w:t>
+        <w:t xml:space="preserve"> Uchycení DPS je řešeno pomocí závitových vložek M2 typu BN1054. OLED displej je na místě uchycen pomocí krytu</w:t>
       </w:r>
       <w:r>
         <w:t>,</w:t>
@@ -8666,7 +8655,7 @@
       <w:pPr>
         <w:pStyle w:val="Nadpis2"/>
       </w:pPr>
-      <w:bookmarkStart w:id="10" w:name="_Toc93601733"/>
+      <w:bookmarkStart w:id="10" w:name="_Toc93740627"/>
       <w:r>
         <w:t>Řídící deska</w:t>
       </w:r>
@@ -8674,10 +8663,7 @@
     </w:p>
     <w:p>
       <w:r>
-        <w:t>Řídící deska je použita k napojení</w:t>
-      </w:r>
-      <w:r>
-        <w:t xml:space="preserve"> MCU </w:t>
+        <w:t xml:space="preserve">Řídící deska je použita k napojení MCU </w:t>
       </w:r>
       <w:r>
         <w:t>STM32F103C8</w:t>
@@ -8691,13 +8677,7 @@
       </w:r>
       <w:proofErr w:type="spellEnd"/>
       <w:r>
-        <w:t xml:space="preserve"> ke konektorům, </w:t>
-      </w:r>
-      <w:r>
-        <w:t>periferii EEPROM</w:t>
-      </w:r>
-      <w:r>
-        <w:t xml:space="preserve"> a jejímu napájení. Také je zde umístěn </w:t>
+        <w:t xml:space="preserve"> ke konektorům, periferii EEPROM a jejímu napájení. Také je zde umístěn </w:t>
       </w:r>
       <w:proofErr w:type="spellStart"/>
       <w:r>
@@ -8712,7 +8692,7 @@
       <w:pPr>
         <w:pStyle w:val="Nadpis3"/>
       </w:pPr>
-      <w:bookmarkStart w:id="11" w:name="_Toc93601734"/>
+      <w:bookmarkStart w:id="11" w:name="_Toc93740628"/>
       <w:r>
         <w:t>Napájení MCU</w:t>
       </w:r>
@@ -8730,7 +8710,7 @@
       <w:pPr>
         <w:pStyle w:val="Nadpis3"/>
       </w:pPr>
-      <w:bookmarkStart w:id="12" w:name="_Toc93601735"/>
+      <w:bookmarkStart w:id="12" w:name="_Toc93740629"/>
       <w:r>
         <w:t>Převodník logických úrovní</w:t>
       </w:r>
@@ -8788,6 +8768,7 @@
           <w:rFonts w:ascii="Calibri" w:hAnsi="Calibri" w:cs="Calibri"/>
           <w:noProof/>
         </w:rPr>
+        <w:lastRenderedPageBreak/>
         <w:drawing>
           <wp:inline distT="0" distB="0" distL="0" distR="0" wp14:anchorId="16AA501F" wp14:editId="6DDF39E8">
             <wp:extent cx="3419475" cy="2672175"/>
@@ -8850,24 +8831,14 @@
       <w:r>
         <w:t xml:space="preserve">Obrázek </w:t>
       </w:r>
-      <w:r>
-        <w:fldChar w:fldCharType="begin"/>
-      </w:r>
-      <w:r>
-        <w:instrText xml:space="preserve"> SEQ Obrázek \* ARABIC </w:instrText>
-      </w:r>
-      <w:r>
-        <w:fldChar w:fldCharType="separate"/>
-      </w:r>
-      <w:r>
-        <w:rPr>
-          <w:noProof/>
-        </w:rPr>
-        <w:t>2</w:t>
-      </w:r>
-      <w:r>
-        <w:fldChar w:fldCharType="end"/>
-      </w:r>
+      <w:fldSimple w:instr=" SEQ Obrázek \* ARABIC ">
+        <w:r>
+          <w:rPr>
+            <w:noProof/>
+          </w:rPr>
+          <w:t>2</w:t>
+        </w:r>
+      </w:fldSimple>
       <w:r>
         <w:t xml:space="preserve">: převodník log. úrovní (výňatek </w:t>
       </w:r>
@@ -8885,9 +8856,8 @@
       <w:pPr>
         <w:pStyle w:val="Nadpis3"/>
       </w:pPr>
-      <w:bookmarkStart w:id="14" w:name="_Toc93601736"/>
-      <w:r>
-        <w:lastRenderedPageBreak/>
+      <w:bookmarkStart w:id="14" w:name="_Toc93740630"/>
+      <w:r>
         <w:t>Regulace chlazení</w:t>
       </w:r>
       <w:bookmarkEnd w:id="14"/>
@@ -8932,7 +8902,7 @@
       <w:pPr>
         <w:pStyle w:val="Nadpis3"/>
       </w:pPr>
-      <w:bookmarkStart w:id="15" w:name="_Toc93601737"/>
+      <w:bookmarkStart w:id="15" w:name="_Toc93740631"/>
       <w:r>
         <w:t>EEPROM</w:t>
       </w:r>
@@ -8940,10 +8910,7 @@
     </w:p>
     <w:p>
       <w:r>
-        <w:t xml:space="preserve">Pro zapamatování servisních údajů u kterých je možná jejich častější změna je na desce umístěn čip EEPROM </w:t>
-      </w:r>
-      <w:r>
-        <w:t>M24C01</w:t>
+        <w:t>Pro zapamatování servisních údajů u kterých je možná jejich častější změna je na desce umístěn čip EEPROM M24C01</w:t>
       </w:r>
       <w:r>
         <w:t>-WMN6P, který je napojen na sběrnici I2C2. Jeho kapacita je 1Kb, jeho adresa byla nastavena za pomoci pinů E0-E2 na 1010000. Je používán na 3,3V logice.</w:t>
@@ -8953,7 +8920,7 @@
       <w:pPr>
         <w:pStyle w:val="Nadpis3"/>
       </w:pPr>
-      <w:bookmarkStart w:id="16" w:name="_Toc93601738"/>
+      <w:bookmarkStart w:id="16" w:name="_Toc93740632"/>
       <w:r>
         <w:t>Přehled použitých pinů MCU</w:t>
       </w:r>
@@ -8968,24 +8935,14 @@
       <w:r>
         <w:t xml:space="preserve">Tabulka </w:t>
       </w:r>
-      <w:r>
-        <w:fldChar w:fldCharType="begin"/>
-      </w:r>
-      <w:r>
-        <w:instrText xml:space="preserve"> SEQ Tabulka \* ARABIC </w:instrText>
-      </w:r>
-      <w:r>
-        <w:fldChar w:fldCharType="separate"/>
-      </w:r>
-      <w:r>
-        <w:rPr>
-          <w:noProof/>
-        </w:rPr>
-        <w:t>2</w:t>
-      </w:r>
-      <w:r>
-        <w:fldChar w:fldCharType="end"/>
-      </w:r>
+      <w:fldSimple w:instr=" SEQ Tabulka \* ARABIC ">
+        <w:r>
+          <w:rPr>
+            <w:noProof/>
+          </w:rPr>
+          <w:t>2</w:t>
+        </w:r>
+      </w:fldSimple>
       <w:r>
         <w:t>: přehled použitých pinů</w:t>
       </w:r>
@@ -9111,13 +9068,7 @@
               <w:spacing w:after="0"/>
             </w:pPr>
             <w:r>
-              <w:t xml:space="preserve">ADC </w:t>
-            </w:r>
-            <w:r>
-              <w:t>–</w:t>
-            </w:r>
-            <w:r>
-              <w:t xml:space="preserve"> snímání napětí na prvku proudové regulace</w:t>
+              <w:t>ADC – snímání napětí na prvku proudové regulace</w:t>
             </w:r>
           </w:p>
         </w:tc>
@@ -9300,6 +9251,7 @@
               <w:spacing w:after="0"/>
             </w:pPr>
             <w:r>
+              <w:lastRenderedPageBreak/>
               <w:t>PA9</w:t>
             </w:r>
           </w:p>
@@ -9313,13 +9265,7 @@
               <w:spacing w:after="0"/>
             </w:pPr>
             <w:r>
-              <w:t xml:space="preserve">D OUT – relé napájení </w:t>
-            </w:r>
-            <w:r>
-              <w:t>lineárního</w:t>
-            </w:r>
-            <w:r>
-              <w:t xml:space="preserve"> regulátoru</w:t>
+              <w:t>D OUT – relé napájení lineárního regulátoru</w:t>
             </w:r>
           </w:p>
         </w:tc>
@@ -9627,10 +9573,7 @@
               <w:spacing w:after="0"/>
             </w:pPr>
             <w:r>
-              <w:t>D OUT – řízení pulzního regulátoru</w:t>
-            </w:r>
-            <w:r>
-              <w:t xml:space="preserve"> LSB</w:t>
+              <w:t>D OUT – řízení pulzního regulátoru LSB</w:t>
             </w:r>
           </w:p>
         </w:tc>
@@ -9641,9 +9584,8 @@
       <w:pPr>
         <w:pStyle w:val="Nadpis2"/>
       </w:pPr>
-      <w:bookmarkStart w:id="18" w:name="_Toc93601739"/>
-      <w:r>
-        <w:lastRenderedPageBreak/>
+      <w:bookmarkStart w:id="18" w:name="_Toc93740633"/>
+      <w:r>
         <w:t>Buck regulátor</w:t>
       </w:r>
       <w:bookmarkEnd w:id="18"/>
@@ -9666,7 +9608,7 @@
       <w:pPr>
         <w:pStyle w:val="Nadpis3"/>
       </w:pPr>
-      <w:bookmarkStart w:id="19" w:name="_Toc93601740"/>
+      <w:bookmarkStart w:id="19" w:name="_Toc93740634"/>
       <w:r>
         <w:t xml:space="preserve">Vlastní obvod </w:t>
       </w:r>
@@ -9695,7 +9637,7 @@
       <w:pPr>
         <w:pStyle w:val="Nadpis3"/>
       </w:pPr>
-      <w:bookmarkStart w:id="20" w:name="_Toc93601741"/>
+      <w:bookmarkStart w:id="20" w:name="_Toc93740635"/>
       <w:r>
         <w:t>Stavitelný napěťový dělič</w:t>
       </w:r>
@@ -9734,8 +9676,9 @@
       <w:pPr>
         <w:pStyle w:val="Nadpis1"/>
       </w:pPr>
-      <w:bookmarkStart w:id="21" w:name="_Toc93601742"/>
-      <w:r>
+      <w:bookmarkStart w:id="21" w:name="_Toc93740636"/>
+      <w:r>
+        <w:lastRenderedPageBreak/>
         <w:t>Softwarová část</w:t>
       </w:r>
       <w:bookmarkEnd w:id="21"/>
@@ -9744,7 +9687,7 @@
       <w:pPr>
         <w:pStyle w:val="Nadpis2"/>
       </w:pPr>
-      <w:bookmarkStart w:id="22" w:name="_Toc93601743"/>
+      <w:bookmarkStart w:id="22" w:name="_Toc93740637"/>
       <w:r>
         <w:t>Standardní pracovní režimy</w:t>
       </w:r>
@@ -9754,7 +9697,7 @@
       <w:pPr>
         <w:pStyle w:val="Nadpis3"/>
       </w:pPr>
-      <w:bookmarkStart w:id="23" w:name="_Toc93601744"/>
+      <w:bookmarkStart w:id="23" w:name="_Toc93740638"/>
       <w:r>
         <w:t>Mód 0 – měření</w:t>
       </w:r>
@@ -9764,7 +9707,7 @@
       <w:pPr>
         <w:pStyle w:val="Nadpis2"/>
       </w:pPr>
-      <w:bookmarkStart w:id="24" w:name="_Toc93601745"/>
+      <w:bookmarkStart w:id="24" w:name="_Toc93740639"/>
       <w:r>
         <w:t>Startovní sekvence</w:t>
       </w:r>
@@ -9774,7 +9717,7 @@
       <w:pPr>
         <w:pStyle w:val="Nadpis2"/>
       </w:pPr>
-      <w:bookmarkStart w:id="25" w:name="_Toc93601746"/>
+      <w:bookmarkStart w:id="25" w:name="_Toc93740640"/>
       <w:r>
         <w:t>Detekce poruch</w:t>
       </w:r>
@@ -9793,7 +9736,7 @@
       <w:pPr>
         <w:pStyle w:val="Nadpis1"/>
       </w:pPr>
-      <w:bookmarkStart w:id="26" w:name="_Toc93601747"/>
+      <w:bookmarkStart w:id="26" w:name="_Toc93740641"/>
       <w:r>
         <w:lastRenderedPageBreak/>
         <w:t>Závěr</w:t>
@@ -9813,7 +9756,7 @@
       <w:pPr>
         <w:pStyle w:val="Nadpis1"/>
       </w:pPr>
-      <w:bookmarkStart w:id="27" w:name="_Toc93601748"/>
+      <w:bookmarkStart w:id="27" w:name="_Toc93740642"/>
       <w:r>
         <w:lastRenderedPageBreak/>
         <w:t>Zdroje</w:t>
@@ -10001,7 +9944,7 @@
       <w:pPr>
         <w:pStyle w:val="Nadpis1"/>
       </w:pPr>
-      <w:bookmarkStart w:id="28" w:name="_Toc93601749"/>
+      <w:bookmarkStart w:id="28" w:name="_Toc93740643"/>
       <w:r>
         <w:lastRenderedPageBreak/>
         <w:t>Zkratky</w:t>
@@ -10381,16 +10324,7 @@
       </w:r>
       <w:r>
         <w:tab/>
-        <w:t>D</w:t>
-      </w:r>
-      <w:r>
-        <w:t xml:space="preserve">igital </w:t>
-      </w:r>
-      <w:r>
-        <w:t>a</w:t>
-      </w:r>
-      <w:r>
-        <w:t xml:space="preserve">nalog </w:t>
+        <w:t xml:space="preserve">Digital analog </w:t>
       </w:r>
       <w:proofErr w:type="spellStart"/>
       <w:r>
@@ -10699,7 +10633,7 @@
       <w:pPr>
         <w:pStyle w:val="Nadpis1"/>
       </w:pPr>
-      <w:bookmarkStart w:id="29" w:name="_Toc93601750"/>
+      <w:bookmarkStart w:id="29" w:name="_Toc93740644"/>
       <w:r>
         <w:t>Seznam obrázků</w:t>
       </w:r>
@@ -10880,7 +10814,7 @@
       <w:pPr>
         <w:pStyle w:val="Nadpis1"/>
       </w:pPr>
-      <w:bookmarkStart w:id="30" w:name="_Toc93601751"/>
+      <w:bookmarkStart w:id="30" w:name="_Toc93740645"/>
       <w:r>
         <w:lastRenderedPageBreak/>
         <w:t>Seznam tabulek</w:t>
@@ -11056,7 +10990,7 @@
       <w:pPr>
         <w:pStyle w:val="Nadpis1"/>
       </w:pPr>
-      <w:bookmarkStart w:id="31" w:name="_Toc93601752"/>
+      <w:bookmarkStart w:id="31" w:name="_Toc93740646"/>
       <w:r>
         <w:lastRenderedPageBreak/>
         <w:t>Přílohy</w:t>
@@ -12186,6 +12120,7 @@
   <w:style w:type="character" w:default="1" w:styleId="Standardnpsmoodstavce">
     <w:name w:val="Default Paragraph Font"/>
     <w:uiPriority w:val="1"/>
+    <w:semiHidden/>
     <w:unhideWhenUsed/>
   </w:style>
   <w:style w:type="table" w:default="1" w:styleId="Normlntabulka">
@@ -12771,6 +12706,10 @@
 </file>
 
 <file path=customXml/item1.xml><?xml version="1.0" encoding="utf-8"?>
+<b:Sources xmlns:b="http://schemas.openxmlformats.org/officeDocument/2006/bibliography" xmlns="http://schemas.openxmlformats.org/officeDocument/2006/bibliography" SelectedStyle="\APASixthEditionOfficeOnline.xsl" StyleName="APA" Version="6"/>
+</file>
+
+<file path=customXml/item2.xml><?xml version="1.0" encoding="utf-8"?>
 <ct:contentTypeSchema xmlns:ct="http://schemas.microsoft.com/office/2006/metadata/contentType" xmlns:ma="http://schemas.microsoft.com/office/2006/metadata/properties/metaAttributes" ct:_="" ma:_="" ma:contentTypeName="Dokument" ma:contentTypeID="0x010100819BE3B324FCE24897B4298EB35C006B" ma:contentTypeVersion="10" ma:contentTypeDescription="Vytvoří nový dokument" ma:contentTypeScope="" ma:versionID="85e2a418b0e04f5f93a31fac2887bffc">
   <xsd:schema xmlns:xsd="http://www.w3.org/2001/XMLSchema" xmlns:xs="http://www.w3.org/2001/XMLSchema" xmlns:p="http://schemas.microsoft.com/office/2006/metadata/properties" xmlns:ns3="fe41b5a9-31a1-4772-8c8d-ad771d19d77f" xmlns:ns4="6af10911-3ac6-4447-b11d-fe3bd7bf7478" targetNamespace="http://schemas.microsoft.com/office/2006/metadata/properties" ma:root="true" ma:fieldsID="a3635fbfa6f325916d203377c4061b47" ns3:_="" ns4:_="">
     <xsd:import namespace="fe41b5a9-31a1-4772-8c8d-ad771d19d77f"/>
@@ -12973,17 +12912,7 @@
 </ct:contentTypeSchema>
 </file>
 
-<file path=customXml/item2.xml><?xml version="1.0" encoding="utf-8"?>
-<b:Sources xmlns:b="http://schemas.openxmlformats.org/officeDocument/2006/bibliography" xmlns="http://schemas.openxmlformats.org/officeDocument/2006/bibliography" SelectedStyle="\APASixthEditionOfficeOnline.xsl" StyleName="APA" Version="6"/>
-</file>
-
 <file path=customXml/item3.xml><?xml version="1.0" encoding="utf-8"?>
-<p:properties xmlns:p="http://schemas.microsoft.com/office/2006/metadata/properties" xmlns:xsi="http://www.w3.org/2001/XMLSchema-instance" xmlns:pc="http://schemas.microsoft.com/office/infopath/2007/PartnerControls">
-  <documentManagement/>
-</p:properties>
-</file>
-
-<file path=customXml/item4.xml><?xml version="1.0" encoding="utf-8"?>
 <?mso-contentType ?>
 <FormTemplates xmlns="http://schemas.microsoft.com/sharepoint/v3/contenttype/forms">
   <Display>DocumentLibraryForm</Display>
@@ -12992,7 +12921,21 @@
 </FormTemplates>
 </file>
 
+<file path=customXml/item4.xml><?xml version="1.0" encoding="utf-8"?>
+<p:properties xmlns:p="http://schemas.microsoft.com/office/2006/metadata/properties" xmlns:xsi="http://www.w3.org/2001/XMLSchema-instance" xmlns:pc="http://schemas.microsoft.com/office/infopath/2007/PartnerControls">
+  <documentManagement/>
+</p:properties>
+</file>
+
 <file path=customXml/itemProps1.xml><?xml version="1.0" encoding="utf-8"?>
+<ds:datastoreItem xmlns:ds="http://schemas.openxmlformats.org/officeDocument/2006/customXml" ds:itemID="{143B0D20-96ED-4A0E-AE3D-E8BA304E6DF8}">
+  <ds:schemaRefs>
+    <ds:schemaRef ds:uri="http://schemas.openxmlformats.org/officeDocument/2006/bibliography"/>
+  </ds:schemaRefs>
+</ds:datastoreItem>
+</file>
+
+<file path=customXml/itemProps2.xml><?xml version="1.0" encoding="utf-8"?>
 <ds:datastoreItem xmlns:ds="http://schemas.openxmlformats.org/officeDocument/2006/customXml" ds:itemID="{893B0B77-EB94-4F10-BDDE-1A955569A352}">
   <ds:schemaRefs>
     <ds:schemaRef ds:uri="http://schemas.microsoft.com/office/2006/metadata/contentType"/>
@@ -13011,27 +12954,19 @@
 </ds:datastoreItem>
 </file>
 
-<file path=customXml/itemProps2.xml><?xml version="1.0" encoding="utf-8"?>
-<ds:datastoreItem xmlns:ds="http://schemas.openxmlformats.org/officeDocument/2006/customXml" ds:itemID="{143B0D20-96ED-4A0E-AE3D-E8BA304E6DF8}">
+<file path=customXml/itemProps3.xml><?xml version="1.0" encoding="utf-8"?>
+<ds:datastoreItem xmlns:ds="http://schemas.openxmlformats.org/officeDocument/2006/customXml" ds:itemID="{875F6811-D051-463B-A7E6-DFE4823BBA27}">
   <ds:schemaRefs>
-    <ds:schemaRef ds:uri="http://schemas.openxmlformats.org/officeDocument/2006/bibliography"/>
+    <ds:schemaRef ds:uri="http://schemas.microsoft.com/sharepoint/v3/contenttype/forms"/>
   </ds:schemaRefs>
 </ds:datastoreItem>
 </file>
 
-<file path=customXml/itemProps3.xml><?xml version="1.0" encoding="utf-8"?>
+<file path=customXml/itemProps4.xml><?xml version="1.0" encoding="utf-8"?>
 <ds:datastoreItem xmlns:ds="http://schemas.openxmlformats.org/officeDocument/2006/customXml" ds:itemID="{EBD1A9A2-2341-478F-9A98-CE206E735105}">
   <ds:schemaRefs>
     <ds:schemaRef ds:uri="http://schemas.microsoft.com/office/2006/metadata/properties"/>
     <ds:schemaRef ds:uri="http://schemas.microsoft.com/office/infopath/2007/PartnerControls"/>
   </ds:schemaRefs>
 </ds:datastoreItem>
-</file>
-
-<file path=customXml/itemProps4.xml><?xml version="1.0" encoding="utf-8"?>
-<ds:datastoreItem xmlns:ds="http://schemas.openxmlformats.org/officeDocument/2006/customXml" ds:itemID="{875F6811-D051-463B-A7E6-DFE4823BBA27}">
-  <ds:schemaRefs>
-    <ds:schemaRef ds:uri="http://schemas.microsoft.com/sharepoint/v3/contenttype/forms"/>
-  </ds:schemaRefs>
-</ds:datastoreItem>
 </file>
</xml_diff>

<commit_message>
upratování schémy, dokumentace lineárního regulátoru napětí
</commit_message>
<xml_diff>
--- a/v3.0/dokumentace.docx
+++ b/v3.0/dokumentace.docx
@@ -2312,7 +2312,7 @@
         </w:rPr>
         <w:fldChar w:fldCharType="separate"/>
       </w:r>
-      <w:hyperlink w:anchor="_Toc95140084" w:history="1">
+      <w:hyperlink w:anchor="_Toc95248473" w:history="1">
         <w:r>
           <w:rPr>
             <w:rStyle w:val="Hypertextovodkaz"/>
@@ -2356,7 +2356,7 @@
             <w:noProof/>
             <w:webHidden/>
           </w:rPr>
-          <w:instrText xml:space="preserve"> PAGEREF _Toc95140084 \h </w:instrText>
+          <w:instrText xml:space="preserve"> PAGEREF _Toc95248473 \h </w:instrText>
         </w:r>
         <w:r>
           <w:rPr>
@@ -2401,7 +2401,7 @@
           <w:lang w:eastAsia="cs-CZ"/>
         </w:rPr>
       </w:pPr>
-      <w:hyperlink w:anchor="_Toc95140085" w:history="1">
+      <w:hyperlink w:anchor="_Toc95248474" w:history="1">
         <w:r>
           <w:rPr>
             <w:rStyle w:val="Hypertextovodkaz"/>
@@ -2445,7 +2445,7 @@
             <w:noProof/>
             <w:webHidden/>
           </w:rPr>
-          <w:instrText xml:space="preserve"> PAGEREF _Toc95140085 \h </w:instrText>
+          <w:instrText xml:space="preserve"> PAGEREF _Toc95248474 \h </w:instrText>
         </w:r>
         <w:r>
           <w:rPr>
@@ -2490,7 +2490,7 @@
           <w:lang w:eastAsia="cs-CZ"/>
         </w:rPr>
       </w:pPr>
-      <w:hyperlink w:anchor="_Toc95140086" w:history="1">
+      <w:hyperlink w:anchor="_Toc95248475" w:history="1">
         <w:r>
           <w:rPr>
             <w:rStyle w:val="Hypertextovodkaz"/>
@@ -2534,7 +2534,7 @@
             <w:noProof/>
             <w:webHidden/>
           </w:rPr>
-          <w:instrText xml:space="preserve"> PAGEREF _Toc95140086 \h </w:instrText>
+          <w:instrText xml:space="preserve"> PAGEREF _Toc95248475 \h </w:instrText>
         </w:r>
         <w:r>
           <w:rPr>
@@ -2579,7 +2579,7 @@
           <w:lang w:eastAsia="cs-CZ"/>
         </w:rPr>
       </w:pPr>
-      <w:hyperlink w:anchor="_Toc95140087" w:history="1">
+      <w:hyperlink w:anchor="_Toc95248476" w:history="1">
         <w:r>
           <w:rPr>
             <w:rStyle w:val="Hypertextovodkaz"/>
@@ -2623,7 +2623,7 @@
             <w:noProof/>
             <w:webHidden/>
           </w:rPr>
-          <w:instrText xml:space="preserve"> PAGEREF _Toc95140087 \h </w:instrText>
+          <w:instrText xml:space="preserve"> PAGEREF _Toc95248476 \h </w:instrText>
         </w:r>
         <w:r>
           <w:rPr>
@@ -2668,7 +2668,7 @@
           <w:lang w:eastAsia="cs-CZ"/>
         </w:rPr>
       </w:pPr>
-      <w:hyperlink w:anchor="_Toc95140088" w:history="1">
+      <w:hyperlink w:anchor="_Toc95248477" w:history="1">
         <w:r>
           <w:rPr>
             <w:rStyle w:val="Hypertextovodkaz"/>
@@ -2712,7 +2712,7 @@
             <w:noProof/>
             <w:webHidden/>
           </w:rPr>
-          <w:instrText xml:space="preserve"> PAGEREF _Toc95140088 \h </w:instrText>
+          <w:instrText xml:space="preserve"> PAGEREF _Toc95248477 \h </w:instrText>
         </w:r>
         <w:r>
           <w:rPr>
@@ -2757,7 +2757,7 @@
           <w:lang w:eastAsia="cs-CZ"/>
         </w:rPr>
       </w:pPr>
-      <w:hyperlink w:anchor="_Toc95140089" w:history="1">
+      <w:hyperlink w:anchor="_Toc95248478" w:history="1">
         <w:r>
           <w:rPr>
             <w:rStyle w:val="Hypertextovodkaz"/>
@@ -2801,7 +2801,7 @@
             <w:noProof/>
             <w:webHidden/>
           </w:rPr>
-          <w:instrText xml:space="preserve"> PAGEREF _Toc95140089 \h </w:instrText>
+          <w:instrText xml:space="preserve"> PAGEREF _Toc95248478 \h </w:instrText>
         </w:r>
         <w:r>
           <w:rPr>
@@ -2846,7 +2846,7 @@
           <w:lang w:eastAsia="cs-CZ"/>
         </w:rPr>
       </w:pPr>
-      <w:hyperlink w:anchor="_Toc95140090" w:history="1">
+      <w:hyperlink w:anchor="_Toc95248479" w:history="1">
         <w:r>
           <w:rPr>
             <w:rStyle w:val="Hypertextovodkaz"/>
@@ -2890,7 +2890,7 @@
             <w:noProof/>
             <w:webHidden/>
           </w:rPr>
-          <w:instrText xml:space="preserve"> PAGEREF _Toc95140090 \h </w:instrText>
+          <w:instrText xml:space="preserve"> PAGEREF _Toc95248479 \h </w:instrText>
         </w:r>
         <w:r>
           <w:rPr>
@@ -2935,7 +2935,7 @@
           <w:lang w:eastAsia="cs-CZ"/>
         </w:rPr>
       </w:pPr>
-      <w:hyperlink w:anchor="_Toc95140091" w:history="1">
+      <w:hyperlink w:anchor="_Toc95248480" w:history="1">
         <w:r>
           <w:rPr>
             <w:rStyle w:val="Hypertextovodkaz"/>
@@ -2979,7 +2979,7 @@
             <w:noProof/>
             <w:webHidden/>
           </w:rPr>
-          <w:instrText xml:space="preserve"> PAGEREF _Toc95140091 \h </w:instrText>
+          <w:instrText xml:space="preserve"> PAGEREF _Toc95248480 \h </w:instrText>
         </w:r>
         <w:r>
           <w:rPr>
@@ -3024,7 +3024,7 @@
           <w:lang w:eastAsia="cs-CZ"/>
         </w:rPr>
       </w:pPr>
-      <w:hyperlink w:anchor="_Toc95140092" w:history="1">
+      <w:hyperlink w:anchor="_Toc95248481" w:history="1">
         <w:r>
           <w:rPr>
             <w:rStyle w:val="Hypertextovodkaz"/>
@@ -3068,7 +3068,7 @@
             <w:noProof/>
             <w:webHidden/>
           </w:rPr>
-          <w:instrText xml:space="preserve"> PAGEREF _Toc95140092 \h </w:instrText>
+          <w:instrText xml:space="preserve"> PAGEREF _Toc95248481 \h </w:instrText>
         </w:r>
         <w:r>
           <w:rPr>
@@ -3113,7 +3113,7 @@
           <w:lang w:eastAsia="cs-CZ"/>
         </w:rPr>
       </w:pPr>
-      <w:hyperlink w:anchor="_Toc95140093" w:history="1">
+      <w:hyperlink w:anchor="_Toc95248482" w:history="1">
         <w:r>
           <w:rPr>
             <w:rStyle w:val="Hypertextovodkaz"/>
@@ -3157,7 +3157,7 @@
             <w:noProof/>
             <w:webHidden/>
           </w:rPr>
-          <w:instrText xml:space="preserve"> PAGEREF _Toc95140093 \h </w:instrText>
+          <w:instrText xml:space="preserve"> PAGEREF _Toc95248482 \h </w:instrText>
         </w:r>
         <w:r>
           <w:rPr>
@@ -3202,7 +3202,7 @@
           <w:lang w:eastAsia="cs-CZ"/>
         </w:rPr>
       </w:pPr>
-      <w:hyperlink w:anchor="_Toc95140094" w:history="1">
+      <w:hyperlink w:anchor="_Toc95248483" w:history="1">
         <w:r>
           <w:rPr>
             <w:rStyle w:val="Hypertextovodkaz"/>
@@ -3246,7 +3246,7 @@
             <w:noProof/>
             <w:webHidden/>
           </w:rPr>
-          <w:instrText xml:space="preserve"> PAGEREF _Toc95140094 \h </w:instrText>
+          <w:instrText xml:space="preserve"> PAGEREF _Toc95248483 \h </w:instrText>
         </w:r>
         <w:r>
           <w:rPr>
@@ -3291,7 +3291,7 @@
           <w:lang w:eastAsia="cs-CZ"/>
         </w:rPr>
       </w:pPr>
-      <w:hyperlink w:anchor="_Toc95140095" w:history="1">
+      <w:hyperlink w:anchor="_Toc95248484" w:history="1">
         <w:r>
           <w:rPr>
             <w:rStyle w:val="Hypertextovodkaz"/>
@@ -3335,7 +3335,7 @@
             <w:noProof/>
             <w:webHidden/>
           </w:rPr>
-          <w:instrText xml:space="preserve"> PAGEREF _Toc95140095 \h </w:instrText>
+          <w:instrText xml:space="preserve"> PAGEREF _Toc95248484 \h </w:instrText>
         </w:r>
         <w:r>
           <w:rPr>
@@ -3380,7 +3380,7 @@
           <w:lang w:eastAsia="cs-CZ"/>
         </w:rPr>
       </w:pPr>
-      <w:hyperlink w:anchor="_Toc95140096" w:history="1">
+      <w:hyperlink w:anchor="_Toc95248485" w:history="1">
         <w:r>
           <w:rPr>
             <w:rStyle w:val="Hypertextovodkaz"/>
@@ -3403,7 +3403,7 @@
             <w:rStyle w:val="Hypertextovodkaz"/>
             <w:noProof/>
           </w:rPr>
-          <w:t>Přehled použitých pinů MCU</w:t>
+          <w:t>MCU</w:t>
         </w:r>
         <w:r>
           <w:rPr>
@@ -3424,7 +3424,7 @@
             <w:noProof/>
             <w:webHidden/>
           </w:rPr>
-          <w:instrText xml:space="preserve"> PAGEREF _Toc95140096 \h </w:instrText>
+          <w:instrText xml:space="preserve"> PAGEREF _Toc95248485 \h </w:instrText>
         </w:r>
         <w:r>
           <w:rPr>
@@ -3469,7 +3469,7 @@
           <w:lang w:eastAsia="cs-CZ"/>
         </w:rPr>
       </w:pPr>
-      <w:hyperlink w:anchor="_Toc95140097" w:history="1">
+      <w:hyperlink w:anchor="_Toc95248486" w:history="1">
         <w:r>
           <w:rPr>
             <w:rStyle w:val="Hypertextovodkaz"/>
@@ -3513,7 +3513,7 @@
             <w:noProof/>
             <w:webHidden/>
           </w:rPr>
-          <w:instrText xml:space="preserve"> PAGEREF _Toc95140097 \h </w:instrText>
+          <w:instrText xml:space="preserve"> PAGEREF _Toc95248486 \h </w:instrText>
         </w:r>
         <w:r>
           <w:rPr>
@@ -3558,7 +3558,7 @@
           <w:lang w:eastAsia="cs-CZ"/>
         </w:rPr>
       </w:pPr>
-      <w:hyperlink w:anchor="_Toc95140098" w:history="1">
+      <w:hyperlink w:anchor="_Toc95248487" w:history="1">
         <w:r>
           <w:rPr>
             <w:rStyle w:val="Hypertextovodkaz"/>
@@ -3602,7 +3602,7 @@
             <w:noProof/>
             <w:webHidden/>
           </w:rPr>
-          <w:instrText xml:space="preserve"> PAGEREF _Toc95140098 \h </w:instrText>
+          <w:instrText xml:space="preserve"> PAGEREF _Toc95248487 \h </w:instrText>
         </w:r>
         <w:r>
           <w:rPr>
@@ -3647,7 +3647,7 @@
           <w:lang w:eastAsia="cs-CZ"/>
         </w:rPr>
       </w:pPr>
-      <w:hyperlink w:anchor="_Toc95140099" w:history="1">
+      <w:hyperlink w:anchor="_Toc95248488" w:history="1">
         <w:r>
           <w:rPr>
             <w:rStyle w:val="Hypertextovodkaz"/>
@@ -3691,7 +3691,7 @@
             <w:noProof/>
             <w:webHidden/>
           </w:rPr>
-          <w:instrText xml:space="preserve"> PAGEREF _Toc95140099 \h </w:instrText>
+          <w:instrText xml:space="preserve"> PAGEREF _Toc95248488 \h </w:instrText>
         </w:r>
         <w:r>
           <w:rPr>
@@ -3736,7 +3736,7 @@
           <w:lang w:eastAsia="cs-CZ"/>
         </w:rPr>
       </w:pPr>
-      <w:hyperlink w:anchor="_Toc95140100" w:history="1">
+      <w:hyperlink w:anchor="_Toc95248489" w:history="1">
         <w:r>
           <w:rPr>
             <w:rStyle w:val="Hypertextovodkaz"/>
@@ -3780,7 +3780,7 @@
             <w:noProof/>
             <w:webHidden/>
           </w:rPr>
-          <w:instrText xml:space="preserve"> PAGEREF _Toc95140100 \h </w:instrText>
+          <w:instrText xml:space="preserve"> PAGEREF _Toc95248489 \h </w:instrText>
         </w:r>
         <w:r>
           <w:rPr>
@@ -3825,7 +3825,7 @@
           <w:lang w:eastAsia="cs-CZ"/>
         </w:rPr>
       </w:pPr>
-      <w:hyperlink w:anchor="_Toc95140101" w:history="1">
+      <w:hyperlink w:anchor="_Toc95248490" w:history="1">
         <w:r>
           <w:rPr>
             <w:rStyle w:val="Hypertextovodkaz"/>
@@ -3848,6 +3848,184 @@
             <w:rStyle w:val="Hypertextovodkaz"/>
             <w:noProof/>
           </w:rPr>
+          <w:t>Deska lineárních regulátorů</w:t>
+        </w:r>
+        <w:r>
+          <w:rPr>
+            <w:noProof/>
+            <w:webHidden/>
+          </w:rPr>
+          <w:tab/>
+        </w:r>
+        <w:r>
+          <w:rPr>
+            <w:noProof/>
+            <w:webHidden/>
+          </w:rPr>
+          <w:fldChar w:fldCharType="begin"/>
+        </w:r>
+        <w:r>
+          <w:rPr>
+            <w:noProof/>
+            <w:webHidden/>
+          </w:rPr>
+          <w:instrText xml:space="preserve"> PAGEREF _Toc95248490 \h </w:instrText>
+        </w:r>
+        <w:r>
+          <w:rPr>
+            <w:noProof/>
+            <w:webHidden/>
+          </w:rPr>
+        </w:r>
+        <w:r>
+          <w:rPr>
+            <w:noProof/>
+            <w:webHidden/>
+          </w:rPr>
+          <w:fldChar w:fldCharType="separate"/>
+        </w:r>
+        <w:r>
+          <w:rPr>
+            <w:noProof/>
+            <w:webHidden/>
+          </w:rPr>
+          <w:t>17</w:t>
+        </w:r>
+        <w:r>
+          <w:rPr>
+            <w:noProof/>
+            <w:webHidden/>
+          </w:rPr>
+          <w:fldChar w:fldCharType="end"/>
+        </w:r>
+      </w:hyperlink>
+    </w:p>
+    <w:p>
+      <w:pPr>
+        <w:pStyle w:val="Obsah3"/>
+        <w:tabs>
+          <w:tab w:val="left" w:pos="1320"/>
+          <w:tab w:val="right" w:leader="dot" w:pos="9062"/>
+        </w:tabs>
+        <w:rPr>
+          <w:rFonts w:asciiTheme="minorHAnsi" w:eastAsiaTheme="minorEastAsia" w:hAnsiTheme="minorHAnsi"/>
+          <w:noProof/>
+          <w:sz w:val="22"/>
+          <w:lang w:eastAsia="cs-CZ"/>
+        </w:rPr>
+      </w:pPr>
+      <w:hyperlink w:anchor="_Toc95248491" w:history="1">
+        <w:r>
+          <w:rPr>
+            <w:rStyle w:val="Hypertextovodkaz"/>
+            <w:rFonts w:cs="Times New Roman"/>
+            <w:noProof/>
+          </w:rPr>
+          <w:t>2.4.1.</w:t>
+        </w:r>
+        <w:r>
+          <w:rPr>
+            <w:rFonts w:asciiTheme="minorHAnsi" w:eastAsiaTheme="minorEastAsia" w:hAnsiTheme="minorHAnsi"/>
+            <w:noProof/>
+            <w:sz w:val="22"/>
+            <w:lang w:eastAsia="cs-CZ"/>
+          </w:rPr>
+          <w:tab/>
+        </w:r>
+        <w:r>
+          <w:rPr>
+            <w:rStyle w:val="Hypertextovodkaz"/>
+            <w:noProof/>
+          </w:rPr>
+          <w:t>Přepínání napájení regulátorů</w:t>
+        </w:r>
+        <w:r>
+          <w:rPr>
+            <w:noProof/>
+            <w:webHidden/>
+          </w:rPr>
+          <w:tab/>
+        </w:r>
+        <w:r>
+          <w:rPr>
+            <w:noProof/>
+            <w:webHidden/>
+          </w:rPr>
+          <w:fldChar w:fldCharType="begin"/>
+        </w:r>
+        <w:r>
+          <w:rPr>
+            <w:noProof/>
+            <w:webHidden/>
+          </w:rPr>
+          <w:instrText xml:space="preserve"> PAGEREF _Toc95248491 \h </w:instrText>
+        </w:r>
+        <w:r>
+          <w:rPr>
+            <w:noProof/>
+            <w:webHidden/>
+          </w:rPr>
+        </w:r>
+        <w:r>
+          <w:rPr>
+            <w:noProof/>
+            <w:webHidden/>
+          </w:rPr>
+          <w:fldChar w:fldCharType="separate"/>
+        </w:r>
+        <w:r>
+          <w:rPr>
+            <w:noProof/>
+            <w:webHidden/>
+          </w:rPr>
+          <w:t>17</w:t>
+        </w:r>
+        <w:r>
+          <w:rPr>
+            <w:noProof/>
+            <w:webHidden/>
+          </w:rPr>
+          <w:fldChar w:fldCharType="end"/>
+        </w:r>
+      </w:hyperlink>
+    </w:p>
+    <w:p>
+      <w:pPr>
+        <w:pStyle w:val="Obsah3"/>
+        <w:tabs>
+          <w:tab w:val="left" w:pos="1320"/>
+          <w:tab w:val="right" w:leader="dot" w:pos="9062"/>
+        </w:tabs>
+        <w:rPr>
+          <w:rFonts w:asciiTheme="minorHAnsi" w:eastAsiaTheme="minorEastAsia" w:hAnsiTheme="minorHAnsi"/>
+          <w:noProof/>
+          <w:sz w:val="22"/>
+          <w:lang w:eastAsia="cs-CZ"/>
+        </w:rPr>
+      </w:pPr>
+      <w:hyperlink w:anchor="_Toc95248492" w:history="1">
+        <w:r>
+          <w:rPr>
+            <w:rStyle w:val="Hypertextovodkaz"/>
+            <w:rFonts w:cs="Times New Roman"/>
+            <w:noProof/>
+          </w:rPr>
+          <w:t>2.4.2.</w:t>
+        </w:r>
+        <w:r>
+          <w:rPr>
+            <w:rFonts w:asciiTheme="minorHAnsi" w:eastAsiaTheme="minorEastAsia" w:hAnsiTheme="minorHAnsi"/>
+            <w:noProof/>
+            <w:sz w:val="22"/>
+            <w:lang w:eastAsia="cs-CZ"/>
+          </w:rPr>
+          <w:tab/>
+        </w:r>
+        <w:r>
+          <w:rPr>
+            <w:rStyle w:val="Hypertextovodkaz"/>
+            <w:noProof/>
+          </w:rPr>
           <w:t>Lineární zdroj napětí</w:t>
         </w:r>
         <w:r>
@@ -3869,7 +4047,7 @@
             <w:noProof/>
             <w:webHidden/>
           </w:rPr>
-          <w:instrText xml:space="preserve"> PAGEREF _Toc95140101 \h </w:instrText>
+          <w:instrText xml:space="preserve"> PAGEREF _Toc95248492 \h </w:instrText>
         </w:r>
         <w:r>
           <w:rPr>
@@ -3890,6 +4068,95 @@
             <w:webHidden/>
           </w:rPr>
           <w:t>17</w:t>
+        </w:r>
+        <w:r>
+          <w:rPr>
+            <w:noProof/>
+            <w:webHidden/>
+          </w:rPr>
+          <w:fldChar w:fldCharType="end"/>
+        </w:r>
+      </w:hyperlink>
+    </w:p>
+    <w:p>
+      <w:pPr>
+        <w:pStyle w:val="Obsah3"/>
+        <w:tabs>
+          <w:tab w:val="left" w:pos="1320"/>
+          <w:tab w:val="right" w:leader="dot" w:pos="9062"/>
+        </w:tabs>
+        <w:rPr>
+          <w:rFonts w:asciiTheme="minorHAnsi" w:eastAsiaTheme="minorEastAsia" w:hAnsiTheme="minorHAnsi"/>
+          <w:noProof/>
+          <w:sz w:val="22"/>
+          <w:lang w:eastAsia="cs-CZ"/>
+        </w:rPr>
+      </w:pPr>
+      <w:hyperlink w:anchor="_Toc95248493" w:history="1">
+        <w:r>
+          <w:rPr>
+            <w:rStyle w:val="Hypertextovodkaz"/>
+            <w:rFonts w:cs="Times New Roman"/>
+            <w:noProof/>
+          </w:rPr>
+          <w:t>2.4.3.</w:t>
+        </w:r>
+        <w:r>
+          <w:rPr>
+            <w:rFonts w:asciiTheme="minorHAnsi" w:eastAsiaTheme="minorEastAsia" w:hAnsiTheme="minorHAnsi"/>
+            <w:noProof/>
+            <w:sz w:val="22"/>
+            <w:lang w:eastAsia="cs-CZ"/>
+          </w:rPr>
+          <w:tab/>
+        </w:r>
+        <w:r>
+          <w:rPr>
+            <w:rStyle w:val="Hypertextovodkaz"/>
+            <w:noProof/>
+          </w:rPr>
+          <w:t>Lineární zdroj proudu</w:t>
+        </w:r>
+        <w:r>
+          <w:rPr>
+            <w:noProof/>
+            <w:webHidden/>
+          </w:rPr>
+          <w:tab/>
+        </w:r>
+        <w:r>
+          <w:rPr>
+            <w:noProof/>
+            <w:webHidden/>
+          </w:rPr>
+          <w:fldChar w:fldCharType="begin"/>
+        </w:r>
+        <w:r>
+          <w:rPr>
+            <w:noProof/>
+            <w:webHidden/>
+          </w:rPr>
+          <w:instrText xml:space="preserve"> PAGEREF _Toc95248493 \h </w:instrText>
+        </w:r>
+        <w:r>
+          <w:rPr>
+            <w:noProof/>
+            <w:webHidden/>
+          </w:rPr>
+        </w:r>
+        <w:r>
+          <w:rPr>
+            <w:noProof/>
+            <w:webHidden/>
+          </w:rPr>
+          <w:fldChar w:fldCharType="separate"/>
+        </w:r>
+        <w:r>
+          <w:rPr>
+            <w:noProof/>
+            <w:webHidden/>
+          </w:rPr>
+          <w:t>19</w:t>
         </w:r>
         <w:r>
           <w:rPr>
@@ -3914,7 +4181,7 @@
           <w:lang w:eastAsia="cs-CZ"/>
         </w:rPr>
       </w:pPr>
-      <w:hyperlink w:anchor="_Toc95140102" w:history="1">
+      <w:hyperlink w:anchor="_Toc95248494" w:history="1">
         <w:r>
           <w:rPr>
             <w:rStyle w:val="Hypertextovodkaz"/>
@@ -3937,7 +4204,7 @@
             <w:rStyle w:val="Hypertextovodkaz"/>
             <w:noProof/>
           </w:rPr>
-          <w:t>Lineární zdroj proudu</w:t>
+          <w:t>Chlazení</w:t>
         </w:r>
         <w:r>
           <w:rPr>
@@ -3958,7 +4225,7 @@
             <w:noProof/>
             <w:webHidden/>
           </w:rPr>
-          <w:instrText xml:space="preserve"> PAGEREF _Toc95140102 \h </w:instrText>
+          <w:instrText xml:space="preserve"> PAGEREF _Toc95248494 \h </w:instrText>
         </w:r>
         <w:r>
           <w:rPr>
@@ -3978,7 +4245,96 @@
             <w:noProof/>
             <w:webHidden/>
           </w:rPr>
-          <w:t>17</w:t>
+          <w:t>19</w:t>
+        </w:r>
+        <w:r>
+          <w:rPr>
+            <w:noProof/>
+            <w:webHidden/>
+          </w:rPr>
+          <w:fldChar w:fldCharType="end"/>
+        </w:r>
+      </w:hyperlink>
+    </w:p>
+    <w:p>
+      <w:pPr>
+        <w:pStyle w:val="Obsah1"/>
+        <w:tabs>
+          <w:tab w:val="left" w:pos="480"/>
+          <w:tab w:val="right" w:leader="dot" w:pos="9062"/>
+        </w:tabs>
+        <w:rPr>
+          <w:rFonts w:asciiTheme="minorHAnsi" w:eastAsiaTheme="minorEastAsia" w:hAnsiTheme="minorHAnsi"/>
+          <w:noProof/>
+          <w:sz w:val="22"/>
+          <w:lang w:eastAsia="cs-CZ"/>
+        </w:rPr>
+      </w:pPr>
+      <w:hyperlink w:anchor="_Toc95248495" w:history="1">
+        <w:r>
+          <w:rPr>
+            <w:rStyle w:val="Hypertextovodkaz"/>
+            <w:rFonts w:cs="Times New Roman"/>
+            <w:noProof/>
+          </w:rPr>
+          <w:t>3.</w:t>
+        </w:r>
+        <w:r>
+          <w:rPr>
+            <w:rFonts w:asciiTheme="minorHAnsi" w:eastAsiaTheme="minorEastAsia" w:hAnsiTheme="minorHAnsi"/>
+            <w:noProof/>
+            <w:sz w:val="22"/>
+            <w:lang w:eastAsia="cs-CZ"/>
+          </w:rPr>
+          <w:tab/>
+        </w:r>
+        <w:r>
+          <w:rPr>
+            <w:rStyle w:val="Hypertextovodkaz"/>
+            <w:noProof/>
+          </w:rPr>
+          <w:t>Softwarová část</w:t>
+        </w:r>
+        <w:r>
+          <w:rPr>
+            <w:noProof/>
+            <w:webHidden/>
+          </w:rPr>
+          <w:tab/>
+        </w:r>
+        <w:r>
+          <w:rPr>
+            <w:noProof/>
+            <w:webHidden/>
+          </w:rPr>
+          <w:fldChar w:fldCharType="begin"/>
+        </w:r>
+        <w:r>
+          <w:rPr>
+            <w:noProof/>
+            <w:webHidden/>
+          </w:rPr>
+          <w:instrText xml:space="preserve"> PAGEREF _Toc95248495 \h </w:instrText>
+        </w:r>
+        <w:r>
+          <w:rPr>
+            <w:noProof/>
+            <w:webHidden/>
+          </w:rPr>
+        </w:r>
+        <w:r>
+          <w:rPr>
+            <w:noProof/>
+            <w:webHidden/>
+          </w:rPr>
+          <w:fldChar w:fldCharType="separate"/>
+        </w:r>
+        <w:r>
+          <w:rPr>
+            <w:noProof/>
+            <w:webHidden/>
+          </w:rPr>
+          <w:t>19</w:t>
         </w:r>
         <w:r>
           <w:rPr>
@@ -4003,14 +4359,14 @@
           <w:lang w:eastAsia="cs-CZ"/>
         </w:rPr>
       </w:pPr>
-      <w:hyperlink w:anchor="_Toc95140103" w:history="1">
+      <w:hyperlink w:anchor="_Toc95248496" w:history="1">
         <w:r>
           <w:rPr>
             <w:rStyle w:val="Hypertextovodkaz"/>
             <w:rFonts w:cs="Times New Roman"/>
             <w:noProof/>
           </w:rPr>
-          <w:t>2.6.</w:t>
+          <w:t>3.1.</w:t>
         </w:r>
         <w:r>
           <w:rPr>
@@ -4026,7 +4382,7 @@
             <w:rStyle w:val="Hypertextovodkaz"/>
             <w:noProof/>
           </w:rPr>
-          <w:t>Chlazení</w:t>
+          <w:t>Standardní pracovní režimy</w:t>
         </w:r>
         <w:r>
           <w:rPr>
@@ -4047,7 +4403,7 @@
             <w:noProof/>
             <w:webHidden/>
           </w:rPr>
-          <w:instrText xml:space="preserve"> PAGEREF _Toc95140103 \h </w:instrText>
+          <w:instrText xml:space="preserve"> PAGEREF _Toc95248496 \h </w:instrText>
         </w:r>
         <w:r>
           <w:rPr>
@@ -4067,7 +4423,274 @@
             <w:noProof/>
             <w:webHidden/>
           </w:rPr>
-          <w:t>17</w:t>
+          <w:t>19</w:t>
+        </w:r>
+        <w:r>
+          <w:rPr>
+            <w:noProof/>
+            <w:webHidden/>
+          </w:rPr>
+          <w:fldChar w:fldCharType="end"/>
+        </w:r>
+      </w:hyperlink>
+    </w:p>
+    <w:p>
+      <w:pPr>
+        <w:pStyle w:val="Obsah3"/>
+        <w:tabs>
+          <w:tab w:val="left" w:pos="1320"/>
+          <w:tab w:val="right" w:leader="dot" w:pos="9062"/>
+        </w:tabs>
+        <w:rPr>
+          <w:rFonts w:asciiTheme="minorHAnsi" w:eastAsiaTheme="minorEastAsia" w:hAnsiTheme="minorHAnsi"/>
+          <w:noProof/>
+          <w:sz w:val="22"/>
+          <w:lang w:eastAsia="cs-CZ"/>
+        </w:rPr>
+      </w:pPr>
+      <w:hyperlink w:anchor="_Toc95248497" w:history="1">
+        <w:r>
+          <w:rPr>
+            <w:rStyle w:val="Hypertextovodkaz"/>
+            <w:rFonts w:cs="Times New Roman"/>
+            <w:noProof/>
+          </w:rPr>
+          <w:t>3.1.1.</w:t>
+        </w:r>
+        <w:r>
+          <w:rPr>
+            <w:rFonts w:asciiTheme="minorHAnsi" w:eastAsiaTheme="minorEastAsia" w:hAnsiTheme="minorHAnsi"/>
+            <w:noProof/>
+            <w:sz w:val="22"/>
+            <w:lang w:eastAsia="cs-CZ"/>
+          </w:rPr>
+          <w:tab/>
+        </w:r>
+        <w:r>
+          <w:rPr>
+            <w:rStyle w:val="Hypertextovodkaz"/>
+            <w:noProof/>
+          </w:rPr>
+          <w:t>Mód 0 – měření</w:t>
+        </w:r>
+        <w:r>
+          <w:rPr>
+            <w:noProof/>
+            <w:webHidden/>
+          </w:rPr>
+          <w:tab/>
+        </w:r>
+        <w:r>
+          <w:rPr>
+            <w:noProof/>
+            <w:webHidden/>
+          </w:rPr>
+          <w:fldChar w:fldCharType="begin"/>
+        </w:r>
+        <w:r>
+          <w:rPr>
+            <w:noProof/>
+            <w:webHidden/>
+          </w:rPr>
+          <w:instrText xml:space="preserve"> PAGEREF _Toc95248497 \h </w:instrText>
+        </w:r>
+        <w:r>
+          <w:rPr>
+            <w:noProof/>
+            <w:webHidden/>
+          </w:rPr>
+        </w:r>
+        <w:r>
+          <w:rPr>
+            <w:noProof/>
+            <w:webHidden/>
+          </w:rPr>
+          <w:fldChar w:fldCharType="separate"/>
+        </w:r>
+        <w:r>
+          <w:rPr>
+            <w:noProof/>
+            <w:webHidden/>
+          </w:rPr>
+          <w:t>19</w:t>
+        </w:r>
+        <w:r>
+          <w:rPr>
+            <w:noProof/>
+            <w:webHidden/>
+          </w:rPr>
+          <w:fldChar w:fldCharType="end"/>
+        </w:r>
+      </w:hyperlink>
+    </w:p>
+    <w:p>
+      <w:pPr>
+        <w:pStyle w:val="Obsah2"/>
+        <w:tabs>
+          <w:tab w:val="left" w:pos="880"/>
+          <w:tab w:val="right" w:leader="dot" w:pos="9062"/>
+        </w:tabs>
+        <w:rPr>
+          <w:rFonts w:asciiTheme="minorHAnsi" w:eastAsiaTheme="minorEastAsia" w:hAnsiTheme="minorHAnsi"/>
+          <w:noProof/>
+          <w:sz w:val="22"/>
+          <w:lang w:eastAsia="cs-CZ"/>
+        </w:rPr>
+      </w:pPr>
+      <w:hyperlink w:anchor="_Toc95248498" w:history="1">
+        <w:r>
+          <w:rPr>
+            <w:rStyle w:val="Hypertextovodkaz"/>
+            <w:rFonts w:cs="Times New Roman"/>
+            <w:noProof/>
+          </w:rPr>
+          <w:t>3.2.</w:t>
+        </w:r>
+        <w:r>
+          <w:rPr>
+            <w:rFonts w:asciiTheme="minorHAnsi" w:eastAsiaTheme="minorEastAsia" w:hAnsiTheme="minorHAnsi"/>
+            <w:noProof/>
+            <w:sz w:val="22"/>
+            <w:lang w:eastAsia="cs-CZ"/>
+          </w:rPr>
+          <w:tab/>
+        </w:r>
+        <w:r>
+          <w:rPr>
+            <w:rStyle w:val="Hypertextovodkaz"/>
+            <w:noProof/>
+          </w:rPr>
+          <w:t>Startovní sekvence</w:t>
+        </w:r>
+        <w:r>
+          <w:rPr>
+            <w:noProof/>
+            <w:webHidden/>
+          </w:rPr>
+          <w:tab/>
+        </w:r>
+        <w:r>
+          <w:rPr>
+            <w:noProof/>
+            <w:webHidden/>
+          </w:rPr>
+          <w:fldChar w:fldCharType="begin"/>
+        </w:r>
+        <w:r>
+          <w:rPr>
+            <w:noProof/>
+            <w:webHidden/>
+          </w:rPr>
+          <w:instrText xml:space="preserve"> PAGEREF _Toc95248498 \h </w:instrText>
+        </w:r>
+        <w:r>
+          <w:rPr>
+            <w:noProof/>
+            <w:webHidden/>
+          </w:rPr>
+        </w:r>
+        <w:r>
+          <w:rPr>
+            <w:noProof/>
+            <w:webHidden/>
+          </w:rPr>
+          <w:fldChar w:fldCharType="separate"/>
+        </w:r>
+        <w:r>
+          <w:rPr>
+            <w:noProof/>
+            <w:webHidden/>
+          </w:rPr>
+          <w:t>19</w:t>
+        </w:r>
+        <w:r>
+          <w:rPr>
+            <w:noProof/>
+            <w:webHidden/>
+          </w:rPr>
+          <w:fldChar w:fldCharType="end"/>
+        </w:r>
+      </w:hyperlink>
+    </w:p>
+    <w:p>
+      <w:pPr>
+        <w:pStyle w:val="Obsah2"/>
+        <w:tabs>
+          <w:tab w:val="left" w:pos="880"/>
+          <w:tab w:val="right" w:leader="dot" w:pos="9062"/>
+        </w:tabs>
+        <w:rPr>
+          <w:rFonts w:asciiTheme="minorHAnsi" w:eastAsiaTheme="minorEastAsia" w:hAnsiTheme="minorHAnsi"/>
+          <w:noProof/>
+          <w:sz w:val="22"/>
+          <w:lang w:eastAsia="cs-CZ"/>
+        </w:rPr>
+      </w:pPr>
+      <w:hyperlink w:anchor="_Toc95248499" w:history="1">
+        <w:r>
+          <w:rPr>
+            <w:rStyle w:val="Hypertextovodkaz"/>
+            <w:rFonts w:cs="Times New Roman"/>
+            <w:noProof/>
+          </w:rPr>
+          <w:t>3.3.</w:t>
+        </w:r>
+        <w:r>
+          <w:rPr>
+            <w:rFonts w:asciiTheme="minorHAnsi" w:eastAsiaTheme="minorEastAsia" w:hAnsiTheme="minorHAnsi"/>
+            <w:noProof/>
+            <w:sz w:val="22"/>
+            <w:lang w:eastAsia="cs-CZ"/>
+          </w:rPr>
+          <w:tab/>
+        </w:r>
+        <w:r>
+          <w:rPr>
+            <w:rStyle w:val="Hypertextovodkaz"/>
+            <w:noProof/>
+          </w:rPr>
+          <w:t>Detekce poruch</w:t>
+        </w:r>
+        <w:r>
+          <w:rPr>
+            <w:noProof/>
+            <w:webHidden/>
+          </w:rPr>
+          <w:tab/>
+        </w:r>
+        <w:r>
+          <w:rPr>
+            <w:noProof/>
+            <w:webHidden/>
+          </w:rPr>
+          <w:fldChar w:fldCharType="begin"/>
+        </w:r>
+        <w:r>
+          <w:rPr>
+            <w:noProof/>
+            <w:webHidden/>
+          </w:rPr>
+          <w:instrText xml:space="preserve"> PAGEREF _Toc95248499 \h </w:instrText>
+        </w:r>
+        <w:r>
+          <w:rPr>
+            <w:noProof/>
+            <w:webHidden/>
+          </w:rPr>
+        </w:r>
+        <w:r>
+          <w:rPr>
+            <w:noProof/>
+            <w:webHidden/>
+          </w:rPr>
+          <w:fldChar w:fldCharType="separate"/>
+        </w:r>
+        <w:r>
+          <w:rPr>
+            <w:noProof/>
+            <w:webHidden/>
+          </w:rPr>
+          <w:t>19</w:t>
         </w:r>
         <w:r>
           <w:rPr>
@@ -4092,14 +4715,14 @@
           <w:lang w:eastAsia="cs-CZ"/>
         </w:rPr>
       </w:pPr>
-      <w:hyperlink w:anchor="_Toc95140104" w:history="1">
+      <w:hyperlink w:anchor="_Toc95248500" w:history="1">
         <w:r>
           <w:rPr>
             <w:rStyle w:val="Hypertextovodkaz"/>
             <w:rFonts w:cs="Times New Roman"/>
             <w:noProof/>
           </w:rPr>
-          <w:t>3.</w:t>
+          <w:t>4.</w:t>
         </w:r>
         <w:r>
           <w:rPr>
@@ -4115,7 +4738,7 @@
             <w:rStyle w:val="Hypertextovodkaz"/>
             <w:noProof/>
           </w:rPr>
-          <w:t>Softwarová část</w:t>
+          <w:t>Závěr</w:t>
         </w:r>
         <w:r>
           <w:rPr>
@@ -4136,7 +4759,7 @@
             <w:noProof/>
             <w:webHidden/>
           </w:rPr>
-          <w:instrText xml:space="preserve"> PAGEREF _Toc95140104 \h </w:instrText>
+          <w:instrText xml:space="preserve"> PAGEREF _Toc95248500 \h </w:instrText>
         </w:r>
         <w:r>
           <w:rPr>
@@ -4156,363 +4779,7 @@
             <w:noProof/>
             <w:webHidden/>
           </w:rPr>
-          <w:t>17</w:t>
-        </w:r>
-        <w:r>
-          <w:rPr>
-            <w:noProof/>
-            <w:webHidden/>
-          </w:rPr>
-          <w:fldChar w:fldCharType="end"/>
-        </w:r>
-      </w:hyperlink>
-    </w:p>
-    <w:p>
-      <w:pPr>
-        <w:pStyle w:val="Obsah2"/>
-        <w:tabs>
-          <w:tab w:val="left" w:pos="880"/>
-          <w:tab w:val="right" w:leader="dot" w:pos="9062"/>
-        </w:tabs>
-        <w:rPr>
-          <w:rFonts w:asciiTheme="minorHAnsi" w:eastAsiaTheme="minorEastAsia" w:hAnsiTheme="minorHAnsi"/>
-          <w:noProof/>
-          <w:sz w:val="22"/>
-          <w:lang w:eastAsia="cs-CZ"/>
-        </w:rPr>
-      </w:pPr>
-      <w:hyperlink w:anchor="_Toc95140105" w:history="1">
-        <w:r>
-          <w:rPr>
-            <w:rStyle w:val="Hypertextovodkaz"/>
-            <w:rFonts w:cs="Times New Roman"/>
-            <w:noProof/>
-          </w:rPr>
-          <w:t>3.1.</w:t>
-        </w:r>
-        <w:r>
-          <w:rPr>
-            <w:rFonts w:asciiTheme="minorHAnsi" w:eastAsiaTheme="minorEastAsia" w:hAnsiTheme="minorHAnsi"/>
-            <w:noProof/>
-            <w:sz w:val="22"/>
-            <w:lang w:eastAsia="cs-CZ"/>
-          </w:rPr>
-          <w:tab/>
-        </w:r>
-        <w:r>
-          <w:rPr>
-            <w:rStyle w:val="Hypertextovodkaz"/>
-            <w:noProof/>
-          </w:rPr>
-          <w:t>Standardní pracovní režimy</w:t>
-        </w:r>
-        <w:r>
-          <w:rPr>
-            <w:noProof/>
-            <w:webHidden/>
-          </w:rPr>
-          <w:tab/>
-        </w:r>
-        <w:r>
-          <w:rPr>
-            <w:noProof/>
-            <w:webHidden/>
-          </w:rPr>
-          <w:fldChar w:fldCharType="begin"/>
-        </w:r>
-        <w:r>
-          <w:rPr>
-            <w:noProof/>
-            <w:webHidden/>
-          </w:rPr>
-          <w:instrText xml:space="preserve"> PAGEREF _Toc95140105 \h </w:instrText>
-        </w:r>
-        <w:r>
-          <w:rPr>
-            <w:noProof/>
-            <w:webHidden/>
-          </w:rPr>
-        </w:r>
-        <w:r>
-          <w:rPr>
-            <w:noProof/>
-            <w:webHidden/>
-          </w:rPr>
-          <w:fldChar w:fldCharType="separate"/>
-        </w:r>
-        <w:r>
-          <w:rPr>
-            <w:noProof/>
-            <w:webHidden/>
-          </w:rPr>
-          <w:t>17</w:t>
-        </w:r>
-        <w:r>
-          <w:rPr>
-            <w:noProof/>
-            <w:webHidden/>
-          </w:rPr>
-          <w:fldChar w:fldCharType="end"/>
-        </w:r>
-      </w:hyperlink>
-    </w:p>
-    <w:p>
-      <w:pPr>
-        <w:pStyle w:val="Obsah3"/>
-        <w:tabs>
-          <w:tab w:val="left" w:pos="1320"/>
-          <w:tab w:val="right" w:leader="dot" w:pos="9062"/>
-        </w:tabs>
-        <w:rPr>
-          <w:rFonts w:asciiTheme="minorHAnsi" w:eastAsiaTheme="minorEastAsia" w:hAnsiTheme="minorHAnsi"/>
-          <w:noProof/>
-          <w:sz w:val="22"/>
-          <w:lang w:eastAsia="cs-CZ"/>
-        </w:rPr>
-      </w:pPr>
-      <w:hyperlink w:anchor="_Toc95140106" w:history="1">
-        <w:r>
-          <w:rPr>
-            <w:rStyle w:val="Hypertextovodkaz"/>
-            <w:rFonts w:cs="Times New Roman"/>
-            <w:noProof/>
-          </w:rPr>
-          <w:t>3.1.1.</w:t>
-        </w:r>
-        <w:r>
-          <w:rPr>
-            <w:rFonts w:asciiTheme="minorHAnsi" w:eastAsiaTheme="minorEastAsia" w:hAnsiTheme="minorHAnsi"/>
-            <w:noProof/>
-            <w:sz w:val="22"/>
-            <w:lang w:eastAsia="cs-CZ"/>
-          </w:rPr>
-          <w:tab/>
-        </w:r>
-        <w:r>
-          <w:rPr>
-            <w:rStyle w:val="Hypertextovodkaz"/>
-            <w:noProof/>
-          </w:rPr>
-          <w:t>Mód 0 – měření</w:t>
-        </w:r>
-        <w:r>
-          <w:rPr>
-            <w:noProof/>
-            <w:webHidden/>
-          </w:rPr>
-          <w:tab/>
-        </w:r>
-        <w:r>
-          <w:rPr>
-            <w:noProof/>
-            <w:webHidden/>
-          </w:rPr>
-          <w:fldChar w:fldCharType="begin"/>
-        </w:r>
-        <w:r>
-          <w:rPr>
-            <w:noProof/>
-            <w:webHidden/>
-          </w:rPr>
-          <w:instrText xml:space="preserve"> PAGEREF _Toc95140106 \h </w:instrText>
-        </w:r>
-        <w:r>
-          <w:rPr>
-            <w:noProof/>
-            <w:webHidden/>
-          </w:rPr>
-        </w:r>
-        <w:r>
-          <w:rPr>
-            <w:noProof/>
-            <w:webHidden/>
-          </w:rPr>
-          <w:fldChar w:fldCharType="separate"/>
-        </w:r>
-        <w:r>
-          <w:rPr>
-            <w:noProof/>
-            <w:webHidden/>
-          </w:rPr>
-          <w:t>17</w:t>
-        </w:r>
-        <w:r>
-          <w:rPr>
-            <w:noProof/>
-            <w:webHidden/>
-          </w:rPr>
-          <w:fldChar w:fldCharType="end"/>
-        </w:r>
-      </w:hyperlink>
-    </w:p>
-    <w:p>
-      <w:pPr>
-        <w:pStyle w:val="Obsah2"/>
-        <w:tabs>
-          <w:tab w:val="left" w:pos="880"/>
-          <w:tab w:val="right" w:leader="dot" w:pos="9062"/>
-        </w:tabs>
-        <w:rPr>
-          <w:rFonts w:asciiTheme="minorHAnsi" w:eastAsiaTheme="minorEastAsia" w:hAnsiTheme="minorHAnsi"/>
-          <w:noProof/>
-          <w:sz w:val="22"/>
-          <w:lang w:eastAsia="cs-CZ"/>
-        </w:rPr>
-      </w:pPr>
-      <w:hyperlink w:anchor="_Toc95140107" w:history="1">
-        <w:r>
-          <w:rPr>
-            <w:rStyle w:val="Hypertextovodkaz"/>
-            <w:rFonts w:cs="Times New Roman"/>
-            <w:noProof/>
-          </w:rPr>
-          <w:t>3.2.</w:t>
-        </w:r>
-        <w:r>
-          <w:rPr>
-            <w:rFonts w:asciiTheme="minorHAnsi" w:eastAsiaTheme="minorEastAsia" w:hAnsiTheme="minorHAnsi"/>
-            <w:noProof/>
-            <w:sz w:val="22"/>
-            <w:lang w:eastAsia="cs-CZ"/>
-          </w:rPr>
-          <w:tab/>
-        </w:r>
-        <w:r>
-          <w:rPr>
-            <w:rStyle w:val="Hypertextovodkaz"/>
-            <w:noProof/>
-          </w:rPr>
-          <w:t>Startovní sekvence</w:t>
-        </w:r>
-        <w:r>
-          <w:rPr>
-            <w:noProof/>
-            <w:webHidden/>
-          </w:rPr>
-          <w:tab/>
-        </w:r>
-        <w:r>
-          <w:rPr>
-            <w:noProof/>
-            <w:webHidden/>
-          </w:rPr>
-          <w:fldChar w:fldCharType="begin"/>
-        </w:r>
-        <w:r>
-          <w:rPr>
-            <w:noProof/>
-            <w:webHidden/>
-          </w:rPr>
-          <w:instrText xml:space="preserve"> PAGEREF _Toc95140107 \h </w:instrText>
-        </w:r>
-        <w:r>
-          <w:rPr>
-            <w:noProof/>
-            <w:webHidden/>
-          </w:rPr>
-        </w:r>
-        <w:r>
-          <w:rPr>
-            <w:noProof/>
-            <w:webHidden/>
-          </w:rPr>
-          <w:fldChar w:fldCharType="separate"/>
-        </w:r>
-        <w:r>
-          <w:rPr>
-            <w:noProof/>
-            <w:webHidden/>
-          </w:rPr>
-          <w:t>17</w:t>
-        </w:r>
-        <w:r>
-          <w:rPr>
-            <w:noProof/>
-            <w:webHidden/>
-          </w:rPr>
-          <w:fldChar w:fldCharType="end"/>
-        </w:r>
-      </w:hyperlink>
-    </w:p>
-    <w:p>
-      <w:pPr>
-        <w:pStyle w:val="Obsah2"/>
-        <w:tabs>
-          <w:tab w:val="left" w:pos="880"/>
-          <w:tab w:val="right" w:leader="dot" w:pos="9062"/>
-        </w:tabs>
-        <w:rPr>
-          <w:rFonts w:asciiTheme="minorHAnsi" w:eastAsiaTheme="minorEastAsia" w:hAnsiTheme="minorHAnsi"/>
-          <w:noProof/>
-          <w:sz w:val="22"/>
-          <w:lang w:eastAsia="cs-CZ"/>
-        </w:rPr>
-      </w:pPr>
-      <w:hyperlink w:anchor="_Toc95140108" w:history="1">
-        <w:r>
-          <w:rPr>
-            <w:rStyle w:val="Hypertextovodkaz"/>
-            <w:rFonts w:cs="Times New Roman"/>
-            <w:noProof/>
-          </w:rPr>
-          <w:t>3.3.</w:t>
-        </w:r>
-        <w:r>
-          <w:rPr>
-            <w:rFonts w:asciiTheme="minorHAnsi" w:eastAsiaTheme="minorEastAsia" w:hAnsiTheme="minorHAnsi"/>
-            <w:noProof/>
-            <w:sz w:val="22"/>
-            <w:lang w:eastAsia="cs-CZ"/>
-          </w:rPr>
-          <w:tab/>
-        </w:r>
-        <w:r>
-          <w:rPr>
-            <w:rStyle w:val="Hypertextovodkaz"/>
-            <w:noProof/>
-          </w:rPr>
-          <w:t>Detekce poruch</w:t>
-        </w:r>
-        <w:r>
-          <w:rPr>
-            <w:noProof/>
-            <w:webHidden/>
-          </w:rPr>
-          <w:tab/>
-        </w:r>
-        <w:r>
-          <w:rPr>
-            <w:noProof/>
-            <w:webHidden/>
-          </w:rPr>
-          <w:fldChar w:fldCharType="begin"/>
-        </w:r>
-        <w:r>
-          <w:rPr>
-            <w:noProof/>
-            <w:webHidden/>
-          </w:rPr>
-          <w:instrText xml:space="preserve"> PAGEREF _Toc95140108 \h </w:instrText>
-        </w:r>
-        <w:r>
-          <w:rPr>
-            <w:noProof/>
-            <w:webHidden/>
-          </w:rPr>
-        </w:r>
-        <w:r>
-          <w:rPr>
-            <w:noProof/>
-            <w:webHidden/>
-          </w:rPr>
-          <w:fldChar w:fldCharType="separate"/>
-        </w:r>
-        <w:r>
-          <w:rPr>
-            <w:noProof/>
-            <w:webHidden/>
-          </w:rPr>
-          <w:t>17</w:t>
+          <w:t>21</w:t>
         </w:r>
         <w:r>
           <w:rPr>
@@ -4537,14 +4804,14 @@
           <w:lang w:eastAsia="cs-CZ"/>
         </w:rPr>
       </w:pPr>
-      <w:hyperlink w:anchor="_Toc95140109" w:history="1">
+      <w:hyperlink w:anchor="_Toc95248501" w:history="1">
         <w:r>
           <w:rPr>
             <w:rStyle w:val="Hypertextovodkaz"/>
             <w:rFonts w:cs="Times New Roman"/>
             <w:noProof/>
           </w:rPr>
-          <w:t>4.</w:t>
+          <w:t>5.</w:t>
         </w:r>
         <w:r>
           <w:rPr>
@@ -4560,7 +4827,7 @@
             <w:rStyle w:val="Hypertextovodkaz"/>
             <w:noProof/>
           </w:rPr>
-          <w:t>Závěr</w:t>
+          <w:t>Zdroje</w:t>
         </w:r>
         <w:r>
           <w:rPr>
@@ -4581,7 +4848,7 @@
             <w:noProof/>
             <w:webHidden/>
           </w:rPr>
-          <w:instrText xml:space="preserve"> PAGEREF _Toc95140109 \h </w:instrText>
+          <w:instrText xml:space="preserve"> PAGEREF _Toc95248501 \h </w:instrText>
         </w:r>
         <w:r>
           <w:rPr>
@@ -4601,7 +4868,7 @@
             <w:noProof/>
             <w:webHidden/>
           </w:rPr>
-          <w:t>19</w:t>
+          <w:t>22</w:t>
         </w:r>
         <w:r>
           <w:rPr>
@@ -4626,14 +4893,14 @@
           <w:lang w:eastAsia="cs-CZ"/>
         </w:rPr>
       </w:pPr>
-      <w:hyperlink w:anchor="_Toc95140110" w:history="1">
+      <w:hyperlink w:anchor="_Toc95248502" w:history="1">
         <w:r>
           <w:rPr>
             <w:rStyle w:val="Hypertextovodkaz"/>
             <w:rFonts w:cs="Times New Roman"/>
             <w:noProof/>
           </w:rPr>
-          <w:t>5.</w:t>
+          <w:t>6.</w:t>
         </w:r>
         <w:r>
           <w:rPr>
@@ -4649,7 +4916,7 @@
             <w:rStyle w:val="Hypertextovodkaz"/>
             <w:noProof/>
           </w:rPr>
-          <w:t>Zdroje</w:t>
+          <w:t>Zkratky</w:t>
         </w:r>
         <w:r>
           <w:rPr>
@@ -4670,7 +4937,7 @@
             <w:noProof/>
             <w:webHidden/>
           </w:rPr>
-          <w:instrText xml:space="preserve"> PAGEREF _Toc95140110 \h </w:instrText>
+          <w:instrText xml:space="preserve"> PAGEREF _Toc95248502 \h </w:instrText>
         </w:r>
         <w:r>
           <w:rPr>
@@ -4690,7 +4957,7 @@
             <w:noProof/>
             <w:webHidden/>
           </w:rPr>
-          <w:t>20</w:t>
+          <w:t>23</w:t>
         </w:r>
         <w:r>
           <w:rPr>
@@ -4715,14 +4982,14 @@
           <w:lang w:eastAsia="cs-CZ"/>
         </w:rPr>
       </w:pPr>
-      <w:hyperlink w:anchor="_Toc95140111" w:history="1">
+      <w:hyperlink w:anchor="_Toc95248503" w:history="1">
         <w:r>
           <w:rPr>
             <w:rStyle w:val="Hypertextovodkaz"/>
             <w:rFonts w:cs="Times New Roman"/>
             <w:noProof/>
           </w:rPr>
-          <w:t>6.</w:t>
+          <w:t>7.</w:t>
         </w:r>
         <w:r>
           <w:rPr>
@@ -4738,7 +5005,7 @@
             <w:rStyle w:val="Hypertextovodkaz"/>
             <w:noProof/>
           </w:rPr>
-          <w:t>Zkratky</w:t>
+          <w:t>Seznam obrázků</w:t>
         </w:r>
         <w:r>
           <w:rPr>
@@ -4759,7 +5026,7 @@
             <w:noProof/>
             <w:webHidden/>
           </w:rPr>
-          <w:instrText xml:space="preserve"> PAGEREF _Toc95140111 \h </w:instrText>
+          <w:instrText xml:space="preserve"> PAGEREF _Toc95248503 \h </w:instrText>
         </w:r>
         <w:r>
           <w:rPr>
@@ -4779,7 +5046,7 @@
             <w:noProof/>
             <w:webHidden/>
           </w:rPr>
-          <w:t>21</w:t>
+          <w:t>24</w:t>
         </w:r>
         <w:r>
           <w:rPr>
@@ -4804,14 +5071,14 @@
           <w:lang w:eastAsia="cs-CZ"/>
         </w:rPr>
       </w:pPr>
-      <w:hyperlink w:anchor="_Toc95140112" w:history="1">
+      <w:hyperlink w:anchor="_Toc95248504" w:history="1">
         <w:r>
           <w:rPr>
             <w:rStyle w:val="Hypertextovodkaz"/>
             <w:rFonts w:cs="Times New Roman"/>
             <w:noProof/>
           </w:rPr>
-          <w:t>7.</w:t>
+          <w:t>8.</w:t>
         </w:r>
         <w:r>
           <w:rPr>
@@ -4827,7 +5094,7 @@
             <w:rStyle w:val="Hypertextovodkaz"/>
             <w:noProof/>
           </w:rPr>
-          <w:t>Seznam obrázků</w:t>
+          <w:t>Seznam tabulek</w:t>
         </w:r>
         <w:r>
           <w:rPr>
@@ -4848,7 +5115,7 @@
             <w:noProof/>
             <w:webHidden/>
           </w:rPr>
-          <w:instrText xml:space="preserve"> PAGEREF _Toc95140112 \h </w:instrText>
+          <w:instrText xml:space="preserve"> PAGEREF _Toc95248504 \h </w:instrText>
         </w:r>
         <w:r>
           <w:rPr>
@@ -4868,7 +5135,7 @@
             <w:noProof/>
             <w:webHidden/>
           </w:rPr>
-          <w:t>22</w:t>
+          <w:t>25</w:t>
         </w:r>
         <w:r>
           <w:rPr>
@@ -4893,14 +5160,14 @@
           <w:lang w:eastAsia="cs-CZ"/>
         </w:rPr>
       </w:pPr>
-      <w:hyperlink w:anchor="_Toc95140113" w:history="1">
+      <w:hyperlink w:anchor="_Toc95248505" w:history="1">
         <w:r>
           <w:rPr>
             <w:rStyle w:val="Hypertextovodkaz"/>
             <w:rFonts w:cs="Times New Roman"/>
             <w:noProof/>
           </w:rPr>
-          <w:t>8.</w:t>
+          <w:t>9.</w:t>
         </w:r>
         <w:r>
           <w:rPr>
@@ -4916,7 +5183,7 @@
             <w:rStyle w:val="Hypertextovodkaz"/>
             <w:noProof/>
           </w:rPr>
-          <w:t>Seznam tabulek</w:t>
+          <w:t>Seznam grafů</w:t>
         </w:r>
         <w:r>
           <w:rPr>
@@ -4937,7 +5204,7 @@
             <w:noProof/>
             <w:webHidden/>
           </w:rPr>
-          <w:instrText xml:space="preserve"> PAGEREF _Toc95140113 \h </w:instrText>
+          <w:instrText xml:space="preserve"> PAGEREF _Toc95248505 \h </w:instrText>
         </w:r>
         <w:r>
           <w:rPr>
@@ -4957,96 +5224,7 @@
             <w:noProof/>
             <w:webHidden/>
           </w:rPr>
-          <w:t>23</w:t>
-        </w:r>
-        <w:r>
-          <w:rPr>
-            <w:noProof/>
-            <w:webHidden/>
-          </w:rPr>
-          <w:fldChar w:fldCharType="end"/>
-        </w:r>
-      </w:hyperlink>
-    </w:p>
-    <w:p>
-      <w:pPr>
-        <w:pStyle w:val="Obsah1"/>
-        <w:tabs>
-          <w:tab w:val="left" w:pos="480"/>
-          <w:tab w:val="right" w:leader="dot" w:pos="9062"/>
-        </w:tabs>
-        <w:rPr>
-          <w:rFonts w:asciiTheme="minorHAnsi" w:eastAsiaTheme="minorEastAsia" w:hAnsiTheme="minorHAnsi"/>
-          <w:noProof/>
-          <w:sz w:val="22"/>
-          <w:lang w:eastAsia="cs-CZ"/>
-        </w:rPr>
-      </w:pPr>
-      <w:hyperlink w:anchor="_Toc95140114" w:history="1">
-        <w:r>
-          <w:rPr>
-            <w:rStyle w:val="Hypertextovodkaz"/>
-            <w:rFonts w:cs="Times New Roman"/>
-            <w:noProof/>
-          </w:rPr>
-          <w:t>9.</w:t>
-        </w:r>
-        <w:r>
-          <w:rPr>
-            <w:rFonts w:asciiTheme="minorHAnsi" w:eastAsiaTheme="minorEastAsia" w:hAnsiTheme="minorHAnsi"/>
-            <w:noProof/>
-            <w:sz w:val="22"/>
-            <w:lang w:eastAsia="cs-CZ"/>
-          </w:rPr>
-          <w:tab/>
-        </w:r>
-        <w:r>
-          <w:rPr>
-            <w:rStyle w:val="Hypertextovodkaz"/>
-            <w:noProof/>
-          </w:rPr>
-          <w:t>Seznam grafů</w:t>
-        </w:r>
-        <w:r>
-          <w:rPr>
-            <w:noProof/>
-            <w:webHidden/>
-          </w:rPr>
-          <w:tab/>
-        </w:r>
-        <w:r>
-          <w:rPr>
-            <w:noProof/>
-            <w:webHidden/>
-          </w:rPr>
-          <w:fldChar w:fldCharType="begin"/>
-        </w:r>
-        <w:r>
-          <w:rPr>
-            <w:noProof/>
-            <w:webHidden/>
-          </w:rPr>
-          <w:instrText xml:space="preserve"> PAGEREF _Toc95140114 \h </w:instrText>
-        </w:r>
-        <w:r>
-          <w:rPr>
-            <w:noProof/>
-            <w:webHidden/>
-          </w:rPr>
-        </w:r>
-        <w:r>
-          <w:rPr>
-            <w:noProof/>
-            <w:webHidden/>
-          </w:rPr>
-          <w:fldChar w:fldCharType="separate"/>
-        </w:r>
-        <w:r>
-          <w:rPr>
-            <w:noProof/>
-            <w:webHidden/>
-          </w:rPr>
-          <w:t>23</w:t>
+          <w:t>25</w:t>
         </w:r>
         <w:r>
           <w:rPr>
@@ -5071,7 +5249,7 @@
           <w:lang w:eastAsia="cs-CZ"/>
         </w:rPr>
       </w:pPr>
-      <w:hyperlink w:anchor="_Toc95140115" w:history="1">
+      <w:hyperlink w:anchor="_Toc95248506" w:history="1">
         <w:r>
           <w:rPr>
             <w:rStyle w:val="Hypertextovodkaz"/>
@@ -5115,7 +5293,7 @@
             <w:noProof/>
             <w:webHidden/>
           </w:rPr>
-          <w:instrText xml:space="preserve"> PAGEREF _Toc95140115 \h </w:instrText>
+          <w:instrText xml:space="preserve"> PAGEREF _Toc95248506 \h </w:instrText>
         </w:r>
         <w:r>
           <w:rPr>
@@ -5135,7 +5313,7 @@
             <w:noProof/>
             <w:webHidden/>
           </w:rPr>
-          <w:t>23</w:t>
+          <w:t>25</w:t>
         </w:r>
         <w:r>
           <w:rPr>
@@ -5160,7 +5338,7 @@
           <w:lang w:eastAsia="cs-CZ"/>
         </w:rPr>
       </w:pPr>
-      <w:hyperlink w:anchor="_Toc95140116" w:history="1">
+      <w:hyperlink w:anchor="_Toc95248507" w:history="1">
         <w:r>
           <w:rPr>
             <w:rStyle w:val="Hypertextovodkaz"/>
@@ -5204,7 +5382,7 @@
             <w:noProof/>
             <w:webHidden/>
           </w:rPr>
-          <w:instrText xml:space="preserve"> PAGEREF _Toc95140116 \h </w:instrText>
+          <w:instrText xml:space="preserve"> PAGEREF _Toc95248507 \h </w:instrText>
         </w:r>
         <w:r>
           <w:rPr>
@@ -5224,7 +5402,7 @@
             <w:noProof/>
             <w:webHidden/>
           </w:rPr>
-          <w:t>24</w:t>
+          <w:t>26</w:t>
         </w:r>
         <w:r>
           <w:rPr>
@@ -5283,7 +5461,7 @@
       <w:pPr>
         <w:pStyle w:val="Nadpis1"/>
       </w:pPr>
-      <w:bookmarkStart w:id="1" w:name="_Toc95140084"/>
+      <w:bookmarkStart w:id="1" w:name="_Toc95248473"/>
       <w:r>
         <w:lastRenderedPageBreak/>
         <w:t>Úvod</w:t>
@@ -5405,7 +5583,7 @@
       <w:pPr>
         <w:pStyle w:val="Nadpis1"/>
       </w:pPr>
-      <w:bookmarkStart w:id="2" w:name="_Toc95140085"/>
+      <w:bookmarkStart w:id="2" w:name="_Toc95248474"/>
       <w:r>
         <w:lastRenderedPageBreak/>
         <w:t>Hardwarová část</w:t>
@@ -5522,18 +5700,31 @@
                                 <w:sz w:val="24"/>
                               </w:rPr>
                             </w:pPr>
-                            <w:bookmarkStart w:id="3" w:name="_Toc95140173"/>
+                            <w:bookmarkStart w:id="3" w:name="_Toc95246311"/>
                             <w:r>
                               <w:t xml:space="preserve">Obrázek </w:t>
                             </w:r>
-                            <w:fldSimple w:instr=" SEQ Obrázek \* ARABIC ">
-                              <w:r>
-                                <w:rPr>
-                                  <w:noProof/>
-                                </w:rPr>
-                                <w:t>1</w:t>
-                              </w:r>
-                            </w:fldSimple>
+                            <w:r>
+                              <w:fldChar w:fldCharType="begin"/>
+                            </w:r>
+                            <w:r>
+                              <w:instrText xml:space="preserve"> SEQ Obrázek \* ARABIC </w:instrText>
+                            </w:r>
+                            <w:r>
+                              <w:fldChar w:fldCharType="separate"/>
+                            </w:r>
+                            <w:r>
+                              <w:rPr>
+                                <w:noProof/>
+                              </w:rPr>
+                              <w:t>1</w:t>
+                            </w:r>
+                            <w:r>
+                              <w:rPr>
+                                <w:noProof/>
+                              </w:rPr>
+                              <w:fldChar w:fldCharType="end"/>
+                            </w:r>
                             <w:r>
                               <w:t>:blokové schéma silové části</w:t>
                             </w:r>
@@ -5570,18 +5761,31 @@
                           <w:sz w:val="24"/>
                         </w:rPr>
                       </w:pPr>
-                      <w:bookmarkStart w:id="4" w:name="_Toc95140173"/>
+                      <w:bookmarkStart w:id="4" w:name="_Toc95246311"/>
                       <w:r>
                         <w:t xml:space="preserve">Obrázek </w:t>
                       </w:r>
-                      <w:fldSimple w:instr=" SEQ Obrázek \* ARABIC ">
-                        <w:r>
-                          <w:rPr>
-                            <w:noProof/>
-                          </w:rPr>
-                          <w:t>1</w:t>
-                        </w:r>
-                      </w:fldSimple>
+                      <w:r>
+                        <w:fldChar w:fldCharType="begin"/>
+                      </w:r>
+                      <w:r>
+                        <w:instrText xml:space="preserve"> SEQ Obrázek \* ARABIC </w:instrText>
+                      </w:r>
+                      <w:r>
+                        <w:fldChar w:fldCharType="separate"/>
+                      </w:r>
+                      <w:r>
+                        <w:rPr>
+                          <w:noProof/>
+                        </w:rPr>
+                        <w:t>1</w:t>
+                      </w:r>
+                      <w:r>
+                        <w:rPr>
+                          <w:noProof/>
+                        </w:rPr>
+                        <w:fldChar w:fldCharType="end"/>
+                      </w:r>
                       <w:r>
                         <w:t>:blokové schéma silové části</w:t>
                       </w:r>
@@ -5643,7 +5847,7 @@
       <w:pPr>
         <w:pStyle w:val="Nadpis2"/>
       </w:pPr>
-      <w:bookmarkStart w:id="5" w:name="_Toc95140086"/>
+      <w:bookmarkStart w:id="5" w:name="_Toc95248475"/>
       <w:r>
         <w:lastRenderedPageBreak/>
         <w:t>Ovládací panel</w:t>
@@ -5712,18 +5916,31 @@
       <w:pPr>
         <w:pStyle w:val="Titulek"/>
       </w:pPr>
-      <w:bookmarkStart w:id="6" w:name="_Toc95140174"/>
+      <w:bookmarkStart w:id="6" w:name="_Toc95246312"/>
       <w:r>
         <w:t xml:space="preserve">Obrázek </w:t>
       </w:r>
-      <w:fldSimple w:instr=" SEQ Obrázek \* ARABIC ">
-        <w:r>
-          <w:rPr>
-            <w:noProof/>
-          </w:rPr>
-          <w:t>2</w:t>
-        </w:r>
-      </w:fldSimple>
+      <w:r>
+        <w:fldChar w:fldCharType="begin"/>
+      </w:r>
+      <w:r>
+        <w:instrText xml:space="preserve"> SEQ Obrázek \* ARABIC </w:instrText>
+      </w:r>
+      <w:r>
+        <w:fldChar w:fldCharType="separate"/>
+      </w:r>
+      <w:r>
+        <w:rPr>
+          <w:noProof/>
+        </w:rPr>
+        <w:t>2</w:t>
+      </w:r>
+      <w:r>
+        <w:rPr>
+          <w:noProof/>
+        </w:rPr>
+        <w:fldChar w:fldCharType="end"/>
+      </w:r>
       <w:r>
         <w:t>: ovládací panel</w:t>
       </w:r>
@@ -5738,14 +5955,27 @@
       <w:r>
         <w:t xml:space="preserve">Tabulka </w:t>
       </w:r>
-      <w:fldSimple w:instr=" SEQ Tabulka \* ARABIC ">
-        <w:r>
-          <w:rPr>
-            <w:noProof/>
-          </w:rPr>
-          <w:t>1</w:t>
-        </w:r>
-      </w:fldSimple>
+      <w:r>
+        <w:fldChar w:fldCharType="begin"/>
+      </w:r>
+      <w:r>
+        <w:instrText xml:space="preserve"> SEQ Tabulka \* ARABIC </w:instrText>
+      </w:r>
+      <w:r>
+        <w:fldChar w:fldCharType="separate"/>
+      </w:r>
+      <w:r>
+        <w:rPr>
+          <w:noProof/>
+        </w:rPr>
+        <w:t>1</w:t>
+      </w:r>
+      <w:r>
+        <w:rPr>
+          <w:noProof/>
+        </w:rPr>
+        <w:fldChar w:fldCharType="end"/>
+      </w:r>
       <w:r>
         <w:t>: přehled ovládacích prvků</w:t>
       </w:r>
@@ -6027,7 +6257,7 @@
       <w:pPr>
         <w:pStyle w:val="Nadpis3"/>
       </w:pPr>
-      <w:bookmarkStart w:id="8" w:name="_Toc95140087"/>
+      <w:bookmarkStart w:id="8" w:name="_Toc95248476"/>
       <w:r>
         <w:t>Enkodér</w:t>
       </w:r>
@@ -6562,7 +6792,7 @@
       <w:pPr>
         <w:pStyle w:val="Nadpis3"/>
       </w:pPr>
-      <w:bookmarkStart w:id="9" w:name="_Toc95140088"/>
+      <w:bookmarkStart w:id="9" w:name="_Toc95248477"/>
       <w:r>
         <w:t>Tlačítka</w:t>
       </w:r>
@@ -6612,7 +6842,7 @@
       <w:pPr>
         <w:pStyle w:val="Nadpis3"/>
       </w:pPr>
-      <w:bookmarkStart w:id="10" w:name="_Toc95140089"/>
+      <w:bookmarkStart w:id="10" w:name="_Toc95248478"/>
       <w:r>
         <w:t>Ergonomie</w:t>
       </w:r>
@@ -6656,7 +6886,7 @@
       <w:pPr>
         <w:pStyle w:val="Nadpis3"/>
       </w:pPr>
-      <w:bookmarkStart w:id="11" w:name="_Toc95140090"/>
+      <w:bookmarkStart w:id="11" w:name="_Toc95248479"/>
       <w:r>
         <w:t>Mechanické provedení</w:t>
       </w:r>
@@ -6711,7 +6941,7 @@
       <w:pPr>
         <w:pStyle w:val="Nadpis2"/>
       </w:pPr>
-      <w:bookmarkStart w:id="12" w:name="_Toc95140091"/>
+      <w:bookmarkStart w:id="12" w:name="_Toc95248480"/>
       <w:r>
         <w:t>Řídící deska</w:t>
       </w:r>
@@ -6722,10 +6952,7 @@
         <w:t xml:space="preserve">Řídící deska je použita k napojení MCU </w:t>
       </w:r>
       <w:r>
-        <w:t>STM32F103C8</w:t>
-      </w:r>
-      <w:r>
-        <w:t xml:space="preserve"> na vývojové desce </w:t>
+        <w:t xml:space="preserve">vývojové desky </w:t>
       </w:r>
       <w:proofErr w:type="spellStart"/>
       <w:r>
@@ -6733,7 +6960,25 @@
       </w:r>
       <w:proofErr w:type="spellEnd"/>
       <w:r>
-        <w:t xml:space="preserve"> ke konektorům, periferii EEPROM a jejímu napájení. Také je zde umístěn </w:t>
+        <w:t xml:space="preserve"> ke konektorům</w:t>
+      </w:r>
+      <w:r>
+        <w:t xml:space="preserve"> </w:t>
+      </w:r>
+      <w:r>
+        <w:t>perifer</w:t>
+      </w:r>
+      <w:r>
+        <w:t>ií,</w:t>
+      </w:r>
+      <w:r>
+        <w:t xml:space="preserve"> </w:t>
+      </w:r>
+      <w:r>
+        <w:t>umístění regulátorů k jejich napájení, a t</w:t>
+      </w:r>
+      <w:r>
+        <w:t xml:space="preserve">aké je zde umístěn </w:t>
       </w:r>
       <w:proofErr w:type="spellStart"/>
       <w:r>
@@ -6748,7 +6993,7 @@
       <w:pPr>
         <w:pStyle w:val="Nadpis3"/>
       </w:pPr>
-      <w:bookmarkStart w:id="13" w:name="_Toc95140092"/>
+      <w:bookmarkStart w:id="13" w:name="_Toc95248481"/>
       <w:r>
         <w:t>Napájení MCU</w:t>
       </w:r>
@@ -6766,7 +7011,7 @@
       <w:pPr>
         <w:pStyle w:val="Nadpis3"/>
       </w:pPr>
-      <w:bookmarkStart w:id="14" w:name="_Toc95140093"/>
+      <w:bookmarkStart w:id="14" w:name="_Toc95248482"/>
       <w:r>
         <w:t>Převodník logických úrovní</w:t>
       </w:r>
@@ -6882,18 +7127,31 @@
           <w:rFonts w:ascii="Calibri" w:hAnsi="Calibri" w:cs="Calibri"/>
         </w:rPr>
       </w:pPr>
-      <w:bookmarkStart w:id="15" w:name="_Toc95140175"/>
+      <w:bookmarkStart w:id="15" w:name="_Toc95246313"/>
       <w:r>
         <w:t xml:space="preserve">Obrázek </w:t>
       </w:r>
-      <w:fldSimple w:instr=" SEQ Obrázek \* ARABIC ">
-        <w:r>
-          <w:rPr>
-            <w:noProof/>
-          </w:rPr>
-          <w:t>3</w:t>
-        </w:r>
-      </w:fldSimple>
+      <w:r>
+        <w:fldChar w:fldCharType="begin"/>
+      </w:r>
+      <w:r>
+        <w:instrText xml:space="preserve"> SEQ Obrázek \* ARABIC </w:instrText>
+      </w:r>
+      <w:r>
+        <w:fldChar w:fldCharType="separate"/>
+      </w:r>
+      <w:r>
+        <w:rPr>
+          <w:noProof/>
+        </w:rPr>
+        <w:t>3</w:t>
+      </w:r>
+      <w:r>
+        <w:rPr>
+          <w:noProof/>
+        </w:rPr>
+        <w:fldChar w:fldCharType="end"/>
+      </w:r>
       <w:r>
         <w:t xml:space="preserve">: převodník log. úrovní (výňatek </w:t>
       </w:r>
@@ -6911,7 +7169,7 @@
       <w:pPr>
         <w:pStyle w:val="Nadpis3"/>
       </w:pPr>
-      <w:bookmarkStart w:id="16" w:name="_Toc95140094"/>
+      <w:bookmarkStart w:id="16" w:name="_Toc95248483"/>
       <w:r>
         <w:lastRenderedPageBreak/>
         <w:t>Regulace chlazení</w:t>
@@ -6961,7 +7219,7 @@
       <w:pPr>
         <w:pStyle w:val="Nadpis3"/>
       </w:pPr>
-      <w:bookmarkStart w:id="17" w:name="_Toc95140095"/>
+      <w:bookmarkStart w:id="17" w:name="_Toc95248484"/>
       <w:r>
         <w:t>EEPROM</w:t>
       </w:r>
@@ -6985,11 +7243,45 @@
       <w:pPr>
         <w:pStyle w:val="Nadpis3"/>
       </w:pPr>
-      <w:bookmarkStart w:id="18" w:name="_Toc95140096"/>
-      <w:r>
-        <w:t>Přehled použitých pinů MCU</w:t>
+      <w:bookmarkStart w:id="18" w:name="_Toc95248485"/>
+      <w:r>
+        <w:t>MCU</w:t>
       </w:r>
       <w:bookmarkEnd w:id="18"/>
+    </w:p>
+    <w:p>
+      <w:r>
+        <w:t xml:space="preserve">Na desce je osazený modul </w:t>
+      </w:r>
+      <w:proofErr w:type="spellStart"/>
+      <w:r>
+        <w:t>bluepill</w:t>
+      </w:r>
+      <w:proofErr w:type="spellEnd"/>
+      <w:r>
+        <w:t xml:space="preserve"> s mikrokontrolerem </w:t>
+      </w:r>
+      <w:r>
+        <w:t>STM32F103</w:t>
+      </w:r>
+      <w:r>
+        <w:t>C8, který je provozován na taktu 72MHz</w:t>
+      </w:r>
+      <w:r>
+        <w:t>.  Z jeho periferií jsou v tomto zařízení použity například 4 kanálový 12-bitový ADC převodník pro snímání provozních parametrů, oba I</w:t>
+      </w:r>
+      <w:r>
+        <w:rPr>
+          <w:vertAlign w:val="superscript"/>
+        </w:rPr>
+        <w:t>2</w:t>
+      </w:r>
+      <w:r>
+        <w:t xml:space="preserve">C komunikační kanály pro komunikaci DAC převodníky, displejem a případně v budoucnu dodané EEPROM. </w:t>
+      </w:r>
+      <w:r>
+        <w:t xml:space="preserve"> </w:t>
+      </w:r>
     </w:p>
     <w:p>
       <w:pPr>
@@ -7000,14 +7292,27 @@
       <w:r>
         <w:t xml:space="preserve">Tabulka </w:t>
       </w:r>
-      <w:fldSimple w:instr=" SEQ Tabulka \* ARABIC ">
-        <w:r>
-          <w:rPr>
-            <w:noProof/>
-          </w:rPr>
-          <w:t>2</w:t>
-        </w:r>
-      </w:fldSimple>
+      <w:r>
+        <w:fldChar w:fldCharType="begin"/>
+      </w:r>
+      <w:r>
+        <w:instrText xml:space="preserve"> SEQ Tabulka \* ARABIC </w:instrText>
+      </w:r>
+      <w:r>
+        <w:fldChar w:fldCharType="separate"/>
+      </w:r>
+      <w:r>
+        <w:rPr>
+          <w:noProof/>
+        </w:rPr>
+        <w:t>2</w:t>
+      </w:r>
+      <w:r>
+        <w:rPr>
+          <w:noProof/>
+        </w:rPr>
+        <w:fldChar w:fldCharType="end"/>
+      </w:r>
       <w:r>
         <w:t>: přehled použitých pinů</w:t>
       </w:r>
@@ -7512,6 +7817,7 @@
               <w:spacing w:after="0"/>
             </w:pPr>
             <w:r>
+              <w:lastRenderedPageBreak/>
               <w:t>PB11</w:t>
             </w:r>
           </w:p>
@@ -7648,7 +7954,7 @@
       <w:pPr>
         <w:pStyle w:val="Nadpis2"/>
       </w:pPr>
-      <w:bookmarkStart w:id="20" w:name="_Toc95140097"/>
+      <w:bookmarkStart w:id="20" w:name="_Toc95248486"/>
       <w:r>
         <w:t>Buck regulátor</w:t>
       </w:r>
@@ -7666,7 +7972,7 @@
       <w:pPr>
         <w:pStyle w:val="Nadpis3"/>
       </w:pPr>
-      <w:bookmarkStart w:id="21" w:name="_Toc95140098"/>
+      <w:bookmarkStart w:id="21" w:name="_Toc95248487"/>
       <w:r>
         <w:t xml:space="preserve">Vlastní obvod </w:t>
       </w:r>
@@ -7731,7 +8037,7 @@
       <w:pPr>
         <w:pStyle w:val="Nadpis3"/>
       </w:pPr>
-      <w:bookmarkStart w:id="22" w:name="_Toc95140099"/>
+      <w:bookmarkStart w:id="22" w:name="_Toc95248488"/>
       <w:r>
         <w:lastRenderedPageBreak/>
         <w:t>Stavitelný napěťový dělič</w:t>
@@ -8115,18 +8421,31 @@
                                 <w:sz w:val="24"/>
                               </w:rPr>
                             </w:pPr>
-                            <w:bookmarkStart w:id="23" w:name="_Toc95140176"/>
+                            <w:bookmarkStart w:id="23" w:name="_Toc95246314"/>
                             <w:r>
                               <w:t xml:space="preserve">Obrázek </w:t>
                             </w:r>
-                            <w:fldSimple w:instr=" SEQ Obrázek \* ARABIC ">
-                              <w:r>
-                                <w:rPr>
-                                  <w:noProof/>
-                                </w:rPr>
-                                <w:t>4</w:t>
-                              </w:r>
-                            </w:fldSimple>
+                            <w:r>
+                              <w:fldChar w:fldCharType="begin"/>
+                            </w:r>
+                            <w:r>
+                              <w:instrText xml:space="preserve"> SEQ Obrázek \* ARABIC </w:instrText>
+                            </w:r>
+                            <w:r>
+                              <w:fldChar w:fldCharType="separate"/>
+                            </w:r>
+                            <w:r>
+                              <w:rPr>
+                                <w:noProof/>
+                              </w:rPr>
+                              <w:t>4</w:t>
+                            </w:r>
+                            <w:r>
+                              <w:rPr>
+                                <w:noProof/>
+                              </w:rPr>
+                              <w:fldChar w:fldCharType="end"/>
+                            </w:r>
                             <w:r>
                               <w:t>: schéma stavitelný dělič</w:t>
                             </w:r>
@@ -8159,18 +8478,31 @@
                           <w:sz w:val="24"/>
                         </w:rPr>
                       </w:pPr>
-                      <w:bookmarkStart w:id="24" w:name="_Toc95140176"/>
+                      <w:bookmarkStart w:id="24" w:name="_Toc95246314"/>
                       <w:r>
                         <w:t xml:space="preserve">Obrázek </w:t>
                       </w:r>
-                      <w:fldSimple w:instr=" SEQ Obrázek \* ARABIC ">
-                        <w:r>
-                          <w:rPr>
-                            <w:noProof/>
-                          </w:rPr>
-                          <w:t>4</w:t>
-                        </w:r>
-                      </w:fldSimple>
+                      <w:r>
+                        <w:fldChar w:fldCharType="begin"/>
+                      </w:r>
+                      <w:r>
+                        <w:instrText xml:space="preserve"> SEQ Obrázek \* ARABIC </w:instrText>
+                      </w:r>
+                      <w:r>
+                        <w:fldChar w:fldCharType="separate"/>
+                      </w:r>
+                      <w:r>
+                        <w:rPr>
+                          <w:noProof/>
+                        </w:rPr>
+                        <w:t>4</w:t>
+                      </w:r>
+                      <w:r>
+                        <w:rPr>
+                          <w:noProof/>
+                        </w:rPr>
+                        <w:fldChar w:fldCharType="end"/>
+                      </w:r>
                       <w:r>
                         <w:t>: schéma stavitelný dělič</w:t>
                       </w:r>
@@ -8199,7 +8531,7 @@
       <w:pPr>
         <w:pStyle w:val="Nadpis3"/>
       </w:pPr>
-      <w:bookmarkStart w:id="25" w:name="_Toc95140100"/>
+      <w:bookmarkStart w:id="25" w:name="_Toc95248489"/>
       <w:r>
         <w:t>Ověření funkčnosti a stanovení přesných hodnot výstupu</w:t>
       </w:r>
@@ -8282,14 +8614,27 @@
       <w:r>
         <w:t xml:space="preserve">Tabulka </w:t>
       </w:r>
-      <w:fldSimple w:instr=" SEQ Tabulka \* ARABIC ">
-        <w:r>
-          <w:rPr>
-            <w:noProof/>
-          </w:rPr>
-          <w:t>3</w:t>
-        </w:r>
-      </w:fldSimple>
+      <w:r>
+        <w:fldChar w:fldCharType="begin"/>
+      </w:r>
+      <w:r>
+        <w:instrText xml:space="preserve"> SEQ Tabulka \* ARABIC </w:instrText>
+      </w:r>
+      <w:r>
+        <w:fldChar w:fldCharType="separate"/>
+      </w:r>
+      <w:r>
+        <w:rPr>
+          <w:noProof/>
+        </w:rPr>
+        <w:t>3</w:t>
+      </w:r>
+      <w:r>
+        <w:rPr>
+          <w:noProof/>
+        </w:rPr>
+        <w:fldChar w:fldCharType="end"/>
+      </w:r>
       <w:r>
         <w:t>: Výstup spínaného regulátoru</w:t>
       </w:r>
@@ -10574,18 +10919,31 @@
       <w:pPr>
         <w:pStyle w:val="Titulek"/>
       </w:pPr>
-      <w:bookmarkStart w:id="27" w:name="_Toc95140177"/>
+      <w:bookmarkStart w:id="27" w:name="_Toc95246315"/>
       <w:r>
         <w:t xml:space="preserve">Obrázek </w:t>
       </w:r>
-      <w:fldSimple w:instr=" SEQ Obrázek \* ARABIC ">
-        <w:r>
-          <w:rPr>
-            <w:noProof/>
-          </w:rPr>
-          <w:t>5</w:t>
-        </w:r>
-      </w:fldSimple>
+      <w:r>
+        <w:fldChar w:fldCharType="begin"/>
+      </w:r>
+      <w:r>
+        <w:instrText xml:space="preserve"> SEQ Obrázek \* ARABIC </w:instrText>
+      </w:r>
+      <w:r>
+        <w:fldChar w:fldCharType="separate"/>
+      </w:r>
+      <w:r>
+        <w:rPr>
+          <w:noProof/>
+        </w:rPr>
+        <w:t>5</w:t>
+      </w:r>
+      <w:r>
+        <w:rPr>
+          <w:noProof/>
+        </w:rPr>
+        <w:fldChar w:fldCharType="end"/>
+      </w:r>
       <w:r>
         <w:t xml:space="preserve">: příklad </w:t>
       </w:r>
@@ -10634,36 +10992,69 @@
       <w:r>
         <w:t xml:space="preserve">Graf </w:t>
       </w:r>
-      <w:fldSimple w:instr=" SEQ Graf \* ARABIC ">
-        <w:r>
-          <w:rPr>
-            <w:noProof/>
-          </w:rPr>
-          <w:t>1</w:t>
-        </w:r>
-      </w:fldSimple>
+      <w:r>
+        <w:fldChar w:fldCharType="begin"/>
+      </w:r>
+      <w:r>
+        <w:instrText xml:space="preserve"> SEQ Graf \* ARABIC </w:instrText>
+      </w:r>
+      <w:r>
+        <w:fldChar w:fldCharType="separate"/>
+      </w:r>
+      <w:r>
+        <w:rPr>
+          <w:noProof/>
+        </w:rPr>
+        <w:t>1</w:t>
+      </w:r>
+      <w:r>
+        <w:rPr>
+          <w:noProof/>
+        </w:rPr>
+        <w:fldChar w:fldCharType="end"/>
+      </w:r>
       <w:r>
         <w:t>: Výstupní napětí spínaného regulátoru</w:t>
       </w:r>
       <w:bookmarkEnd w:id="28"/>
     </w:p>
+    <w:p/>
     <w:p>
       <w:pPr>
         <w:pStyle w:val="Nadpis2"/>
       </w:pPr>
-      <w:bookmarkStart w:id="29" w:name="_Toc95140101"/>
+      <w:bookmarkStart w:id="29" w:name="_Toc95248490"/>
       <w:r>
         <w:lastRenderedPageBreak/>
         <w:t>Deska lineárních regulátorů</w:t>
       </w:r>
+      <w:bookmarkEnd w:id="29"/>
+    </w:p>
+    <w:p>
+      <w:r>
+        <w:t xml:space="preserve">Deska </w:t>
+      </w:r>
+      <w:r>
+        <w:t xml:space="preserve">lineárních regulátorů je centrální deskou celého zařízení, je na ní přivedeno napájení z OEM zdroje které je dále distribuováno do řídící desky a k jednotlivým regulátorům. Na desce se také nacházejí obvody zajišťující </w:t>
+      </w:r>
+      <w:proofErr w:type="gramStart"/>
+      <w:r>
+        <w:t>převod  digitálních</w:t>
+      </w:r>
+      <w:proofErr w:type="gramEnd"/>
+      <w:r>
+        <w:t xml:space="preserve"> hodnot na analogové a úpravu analogových vstupních hodnot tak aby jejich napětí nepřesáhlo 3,3V</w:t>
+      </w:r>
     </w:p>
     <w:p>
       <w:pPr>
         <w:pStyle w:val="Nadpis3"/>
       </w:pPr>
+      <w:bookmarkStart w:id="30" w:name="_Toc95248491"/>
       <w:r>
         <w:t>Přepínání napájení regulátorů</w:t>
       </w:r>
+      <w:bookmarkEnd w:id="30"/>
     </w:p>
     <w:p>
       <w:r>
@@ -10673,90 +11064,686 @@
         <w:t>DPDT</w:t>
       </w:r>
       <w:r>
-        <w:t xml:space="preserve"> a cívkou určenou na jmenovité napětí 24V. Pro nižší opotřebovávání jsou kontakty zapojeny u každého relé paralelně. Pro buzení cívek je použito N-MOSFET tranzistorů 2N7002</w:t>
+        <w:t>, jejíž proudová zatížitelnost je 3A,</w:t>
+      </w:r>
+      <w:r>
+        <w:t xml:space="preserve"> a cívkou určenou na jmenovité napětí 24V. Pro nižší opotřebovávání</w:t>
+      </w:r>
+      <w:r>
+        <w:t>, vzhledem k vyšším proudům při náběhu spínaného zdroje</w:t>
+      </w:r>
+      <w:r>
+        <w:t xml:space="preserve"> jsou kontakty zapojeny u </w:t>
+      </w:r>
+      <w:r>
+        <w:t>obou</w:t>
+      </w:r>
+      <w:r>
+        <w:t xml:space="preserve"> relé paralelně. Pro buzení cívek je použito N-MOSFET tranzistorů 2N7002</w:t>
       </w:r>
       <w:r>
         <w:t xml:space="preserve">. </w:t>
       </w:r>
+      <w:r>
+        <w:t>Vzhledem k parazitní diodě obsažené v tranzistorech typu MOSFET</w:t>
+      </w:r>
+      <w:r>
+        <w:t xml:space="preserve">, nebyla zařazena žádná další ochrana proti přepětí způsobenému odpojením cívky relé. </w:t>
+      </w:r>
+    </w:p>
+    <w:p>
+      <w:pPr>
+        <w:keepNext/>
+      </w:pPr>
+      <w:r>
+        <w:rPr>
+          <w:noProof/>
+        </w:rPr>
+        <w:drawing>
+          <wp:inline distT="0" distB="0" distL="0" distR="0" wp14:anchorId="22E240C4" wp14:editId="2672047D">
+            <wp:extent cx="5753735" cy="3114040"/>
+            <wp:effectExtent l="0" t="0" r="0" b="0"/>
+            <wp:docPr id="11" name="Obrázek 11"/>
+            <wp:cNvGraphicFramePr>
+              <a:graphicFrameLocks xmlns:a="http://schemas.openxmlformats.org/drawingml/2006/main" noChangeAspect="1"/>
+            </wp:cNvGraphicFramePr>
+            <a:graphic xmlns:a="http://schemas.openxmlformats.org/drawingml/2006/main">
+              <a:graphicData uri="http://schemas.openxmlformats.org/drawingml/2006/picture">
+                <pic:pic xmlns:pic="http://schemas.openxmlformats.org/drawingml/2006/picture">
+                  <pic:nvPicPr>
+                    <pic:cNvPr id="0" name="Picture 3"/>
+                    <pic:cNvPicPr>
+                      <a:picLocks noChangeAspect="1" noChangeArrowheads="1"/>
+                    </pic:cNvPicPr>
+                  </pic:nvPicPr>
+                  <pic:blipFill>
+                    <a:blip r:embed="rId17" cstate="print">
+                      <a:extLst>
+                        <a:ext uri="{28A0092B-C50C-407E-A947-70E740481C1C}">
+                          <a14:useLocalDpi xmlns:a14="http://schemas.microsoft.com/office/drawing/2010/main" val="0"/>
+                        </a:ext>
+                      </a:extLst>
+                    </a:blip>
+                    <a:srcRect/>
+                    <a:stretch>
+                      <a:fillRect/>
+                    </a:stretch>
+                  </pic:blipFill>
+                  <pic:spPr bwMode="auto">
+                    <a:xfrm>
+                      <a:off x="0" y="0"/>
+                      <a:ext cx="5753735" cy="3114040"/>
+                    </a:xfrm>
+                    <a:prstGeom prst="rect">
+                      <a:avLst/>
+                    </a:prstGeom>
+                    <a:noFill/>
+                    <a:ln>
+                      <a:noFill/>
+                    </a:ln>
+                  </pic:spPr>
+                </pic:pic>
+              </a:graphicData>
+            </a:graphic>
+          </wp:inline>
+        </w:drawing>
+      </w:r>
+    </w:p>
+    <w:p>
+      <w:pPr>
+        <w:pStyle w:val="Titulek"/>
+      </w:pPr>
+      <w:bookmarkStart w:id="31" w:name="_Toc95246316"/>
+      <w:r>
+        <w:t xml:space="preserve">Obrázek </w:t>
+      </w:r>
+      <w:fldSimple w:instr=" SEQ Obrázek \* ARABIC ">
+        <w:r>
+          <w:rPr>
+            <w:noProof/>
+          </w:rPr>
+          <w:t>6</w:t>
+        </w:r>
+      </w:fldSimple>
+      <w:r>
+        <w:t>:schéma kontaktů relé</w:t>
+      </w:r>
+      <w:bookmarkEnd w:id="31"/>
     </w:p>
     <w:p>
       <w:pPr>
         <w:pStyle w:val="Nadpis3"/>
       </w:pPr>
+      <w:bookmarkStart w:id="32" w:name="_Toc95248492"/>
       <w:r>
         <w:t>Lineární zdroj napětí</w:t>
       </w:r>
-      <w:bookmarkEnd w:id="29"/>
+      <w:bookmarkEnd w:id="32"/>
+    </w:p>
+    <w:p>
+      <w:r>
+        <w:t>Pro lineární regulaci napětí je</w:t>
+      </w:r>
+      <w:r>
+        <w:t xml:space="preserve"> použit lineární zpětnovazební stabilizátor jako referenční napětí pro tento stabilizátor slouží DAC převodník MCP4726 s 12-bitovým rozlišením. Jako rozdílový zesilovač je použit obvod LM358. Tento operační zesilovač je napájen 24V přímo z OEM zdroje. </w:t>
+      </w:r>
+    </w:p>
+    <w:p>
+      <w:pPr>
+        <w:keepNext/>
+      </w:pPr>
+      <w:r>
+        <w:rPr>
+          <w:noProof/>
+        </w:rPr>
+        <w:lastRenderedPageBreak/>
+        <w:drawing>
+          <wp:inline distT="0" distB="0" distL="0" distR="0" wp14:anchorId="210701FF" wp14:editId="345FBF4F">
+            <wp:extent cx="5752465" cy="2806700"/>
+            <wp:effectExtent l="0" t="0" r="635" b="0"/>
+            <wp:docPr id="10" name="Obrázek 10"/>
+            <wp:cNvGraphicFramePr>
+              <a:graphicFrameLocks xmlns:a="http://schemas.openxmlformats.org/drawingml/2006/main" noChangeAspect="1"/>
+            </wp:cNvGraphicFramePr>
+            <a:graphic xmlns:a="http://schemas.openxmlformats.org/drawingml/2006/main">
+              <a:graphicData uri="http://schemas.openxmlformats.org/drawingml/2006/picture">
+                <pic:pic xmlns:pic="http://schemas.openxmlformats.org/drawingml/2006/picture">
+                  <pic:nvPicPr>
+                    <pic:cNvPr id="0" name="Picture 2"/>
+                    <pic:cNvPicPr>
+                      <a:picLocks noChangeAspect="1" noChangeArrowheads="1"/>
+                    </pic:cNvPicPr>
+                  </pic:nvPicPr>
+                  <pic:blipFill>
+                    <a:blip r:embed="rId18" cstate="print">
+                      <a:extLst>
+                        <a:ext uri="{28A0092B-C50C-407E-A947-70E740481C1C}">
+                          <a14:useLocalDpi xmlns:a14="http://schemas.microsoft.com/office/drawing/2010/main" val="0"/>
+                        </a:ext>
+                      </a:extLst>
+                    </a:blip>
+                    <a:srcRect/>
+                    <a:stretch>
+                      <a:fillRect/>
+                    </a:stretch>
+                  </pic:blipFill>
+                  <pic:spPr bwMode="auto">
+                    <a:xfrm>
+                      <a:off x="0" y="0"/>
+                      <a:ext cx="5752465" cy="2806700"/>
+                    </a:xfrm>
+                    <a:prstGeom prst="rect">
+                      <a:avLst/>
+                    </a:prstGeom>
+                    <a:noFill/>
+                    <a:ln>
+                      <a:noFill/>
+                    </a:ln>
+                  </pic:spPr>
+                </pic:pic>
+              </a:graphicData>
+            </a:graphic>
+          </wp:inline>
+        </w:drawing>
+      </w:r>
+    </w:p>
+    <w:p>
+      <w:pPr>
+        <w:pStyle w:val="Titulek"/>
+      </w:pPr>
+      <w:bookmarkStart w:id="33" w:name="_Toc95246317"/>
+      <w:r>
+        <w:t xml:space="preserve">Obrázek </w:t>
+      </w:r>
+      <w:fldSimple w:instr=" SEQ Obrázek \* ARABIC ">
+        <w:r>
+          <w:rPr>
+            <w:noProof/>
+          </w:rPr>
+          <w:t>7</w:t>
+        </w:r>
+      </w:fldSimple>
+      <w:r>
+        <w:t>: schéma regulátoru napětí</w:t>
+      </w:r>
+      <w:bookmarkEnd w:id="33"/>
+    </w:p>
+    <w:p>
+      <w:r>
+        <w:t>Zpětnovazební dělič</w:t>
+      </w:r>
+      <w:r>
+        <w:t xml:space="preserve"> zároveň slouží jako vstupní napětí pro ADC mikrokontroleru je proto vybaven 3,3V ochra</w:t>
+      </w:r>
+      <w:r>
+        <w:t>n</w:t>
+      </w:r>
+      <w:r>
+        <w:t xml:space="preserve">nou </w:t>
+      </w:r>
+      <w:proofErr w:type="spellStart"/>
+      <w:r>
+        <w:t>Zenerovou</w:t>
+      </w:r>
+      <w:proofErr w:type="spellEnd"/>
+      <w:r>
+        <w:t xml:space="preserve"> diodou. Pro přesnější doladění </w:t>
+      </w:r>
+      <w:r>
+        <w:t xml:space="preserve">je v děliči použit </w:t>
+      </w:r>
+      <w:r>
+        <w:t xml:space="preserve">odporový </w:t>
+      </w:r>
+      <w:proofErr w:type="spellStart"/>
+      <w:r>
+        <w:t>trimmer</w:t>
+      </w:r>
+      <w:proofErr w:type="spellEnd"/>
+      <w:r>
+        <w:t>, který kompenzuje toleranci rezistoru R</w:t>
+      </w:r>
+      <w:r>
+        <w:rPr>
+          <w:vertAlign w:val="subscript"/>
+        </w:rPr>
+        <w:t>5</w:t>
+      </w:r>
+      <w:r>
+        <w:t xml:space="preserve">. Jako regulační je využit </w:t>
+      </w:r>
+      <w:proofErr w:type="spellStart"/>
+      <w:r>
+        <w:t>Darligtonův</w:t>
+      </w:r>
+      <w:proofErr w:type="spellEnd"/>
+      <w:r>
+        <w:t xml:space="preserve"> NPN tranzistor TIP120. </w:t>
+      </w:r>
+      <w:r>
+        <w:t>J</w:t>
+      </w:r>
+      <w:r>
+        <w:t>eho p</w:t>
+      </w:r>
+      <w:r>
+        <w:t xml:space="preserve">roudový zesilovací činitel </w:t>
+      </w:r>
+      <w:r>
+        <w:t xml:space="preserve">je </w:t>
+      </w:r>
+      <w:r>
+        <w:t xml:space="preserve">1000 při </w:t>
+      </w:r>
+      <w:r>
+        <w:t>U</w:t>
+      </w:r>
+      <w:r>
+        <w:rPr>
+          <w:vertAlign w:val="subscript"/>
+        </w:rPr>
+        <w:t xml:space="preserve">CE </w:t>
+      </w:r>
+      <w:r>
+        <w:t>= 3V. Saturační napětí by v tomto zapojení nemělo překonat 4V</w:t>
+      </w:r>
+      <w:r>
+        <w:t>[6]</w:t>
+      </w:r>
+      <w:r>
+        <w:t>. Z těchto hodnot vychází i minimální úbytek napětí na regulátoru jež činí 4 V</w:t>
+      </w:r>
+      <w:r>
+        <w:t xml:space="preserve">. </w:t>
+      </w:r>
+      <w:r>
+        <w:t>Pro</w:t>
+      </w:r>
+      <w:r>
+        <w:t xml:space="preserve"> výpočet bázového odporu R</w:t>
+      </w:r>
+      <w:r>
+        <w:rPr>
+          <w:vertAlign w:val="subscript"/>
+        </w:rPr>
+        <w:t>12</w:t>
+      </w:r>
+      <w:r>
+        <w:rPr>
+          <w:vertAlign w:val="subscript"/>
+        </w:rPr>
+        <w:t xml:space="preserve"> </w:t>
+      </w:r>
+      <w:r>
+        <w:t>muselo být započteno i maximální výstupní napětí operačního zesilovače které je dle datového listu dáno vztahem</w:t>
+      </w:r>
+      <w:r>
+        <w:t>[7]</w:t>
+      </w:r>
+      <w:r>
+        <w:t>:</w:t>
+      </w:r>
+    </w:p>
+    <w:p>
+      <w:pPr>
+        <w:jc w:val="center"/>
+      </w:pPr>
+      <w:r>
+        <w:t>U</w:t>
+      </w:r>
+      <w:r>
+        <w:rPr>
+          <w:vertAlign w:val="subscript"/>
+        </w:rPr>
+        <w:t>VR</w:t>
+      </w:r>
+      <w:r>
+        <w:rPr>
+          <w:vertAlign w:val="subscript"/>
+        </w:rPr>
+        <w:t xml:space="preserve"> </w:t>
+      </w:r>
+      <w:r>
+        <w:t>= U</w:t>
+      </w:r>
+      <w:r>
+        <w:rPr>
+          <w:vertAlign w:val="superscript"/>
+        </w:rPr>
+        <w:t>+</w:t>
+      </w:r>
+      <w:r>
+        <w:t xml:space="preserve"> - 1,5V</w:t>
+      </w:r>
+    </w:p>
+    <w:p>
+      <w:pPr>
+        <w:jc w:val="center"/>
+      </w:pPr>
+      <w:r>
+        <w:t>Z čehož vyplívá že:</w:t>
+      </w:r>
+    </w:p>
+    <w:p>
+      <m:oMathPara>
+        <m:oMath>
+          <m:sSub>
+            <m:sSubPr>
+              <m:ctrlPr>
+                <w:rPr>
+                  <w:rFonts w:ascii="Cambria Math" w:hAnsi="Cambria Math"/>
+                  <w:i/>
+                </w:rPr>
+              </m:ctrlPr>
+            </m:sSubPr>
+            <m:e>
+              <m:r>
+                <w:rPr>
+                  <w:rFonts w:ascii="Cambria Math" w:hAnsi="Cambria Math"/>
+                </w:rPr>
+                <m:t>R</m:t>
+              </m:r>
+            </m:e>
+            <m:sub>
+              <m:r>
+                <w:rPr>
+                  <w:rFonts w:ascii="Cambria Math" w:hAnsi="Cambria Math"/>
+                </w:rPr>
+                <m:t>12</m:t>
+              </m:r>
+            </m:sub>
+          </m:sSub>
+          <m:r>
+            <w:rPr>
+              <w:rFonts w:ascii="Cambria Math" w:hAnsi="Cambria Math"/>
+            </w:rPr>
+            <m:t>=</m:t>
+          </m:r>
+          <m:f>
+            <m:fPr>
+              <m:ctrlPr>
+                <w:rPr>
+                  <w:rFonts w:ascii="Cambria Math" w:hAnsi="Cambria Math"/>
+                  <w:i/>
+                </w:rPr>
+              </m:ctrlPr>
+            </m:fPr>
+            <m:num>
+              <m:sSub>
+                <m:sSubPr>
+                  <m:ctrlPr>
+                    <w:rPr>
+                      <w:rFonts w:ascii="Cambria Math" w:hAnsi="Cambria Math"/>
+                      <w:i/>
+                    </w:rPr>
+                  </m:ctrlPr>
+                </m:sSubPr>
+                <m:e>
+                  <m:r>
+                    <w:rPr>
+                      <w:rFonts w:ascii="Cambria Math" w:hAnsi="Cambria Math"/>
+                    </w:rPr>
+                    <m:t>U</m:t>
+                  </m:r>
+                </m:e>
+                <m:sub>
+                  <m:r>
+                    <w:rPr>
+                      <w:rFonts w:ascii="Cambria Math" w:hAnsi="Cambria Math"/>
+                    </w:rPr>
+                    <m:t>CE</m:t>
+                  </m:r>
+                </m:sub>
+              </m:sSub>
+              <m:r>
+                <w:rPr>
+                  <w:rFonts w:ascii="Cambria Math" w:hAnsi="Cambria Math"/>
+                </w:rPr>
+                <m:t>-</m:t>
+              </m:r>
+              <m:sSub>
+                <m:sSubPr>
+                  <m:ctrlPr>
+                    <w:rPr>
+                      <w:rFonts w:ascii="Cambria Math" w:hAnsi="Cambria Math"/>
+                      <w:i/>
+                    </w:rPr>
+                  </m:ctrlPr>
+                </m:sSubPr>
+                <m:e>
+                  <m:r>
+                    <w:rPr>
+                      <w:rFonts w:ascii="Cambria Math" w:hAnsi="Cambria Math"/>
+                    </w:rPr>
+                    <m:t>U</m:t>
+                  </m:r>
+                </m:e>
+                <m:sub>
+                  <m:r>
+                    <w:rPr>
+                      <w:rFonts w:ascii="Cambria Math" w:hAnsi="Cambria Math"/>
+                    </w:rPr>
+                    <m:t>BE</m:t>
+                  </m:r>
+                </m:sub>
+              </m:sSub>
+              <m:r>
+                <w:rPr>
+                  <w:rFonts w:ascii="Cambria Math" w:hAnsi="Cambria Math"/>
+                </w:rPr>
+                <m:t>-</m:t>
+              </m:r>
+              <m:sSub>
+                <m:sSubPr>
+                  <m:ctrlPr>
+                    <w:rPr>
+                      <w:rFonts w:ascii="Cambria Math" w:hAnsi="Cambria Math"/>
+                      <w:i/>
+                    </w:rPr>
+                  </m:ctrlPr>
+                </m:sSubPr>
+                <m:e>
+                  <m:r>
+                    <w:rPr>
+                      <w:rFonts w:ascii="Cambria Math" w:hAnsi="Cambria Math"/>
+                    </w:rPr>
+                    <m:t>U</m:t>
+                  </m:r>
+                </m:e>
+                <m:sub>
+                  <m:r>
+                    <w:rPr>
+                      <w:rFonts w:ascii="Cambria Math" w:hAnsi="Cambria Math"/>
+                    </w:rPr>
+                    <m:t>OZ</m:t>
+                  </m:r>
+                </m:sub>
+              </m:sSub>
+            </m:num>
+            <m:den>
+              <m:f>
+                <m:fPr>
+                  <m:ctrlPr>
+                    <w:rPr>
+                      <w:rFonts w:ascii="Cambria Math" w:hAnsi="Cambria Math"/>
+                      <w:i/>
+                    </w:rPr>
+                  </m:ctrlPr>
+                </m:fPr>
+                <m:num>
+                  <m:r>
+                    <w:rPr>
+                      <w:rFonts w:ascii="Cambria Math" w:hAnsi="Cambria Math"/>
+                    </w:rPr>
+                    <m:t>Ice</m:t>
+                  </m:r>
+                </m:num>
+                <m:den>
+                  <m:sSub>
+                    <m:sSubPr>
+                      <m:ctrlPr>
+                        <w:rPr>
+                          <w:rFonts w:ascii="Cambria Math" w:hAnsi="Cambria Math"/>
+                          <w:i/>
+                        </w:rPr>
+                      </m:ctrlPr>
+                    </m:sSubPr>
+                    <m:e>
+                      <m:r>
+                        <w:rPr>
+                          <w:rFonts w:ascii="Cambria Math" w:hAnsi="Cambria Math"/>
+                        </w:rPr>
+                        <m:t>h</m:t>
+                      </m:r>
+                    </m:e>
+                    <m:sub>
+                      <m:r>
+                        <w:rPr>
+                          <w:rFonts w:ascii="Cambria Math" w:hAnsi="Cambria Math"/>
+                        </w:rPr>
+                        <m:t>21e</m:t>
+                      </m:r>
+                    </m:sub>
+                  </m:sSub>
+                </m:den>
+              </m:f>
+            </m:den>
+          </m:f>
+          <m:r>
+            <w:rPr>
+              <w:rFonts w:ascii="Cambria Math" w:hAnsi="Cambria Math"/>
+            </w:rPr>
+            <m:t>=</m:t>
+          </m:r>
+          <m:f>
+            <m:fPr>
+              <m:ctrlPr>
+                <w:rPr>
+                  <w:rFonts w:ascii="Cambria Math" w:hAnsi="Cambria Math"/>
+                  <w:i/>
+                </w:rPr>
+              </m:ctrlPr>
+            </m:fPr>
+            <m:num>
+              <m:r>
+                <w:rPr>
+                  <w:rFonts w:ascii="Cambria Math" w:hAnsi="Cambria Math"/>
+                </w:rPr>
+                <m:t>4-1,4-1,5</m:t>
+              </m:r>
+            </m:num>
+            <m:den>
+              <m:r>
+                <w:rPr>
+                  <w:rFonts w:ascii="Cambria Math" w:hAnsi="Cambria Math"/>
+                </w:rPr>
+                <m:t>0,003</m:t>
+              </m:r>
+            </m:den>
+          </m:f>
+          <m:r>
+            <w:rPr>
+              <w:rFonts w:ascii="Cambria Math" w:hAnsi="Cambria Math"/>
+            </w:rPr>
+            <m:t>=366,6</m:t>
+          </m:r>
+          <m:r>
+            <m:rPr>
+              <m:sty m:val="p"/>
+            </m:rPr>
+            <w:rPr>
+              <w:rFonts w:ascii="Cambria Math" w:hAnsi="Cambria Math"/>
+            </w:rPr>
+            <m:t>Ω</m:t>
+          </m:r>
+          <m:r>
+            <w:rPr>
+              <w:rFonts w:ascii="Cambria Math" w:hAnsi="Cambria Math"/>
+            </w:rPr>
+            <m:t>≅360</m:t>
+          </m:r>
+          <m:r>
+            <m:rPr>
+              <m:sty m:val="p"/>
+            </m:rPr>
+            <w:rPr>
+              <w:rFonts w:ascii="Cambria Math" w:hAnsi="Cambria Math"/>
+            </w:rPr>
+            <m:t>Ω</m:t>
+          </m:r>
+        </m:oMath>
+      </m:oMathPara>
     </w:p>
     <w:p>
       <w:pPr>
         <w:pStyle w:val="Nadpis3"/>
       </w:pPr>
-      <w:bookmarkStart w:id="30" w:name="_Toc95140102"/>
-      <w:r>
+      <w:bookmarkStart w:id="34" w:name="_Toc95248493"/>
+      <w:r>
+        <w:lastRenderedPageBreak/>
         <w:t>Lineární zdroj proudu</w:t>
       </w:r>
-      <w:bookmarkEnd w:id="30"/>
+      <w:bookmarkEnd w:id="34"/>
     </w:p>
     <w:p>
       <w:pPr>
         <w:pStyle w:val="Nadpis2"/>
       </w:pPr>
-      <w:bookmarkStart w:id="31" w:name="_Toc95140103"/>
+      <w:bookmarkStart w:id="35" w:name="_Toc95248494"/>
       <w:r>
         <w:t>Chlazení</w:t>
       </w:r>
-      <w:bookmarkEnd w:id="31"/>
+      <w:bookmarkEnd w:id="35"/>
     </w:p>
     <w:p>
       <w:pPr>
         <w:pStyle w:val="Nadpis1"/>
       </w:pPr>
-      <w:bookmarkStart w:id="32" w:name="_Toc95140104"/>
+      <w:bookmarkStart w:id="36" w:name="_Toc95248495"/>
       <w:r>
         <w:t>Softwarová část</w:t>
       </w:r>
-      <w:bookmarkEnd w:id="32"/>
+      <w:bookmarkEnd w:id="36"/>
     </w:p>
     <w:p>
       <w:pPr>
         <w:pStyle w:val="Nadpis2"/>
       </w:pPr>
-      <w:bookmarkStart w:id="33" w:name="_Toc95140105"/>
+      <w:bookmarkStart w:id="37" w:name="_Toc95248496"/>
       <w:r>
         <w:t>Standardní pracovní režimy</w:t>
       </w:r>
-      <w:bookmarkEnd w:id="33"/>
+      <w:bookmarkEnd w:id="37"/>
     </w:p>
     <w:p>
       <w:pPr>
         <w:pStyle w:val="Nadpis3"/>
       </w:pPr>
-      <w:bookmarkStart w:id="34" w:name="_Toc95140106"/>
+      <w:bookmarkStart w:id="38" w:name="_Toc95248497"/>
       <w:r>
         <w:t>Mód 0 – měření</w:t>
       </w:r>
-      <w:bookmarkEnd w:id="34"/>
+      <w:bookmarkEnd w:id="38"/>
     </w:p>
     <w:p>
       <w:pPr>
         <w:pStyle w:val="Nadpis2"/>
       </w:pPr>
-      <w:bookmarkStart w:id="35" w:name="_Toc95140107"/>
+      <w:bookmarkStart w:id="39" w:name="_Toc95248498"/>
       <w:r>
         <w:t>Startovní sekvence</w:t>
       </w:r>
-      <w:bookmarkEnd w:id="35"/>
+      <w:bookmarkEnd w:id="39"/>
     </w:p>
     <w:p>
       <w:pPr>
         <w:pStyle w:val="Nadpis2"/>
       </w:pPr>
-      <w:bookmarkStart w:id="36" w:name="_Toc95140108"/>
+      <w:bookmarkStart w:id="40" w:name="_Toc95248499"/>
       <w:r>
         <w:t>Detekce poruch</w:t>
       </w:r>
-      <w:bookmarkEnd w:id="36"/>
+      <w:bookmarkEnd w:id="40"/>
     </w:p>
     <w:p>
       <w:r>
@@ -10793,22 +11780,35 @@
         <w:pStyle w:val="Titulek"/>
         <w:keepNext/>
       </w:pPr>
-      <w:bookmarkStart w:id="37" w:name="_Toc95140172"/>
+      <w:bookmarkStart w:id="41" w:name="_Toc95140172"/>
       <w:r>
         <w:t xml:space="preserve">Tabulka </w:t>
       </w:r>
-      <w:fldSimple w:instr=" SEQ Tabulka \* ARABIC ">
-        <w:r>
-          <w:rPr>
-            <w:noProof/>
-          </w:rPr>
-          <w:t>4</w:t>
-        </w:r>
-      </w:fldSimple>
+      <w:r>
+        <w:fldChar w:fldCharType="begin"/>
+      </w:r>
+      <w:r>
+        <w:instrText xml:space="preserve"> SEQ Tabulka \* ARABIC </w:instrText>
+      </w:r>
+      <w:r>
+        <w:fldChar w:fldCharType="separate"/>
+      </w:r>
+      <w:r>
+        <w:rPr>
+          <w:noProof/>
+        </w:rPr>
+        <w:t>4</w:t>
+      </w:r>
+      <w:r>
+        <w:rPr>
+          <w:noProof/>
+        </w:rPr>
+        <w:fldChar w:fldCharType="end"/>
+      </w:r>
       <w:r>
         <w:t>: chybové kódy</w:t>
       </w:r>
-      <w:bookmarkEnd w:id="37"/>
+      <w:bookmarkEnd w:id="41"/>
     </w:p>
     <w:tbl>
       <w:tblPr>
@@ -11024,7 +12024,6 @@
           </w:tcPr>
           <w:p>
             <w:r>
-              <w:lastRenderedPageBreak/>
               <w:t>3</w:t>
             </w:r>
           </w:p>
@@ -11051,10 +12050,7 @@
           </w:tcPr>
           <w:p>
             <w:r>
-              <w:t>Chyba U</w:t>
-            </w:r>
-            <w:r>
-              <w:t>1</w:t>
+              <w:t>Chyba U1</w:t>
             </w:r>
           </w:p>
         </w:tc>
@@ -11111,10 +12107,7 @@
           </w:tcPr>
           <w:p>
             <w:r>
-              <w:t>Chyba U</w:t>
-            </w:r>
-            <w:r>
-              <w:t>2</w:t>
+              <w:t>Chyba U2</w:t>
             </w:r>
           </w:p>
         </w:tc>
@@ -11182,6 +12175,7 @@
         <w:jc w:val="left"/>
       </w:pPr>
       <w:r>
+        <w:lastRenderedPageBreak/>
         <w:br w:type="page"/>
       </w:r>
     </w:p>
@@ -11189,12 +12183,12 @@
       <w:pPr>
         <w:pStyle w:val="Nadpis1"/>
       </w:pPr>
-      <w:bookmarkStart w:id="38" w:name="_Toc95140109"/>
+      <w:bookmarkStart w:id="42" w:name="_Toc95248500"/>
       <w:r>
         <w:lastRenderedPageBreak/>
         <w:t>Závěr</w:t>
       </w:r>
-      <w:bookmarkEnd w:id="38"/>
+      <w:bookmarkEnd w:id="42"/>
     </w:p>
     <w:p>
       <w:pPr>
@@ -11209,12 +12203,12 @@
       <w:pPr>
         <w:pStyle w:val="Nadpis1"/>
       </w:pPr>
-      <w:bookmarkStart w:id="39" w:name="_Toc95140110"/>
+      <w:bookmarkStart w:id="43" w:name="_Toc95248501"/>
       <w:r>
         <w:lastRenderedPageBreak/>
         <w:t>Zdroje</w:t>
       </w:r>
-      <w:bookmarkEnd w:id="39"/>
+      <w:bookmarkEnd w:id="43"/>
     </w:p>
     <w:p>
       <w:pPr>
@@ -11232,7 +12226,7 @@
       <w:r>
         <w:t xml:space="preserve">ST - STM32F103C8. St.com [online]. 2015 [cit. 2022-01-18]. Dostupné z: </w:t>
       </w:r>
-      <w:hyperlink r:id="rId17" w:history="1">
+      <w:hyperlink r:id="rId19" w:history="1">
         <w:r>
           <w:rPr>
             <w:rStyle w:val="Hypertextovodkaz"/>
@@ -11303,7 +12297,7 @@
       <w:r>
         <w:t xml:space="preserve"> [online]. 2021 [cit. 2022-01-19]. Dostupné z: </w:t>
       </w:r>
-      <w:hyperlink r:id="rId18" w:history="1">
+      <w:hyperlink r:id="rId20" w:history="1">
         <w:r>
           <w:rPr>
             <w:rStyle w:val="Hypertextovodkaz"/>
@@ -11362,7 +12356,7 @@
       <w:r>
         <w:t xml:space="preserve">z: </w:t>
       </w:r>
-      <w:hyperlink r:id="rId19" w:history="1">
+      <w:hyperlink r:id="rId21" w:history="1">
         <w:r>
           <w:rPr>
             <w:rStyle w:val="Hypertextovodkaz"/>
@@ -11399,6 +12393,72 @@
           <w:ilvl w:val="0"/>
           <w:numId w:val="5"/>
         </w:numPr>
+        <w:jc w:val="left"/>
+      </w:pPr>
+      <w:r>
+        <w:t xml:space="preserve">TIP 120, TIP 121, TIP 122, TIP125, TIP127 </w:t>
+      </w:r>
+      <w:proofErr w:type="spellStart"/>
+      <w:r>
+        <w:t>datasheet</w:t>
+      </w:r>
+      <w:proofErr w:type="spellEnd"/>
+      <w:r>
+        <w:t xml:space="preserve">. St.com [online]. 2021 [cit. 2022-02-08]. Dostupné z: </w:t>
+      </w:r>
+      <w:hyperlink r:id="rId22" w:history="1">
+        <w:r>
+          <w:rPr>
+            <w:rStyle w:val="Hypertextovodkaz"/>
+          </w:rPr>
+          <w:t>https://www.st.com/resource/en/datasheet/tip125.pdf</w:t>
+        </w:r>
+      </w:hyperlink>
+    </w:p>
+    <w:p>
+      <w:pPr>
+        <w:pStyle w:val="Odstavecseseznamem"/>
+        <w:numPr>
+          <w:ilvl w:val="0"/>
+          <w:numId w:val="5"/>
+        </w:numPr>
+        <w:jc w:val="left"/>
+      </w:pPr>
+      <w:r>
+        <w:t xml:space="preserve">LMx58-N </w:t>
+      </w:r>
+      <w:proofErr w:type="spellStart"/>
+      <w:r>
+        <w:t>Low-Power</w:t>
+      </w:r>
+      <w:proofErr w:type="spellEnd"/>
+      <w:r>
+        <w:t xml:space="preserve">, </w:t>
+      </w:r>
+      <w:proofErr w:type="spellStart"/>
+      <w:r>
+        <w:t>Dual-Operational</w:t>
+      </w:r>
+      <w:proofErr w:type="spellEnd"/>
+      <w:r>
+        <w:t xml:space="preserve"> </w:t>
+      </w:r>
+      <w:proofErr w:type="spellStart"/>
+      <w:r>
+        <w:t>Amplifiers</w:t>
+      </w:r>
+      <w:proofErr w:type="spellEnd"/>
+      <w:r>
+        <w:t>. Ti.com [online]. 2000 - revize 2014 [cit. 2022-02-08]. Dostupné z: https://www.ti.com/lit/ds/symlink/lm158-n.pdf</w:t>
+      </w:r>
+    </w:p>
+    <w:p>
+      <w:pPr>
+        <w:pStyle w:val="Odstavecseseznamem"/>
+        <w:numPr>
+          <w:ilvl w:val="0"/>
+          <w:numId w:val="5"/>
+        </w:numPr>
       </w:pPr>
       <w:r>
         <w:br w:type="page"/>
@@ -11408,12 +12468,12 @@
       <w:pPr>
         <w:pStyle w:val="Nadpis1"/>
       </w:pPr>
-      <w:bookmarkStart w:id="40" w:name="_Toc95140111"/>
+      <w:bookmarkStart w:id="44" w:name="_Toc95248502"/>
       <w:r>
         <w:lastRenderedPageBreak/>
         <w:t>Zkratky</w:t>
       </w:r>
-      <w:bookmarkEnd w:id="40"/>
+      <w:bookmarkEnd w:id="44"/>
     </w:p>
     <w:p>
       <w:r>
@@ -12106,34 +13166,87 @@
       <w:r>
         <w:t>nejméně významný bit</w:t>
       </w:r>
-      <w:r>
-        <w:tab/>
-      </w:r>
-      <w:r>
-        <w:tab/>
-      </w:r>
-      <w:r>
-        <w:tab/>
-      </w:r>
-      <w:r>
-        <w:br w:type="page"/>
-      </w:r>
     </w:p>
     <w:p>
       <w:pPr>
         <w:spacing w:after="160" w:line="259" w:lineRule="auto"/>
         <w:jc w:val="left"/>
       </w:pPr>
+      <w:r>
+        <w:t>VR</w:t>
+      </w:r>
+      <w:r>
+        <w:tab/>
+      </w:r>
+      <w:r>
+        <w:tab/>
+      </w:r>
+      <w:r>
+        <w:tab/>
+      </w:r>
+      <w:r>
+        <w:tab/>
+      </w:r>
+      <w:proofErr w:type="spellStart"/>
+      <w:r>
+        <w:t>voltage</w:t>
+      </w:r>
+      <w:proofErr w:type="spellEnd"/>
+      <w:r>
+        <w:t xml:space="preserve"> </w:t>
+      </w:r>
+      <w:proofErr w:type="spellStart"/>
+      <w:r>
+        <w:t>range</w:t>
+      </w:r>
+      <w:proofErr w:type="spellEnd"/>
+      <w:r>
+        <w:tab/>
+      </w:r>
+      <w:r>
+        <w:tab/>
+      </w:r>
+      <w:r>
+        <w:tab/>
+      </w:r>
+      <w:r>
+        <w:tab/>
+        <w:t>rozsah napětí</w:t>
+      </w:r>
+    </w:p>
+    <w:p>
+      <w:pPr>
+        <w:spacing w:after="160" w:line="259" w:lineRule="auto"/>
+        <w:jc w:val="left"/>
+      </w:pPr>
+      <w:r>
+        <w:tab/>
+      </w:r>
+      <w:r>
+        <w:tab/>
+      </w:r>
+      <w:r>
+        <w:tab/>
+      </w:r>
+      <w:r>
+        <w:br w:type="page"/>
+      </w:r>
+    </w:p>
+    <w:p>
+      <w:pPr>
+        <w:spacing w:after="160" w:line="259" w:lineRule="auto"/>
+        <w:jc w:val="left"/>
+      </w:pPr>
     </w:p>
     <w:p>
       <w:pPr>
         <w:pStyle w:val="Nadpis1"/>
       </w:pPr>
-      <w:bookmarkStart w:id="41" w:name="_Toc95140112"/>
+      <w:bookmarkStart w:id="45" w:name="_Toc95248503"/>
       <w:r>
         <w:t>Seznam obrázků</w:t>
       </w:r>
-      <w:bookmarkEnd w:id="41"/>
+      <w:bookmarkEnd w:id="45"/>
     </w:p>
     <w:p>
       <w:pPr>
@@ -12157,7 +13270,7 @@
       <w:r>
         <w:fldChar w:fldCharType="separate"/>
       </w:r>
-      <w:hyperlink r:id="rId20" w:anchor="_Toc95140173" w:history="1">
+      <w:hyperlink r:id="rId23" w:anchor="_Toc95246311" w:history="1">
         <w:r>
           <w:rPr>
             <w:rStyle w:val="Hypertextovodkaz"/>
@@ -12184,7 +13297,7 @@
             <w:noProof/>
             <w:webHidden/>
           </w:rPr>
-          <w:instrText xml:space="preserve"> PAGEREF _Toc95140173 \h </w:instrText>
+          <w:instrText xml:space="preserve"> PAGEREF _Toc95246311 \h </w:instrText>
         </w:r>
         <w:r>
           <w:rPr>
@@ -12228,7 +13341,7 @@
           <w:lang w:eastAsia="cs-CZ"/>
         </w:rPr>
       </w:pPr>
-      <w:hyperlink w:anchor="_Toc95140174" w:history="1">
+      <w:hyperlink w:anchor="_Toc95246312" w:history="1">
         <w:r>
           <w:rPr>
             <w:rStyle w:val="Hypertextovodkaz"/>
@@ -12255,7 +13368,7 @@
             <w:noProof/>
             <w:webHidden/>
           </w:rPr>
-          <w:instrText xml:space="preserve"> PAGEREF _Toc95140174 \h </w:instrText>
+          <w:instrText xml:space="preserve"> PAGEREF _Toc95246312 \h </w:instrText>
         </w:r>
         <w:r>
           <w:rPr>
@@ -12299,7 +13412,7 @@
           <w:lang w:eastAsia="cs-CZ"/>
         </w:rPr>
       </w:pPr>
-      <w:hyperlink w:anchor="_Toc95140175" w:history="1">
+      <w:hyperlink w:anchor="_Toc95246313" w:history="1">
         <w:r>
           <w:rPr>
             <w:rStyle w:val="Hypertextovodkaz"/>
@@ -12326,7 +13439,7 @@
             <w:noProof/>
             <w:webHidden/>
           </w:rPr>
-          <w:instrText xml:space="preserve"> PAGEREF _Toc95140175 \h </w:instrText>
+          <w:instrText xml:space="preserve"> PAGEREF _Toc95246313 \h </w:instrText>
         </w:r>
         <w:r>
           <w:rPr>
@@ -12370,7 +13483,7 @@
           <w:lang w:eastAsia="cs-CZ"/>
         </w:rPr>
       </w:pPr>
-      <w:hyperlink r:id="rId21" w:anchor="_Toc95140176" w:history="1">
+      <w:hyperlink r:id="rId24" w:anchor="_Toc95246314" w:history="1">
         <w:r>
           <w:rPr>
             <w:rStyle w:val="Hypertextovodkaz"/>
@@ -12397,7 +13510,7 @@
             <w:noProof/>
             <w:webHidden/>
           </w:rPr>
-          <w:instrText xml:space="preserve"> PAGEREF _Toc95140176 \h </w:instrText>
+          <w:instrText xml:space="preserve"> PAGEREF _Toc95246314 \h </w:instrText>
         </w:r>
         <w:r>
           <w:rPr>
@@ -12441,7 +13554,7 @@
           <w:lang w:eastAsia="cs-CZ"/>
         </w:rPr>
       </w:pPr>
-      <w:hyperlink w:anchor="_Toc95140177" w:history="1">
+      <w:hyperlink w:anchor="_Toc95246315" w:history="1">
         <w:r>
           <w:rPr>
             <w:rStyle w:val="Hypertextovodkaz"/>
@@ -12468,7 +13581,7 @@
             <w:noProof/>
             <w:webHidden/>
           </w:rPr>
-          <w:instrText xml:space="preserve"> PAGEREF _Toc95140177 \h </w:instrText>
+          <w:instrText xml:space="preserve"> PAGEREF _Toc95246315 \h </w:instrText>
         </w:r>
         <w:r>
           <w:rPr>
@@ -12498,37 +13611,6 @@
           <w:fldChar w:fldCharType="end"/>
         </w:r>
       </w:hyperlink>
-    </w:p>
-    <w:p>
-      <w:r>
-        <w:fldChar w:fldCharType="end"/>
-      </w:r>
-    </w:p>
-    <w:p>
-      <w:pPr>
-        <w:spacing w:after="160" w:line="259" w:lineRule="auto"/>
-        <w:jc w:val="left"/>
-      </w:pPr>
-    </w:p>
-    <w:p>
-      <w:pPr>
-        <w:spacing w:after="160" w:line="259" w:lineRule="auto"/>
-        <w:jc w:val="left"/>
-      </w:pPr>
-      <w:r>
-        <w:br w:type="page"/>
-      </w:r>
-    </w:p>
-    <w:p>
-      <w:pPr>
-        <w:pStyle w:val="Nadpis1"/>
-      </w:pPr>
-      <w:bookmarkStart w:id="42" w:name="_Toc95140113"/>
-      <w:r>
-        <w:lastRenderedPageBreak/>
-        <w:t>Seznam tabulek</w:t>
-      </w:r>
-      <w:bookmarkEnd w:id="42"/>
     </w:p>
     <w:p>
       <w:pPr>
@@ -12543,22 +13625,13 @@
           <w:lang w:eastAsia="cs-CZ"/>
         </w:rPr>
       </w:pPr>
-      <w:r>
-        <w:fldChar w:fldCharType="begin"/>
-      </w:r>
-      <w:r>
-        <w:instrText xml:space="preserve"> TOC \h \z \c "Tabulka" </w:instrText>
-      </w:r>
-      <w:r>
-        <w:fldChar w:fldCharType="separate"/>
-      </w:r>
-      <w:hyperlink w:anchor="_Toc95140169" w:history="1">
+      <w:hyperlink w:anchor="_Toc95246316" w:history="1">
         <w:r>
           <w:rPr>
             <w:rStyle w:val="Hypertextovodkaz"/>
             <w:noProof/>
           </w:rPr>
-          <w:t>Tabulka 1: přehled ovládacích prvků</w:t>
+          <w:t>Obrázek 6:schéma kontaktů relé</w:t>
         </w:r>
         <w:r>
           <w:rPr>
@@ -12579,7 +13652,7 @@
             <w:noProof/>
             <w:webHidden/>
           </w:rPr>
-          <w:instrText xml:space="preserve"> PAGEREF _Toc95140169 \h </w:instrText>
+          <w:instrText xml:space="preserve"> PAGEREF _Toc95246316 \h </w:instrText>
         </w:r>
         <w:r>
           <w:rPr>
@@ -12599,7 +13672,7 @@
             <w:noProof/>
             <w:webHidden/>
           </w:rPr>
-          <w:t>9</w:t>
+          <w:t>17</w:t>
         </w:r>
         <w:r>
           <w:rPr>
@@ -12623,13 +13696,13 @@
           <w:lang w:eastAsia="cs-CZ"/>
         </w:rPr>
       </w:pPr>
-      <w:hyperlink w:anchor="_Toc95140170" w:history="1">
+      <w:hyperlink w:anchor="_Toc95246317" w:history="1">
         <w:r>
           <w:rPr>
             <w:rStyle w:val="Hypertextovodkaz"/>
             <w:noProof/>
           </w:rPr>
-          <w:t>Tabulka 2: přehled použitých pinů</w:t>
+          <w:t>Obrázek 7: schéma regulátoru napětí</w:t>
         </w:r>
         <w:r>
           <w:rPr>
@@ -12650,7 +13723,7 @@
             <w:noProof/>
             <w:webHidden/>
           </w:rPr>
-          <w:instrText xml:space="preserve"> PAGEREF _Toc95140170 \h </w:instrText>
+          <w:instrText xml:space="preserve"> PAGEREF _Toc95246317 \h </w:instrText>
         </w:r>
         <w:r>
           <w:rPr>
@@ -12670,7 +13743,7 @@
             <w:noProof/>
             <w:webHidden/>
           </w:rPr>
-          <w:t>12</w:t>
+          <w:t>18</w:t>
         </w:r>
         <w:r>
           <w:rPr>
@@ -12680,6 +13753,37 @@
           <w:fldChar w:fldCharType="end"/>
         </w:r>
       </w:hyperlink>
+    </w:p>
+    <w:p>
+      <w:r>
+        <w:fldChar w:fldCharType="end"/>
+      </w:r>
+    </w:p>
+    <w:p>
+      <w:pPr>
+        <w:spacing w:after="160" w:line="259" w:lineRule="auto"/>
+        <w:jc w:val="left"/>
+      </w:pPr>
+    </w:p>
+    <w:p>
+      <w:pPr>
+        <w:spacing w:after="160" w:line="259" w:lineRule="auto"/>
+        <w:jc w:val="left"/>
+      </w:pPr>
+      <w:r>
+        <w:br w:type="page"/>
+      </w:r>
+    </w:p>
+    <w:p>
+      <w:pPr>
+        <w:pStyle w:val="Nadpis1"/>
+      </w:pPr>
+      <w:bookmarkStart w:id="46" w:name="_Toc95248504"/>
+      <w:r>
+        <w:lastRenderedPageBreak/>
+        <w:t>Seznam tabulek</w:t>
+      </w:r>
+      <w:bookmarkEnd w:id="46"/>
     </w:p>
     <w:p>
       <w:pPr>
@@ -12694,13 +13798,22 @@
           <w:lang w:eastAsia="cs-CZ"/>
         </w:rPr>
       </w:pPr>
-      <w:hyperlink w:anchor="_Toc95140171" w:history="1">
+      <w:r>
+        <w:fldChar w:fldCharType="begin"/>
+      </w:r>
+      <w:r>
+        <w:instrText xml:space="preserve"> TOC \h \z \c "Tabulka" </w:instrText>
+      </w:r>
+      <w:r>
+        <w:fldChar w:fldCharType="separate"/>
+      </w:r>
+      <w:hyperlink w:anchor="_Toc95140169" w:history="1">
         <w:r>
           <w:rPr>
             <w:rStyle w:val="Hypertextovodkaz"/>
             <w:noProof/>
           </w:rPr>
-          <w:t>Tabulka 3: Výstup spínaného regulátoru</w:t>
+          <w:t>Tabulka 1: přehled ovládacích prvků</w:t>
         </w:r>
         <w:r>
           <w:rPr>
@@ -12721,7 +13834,7 @@
             <w:noProof/>
             <w:webHidden/>
           </w:rPr>
-          <w:instrText xml:space="preserve"> PAGEREF _Toc95140171 \h </w:instrText>
+          <w:instrText xml:space="preserve"> PAGEREF _Toc95140169 \h </w:instrText>
         </w:r>
         <w:r>
           <w:rPr>
@@ -12741,7 +13854,7 @@
             <w:noProof/>
             <w:webHidden/>
           </w:rPr>
-          <w:t>15</w:t>
+          <w:t>9</w:t>
         </w:r>
         <w:r>
           <w:rPr>
@@ -12765,13 +13878,13 @@
           <w:lang w:eastAsia="cs-CZ"/>
         </w:rPr>
       </w:pPr>
-      <w:hyperlink w:anchor="_Toc95140172" w:history="1">
+      <w:hyperlink w:anchor="_Toc95140170" w:history="1">
         <w:r>
           <w:rPr>
             <w:rStyle w:val="Hypertextovodkaz"/>
             <w:noProof/>
           </w:rPr>
-          <w:t>Tabulka 4: chybové kódy</w:t>
+          <w:t>Tabulka 2: přehled použitých pinů</w:t>
         </w:r>
         <w:r>
           <w:rPr>
@@ -12792,7 +13905,7 @@
             <w:noProof/>
             <w:webHidden/>
           </w:rPr>
-          <w:instrText xml:space="preserve"> PAGEREF _Toc95140172 \h </w:instrText>
+          <w:instrText xml:space="preserve"> PAGEREF _Toc95140170 \h </w:instrText>
         </w:r>
         <w:r>
           <w:rPr>
@@ -12812,7 +13925,7 @@
             <w:noProof/>
             <w:webHidden/>
           </w:rPr>
-          <w:t>17</w:t>
+          <w:t>12</w:t>
         </w:r>
         <w:r>
           <w:rPr>
@@ -12822,21 +13935,6 @@
           <w:fldChar w:fldCharType="end"/>
         </w:r>
       </w:hyperlink>
-    </w:p>
-    <w:p>
-      <w:r>
-        <w:fldChar w:fldCharType="end"/>
-      </w:r>
-    </w:p>
-    <w:p>
-      <w:pPr>
-        <w:pStyle w:val="Nadpis1"/>
-      </w:pPr>
-      <w:bookmarkStart w:id="43" w:name="_Toc95140114"/>
-      <w:r>
-        <w:t>Seznam grafů</w:t>
-      </w:r>
-      <w:bookmarkEnd w:id="43"/>
     </w:p>
     <w:p>
       <w:pPr>
@@ -12851,6 +13949,163 @@
           <w:lang w:eastAsia="cs-CZ"/>
         </w:rPr>
       </w:pPr>
+      <w:hyperlink w:anchor="_Toc95140171" w:history="1">
+        <w:r>
+          <w:rPr>
+            <w:rStyle w:val="Hypertextovodkaz"/>
+            <w:noProof/>
+          </w:rPr>
+          <w:t>Tabulka 3: Výstup spínaného regulátoru</w:t>
+        </w:r>
+        <w:r>
+          <w:rPr>
+            <w:noProof/>
+            <w:webHidden/>
+          </w:rPr>
+          <w:tab/>
+        </w:r>
+        <w:r>
+          <w:rPr>
+            <w:noProof/>
+            <w:webHidden/>
+          </w:rPr>
+          <w:fldChar w:fldCharType="begin"/>
+        </w:r>
+        <w:r>
+          <w:rPr>
+            <w:noProof/>
+            <w:webHidden/>
+          </w:rPr>
+          <w:instrText xml:space="preserve"> PAGEREF _Toc95140171 \h </w:instrText>
+        </w:r>
+        <w:r>
+          <w:rPr>
+            <w:noProof/>
+            <w:webHidden/>
+          </w:rPr>
+        </w:r>
+        <w:r>
+          <w:rPr>
+            <w:noProof/>
+            <w:webHidden/>
+          </w:rPr>
+          <w:fldChar w:fldCharType="separate"/>
+        </w:r>
+        <w:r>
+          <w:rPr>
+            <w:noProof/>
+            <w:webHidden/>
+          </w:rPr>
+          <w:t>15</w:t>
+        </w:r>
+        <w:r>
+          <w:rPr>
+            <w:noProof/>
+            <w:webHidden/>
+          </w:rPr>
+          <w:fldChar w:fldCharType="end"/>
+        </w:r>
+      </w:hyperlink>
+    </w:p>
+    <w:p>
+      <w:pPr>
+        <w:pStyle w:val="Seznamobrzk"/>
+        <w:tabs>
+          <w:tab w:val="right" w:leader="dot" w:pos="9062"/>
+        </w:tabs>
+        <w:rPr>
+          <w:rFonts w:asciiTheme="minorHAnsi" w:eastAsiaTheme="minorEastAsia" w:hAnsiTheme="minorHAnsi"/>
+          <w:noProof/>
+          <w:sz w:val="22"/>
+          <w:lang w:eastAsia="cs-CZ"/>
+        </w:rPr>
+      </w:pPr>
+      <w:hyperlink w:anchor="_Toc95140172" w:history="1">
+        <w:r>
+          <w:rPr>
+            <w:rStyle w:val="Hypertextovodkaz"/>
+            <w:noProof/>
+          </w:rPr>
+          <w:t>Tabulka 4: chybové kódy</w:t>
+        </w:r>
+        <w:r>
+          <w:rPr>
+            <w:noProof/>
+            <w:webHidden/>
+          </w:rPr>
+          <w:tab/>
+        </w:r>
+        <w:r>
+          <w:rPr>
+            <w:noProof/>
+            <w:webHidden/>
+          </w:rPr>
+          <w:fldChar w:fldCharType="begin"/>
+        </w:r>
+        <w:r>
+          <w:rPr>
+            <w:noProof/>
+            <w:webHidden/>
+          </w:rPr>
+          <w:instrText xml:space="preserve"> PAGEREF _Toc95140172 \h </w:instrText>
+        </w:r>
+        <w:r>
+          <w:rPr>
+            <w:noProof/>
+            <w:webHidden/>
+          </w:rPr>
+        </w:r>
+        <w:r>
+          <w:rPr>
+            <w:noProof/>
+            <w:webHidden/>
+          </w:rPr>
+          <w:fldChar w:fldCharType="separate"/>
+        </w:r>
+        <w:r>
+          <w:rPr>
+            <w:noProof/>
+            <w:webHidden/>
+          </w:rPr>
+          <w:t>17</w:t>
+        </w:r>
+        <w:r>
+          <w:rPr>
+            <w:noProof/>
+            <w:webHidden/>
+          </w:rPr>
+          <w:fldChar w:fldCharType="end"/>
+        </w:r>
+      </w:hyperlink>
+    </w:p>
+    <w:p>
+      <w:r>
+        <w:fldChar w:fldCharType="end"/>
+      </w:r>
+    </w:p>
+    <w:p>
+      <w:pPr>
+        <w:pStyle w:val="Nadpis1"/>
+      </w:pPr>
+      <w:bookmarkStart w:id="47" w:name="_Toc95248505"/>
+      <w:r>
+        <w:t>Seznam grafů</w:t>
+      </w:r>
+      <w:bookmarkEnd w:id="47"/>
+    </w:p>
+    <w:p>
+      <w:pPr>
+        <w:pStyle w:val="Seznamobrzk"/>
+        <w:tabs>
+          <w:tab w:val="right" w:leader="dot" w:pos="9062"/>
+        </w:tabs>
+        <w:rPr>
+          <w:rFonts w:asciiTheme="minorHAnsi" w:eastAsiaTheme="minorEastAsia" w:hAnsiTheme="minorHAnsi"/>
+          <w:noProof/>
+          <w:sz w:val="22"/>
+          <w:lang w:eastAsia="cs-CZ"/>
+        </w:rPr>
+      </w:pPr>
       <w:r>
         <w:fldChar w:fldCharType="begin"/>
       </w:r>
@@ -12927,11 +14182,11 @@
       <w:pPr>
         <w:pStyle w:val="Nadpis1"/>
       </w:pPr>
-      <w:bookmarkStart w:id="44" w:name="_Toc95140115"/>
+      <w:bookmarkStart w:id="48" w:name="_Toc95248506"/>
       <w:r>
         <w:t>Přílohy</w:t>
       </w:r>
-      <w:bookmarkEnd w:id="44"/>
+      <w:bookmarkEnd w:id="48"/>
     </w:p>
     <w:p>
       <w:pPr>
@@ -12946,12 +14201,12 @@
       <w:pPr>
         <w:pStyle w:val="Nadpis2"/>
       </w:pPr>
-      <w:bookmarkStart w:id="45" w:name="_Toc95140116"/>
+      <w:bookmarkStart w:id="49" w:name="_Toc95248507"/>
       <w:r>
         <w:lastRenderedPageBreak/>
         <w:t>Schéma spínaného zdroje</w:t>
       </w:r>
-      <w:bookmarkEnd w:id="45"/>
+      <w:bookmarkEnd w:id="49"/>
     </w:p>
     <w:p>
       <w:pPr>
@@ -12977,7 +14232,7 @@
                     <pic:cNvPicPr/>
                   </pic:nvPicPr>
                   <pic:blipFill>
-                    <a:blip r:embed="rId22"/>
+                    <a:blip r:embed="rId25"/>
                     <a:stretch>
                       <a:fillRect/>
                     </a:stretch>
@@ -13000,7 +14255,7 @@
     </w:p>
     <w:p/>
     <w:sectPr>
-      <w:footerReference w:type="default" r:id="rId23"/>
+      <w:footerReference w:type="default" r:id="rId26"/>
       <w:pgSz w:w="11906" w:h="16838"/>
       <w:pgMar w:top="1417" w:right="1417" w:bottom="1417" w:left="1417" w:header="708" w:footer="708" w:gutter="0"/>
       <w:pgNumType w:start="0"/>
@@ -16613,6 +17868,10 @@
 </file>
 
 <file path=customXml/item1.xml><?xml version="1.0" encoding="utf-8"?>
+<b:Sources xmlns:b="http://schemas.openxmlformats.org/officeDocument/2006/bibliography" xmlns="http://schemas.openxmlformats.org/officeDocument/2006/bibliography" SelectedStyle="\APASixthEditionOfficeOnline.xsl" StyleName="APA" Version="6"/>
+</file>
+
+<file path=customXml/item2.xml><?xml version="1.0" encoding="utf-8"?>
 <ct:contentTypeSchema xmlns:ct="http://schemas.microsoft.com/office/2006/metadata/contentType" xmlns:ma="http://schemas.microsoft.com/office/2006/metadata/properties/metaAttributes" ct:_="" ma:_="" ma:contentTypeName="Dokument" ma:contentTypeID="0x010100819BE3B324FCE24897B4298EB35C006B" ma:contentTypeVersion="10" ma:contentTypeDescription="Vytvoří nový dokument" ma:contentTypeScope="" ma:versionID="85e2a418b0e04f5f93a31fac2887bffc">
   <xsd:schema xmlns:xsd="http://www.w3.org/2001/XMLSchema" xmlns:xs="http://www.w3.org/2001/XMLSchema" xmlns:p="http://schemas.microsoft.com/office/2006/metadata/properties" xmlns:ns3="fe41b5a9-31a1-4772-8c8d-ad771d19d77f" xmlns:ns4="6af10911-3ac6-4447-b11d-fe3bd7bf7478" targetNamespace="http://schemas.microsoft.com/office/2006/metadata/properties" ma:root="true" ma:fieldsID="a3635fbfa6f325916d203377c4061b47" ns3:_="" ns4:_="">
     <xsd:import namespace="fe41b5a9-31a1-4772-8c8d-ad771d19d77f"/>
@@ -16815,17 +18074,7 @@
 </ct:contentTypeSchema>
 </file>
 
-<file path=customXml/item2.xml><?xml version="1.0" encoding="utf-8"?>
-<b:Sources xmlns:b="http://schemas.openxmlformats.org/officeDocument/2006/bibliography" xmlns="http://schemas.openxmlformats.org/officeDocument/2006/bibliography" SelectedStyle="\APASixthEditionOfficeOnline.xsl" StyleName="APA" Version="6"/>
-</file>
-
 <file path=customXml/item3.xml><?xml version="1.0" encoding="utf-8"?>
-<p:properties xmlns:p="http://schemas.microsoft.com/office/2006/metadata/properties" xmlns:xsi="http://www.w3.org/2001/XMLSchema-instance" xmlns:pc="http://schemas.microsoft.com/office/infopath/2007/PartnerControls">
-  <documentManagement/>
-</p:properties>
-</file>
-
-<file path=customXml/item4.xml><?xml version="1.0" encoding="utf-8"?>
 <?mso-contentType ?>
 <FormTemplates xmlns="http://schemas.microsoft.com/sharepoint/v3/contenttype/forms">
   <Display>DocumentLibraryForm</Display>
@@ -16834,7 +18083,21 @@
 </FormTemplates>
 </file>
 
+<file path=customXml/item4.xml><?xml version="1.0" encoding="utf-8"?>
+<p:properties xmlns:p="http://schemas.microsoft.com/office/2006/metadata/properties" xmlns:xsi="http://www.w3.org/2001/XMLSchema-instance" xmlns:pc="http://schemas.microsoft.com/office/infopath/2007/PartnerControls">
+  <documentManagement/>
+</p:properties>
+</file>
+
 <file path=customXml/itemProps1.xml><?xml version="1.0" encoding="utf-8"?>
+<ds:datastoreItem xmlns:ds="http://schemas.openxmlformats.org/officeDocument/2006/customXml" ds:itemID="{143B0D20-96ED-4A0E-AE3D-E8BA304E6DF8}">
+  <ds:schemaRefs>
+    <ds:schemaRef ds:uri="http://schemas.openxmlformats.org/officeDocument/2006/bibliography"/>
+  </ds:schemaRefs>
+</ds:datastoreItem>
+</file>
+
+<file path=customXml/itemProps2.xml><?xml version="1.0" encoding="utf-8"?>
 <ds:datastoreItem xmlns:ds="http://schemas.openxmlformats.org/officeDocument/2006/customXml" ds:itemID="{893B0B77-EB94-4F10-BDDE-1A955569A352}">
   <ds:schemaRefs>
     <ds:schemaRef ds:uri="http://schemas.microsoft.com/office/2006/metadata/contentType"/>
@@ -16853,27 +18116,19 @@
 </ds:datastoreItem>
 </file>
 
-<file path=customXml/itemProps2.xml><?xml version="1.0" encoding="utf-8"?>
-<ds:datastoreItem xmlns:ds="http://schemas.openxmlformats.org/officeDocument/2006/customXml" ds:itemID="{143B0D20-96ED-4A0E-AE3D-E8BA304E6DF8}">
+<file path=customXml/itemProps3.xml><?xml version="1.0" encoding="utf-8"?>
+<ds:datastoreItem xmlns:ds="http://schemas.openxmlformats.org/officeDocument/2006/customXml" ds:itemID="{875F6811-D051-463B-A7E6-DFE4823BBA27}">
   <ds:schemaRefs>
-    <ds:schemaRef ds:uri="http://schemas.openxmlformats.org/officeDocument/2006/bibliography"/>
+    <ds:schemaRef ds:uri="http://schemas.microsoft.com/sharepoint/v3/contenttype/forms"/>
   </ds:schemaRefs>
 </ds:datastoreItem>
 </file>
 
-<file path=customXml/itemProps3.xml><?xml version="1.0" encoding="utf-8"?>
+<file path=customXml/itemProps4.xml><?xml version="1.0" encoding="utf-8"?>
 <ds:datastoreItem xmlns:ds="http://schemas.openxmlformats.org/officeDocument/2006/customXml" ds:itemID="{EBD1A9A2-2341-478F-9A98-CE206E735105}">
   <ds:schemaRefs>
     <ds:schemaRef ds:uri="http://schemas.microsoft.com/office/2006/metadata/properties"/>
     <ds:schemaRef ds:uri="http://schemas.microsoft.com/office/infopath/2007/PartnerControls"/>
   </ds:schemaRefs>
 </ds:datastoreItem>
-</file>
-
-<file path=customXml/itemProps4.xml><?xml version="1.0" encoding="utf-8"?>
-<ds:datastoreItem xmlns:ds="http://schemas.openxmlformats.org/officeDocument/2006/customXml" ds:itemID="{875F6811-D051-463B-A7E6-DFE4823BBA27}">
-  <ds:schemaRefs>
-    <ds:schemaRef ds:uri="http://schemas.microsoft.com/sharepoint/v3/contenttype/forms"/>
-  </ds:schemaRefs>
-</ds:datastoreItem>
 </file>
</xml_diff>

<commit_message>
zase chybka a pokračování v doku
</commit_message>
<xml_diff>
--- a/v3.0/dokumentace.docx
+++ b/v3.0/dokumentace.docx
@@ -2312,7 +2312,7 @@
         </w:rPr>
         <w:fldChar w:fldCharType="separate"/>
       </w:r>
-      <w:hyperlink w:anchor="_Toc95248473" w:history="1">
+      <w:hyperlink w:anchor="_Toc95425513" w:history="1">
         <w:r>
           <w:rPr>
             <w:rStyle w:val="Hypertextovodkaz"/>
@@ -2356,7 +2356,7 @@
             <w:noProof/>
             <w:webHidden/>
           </w:rPr>
-          <w:instrText xml:space="preserve"> PAGEREF _Toc95248473 \h </w:instrText>
+          <w:instrText xml:space="preserve"> PAGEREF _Toc95425513 \h </w:instrText>
         </w:r>
         <w:r>
           <w:rPr>
@@ -2401,7 +2401,7 @@
           <w:lang w:eastAsia="cs-CZ"/>
         </w:rPr>
       </w:pPr>
-      <w:hyperlink w:anchor="_Toc95248474" w:history="1">
+      <w:hyperlink w:anchor="_Toc95425514" w:history="1">
         <w:r>
           <w:rPr>
             <w:rStyle w:val="Hypertextovodkaz"/>
@@ -2445,7 +2445,7 @@
             <w:noProof/>
             <w:webHidden/>
           </w:rPr>
-          <w:instrText xml:space="preserve"> PAGEREF _Toc95248474 \h </w:instrText>
+          <w:instrText xml:space="preserve"> PAGEREF _Toc95425514 \h </w:instrText>
         </w:r>
         <w:r>
           <w:rPr>
@@ -2490,7 +2490,7 @@
           <w:lang w:eastAsia="cs-CZ"/>
         </w:rPr>
       </w:pPr>
-      <w:hyperlink w:anchor="_Toc95248475" w:history="1">
+      <w:hyperlink w:anchor="_Toc95425515" w:history="1">
         <w:r>
           <w:rPr>
             <w:rStyle w:val="Hypertextovodkaz"/>
@@ -2534,7 +2534,7 @@
             <w:noProof/>
             <w:webHidden/>
           </w:rPr>
-          <w:instrText xml:space="preserve"> PAGEREF _Toc95248475 \h </w:instrText>
+          <w:instrText xml:space="preserve"> PAGEREF _Toc95425515 \h </w:instrText>
         </w:r>
         <w:r>
           <w:rPr>
@@ -2554,7 +2554,7 @@
             <w:noProof/>
             <w:webHidden/>
           </w:rPr>
-          <w:t>9</w:t>
+          <w:t>10</w:t>
         </w:r>
         <w:r>
           <w:rPr>
@@ -2579,7 +2579,7 @@
           <w:lang w:eastAsia="cs-CZ"/>
         </w:rPr>
       </w:pPr>
-      <w:hyperlink w:anchor="_Toc95248476" w:history="1">
+      <w:hyperlink w:anchor="_Toc95425516" w:history="1">
         <w:r>
           <w:rPr>
             <w:rStyle w:val="Hypertextovodkaz"/>
@@ -2623,7 +2623,7 @@
             <w:noProof/>
             <w:webHidden/>
           </w:rPr>
-          <w:instrText xml:space="preserve"> PAGEREF _Toc95248476 \h </w:instrText>
+          <w:instrText xml:space="preserve"> PAGEREF _Toc95425516 \h </w:instrText>
         </w:r>
         <w:r>
           <w:rPr>
@@ -2643,7 +2643,7 @@
             <w:noProof/>
             <w:webHidden/>
           </w:rPr>
-          <w:t>9</w:t>
+          <w:t>10</w:t>
         </w:r>
         <w:r>
           <w:rPr>
@@ -2668,7 +2668,7 @@
           <w:lang w:eastAsia="cs-CZ"/>
         </w:rPr>
       </w:pPr>
-      <w:hyperlink w:anchor="_Toc95248477" w:history="1">
+      <w:hyperlink w:anchor="_Toc95425517" w:history="1">
         <w:r>
           <w:rPr>
             <w:rStyle w:val="Hypertextovodkaz"/>
@@ -2712,7 +2712,7 @@
             <w:noProof/>
             <w:webHidden/>
           </w:rPr>
-          <w:instrText xml:space="preserve"> PAGEREF _Toc95248477 \h </w:instrText>
+          <w:instrText xml:space="preserve"> PAGEREF _Toc95425517 \h </w:instrText>
         </w:r>
         <w:r>
           <w:rPr>
@@ -2732,7 +2732,7 @@
             <w:noProof/>
             <w:webHidden/>
           </w:rPr>
-          <w:t>10</w:t>
+          <w:t>11</w:t>
         </w:r>
         <w:r>
           <w:rPr>
@@ -2757,7 +2757,7 @@
           <w:lang w:eastAsia="cs-CZ"/>
         </w:rPr>
       </w:pPr>
-      <w:hyperlink w:anchor="_Toc95248478" w:history="1">
+      <w:hyperlink w:anchor="_Toc95425518" w:history="1">
         <w:r>
           <w:rPr>
             <w:rStyle w:val="Hypertextovodkaz"/>
@@ -2801,7 +2801,7 @@
             <w:noProof/>
             <w:webHidden/>
           </w:rPr>
-          <w:instrText xml:space="preserve"> PAGEREF _Toc95248478 \h </w:instrText>
+          <w:instrText xml:space="preserve"> PAGEREF _Toc95425518 \h </w:instrText>
         </w:r>
         <w:r>
           <w:rPr>
@@ -2821,7 +2821,7 @@
             <w:noProof/>
             <w:webHidden/>
           </w:rPr>
-          <w:t>10</w:t>
+          <w:t>11</w:t>
         </w:r>
         <w:r>
           <w:rPr>
@@ -2846,7 +2846,7 @@
           <w:lang w:eastAsia="cs-CZ"/>
         </w:rPr>
       </w:pPr>
-      <w:hyperlink w:anchor="_Toc95248479" w:history="1">
+      <w:hyperlink w:anchor="_Toc95425519" w:history="1">
         <w:r>
           <w:rPr>
             <w:rStyle w:val="Hypertextovodkaz"/>
@@ -2890,7 +2890,7 @@
             <w:noProof/>
             <w:webHidden/>
           </w:rPr>
-          <w:instrText xml:space="preserve"> PAGEREF _Toc95248479 \h </w:instrText>
+          <w:instrText xml:space="preserve"> PAGEREF _Toc95425519 \h </w:instrText>
         </w:r>
         <w:r>
           <w:rPr>
@@ -2910,7 +2910,7 @@
             <w:noProof/>
             <w:webHidden/>
           </w:rPr>
-          <w:t>10</w:t>
+          <w:t>11</w:t>
         </w:r>
         <w:r>
           <w:rPr>
@@ -2935,7 +2935,7 @@
           <w:lang w:eastAsia="cs-CZ"/>
         </w:rPr>
       </w:pPr>
-      <w:hyperlink w:anchor="_Toc95248480" w:history="1">
+      <w:hyperlink w:anchor="_Toc95425520" w:history="1">
         <w:r>
           <w:rPr>
             <w:rStyle w:val="Hypertextovodkaz"/>
@@ -2979,7 +2979,7 @@
             <w:noProof/>
             <w:webHidden/>
           </w:rPr>
-          <w:instrText xml:space="preserve"> PAGEREF _Toc95248480 \h </w:instrText>
+          <w:instrText xml:space="preserve"> PAGEREF _Toc95425520 \h </w:instrText>
         </w:r>
         <w:r>
           <w:rPr>
@@ -2999,7 +2999,7 @@
             <w:noProof/>
             <w:webHidden/>
           </w:rPr>
-          <w:t>11</w:t>
+          <w:t>12</w:t>
         </w:r>
         <w:r>
           <w:rPr>
@@ -3024,7 +3024,7 @@
           <w:lang w:eastAsia="cs-CZ"/>
         </w:rPr>
       </w:pPr>
-      <w:hyperlink w:anchor="_Toc95248481" w:history="1">
+      <w:hyperlink w:anchor="_Toc95425521" w:history="1">
         <w:r>
           <w:rPr>
             <w:rStyle w:val="Hypertextovodkaz"/>
@@ -3068,7 +3068,7 @@
             <w:noProof/>
             <w:webHidden/>
           </w:rPr>
-          <w:instrText xml:space="preserve"> PAGEREF _Toc95248481 \h </w:instrText>
+          <w:instrText xml:space="preserve"> PAGEREF _Toc95425521 \h </w:instrText>
         </w:r>
         <w:r>
           <w:rPr>
@@ -3088,7 +3088,7 @@
             <w:noProof/>
             <w:webHidden/>
           </w:rPr>
-          <w:t>11</w:t>
+          <w:t>12</w:t>
         </w:r>
         <w:r>
           <w:rPr>
@@ -3113,7 +3113,7 @@
           <w:lang w:eastAsia="cs-CZ"/>
         </w:rPr>
       </w:pPr>
-      <w:hyperlink w:anchor="_Toc95248482" w:history="1">
+      <w:hyperlink w:anchor="_Toc95425522" w:history="1">
         <w:r>
           <w:rPr>
             <w:rStyle w:val="Hypertextovodkaz"/>
@@ -3157,7 +3157,7 @@
             <w:noProof/>
             <w:webHidden/>
           </w:rPr>
-          <w:instrText xml:space="preserve"> PAGEREF _Toc95248482 \h </w:instrText>
+          <w:instrText xml:space="preserve"> PAGEREF _Toc95425522 \h </w:instrText>
         </w:r>
         <w:r>
           <w:rPr>
@@ -3177,7 +3177,7 @@
             <w:noProof/>
             <w:webHidden/>
           </w:rPr>
-          <w:t>11</w:t>
+          <w:t>12</w:t>
         </w:r>
         <w:r>
           <w:rPr>
@@ -3202,7 +3202,7 @@
           <w:lang w:eastAsia="cs-CZ"/>
         </w:rPr>
       </w:pPr>
-      <w:hyperlink w:anchor="_Toc95248483" w:history="1">
+      <w:hyperlink w:anchor="_Toc95425523" w:history="1">
         <w:r>
           <w:rPr>
             <w:rStyle w:val="Hypertextovodkaz"/>
@@ -3246,7 +3246,7 @@
             <w:noProof/>
             <w:webHidden/>
           </w:rPr>
-          <w:instrText xml:space="preserve"> PAGEREF _Toc95248483 \h </w:instrText>
+          <w:instrText xml:space="preserve"> PAGEREF _Toc95425523 \h </w:instrText>
         </w:r>
         <w:r>
           <w:rPr>
@@ -3266,7 +3266,7 @@
             <w:noProof/>
             <w:webHidden/>
           </w:rPr>
-          <w:t>12</w:t>
+          <w:t>13</w:t>
         </w:r>
         <w:r>
           <w:rPr>
@@ -3291,7 +3291,7 @@
           <w:lang w:eastAsia="cs-CZ"/>
         </w:rPr>
       </w:pPr>
-      <w:hyperlink w:anchor="_Toc95248484" w:history="1">
+      <w:hyperlink w:anchor="_Toc95425524" w:history="1">
         <w:r>
           <w:rPr>
             <w:rStyle w:val="Hypertextovodkaz"/>
@@ -3335,7 +3335,7 @@
             <w:noProof/>
             <w:webHidden/>
           </w:rPr>
-          <w:instrText xml:space="preserve"> PAGEREF _Toc95248484 \h </w:instrText>
+          <w:instrText xml:space="preserve"> PAGEREF _Toc95425524 \h </w:instrText>
         </w:r>
         <w:r>
           <w:rPr>
@@ -3355,7 +3355,7 @@
             <w:noProof/>
             <w:webHidden/>
           </w:rPr>
-          <w:t>12</w:t>
+          <w:t>13</w:t>
         </w:r>
         <w:r>
           <w:rPr>
@@ -3380,7 +3380,7 @@
           <w:lang w:eastAsia="cs-CZ"/>
         </w:rPr>
       </w:pPr>
-      <w:hyperlink w:anchor="_Toc95248485" w:history="1">
+      <w:hyperlink w:anchor="_Toc95425525" w:history="1">
         <w:r>
           <w:rPr>
             <w:rStyle w:val="Hypertextovodkaz"/>
@@ -3424,7 +3424,7 @@
             <w:noProof/>
             <w:webHidden/>
           </w:rPr>
-          <w:instrText xml:space="preserve"> PAGEREF _Toc95248485 \h </w:instrText>
+          <w:instrText xml:space="preserve"> PAGEREF _Toc95425525 \h </w:instrText>
         </w:r>
         <w:r>
           <w:rPr>
@@ -3444,7 +3444,7 @@
             <w:noProof/>
             <w:webHidden/>
           </w:rPr>
-          <w:t>12</w:t>
+          <w:t>13</w:t>
         </w:r>
         <w:r>
           <w:rPr>
@@ -3469,7 +3469,7 @@
           <w:lang w:eastAsia="cs-CZ"/>
         </w:rPr>
       </w:pPr>
-      <w:hyperlink w:anchor="_Toc95248486" w:history="1">
+      <w:hyperlink w:anchor="_Toc95425526" w:history="1">
         <w:r>
           <w:rPr>
             <w:rStyle w:val="Hypertextovodkaz"/>
@@ -3513,7 +3513,7 @@
             <w:noProof/>
             <w:webHidden/>
           </w:rPr>
-          <w:instrText xml:space="preserve"> PAGEREF _Toc95248486 \h </w:instrText>
+          <w:instrText xml:space="preserve"> PAGEREF _Toc95425526 \h </w:instrText>
         </w:r>
         <w:r>
           <w:rPr>
@@ -3533,7 +3533,7 @@
             <w:noProof/>
             <w:webHidden/>
           </w:rPr>
-          <w:t>13</w:t>
+          <w:t>14</w:t>
         </w:r>
         <w:r>
           <w:rPr>
@@ -3558,7 +3558,7 @@
           <w:lang w:eastAsia="cs-CZ"/>
         </w:rPr>
       </w:pPr>
-      <w:hyperlink w:anchor="_Toc95248487" w:history="1">
+      <w:hyperlink w:anchor="_Toc95425527" w:history="1">
         <w:r>
           <w:rPr>
             <w:rStyle w:val="Hypertextovodkaz"/>
@@ -3602,7 +3602,7 @@
             <w:noProof/>
             <w:webHidden/>
           </w:rPr>
-          <w:instrText xml:space="preserve"> PAGEREF _Toc95248487 \h </w:instrText>
+          <w:instrText xml:space="preserve"> PAGEREF _Toc95425527 \h </w:instrText>
         </w:r>
         <w:r>
           <w:rPr>
@@ -3622,7 +3622,7 @@
             <w:noProof/>
             <w:webHidden/>
           </w:rPr>
-          <w:t>13</w:t>
+          <w:t>14</w:t>
         </w:r>
         <w:r>
           <w:rPr>
@@ -3647,7 +3647,7 @@
           <w:lang w:eastAsia="cs-CZ"/>
         </w:rPr>
       </w:pPr>
-      <w:hyperlink w:anchor="_Toc95248488" w:history="1">
+      <w:hyperlink w:anchor="_Toc95425528" w:history="1">
         <w:r>
           <w:rPr>
             <w:rStyle w:val="Hypertextovodkaz"/>
@@ -3691,7 +3691,7 @@
             <w:noProof/>
             <w:webHidden/>
           </w:rPr>
-          <w:instrText xml:space="preserve"> PAGEREF _Toc95248488 \h </w:instrText>
+          <w:instrText xml:space="preserve"> PAGEREF _Toc95425528 \h </w:instrText>
         </w:r>
         <w:r>
           <w:rPr>
@@ -3711,7 +3711,7 @@
             <w:noProof/>
             <w:webHidden/>
           </w:rPr>
-          <w:t>14</w:t>
+          <w:t>15</w:t>
         </w:r>
         <w:r>
           <w:rPr>
@@ -3736,7 +3736,7 @@
           <w:lang w:eastAsia="cs-CZ"/>
         </w:rPr>
       </w:pPr>
-      <w:hyperlink w:anchor="_Toc95248489" w:history="1">
+      <w:hyperlink w:anchor="_Toc95425529" w:history="1">
         <w:r>
           <w:rPr>
             <w:rStyle w:val="Hypertextovodkaz"/>
@@ -3780,7 +3780,7 @@
             <w:noProof/>
             <w:webHidden/>
           </w:rPr>
-          <w:instrText xml:space="preserve"> PAGEREF _Toc95248489 \h </w:instrText>
+          <w:instrText xml:space="preserve"> PAGEREF _Toc95425529 \h </w:instrText>
         </w:r>
         <w:r>
           <w:rPr>
@@ -3800,7 +3800,7 @@
             <w:noProof/>
             <w:webHidden/>
           </w:rPr>
-          <w:t>15</w:t>
+          <w:t>16</w:t>
         </w:r>
         <w:r>
           <w:rPr>
@@ -3825,7 +3825,7 @@
           <w:lang w:eastAsia="cs-CZ"/>
         </w:rPr>
       </w:pPr>
-      <w:hyperlink w:anchor="_Toc95248490" w:history="1">
+      <w:hyperlink w:anchor="_Toc95425530" w:history="1">
         <w:r>
           <w:rPr>
             <w:rStyle w:val="Hypertextovodkaz"/>
@@ -3869,7 +3869,7 @@
             <w:noProof/>
             <w:webHidden/>
           </w:rPr>
-          <w:instrText xml:space="preserve"> PAGEREF _Toc95248490 \h </w:instrText>
+          <w:instrText xml:space="preserve"> PAGEREF _Toc95425530 \h </w:instrText>
         </w:r>
         <w:r>
           <w:rPr>
@@ -3889,7 +3889,7 @@
             <w:noProof/>
             <w:webHidden/>
           </w:rPr>
-          <w:t>17</w:t>
+          <w:t>18</w:t>
         </w:r>
         <w:r>
           <w:rPr>
@@ -3914,7 +3914,7 @@
           <w:lang w:eastAsia="cs-CZ"/>
         </w:rPr>
       </w:pPr>
-      <w:hyperlink w:anchor="_Toc95248491" w:history="1">
+      <w:hyperlink w:anchor="_Toc95425531" w:history="1">
         <w:r>
           <w:rPr>
             <w:rStyle w:val="Hypertextovodkaz"/>
@@ -3958,7 +3958,7 @@
             <w:noProof/>
             <w:webHidden/>
           </w:rPr>
-          <w:instrText xml:space="preserve"> PAGEREF _Toc95248491 \h </w:instrText>
+          <w:instrText xml:space="preserve"> PAGEREF _Toc95425531 \h </w:instrText>
         </w:r>
         <w:r>
           <w:rPr>
@@ -3978,7 +3978,7 @@
             <w:noProof/>
             <w:webHidden/>
           </w:rPr>
-          <w:t>17</w:t>
+          <w:t>18</w:t>
         </w:r>
         <w:r>
           <w:rPr>
@@ -4003,7 +4003,7 @@
           <w:lang w:eastAsia="cs-CZ"/>
         </w:rPr>
       </w:pPr>
-      <w:hyperlink w:anchor="_Toc95248492" w:history="1">
+      <w:hyperlink w:anchor="_Toc95425532" w:history="1">
         <w:r>
           <w:rPr>
             <w:rStyle w:val="Hypertextovodkaz"/>
@@ -4047,7 +4047,7 @@
             <w:noProof/>
             <w:webHidden/>
           </w:rPr>
-          <w:instrText xml:space="preserve"> PAGEREF _Toc95248492 \h </w:instrText>
+          <w:instrText xml:space="preserve"> PAGEREF _Toc95425532 \h </w:instrText>
         </w:r>
         <w:r>
           <w:rPr>
@@ -4067,7 +4067,7 @@
             <w:noProof/>
             <w:webHidden/>
           </w:rPr>
-          <w:t>17</w:t>
+          <w:t>18</w:t>
         </w:r>
         <w:r>
           <w:rPr>
@@ -4092,7 +4092,7 @@
           <w:lang w:eastAsia="cs-CZ"/>
         </w:rPr>
       </w:pPr>
-      <w:hyperlink w:anchor="_Toc95248493" w:history="1">
+      <w:hyperlink w:anchor="_Toc95425533" w:history="1">
         <w:r>
           <w:rPr>
             <w:rStyle w:val="Hypertextovodkaz"/>
@@ -4136,7 +4136,7 @@
             <w:noProof/>
             <w:webHidden/>
           </w:rPr>
-          <w:instrText xml:space="preserve"> PAGEREF _Toc95248493 \h </w:instrText>
+          <w:instrText xml:space="preserve"> PAGEREF _Toc95425533 \h </w:instrText>
         </w:r>
         <w:r>
           <w:rPr>
@@ -4156,7 +4156,7 @@
             <w:noProof/>
             <w:webHidden/>
           </w:rPr>
-          <w:t>19</w:t>
+          <w:t>20</w:t>
         </w:r>
         <w:r>
           <w:rPr>
@@ -4181,7 +4181,7 @@
           <w:lang w:eastAsia="cs-CZ"/>
         </w:rPr>
       </w:pPr>
-      <w:hyperlink w:anchor="_Toc95248494" w:history="1">
+      <w:hyperlink w:anchor="_Toc95425534" w:history="1">
         <w:r>
           <w:rPr>
             <w:rStyle w:val="Hypertextovodkaz"/>
@@ -4225,7 +4225,7 @@
             <w:noProof/>
             <w:webHidden/>
           </w:rPr>
-          <w:instrText xml:space="preserve"> PAGEREF _Toc95248494 \h </w:instrText>
+          <w:instrText xml:space="preserve"> PAGEREF _Toc95425534 \h </w:instrText>
         </w:r>
         <w:r>
           <w:rPr>
@@ -4245,7 +4245,7 @@
             <w:noProof/>
             <w:webHidden/>
           </w:rPr>
-          <w:t>19</w:t>
+          <w:t>20</w:t>
         </w:r>
         <w:r>
           <w:rPr>
@@ -4270,7 +4270,7 @@
           <w:lang w:eastAsia="cs-CZ"/>
         </w:rPr>
       </w:pPr>
-      <w:hyperlink w:anchor="_Toc95248495" w:history="1">
+      <w:hyperlink w:anchor="_Toc95425535" w:history="1">
         <w:r>
           <w:rPr>
             <w:rStyle w:val="Hypertextovodkaz"/>
@@ -4314,7 +4314,7 @@
             <w:noProof/>
             <w:webHidden/>
           </w:rPr>
-          <w:instrText xml:space="preserve"> PAGEREF _Toc95248495 \h </w:instrText>
+          <w:instrText xml:space="preserve"> PAGEREF _Toc95425535 \h </w:instrText>
         </w:r>
         <w:r>
           <w:rPr>
@@ -4334,7 +4334,7 @@
             <w:noProof/>
             <w:webHidden/>
           </w:rPr>
-          <w:t>19</w:t>
+          <w:t>20</w:t>
         </w:r>
         <w:r>
           <w:rPr>
@@ -4359,7 +4359,7 @@
           <w:lang w:eastAsia="cs-CZ"/>
         </w:rPr>
       </w:pPr>
-      <w:hyperlink w:anchor="_Toc95248496" w:history="1">
+      <w:hyperlink w:anchor="_Toc95425536" w:history="1">
         <w:r>
           <w:rPr>
             <w:rStyle w:val="Hypertextovodkaz"/>
@@ -4403,7 +4403,7 @@
             <w:noProof/>
             <w:webHidden/>
           </w:rPr>
-          <w:instrText xml:space="preserve"> PAGEREF _Toc95248496 \h </w:instrText>
+          <w:instrText xml:space="preserve"> PAGEREF _Toc95425536 \h </w:instrText>
         </w:r>
         <w:r>
           <w:rPr>
@@ -4423,7 +4423,7 @@
             <w:noProof/>
             <w:webHidden/>
           </w:rPr>
-          <w:t>19</w:t>
+          <w:t>20</w:t>
         </w:r>
         <w:r>
           <w:rPr>
@@ -4448,7 +4448,7 @@
           <w:lang w:eastAsia="cs-CZ"/>
         </w:rPr>
       </w:pPr>
-      <w:hyperlink w:anchor="_Toc95248497" w:history="1">
+      <w:hyperlink w:anchor="_Toc95425537" w:history="1">
         <w:r>
           <w:rPr>
             <w:rStyle w:val="Hypertextovodkaz"/>
@@ -4492,7 +4492,7 @@
             <w:noProof/>
             <w:webHidden/>
           </w:rPr>
-          <w:instrText xml:space="preserve"> PAGEREF _Toc95248497 \h </w:instrText>
+          <w:instrText xml:space="preserve"> PAGEREF _Toc95425537 \h </w:instrText>
         </w:r>
         <w:r>
           <w:rPr>
@@ -4512,7 +4512,7 @@
             <w:noProof/>
             <w:webHidden/>
           </w:rPr>
-          <w:t>19</w:t>
+          <w:t>20</w:t>
         </w:r>
         <w:r>
           <w:rPr>
@@ -4537,7 +4537,7 @@
           <w:lang w:eastAsia="cs-CZ"/>
         </w:rPr>
       </w:pPr>
-      <w:hyperlink w:anchor="_Toc95248498" w:history="1">
+      <w:hyperlink w:anchor="_Toc95425538" w:history="1">
         <w:r>
           <w:rPr>
             <w:rStyle w:val="Hypertextovodkaz"/>
@@ -4581,7 +4581,7 @@
             <w:noProof/>
             <w:webHidden/>
           </w:rPr>
-          <w:instrText xml:space="preserve"> PAGEREF _Toc95248498 \h </w:instrText>
+          <w:instrText xml:space="preserve"> PAGEREF _Toc95425538 \h </w:instrText>
         </w:r>
         <w:r>
           <w:rPr>
@@ -4601,7 +4601,7 @@
             <w:noProof/>
             <w:webHidden/>
           </w:rPr>
-          <w:t>19</w:t>
+          <w:t>20</w:t>
         </w:r>
         <w:r>
           <w:rPr>
@@ -4626,7 +4626,7 @@
           <w:lang w:eastAsia="cs-CZ"/>
         </w:rPr>
       </w:pPr>
-      <w:hyperlink w:anchor="_Toc95248499" w:history="1">
+      <w:hyperlink w:anchor="_Toc95425539" w:history="1">
         <w:r>
           <w:rPr>
             <w:rStyle w:val="Hypertextovodkaz"/>
@@ -4670,7 +4670,7 @@
             <w:noProof/>
             <w:webHidden/>
           </w:rPr>
-          <w:instrText xml:space="preserve"> PAGEREF _Toc95248499 \h </w:instrText>
+          <w:instrText xml:space="preserve"> PAGEREF _Toc95425539 \h </w:instrText>
         </w:r>
         <w:r>
           <w:rPr>
@@ -4690,7 +4690,7 @@
             <w:noProof/>
             <w:webHidden/>
           </w:rPr>
-          <w:t>19</w:t>
+          <w:t>20</w:t>
         </w:r>
         <w:r>
           <w:rPr>
@@ -4715,7 +4715,7 @@
           <w:lang w:eastAsia="cs-CZ"/>
         </w:rPr>
       </w:pPr>
-      <w:hyperlink w:anchor="_Toc95248500" w:history="1">
+      <w:hyperlink w:anchor="_Toc95425540" w:history="1">
         <w:r>
           <w:rPr>
             <w:rStyle w:val="Hypertextovodkaz"/>
@@ -4759,7 +4759,7 @@
             <w:noProof/>
             <w:webHidden/>
           </w:rPr>
-          <w:instrText xml:space="preserve"> PAGEREF _Toc95248500 \h </w:instrText>
+          <w:instrText xml:space="preserve"> PAGEREF _Toc95425540 \h </w:instrText>
         </w:r>
         <w:r>
           <w:rPr>
@@ -4779,7 +4779,7 @@
             <w:noProof/>
             <w:webHidden/>
           </w:rPr>
-          <w:t>21</w:t>
+          <w:t>22</w:t>
         </w:r>
         <w:r>
           <w:rPr>
@@ -4804,7 +4804,7 @@
           <w:lang w:eastAsia="cs-CZ"/>
         </w:rPr>
       </w:pPr>
-      <w:hyperlink w:anchor="_Toc95248501" w:history="1">
+      <w:hyperlink w:anchor="_Toc95425541" w:history="1">
         <w:r>
           <w:rPr>
             <w:rStyle w:val="Hypertextovodkaz"/>
@@ -4848,7 +4848,7 @@
             <w:noProof/>
             <w:webHidden/>
           </w:rPr>
-          <w:instrText xml:space="preserve"> PAGEREF _Toc95248501 \h </w:instrText>
+          <w:instrText xml:space="preserve"> PAGEREF _Toc95425541 \h </w:instrText>
         </w:r>
         <w:r>
           <w:rPr>
@@ -4868,7 +4868,7 @@
             <w:noProof/>
             <w:webHidden/>
           </w:rPr>
-          <w:t>22</w:t>
+          <w:t>23</w:t>
         </w:r>
         <w:r>
           <w:rPr>
@@ -4893,7 +4893,7 @@
           <w:lang w:eastAsia="cs-CZ"/>
         </w:rPr>
       </w:pPr>
-      <w:hyperlink w:anchor="_Toc95248502" w:history="1">
+      <w:hyperlink w:anchor="_Toc95425542" w:history="1">
         <w:r>
           <w:rPr>
             <w:rStyle w:val="Hypertextovodkaz"/>
@@ -4937,7 +4937,7 @@
             <w:noProof/>
             <w:webHidden/>
           </w:rPr>
-          <w:instrText xml:space="preserve"> PAGEREF _Toc95248502 \h </w:instrText>
+          <w:instrText xml:space="preserve"> PAGEREF _Toc95425542 \h </w:instrText>
         </w:r>
         <w:r>
           <w:rPr>
@@ -4957,7 +4957,7 @@
             <w:noProof/>
             <w:webHidden/>
           </w:rPr>
-          <w:t>23</w:t>
+          <w:t>24</w:t>
         </w:r>
         <w:r>
           <w:rPr>
@@ -4982,7 +4982,7 @@
           <w:lang w:eastAsia="cs-CZ"/>
         </w:rPr>
       </w:pPr>
-      <w:hyperlink w:anchor="_Toc95248503" w:history="1">
+      <w:hyperlink w:anchor="_Toc95425543" w:history="1">
         <w:r>
           <w:rPr>
             <w:rStyle w:val="Hypertextovodkaz"/>
@@ -5026,7 +5026,7 @@
             <w:noProof/>
             <w:webHidden/>
           </w:rPr>
-          <w:instrText xml:space="preserve"> PAGEREF _Toc95248503 \h </w:instrText>
+          <w:instrText xml:space="preserve"> PAGEREF _Toc95425543 \h </w:instrText>
         </w:r>
         <w:r>
           <w:rPr>
@@ -5046,7 +5046,7 @@
             <w:noProof/>
             <w:webHidden/>
           </w:rPr>
-          <w:t>24</w:t>
+          <w:t>25</w:t>
         </w:r>
         <w:r>
           <w:rPr>
@@ -5071,7 +5071,7 @@
           <w:lang w:eastAsia="cs-CZ"/>
         </w:rPr>
       </w:pPr>
-      <w:hyperlink w:anchor="_Toc95248504" w:history="1">
+      <w:hyperlink w:anchor="_Toc95425544" w:history="1">
         <w:r>
           <w:rPr>
             <w:rStyle w:val="Hypertextovodkaz"/>
@@ -5115,7 +5115,7 @@
             <w:noProof/>
             <w:webHidden/>
           </w:rPr>
-          <w:instrText xml:space="preserve"> PAGEREF _Toc95248504 \h </w:instrText>
+          <w:instrText xml:space="preserve"> PAGEREF _Toc95425544 \h </w:instrText>
         </w:r>
         <w:r>
           <w:rPr>
@@ -5135,7 +5135,7 @@
             <w:noProof/>
             <w:webHidden/>
           </w:rPr>
-          <w:t>25</w:t>
+          <w:t>26</w:t>
         </w:r>
         <w:r>
           <w:rPr>
@@ -5160,7 +5160,7 @@
           <w:lang w:eastAsia="cs-CZ"/>
         </w:rPr>
       </w:pPr>
-      <w:hyperlink w:anchor="_Toc95248505" w:history="1">
+      <w:hyperlink w:anchor="_Toc95425545" w:history="1">
         <w:r>
           <w:rPr>
             <w:rStyle w:val="Hypertextovodkaz"/>
@@ -5204,7 +5204,7 @@
             <w:noProof/>
             <w:webHidden/>
           </w:rPr>
-          <w:instrText xml:space="preserve"> PAGEREF _Toc95248505 \h </w:instrText>
+          <w:instrText xml:space="preserve"> PAGEREF _Toc95425545 \h </w:instrText>
         </w:r>
         <w:r>
           <w:rPr>
@@ -5224,7 +5224,7 @@
             <w:noProof/>
             <w:webHidden/>
           </w:rPr>
-          <w:t>25</w:t>
+          <w:t>26</w:t>
         </w:r>
         <w:r>
           <w:rPr>
@@ -5249,7 +5249,7 @@
           <w:lang w:eastAsia="cs-CZ"/>
         </w:rPr>
       </w:pPr>
-      <w:hyperlink w:anchor="_Toc95248506" w:history="1">
+      <w:hyperlink w:anchor="_Toc95425546" w:history="1">
         <w:r>
           <w:rPr>
             <w:rStyle w:val="Hypertextovodkaz"/>
@@ -5293,7 +5293,7 @@
             <w:noProof/>
             <w:webHidden/>
           </w:rPr>
-          <w:instrText xml:space="preserve"> PAGEREF _Toc95248506 \h </w:instrText>
+          <w:instrText xml:space="preserve"> PAGEREF _Toc95425546 \h </w:instrText>
         </w:r>
         <w:r>
           <w:rPr>
@@ -5313,7 +5313,7 @@
             <w:noProof/>
             <w:webHidden/>
           </w:rPr>
-          <w:t>25</w:t>
+          <w:t>26</w:t>
         </w:r>
         <w:r>
           <w:rPr>
@@ -5338,7 +5338,7 @@
           <w:lang w:eastAsia="cs-CZ"/>
         </w:rPr>
       </w:pPr>
-      <w:hyperlink w:anchor="_Toc95248507" w:history="1">
+      <w:hyperlink w:anchor="_Toc95425547" w:history="1">
         <w:r>
           <w:rPr>
             <w:rStyle w:val="Hypertextovodkaz"/>
@@ -5382,7 +5382,7 @@
             <w:noProof/>
             <w:webHidden/>
           </w:rPr>
-          <w:instrText xml:space="preserve"> PAGEREF _Toc95248507 \h </w:instrText>
+          <w:instrText xml:space="preserve"> PAGEREF _Toc95425547 \h </w:instrText>
         </w:r>
         <w:r>
           <w:rPr>
@@ -5402,7 +5402,7 @@
             <w:noProof/>
             <w:webHidden/>
           </w:rPr>
-          <w:t>26</w:t>
+          <w:t>27</w:t>
         </w:r>
         <w:r>
           <w:rPr>
@@ -5461,7 +5461,7 @@
       <w:pPr>
         <w:pStyle w:val="Nadpis1"/>
       </w:pPr>
-      <w:bookmarkStart w:id="1" w:name="_Toc95248473"/>
+      <w:bookmarkStart w:id="1" w:name="_Toc95425513"/>
       <w:r>
         <w:lastRenderedPageBreak/>
         <w:t>Úvod</w:t>
@@ -5583,7 +5583,7 @@
       <w:pPr>
         <w:pStyle w:val="Nadpis1"/>
       </w:pPr>
-      <w:bookmarkStart w:id="2" w:name="_Toc95248474"/>
+      <w:bookmarkStart w:id="2" w:name="_Toc95425514"/>
       <w:r>
         <w:lastRenderedPageBreak/>
         <w:t>Hardwarová část</w:t>
@@ -5592,17 +5592,318 @@
     </w:p>
     <w:p>
       <w:r>
+        <w:t xml:space="preserve">Pro vestavbu zdroje byla zvolena plechová část pouzdra vyřazené mechaniky CD-ROM. Pro přední a zadní kryt byla zvolena metoda 3D tisku. Zařízení je zamýšleno v I. třídě ochrany, jestli jí však zcela splňuje nebylo ověřeno. </w:t>
+      </w:r>
+      <w:r>
+        <w:t xml:space="preserve">Odvod tepla je zajištěn aktivně pomocí 40mm ventilátoru. Vstup vzduchu je zajištěn ze spodní strany zdroje otvory v plechu výstup je pak umístěn na zadní straně kde se nachází </w:t>
+      </w:r>
+      <w:r>
+        <w:t>ve</w:t>
+      </w:r>
+      <w:r>
+        <w:t>n</w:t>
+      </w:r>
+      <w:r>
+        <w:t>tilátor</w:t>
+      </w:r>
+      <w:r>
+        <w:t>.</w:t>
+      </w:r>
+    </w:p>
+    <w:p>
+      <w:pPr>
+        <w:keepNext/>
+      </w:pPr>
+      <w:r>
         <w:rPr>
           <w:noProof/>
         </w:rPr>
         <w:drawing>
-          <wp:anchor distT="0" distB="0" distL="114300" distR="114300" simplePos="0" relativeHeight="251661312" behindDoc="0" locked="0" layoutInCell="1" allowOverlap="1" wp14:anchorId="49DEA7B2" wp14:editId="02122E80">
+          <wp:inline distT="0" distB="0" distL="0" distR="0" wp14:anchorId="466F2B7E" wp14:editId="0803C16C">
+            <wp:extent cx="5752465" cy="4635500"/>
+            <wp:effectExtent l="0" t="0" r="635" b="0"/>
+            <wp:docPr id="13" name="Obrázek 13"/>
+            <wp:cNvGraphicFramePr>
+              <a:graphicFrameLocks xmlns:a="http://schemas.openxmlformats.org/drawingml/2006/main" noChangeAspect="1"/>
+            </wp:cNvGraphicFramePr>
+            <a:graphic xmlns:a="http://schemas.openxmlformats.org/drawingml/2006/main">
+              <a:graphicData uri="http://schemas.openxmlformats.org/drawingml/2006/picture">
+                <pic:pic xmlns:pic="http://schemas.openxmlformats.org/drawingml/2006/picture">
+                  <pic:nvPicPr>
+                    <pic:cNvPr id="0" name="Picture 2"/>
+                    <pic:cNvPicPr>
+                      <a:picLocks noChangeAspect="1" noChangeArrowheads="1"/>
+                    </pic:cNvPicPr>
+                  </pic:nvPicPr>
+                  <pic:blipFill>
+                    <a:blip r:embed="rId11">
+                      <a:extLst>
+                        <a:ext uri="{28A0092B-C50C-407E-A947-70E740481C1C}">
+                          <a14:useLocalDpi xmlns:a14="http://schemas.microsoft.com/office/drawing/2010/main" val="0"/>
+                        </a:ext>
+                      </a:extLst>
+                    </a:blip>
+                    <a:srcRect/>
+                    <a:stretch>
+                      <a:fillRect/>
+                    </a:stretch>
+                  </pic:blipFill>
+                  <pic:spPr bwMode="auto">
+                    <a:xfrm>
+                      <a:off x="0" y="0"/>
+                      <a:ext cx="5752465" cy="4635500"/>
+                    </a:xfrm>
+                    <a:prstGeom prst="rect">
+                      <a:avLst/>
+                    </a:prstGeom>
+                    <a:noFill/>
+                    <a:ln>
+                      <a:noFill/>
+                    </a:ln>
+                  </pic:spPr>
+                </pic:pic>
+              </a:graphicData>
+            </a:graphic>
+          </wp:inline>
+        </w:drawing>
+      </w:r>
+    </w:p>
+    <w:p>
+      <w:pPr>
+        <w:pStyle w:val="Titulek"/>
+      </w:pPr>
+      <w:bookmarkStart w:id="3" w:name="_Toc95425574"/>
+      <w:r>
+        <w:t xml:space="preserve">Obrázek </w:t>
+      </w:r>
+      <w:fldSimple w:instr=" SEQ Obrázek \* ARABIC ">
+        <w:r>
+          <w:rPr>
+            <w:noProof/>
+          </w:rPr>
+          <w:t>1</w:t>
+        </w:r>
+      </w:fldSimple>
+      <w:r>
+        <w:t>: přehled základních komponent zdroje</w:t>
+      </w:r>
+      <w:bookmarkEnd w:id="3"/>
+    </w:p>
+    <w:tbl>
+      <w:tblPr>
+        <w:tblStyle w:val="Mkatabulky"/>
+        <w:tblW w:w="0" w:type="auto"/>
+        <w:tblInd w:w="279" w:type="dxa"/>
+        <w:tblLook w:val="04A0" w:firstRow="1" w:lastRow="0" w:firstColumn="1" w:lastColumn="0" w:noHBand="0" w:noVBand="1"/>
+      </w:tblPr>
+      <w:tblGrid>
+        <w:gridCol w:w="4701"/>
+        <w:gridCol w:w="4082"/>
+      </w:tblGrid>
+      <w:tr>
+        <w:trPr>
+          <w:trHeight w:val="3227"/>
+        </w:trPr>
+        <w:tc>
+          <w:tcPr>
+            <w:tcW w:w="4701" w:type="dxa"/>
+            <w:tcBorders>
+              <w:top w:val="nil"/>
+              <w:left w:val="nil"/>
+              <w:bottom w:val="nil"/>
+              <w:right w:val="nil"/>
+            </w:tcBorders>
+          </w:tcPr>
+          <w:p>
+            <w:pPr>
+              <w:pStyle w:val="Odstavecseseznamem"/>
+              <w:numPr>
+                <w:ilvl w:val="0"/>
+                <w:numId w:val="6"/>
+              </w:numPr>
+            </w:pPr>
+            <w:r>
+              <w:t>Zadní kryt</w:t>
+            </w:r>
+          </w:p>
+          <w:p>
+            <w:pPr>
+              <w:pStyle w:val="Odstavecseseznamem"/>
+              <w:numPr>
+                <w:ilvl w:val="0"/>
+                <w:numId w:val="6"/>
+              </w:numPr>
+            </w:pPr>
+            <w:r>
+              <w:t>Clona obtoku vzduchu</w:t>
+            </w:r>
+          </w:p>
+          <w:p>
+            <w:pPr>
+              <w:pStyle w:val="Odstavecseseznamem"/>
+              <w:numPr>
+                <w:ilvl w:val="0"/>
+                <w:numId w:val="6"/>
+              </w:numPr>
+            </w:pPr>
+            <w:r>
+              <w:t>Chladič lineárního regulátoru napětí</w:t>
+            </w:r>
+          </w:p>
+          <w:p>
+            <w:pPr>
+              <w:pStyle w:val="Odstavecseseznamem"/>
+              <w:numPr>
+                <w:ilvl w:val="0"/>
+                <w:numId w:val="6"/>
+              </w:numPr>
+            </w:pPr>
+            <w:r>
+              <w:t>Chladič regulátoru proudu</w:t>
+            </w:r>
+          </w:p>
+          <w:p>
+            <w:pPr>
+              <w:pStyle w:val="Odstavecseseznamem"/>
+              <w:numPr>
+                <w:ilvl w:val="0"/>
+                <w:numId w:val="6"/>
+              </w:numPr>
+            </w:pPr>
+            <w:r>
+              <w:t>Výstupní zdířky</w:t>
+            </w:r>
+          </w:p>
+          <w:p>
+            <w:pPr>
+              <w:pStyle w:val="Odstavecseseznamem"/>
+              <w:numPr>
+                <w:ilvl w:val="0"/>
+                <w:numId w:val="6"/>
+              </w:numPr>
+            </w:pPr>
+            <w:r>
+              <w:t>OEM zdroj</w:t>
+            </w:r>
+          </w:p>
+          <w:p>
+            <w:pPr>
+              <w:pStyle w:val="Odstavecseseznamem"/>
+              <w:ind w:left="0"/>
+            </w:pPr>
+          </w:p>
+        </w:tc>
+        <w:tc>
+          <w:tcPr>
+            <w:tcW w:w="4082" w:type="dxa"/>
+            <w:tcBorders>
+              <w:top w:val="nil"/>
+              <w:left w:val="nil"/>
+              <w:bottom w:val="nil"/>
+              <w:right w:val="nil"/>
+            </w:tcBorders>
+          </w:tcPr>
+          <w:p>
+            <w:pPr>
+              <w:pStyle w:val="Odstavecseseznamem"/>
+              <w:numPr>
+                <w:ilvl w:val="0"/>
+                <w:numId w:val="6"/>
+              </w:numPr>
+            </w:pPr>
+            <w:r>
+              <w:t>DPS ovládacích tlačítek</w:t>
+            </w:r>
+          </w:p>
+          <w:p>
+            <w:pPr>
+              <w:pStyle w:val="Odstavecseseznamem"/>
+              <w:numPr>
+                <w:ilvl w:val="0"/>
+                <w:numId w:val="6"/>
+              </w:numPr>
+            </w:pPr>
+            <w:r>
+              <w:t>DPS enkodéru</w:t>
+            </w:r>
+          </w:p>
+          <w:p>
+            <w:pPr>
+              <w:pStyle w:val="Odstavecseseznamem"/>
+              <w:numPr>
+                <w:ilvl w:val="0"/>
+                <w:numId w:val="6"/>
+              </w:numPr>
+            </w:pPr>
+            <w:r>
+              <w:t>DPS BUCK regulátoru</w:t>
+            </w:r>
+          </w:p>
+          <w:p>
+            <w:pPr>
+              <w:pStyle w:val="Odstavecseseznamem"/>
+              <w:numPr>
+                <w:ilvl w:val="0"/>
+                <w:numId w:val="6"/>
+              </w:numPr>
+            </w:pPr>
+            <w:r>
+              <w:t>DPS řídící desky</w:t>
+            </w:r>
+          </w:p>
+          <w:p>
+            <w:pPr>
+              <w:pStyle w:val="Odstavecseseznamem"/>
+              <w:numPr>
+                <w:ilvl w:val="0"/>
+                <w:numId w:val="6"/>
+              </w:numPr>
+            </w:pPr>
+            <w:r>
+              <w:t>DSP desky lineárních regulátorů</w:t>
+            </w:r>
+          </w:p>
+          <w:p>
+            <w:pPr>
+              <w:pStyle w:val="Odstavecseseznamem"/>
+              <w:numPr>
+                <w:ilvl w:val="0"/>
+                <w:numId w:val="6"/>
+              </w:numPr>
+            </w:pPr>
+            <w:r>
+              <w:t>Přední kryt</w:t>
+            </w:r>
+          </w:p>
+          <w:p>
+            <w:pPr>
+              <w:pStyle w:val="Odstavecseseznamem"/>
+              <w:ind w:left="0"/>
+            </w:pPr>
+          </w:p>
+        </w:tc>
+      </w:tr>
+    </w:tbl>
+    <w:p>
+      <w:r>
+        <w:lastRenderedPageBreak/>
+        <w:t>Uchycení vodorovně umístěných PCB je zajištěno pomocí plastových úchytek vlastního návrhu. Jsou 6mm vysoké a obsahují 2 závitové vložky M2, jejíž středy jsou vzdálené 6,3m, které jsou umístěny na opačných stranách příchytky. Jejich účelem je zajistit dostatečnou izolaci mezi DPS a kovovým obalem zařízení jež je uzemněn. Krom podložek jsou tyto desky ze spodní strany opatřeny také folií která by měla minimalizovat riziko zkratu i pokud dojde například prudkým nárazem k rozlomení úchytky.</w:t>
+      </w:r>
+    </w:p>
+    <w:p/>
+    <w:p>
+      <w:r>
+        <w:rPr>
+          <w:noProof/>
+        </w:rPr>
+        <w:drawing>
+          <wp:anchor distT="0" distB="0" distL="114300" distR="114300" simplePos="0" relativeHeight="251661312" behindDoc="0" locked="0" layoutInCell="1" allowOverlap="1" wp14:anchorId="49DEA7B2" wp14:editId="392DC3B6">
             <wp:simplePos x="0" y="0"/>
             <wp:positionH relativeFrom="column">
-              <wp:posOffset>-387350</wp:posOffset>
+              <wp:posOffset>-281940</wp:posOffset>
             </wp:positionH>
             <wp:positionV relativeFrom="paragraph">
-              <wp:posOffset>638810</wp:posOffset>
+              <wp:posOffset>0</wp:posOffset>
             </wp:positionV>
             <wp:extent cx="3345815" cy="4953635"/>
             <wp:effectExtent l="0" t="0" r="6985" b="0"/>
@@ -5619,7 +5920,7 @@
                     <pic:cNvPicPr/>
                   </pic:nvPicPr>
                   <pic:blipFill>
-                    <a:blip r:embed="rId11">
+                    <a:blip r:embed="rId12">
                       <a:extLst>
                         <a:ext uri="{28A0092B-C50C-407E-A947-70E740481C1C}">
                           <a14:useLocalDpi xmlns:a14="http://schemas.microsoft.com/office/drawing/2010/main" val="0"/>
@@ -5652,22 +5953,30 @@
         </w:drawing>
       </w:r>
       <w:r>
+        <w:t xml:space="preserve">Z elektrického hlediska sestává zdroj z několika částí. Silová část je tvořena třemi v sérii řazenými regulátory. </w:t>
+      </w:r>
+      <w:r>
+        <w:t>Regulátor napětí a regulátor proudu jsou v obvody zapojeny permanentně, spínaný regulátor napětí je do obvodu přiřazován pokud lineárním regulátorům postačuje pro udržení požadovaných výstupních veličin napětí nižší než 24V. Za pomoci přepínacích relátek lze také výstup zdroje zcela odstavit. Signální část zajišťující řízení a ovládání je pevně přichycena k ovládacímu panelu.</w:t>
+      </w:r>
+    </w:p>
+    <w:p>
+      <w:r>
         <w:rPr>
           <w:noProof/>
         </w:rPr>
         <mc:AlternateContent>
           <mc:Choice Requires="wps">
             <w:drawing>
-              <wp:anchor distT="0" distB="0" distL="114300" distR="114300" simplePos="0" relativeHeight="251663360" behindDoc="0" locked="0" layoutInCell="1" allowOverlap="1" wp14:anchorId="4B962410" wp14:editId="1D857FCC">
+              <wp:anchor distT="0" distB="0" distL="114300" distR="114300" simplePos="0" relativeHeight="251663360" behindDoc="0" locked="0" layoutInCell="1" allowOverlap="1" wp14:anchorId="4B962410" wp14:editId="430FE395">
                 <wp:simplePos x="0" y="0"/>
                 <wp:positionH relativeFrom="column">
-                  <wp:posOffset>-387350</wp:posOffset>
+                  <wp:posOffset>815</wp:posOffset>
                 </wp:positionH>
                 <wp:positionV relativeFrom="paragraph">
-                  <wp:posOffset>5810250</wp:posOffset>
+                  <wp:posOffset>2045970</wp:posOffset>
                 </wp:positionV>
-                <wp:extent cx="3454400" cy="635"/>
-                <wp:effectExtent l="0" t="0" r="0" b="0"/>
+                <wp:extent cx="3042920" cy="635"/>
+                <wp:effectExtent l="0" t="0" r="5080" b="8255"/>
                 <wp:wrapSquare wrapText="bothSides"/>
                 <wp:docPr id="4" name="Textové pole 4"/>
                 <wp:cNvGraphicFramePr/>
@@ -5678,7 +5987,7 @@
                       <wps:spPr>
                         <a:xfrm>
                           <a:off x="0" y="0"/>
-                          <a:ext cx="3454400" cy="635"/>
+                          <a:ext cx="3042920" cy="635"/>
                         </a:xfrm>
                         <a:prstGeom prst="rect">
                           <a:avLst/>
@@ -5700,35 +6009,22 @@
                                 <w:sz w:val="24"/>
                               </w:rPr>
                             </w:pPr>
-                            <w:bookmarkStart w:id="3" w:name="_Toc95246311"/>
+                            <w:bookmarkStart w:id="4" w:name="_Toc95425575"/>
                             <w:r>
                               <w:t xml:space="preserve">Obrázek </w:t>
                             </w:r>
-                            <w:r>
-                              <w:fldChar w:fldCharType="begin"/>
-                            </w:r>
-                            <w:r>
-                              <w:instrText xml:space="preserve"> SEQ Obrázek \* ARABIC </w:instrText>
-                            </w:r>
-                            <w:r>
-                              <w:fldChar w:fldCharType="separate"/>
-                            </w:r>
-                            <w:r>
-                              <w:rPr>
-                                <w:noProof/>
-                              </w:rPr>
-                              <w:t>1</w:t>
-                            </w:r>
-                            <w:r>
-                              <w:rPr>
-                                <w:noProof/>
-                              </w:rPr>
-                              <w:fldChar w:fldCharType="end"/>
-                            </w:r>
+                            <w:fldSimple w:instr=" SEQ Obrázek \* ARABIC ">
+                              <w:r>
+                                <w:rPr>
+                                  <w:noProof/>
+                                </w:rPr>
+                                <w:t>2</w:t>
+                              </w:r>
+                            </w:fldSimple>
                             <w:r>
                               <w:t>:blokové schéma silové části</w:t>
                             </w:r>
-                            <w:bookmarkEnd w:id="3"/>
+                            <w:bookmarkEnd w:id="4"/>
                           </w:p>
                         </w:txbxContent>
                       </wps:txbx>
@@ -5741,6 +6037,9 @@
                     </wps:wsp>
                   </a:graphicData>
                 </a:graphic>
+                <wp14:sizeRelH relativeFrom="margin">
+                  <wp14:pctWidth>0</wp14:pctWidth>
+                </wp14:sizeRelH>
               </wp:anchor>
             </w:drawing>
           </mc:Choice>
@@ -5750,7 +6049,7 @@
                 <v:stroke joinstyle="miter"/>
                 <v:path gradientshapeok="t" o:connecttype="rect"/>
               </v:shapetype>
-              <v:shape id="Textové pole 4" o:spid="_x0000_s1026" type="#_x0000_t202" style="position:absolute;left:0;text-align:left;margin-left:-30.5pt;margin-top:457.5pt;width:272pt;height:.05pt;z-index:251663360;visibility:visible;mso-wrap-style:square;mso-wrap-distance-left:9pt;mso-wrap-distance-top:0;mso-wrap-distance-right:9pt;mso-wrap-distance-bottom:0;mso-position-horizontal:absolute;mso-position-horizontal-relative:text;mso-position-vertical:absolute;mso-position-vertical-relative:text;v-text-anchor:top" o:gfxdata="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" stroked="f">
+              <v:shape id="Textové pole 4" o:spid="_x0000_s1026" type="#_x0000_t202" style="position:absolute;left:0;text-align:left;margin-left:.05pt;margin-top:161.1pt;width:239.6pt;height:.05pt;z-index:251663360;visibility:visible;mso-wrap-style:square;mso-width-percent:0;mso-wrap-distance-left:9pt;mso-wrap-distance-top:0;mso-wrap-distance-right:9pt;mso-wrap-distance-bottom:0;mso-position-horizontal:absolute;mso-position-horizontal-relative:text;mso-position-vertical:absolute;mso-position-vertical-relative:text;mso-width-percent:0;mso-width-relative:margin;v-text-anchor:top" o:gfxdata="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" stroked="f">
                 <v:textbox style="mso-fit-shape-to-text:t" inset="0,0,0,0">
                   <w:txbxContent>
                     <w:p>
@@ -5761,35 +6060,22 @@
                           <w:sz w:val="24"/>
                         </w:rPr>
                       </w:pPr>
-                      <w:bookmarkStart w:id="4" w:name="_Toc95246311"/>
+                      <w:bookmarkStart w:id="5" w:name="_Toc95425575"/>
                       <w:r>
                         <w:t xml:space="preserve">Obrázek </w:t>
                       </w:r>
-                      <w:r>
-                        <w:fldChar w:fldCharType="begin"/>
-                      </w:r>
-                      <w:r>
-                        <w:instrText xml:space="preserve"> SEQ Obrázek \* ARABIC </w:instrText>
-                      </w:r>
-                      <w:r>
-                        <w:fldChar w:fldCharType="separate"/>
-                      </w:r>
-                      <w:r>
-                        <w:rPr>
-                          <w:noProof/>
-                        </w:rPr>
-                        <w:t>1</w:t>
-                      </w:r>
-                      <w:r>
-                        <w:rPr>
-                          <w:noProof/>
-                        </w:rPr>
-                        <w:fldChar w:fldCharType="end"/>
-                      </w:r>
+                      <w:fldSimple w:instr=" SEQ Obrázek \* ARABIC ">
+                        <w:r>
+                          <w:rPr>
+                            <w:noProof/>
+                          </w:rPr>
+                          <w:t>2</w:t>
+                        </w:r>
+                      </w:fldSimple>
                       <w:r>
                         <w:t>:blokové schéma silové části</w:t>
                       </w:r>
-                      <w:bookmarkEnd w:id="4"/>
+                      <w:bookmarkEnd w:id="5"/>
                     </w:p>
                   </w:txbxContent>
                 </v:textbox>
@@ -5800,46 +6086,22 @@
         </mc:AlternateContent>
       </w:r>
       <w:r>
-        <w:t xml:space="preserve">Pro vestavbu zdroje byla zvolena plechová část pouzdra vyřazené mechaniky CD-ROM. Pro přední a zadní kryt byla zvolena metoda 3D tisku. Zařízení je zamýšleno v I. třídě ochrany, jestli jí však zcela splňuje nebylo ověřeno. </w:t>
-      </w:r>
-      <w:r>
-        <w:t xml:space="preserve">Odvod tepla je zajištěn aktivně pomocí 40mm ventilátoru. Vstup vzduchu je zajištěn ze spodní strany zdroje otvory v plechu výstup je pak umístěn na zadní straně kde se nachází </w:t>
+        <w:t xml:space="preserve">Zdroj sestává z několika desek plošného spoje, které byly vyrobeny svépomocí </w:t>
       </w:r>
       <w:proofErr w:type="spellStart"/>
       <w:r>
-        <w:t>vetilátor</w:t>
+        <w:t>fotocestou</w:t>
       </w:r>
       <w:proofErr w:type="spellEnd"/>
       <w:r>
-        <w:t>.</w:t>
-      </w:r>
-    </w:p>
-    <w:p>
-      <w:r>
-        <w:t xml:space="preserve">Z elektrického hlediska sestává zdroj z několika částí. Silová část je tvořena třemi v sérii řazenými regulátory. </w:t>
-      </w:r>
-      <w:r>
-        <w:t>Regulátor napětí a regulátor proudu jsou v obvody zapojeny permanentně, spínaný regulátor napětí je do obvodu přiřazován pokud lineárním regulátorům postačuje pro udržení požadovaných výstupních veličin napětí nižší než 24V. Za pomoci přepínacích relátek lze také výstup zdroje zcela odstavit. Signální část zajišťující řízení a ovládání je pevně přichycena k ovládacímu panelu.</w:t>
-      </w:r>
-    </w:p>
-    <w:p>
-      <w:r>
-        <w:t xml:space="preserve">Zdroj sestává z několika desek plošného spoje, které byly vyrobeny svépomocí </w:t>
+        <w:t xml:space="preserve">, v důsledku toho že tato metoda výroby v naších podmínkách neumožňuje </w:t>
       </w:r>
       <w:proofErr w:type="spellStart"/>
       <w:r>
-        <w:t>fotocestou</w:t>
+        <w:t>prokovení</w:t>
       </w:r>
       <w:proofErr w:type="spellEnd"/>
       <w:r>
-        <w:t xml:space="preserve">, v důsledku toho že tato metoda výroby v naších podmínkách neumožňuje </w:t>
-      </w:r>
-      <w:proofErr w:type="spellStart"/>
-      <w:r>
-        <w:t>prokovení</w:t>
-      </w:r>
-      <w:proofErr w:type="spellEnd"/>
-      <w:r>
         <w:t xml:space="preserve"> je nutno u THT součástek vždy přivést vodivou cestu na spodní stranu desky tak aby je bylo možno pájkou se součástkou vodivě spojit. V důsledku toho jsou na některých místech umístěny propojky jednotlivých stran desky u konektorů.</w:t>
       </w:r>
     </w:p>
@@ -5847,12 +6109,12 @@
       <w:pPr>
         <w:pStyle w:val="Nadpis2"/>
       </w:pPr>
-      <w:bookmarkStart w:id="5" w:name="_Toc95248475"/>
+      <w:bookmarkStart w:id="6" w:name="_Toc95425515"/>
       <w:r>
         <w:lastRenderedPageBreak/>
         <w:t>Ovládací panel</w:t>
       </w:r>
-      <w:bookmarkEnd w:id="5"/>
+      <w:bookmarkEnd w:id="6"/>
     </w:p>
     <w:p>
       <w:pPr>
@@ -5880,7 +6142,7 @@
                     </pic:cNvPicPr>
                   </pic:nvPicPr>
                   <pic:blipFill>
-                    <a:blip r:embed="rId12" cstate="print">
+                    <a:blip r:embed="rId13" cstate="print">
                       <a:extLst>
                         <a:ext uri="{28A0092B-C50C-407E-A947-70E740481C1C}">
                           <a14:useLocalDpi xmlns:a14="http://schemas.microsoft.com/office/drawing/2010/main" val="0"/>
@@ -5916,70 +6178,44 @@
       <w:pPr>
         <w:pStyle w:val="Titulek"/>
       </w:pPr>
-      <w:bookmarkStart w:id="6" w:name="_Toc95246312"/>
+      <w:bookmarkStart w:id="7" w:name="_Toc95425576"/>
       <w:r>
         <w:t xml:space="preserve">Obrázek </w:t>
       </w:r>
-      <w:r>
-        <w:fldChar w:fldCharType="begin"/>
-      </w:r>
-      <w:r>
-        <w:instrText xml:space="preserve"> SEQ Obrázek \* ARABIC </w:instrText>
-      </w:r>
-      <w:r>
-        <w:fldChar w:fldCharType="separate"/>
-      </w:r>
-      <w:r>
-        <w:rPr>
-          <w:noProof/>
-        </w:rPr>
-        <w:t>2</w:t>
-      </w:r>
-      <w:r>
-        <w:rPr>
-          <w:noProof/>
-        </w:rPr>
-        <w:fldChar w:fldCharType="end"/>
-      </w:r>
+      <w:fldSimple w:instr=" SEQ Obrázek \* ARABIC ">
+        <w:r>
+          <w:rPr>
+            <w:noProof/>
+          </w:rPr>
+          <w:t>3</w:t>
+        </w:r>
+      </w:fldSimple>
       <w:r>
         <w:t>: ovládací panel</w:t>
       </w:r>
-      <w:bookmarkEnd w:id="6"/>
+      <w:bookmarkEnd w:id="7"/>
     </w:p>
     <w:p>
       <w:pPr>
         <w:pStyle w:val="Titulek"/>
         <w:keepNext/>
       </w:pPr>
-      <w:bookmarkStart w:id="7" w:name="_Toc95140169"/>
+      <w:bookmarkStart w:id="8" w:name="_Toc95140169"/>
       <w:r>
         <w:t xml:space="preserve">Tabulka </w:t>
       </w:r>
-      <w:r>
-        <w:fldChar w:fldCharType="begin"/>
-      </w:r>
-      <w:r>
-        <w:instrText xml:space="preserve"> SEQ Tabulka \* ARABIC </w:instrText>
-      </w:r>
-      <w:r>
-        <w:fldChar w:fldCharType="separate"/>
-      </w:r>
-      <w:r>
-        <w:rPr>
-          <w:noProof/>
-        </w:rPr>
-        <w:t>1</w:t>
-      </w:r>
-      <w:r>
-        <w:rPr>
-          <w:noProof/>
-        </w:rPr>
-        <w:fldChar w:fldCharType="end"/>
-      </w:r>
+      <w:fldSimple w:instr=" SEQ Tabulka \* ARABIC ">
+        <w:r>
+          <w:rPr>
+            <w:noProof/>
+          </w:rPr>
+          <w:t>1</w:t>
+        </w:r>
+      </w:fldSimple>
       <w:r>
         <w:t>: přehled ovládacích prvků</w:t>
       </w:r>
-      <w:bookmarkEnd w:id="7"/>
+      <w:bookmarkEnd w:id="8"/>
     </w:p>
     <w:tbl>
       <w:tblPr>
@@ -6257,11 +6493,11 @@
       <w:pPr>
         <w:pStyle w:val="Nadpis3"/>
       </w:pPr>
-      <w:bookmarkStart w:id="8" w:name="_Toc95248476"/>
+      <w:bookmarkStart w:id="9" w:name="_Toc95425516"/>
       <w:r>
         <w:t>Enkodér</w:t>
       </w:r>
-      <w:bookmarkEnd w:id="8"/>
+      <w:bookmarkEnd w:id="9"/>
       <w:r>
         <w:t xml:space="preserve"> </w:t>
       </w:r>
@@ -6792,11 +7028,11 @@
       <w:pPr>
         <w:pStyle w:val="Nadpis3"/>
       </w:pPr>
-      <w:bookmarkStart w:id="9" w:name="_Toc95248477"/>
+      <w:bookmarkStart w:id="10" w:name="_Toc95425517"/>
       <w:r>
         <w:t>Tlačítka</w:t>
       </w:r>
-      <w:bookmarkEnd w:id="9"/>
+      <w:bookmarkEnd w:id="10"/>
     </w:p>
     <w:p>
       <w:r>
@@ -6842,11 +7078,11 @@
       <w:pPr>
         <w:pStyle w:val="Nadpis3"/>
       </w:pPr>
-      <w:bookmarkStart w:id="10" w:name="_Toc95248478"/>
+      <w:bookmarkStart w:id="11" w:name="_Toc95425518"/>
       <w:r>
         <w:t>Ergonomie</w:t>
       </w:r>
-      <w:bookmarkEnd w:id="10"/>
+      <w:bookmarkEnd w:id="11"/>
     </w:p>
     <w:p>
       <w:r>
@@ -6886,11 +7122,11 @@
       <w:pPr>
         <w:pStyle w:val="Nadpis3"/>
       </w:pPr>
-      <w:bookmarkStart w:id="11" w:name="_Toc95248479"/>
+      <w:bookmarkStart w:id="12" w:name="_Toc95425519"/>
       <w:r>
         <w:t>Mechanické provedení</w:t>
       </w:r>
-      <w:bookmarkEnd w:id="11"/>
+      <w:bookmarkEnd w:id="12"/>
     </w:p>
     <w:p>
       <w:r>
@@ -6941,11 +7177,11 @@
       <w:pPr>
         <w:pStyle w:val="Nadpis2"/>
       </w:pPr>
-      <w:bookmarkStart w:id="12" w:name="_Toc95248480"/>
+      <w:bookmarkStart w:id="13" w:name="_Toc95425520"/>
       <w:r>
         <w:t>Řídící deska</w:t>
       </w:r>
-      <w:bookmarkEnd w:id="12"/>
+      <w:bookmarkEnd w:id="13"/>
     </w:p>
     <w:p>
       <w:r>
@@ -6993,11 +7229,11 @@
       <w:pPr>
         <w:pStyle w:val="Nadpis3"/>
       </w:pPr>
-      <w:bookmarkStart w:id="13" w:name="_Toc95248481"/>
+      <w:bookmarkStart w:id="14" w:name="_Toc95425521"/>
       <w:r>
         <w:t>Napájení MCU</w:t>
       </w:r>
-      <w:bookmarkEnd w:id="13"/>
+      <w:bookmarkEnd w:id="14"/>
     </w:p>
     <w:p>
       <w:r>
@@ -7011,11 +7247,11 @@
       <w:pPr>
         <w:pStyle w:val="Nadpis3"/>
       </w:pPr>
-      <w:bookmarkStart w:id="14" w:name="_Toc95248482"/>
+      <w:bookmarkStart w:id="15" w:name="_Toc95425522"/>
       <w:r>
         <w:t>Převodník logických úrovní</w:t>
       </w:r>
-      <w:bookmarkEnd w:id="14"/>
+      <w:bookmarkEnd w:id="15"/>
     </w:p>
     <w:p>
       <w:pPr>
@@ -7087,7 +7323,7 @@
                     </pic:cNvPicPr>
                   </pic:nvPicPr>
                   <pic:blipFill>
-                    <a:blip r:embed="rId13">
+                    <a:blip r:embed="rId14">
                       <a:extLst>
                         <a:ext uri="{28A0092B-C50C-407E-A947-70E740481C1C}">
                           <a14:useLocalDpi xmlns:a14="http://schemas.microsoft.com/office/drawing/2010/main" val="0"/>
@@ -7127,54 +7363,33 @@
           <w:rFonts w:ascii="Calibri" w:hAnsi="Calibri" w:cs="Calibri"/>
         </w:rPr>
       </w:pPr>
-      <w:bookmarkStart w:id="15" w:name="_Toc95246313"/>
+      <w:bookmarkStart w:id="16" w:name="_Toc95425577"/>
       <w:r>
         <w:t xml:space="preserve">Obrázek </w:t>
       </w:r>
-      <w:r>
-        <w:fldChar w:fldCharType="begin"/>
-      </w:r>
-      <w:r>
-        <w:instrText xml:space="preserve"> SEQ Obrázek \* ARABIC </w:instrText>
-      </w:r>
-      <w:r>
-        <w:fldChar w:fldCharType="separate"/>
-      </w:r>
-      <w:r>
-        <w:rPr>
-          <w:noProof/>
-        </w:rPr>
-        <w:t>3</w:t>
-      </w:r>
-      <w:r>
-        <w:rPr>
-          <w:noProof/>
-        </w:rPr>
-        <w:fldChar w:fldCharType="end"/>
-      </w:r>
-      <w:r>
-        <w:t xml:space="preserve">: převodník log. úrovní (výňatek </w:t>
-      </w:r>
-      <w:proofErr w:type="gramStart"/>
-      <w:r>
-        <w:t>ze</w:t>
-      </w:r>
-      <w:proofErr w:type="gramEnd"/>
-      <w:r>
-        <w:t xml:space="preserve"> schéma řídící desky)</w:t>
-      </w:r>
-      <w:bookmarkEnd w:id="15"/>
+      <w:fldSimple w:instr=" SEQ Obrázek \* ARABIC ">
+        <w:r>
+          <w:rPr>
+            <w:noProof/>
+          </w:rPr>
+          <w:t>4</w:t>
+        </w:r>
+      </w:fldSimple>
+      <w:r>
+        <w:t>: převodník log. úrovní (výňatek ze schéma řídící desky)</w:t>
+      </w:r>
+      <w:bookmarkEnd w:id="16"/>
     </w:p>
     <w:p>
       <w:pPr>
         <w:pStyle w:val="Nadpis3"/>
       </w:pPr>
-      <w:bookmarkStart w:id="16" w:name="_Toc95248483"/>
+      <w:bookmarkStart w:id="17" w:name="_Toc95425523"/>
       <w:r>
         <w:lastRenderedPageBreak/>
         <w:t>Regulace chlazení</w:t>
       </w:r>
-      <w:bookmarkEnd w:id="16"/>
+      <w:bookmarkEnd w:id="17"/>
     </w:p>
     <w:p>
       <w:r>
@@ -7219,11 +7434,11 @@
       <w:pPr>
         <w:pStyle w:val="Nadpis3"/>
       </w:pPr>
-      <w:bookmarkStart w:id="17" w:name="_Toc95248484"/>
+      <w:bookmarkStart w:id="18" w:name="_Toc95425524"/>
       <w:r>
         <w:t>EEPROM</w:t>
       </w:r>
-      <w:bookmarkEnd w:id="17"/>
+      <w:bookmarkEnd w:id="18"/>
     </w:p>
     <w:p>
       <w:r>
@@ -7243,11 +7458,11 @@
       <w:pPr>
         <w:pStyle w:val="Nadpis3"/>
       </w:pPr>
-      <w:bookmarkStart w:id="18" w:name="_Toc95248485"/>
+      <w:bookmarkStart w:id="19" w:name="_Toc95425525"/>
       <w:r>
         <w:t>MCU</w:t>
       </w:r>
-      <w:bookmarkEnd w:id="18"/>
+      <w:bookmarkEnd w:id="19"/>
     </w:p>
     <w:p>
       <w:r>
@@ -7288,35 +7503,22 @@
         <w:pStyle w:val="Titulek"/>
         <w:keepNext/>
       </w:pPr>
-      <w:bookmarkStart w:id="19" w:name="_Toc95140170"/>
+      <w:bookmarkStart w:id="20" w:name="_Toc95140170"/>
       <w:r>
         <w:t xml:space="preserve">Tabulka </w:t>
       </w:r>
-      <w:r>
-        <w:fldChar w:fldCharType="begin"/>
-      </w:r>
-      <w:r>
-        <w:instrText xml:space="preserve"> SEQ Tabulka \* ARABIC </w:instrText>
-      </w:r>
-      <w:r>
-        <w:fldChar w:fldCharType="separate"/>
-      </w:r>
-      <w:r>
-        <w:rPr>
-          <w:noProof/>
-        </w:rPr>
-        <w:t>2</w:t>
-      </w:r>
-      <w:r>
-        <w:rPr>
-          <w:noProof/>
-        </w:rPr>
-        <w:fldChar w:fldCharType="end"/>
-      </w:r>
+      <w:fldSimple w:instr=" SEQ Tabulka \* ARABIC ">
+        <w:r>
+          <w:rPr>
+            <w:noProof/>
+          </w:rPr>
+          <w:t>2</w:t>
+        </w:r>
+      </w:fldSimple>
       <w:r>
         <w:t>: přehled použitých pinů</w:t>
       </w:r>
-      <w:bookmarkEnd w:id="19"/>
+      <w:bookmarkEnd w:id="20"/>
     </w:p>
     <w:tbl>
       <w:tblPr>
@@ -7954,11 +8156,11 @@
       <w:pPr>
         <w:pStyle w:val="Nadpis2"/>
       </w:pPr>
-      <w:bookmarkStart w:id="20" w:name="_Toc95248486"/>
+      <w:bookmarkStart w:id="21" w:name="_Toc95425526"/>
       <w:r>
         <w:t>Buck regulátor</w:t>
       </w:r>
-      <w:bookmarkEnd w:id="20"/>
+      <w:bookmarkEnd w:id="21"/>
     </w:p>
     <w:p>
       <w:r>
@@ -7972,7 +8174,7 @@
       <w:pPr>
         <w:pStyle w:val="Nadpis3"/>
       </w:pPr>
-      <w:bookmarkStart w:id="21" w:name="_Toc95248487"/>
+      <w:bookmarkStart w:id="22" w:name="_Toc95425527"/>
       <w:r>
         <w:t xml:space="preserve">Vlastní obvod </w:t>
       </w:r>
@@ -7984,7 +8186,7 @@
       <w:r>
         <w:t xml:space="preserve"> regulátoru</w:t>
       </w:r>
-      <w:bookmarkEnd w:id="21"/>
+      <w:bookmarkEnd w:id="22"/>
     </w:p>
     <w:p>
       <w:pPr>
@@ -8037,12 +8239,12 @@
       <w:pPr>
         <w:pStyle w:val="Nadpis3"/>
       </w:pPr>
-      <w:bookmarkStart w:id="22" w:name="_Toc95248488"/>
+      <w:bookmarkStart w:id="23" w:name="_Toc95425528"/>
       <w:r>
         <w:lastRenderedPageBreak/>
         <w:t>Stavitelný napěťový dělič</w:t>
       </w:r>
-      <w:bookmarkEnd w:id="22"/>
+      <w:bookmarkEnd w:id="23"/>
     </w:p>
     <w:p>
       <w:pPr>
@@ -8220,7 +8422,7 @@
                     </pic:cNvPicPr>
                   </pic:nvPicPr>
                   <pic:blipFill>
-                    <a:blip r:embed="rId14">
+                    <a:blip r:embed="rId15">
                       <a:extLst>
                         <a:ext uri="{28A0092B-C50C-407E-A947-70E740481C1C}">
                           <a14:useLocalDpi xmlns:a14="http://schemas.microsoft.com/office/drawing/2010/main" val="0"/>
@@ -8421,35 +8623,22 @@
                                 <w:sz w:val="24"/>
                               </w:rPr>
                             </w:pPr>
-                            <w:bookmarkStart w:id="23" w:name="_Toc95246314"/>
+                            <w:bookmarkStart w:id="24" w:name="_Toc95425578"/>
                             <w:r>
                               <w:t xml:space="preserve">Obrázek </w:t>
                             </w:r>
-                            <w:r>
-                              <w:fldChar w:fldCharType="begin"/>
-                            </w:r>
-                            <w:r>
-                              <w:instrText xml:space="preserve"> SEQ Obrázek \* ARABIC </w:instrText>
-                            </w:r>
-                            <w:r>
-                              <w:fldChar w:fldCharType="separate"/>
-                            </w:r>
-                            <w:r>
-                              <w:rPr>
-                                <w:noProof/>
-                              </w:rPr>
-                              <w:t>4</w:t>
-                            </w:r>
-                            <w:r>
-                              <w:rPr>
-                                <w:noProof/>
-                              </w:rPr>
-                              <w:fldChar w:fldCharType="end"/>
-                            </w:r>
+                            <w:fldSimple w:instr=" SEQ Obrázek \* ARABIC ">
+                              <w:r>
+                                <w:rPr>
+                                  <w:noProof/>
+                                </w:rPr>
+                                <w:t>5</w:t>
+                              </w:r>
+                            </w:fldSimple>
                             <w:r>
                               <w:t>: schéma stavitelný dělič</w:t>
                             </w:r>
-                            <w:bookmarkEnd w:id="23"/>
+                            <w:bookmarkEnd w:id="24"/>
                           </w:p>
                         </w:txbxContent>
                       </wps:txbx>
@@ -8478,35 +8667,22 @@
                           <w:sz w:val="24"/>
                         </w:rPr>
                       </w:pPr>
-                      <w:bookmarkStart w:id="24" w:name="_Toc95246314"/>
+                      <w:bookmarkStart w:id="25" w:name="_Toc95425578"/>
                       <w:r>
                         <w:t xml:space="preserve">Obrázek </w:t>
                       </w:r>
-                      <w:r>
-                        <w:fldChar w:fldCharType="begin"/>
-                      </w:r>
-                      <w:r>
-                        <w:instrText xml:space="preserve"> SEQ Obrázek \* ARABIC </w:instrText>
-                      </w:r>
-                      <w:r>
-                        <w:fldChar w:fldCharType="separate"/>
-                      </w:r>
-                      <w:r>
-                        <w:rPr>
-                          <w:noProof/>
-                        </w:rPr>
-                        <w:t>4</w:t>
-                      </w:r>
-                      <w:r>
-                        <w:rPr>
-                          <w:noProof/>
-                        </w:rPr>
-                        <w:fldChar w:fldCharType="end"/>
-                      </w:r>
+                      <w:fldSimple w:instr=" SEQ Obrázek \* ARABIC ">
+                        <w:r>
+                          <w:rPr>
+                            <w:noProof/>
+                          </w:rPr>
+                          <w:t>5</w:t>
+                        </w:r>
+                      </w:fldSimple>
                       <w:r>
                         <w:t>: schéma stavitelný dělič</w:t>
                       </w:r>
-                      <w:bookmarkEnd w:id="24"/>
+                      <w:bookmarkEnd w:id="25"/>
                     </w:p>
                   </w:txbxContent>
                 </v:textbox>
@@ -8531,11 +8707,11 @@
       <w:pPr>
         <w:pStyle w:val="Nadpis3"/>
       </w:pPr>
-      <w:bookmarkStart w:id="25" w:name="_Toc95248489"/>
+      <w:bookmarkStart w:id="26" w:name="_Toc95425529"/>
       <w:r>
         <w:t>Ověření funkčnosti a stanovení přesných hodnot výstupu</w:t>
       </w:r>
-      <w:bookmarkEnd w:id="25"/>
+      <w:bookmarkEnd w:id="26"/>
     </w:p>
     <w:p>
       <w:r>
@@ -8610,35 +8786,22 @@
         <w:pStyle w:val="Titulek"/>
         <w:keepNext/>
       </w:pPr>
-      <w:bookmarkStart w:id="26" w:name="_Toc95140171"/>
+      <w:bookmarkStart w:id="27" w:name="_Toc95140171"/>
       <w:r>
         <w:t xml:space="preserve">Tabulka </w:t>
       </w:r>
-      <w:r>
-        <w:fldChar w:fldCharType="begin"/>
-      </w:r>
-      <w:r>
-        <w:instrText xml:space="preserve"> SEQ Tabulka \* ARABIC </w:instrText>
-      </w:r>
-      <w:r>
-        <w:fldChar w:fldCharType="separate"/>
-      </w:r>
-      <w:r>
-        <w:rPr>
-          <w:noProof/>
-        </w:rPr>
-        <w:t>3</w:t>
-      </w:r>
-      <w:r>
-        <w:rPr>
-          <w:noProof/>
-        </w:rPr>
-        <w:fldChar w:fldCharType="end"/>
-      </w:r>
+      <w:fldSimple w:instr=" SEQ Tabulka \* ARABIC ">
+        <w:r>
+          <w:rPr>
+            <w:noProof/>
+          </w:rPr>
+          <w:t>3</w:t>
+        </w:r>
+      </w:fldSimple>
       <w:r>
         <w:t>: Výstup spínaného regulátoru</w:t>
       </w:r>
-      <w:bookmarkEnd w:id="26"/>
+      <w:bookmarkEnd w:id="27"/>
     </w:p>
     <w:tbl>
       <w:tblPr>
@@ -10880,7 +11043,7 @@
                     </pic:cNvPicPr>
                   </pic:nvPicPr>
                   <pic:blipFill rotWithShape="1">
-                    <a:blip r:embed="rId15">
+                    <a:blip r:embed="rId16">
                       <a:extLst>
                         <a:ext uri="{28A0092B-C50C-407E-A947-70E740481C1C}">
                           <a14:useLocalDpi xmlns:a14="http://schemas.microsoft.com/office/drawing/2010/main" val="0"/>
@@ -10919,41 +11082,28 @@
       <w:pPr>
         <w:pStyle w:val="Titulek"/>
       </w:pPr>
-      <w:bookmarkStart w:id="27" w:name="_Toc95246315"/>
+      <w:bookmarkStart w:id="28" w:name="_Toc95425579"/>
       <w:r>
         <w:t xml:space="preserve">Obrázek </w:t>
       </w:r>
-      <w:r>
-        <w:fldChar w:fldCharType="begin"/>
-      </w:r>
-      <w:r>
-        <w:instrText xml:space="preserve"> SEQ Obrázek \* ARABIC </w:instrText>
-      </w:r>
-      <w:r>
-        <w:fldChar w:fldCharType="separate"/>
+      <w:fldSimple w:instr=" SEQ Obrázek \* ARABIC ">
+        <w:r>
+          <w:rPr>
+            <w:noProof/>
+          </w:rPr>
+          <w:t>6</w:t>
+        </w:r>
+      </w:fldSimple>
+      <w:r>
+        <w:t xml:space="preserve">: příklad </w:t>
       </w:r>
       <w:r>
         <w:rPr>
           <w:noProof/>
         </w:rPr>
-        <w:t>5</w:t>
-      </w:r>
-      <w:r>
-        <w:rPr>
-          <w:noProof/>
-        </w:rPr>
-        <w:fldChar w:fldCharType="end"/>
-      </w:r>
-      <w:r>
-        <w:t xml:space="preserve">: příklad </w:t>
-      </w:r>
-      <w:r>
-        <w:rPr>
-          <w:noProof/>
-        </w:rPr>
         <w:t>zvlnění výstupu</w:t>
       </w:r>
-      <w:bookmarkEnd w:id="27"/>
+      <w:bookmarkEnd w:id="28"/>
     </w:p>
     <w:p>
       <w:pPr>
@@ -10977,7 +11127,7 @@
             <wp:cNvGraphicFramePr/>
             <a:graphic xmlns:a="http://schemas.openxmlformats.org/drawingml/2006/main">
               <a:graphicData uri="http://schemas.openxmlformats.org/drawingml/2006/chart">
-                <c:chart xmlns:c="http://schemas.openxmlformats.org/drawingml/2006/chart" xmlns:r="http://schemas.openxmlformats.org/officeDocument/2006/relationships" r:id="rId16"/>
+                <c:chart xmlns:c="http://schemas.openxmlformats.org/drawingml/2006/chart" xmlns:r="http://schemas.openxmlformats.org/officeDocument/2006/relationships" r:id="rId17"/>
               </a:graphicData>
             </a:graphic>
           </wp:inline>
@@ -10988,73 +11138,58 @@
       <w:pPr>
         <w:pStyle w:val="Titulek"/>
       </w:pPr>
-      <w:bookmarkStart w:id="28" w:name="_Toc95140166"/>
+      <w:bookmarkStart w:id="29" w:name="_Toc95140166"/>
       <w:r>
         <w:t xml:space="preserve">Graf </w:t>
       </w:r>
-      <w:r>
-        <w:fldChar w:fldCharType="begin"/>
-      </w:r>
-      <w:r>
-        <w:instrText xml:space="preserve"> SEQ Graf \* ARABIC </w:instrText>
-      </w:r>
-      <w:r>
-        <w:fldChar w:fldCharType="separate"/>
-      </w:r>
-      <w:r>
-        <w:rPr>
-          <w:noProof/>
-        </w:rPr>
-        <w:t>1</w:t>
-      </w:r>
-      <w:r>
-        <w:rPr>
-          <w:noProof/>
-        </w:rPr>
-        <w:fldChar w:fldCharType="end"/>
-      </w:r>
+      <w:fldSimple w:instr=" SEQ Graf \* ARABIC ">
+        <w:r>
+          <w:rPr>
+            <w:noProof/>
+          </w:rPr>
+          <w:t>1</w:t>
+        </w:r>
+      </w:fldSimple>
       <w:r>
         <w:t>: Výstupní napětí spínaného regulátoru</w:t>
       </w:r>
-      <w:bookmarkEnd w:id="28"/>
+      <w:bookmarkEnd w:id="29"/>
     </w:p>
     <w:p/>
     <w:p>
       <w:pPr>
         <w:pStyle w:val="Nadpis2"/>
       </w:pPr>
-      <w:bookmarkStart w:id="29" w:name="_Toc95248490"/>
+      <w:bookmarkStart w:id="30" w:name="_Toc95425530"/>
       <w:r>
         <w:lastRenderedPageBreak/>
         <w:t>Deska lineárních regulátorů</w:t>
       </w:r>
-      <w:bookmarkEnd w:id="29"/>
+      <w:bookmarkEnd w:id="30"/>
     </w:p>
     <w:p>
       <w:r>
         <w:t xml:space="preserve">Deska </w:t>
       </w:r>
       <w:r>
-        <w:t xml:space="preserve">lineárních regulátorů je centrální deskou celého zařízení, je na ní přivedeno napájení z OEM zdroje které je dále distribuováno do řídící desky a k jednotlivým regulátorům. Na desce se také nacházejí obvody zajišťující </w:t>
-      </w:r>
-      <w:proofErr w:type="gramStart"/>
-      <w:r>
-        <w:t>převod  digitálních</w:t>
-      </w:r>
-      <w:proofErr w:type="gramEnd"/>
-      <w:r>
-        <w:t xml:space="preserve"> hodnot na analogové a úpravu analogových vstupních hodnot tak aby jejich napětí nepřesáhlo 3,3V</w:t>
+        <w:t>lineárních regulátorů je centrální deskou celého zařízení, je na ní přivedeno napájení z OEM zdroje které je dále distribuováno do řídící desky a k jednotlivým regulátorům. Na desce se také nacházejí obvody zajišťující převod</w:t>
+      </w:r>
+      <w:r>
+        <w:t xml:space="preserve"> </w:t>
+      </w:r>
+      <w:r>
+        <w:t>digitálních hodnot na analogové a úpravu analogových vstupních hodnot tak aby jejich napětí nepřesáhlo 3,3V</w:t>
       </w:r>
     </w:p>
     <w:p>
       <w:pPr>
         <w:pStyle w:val="Nadpis3"/>
       </w:pPr>
-      <w:bookmarkStart w:id="30" w:name="_Toc95248491"/>
+      <w:bookmarkStart w:id="31" w:name="_Toc95425531"/>
       <w:r>
         <w:t>Přepínání napájení regulátorů</w:t>
       </w:r>
-      <w:bookmarkEnd w:id="30"/>
+      <w:bookmarkEnd w:id="31"/>
     </w:p>
     <w:p>
       <w:r>
@@ -11117,7 +11252,7 @@
                     </pic:cNvPicPr>
                   </pic:nvPicPr>
                   <pic:blipFill>
-                    <a:blip r:embed="rId17" cstate="print">
+                    <a:blip r:embed="rId18" cstate="print">
                       <a:extLst>
                         <a:ext uri="{28A0092B-C50C-407E-A947-70E740481C1C}">
                           <a14:useLocalDpi xmlns:a14="http://schemas.microsoft.com/office/drawing/2010/main" val="0"/>
@@ -11153,32 +11288,45 @@
       <w:pPr>
         <w:pStyle w:val="Titulek"/>
       </w:pPr>
-      <w:bookmarkStart w:id="31" w:name="_Toc95246316"/>
+      <w:bookmarkStart w:id="32" w:name="_Toc95425580"/>
       <w:r>
         <w:t xml:space="preserve">Obrázek </w:t>
       </w:r>
-      <w:fldSimple w:instr=" SEQ Obrázek \* ARABIC ">
-        <w:r>
-          <w:rPr>
-            <w:noProof/>
-          </w:rPr>
-          <w:t>6</w:t>
-        </w:r>
-      </w:fldSimple>
+      <w:r>
+        <w:fldChar w:fldCharType="begin"/>
+      </w:r>
+      <w:r>
+        <w:instrText xml:space="preserve"> SEQ Obrázek \* ARABIC </w:instrText>
+      </w:r>
+      <w:r>
+        <w:fldChar w:fldCharType="separate"/>
+      </w:r>
+      <w:r>
+        <w:rPr>
+          <w:noProof/>
+        </w:rPr>
+        <w:t>7</w:t>
+      </w:r>
+      <w:r>
+        <w:rPr>
+          <w:noProof/>
+        </w:rPr>
+        <w:fldChar w:fldCharType="end"/>
+      </w:r>
       <w:r>
         <w:t>:schéma kontaktů relé</w:t>
       </w:r>
-      <w:bookmarkEnd w:id="31"/>
+      <w:bookmarkEnd w:id="32"/>
     </w:p>
     <w:p>
       <w:pPr>
         <w:pStyle w:val="Nadpis3"/>
       </w:pPr>
-      <w:bookmarkStart w:id="32" w:name="_Toc95248492"/>
+      <w:bookmarkStart w:id="33" w:name="_Toc95425532"/>
       <w:r>
         <w:t>Lineární zdroj napětí</w:t>
       </w:r>
-      <w:bookmarkEnd w:id="32"/>
+      <w:bookmarkEnd w:id="33"/>
     </w:p>
     <w:p>
       <w:r>
@@ -11215,7 +11363,7 @@
                     </pic:cNvPicPr>
                   </pic:nvPicPr>
                   <pic:blipFill>
-                    <a:blip r:embed="rId18" cstate="print">
+                    <a:blip r:embed="rId19" cstate="print">
                       <a:extLst>
                         <a:ext uri="{28A0092B-C50C-407E-A947-70E740481C1C}">
                           <a14:useLocalDpi xmlns:a14="http://schemas.microsoft.com/office/drawing/2010/main" val="0"/>
@@ -11251,22 +11399,35 @@
       <w:pPr>
         <w:pStyle w:val="Titulek"/>
       </w:pPr>
-      <w:bookmarkStart w:id="33" w:name="_Toc95246317"/>
+      <w:bookmarkStart w:id="34" w:name="_Toc95425581"/>
       <w:r>
         <w:t xml:space="preserve">Obrázek </w:t>
       </w:r>
-      <w:fldSimple w:instr=" SEQ Obrázek \* ARABIC ">
-        <w:r>
-          <w:rPr>
-            <w:noProof/>
-          </w:rPr>
-          <w:t>7</w:t>
-        </w:r>
-      </w:fldSimple>
+      <w:r>
+        <w:fldChar w:fldCharType="begin"/>
+      </w:r>
+      <w:r>
+        <w:instrText xml:space="preserve"> SEQ Obrázek \* ARABIC </w:instrText>
+      </w:r>
+      <w:r>
+        <w:fldChar w:fldCharType="separate"/>
+      </w:r>
+      <w:r>
+        <w:rPr>
+          <w:noProof/>
+        </w:rPr>
+        <w:t>8</w:t>
+      </w:r>
+      <w:r>
+        <w:rPr>
+          <w:noProof/>
+        </w:rPr>
+        <w:fldChar w:fldCharType="end"/>
+      </w:r>
       <w:r>
         <w:t>: schéma regulátoru napětí</w:t>
       </w:r>
-      <w:bookmarkEnd w:id="33"/>
+      <w:bookmarkEnd w:id="34"/>
     </w:p>
     <w:p>
       <w:r>
@@ -11678,72 +11839,77 @@
       <w:pPr>
         <w:pStyle w:val="Nadpis3"/>
       </w:pPr>
-      <w:bookmarkStart w:id="34" w:name="_Toc95248493"/>
+      <w:bookmarkStart w:id="35" w:name="_Toc95425533"/>
+      <w:r>
+        <w:t>Lineární zdroj proudu</w:t>
+      </w:r>
+      <w:bookmarkEnd w:id="35"/>
+    </w:p>
+    <w:p>
+      <w:pPr>
+        <w:pStyle w:val="Nadpis2"/>
+      </w:pPr>
+      <w:bookmarkStart w:id="36" w:name="_Toc95425534"/>
+      <w:r>
+        <w:t>Chlazení</w:t>
+      </w:r>
+      <w:bookmarkEnd w:id="36"/>
+    </w:p>
+    <w:p>
+      <w:r>
+        <w:t xml:space="preserve">Vzhledem k možnému velkému ztrátovému teplu generovanému převážně lineárními regulátory je ve zdroji použito aktivní chlazení. To je dále doplněnou clonou sloužící k oddělení toku vzduchu proudícího ke chladičům výkonových součástek a ke zbytku zařízení. Toto opatření má zmírnit zahřívání součástek v okolí výkonových tranzistorů teplem v nich mařeným. </w:t>
+      </w:r>
+    </w:p>
+    <w:p>
+      <w:pPr>
+        <w:pStyle w:val="Nadpis1"/>
+      </w:pPr>
+      <w:bookmarkStart w:id="37" w:name="_Toc95425535"/>
       <w:r>
         <w:lastRenderedPageBreak/>
-        <w:t>Lineární zdroj proudu</w:t>
-      </w:r>
-      <w:bookmarkEnd w:id="34"/>
+        <w:t>Softwarová část</w:t>
+      </w:r>
+      <w:bookmarkEnd w:id="37"/>
     </w:p>
     <w:p>
       <w:pPr>
         <w:pStyle w:val="Nadpis2"/>
       </w:pPr>
-      <w:bookmarkStart w:id="35" w:name="_Toc95248494"/>
-      <w:r>
-        <w:t>Chlazení</w:t>
-      </w:r>
-      <w:bookmarkEnd w:id="35"/>
-    </w:p>
-    <w:p>
-      <w:pPr>
-        <w:pStyle w:val="Nadpis1"/>
-      </w:pPr>
-      <w:bookmarkStart w:id="36" w:name="_Toc95248495"/>
-      <w:r>
-        <w:t>Softwarová část</w:t>
-      </w:r>
-      <w:bookmarkEnd w:id="36"/>
+      <w:bookmarkStart w:id="38" w:name="_Toc95425536"/>
+      <w:r>
+        <w:t>Standardní pracovní režimy</w:t>
+      </w:r>
+      <w:bookmarkEnd w:id="38"/>
+    </w:p>
+    <w:p>
+      <w:pPr>
+        <w:pStyle w:val="Nadpis3"/>
+      </w:pPr>
+      <w:bookmarkStart w:id="39" w:name="_Toc95425537"/>
+      <w:r>
+        <w:t>Mód 0 – měření</w:t>
+      </w:r>
+      <w:bookmarkEnd w:id="39"/>
     </w:p>
     <w:p>
       <w:pPr>
         <w:pStyle w:val="Nadpis2"/>
       </w:pPr>
-      <w:bookmarkStart w:id="37" w:name="_Toc95248496"/>
-      <w:r>
-        <w:t>Standardní pracovní režimy</w:t>
-      </w:r>
-      <w:bookmarkEnd w:id="37"/>
-    </w:p>
-    <w:p>
-      <w:pPr>
-        <w:pStyle w:val="Nadpis3"/>
-      </w:pPr>
-      <w:bookmarkStart w:id="38" w:name="_Toc95248497"/>
-      <w:r>
-        <w:t>Mód 0 – měření</w:t>
-      </w:r>
-      <w:bookmarkEnd w:id="38"/>
+      <w:bookmarkStart w:id="40" w:name="_Toc95425538"/>
+      <w:r>
+        <w:t>Startovní sekvence</w:t>
+      </w:r>
+      <w:bookmarkEnd w:id="40"/>
     </w:p>
     <w:p>
       <w:pPr>
         <w:pStyle w:val="Nadpis2"/>
       </w:pPr>
-      <w:bookmarkStart w:id="39" w:name="_Toc95248498"/>
-      <w:r>
-        <w:t>Startovní sekvence</w:t>
-      </w:r>
-      <w:bookmarkEnd w:id="39"/>
-    </w:p>
-    <w:p>
-      <w:pPr>
-        <w:pStyle w:val="Nadpis2"/>
-      </w:pPr>
-      <w:bookmarkStart w:id="40" w:name="_Toc95248499"/>
+      <w:bookmarkStart w:id="41" w:name="_Toc95425539"/>
       <w:r>
         <w:t>Detekce poruch</w:t>
       </w:r>
-      <w:bookmarkEnd w:id="40"/>
+      <w:bookmarkEnd w:id="41"/>
     </w:p>
     <w:p>
       <w:r>
@@ -11780,35 +11946,22 @@
         <w:pStyle w:val="Titulek"/>
         <w:keepNext/>
       </w:pPr>
-      <w:bookmarkStart w:id="41" w:name="_Toc95140172"/>
+      <w:bookmarkStart w:id="42" w:name="_Toc95140172"/>
       <w:r>
         <w:t xml:space="preserve">Tabulka </w:t>
       </w:r>
-      <w:r>
-        <w:fldChar w:fldCharType="begin"/>
-      </w:r>
-      <w:r>
-        <w:instrText xml:space="preserve"> SEQ Tabulka \* ARABIC </w:instrText>
-      </w:r>
-      <w:r>
-        <w:fldChar w:fldCharType="separate"/>
-      </w:r>
-      <w:r>
-        <w:rPr>
-          <w:noProof/>
-        </w:rPr>
-        <w:t>4</w:t>
-      </w:r>
-      <w:r>
-        <w:rPr>
-          <w:noProof/>
-        </w:rPr>
-        <w:fldChar w:fldCharType="end"/>
-      </w:r>
+      <w:fldSimple w:instr=" SEQ Tabulka \* ARABIC ">
+        <w:r>
+          <w:rPr>
+            <w:noProof/>
+          </w:rPr>
+          <w:t>4</w:t>
+        </w:r>
+      </w:fldSimple>
       <w:r>
         <w:t>: chybové kódy</w:t>
       </w:r>
-      <w:bookmarkEnd w:id="41"/>
+      <w:bookmarkEnd w:id="42"/>
     </w:p>
     <w:tbl>
       <w:tblPr>
@@ -12175,7 +12328,6 @@
         <w:jc w:val="left"/>
       </w:pPr>
       <w:r>
-        <w:lastRenderedPageBreak/>
         <w:br w:type="page"/>
       </w:r>
     </w:p>
@@ -12183,12 +12335,12 @@
       <w:pPr>
         <w:pStyle w:val="Nadpis1"/>
       </w:pPr>
-      <w:bookmarkStart w:id="42" w:name="_Toc95248500"/>
+      <w:bookmarkStart w:id="43" w:name="_Toc95425540"/>
       <w:r>
         <w:lastRenderedPageBreak/>
         <w:t>Závěr</w:t>
       </w:r>
-      <w:bookmarkEnd w:id="42"/>
+      <w:bookmarkEnd w:id="43"/>
     </w:p>
     <w:p>
       <w:pPr>
@@ -12203,12 +12355,12 @@
       <w:pPr>
         <w:pStyle w:val="Nadpis1"/>
       </w:pPr>
-      <w:bookmarkStart w:id="43" w:name="_Toc95248501"/>
+      <w:bookmarkStart w:id="44" w:name="_Toc95425541"/>
       <w:r>
         <w:lastRenderedPageBreak/>
         <w:t>Zdroje</w:t>
       </w:r>
-      <w:bookmarkEnd w:id="43"/>
+      <w:bookmarkEnd w:id="44"/>
     </w:p>
     <w:p>
       <w:pPr>
@@ -12226,7 +12378,7 @@
       <w:r>
         <w:t xml:space="preserve">ST - STM32F103C8. St.com [online]. 2015 [cit. 2022-01-18]. Dostupné z: </w:t>
       </w:r>
-      <w:hyperlink r:id="rId19" w:history="1">
+      <w:hyperlink r:id="rId20" w:history="1">
         <w:r>
           <w:rPr>
             <w:rStyle w:val="Hypertextovodkaz"/>
@@ -12297,7 +12449,7 @@
       <w:r>
         <w:t xml:space="preserve"> [online]. 2021 [cit. 2022-01-19]. Dostupné z: </w:t>
       </w:r>
-      <w:hyperlink r:id="rId20" w:history="1">
+      <w:hyperlink r:id="rId21" w:history="1">
         <w:r>
           <w:rPr>
             <w:rStyle w:val="Hypertextovodkaz"/>
@@ -12356,7 +12508,7 @@
       <w:r>
         <w:t xml:space="preserve">z: </w:t>
       </w:r>
-      <w:hyperlink r:id="rId21" w:history="1">
+      <w:hyperlink r:id="rId22" w:history="1">
         <w:r>
           <w:rPr>
             <w:rStyle w:val="Hypertextovodkaz"/>
@@ -12375,15 +12527,7 @@
         <w:jc w:val="left"/>
       </w:pPr>
       <w:r>
-        <w:t xml:space="preserve">CIMORADSKÝ, Jan. Regulovaný spínaný zdroj napájený z baterie. Praha, 2019. Bakalářská práce. České vysoké učení technické. Vedoucí práce </w:t>
-      </w:r>
-      <w:proofErr w:type="gramStart"/>
-      <w:r>
-        <w:t>Doc.</w:t>
-      </w:r>
-      <w:proofErr w:type="gramEnd"/>
-      <w:r>
-        <w:t xml:space="preserve"> Dr. Ing. Jiří Hospodka.</w:t>
+        <w:t>CIMORADSKÝ, Jan. Regulovaný spínaný zdroj napájený z baterie. Praha, 2019. Bakalářská práce. České vysoké učení technické. Vedoucí práce Doc. Dr. Ing. Jiří Hospodka.</w:t>
       </w:r>
     </w:p>
     <w:p>
@@ -12406,7 +12550,7 @@
       <w:r>
         <w:t xml:space="preserve">. St.com [online]. 2021 [cit. 2022-02-08]. Dostupné z: </w:t>
       </w:r>
-      <w:hyperlink r:id="rId22" w:history="1">
+      <w:hyperlink r:id="rId23" w:history="1">
         <w:r>
           <w:rPr>
             <w:rStyle w:val="Hypertextovodkaz"/>
@@ -12468,12 +12612,12 @@
       <w:pPr>
         <w:pStyle w:val="Nadpis1"/>
       </w:pPr>
-      <w:bookmarkStart w:id="44" w:name="_Toc95248502"/>
+      <w:bookmarkStart w:id="45" w:name="_Toc95425542"/>
       <w:r>
         <w:lastRenderedPageBreak/>
         <w:t>Zkratky</w:t>
       </w:r>
-      <w:bookmarkEnd w:id="44"/>
+      <w:bookmarkEnd w:id="45"/>
     </w:p>
     <w:p>
       <w:r>
@@ -12978,7 +13122,13 @@
       </w:r>
       <w:r>
         <w:tab/>
-        <w:t>pulzně délková modulace</w:t>
+        <w:t xml:space="preserve">pulzně </w:t>
+      </w:r>
+      <w:r>
+        <w:t>šířková</w:t>
+      </w:r>
+      <w:r>
+        <w:t xml:space="preserve"> modulace</w:t>
       </w:r>
     </w:p>
     <w:p>
@@ -13220,6 +13370,52 @@
         <w:jc w:val="left"/>
       </w:pPr>
       <w:r>
+        <w:t>DPS</w:t>
+      </w:r>
+      <w:r>
+        <w:tab/>
+      </w:r>
+      <w:r>
+        <w:tab/>
+      </w:r>
+      <w:r>
+        <w:tab/>
+      </w:r>
+      <w:r>
+        <w:tab/>
+      </w:r>
+      <w:proofErr w:type="spellStart"/>
+      <w:r>
+        <w:t>printed</w:t>
+      </w:r>
+      <w:proofErr w:type="spellEnd"/>
+      <w:r>
+        <w:t xml:space="preserve"> </w:t>
+      </w:r>
+      <w:proofErr w:type="spellStart"/>
+      <w:r>
+        <w:t>circuit</w:t>
+      </w:r>
+      <w:proofErr w:type="spellEnd"/>
+      <w:r>
+        <w:t xml:space="preserve"> </w:t>
+      </w:r>
+      <w:proofErr w:type="spellStart"/>
+      <w:r>
+        <w:t>board</w:t>
+      </w:r>
+      <w:proofErr w:type="spellEnd"/>
+      <w:r>
+        <w:tab/>
+      </w:r>
+      <w:r>
+        <w:tab/>
+      </w:r>
+      <w:r>
+        <w:tab/>
+        <w:t>deska plošného spoje</w:t>
+      </w:r>
+      <w:r>
         <w:tab/>
       </w:r>
       <w:r>
@@ -13242,11 +13438,11 @@
       <w:pPr>
         <w:pStyle w:val="Nadpis1"/>
       </w:pPr>
-      <w:bookmarkStart w:id="45" w:name="_Toc95248503"/>
+      <w:bookmarkStart w:id="46" w:name="_Toc95425543"/>
       <w:r>
         <w:t>Seznam obrázků</w:t>
       </w:r>
-      <w:bookmarkEnd w:id="45"/>
+      <w:bookmarkEnd w:id="46"/>
     </w:p>
     <w:p>
       <w:pPr>
@@ -13270,13 +13466,13 @@
       <w:r>
         <w:fldChar w:fldCharType="separate"/>
       </w:r>
-      <w:hyperlink r:id="rId23" w:anchor="_Toc95246311" w:history="1">
+      <w:hyperlink w:anchor="_Toc95425574" w:history="1">
         <w:r>
           <w:rPr>
             <w:rStyle w:val="Hypertextovodkaz"/>
             <w:noProof/>
           </w:rPr>
-          <w:t>Obrázek 1:blokové schéma silové části</w:t>
+          <w:t>Obrázek 1: přehled základních komponent zdroje</w:t>
         </w:r>
         <w:r>
           <w:rPr>
@@ -13297,7 +13493,7 @@
             <w:noProof/>
             <w:webHidden/>
           </w:rPr>
-          <w:instrText xml:space="preserve"> PAGEREF _Toc95246311 \h </w:instrText>
+          <w:instrText xml:space="preserve"> PAGEREF _Toc95425574 \h </w:instrText>
         </w:r>
         <w:r>
           <w:rPr>
@@ -13341,13 +13537,13 @@
           <w:lang w:eastAsia="cs-CZ"/>
         </w:rPr>
       </w:pPr>
-      <w:hyperlink w:anchor="_Toc95246312" w:history="1">
+      <w:hyperlink r:id="rId24" w:anchor="_Toc95425575" w:history="1">
         <w:r>
           <w:rPr>
             <w:rStyle w:val="Hypertextovodkaz"/>
             <w:noProof/>
           </w:rPr>
-          <w:t>Obrázek 2: ovládací panel</w:t>
+          <w:t>Obrázek 2:blokové schéma silové části</w:t>
         </w:r>
         <w:r>
           <w:rPr>
@@ -13368,7 +13564,7 @@
             <w:noProof/>
             <w:webHidden/>
           </w:rPr>
-          <w:instrText xml:space="preserve"> PAGEREF _Toc95246312 \h </w:instrText>
+          <w:instrText xml:space="preserve"> PAGEREF _Toc95425575 \h </w:instrText>
         </w:r>
         <w:r>
           <w:rPr>
@@ -13412,13 +13608,13 @@
           <w:lang w:eastAsia="cs-CZ"/>
         </w:rPr>
       </w:pPr>
-      <w:hyperlink w:anchor="_Toc95246313" w:history="1">
+      <w:hyperlink w:anchor="_Toc95425576" w:history="1">
         <w:r>
           <w:rPr>
             <w:rStyle w:val="Hypertextovodkaz"/>
             <w:noProof/>
           </w:rPr>
-          <w:t>Obrázek 3: převodník log. úrovní (výňatek ze schéma řídící desky)</w:t>
+          <w:t>Obrázek 3: ovládací panel</w:t>
         </w:r>
         <w:r>
           <w:rPr>
@@ -13439,7 +13635,7 @@
             <w:noProof/>
             <w:webHidden/>
           </w:rPr>
-          <w:instrText xml:space="preserve"> PAGEREF _Toc95246313 \h </w:instrText>
+          <w:instrText xml:space="preserve"> PAGEREF _Toc95425576 \h </w:instrText>
         </w:r>
         <w:r>
           <w:rPr>
@@ -13459,7 +13655,7 @@
             <w:noProof/>
             <w:webHidden/>
           </w:rPr>
-          <w:t>11</w:t>
+          <w:t>10</w:t>
         </w:r>
         <w:r>
           <w:rPr>
@@ -13483,13 +13679,13 @@
           <w:lang w:eastAsia="cs-CZ"/>
         </w:rPr>
       </w:pPr>
-      <w:hyperlink r:id="rId24" w:anchor="_Toc95246314" w:history="1">
+      <w:hyperlink w:anchor="_Toc95425577" w:history="1">
         <w:r>
           <w:rPr>
             <w:rStyle w:val="Hypertextovodkaz"/>
             <w:noProof/>
           </w:rPr>
-          <w:t>Obrázek 4: schéma stavitelný dělič</w:t>
+          <w:t>Obrázek 4: převodník log. úrovní (výňatek ze schéma řídící desky)</w:t>
         </w:r>
         <w:r>
           <w:rPr>
@@ -13510,7 +13706,7 @@
             <w:noProof/>
             <w:webHidden/>
           </w:rPr>
-          <w:instrText xml:space="preserve"> PAGEREF _Toc95246314 \h </w:instrText>
+          <w:instrText xml:space="preserve"> PAGEREF _Toc95425577 \h </w:instrText>
         </w:r>
         <w:r>
           <w:rPr>
@@ -13530,7 +13726,7 @@
             <w:noProof/>
             <w:webHidden/>
           </w:rPr>
-          <w:t>14</w:t>
+          <w:t>12</w:t>
         </w:r>
         <w:r>
           <w:rPr>
@@ -13554,13 +13750,13 @@
           <w:lang w:eastAsia="cs-CZ"/>
         </w:rPr>
       </w:pPr>
-      <w:hyperlink w:anchor="_Toc95246315" w:history="1">
+      <w:hyperlink r:id="rId25" w:anchor="_Toc95425578" w:history="1">
         <w:r>
           <w:rPr>
             <w:rStyle w:val="Hypertextovodkaz"/>
             <w:noProof/>
           </w:rPr>
-          <w:t>Obrázek 5: příklad zvlnění výstupu</w:t>
+          <w:t>Obrázek 5: schéma stavitelný dělič</w:t>
         </w:r>
         <w:r>
           <w:rPr>
@@ -13581,7 +13777,7 @@
             <w:noProof/>
             <w:webHidden/>
           </w:rPr>
-          <w:instrText xml:space="preserve"> PAGEREF _Toc95246315 \h </w:instrText>
+          <w:instrText xml:space="preserve"> PAGEREF _Toc95425578 \h </w:instrText>
         </w:r>
         <w:r>
           <w:rPr>
@@ -13601,7 +13797,7 @@
             <w:noProof/>
             <w:webHidden/>
           </w:rPr>
-          <w:t>16</w:t>
+          <w:t>15</w:t>
         </w:r>
         <w:r>
           <w:rPr>
@@ -13625,13 +13821,13 @@
           <w:lang w:eastAsia="cs-CZ"/>
         </w:rPr>
       </w:pPr>
-      <w:hyperlink w:anchor="_Toc95246316" w:history="1">
+      <w:hyperlink w:anchor="_Toc95425579" w:history="1">
         <w:r>
           <w:rPr>
             <w:rStyle w:val="Hypertextovodkaz"/>
             <w:noProof/>
           </w:rPr>
-          <w:t>Obrázek 6:schéma kontaktů relé</w:t>
+          <w:t>Obrázek 6: příklad zvlnění výstupu</w:t>
         </w:r>
         <w:r>
           <w:rPr>
@@ -13652,7 +13848,7 @@
             <w:noProof/>
             <w:webHidden/>
           </w:rPr>
-          <w:instrText xml:space="preserve"> PAGEREF _Toc95246316 \h </w:instrText>
+          <w:instrText xml:space="preserve"> PAGEREF _Toc95425579 \h </w:instrText>
         </w:r>
         <w:r>
           <w:rPr>
@@ -13696,13 +13892,13 @@
           <w:lang w:eastAsia="cs-CZ"/>
         </w:rPr>
       </w:pPr>
-      <w:hyperlink w:anchor="_Toc95246317" w:history="1">
+      <w:hyperlink w:anchor="_Toc95425580" w:history="1">
         <w:r>
           <w:rPr>
             <w:rStyle w:val="Hypertextovodkaz"/>
             <w:noProof/>
           </w:rPr>
-          <w:t>Obrázek 7: schéma regulátoru napětí</w:t>
+          <w:t>Obrázek 7:schéma kontaktů relé</w:t>
         </w:r>
         <w:r>
           <w:rPr>
@@ -13723,7 +13919,7 @@
             <w:noProof/>
             <w:webHidden/>
           </w:rPr>
-          <w:instrText xml:space="preserve"> PAGEREF _Toc95246317 \h </w:instrText>
+          <w:instrText xml:space="preserve"> PAGEREF _Toc95425580 \h </w:instrText>
         </w:r>
         <w:r>
           <w:rPr>
@@ -13753,37 +13949,6 @@
           <w:fldChar w:fldCharType="end"/>
         </w:r>
       </w:hyperlink>
-    </w:p>
-    <w:p>
-      <w:r>
-        <w:fldChar w:fldCharType="end"/>
-      </w:r>
-    </w:p>
-    <w:p>
-      <w:pPr>
-        <w:spacing w:after="160" w:line="259" w:lineRule="auto"/>
-        <w:jc w:val="left"/>
-      </w:pPr>
-    </w:p>
-    <w:p>
-      <w:pPr>
-        <w:spacing w:after="160" w:line="259" w:lineRule="auto"/>
-        <w:jc w:val="left"/>
-      </w:pPr>
-      <w:r>
-        <w:br w:type="page"/>
-      </w:r>
-    </w:p>
-    <w:p>
-      <w:pPr>
-        <w:pStyle w:val="Nadpis1"/>
-      </w:pPr>
-      <w:bookmarkStart w:id="46" w:name="_Toc95248504"/>
-      <w:r>
-        <w:lastRenderedPageBreak/>
-        <w:t>Seznam tabulek</w:t>
-      </w:r>
-      <w:bookmarkEnd w:id="46"/>
     </w:p>
     <w:p>
       <w:pPr>
@@ -13798,22 +13963,13 @@
           <w:lang w:eastAsia="cs-CZ"/>
         </w:rPr>
       </w:pPr>
-      <w:r>
-        <w:fldChar w:fldCharType="begin"/>
-      </w:r>
-      <w:r>
-        <w:instrText xml:space="preserve"> TOC \h \z \c "Tabulka" </w:instrText>
-      </w:r>
-      <w:r>
-        <w:fldChar w:fldCharType="separate"/>
-      </w:r>
-      <w:hyperlink w:anchor="_Toc95140169" w:history="1">
+      <w:hyperlink w:anchor="_Toc95425581" w:history="1">
         <w:r>
           <w:rPr>
             <w:rStyle w:val="Hypertextovodkaz"/>
             <w:noProof/>
           </w:rPr>
-          <w:t>Tabulka 1: přehled ovládacích prvků</w:t>
+          <w:t>Obrázek 8: schéma regulátoru napětí</w:t>
         </w:r>
         <w:r>
           <w:rPr>
@@ -13834,7 +13990,7 @@
             <w:noProof/>
             <w:webHidden/>
           </w:rPr>
-          <w:instrText xml:space="preserve"> PAGEREF _Toc95140169 \h </w:instrText>
+          <w:instrText xml:space="preserve"> PAGEREF _Toc95425581 \h </w:instrText>
         </w:r>
         <w:r>
           <w:rPr>
@@ -13854,7 +14010,7 @@
             <w:noProof/>
             <w:webHidden/>
           </w:rPr>
-          <w:t>9</w:t>
+          <w:t>19</w:t>
         </w:r>
         <w:r>
           <w:rPr>
@@ -13864,6 +14020,37 @@
           <w:fldChar w:fldCharType="end"/>
         </w:r>
       </w:hyperlink>
+    </w:p>
+    <w:p>
+      <w:r>
+        <w:fldChar w:fldCharType="end"/>
+      </w:r>
+    </w:p>
+    <w:p>
+      <w:pPr>
+        <w:spacing w:after="160" w:line="259" w:lineRule="auto"/>
+        <w:jc w:val="left"/>
+      </w:pPr>
+    </w:p>
+    <w:p>
+      <w:pPr>
+        <w:spacing w:after="160" w:line="259" w:lineRule="auto"/>
+        <w:jc w:val="left"/>
+      </w:pPr>
+      <w:r>
+        <w:br w:type="page"/>
+      </w:r>
+    </w:p>
+    <w:p>
+      <w:pPr>
+        <w:pStyle w:val="Nadpis1"/>
+      </w:pPr>
+      <w:bookmarkStart w:id="47" w:name="_Toc95425544"/>
+      <w:r>
+        <w:lastRenderedPageBreak/>
+        <w:t>Seznam tabulek</w:t>
+      </w:r>
+      <w:bookmarkEnd w:id="47"/>
     </w:p>
     <w:p>
       <w:pPr>
@@ -13878,13 +14065,22 @@
           <w:lang w:eastAsia="cs-CZ"/>
         </w:rPr>
       </w:pPr>
-      <w:hyperlink w:anchor="_Toc95140170" w:history="1">
+      <w:r>
+        <w:fldChar w:fldCharType="begin"/>
+      </w:r>
+      <w:r>
+        <w:instrText xml:space="preserve"> TOC \h \z \c "Tabulka" </w:instrText>
+      </w:r>
+      <w:r>
+        <w:fldChar w:fldCharType="separate"/>
+      </w:r>
+      <w:hyperlink w:anchor="_Toc95140169" w:history="1">
         <w:r>
           <w:rPr>
             <w:rStyle w:val="Hypertextovodkaz"/>
             <w:noProof/>
           </w:rPr>
-          <w:t>Tabulka 2: přehled použitých pinů</w:t>
+          <w:t>Tabulka 1: přehled ovládacích prvků</w:t>
         </w:r>
         <w:r>
           <w:rPr>
@@ -13905,7 +14101,7 @@
             <w:noProof/>
             <w:webHidden/>
           </w:rPr>
-          <w:instrText xml:space="preserve"> PAGEREF _Toc95140170 \h </w:instrText>
+          <w:instrText xml:space="preserve"> PAGEREF _Toc95140169 \h </w:instrText>
         </w:r>
         <w:r>
           <w:rPr>
@@ -13925,7 +14121,7 @@
             <w:noProof/>
             <w:webHidden/>
           </w:rPr>
-          <w:t>12</w:t>
+          <w:t>9</w:t>
         </w:r>
         <w:r>
           <w:rPr>
@@ -13949,13 +14145,13 @@
           <w:lang w:eastAsia="cs-CZ"/>
         </w:rPr>
       </w:pPr>
-      <w:hyperlink w:anchor="_Toc95140171" w:history="1">
+      <w:hyperlink w:anchor="_Toc95140170" w:history="1">
         <w:r>
           <w:rPr>
             <w:rStyle w:val="Hypertextovodkaz"/>
             <w:noProof/>
           </w:rPr>
-          <w:t>Tabulka 3: Výstup spínaného regulátoru</w:t>
+          <w:t>Tabulka 2: přehled použitých pinů</w:t>
         </w:r>
         <w:r>
           <w:rPr>
@@ -13976,7 +14172,7 @@
             <w:noProof/>
             <w:webHidden/>
           </w:rPr>
-          <w:instrText xml:space="preserve"> PAGEREF _Toc95140171 \h </w:instrText>
+          <w:instrText xml:space="preserve"> PAGEREF _Toc95140170 \h </w:instrText>
         </w:r>
         <w:r>
           <w:rPr>
@@ -13996,7 +14192,7 @@
             <w:noProof/>
             <w:webHidden/>
           </w:rPr>
-          <w:t>15</w:t>
+          <w:t>12</w:t>
         </w:r>
         <w:r>
           <w:rPr>
@@ -14020,13 +14216,13 @@
           <w:lang w:eastAsia="cs-CZ"/>
         </w:rPr>
       </w:pPr>
-      <w:hyperlink w:anchor="_Toc95140172" w:history="1">
+      <w:hyperlink w:anchor="_Toc95140171" w:history="1">
         <w:r>
           <w:rPr>
             <w:rStyle w:val="Hypertextovodkaz"/>
             <w:noProof/>
           </w:rPr>
-          <w:t>Tabulka 4: chybové kódy</w:t>
+          <w:t>Tabulka 3: Výstup spínaného regulátoru</w:t>
         </w:r>
         <w:r>
           <w:rPr>
@@ -14047,7 +14243,7 @@
             <w:noProof/>
             <w:webHidden/>
           </w:rPr>
-          <w:instrText xml:space="preserve"> PAGEREF _Toc95140172 \h </w:instrText>
+          <w:instrText xml:space="preserve"> PAGEREF _Toc95140171 \h </w:instrText>
         </w:r>
         <w:r>
           <w:rPr>
@@ -14067,7 +14263,7 @@
             <w:noProof/>
             <w:webHidden/>
           </w:rPr>
-          <w:t>17</w:t>
+          <w:t>15</w:t>
         </w:r>
         <w:r>
           <w:rPr>
@@ -14077,21 +14273,6 @@
           <w:fldChar w:fldCharType="end"/>
         </w:r>
       </w:hyperlink>
-    </w:p>
-    <w:p>
-      <w:r>
-        <w:fldChar w:fldCharType="end"/>
-      </w:r>
-    </w:p>
-    <w:p>
-      <w:pPr>
-        <w:pStyle w:val="Nadpis1"/>
-      </w:pPr>
-      <w:bookmarkStart w:id="47" w:name="_Toc95248505"/>
-      <w:r>
-        <w:t>Seznam grafů</w:t>
-      </w:r>
-      <w:bookmarkEnd w:id="47"/>
     </w:p>
     <w:p>
       <w:pPr>
@@ -14106,6 +14287,92 @@
           <w:lang w:eastAsia="cs-CZ"/>
         </w:rPr>
       </w:pPr>
+      <w:hyperlink w:anchor="_Toc95140172" w:history="1">
+        <w:r>
+          <w:rPr>
+            <w:rStyle w:val="Hypertextovodkaz"/>
+            <w:noProof/>
+          </w:rPr>
+          <w:t>Tabulka 4: chybové kódy</w:t>
+        </w:r>
+        <w:r>
+          <w:rPr>
+            <w:noProof/>
+            <w:webHidden/>
+          </w:rPr>
+          <w:tab/>
+        </w:r>
+        <w:r>
+          <w:rPr>
+            <w:noProof/>
+            <w:webHidden/>
+          </w:rPr>
+          <w:fldChar w:fldCharType="begin"/>
+        </w:r>
+        <w:r>
+          <w:rPr>
+            <w:noProof/>
+            <w:webHidden/>
+          </w:rPr>
+          <w:instrText xml:space="preserve"> PAGEREF _Toc95140172 \h </w:instrText>
+        </w:r>
+        <w:r>
+          <w:rPr>
+            <w:noProof/>
+            <w:webHidden/>
+          </w:rPr>
+        </w:r>
+        <w:r>
+          <w:rPr>
+            <w:noProof/>
+            <w:webHidden/>
+          </w:rPr>
+          <w:fldChar w:fldCharType="separate"/>
+        </w:r>
+        <w:r>
+          <w:rPr>
+            <w:noProof/>
+            <w:webHidden/>
+          </w:rPr>
+          <w:t>17</w:t>
+        </w:r>
+        <w:r>
+          <w:rPr>
+            <w:noProof/>
+            <w:webHidden/>
+          </w:rPr>
+          <w:fldChar w:fldCharType="end"/>
+        </w:r>
+      </w:hyperlink>
+    </w:p>
+    <w:p>
+      <w:r>
+        <w:fldChar w:fldCharType="end"/>
+      </w:r>
+    </w:p>
+    <w:p>
+      <w:pPr>
+        <w:pStyle w:val="Nadpis1"/>
+      </w:pPr>
+      <w:bookmarkStart w:id="48" w:name="_Toc95425545"/>
+      <w:r>
+        <w:t>Seznam grafů</w:t>
+      </w:r>
+      <w:bookmarkEnd w:id="48"/>
+    </w:p>
+    <w:p>
+      <w:pPr>
+        <w:pStyle w:val="Seznamobrzk"/>
+        <w:tabs>
+          <w:tab w:val="right" w:leader="dot" w:pos="9062"/>
+        </w:tabs>
+        <w:rPr>
+          <w:rFonts w:asciiTheme="minorHAnsi" w:eastAsiaTheme="minorEastAsia" w:hAnsiTheme="minorHAnsi"/>
+          <w:noProof/>
+          <w:sz w:val="22"/>
+          <w:lang w:eastAsia="cs-CZ"/>
+        </w:rPr>
+      </w:pPr>
       <w:r>
         <w:fldChar w:fldCharType="begin"/>
       </w:r>
@@ -14182,11 +14449,11 @@
       <w:pPr>
         <w:pStyle w:val="Nadpis1"/>
       </w:pPr>
-      <w:bookmarkStart w:id="48" w:name="_Toc95248506"/>
+      <w:bookmarkStart w:id="49" w:name="_Toc95425546"/>
       <w:r>
         <w:t>Přílohy</w:t>
       </w:r>
-      <w:bookmarkEnd w:id="48"/>
+      <w:bookmarkEnd w:id="49"/>
     </w:p>
     <w:p>
       <w:pPr>
@@ -14201,12 +14468,12 @@
       <w:pPr>
         <w:pStyle w:val="Nadpis2"/>
       </w:pPr>
-      <w:bookmarkStart w:id="49" w:name="_Toc95248507"/>
+      <w:bookmarkStart w:id="50" w:name="_Toc95425547"/>
       <w:r>
         <w:lastRenderedPageBreak/>
         <w:t>Schéma spínaného zdroje</w:t>
       </w:r>
-      <w:bookmarkEnd w:id="49"/>
+      <w:bookmarkEnd w:id="50"/>
     </w:p>
     <w:p>
       <w:pPr>
@@ -14232,7 +14499,7 @@
                     <pic:cNvPicPr/>
                   </pic:nvPicPr>
                   <pic:blipFill>
-                    <a:blip r:embed="rId25"/>
+                    <a:blip r:embed="rId26"/>
                     <a:stretch>
                       <a:fillRect/>
                     </a:stretch>
@@ -14255,7 +14522,7 @@
     </w:p>
     <w:p/>
     <w:sectPr>
-      <w:footerReference w:type="default" r:id="rId26"/>
+      <w:footerReference w:type="default" r:id="rId27"/>
       <w:pgSz w:w="11906" w:h="16838"/>
       <w:pgMar w:top="1417" w:right="1417" w:bottom="1417" w:left="1417" w:header="708" w:footer="708" w:gutter="0"/>
       <w:pgNumType w:start="0"/>
@@ -14811,6 +15078,92 @@
       <w:lvlJc w:val="left"/>
       <w:pPr>
         <w:ind w:left="3240" w:hanging="360"/>
+      </w:pPr>
+    </w:lvl>
+  </w:abstractNum>
+  <w:abstractNum w:abstractNumId="5" w15:restartNumberingAfterBreak="0">
+    <w:nsid w:val="78EC36C0"/>
+    <w:multiLevelType w:val="hybridMultilevel"/>
+    <w:tmpl w:val="6AAA852A"/>
+    <w:lvl w:ilvl="0" w:tplc="0405000F">
+      <w:start w:val="1"/>
+      <w:numFmt w:val="decimal"/>
+      <w:lvlText w:val="%1."/>
+      <w:lvlJc w:val="left"/>
+      <w:pPr>
+        <w:ind w:left="720" w:hanging="360"/>
+      </w:pPr>
+    </w:lvl>
+    <w:lvl w:ilvl="1" w:tplc="04050019" w:tentative="1">
+      <w:start w:val="1"/>
+      <w:numFmt w:val="lowerLetter"/>
+      <w:lvlText w:val="%2."/>
+      <w:lvlJc w:val="left"/>
+      <w:pPr>
+        <w:ind w:left="1440" w:hanging="360"/>
+      </w:pPr>
+    </w:lvl>
+    <w:lvl w:ilvl="2" w:tplc="0405001B" w:tentative="1">
+      <w:start w:val="1"/>
+      <w:numFmt w:val="lowerRoman"/>
+      <w:lvlText w:val="%3."/>
+      <w:lvlJc w:val="right"/>
+      <w:pPr>
+        <w:ind w:left="2160" w:hanging="180"/>
+      </w:pPr>
+    </w:lvl>
+    <w:lvl w:ilvl="3" w:tplc="0405000F" w:tentative="1">
+      <w:start w:val="1"/>
+      <w:numFmt w:val="decimal"/>
+      <w:lvlText w:val="%4."/>
+      <w:lvlJc w:val="left"/>
+      <w:pPr>
+        <w:ind w:left="2880" w:hanging="360"/>
+      </w:pPr>
+    </w:lvl>
+    <w:lvl w:ilvl="4" w:tplc="04050019" w:tentative="1">
+      <w:start w:val="1"/>
+      <w:numFmt w:val="lowerLetter"/>
+      <w:lvlText w:val="%5."/>
+      <w:lvlJc w:val="left"/>
+      <w:pPr>
+        <w:ind w:left="3600" w:hanging="360"/>
+      </w:pPr>
+    </w:lvl>
+    <w:lvl w:ilvl="5" w:tplc="0405001B" w:tentative="1">
+      <w:start w:val="1"/>
+      <w:numFmt w:val="lowerRoman"/>
+      <w:lvlText w:val="%6."/>
+      <w:lvlJc w:val="right"/>
+      <w:pPr>
+        <w:ind w:left="4320" w:hanging="180"/>
+      </w:pPr>
+    </w:lvl>
+    <w:lvl w:ilvl="6" w:tplc="0405000F" w:tentative="1">
+      <w:start w:val="1"/>
+      <w:numFmt w:val="decimal"/>
+      <w:lvlText w:val="%7."/>
+      <w:lvlJc w:val="left"/>
+      <w:pPr>
+        <w:ind w:left="5040" w:hanging="360"/>
+      </w:pPr>
+    </w:lvl>
+    <w:lvl w:ilvl="7" w:tplc="04050019" w:tentative="1">
+      <w:start w:val="1"/>
+      <w:numFmt w:val="lowerLetter"/>
+      <w:lvlText w:val="%8."/>
+      <w:lvlJc w:val="left"/>
+      <w:pPr>
+        <w:ind w:left="5760" w:hanging="360"/>
+      </w:pPr>
+    </w:lvl>
+    <w:lvl w:ilvl="8" w:tplc="0405001B" w:tentative="1">
+      <w:start w:val="1"/>
+      <w:numFmt w:val="lowerRoman"/>
+      <w:lvlText w:val="%9."/>
+      <w:lvlJc w:val="right"/>
+      <w:pPr>
+        <w:ind w:left="6480" w:hanging="180"/>
       </w:pPr>
     </w:lvl>
   </w:abstractNum>
@@ -14855,6 +15208,9 @@
   </w:num>
   <w:num w:numId="5">
     <w:abstractNumId w:val="3"/>
+  </w:num>
+  <w:num w:numId="6">
+    <w:abstractNumId w:val="5"/>
   </w:num>
 </w:numbering>
 </file>
@@ -17868,10 +18224,6 @@
 </file>
 
 <file path=customXml/item1.xml><?xml version="1.0" encoding="utf-8"?>
-<b:Sources xmlns:b="http://schemas.openxmlformats.org/officeDocument/2006/bibliography" xmlns="http://schemas.openxmlformats.org/officeDocument/2006/bibliography" SelectedStyle="\APASixthEditionOfficeOnline.xsl" StyleName="APA" Version="6"/>
-</file>
-
-<file path=customXml/item2.xml><?xml version="1.0" encoding="utf-8"?>
 <ct:contentTypeSchema xmlns:ct="http://schemas.microsoft.com/office/2006/metadata/contentType" xmlns:ma="http://schemas.microsoft.com/office/2006/metadata/properties/metaAttributes" ct:_="" ma:_="" ma:contentTypeName="Dokument" ma:contentTypeID="0x010100819BE3B324FCE24897B4298EB35C006B" ma:contentTypeVersion="10" ma:contentTypeDescription="Vytvoří nový dokument" ma:contentTypeScope="" ma:versionID="85e2a418b0e04f5f93a31fac2887bffc">
   <xsd:schema xmlns:xsd="http://www.w3.org/2001/XMLSchema" xmlns:xs="http://www.w3.org/2001/XMLSchema" xmlns:p="http://schemas.microsoft.com/office/2006/metadata/properties" xmlns:ns3="fe41b5a9-31a1-4772-8c8d-ad771d19d77f" xmlns:ns4="6af10911-3ac6-4447-b11d-fe3bd7bf7478" targetNamespace="http://schemas.microsoft.com/office/2006/metadata/properties" ma:root="true" ma:fieldsID="a3635fbfa6f325916d203377c4061b47" ns3:_="" ns4:_="">
     <xsd:import namespace="fe41b5a9-31a1-4772-8c8d-ad771d19d77f"/>
@@ -18074,7 +18426,17 @@
 </ct:contentTypeSchema>
 </file>
 
+<file path=customXml/item2.xml><?xml version="1.0" encoding="utf-8"?>
+<b:Sources xmlns:b="http://schemas.openxmlformats.org/officeDocument/2006/bibliography" xmlns="http://schemas.openxmlformats.org/officeDocument/2006/bibliography" SelectedStyle="\APASixthEditionOfficeOnline.xsl" StyleName="APA" Version="6"/>
+</file>
+
 <file path=customXml/item3.xml><?xml version="1.0" encoding="utf-8"?>
+<p:properties xmlns:p="http://schemas.microsoft.com/office/2006/metadata/properties" xmlns:xsi="http://www.w3.org/2001/XMLSchema-instance" xmlns:pc="http://schemas.microsoft.com/office/infopath/2007/PartnerControls">
+  <documentManagement/>
+</p:properties>
+</file>
+
+<file path=customXml/item4.xml><?xml version="1.0" encoding="utf-8"?>
 <?mso-contentType ?>
 <FormTemplates xmlns="http://schemas.microsoft.com/sharepoint/v3/contenttype/forms">
   <Display>DocumentLibraryForm</Display>
@@ -18083,21 +18445,7 @@
 </FormTemplates>
 </file>
 
-<file path=customXml/item4.xml><?xml version="1.0" encoding="utf-8"?>
-<p:properties xmlns:p="http://schemas.microsoft.com/office/2006/metadata/properties" xmlns:xsi="http://www.w3.org/2001/XMLSchema-instance" xmlns:pc="http://schemas.microsoft.com/office/infopath/2007/PartnerControls">
-  <documentManagement/>
-</p:properties>
-</file>
-
 <file path=customXml/itemProps1.xml><?xml version="1.0" encoding="utf-8"?>
-<ds:datastoreItem xmlns:ds="http://schemas.openxmlformats.org/officeDocument/2006/customXml" ds:itemID="{143B0D20-96ED-4A0E-AE3D-E8BA304E6DF8}">
-  <ds:schemaRefs>
-    <ds:schemaRef ds:uri="http://schemas.openxmlformats.org/officeDocument/2006/bibliography"/>
-  </ds:schemaRefs>
-</ds:datastoreItem>
-</file>
-
-<file path=customXml/itemProps2.xml><?xml version="1.0" encoding="utf-8"?>
 <ds:datastoreItem xmlns:ds="http://schemas.openxmlformats.org/officeDocument/2006/customXml" ds:itemID="{893B0B77-EB94-4F10-BDDE-1A955569A352}">
   <ds:schemaRefs>
     <ds:schemaRef ds:uri="http://schemas.microsoft.com/office/2006/metadata/contentType"/>
@@ -18116,19 +18464,27 @@
 </ds:datastoreItem>
 </file>
 
-<file path=customXml/itemProps3.xml><?xml version="1.0" encoding="utf-8"?>
-<ds:datastoreItem xmlns:ds="http://schemas.openxmlformats.org/officeDocument/2006/customXml" ds:itemID="{875F6811-D051-463B-A7E6-DFE4823BBA27}">
+<file path=customXml/itemProps2.xml><?xml version="1.0" encoding="utf-8"?>
+<ds:datastoreItem xmlns:ds="http://schemas.openxmlformats.org/officeDocument/2006/customXml" ds:itemID="{143B0D20-96ED-4A0E-AE3D-E8BA304E6DF8}">
   <ds:schemaRefs>
-    <ds:schemaRef ds:uri="http://schemas.microsoft.com/sharepoint/v3/contenttype/forms"/>
+    <ds:schemaRef ds:uri="http://schemas.openxmlformats.org/officeDocument/2006/bibliography"/>
   </ds:schemaRefs>
 </ds:datastoreItem>
 </file>
 
-<file path=customXml/itemProps4.xml><?xml version="1.0" encoding="utf-8"?>
+<file path=customXml/itemProps3.xml><?xml version="1.0" encoding="utf-8"?>
 <ds:datastoreItem xmlns:ds="http://schemas.openxmlformats.org/officeDocument/2006/customXml" ds:itemID="{EBD1A9A2-2341-478F-9A98-CE206E735105}">
   <ds:schemaRefs>
     <ds:schemaRef ds:uri="http://schemas.microsoft.com/office/2006/metadata/properties"/>
     <ds:schemaRef ds:uri="http://schemas.microsoft.com/office/infopath/2007/PartnerControls"/>
   </ds:schemaRefs>
 </ds:datastoreItem>
+</file>
+
+<file path=customXml/itemProps4.xml><?xml version="1.0" encoding="utf-8"?>
+<ds:datastoreItem xmlns:ds="http://schemas.openxmlformats.org/officeDocument/2006/customXml" ds:itemID="{875F6811-D051-463B-A7E6-DFE4823BBA27}">
+  <ds:schemaRefs>
+    <ds:schemaRef ds:uri="http://schemas.microsoft.com/sharepoint/v3/contenttype/forms"/>
+  </ds:schemaRefs>
+</ds:datastoreItem>
 </file>
</xml_diff>

<commit_message>
pokračování v doku úklid schéma
</commit_message>
<xml_diff>
--- a/v3.0/dokumentace.docx
+++ b/v3.0/dokumentace.docx
@@ -2372,7 +2372,7 @@
         </w:rPr>
         <w:fldChar w:fldCharType="separate"/>
       </w:r>
-      <w:hyperlink w:anchor="_Toc95555576" w:history="1">
+      <w:hyperlink w:anchor="_Toc95584465" w:history="1">
         <w:r>
           <w:rPr>
             <w:rStyle w:val="Hypertextovodkaz"/>
@@ -2416,7 +2416,7 @@
             <w:noProof/>
             <w:webHidden/>
           </w:rPr>
-          <w:instrText xml:space="preserve"> PAGEREF _Toc95555576 \h </w:instrText>
+          <w:instrText xml:space="preserve"> PAGEREF _Toc95584465 \h </w:instrText>
         </w:r>
         <w:r>
           <w:rPr>
@@ -2461,7 +2461,7 @@
           <w:lang w:eastAsia="cs-CZ"/>
         </w:rPr>
       </w:pPr>
-      <w:hyperlink w:anchor="_Toc95555577" w:history="1">
+      <w:hyperlink w:anchor="_Toc95584466" w:history="1">
         <w:r>
           <w:rPr>
             <w:rStyle w:val="Hypertextovodkaz"/>
@@ -2505,7 +2505,7 @@
             <w:noProof/>
             <w:webHidden/>
           </w:rPr>
-          <w:instrText xml:space="preserve"> PAGEREF _Toc95555577 \h </w:instrText>
+          <w:instrText xml:space="preserve"> PAGEREF _Toc95584466 \h </w:instrText>
         </w:r>
         <w:r>
           <w:rPr>
@@ -2550,7 +2550,7 @@
           <w:lang w:eastAsia="cs-CZ"/>
         </w:rPr>
       </w:pPr>
-      <w:hyperlink w:anchor="_Toc95555578" w:history="1">
+      <w:hyperlink w:anchor="_Toc95584467" w:history="1">
         <w:r>
           <w:rPr>
             <w:rStyle w:val="Hypertextovodkaz"/>
@@ -2594,7 +2594,7 @@
             <w:noProof/>
             <w:webHidden/>
           </w:rPr>
-          <w:instrText xml:space="preserve"> PAGEREF _Toc95555578 \h </w:instrText>
+          <w:instrText xml:space="preserve"> PAGEREF _Toc95584467 \h </w:instrText>
         </w:r>
         <w:r>
           <w:rPr>
@@ -2639,7 +2639,7 @@
           <w:lang w:eastAsia="cs-CZ"/>
         </w:rPr>
       </w:pPr>
-      <w:hyperlink w:anchor="_Toc95555579" w:history="1">
+      <w:hyperlink w:anchor="_Toc95584468" w:history="1">
         <w:r>
           <w:rPr>
             <w:rStyle w:val="Hypertextovodkaz"/>
@@ -2683,7 +2683,7 @@
             <w:noProof/>
             <w:webHidden/>
           </w:rPr>
-          <w:instrText xml:space="preserve"> PAGEREF _Toc95555579 \h </w:instrText>
+          <w:instrText xml:space="preserve"> PAGEREF _Toc95584468 \h </w:instrText>
         </w:r>
         <w:r>
           <w:rPr>
@@ -2728,7 +2728,7 @@
           <w:lang w:eastAsia="cs-CZ"/>
         </w:rPr>
       </w:pPr>
-      <w:hyperlink w:anchor="_Toc95555580" w:history="1">
+      <w:hyperlink w:anchor="_Toc95584469" w:history="1">
         <w:r>
           <w:rPr>
             <w:rStyle w:val="Hypertextovodkaz"/>
@@ -2772,7 +2772,7 @@
             <w:noProof/>
             <w:webHidden/>
           </w:rPr>
-          <w:instrText xml:space="preserve"> PAGEREF _Toc95555580 \h </w:instrText>
+          <w:instrText xml:space="preserve"> PAGEREF _Toc95584469 \h </w:instrText>
         </w:r>
         <w:r>
           <w:rPr>
@@ -2817,7 +2817,7 @@
           <w:lang w:eastAsia="cs-CZ"/>
         </w:rPr>
       </w:pPr>
-      <w:hyperlink w:anchor="_Toc95555581" w:history="1">
+      <w:hyperlink w:anchor="_Toc95584470" w:history="1">
         <w:r>
           <w:rPr>
             <w:rStyle w:val="Hypertextovodkaz"/>
@@ -2861,7 +2861,7 @@
             <w:noProof/>
             <w:webHidden/>
           </w:rPr>
-          <w:instrText xml:space="preserve"> PAGEREF _Toc95555581 \h </w:instrText>
+          <w:instrText xml:space="preserve"> PAGEREF _Toc95584470 \h </w:instrText>
         </w:r>
         <w:r>
           <w:rPr>
@@ -2906,7 +2906,7 @@
           <w:lang w:eastAsia="cs-CZ"/>
         </w:rPr>
       </w:pPr>
-      <w:hyperlink w:anchor="_Toc95555582" w:history="1">
+      <w:hyperlink w:anchor="_Toc95584471" w:history="1">
         <w:r>
           <w:rPr>
             <w:rStyle w:val="Hypertextovodkaz"/>
@@ -2950,7 +2950,7 @@
             <w:noProof/>
             <w:webHidden/>
           </w:rPr>
-          <w:instrText xml:space="preserve"> PAGEREF _Toc95555582 \h </w:instrText>
+          <w:instrText xml:space="preserve"> PAGEREF _Toc95584471 \h </w:instrText>
         </w:r>
         <w:r>
           <w:rPr>
@@ -2995,7 +2995,7 @@
           <w:lang w:eastAsia="cs-CZ"/>
         </w:rPr>
       </w:pPr>
-      <w:hyperlink w:anchor="_Toc95555583" w:history="1">
+      <w:hyperlink w:anchor="_Toc95584472" w:history="1">
         <w:r>
           <w:rPr>
             <w:rStyle w:val="Hypertextovodkaz"/>
@@ -3039,7 +3039,7 @@
             <w:noProof/>
             <w:webHidden/>
           </w:rPr>
-          <w:instrText xml:space="preserve"> PAGEREF _Toc95555583 \h </w:instrText>
+          <w:instrText xml:space="preserve"> PAGEREF _Toc95584472 \h </w:instrText>
         </w:r>
         <w:r>
           <w:rPr>
@@ -3084,7 +3084,7 @@
           <w:lang w:eastAsia="cs-CZ"/>
         </w:rPr>
       </w:pPr>
-      <w:hyperlink w:anchor="_Toc95555584" w:history="1">
+      <w:hyperlink w:anchor="_Toc95584473" w:history="1">
         <w:r>
           <w:rPr>
             <w:rStyle w:val="Hypertextovodkaz"/>
@@ -3128,7 +3128,7 @@
             <w:noProof/>
             <w:webHidden/>
           </w:rPr>
-          <w:instrText xml:space="preserve"> PAGEREF _Toc95555584 \h </w:instrText>
+          <w:instrText xml:space="preserve"> PAGEREF _Toc95584473 \h </w:instrText>
         </w:r>
         <w:r>
           <w:rPr>
@@ -3173,7 +3173,7 @@
           <w:lang w:eastAsia="cs-CZ"/>
         </w:rPr>
       </w:pPr>
-      <w:hyperlink w:anchor="_Toc95555585" w:history="1">
+      <w:hyperlink w:anchor="_Toc95584474" w:history="1">
         <w:r>
           <w:rPr>
             <w:rStyle w:val="Hypertextovodkaz"/>
@@ -3217,7 +3217,7 @@
             <w:noProof/>
             <w:webHidden/>
           </w:rPr>
-          <w:instrText xml:space="preserve"> PAGEREF _Toc95555585 \h </w:instrText>
+          <w:instrText xml:space="preserve"> PAGEREF _Toc95584474 \h </w:instrText>
         </w:r>
         <w:r>
           <w:rPr>
@@ -3262,7 +3262,7 @@
           <w:lang w:eastAsia="cs-CZ"/>
         </w:rPr>
       </w:pPr>
-      <w:hyperlink w:anchor="_Toc95555586" w:history="1">
+      <w:hyperlink w:anchor="_Toc95584475" w:history="1">
         <w:r>
           <w:rPr>
             <w:rStyle w:val="Hypertextovodkaz"/>
@@ -3306,7 +3306,7 @@
             <w:noProof/>
             <w:webHidden/>
           </w:rPr>
-          <w:instrText xml:space="preserve"> PAGEREF _Toc95555586 \h </w:instrText>
+          <w:instrText xml:space="preserve"> PAGEREF _Toc95584475 \h </w:instrText>
         </w:r>
         <w:r>
           <w:rPr>
@@ -3351,7 +3351,7 @@
           <w:lang w:eastAsia="cs-CZ"/>
         </w:rPr>
       </w:pPr>
-      <w:hyperlink w:anchor="_Toc95555587" w:history="1">
+      <w:hyperlink w:anchor="_Toc95584476" w:history="1">
         <w:r>
           <w:rPr>
             <w:rStyle w:val="Hypertextovodkaz"/>
@@ -3395,7 +3395,7 @@
             <w:noProof/>
             <w:webHidden/>
           </w:rPr>
-          <w:instrText xml:space="preserve"> PAGEREF _Toc95555587 \h </w:instrText>
+          <w:instrText xml:space="preserve"> PAGEREF _Toc95584476 \h </w:instrText>
         </w:r>
         <w:r>
           <w:rPr>
@@ -3440,7 +3440,7 @@
           <w:lang w:eastAsia="cs-CZ"/>
         </w:rPr>
       </w:pPr>
-      <w:hyperlink w:anchor="_Toc95555588" w:history="1">
+      <w:hyperlink w:anchor="_Toc95584477" w:history="1">
         <w:r>
           <w:rPr>
             <w:rStyle w:val="Hypertextovodkaz"/>
@@ -3484,7 +3484,7 @@
             <w:noProof/>
             <w:webHidden/>
           </w:rPr>
-          <w:instrText xml:space="preserve"> PAGEREF _Toc95555588 \h </w:instrText>
+          <w:instrText xml:space="preserve"> PAGEREF _Toc95584477 \h </w:instrText>
         </w:r>
         <w:r>
           <w:rPr>
@@ -3529,7 +3529,7 @@
           <w:lang w:eastAsia="cs-CZ"/>
         </w:rPr>
       </w:pPr>
-      <w:hyperlink w:anchor="_Toc95555589" w:history="1">
+      <w:hyperlink w:anchor="_Toc95584478" w:history="1">
         <w:r>
           <w:rPr>
             <w:rStyle w:val="Hypertextovodkaz"/>
@@ -3573,7 +3573,7 @@
             <w:noProof/>
             <w:webHidden/>
           </w:rPr>
-          <w:instrText xml:space="preserve"> PAGEREF _Toc95555589 \h </w:instrText>
+          <w:instrText xml:space="preserve"> PAGEREF _Toc95584478 \h </w:instrText>
         </w:r>
         <w:r>
           <w:rPr>
@@ -3618,7 +3618,7 @@
           <w:lang w:eastAsia="cs-CZ"/>
         </w:rPr>
       </w:pPr>
-      <w:hyperlink w:anchor="_Toc95555590" w:history="1">
+      <w:hyperlink w:anchor="_Toc95584479" w:history="1">
         <w:r>
           <w:rPr>
             <w:rStyle w:val="Hypertextovodkaz"/>
@@ -3662,7 +3662,7 @@
             <w:noProof/>
             <w:webHidden/>
           </w:rPr>
-          <w:instrText xml:space="preserve"> PAGEREF _Toc95555590 \h </w:instrText>
+          <w:instrText xml:space="preserve"> PAGEREF _Toc95584479 \h </w:instrText>
         </w:r>
         <w:r>
           <w:rPr>
@@ -3707,7 +3707,7 @@
           <w:lang w:eastAsia="cs-CZ"/>
         </w:rPr>
       </w:pPr>
-      <w:hyperlink w:anchor="_Toc95555591" w:history="1">
+      <w:hyperlink w:anchor="_Toc95584480" w:history="1">
         <w:r>
           <w:rPr>
             <w:rStyle w:val="Hypertextovodkaz"/>
@@ -3751,7 +3751,7 @@
             <w:noProof/>
             <w:webHidden/>
           </w:rPr>
-          <w:instrText xml:space="preserve"> PAGEREF _Toc95555591 \h </w:instrText>
+          <w:instrText xml:space="preserve"> PAGEREF _Toc95584480 \h </w:instrText>
         </w:r>
         <w:r>
           <w:rPr>
@@ -3796,7 +3796,7 @@
           <w:lang w:eastAsia="cs-CZ"/>
         </w:rPr>
       </w:pPr>
-      <w:hyperlink w:anchor="_Toc95555592" w:history="1">
+      <w:hyperlink w:anchor="_Toc95584481" w:history="1">
         <w:r>
           <w:rPr>
             <w:rStyle w:val="Hypertextovodkaz"/>
@@ -3840,7 +3840,7 @@
             <w:noProof/>
             <w:webHidden/>
           </w:rPr>
-          <w:instrText xml:space="preserve"> PAGEREF _Toc95555592 \h </w:instrText>
+          <w:instrText xml:space="preserve"> PAGEREF _Toc95584481 \h </w:instrText>
         </w:r>
         <w:r>
           <w:rPr>
@@ -3885,7 +3885,7 @@
           <w:lang w:eastAsia="cs-CZ"/>
         </w:rPr>
       </w:pPr>
-      <w:hyperlink w:anchor="_Toc95555593" w:history="1">
+      <w:hyperlink w:anchor="_Toc95584482" w:history="1">
         <w:r>
           <w:rPr>
             <w:rStyle w:val="Hypertextovodkaz"/>
@@ -3929,7 +3929,7 @@
             <w:noProof/>
             <w:webHidden/>
           </w:rPr>
-          <w:instrText xml:space="preserve"> PAGEREF _Toc95555593 \h </w:instrText>
+          <w:instrText xml:space="preserve"> PAGEREF _Toc95584482 \h </w:instrText>
         </w:r>
         <w:r>
           <w:rPr>
@@ -3974,7 +3974,7 @@
           <w:lang w:eastAsia="cs-CZ"/>
         </w:rPr>
       </w:pPr>
-      <w:hyperlink w:anchor="_Toc95555594" w:history="1">
+      <w:hyperlink w:anchor="_Toc95584483" w:history="1">
         <w:r>
           <w:rPr>
             <w:rStyle w:val="Hypertextovodkaz"/>
@@ -4018,7 +4018,7 @@
             <w:noProof/>
             <w:webHidden/>
           </w:rPr>
-          <w:instrText xml:space="preserve"> PAGEREF _Toc95555594 \h </w:instrText>
+          <w:instrText xml:space="preserve"> PAGEREF _Toc95584483 \h </w:instrText>
         </w:r>
         <w:r>
           <w:rPr>
@@ -4063,7 +4063,7 @@
           <w:lang w:eastAsia="cs-CZ"/>
         </w:rPr>
       </w:pPr>
-      <w:hyperlink w:anchor="_Toc95555595" w:history="1">
+      <w:hyperlink w:anchor="_Toc95584484" w:history="1">
         <w:r>
           <w:rPr>
             <w:rStyle w:val="Hypertextovodkaz"/>
@@ -4107,7 +4107,7 @@
             <w:noProof/>
             <w:webHidden/>
           </w:rPr>
-          <w:instrText xml:space="preserve"> PAGEREF _Toc95555595 \h </w:instrText>
+          <w:instrText xml:space="preserve"> PAGEREF _Toc95584484 \h </w:instrText>
         </w:r>
         <w:r>
           <w:rPr>
@@ -4152,7 +4152,7 @@
           <w:lang w:eastAsia="cs-CZ"/>
         </w:rPr>
       </w:pPr>
-      <w:hyperlink w:anchor="_Toc95555596" w:history="1">
+      <w:hyperlink w:anchor="_Toc95584485" w:history="1">
         <w:r>
           <w:rPr>
             <w:rStyle w:val="Hypertextovodkaz"/>
@@ -4196,7 +4196,7 @@
             <w:noProof/>
             <w:webHidden/>
           </w:rPr>
-          <w:instrText xml:space="preserve"> PAGEREF _Toc95555596 \h </w:instrText>
+          <w:instrText xml:space="preserve"> PAGEREF _Toc95584485 \h </w:instrText>
         </w:r>
         <w:r>
           <w:rPr>
@@ -4241,7 +4241,7 @@
           <w:lang w:eastAsia="cs-CZ"/>
         </w:rPr>
       </w:pPr>
-      <w:hyperlink w:anchor="_Toc95555597" w:history="1">
+      <w:hyperlink w:anchor="_Toc95584486" w:history="1">
         <w:r>
           <w:rPr>
             <w:rStyle w:val="Hypertextovodkaz"/>
@@ -4285,7 +4285,7 @@
             <w:noProof/>
             <w:webHidden/>
           </w:rPr>
-          <w:instrText xml:space="preserve"> PAGEREF _Toc95555597 \h </w:instrText>
+          <w:instrText xml:space="preserve"> PAGEREF _Toc95584486 \h </w:instrText>
         </w:r>
         <w:r>
           <w:rPr>
@@ -4305,14 +4305,7 @@
             <w:noProof/>
             <w:webHidden/>
           </w:rPr>
-          <w:t>1</w:t>
-        </w:r>
-        <w:r>
-          <w:rPr>
-            <w:noProof/>
-            <w:webHidden/>
-          </w:rPr>
-          <w:t>9</w:t>
+          <w:t>19</w:t>
         </w:r>
         <w:r>
           <w:rPr>
@@ -4337,7 +4330,7 @@
           <w:lang w:eastAsia="cs-CZ"/>
         </w:rPr>
       </w:pPr>
-      <w:hyperlink w:anchor="_Toc95555598" w:history="1">
+      <w:hyperlink w:anchor="_Toc95584487" w:history="1">
         <w:r>
           <w:rPr>
             <w:rStyle w:val="Hypertextovodkaz"/>
@@ -4381,7 +4374,7 @@
             <w:noProof/>
             <w:webHidden/>
           </w:rPr>
-          <w:instrText xml:space="preserve"> PAGEREF _Toc95555598 \h </w:instrText>
+          <w:instrText xml:space="preserve"> PAGEREF _Toc95584487 \h </w:instrText>
         </w:r>
         <w:r>
           <w:rPr>
@@ -4426,7 +4419,7 @@
           <w:lang w:eastAsia="cs-CZ"/>
         </w:rPr>
       </w:pPr>
-      <w:hyperlink w:anchor="_Toc95555599" w:history="1">
+      <w:hyperlink w:anchor="_Toc95584488" w:history="1">
         <w:r>
           <w:rPr>
             <w:rStyle w:val="Hypertextovodkaz"/>
@@ -4449,7 +4442,7 @@
             <w:rStyle w:val="Hypertextovodkaz"/>
             <w:noProof/>
           </w:rPr>
-          <w:t>Standardní pracovní režimy</w:t>
+          <w:t>Funkce ovládání periferií</w:t>
         </w:r>
         <w:r>
           <w:rPr>
@@ -4470,7 +4463,7 @@
             <w:noProof/>
             <w:webHidden/>
           </w:rPr>
-          <w:instrText xml:space="preserve"> PAGEREF _Toc95555599 \h </w:instrText>
+          <w:instrText xml:space="preserve"> PAGEREF _Toc95584488 \h </w:instrText>
         </w:r>
         <w:r>
           <w:rPr>
@@ -4490,7 +4483,7 @@
             <w:noProof/>
             <w:webHidden/>
           </w:rPr>
-          <w:t>20</w:t>
+          <w:t>21</w:t>
         </w:r>
         <w:r>
           <w:rPr>
@@ -4515,7 +4508,7 @@
           <w:lang w:eastAsia="cs-CZ"/>
         </w:rPr>
       </w:pPr>
-      <w:hyperlink w:anchor="_Toc95555600" w:history="1">
+      <w:hyperlink w:anchor="_Toc95584489" w:history="1">
         <w:r>
           <w:rPr>
             <w:rStyle w:val="Hypertextovodkaz"/>
@@ -4538,7 +4531,7 @@
             <w:rStyle w:val="Hypertextovodkaz"/>
             <w:noProof/>
           </w:rPr>
-          <w:t>Mód 0 – měření</w:t>
+          <w:t>OLED display</w:t>
         </w:r>
         <w:r>
           <w:rPr>
@@ -4559,7 +4552,7 @@
             <w:noProof/>
             <w:webHidden/>
           </w:rPr>
-          <w:instrText xml:space="preserve"> PAGEREF _Toc95555600 \h </w:instrText>
+          <w:instrText xml:space="preserve"> PAGEREF _Toc95584489 \h </w:instrText>
         </w:r>
         <w:r>
           <w:rPr>
@@ -4579,7 +4572,96 @@
             <w:noProof/>
             <w:webHidden/>
           </w:rPr>
-          <w:t>20</w:t>
+          <w:t>21</w:t>
+        </w:r>
+        <w:r>
+          <w:rPr>
+            <w:noProof/>
+            <w:webHidden/>
+          </w:rPr>
+          <w:fldChar w:fldCharType="end"/>
+        </w:r>
+      </w:hyperlink>
+    </w:p>
+    <w:p>
+      <w:pPr>
+        <w:pStyle w:val="Obsah3"/>
+        <w:tabs>
+          <w:tab w:val="left" w:pos="1320"/>
+          <w:tab w:val="right" w:leader="dot" w:pos="9062"/>
+        </w:tabs>
+        <w:rPr>
+          <w:rFonts w:asciiTheme="minorHAnsi" w:eastAsiaTheme="minorEastAsia" w:hAnsiTheme="minorHAnsi"/>
+          <w:noProof/>
+          <w:sz w:val="22"/>
+          <w:lang w:eastAsia="cs-CZ"/>
+        </w:rPr>
+      </w:pPr>
+      <w:hyperlink w:anchor="_Toc95584490" w:history="1">
+        <w:r>
+          <w:rPr>
+            <w:rStyle w:val="Hypertextovodkaz"/>
+            <w:rFonts w:cs="Times New Roman"/>
+            <w:noProof/>
+          </w:rPr>
+          <w:t>3.1.2.</w:t>
+        </w:r>
+        <w:r>
+          <w:rPr>
+            <w:rFonts w:asciiTheme="minorHAnsi" w:eastAsiaTheme="minorEastAsia" w:hAnsiTheme="minorHAnsi"/>
+            <w:noProof/>
+            <w:sz w:val="22"/>
+            <w:lang w:eastAsia="cs-CZ"/>
+          </w:rPr>
+          <w:tab/>
+        </w:r>
+        <w:r>
+          <w:rPr>
+            <w:rStyle w:val="Hypertextovodkaz"/>
+            <w:noProof/>
+          </w:rPr>
+          <w:t>A/D převodník</w:t>
+        </w:r>
+        <w:r>
+          <w:rPr>
+            <w:noProof/>
+            <w:webHidden/>
+          </w:rPr>
+          <w:tab/>
+        </w:r>
+        <w:r>
+          <w:rPr>
+            <w:noProof/>
+            <w:webHidden/>
+          </w:rPr>
+          <w:fldChar w:fldCharType="begin"/>
+        </w:r>
+        <w:r>
+          <w:rPr>
+            <w:noProof/>
+            <w:webHidden/>
+          </w:rPr>
+          <w:instrText xml:space="preserve"> PAGEREF _Toc95584490 \h </w:instrText>
+        </w:r>
+        <w:r>
+          <w:rPr>
+            <w:noProof/>
+            <w:webHidden/>
+          </w:rPr>
+        </w:r>
+        <w:r>
+          <w:rPr>
+            <w:noProof/>
+            <w:webHidden/>
+          </w:rPr>
+          <w:fldChar w:fldCharType="separate"/>
+        </w:r>
+        <w:r>
+          <w:rPr>
+            <w:noProof/>
+            <w:webHidden/>
+          </w:rPr>
+          <w:t>21</w:t>
         </w:r>
         <w:r>
           <w:rPr>
@@ -4604,7 +4686,7 @@
           <w:lang w:eastAsia="cs-CZ"/>
         </w:rPr>
       </w:pPr>
-      <w:hyperlink w:anchor="_Toc95555601" w:history="1">
+      <w:hyperlink w:anchor="_Toc95584491" w:history="1">
         <w:r>
           <w:rPr>
             <w:rStyle w:val="Hypertextovodkaz"/>
@@ -4627,7 +4709,7 @@
             <w:rStyle w:val="Hypertextovodkaz"/>
             <w:noProof/>
           </w:rPr>
-          <w:t>Startovní sekvence</w:t>
+          <w:t>Standardní pracovní režimy</w:t>
         </w:r>
         <w:r>
           <w:rPr>
@@ -4648,7 +4730,7 @@
             <w:noProof/>
             <w:webHidden/>
           </w:rPr>
-          <w:instrText xml:space="preserve"> PAGEREF _Toc95555601 \h </w:instrText>
+          <w:instrText xml:space="preserve"> PAGEREF _Toc95584491 \h </w:instrText>
         </w:r>
         <w:r>
           <w:rPr>
@@ -4668,7 +4750,96 @@
             <w:noProof/>
             <w:webHidden/>
           </w:rPr>
-          <w:t>20</w:t>
+          <w:t>21</w:t>
+        </w:r>
+        <w:r>
+          <w:rPr>
+            <w:noProof/>
+            <w:webHidden/>
+          </w:rPr>
+          <w:fldChar w:fldCharType="end"/>
+        </w:r>
+      </w:hyperlink>
+    </w:p>
+    <w:p>
+      <w:pPr>
+        <w:pStyle w:val="Obsah3"/>
+        <w:tabs>
+          <w:tab w:val="left" w:pos="1320"/>
+          <w:tab w:val="right" w:leader="dot" w:pos="9062"/>
+        </w:tabs>
+        <w:rPr>
+          <w:rFonts w:asciiTheme="minorHAnsi" w:eastAsiaTheme="minorEastAsia" w:hAnsiTheme="minorHAnsi"/>
+          <w:noProof/>
+          <w:sz w:val="22"/>
+          <w:lang w:eastAsia="cs-CZ"/>
+        </w:rPr>
+      </w:pPr>
+      <w:hyperlink w:anchor="_Toc95584492" w:history="1">
+        <w:r>
+          <w:rPr>
+            <w:rStyle w:val="Hypertextovodkaz"/>
+            <w:rFonts w:cs="Times New Roman"/>
+            <w:noProof/>
+          </w:rPr>
+          <w:t>3.2.1.</w:t>
+        </w:r>
+        <w:r>
+          <w:rPr>
+            <w:rFonts w:asciiTheme="minorHAnsi" w:eastAsiaTheme="minorEastAsia" w:hAnsiTheme="minorHAnsi"/>
+            <w:noProof/>
+            <w:sz w:val="22"/>
+            <w:lang w:eastAsia="cs-CZ"/>
+          </w:rPr>
+          <w:tab/>
+        </w:r>
+        <w:r>
+          <w:rPr>
+            <w:rStyle w:val="Hypertextovodkaz"/>
+            <w:noProof/>
+          </w:rPr>
+          <w:t>Mód 0 – měření</w:t>
+        </w:r>
+        <w:r>
+          <w:rPr>
+            <w:noProof/>
+            <w:webHidden/>
+          </w:rPr>
+          <w:tab/>
+        </w:r>
+        <w:r>
+          <w:rPr>
+            <w:noProof/>
+            <w:webHidden/>
+          </w:rPr>
+          <w:fldChar w:fldCharType="begin"/>
+        </w:r>
+        <w:r>
+          <w:rPr>
+            <w:noProof/>
+            <w:webHidden/>
+          </w:rPr>
+          <w:instrText xml:space="preserve"> PAGEREF _Toc95584492 \h </w:instrText>
+        </w:r>
+        <w:r>
+          <w:rPr>
+            <w:noProof/>
+            <w:webHidden/>
+          </w:rPr>
+        </w:r>
+        <w:r>
+          <w:rPr>
+            <w:noProof/>
+            <w:webHidden/>
+          </w:rPr>
+          <w:fldChar w:fldCharType="separate"/>
+        </w:r>
+        <w:r>
+          <w:rPr>
+            <w:noProof/>
+            <w:webHidden/>
+          </w:rPr>
+          <w:t>21</w:t>
         </w:r>
         <w:r>
           <w:rPr>
@@ -4693,7 +4864,7 @@
           <w:lang w:eastAsia="cs-CZ"/>
         </w:rPr>
       </w:pPr>
-      <w:hyperlink w:anchor="_Toc95555602" w:history="1">
+      <w:hyperlink w:anchor="_Toc95584493" w:history="1">
         <w:r>
           <w:rPr>
             <w:rStyle w:val="Hypertextovodkaz"/>
@@ -4716,6 +4887,95 @@
             <w:rStyle w:val="Hypertextovodkaz"/>
             <w:noProof/>
           </w:rPr>
+          <w:t>Startovní sekvence</w:t>
+        </w:r>
+        <w:r>
+          <w:rPr>
+            <w:noProof/>
+            <w:webHidden/>
+          </w:rPr>
+          <w:tab/>
+        </w:r>
+        <w:r>
+          <w:rPr>
+            <w:noProof/>
+            <w:webHidden/>
+          </w:rPr>
+          <w:fldChar w:fldCharType="begin"/>
+        </w:r>
+        <w:r>
+          <w:rPr>
+            <w:noProof/>
+            <w:webHidden/>
+          </w:rPr>
+          <w:instrText xml:space="preserve"> PAGEREF _Toc95584493 \h </w:instrText>
+        </w:r>
+        <w:r>
+          <w:rPr>
+            <w:noProof/>
+            <w:webHidden/>
+          </w:rPr>
+        </w:r>
+        <w:r>
+          <w:rPr>
+            <w:noProof/>
+            <w:webHidden/>
+          </w:rPr>
+          <w:fldChar w:fldCharType="separate"/>
+        </w:r>
+        <w:r>
+          <w:rPr>
+            <w:noProof/>
+            <w:webHidden/>
+          </w:rPr>
+          <w:t>21</w:t>
+        </w:r>
+        <w:r>
+          <w:rPr>
+            <w:noProof/>
+            <w:webHidden/>
+          </w:rPr>
+          <w:fldChar w:fldCharType="end"/>
+        </w:r>
+      </w:hyperlink>
+    </w:p>
+    <w:p>
+      <w:pPr>
+        <w:pStyle w:val="Obsah2"/>
+        <w:tabs>
+          <w:tab w:val="left" w:pos="880"/>
+          <w:tab w:val="right" w:leader="dot" w:pos="9062"/>
+        </w:tabs>
+        <w:rPr>
+          <w:rFonts w:asciiTheme="minorHAnsi" w:eastAsiaTheme="minorEastAsia" w:hAnsiTheme="minorHAnsi"/>
+          <w:noProof/>
+          <w:sz w:val="22"/>
+          <w:lang w:eastAsia="cs-CZ"/>
+        </w:rPr>
+      </w:pPr>
+      <w:hyperlink w:anchor="_Toc95584494" w:history="1">
+        <w:r>
+          <w:rPr>
+            <w:rStyle w:val="Hypertextovodkaz"/>
+            <w:rFonts w:cs="Times New Roman"/>
+            <w:noProof/>
+          </w:rPr>
+          <w:t>3.4.</w:t>
+        </w:r>
+        <w:r>
+          <w:rPr>
+            <w:rFonts w:asciiTheme="minorHAnsi" w:eastAsiaTheme="minorEastAsia" w:hAnsiTheme="minorHAnsi"/>
+            <w:noProof/>
+            <w:sz w:val="22"/>
+            <w:lang w:eastAsia="cs-CZ"/>
+          </w:rPr>
+          <w:tab/>
+        </w:r>
+        <w:r>
+          <w:rPr>
+            <w:rStyle w:val="Hypertextovodkaz"/>
+            <w:noProof/>
+          </w:rPr>
           <w:t>Detekce poruch</w:t>
         </w:r>
         <w:r>
@@ -4737,7 +4997,7 @@
             <w:noProof/>
             <w:webHidden/>
           </w:rPr>
-          <w:instrText xml:space="preserve"> PAGEREF _Toc95555602 \h </w:instrText>
+          <w:instrText xml:space="preserve"> PAGEREF _Toc95584494 \h </w:instrText>
         </w:r>
         <w:r>
           <w:rPr>
@@ -4757,7 +5017,7 @@
             <w:noProof/>
             <w:webHidden/>
           </w:rPr>
-          <w:t>20</w:t>
+          <w:t>21</w:t>
         </w:r>
         <w:r>
           <w:rPr>
@@ -4782,7 +5042,7 @@
           <w:lang w:eastAsia="cs-CZ"/>
         </w:rPr>
       </w:pPr>
-      <w:hyperlink w:anchor="_Toc95555603" w:history="1">
+      <w:hyperlink w:anchor="_Toc95584495" w:history="1">
         <w:r>
           <w:rPr>
             <w:rStyle w:val="Hypertextovodkaz"/>
@@ -4826,7 +5086,7 @@
             <w:noProof/>
             <w:webHidden/>
           </w:rPr>
-          <w:instrText xml:space="preserve"> PAGEREF _Toc95555603 \h </w:instrText>
+          <w:instrText xml:space="preserve"> PAGEREF _Toc95584495 \h </w:instrText>
         </w:r>
         <w:r>
           <w:rPr>
@@ -4846,7 +5106,7 @@
             <w:noProof/>
             <w:webHidden/>
           </w:rPr>
-          <w:t>22</w:t>
+          <w:t>23</w:t>
         </w:r>
         <w:r>
           <w:rPr>
@@ -4871,7 +5131,7 @@
           <w:lang w:eastAsia="cs-CZ"/>
         </w:rPr>
       </w:pPr>
-      <w:hyperlink w:anchor="_Toc95555604" w:history="1">
+      <w:hyperlink w:anchor="_Toc95584496" w:history="1">
         <w:r>
           <w:rPr>
             <w:rStyle w:val="Hypertextovodkaz"/>
@@ -4915,7 +5175,7 @@
             <w:noProof/>
             <w:webHidden/>
           </w:rPr>
-          <w:instrText xml:space="preserve"> PAGEREF _Toc95555604 \h </w:instrText>
+          <w:instrText xml:space="preserve"> PAGEREF _Toc95584496 \h </w:instrText>
         </w:r>
         <w:r>
           <w:rPr>
@@ -4935,7 +5195,7 @@
             <w:noProof/>
             <w:webHidden/>
           </w:rPr>
-          <w:t>23</w:t>
+          <w:t>24</w:t>
         </w:r>
         <w:r>
           <w:rPr>
@@ -4960,7 +5220,7 @@
           <w:lang w:eastAsia="cs-CZ"/>
         </w:rPr>
       </w:pPr>
-      <w:hyperlink w:anchor="_Toc95555605" w:history="1">
+      <w:hyperlink w:anchor="_Toc95584497" w:history="1">
         <w:r>
           <w:rPr>
             <w:rStyle w:val="Hypertextovodkaz"/>
@@ -5004,7 +5264,7 @@
             <w:noProof/>
             <w:webHidden/>
           </w:rPr>
-          <w:instrText xml:space="preserve"> PAGEREF _Toc95555605 \h </w:instrText>
+          <w:instrText xml:space="preserve"> PAGEREF _Toc95584497 \h </w:instrText>
         </w:r>
         <w:r>
           <w:rPr>
@@ -5024,7 +5284,7 @@
             <w:noProof/>
             <w:webHidden/>
           </w:rPr>
-          <w:t>24</w:t>
+          <w:t>25</w:t>
         </w:r>
         <w:r>
           <w:rPr>
@@ -5049,7 +5309,7 @@
           <w:lang w:eastAsia="cs-CZ"/>
         </w:rPr>
       </w:pPr>
-      <w:hyperlink w:anchor="_Toc95555606" w:history="1">
+      <w:hyperlink w:anchor="_Toc95584498" w:history="1">
         <w:r>
           <w:rPr>
             <w:rStyle w:val="Hypertextovodkaz"/>
@@ -5093,7 +5353,7 @@
             <w:noProof/>
             <w:webHidden/>
           </w:rPr>
-          <w:instrText xml:space="preserve"> PAGEREF _Toc95555606 \h </w:instrText>
+          <w:instrText xml:space="preserve"> PAGEREF _Toc95584498 \h </w:instrText>
         </w:r>
         <w:r>
           <w:rPr>
@@ -5113,7 +5373,7 @@
             <w:noProof/>
             <w:webHidden/>
           </w:rPr>
-          <w:t>25</w:t>
+          <w:t>26</w:t>
         </w:r>
         <w:r>
           <w:rPr>
@@ -5138,7 +5398,7 @@
           <w:lang w:eastAsia="cs-CZ"/>
         </w:rPr>
       </w:pPr>
-      <w:hyperlink w:anchor="_Toc95555607" w:history="1">
+      <w:hyperlink w:anchor="_Toc95584499" w:history="1">
         <w:r>
           <w:rPr>
             <w:rStyle w:val="Hypertextovodkaz"/>
@@ -5182,7 +5442,7 @@
             <w:noProof/>
             <w:webHidden/>
           </w:rPr>
-          <w:instrText xml:space="preserve"> PAGEREF _Toc95555607 \h </w:instrText>
+          <w:instrText xml:space="preserve"> PAGEREF _Toc95584499 \h </w:instrText>
         </w:r>
         <w:r>
           <w:rPr>
@@ -5202,7 +5462,7 @@
             <w:noProof/>
             <w:webHidden/>
           </w:rPr>
-          <w:t>26</w:t>
+          <w:t>27</w:t>
         </w:r>
         <w:r>
           <w:rPr>
@@ -5227,7 +5487,7 @@
           <w:lang w:eastAsia="cs-CZ"/>
         </w:rPr>
       </w:pPr>
-      <w:hyperlink w:anchor="_Toc95555608" w:history="1">
+      <w:hyperlink w:anchor="_Toc95584500" w:history="1">
         <w:r>
           <w:rPr>
             <w:rStyle w:val="Hypertextovodkaz"/>
@@ -5271,7 +5531,7 @@
             <w:noProof/>
             <w:webHidden/>
           </w:rPr>
-          <w:instrText xml:space="preserve"> PAGEREF _Toc95555608 \h </w:instrText>
+          <w:instrText xml:space="preserve"> PAGEREF _Toc95584500 \h </w:instrText>
         </w:r>
         <w:r>
           <w:rPr>
@@ -5291,7 +5551,7 @@
             <w:noProof/>
             <w:webHidden/>
           </w:rPr>
-          <w:t>26</w:t>
+          <w:t>27</w:t>
         </w:r>
         <w:r>
           <w:rPr>
@@ -5316,7 +5576,7 @@
           <w:lang w:eastAsia="cs-CZ"/>
         </w:rPr>
       </w:pPr>
-      <w:hyperlink w:anchor="_Toc95555609" w:history="1">
+      <w:hyperlink w:anchor="_Toc95584501" w:history="1">
         <w:r>
           <w:rPr>
             <w:rStyle w:val="Hypertextovodkaz"/>
@@ -5360,7 +5620,7 @@
             <w:noProof/>
             <w:webHidden/>
           </w:rPr>
-          <w:instrText xml:space="preserve"> PAGEREF _Toc95555609 \h </w:instrText>
+          <w:instrText xml:space="preserve"> PAGEREF _Toc95584501 \h </w:instrText>
         </w:r>
         <w:r>
           <w:rPr>
@@ -5380,7 +5640,7 @@
             <w:noProof/>
             <w:webHidden/>
           </w:rPr>
-          <w:t>26</w:t>
+          <w:t>27</w:t>
         </w:r>
         <w:r>
           <w:rPr>
@@ -5405,7 +5665,7 @@
           <w:lang w:eastAsia="cs-CZ"/>
         </w:rPr>
       </w:pPr>
-      <w:hyperlink w:anchor="_Toc95555610" w:history="1">
+      <w:hyperlink w:anchor="_Toc95584502" w:history="1">
         <w:r>
           <w:rPr>
             <w:rStyle w:val="Hypertextovodkaz"/>
@@ -5449,7 +5709,7 @@
             <w:noProof/>
             <w:webHidden/>
           </w:rPr>
-          <w:instrText xml:space="preserve"> PAGEREF _Toc95555610 \h </w:instrText>
+          <w:instrText xml:space="preserve"> PAGEREF _Toc95584502 \h </w:instrText>
         </w:r>
         <w:r>
           <w:rPr>
@@ -5469,7 +5729,96 @@
             <w:noProof/>
             <w:webHidden/>
           </w:rPr>
-          <w:t>27</w:t>
+          <w:t>28</w:t>
+        </w:r>
+        <w:r>
+          <w:rPr>
+            <w:noProof/>
+            <w:webHidden/>
+          </w:rPr>
+          <w:fldChar w:fldCharType="end"/>
+        </w:r>
+      </w:hyperlink>
+    </w:p>
+    <w:p>
+      <w:pPr>
+        <w:pStyle w:val="Obsah2"/>
+        <w:tabs>
+          <w:tab w:val="left" w:pos="1100"/>
+          <w:tab w:val="right" w:leader="dot" w:pos="9062"/>
+        </w:tabs>
+        <w:rPr>
+          <w:rFonts w:asciiTheme="minorHAnsi" w:eastAsiaTheme="minorEastAsia" w:hAnsiTheme="minorHAnsi"/>
+          <w:noProof/>
+          <w:sz w:val="22"/>
+          <w:lang w:eastAsia="cs-CZ"/>
+        </w:rPr>
+      </w:pPr>
+      <w:hyperlink w:anchor="_Toc95584503" w:history="1">
+        <w:r>
+          <w:rPr>
+            <w:rStyle w:val="Hypertextovodkaz"/>
+            <w:rFonts w:cs="Times New Roman"/>
+            <w:noProof/>
+          </w:rPr>
+          <w:t>10.2.</w:t>
+        </w:r>
+        <w:r>
+          <w:rPr>
+            <w:rFonts w:asciiTheme="minorHAnsi" w:eastAsiaTheme="minorEastAsia" w:hAnsiTheme="minorHAnsi"/>
+            <w:noProof/>
+            <w:sz w:val="22"/>
+            <w:lang w:eastAsia="cs-CZ"/>
+          </w:rPr>
+          <w:tab/>
+        </w:r>
+        <w:r>
+          <w:rPr>
+            <w:rStyle w:val="Hypertextovodkaz"/>
+            <w:noProof/>
+          </w:rPr>
+          <w:t>Schéma desky lineárních regulátorů</w:t>
+        </w:r>
+        <w:r>
+          <w:rPr>
+            <w:noProof/>
+            <w:webHidden/>
+          </w:rPr>
+          <w:tab/>
+        </w:r>
+        <w:r>
+          <w:rPr>
+            <w:noProof/>
+            <w:webHidden/>
+          </w:rPr>
+          <w:fldChar w:fldCharType="begin"/>
+        </w:r>
+        <w:r>
+          <w:rPr>
+            <w:noProof/>
+            <w:webHidden/>
+          </w:rPr>
+          <w:instrText xml:space="preserve"> PAGEREF _Toc95584503 \h </w:instrText>
+        </w:r>
+        <w:r>
+          <w:rPr>
+            <w:noProof/>
+            <w:webHidden/>
+          </w:rPr>
+        </w:r>
+        <w:r>
+          <w:rPr>
+            <w:noProof/>
+            <w:webHidden/>
+          </w:rPr>
+          <w:fldChar w:fldCharType="separate"/>
+        </w:r>
+        <w:r>
+          <w:rPr>
+            <w:noProof/>
+            <w:webHidden/>
+          </w:rPr>
+          <w:t>29</w:t>
         </w:r>
         <w:r>
           <w:rPr>
@@ -5528,7 +5877,7 @@
       <w:pPr>
         <w:pStyle w:val="Nadpis1"/>
       </w:pPr>
-      <w:bookmarkStart w:id="1" w:name="_Toc95555576"/>
+      <w:bookmarkStart w:id="1" w:name="_Toc95584465"/>
       <w:r>
         <w:lastRenderedPageBreak/>
         <w:t>Úvod</w:t>
@@ -5609,7 +5958,22 @@
     </w:p>
     <w:p>
       <w:r>
-        <w:t xml:space="preserve">Vzhledem k požadovaným kompaktním rozměrům a předchozím kladným zkušenostem s topologií BUCK jsem se rozhodnul vydat tímto směrem. Zdroj je napájen z OEM spínaného zdroje 24V-2,98A </w:t>
+        <w:t>Vzhledem k požadovaným kompaktním rozměrům a předchozím kladným zkušenostem s topologií BUCK jsem se rozhodnul vydat tímto směrem.</w:t>
+      </w:r>
+      <w:r>
+        <w:t xml:space="preserve"> Zdroj je vybaven přepínám výstupu do několika úrovní</w:t>
+      </w:r>
+      <w:r>
+        <w:t>,</w:t>
+      </w:r>
+      <w:r>
+        <w:t xml:space="preserve"> což bylo inspirováno řešením přepínání vývodů transformátoru u lineárních zdrojů</w:t>
+      </w:r>
+      <w:r>
+        <w:t>.</w:t>
+      </w:r>
+      <w:r>
+        <w:t xml:space="preserve"> Zdroj je napájen z OEM spínaného zdroje 24V-2,98A </w:t>
       </w:r>
       <w:r>
         <w:t xml:space="preserve">, nastavení hodnoty výstupního napětí a kontrola jeho hodnoty je řešena digitálně za pomoci MCU STM32. Dále také informační systém zvládne vypsat některé další užitečné informace jako například teplotu a stav chlazení nebo příkon zátěže. </w:t>
@@ -5650,7 +6014,7 @@
       <w:pPr>
         <w:pStyle w:val="Nadpis1"/>
       </w:pPr>
-      <w:bookmarkStart w:id="2" w:name="_Toc95555577"/>
+      <w:bookmarkStart w:id="2" w:name="_Toc95584466"/>
       <w:r>
         <w:lastRenderedPageBreak/>
         <w:t>Hardwarová část</w:t>
@@ -5739,7 +6103,7 @@
       <w:pPr>
         <w:pStyle w:val="Titulek"/>
       </w:pPr>
-      <w:bookmarkStart w:id="3" w:name="_Toc95425574"/>
+      <w:bookmarkStart w:id="3" w:name="_Toc95558270"/>
       <w:r>
         <w:t xml:space="preserve">Obrázek </w:t>
       </w:r>
@@ -5966,24 +6330,18 @@
     </w:tbl>
     <w:p>
       <w:r>
+        <w:rPr>
+          <w:noProof/>
+        </w:rPr>
         <w:lastRenderedPageBreak/>
-        <w:t>Uchycení vodorovně umístěných PCB je zajištěno pomocí plastových úchytek vlastního návrhu. Jsou 6mm vysoké a obsahují 2 závitové vložky M2, jejíž středy jsou vzdálené 6,3m, které jsou umístěny na opačných stranách příchytky. Jejich účelem je zajistit dostatečnou izolaci mezi DPS a kovovým obalem zařízení jež je uzemněn. Krom podložek jsou tyto desky ze spodní strany opatřeny také folií která by měla minimalizovat riziko zkratu i pokud dojde například prudkým nárazem k rozlomení úchytky.</w:t>
-      </w:r>
-    </w:p>
-    <w:p/>
-    <w:p>
-      <w:r>
-        <w:rPr>
-          <w:noProof/>
-        </w:rPr>
         <w:drawing>
-          <wp:anchor distT="0" distB="0" distL="114300" distR="114300" simplePos="0" relativeHeight="251661312" behindDoc="0" locked="0" layoutInCell="1" allowOverlap="1" wp14:anchorId="49DEA7B2" wp14:editId="392DC3B6">
+          <wp:anchor distT="0" distB="0" distL="114300" distR="114300" simplePos="0" relativeHeight="251661312" behindDoc="0" locked="0" layoutInCell="1" allowOverlap="1" wp14:anchorId="49DEA7B2" wp14:editId="50B4F9F2">
             <wp:simplePos x="0" y="0"/>
             <wp:positionH relativeFrom="column">
               <wp:posOffset>-281940</wp:posOffset>
             </wp:positionH>
             <wp:positionV relativeFrom="paragraph">
-              <wp:posOffset>0</wp:posOffset>
+              <wp:posOffset>1301100</wp:posOffset>
             </wp:positionV>
             <wp:extent cx="3345815" cy="4953635"/>
             <wp:effectExtent l="0" t="0" r="6985" b="0"/>
@@ -6033,6 +6391,12 @@
         </w:drawing>
       </w:r>
       <w:r>
+        <w:t>Uchycení vodorovně umístěných PCB je zajištěno pomocí plastových úchytek vlastního návrhu. Jsou 6mm vysoké a obsahují 2 závitové vložky M2, jejíž středy jsou vzdálené 6,3m, které jsou umístěny na opačných stranách příchytky. Jejich účelem je zajistit dostatečnou izolaci mezi DPS a kovovým obalem zařízení jež je uzemněn. Krom podložek jsou tyto desky ze spodní strany opatřeny také folií která by měla minimalizovat riziko zkratu i pokud dojde například prudkým nárazem k rozlomení úchytky.</w:t>
+      </w:r>
+    </w:p>
+    <w:p/>
+    <w:p>
+      <w:r>
         <w:t xml:space="preserve">Z elektrického hlediska sestává zdroj z několika částí. Silová část je tvořena třemi v sérii řazenými regulátory. </w:t>
       </w:r>
       <w:r>
@@ -6047,13 +6411,13 @@
         <mc:AlternateContent>
           <mc:Choice Requires="wps">
             <w:drawing>
-              <wp:anchor distT="0" distB="0" distL="114300" distR="114300" simplePos="0" relativeHeight="251663360" behindDoc="0" locked="0" layoutInCell="1" allowOverlap="1" wp14:anchorId="4B962410" wp14:editId="430FE395">
+              <wp:anchor distT="0" distB="0" distL="114300" distR="114300" simplePos="0" relativeHeight="251663360" behindDoc="0" locked="0" layoutInCell="1" allowOverlap="1" wp14:anchorId="4B962410" wp14:editId="09C780F1">
                 <wp:simplePos x="0" y="0"/>
                 <wp:positionH relativeFrom="column">
-                  <wp:posOffset>815</wp:posOffset>
+                  <wp:posOffset>635</wp:posOffset>
                 </wp:positionH>
                 <wp:positionV relativeFrom="paragraph">
-                  <wp:posOffset>2045970</wp:posOffset>
+                  <wp:posOffset>1673830</wp:posOffset>
                 </wp:positionV>
                 <wp:extent cx="3042920" cy="635"/>
                 <wp:effectExtent l="0" t="0" r="5080" b="8255"/>
@@ -6089,7 +6453,7 @@
                                 <w:sz w:val="24"/>
                               </w:rPr>
                             </w:pPr>
-                            <w:bookmarkStart w:id="4" w:name="_Toc95425575"/>
+                            <w:bookmarkStart w:id="4" w:name="_Toc95558271"/>
                             <w:r>
                               <w:t xml:space="preserve">Obrázek </w:t>
                             </w:r>
@@ -6145,7 +6509,7 @@
                 <v:stroke joinstyle="miter"/>
                 <v:path gradientshapeok="t" o:connecttype="rect"/>
               </v:shapetype>
-              <v:shape id="Textové pole 4" o:spid="_x0000_s1026" type="#_x0000_t202" style="position:absolute;left:0;text-align:left;margin-left:.05pt;margin-top:161.1pt;width:239.6pt;height:.05pt;z-index:251663360;visibility:visible;mso-wrap-style:square;mso-width-percent:0;mso-wrap-distance-left:9pt;mso-wrap-distance-top:0;mso-wrap-distance-right:9pt;mso-wrap-distance-bottom:0;mso-position-horizontal:absolute;mso-position-horizontal-relative:text;mso-position-vertical:absolute;mso-position-vertical-relative:text;mso-width-percent:0;mso-width-relative:margin;v-text-anchor:top" o:gfxdata="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" stroked="f">
+              <v:shape id="Textové pole 4" o:spid="_x0000_s1026" type="#_x0000_t202" style="position:absolute;left:0;text-align:left;margin-left:.05pt;margin-top:131.8pt;width:239.6pt;height:.05pt;z-index:251663360;visibility:visible;mso-wrap-style:square;mso-width-percent:0;mso-wrap-distance-left:9pt;mso-wrap-distance-top:0;mso-wrap-distance-right:9pt;mso-wrap-distance-bottom:0;mso-position-horizontal:absolute;mso-position-horizontal-relative:text;mso-position-vertical:absolute;mso-position-vertical-relative:text;mso-width-percent:0;mso-width-relative:margin;v-text-anchor:top" o:gfxdata="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" stroked="f">
                 <v:textbox style="mso-fit-shape-to-text:t" inset="0,0,0,0">
                   <w:txbxContent>
                     <w:p>
@@ -6156,7 +6520,7 @@
                           <w:sz w:val="24"/>
                         </w:rPr>
                       </w:pPr>
-                      <w:bookmarkStart w:id="5" w:name="_Toc95425575"/>
+                      <w:bookmarkStart w:id="5" w:name="_Toc95558271"/>
                       <w:r>
                         <w:t xml:space="preserve">Obrázek </w:t>
                       </w:r>
@@ -6198,7 +6562,25 @@
         </mc:AlternateContent>
       </w:r>
       <w:r>
-        <w:t xml:space="preserve">Zdroj sestává z několika desek plošného spoje, které byly vyrobeny svépomocí </w:t>
+        <w:t xml:space="preserve">Zdroj sestává z několika desek plošného spoje, </w:t>
+      </w:r>
+      <w:r>
+        <w:t>většina z nich</w:t>
+      </w:r>
+      <w:r>
+        <w:t xml:space="preserve"> byl</w:t>
+      </w:r>
+      <w:r>
+        <w:t>a</w:t>
+      </w:r>
+      <w:r>
+        <w:t xml:space="preserve"> vyroben</w:t>
+      </w:r>
+      <w:r>
+        <w:t>a</w:t>
+      </w:r>
+      <w:r>
+        <w:t xml:space="preserve"> svépomocí </w:t>
       </w:r>
       <w:proofErr w:type="spellStart"/>
       <w:r>
@@ -6216,12 +6598,15 @@
       <w:r>
         <w:t xml:space="preserve"> je nutno u THT součástek vždy přivést vodivou cestu na spodní stranu desky tak aby je bylo možno pájkou se součástkou vodivě spojit. V důsledku toho jsou na některých místech umístěny propojky jednotlivých stran desky u konektorů.</w:t>
       </w:r>
+      <w:r>
+        <w:t xml:space="preserve"> Jedinou deskou jež byla zakázkově vyrobena byla vzhledem k její velikosti a vysokým nárokům na její kvalitu deska lineárních regulátorů.</w:t>
+      </w:r>
     </w:p>
     <w:p>
       <w:pPr>
         <w:pStyle w:val="Nadpis2"/>
       </w:pPr>
-      <w:bookmarkStart w:id="6" w:name="_Toc95555578"/>
+      <w:bookmarkStart w:id="6" w:name="_Toc95584467"/>
       <w:r>
         <w:lastRenderedPageBreak/>
         <w:t>Ovládací panel</w:t>
@@ -6290,7 +6675,7 @@
       <w:pPr>
         <w:pStyle w:val="Titulek"/>
       </w:pPr>
-      <w:bookmarkStart w:id="7" w:name="_Toc95425576"/>
+      <w:bookmarkStart w:id="7" w:name="_Toc95558272"/>
       <w:r>
         <w:t xml:space="preserve">Obrázek </w:t>
       </w:r>
@@ -6631,7 +7016,7 @@
       <w:pPr>
         <w:pStyle w:val="Nadpis3"/>
       </w:pPr>
-      <w:bookmarkStart w:id="9" w:name="_Toc95555579"/>
+      <w:bookmarkStart w:id="9" w:name="_Toc95584468"/>
       <w:r>
         <w:t>Enkodér</w:t>
       </w:r>
@@ -7166,7 +7551,7 @@
       <w:pPr>
         <w:pStyle w:val="Nadpis3"/>
       </w:pPr>
-      <w:bookmarkStart w:id="10" w:name="_Toc95555580"/>
+      <w:bookmarkStart w:id="10" w:name="_Toc95584469"/>
       <w:r>
         <w:t>Tlačítka</w:t>
       </w:r>
@@ -7216,7 +7601,7 @@
       <w:pPr>
         <w:pStyle w:val="Nadpis3"/>
       </w:pPr>
-      <w:bookmarkStart w:id="11" w:name="_Toc95555581"/>
+      <w:bookmarkStart w:id="11" w:name="_Toc95584470"/>
       <w:r>
         <w:t>Ergonomie</w:t>
       </w:r>
@@ -7260,7 +7645,7 @@
       <w:pPr>
         <w:pStyle w:val="Nadpis3"/>
       </w:pPr>
-      <w:bookmarkStart w:id="12" w:name="_Toc95555582"/>
+      <w:bookmarkStart w:id="12" w:name="_Toc95584471"/>
       <w:r>
         <w:t>Mechanické provedení</w:t>
       </w:r>
@@ -7315,7 +7700,7 @@
       <w:pPr>
         <w:pStyle w:val="Nadpis2"/>
       </w:pPr>
-      <w:bookmarkStart w:id="13" w:name="_Toc95555583"/>
+      <w:bookmarkStart w:id="13" w:name="_Toc95584472"/>
       <w:r>
         <w:t>Řídící deska</w:t>
       </w:r>
@@ -7367,7 +7752,7 @@
       <w:pPr>
         <w:pStyle w:val="Nadpis3"/>
       </w:pPr>
-      <w:bookmarkStart w:id="14" w:name="_Toc95555584"/>
+      <w:bookmarkStart w:id="14" w:name="_Toc95584473"/>
       <w:r>
         <w:t>Napájení MCU</w:t>
       </w:r>
@@ -7385,7 +7770,7 @@
       <w:pPr>
         <w:pStyle w:val="Nadpis3"/>
       </w:pPr>
-      <w:bookmarkStart w:id="15" w:name="_Toc95555585"/>
+      <w:bookmarkStart w:id="15" w:name="_Toc95584474"/>
       <w:r>
         <w:t>Převodník logických úrovní</w:t>
       </w:r>
@@ -7501,7 +7886,7 @@
           <w:rFonts w:ascii="Calibri" w:hAnsi="Calibri" w:cs="Calibri"/>
         </w:rPr>
       </w:pPr>
-      <w:bookmarkStart w:id="16" w:name="_Toc95425577"/>
+      <w:bookmarkStart w:id="16" w:name="_Toc95558273"/>
       <w:r>
         <w:t xml:space="preserve">Obrázek </w:t>
       </w:r>
@@ -7527,7 +7912,15 @@
         <w:fldChar w:fldCharType="end"/>
       </w:r>
       <w:r>
-        <w:t>: převodník log. úrovní (výňatek ze schéma řídící desky)</w:t>
+        <w:t xml:space="preserve">: převodník log. úrovní (výňatek </w:t>
+      </w:r>
+      <w:proofErr w:type="gramStart"/>
+      <w:r>
+        <w:t>ze</w:t>
+      </w:r>
+      <w:proofErr w:type="gramEnd"/>
+      <w:r>
+        <w:t xml:space="preserve"> schéma řídící desky)</w:t>
       </w:r>
       <w:bookmarkEnd w:id="16"/>
     </w:p>
@@ -7535,7 +7928,7 @@
       <w:pPr>
         <w:pStyle w:val="Nadpis3"/>
       </w:pPr>
-      <w:bookmarkStart w:id="17" w:name="_Toc95555586"/>
+      <w:bookmarkStart w:id="17" w:name="_Toc95584475"/>
       <w:r>
         <w:lastRenderedPageBreak/>
         <w:t>Regulace chlazení</w:t>
@@ -7585,7 +7978,7 @@
       <w:pPr>
         <w:pStyle w:val="Nadpis3"/>
       </w:pPr>
-      <w:bookmarkStart w:id="18" w:name="_Toc95555587"/>
+      <w:bookmarkStart w:id="18" w:name="_Toc95584476"/>
       <w:r>
         <w:t>EEPROM</w:t>
       </w:r>
@@ -7609,7 +8002,7 @@
       <w:pPr>
         <w:pStyle w:val="Nadpis3"/>
       </w:pPr>
-      <w:bookmarkStart w:id="19" w:name="_Toc95555588"/>
+      <w:bookmarkStart w:id="19" w:name="_Toc95584477"/>
       <w:r>
         <w:t>MCU</w:t>
       </w:r>
@@ -8320,7 +8713,7 @@
       <w:pPr>
         <w:pStyle w:val="Nadpis2"/>
       </w:pPr>
-      <w:bookmarkStart w:id="21" w:name="_Toc95555589"/>
+      <w:bookmarkStart w:id="21" w:name="_Toc95584478"/>
       <w:r>
         <w:t>Buck regulátor</w:t>
       </w:r>
@@ -8338,7 +8731,7 @@
       <w:pPr>
         <w:pStyle w:val="Nadpis3"/>
       </w:pPr>
-      <w:bookmarkStart w:id="22" w:name="_Toc95555590"/>
+      <w:bookmarkStart w:id="22" w:name="_Toc95584479"/>
       <w:r>
         <w:t xml:space="preserve">Vlastní obvod </w:t>
       </w:r>
@@ -8403,7 +8796,7 @@
       <w:pPr>
         <w:pStyle w:val="Nadpis3"/>
       </w:pPr>
-      <w:bookmarkStart w:id="23" w:name="_Toc95555591"/>
+      <w:bookmarkStart w:id="23" w:name="_Toc95584480"/>
       <w:r>
         <w:lastRenderedPageBreak/>
         <w:t>Stavitelný napěťový dělič</w:t>
@@ -8787,7 +9180,7 @@
                                 <w:sz w:val="24"/>
                               </w:rPr>
                             </w:pPr>
-                            <w:bookmarkStart w:id="24" w:name="_Toc95425578"/>
+                            <w:bookmarkStart w:id="24" w:name="_Toc95558274"/>
                             <w:r>
                               <w:t xml:space="preserve">Obrázek </w:t>
                             </w:r>
@@ -8844,7 +9237,7 @@
                           <w:sz w:val="24"/>
                         </w:rPr>
                       </w:pPr>
-                      <w:bookmarkStart w:id="25" w:name="_Toc95425578"/>
+                      <w:bookmarkStart w:id="25" w:name="_Toc95558274"/>
                       <w:r>
                         <w:t xml:space="preserve">Obrázek </w:t>
                       </w:r>
@@ -8897,7 +9290,7 @@
       <w:pPr>
         <w:pStyle w:val="Nadpis3"/>
       </w:pPr>
-      <w:bookmarkStart w:id="26" w:name="_Toc95555592"/>
+      <w:bookmarkStart w:id="26" w:name="_Toc95584481"/>
       <w:r>
         <w:t>Ověření funkčnosti a stanovení přesných hodnot výstupu</w:t>
       </w:r>
@@ -11285,7 +11678,7 @@
       <w:pPr>
         <w:pStyle w:val="Titulek"/>
       </w:pPr>
-      <w:bookmarkStart w:id="28" w:name="_Toc95425579"/>
+      <w:bookmarkStart w:id="28" w:name="_Toc95558275"/>
       <w:r>
         <w:t xml:space="preserve">Obrázek </w:t>
       </w:r>
@@ -11389,7 +11782,7 @@
       <w:pPr>
         <w:pStyle w:val="Nadpis2"/>
       </w:pPr>
-      <w:bookmarkStart w:id="30" w:name="_Toc95555593"/>
+      <w:bookmarkStart w:id="30" w:name="_Toc95584482"/>
       <w:r>
         <w:lastRenderedPageBreak/>
         <w:t>Deska lineárních regulátorů</w:t>
@@ -11414,7 +11807,7 @@
       <w:pPr>
         <w:pStyle w:val="Nadpis3"/>
       </w:pPr>
-      <w:bookmarkStart w:id="31" w:name="_Toc95555594"/>
+      <w:bookmarkStart w:id="31" w:name="_Toc95584483"/>
       <w:r>
         <w:t>Přepínání napájení regulátorů</w:t>
       </w:r>
@@ -11517,18 +11910,31 @@
       <w:pPr>
         <w:pStyle w:val="Titulek"/>
       </w:pPr>
-      <w:bookmarkStart w:id="32" w:name="_Toc95425580"/>
+      <w:bookmarkStart w:id="32" w:name="_Toc95558276"/>
       <w:r>
         <w:t xml:space="preserve">Obrázek </w:t>
       </w:r>
-      <w:fldSimple w:instr=" SEQ Obrázek \* ARABIC ">
-        <w:r>
-          <w:rPr>
-            <w:noProof/>
-          </w:rPr>
-          <w:t>7</w:t>
-        </w:r>
-      </w:fldSimple>
+      <w:r>
+        <w:fldChar w:fldCharType="begin"/>
+      </w:r>
+      <w:r>
+        <w:instrText xml:space="preserve"> SEQ Obrázek \* ARABIC </w:instrText>
+      </w:r>
+      <w:r>
+        <w:fldChar w:fldCharType="separate"/>
+      </w:r>
+      <w:r>
+        <w:rPr>
+          <w:noProof/>
+        </w:rPr>
+        <w:t>7</w:t>
+      </w:r>
+      <w:r>
+        <w:rPr>
+          <w:noProof/>
+        </w:rPr>
+        <w:fldChar w:fldCharType="end"/>
+      </w:r>
       <w:r>
         <w:t>:schéma kontaktů relé</w:t>
       </w:r>
@@ -11538,7 +11944,7 @@
       <w:pPr>
         <w:pStyle w:val="Nadpis3"/>
       </w:pPr>
-      <w:bookmarkStart w:id="33" w:name="_Toc95555595"/>
+      <w:bookmarkStart w:id="33" w:name="_Toc95584484"/>
       <w:r>
         <w:t>Lineární zdroj napětí</w:t>
       </w:r>
@@ -11627,18 +12033,31 @@
       <w:pPr>
         <w:pStyle w:val="Titulek"/>
       </w:pPr>
-      <w:bookmarkStart w:id="34" w:name="_Toc95425581"/>
+      <w:bookmarkStart w:id="34" w:name="_Toc95558277"/>
       <w:r>
         <w:t xml:space="preserve">Obrázek </w:t>
       </w:r>
-      <w:fldSimple w:instr=" SEQ Obrázek \* ARABIC ">
-        <w:r>
-          <w:rPr>
-            <w:noProof/>
-          </w:rPr>
-          <w:t>8</w:t>
-        </w:r>
-      </w:fldSimple>
+      <w:r>
+        <w:fldChar w:fldCharType="begin"/>
+      </w:r>
+      <w:r>
+        <w:instrText xml:space="preserve"> SEQ Obrázek \* ARABIC </w:instrText>
+      </w:r>
+      <w:r>
+        <w:fldChar w:fldCharType="separate"/>
+      </w:r>
+      <w:r>
+        <w:rPr>
+          <w:noProof/>
+        </w:rPr>
+        <w:t>8</w:t>
+      </w:r>
+      <w:r>
+        <w:rPr>
+          <w:noProof/>
+        </w:rPr>
+        <w:fldChar w:fldCharType="end"/>
+      </w:r>
       <w:r>
         <w:t>: schéma regulátoru napětí</w:t>
       </w:r>
@@ -12054,7 +12473,7 @@
       <w:pPr>
         <w:pStyle w:val="Nadpis3"/>
       </w:pPr>
-      <w:bookmarkStart w:id="35" w:name="_Toc95555596"/>
+      <w:bookmarkStart w:id="35" w:name="_Toc95584485"/>
       <w:r>
         <w:t>Lineární zdroj proudu</w:t>
       </w:r>
@@ -12064,7 +12483,7 @@
       <w:pPr>
         <w:pStyle w:val="Nadpis2"/>
       </w:pPr>
-      <w:bookmarkStart w:id="36" w:name="_Toc95555597"/>
+      <w:bookmarkStart w:id="36" w:name="_Toc95584486"/>
       <w:r>
         <w:t>Chlazení</w:t>
       </w:r>
@@ -12144,7 +12563,7 @@
       <w:pPr>
         <w:pStyle w:val="Nadpis1"/>
       </w:pPr>
-      <w:bookmarkStart w:id="37" w:name="_Toc95555598"/>
+      <w:bookmarkStart w:id="37" w:name="_Toc95584487"/>
       <w:r>
         <w:t>Softwarová část</w:t>
       </w:r>
@@ -12152,43 +12571,375 @@
     </w:p>
     <w:p>
       <w:pPr>
+        <w:keepNext/>
+      </w:pPr>
+      <w:r>
+        <w:drawing>
+          <wp:anchor distT="0" distB="0" distL="114300" distR="114300" simplePos="0" relativeHeight="251664384" behindDoc="0" locked="0" layoutInCell="1" allowOverlap="1" wp14:anchorId="68D8D01E" wp14:editId="49B44E8E">
+            <wp:simplePos x="0" y="0"/>
+            <wp:positionH relativeFrom="column">
+              <wp:posOffset>-22225</wp:posOffset>
+            </wp:positionH>
+            <wp:positionV relativeFrom="paragraph">
+              <wp:posOffset>951433</wp:posOffset>
+            </wp:positionV>
+            <wp:extent cx="5939790" cy="3289300"/>
+            <wp:effectExtent l="0" t="0" r="3810" b="6350"/>
+            <wp:wrapSquare wrapText="bothSides"/>
+            <wp:docPr id="9" name="Obrázek 9"/>
+            <wp:cNvGraphicFramePr>
+              <a:graphicFrameLocks xmlns:a="http://schemas.openxmlformats.org/drawingml/2006/main" noChangeAspect="1"/>
+            </wp:cNvGraphicFramePr>
+            <a:graphic xmlns:a="http://schemas.openxmlformats.org/drawingml/2006/main">
+              <a:graphicData uri="http://schemas.openxmlformats.org/drawingml/2006/picture">
+                <pic:pic xmlns:pic="http://schemas.openxmlformats.org/drawingml/2006/picture">
+                  <pic:nvPicPr>
+                    <pic:cNvPr id="1" name=""/>
+                    <pic:cNvPicPr/>
+                  </pic:nvPicPr>
+                  <pic:blipFill>
+                    <a:blip r:embed="rId20">
+                      <a:extLst>
+                        <a:ext uri="{28A0092B-C50C-407E-A947-70E740481C1C}">
+                          <a14:useLocalDpi xmlns:a14="http://schemas.microsoft.com/office/drawing/2010/main" val="0"/>
+                        </a:ext>
+                      </a:extLst>
+                    </a:blip>
+                    <a:stretch>
+                      <a:fillRect/>
+                    </a:stretch>
+                  </pic:blipFill>
+                  <pic:spPr>
+                    <a:xfrm>
+                      <a:off x="0" y="0"/>
+                      <a:ext cx="5939790" cy="3289300"/>
+                    </a:xfrm>
+                    <a:prstGeom prst="rect">
+                      <a:avLst/>
+                    </a:prstGeom>
+                  </pic:spPr>
+                </pic:pic>
+              </a:graphicData>
+            </a:graphic>
+          </wp:anchor>
+        </w:drawing>
+      </w:r>
+      <w:r>
+        <w:t xml:space="preserve">Software pro mikrokontroler STM32 byl vyvinut v prostředí </w:t>
+      </w:r>
+      <w:r>
+        <w:t xml:space="preserve">STM32 </w:t>
+      </w:r>
+      <w:proofErr w:type="spellStart"/>
+      <w:r>
+        <w:t>cubeIDE</w:t>
+      </w:r>
+      <w:proofErr w:type="spellEnd"/>
+      <w:r>
+        <w:t xml:space="preserve"> v programovacím jazyce C na úrovni abstrakce hardwaru. MCU je provozován na taktu 72MHz se zdrojem 8MHz z vnějšího oscilátoru. Dále bylo oproti výchozímu nastavení upraveno taktování ADC převodníků a časovačů.</w:t>
+      </w:r>
+      <w:r>
+        <w:rPr>
+          <w:noProof/>
+        </w:rPr>
+        <w:t xml:space="preserve"> </w:t>
+      </w:r>
+    </w:p>
+    <w:p>
+      <w:pPr>
+        <w:pStyle w:val="Titulek"/>
+        <w:rPr>
+          <w:lang w:val="en-US"/>
+        </w:rPr>
+      </w:pPr>
+      <w:bookmarkStart w:id="38" w:name="_Toc95558278"/>
+      <w:r>
+        <w:t xml:space="preserve">Obrázek </w:t>
+      </w:r>
+      <w:r>
+        <w:fldChar w:fldCharType="begin"/>
+      </w:r>
+      <w:r>
+        <w:instrText xml:space="preserve"> SEQ Obrázek \* ARABIC </w:instrText>
+      </w:r>
+      <w:r>
+        <w:fldChar w:fldCharType="separate"/>
+      </w:r>
+      <w:r>
+        <w:rPr>
+          <w:noProof/>
+        </w:rPr>
+        <w:t>9</w:t>
+      </w:r>
+      <w:r>
+        <w:fldChar w:fldCharType="end"/>
+      </w:r>
+      <w:r>
+        <w:t xml:space="preserve">:STM32CubeIDE </w:t>
+      </w:r>
+      <w:r>
+        <w:t>–</w:t>
+      </w:r>
+      <w:r>
+        <w:t xml:space="preserve"> nastaven</w:t>
+      </w:r>
+      <w:r>
+        <w:t>í</w:t>
+      </w:r>
+      <w:r>
+        <w:t xml:space="preserve"> taktu</w:t>
+      </w:r>
+      <w:r>
+        <w:t xml:space="preserve"> jádra a periferií</w:t>
+      </w:r>
+      <w:bookmarkEnd w:id="38"/>
+    </w:p>
+    <w:p>
+      <w:pPr>
         <w:pStyle w:val="Nadpis2"/>
       </w:pPr>
-      <w:bookmarkStart w:id="38" w:name="_Toc95555599"/>
+      <w:bookmarkStart w:id="39" w:name="_Toc95584488"/>
+      <w:r>
+        <w:lastRenderedPageBreak/>
+        <w:t>Funkce ovládání periferií</w:t>
+      </w:r>
+      <w:bookmarkEnd w:id="39"/>
+    </w:p>
+    <w:p>
+      <w:pPr>
+        <w:pStyle w:val="Nadpis3"/>
+      </w:pPr>
+      <w:bookmarkStart w:id="40" w:name="_Toc95584489"/>
+      <w:r>
+        <w:t>OLED display</w:t>
+      </w:r>
+      <w:bookmarkEnd w:id="40"/>
+    </w:p>
+    <w:p>
+      <w:r>
+        <w:t xml:space="preserve">Pro ovládání displeje byla použita knihovna </w:t>
+      </w:r>
+      <w:r>
+        <w:t xml:space="preserve">s volnou licencí pro užití, modifikaci a šíření dostupná na adrese </w:t>
+      </w:r>
+      <w:hyperlink r:id="rId21" w:history="1">
+        <w:r>
+          <w:rPr>
+            <w:rStyle w:val="Hypertextovodkaz"/>
+            <w:color w:val="auto"/>
+            <w:u w:val="none"/>
+          </w:rPr>
+          <w:t>https://github.com/SL-RU/stm32libs/tree/master/HAL/ssd1306</w:t>
+        </w:r>
+      </w:hyperlink>
+      <w:r>
+        <w:t xml:space="preserve"> . Tato knihovna byla upravena tak aby při příkazu </w:t>
+      </w:r>
+      <w:r>
+        <w:t>SSD1306_Clear</w:t>
+      </w:r>
+      <w:r>
+        <w:t xml:space="preserve">() došlo pouze ke smazání bufferu připravených dat a nikoliv i následnému zapsání prázdného bufferu na displej. </w:t>
+      </w:r>
+    </w:p>
+    <w:p>
+      <w:pPr>
+        <w:rPr>
+          <w:noProof/>
+        </w:rPr>
+      </w:pPr>
+      <w:r>
+        <w:t>Displej je připojen k I</w:t>
+      </w:r>
+      <w:r>
+        <w:rPr>
+          <w:vertAlign w:val="superscript"/>
+        </w:rPr>
+        <w:t>2</w:t>
+      </w:r>
+      <w:r>
+        <w:t xml:space="preserve">C1 které je provozováno ve fast módu na frekvenci 400kHz. S nástroji knihovny pak v hlavní programu pracují funkce drawmenu1, drawmenu2 a </w:t>
+      </w:r>
+      <w:proofErr w:type="spellStart"/>
+      <w:r>
+        <w:t>drawlogoC</w:t>
+      </w:r>
+      <w:proofErr w:type="spellEnd"/>
+      <w:r>
+        <w:t xml:space="preserve">. Jejich úkolem je z číselných hodnot a jiných proměnných užívaných v programu vytvořit obsah </w:t>
+      </w:r>
+      <w:r>
+        <w:t>bufferu displeje. Kromě výpisu číselných hodnot je jejich úkolem i zobrazení kurzoru, což je zajištěno negací hodnot v rámci okénka znaku, a vykreslení piktogram</w:t>
+      </w:r>
+      <w:r>
+        <w:t>ů</w:t>
+      </w:r>
+      <w:r>
+        <w:t xml:space="preserve"> </w:t>
+      </w:r>
+      <w:r>
+        <w:t>,jež označují jestli je zdroj provozován v proudem řízeném režimu (CC) nebo napětím řízeném režimu (VC)</w:t>
+      </w:r>
+    </w:p>
+    <w:p>
+      <w:pPr>
+        <w:keepNext/>
+      </w:pPr>
+      <w:r>
+        <w:rPr>
+          <w:noProof/>
+        </w:rPr>
+        <w:drawing>
+          <wp:inline distT="0" distB="0" distL="0" distR="0" wp14:anchorId="41139FA0" wp14:editId="3BD713DB">
+            <wp:extent cx="1217719" cy="345989"/>
+            <wp:effectExtent l="0" t="0" r="1905" b="0"/>
+            <wp:docPr id="19" name="Obrázek 19"/>
+            <wp:cNvGraphicFramePr>
+              <a:graphicFrameLocks xmlns:a="http://schemas.openxmlformats.org/drawingml/2006/main" noChangeAspect="1"/>
+            </wp:cNvGraphicFramePr>
+            <a:graphic xmlns:a="http://schemas.openxmlformats.org/drawingml/2006/main">
+              <a:graphicData uri="http://schemas.openxmlformats.org/drawingml/2006/picture">
+                <pic:pic xmlns:pic="http://schemas.openxmlformats.org/drawingml/2006/picture">
+                  <pic:nvPicPr>
+                    <pic:cNvPr id="0" name="Picture 4"/>
+                    <pic:cNvPicPr>
+                      <a:picLocks noChangeAspect="1" noChangeArrowheads="1"/>
+                    </pic:cNvPicPr>
+                  </pic:nvPicPr>
+                  <pic:blipFill>
+                    <a:blip r:embed="rId22">
+                      <a:extLst>
+                        <a:ext uri="{28A0092B-C50C-407E-A947-70E740481C1C}">
+                          <a14:useLocalDpi xmlns:a14="http://schemas.microsoft.com/office/drawing/2010/main" val="0"/>
+                        </a:ext>
+                      </a:extLst>
+                    </a:blip>
+                    <a:srcRect/>
+                    <a:stretch>
+                      <a:fillRect/>
+                    </a:stretch>
+                  </pic:blipFill>
+                  <pic:spPr bwMode="auto">
+                    <a:xfrm>
+                      <a:off x="0" y="0"/>
+                      <a:ext cx="1245250" cy="353811"/>
+                    </a:xfrm>
+                    <a:prstGeom prst="rect">
+                      <a:avLst/>
+                    </a:prstGeom>
+                    <a:noFill/>
+                    <a:ln>
+                      <a:noFill/>
+                    </a:ln>
+                  </pic:spPr>
+                </pic:pic>
+              </a:graphicData>
+            </a:graphic>
+          </wp:inline>
+        </w:drawing>
+      </w:r>
+    </w:p>
+    <w:p>
+      <w:pPr>
+        <w:pStyle w:val="Titulek"/>
+      </w:pPr>
+      <w:r>
+        <w:t xml:space="preserve">Obrázek </w:t>
+      </w:r>
+      <w:r>
+        <w:fldChar w:fldCharType="begin"/>
+      </w:r>
+      <w:r>
+        <w:instrText xml:space="preserve"> SEQ Obrázek \* ARABIC </w:instrText>
+      </w:r>
+      <w:r>
+        <w:fldChar w:fldCharType="separate"/>
+      </w:r>
+      <w:r>
+        <w:rPr>
+          <w:noProof/>
+        </w:rPr>
+        <w:t>10</w:t>
+      </w:r>
+      <w:r>
+        <w:fldChar w:fldCharType="end"/>
+      </w:r>
+      <w:r>
+        <w:t>:piktogram módu provozu</w:t>
+      </w:r>
+    </w:p>
+    <w:p>
+      <w:pPr>
+        <w:pStyle w:val="Nadpis3"/>
+      </w:pPr>
+      <w:bookmarkStart w:id="41" w:name="_Toc95584490"/>
+      <w:r>
+        <w:t>A/D převodník</w:t>
+      </w:r>
+      <w:bookmarkEnd w:id="41"/>
+    </w:p>
+    <w:p>
+      <w:r>
+        <w:t xml:space="preserve">A/D převodník je provozován v režimu DMA – Direct </w:t>
+      </w:r>
+      <w:proofErr w:type="spellStart"/>
+      <w:r>
+        <w:t>Memory</w:t>
+      </w:r>
+      <w:proofErr w:type="spellEnd"/>
+      <w:r>
+        <w:t xml:space="preserve"> A</w:t>
+      </w:r>
+      <w:r>
+        <w:t>c</w:t>
+      </w:r>
+      <w:r>
+        <w:t xml:space="preserve">cess </w:t>
+      </w:r>
+      <w:r>
+        <w:t xml:space="preserve">neboli přímý přenos dat mezi periferií a pamětí RAM. </w:t>
+      </w:r>
+    </w:p>
+    <w:p/>
+    <w:p>
+      <w:pPr>
+        <w:pStyle w:val="Nadpis2"/>
+      </w:pPr>
+      <w:bookmarkStart w:id="42" w:name="_Toc95584491"/>
       <w:r>
         <w:t>Standardní pracovní režimy</w:t>
       </w:r>
-      <w:bookmarkEnd w:id="38"/>
+      <w:bookmarkEnd w:id="42"/>
     </w:p>
     <w:p>
       <w:pPr>
         <w:pStyle w:val="Nadpis3"/>
       </w:pPr>
-      <w:bookmarkStart w:id="39" w:name="_Toc95555600"/>
+      <w:bookmarkStart w:id="43" w:name="_Toc95584492"/>
       <w:r>
         <w:t>Mód 0 – měření</w:t>
       </w:r>
-      <w:bookmarkEnd w:id="39"/>
+      <w:bookmarkEnd w:id="43"/>
     </w:p>
     <w:p>
       <w:pPr>
         <w:pStyle w:val="Nadpis2"/>
       </w:pPr>
-      <w:bookmarkStart w:id="40" w:name="_Toc95555601"/>
+      <w:bookmarkStart w:id="44" w:name="_Toc95584493"/>
       <w:r>
         <w:t>Startovní sekvence</w:t>
       </w:r>
-      <w:bookmarkEnd w:id="40"/>
+      <w:bookmarkEnd w:id="44"/>
     </w:p>
     <w:p>
       <w:pPr>
         <w:pStyle w:val="Nadpis2"/>
       </w:pPr>
-      <w:bookmarkStart w:id="41" w:name="_Toc95555602"/>
+      <w:bookmarkStart w:id="45" w:name="_Toc95584494"/>
       <w:r>
         <w:t>Detekce poruch</w:t>
       </w:r>
-      <w:bookmarkEnd w:id="41"/>
+      <w:bookmarkEnd w:id="45"/>
     </w:p>
     <w:p>
       <w:r>
@@ -12225,7 +12976,7 @@
         <w:pStyle w:val="Titulek"/>
         <w:keepNext/>
       </w:pPr>
-      <w:bookmarkStart w:id="42" w:name="_Toc95140172"/>
+      <w:bookmarkStart w:id="46" w:name="_Toc95140172"/>
       <w:r>
         <w:t xml:space="preserve">Tabulka </w:t>
       </w:r>
@@ -12253,7 +13004,7 @@
       <w:r>
         <w:t>: chybové kódy</w:t>
       </w:r>
-      <w:bookmarkEnd w:id="42"/>
+      <w:bookmarkEnd w:id="46"/>
     </w:p>
     <w:tbl>
       <w:tblPr>
@@ -12316,6 +13067,7 @@
           </w:tcPr>
           <w:p>
             <w:r>
+              <w:lastRenderedPageBreak/>
               <w:t>0</w:t>
             </w:r>
           </w:p>
@@ -12526,7 +13278,6 @@
           </w:tcPr>
           <w:p>
             <w:r>
-              <w:lastRenderedPageBreak/>
               <w:t>4</w:t>
             </w:r>
           </w:p>
@@ -12628,12 +13379,12 @@
       <w:pPr>
         <w:pStyle w:val="Nadpis1"/>
       </w:pPr>
-      <w:bookmarkStart w:id="43" w:name="_Toc95555603"/>
+      <w:bookmarkStart w:id="47" w:name="_Toc95584495"/>
       <w:r>
         <w:lastRenderedPageBreak/>
         <w:t>Závěr</w:t>
       </w:r>
-      <w:bookmarkEnd w:id="43"/>
+      <w:bookmarkEnd w:id="47"/>
     </w:p>
     <w:p>
       <w:pPr>
@@ -12648,12 +13399,12 @@
       <w:pPr>
         <w:pStyle w:val="Nadpis1"/>
       </w:pPr>
-      <w:bookmarkStart w:id="44" w:name="_Toc95555604"/>
+      <w:bookmarkStart w:id="48" w:name="_Toc95584496"/>
       <w:r>
         <w:lastRenderedPageBreak/>
         <w:t>Zdroje</w:t>
       </w:r>
-      <w:bookmarkEnd w:id="44"/>
+      <w:bookmarkEnd w:id="48"/>
     </w:p>
     <w:p>
       <w:pPr>
@@ -12671,7 +13422,7 @@
       <w:r>
         <w:t xml:space="preserve">ST - STM32F103C8. St.com [online]. 2015 [cit. 2022-01-18]. Dostupné z: </w:t>
       </w:r>
-      <w:hyperlink r:id="rId20" w:history="1">
+      <w:hyperlink r:id="rId23" w:history="1">
         <w:r>
           <w:rPr>
             <w:rStyle w:val="Hypertextovodkaz"/>
@@ -12742,7 +13493,7 @@
       <w:r>
         <w:t xml:space="preserve"> [online]. 2021 [cit. 2022-01-19]. Dostupné z: </w:t>
       </w:r>
-      <w:hyperlink r:id="rId21" w:history="1">
+      <w:hyperlink r:id="rId24" w:history="1">
         <w:r>
           <w:rPr>
             <w:rStyle w:val="Hypertextovodkaz"/>
@@ -12801,7 +13552,7 @@
       <w:r>
         <w:t xml:space="preserve">z: </w:t>
       </w:r>
-      <w:hyperlink r:id="rId22" w:history="1">
+      <w:hyperlink r:id="rId25" w:history="1">
         <w:r>
           <w:rPr>
             <w:rStyle w:val="Hypertextovodkaz"/>
@@ -12820,7 +13571,15 @@
         <w:jc w:val="left"/>
       </w:pPr>
       <w:r>
-        <w:t>CIMORADSKÝ, Jan. Regulovaný spínaný zdroj napájený z baterie. Praha, 2019. Bakalářská práce. České vysoké učení technické. Vedoucí práce Doc. Dr. Ing. Jiří Hospodka.</w:t>
+        <w:t xml:space="preserve">CIMORADSKÝ, Jan. Regulovaný spínaný zdroj napájený z baterie. Praha, 2019. Bakalářská práce. České vysoké učení technické. Vedoucí práce </w:t>
+      </w:r>
+      <w:proofErr w:type="gramStart"/>
+      <w:r>
+        <w:t>Doc.</w:t>
+      </w:r>
+      <w:proofErr w:type="gramEnd"/>
+      <w:r>
+        <w:t xml:space="preserve"> Dr. Ing. Jiří Hospodka.</w:t>
       </w:r>
     </w:p>
     <w:p>
@@ -12843,7 +13602,7 @@
       <w:r>
         <w:t xml:space="preserve">. St.com [online]. 2021 [cit. 2022-02-08]. Dostupné z: </w:t>
       </w:r>
-      <w:hyperlink r:id="rId23" w:history="1">
+      <w:hyperlink r:id="rId26" w:history="1">
         <w:r>
           <w:rPr>
             <w:rStyle w:val="Hypertextovodkaz"/>
@@ -12886,8 +13645,16 @@
       </w:r>
       <w:proofErr w:type="spellEnd"/>
       <w:r>
-        <w:t>. Ti.com [online]. 2000 - revize 2014 [cit. 2022-02-08]. Dostupné z: https://www.ti.com/lit/ds/symlink/lm158-n.pdf</w:t>
-      </w:r>
+        <w:t xml:space="preserve">. Ti.com [online]. 2000 - revize 2014 [cit. 2022-02-08]. Dostupné z: </w:t>
+      </w:r>
+      <w:hyperlink r:id="rId27" w:history="1">
+        <w:r>
+          <w:rPr>
+            <w:rStyle w:val="Hypertextovodkaz"/>
+          </w:rPr>
+          <w:t>https://www.ti.com/lit/ds/symlink/lm158-n.pdf</w:t>
+        </w:r>
+      </w:hyperlink>
     </w:p>
     <w:p>
       <w:pPr>
@@ -12896,6 +13663,16 @@
           <w:ilvl w:val="0"/>
           <w:numId w:val="5"/>
         </w:numPr>
+        <w:jc w:val="left"/>
+      </w:pPr>
+    </w:p>
+    <w:p>
+      <w:pPr>
+        <w:pStyle w:val="Odstavecseseznamem"/>
+        <w:numPr>
+          <w:ilvl w:val="0"/>
+          <w:numId w:val="5"/>
+        </w:numPr>
       </w:pPr>
       <w:r>
         <w:br w:type="page"/>
@@ -12905,12 +13682,12 @@
       <w:pPr>
         <w:pStyle w:val="Nadpis1"/>
       </w:pPr>
-      <w:bookmarkStart w:id="45" w:name="_Toc95555605"/>
+      <w:bookmarkStart w:id="49" w:name="_Toc95584497"/>
       <w:r>
         <w:lastRenderedPageBreak/>
         <w:t>Zkratky</w:t>
       </w:r>
-      <w:bookmarkEnd w:id="45"/>
+      <w:bookmarkEnd w:id="49"/>
     </w:p>
     <w:p>
       <w:r>
@@ -13731,11 +14508,11 @@
       <w:pPr>
         <w:pStyle w:val="Nadpis1"/>
       </w:pPr>
-      <w:bookmarkStart w:id="46" w:name="_Toc95555606"/>
+      <w:bookmarkStart w:id="50" w:name="_Toc95584498"/>
       <w:r>
         <w:t>Seznam obrázků</w:t>
       </w:r>
-      <w:bookmarkEnd w:id="46"/>
+      <w:bookmarkEnd w:id="50"/>
     </w:p>
     <w:p>
       <w:pPr>
@@ -13759,7 +14536,7 @@
       <w:r>
         <w:fldChar w:fldCharType="separate"/>
       </w:r>
-      <w:hyperlink w:anchor="_Toc95425574" w:history="1">
+      <w:hyperlink w:anchor="_Toc95558270" w:history="1">
         <w:r>
           <w:rPr>
             <w:rStyle w:val="Hypertextovodkaz"/>
@@ -13786,7 +14563,7 @@
             <w:noProof/>
             <w:webHidden/>
           </w:rPr>
-          <w:instrText xml:space="preserve"> PAGEREF _Toc95425574 \h </w:instrText>
+          <w:instrText xml:space="preserve"> PAGEREF _Toc95558270 \h </w:instrText>
         </w:r>
         <w:r>
           <w:rPr>
@@ -13830,7 +14607,7 @@
           <w:lang w:eastAsia="cs-CZ"/>
         </w:rPr>
       </w:pPr>
-      <w:hyperlink r:id="rId24" w:anchor="_Toc95425575" w:history="1">
+      <w:hyperlink r:id="rId28" w:anchor="_Toc95558271" w:history="1">
         <w:r>
           <w:rPr>
             <w:rStyle w:val="Hypertextovodkaz"/>
@@ -13857,7 +14634,7 @@
             <w:noProof/>
             <w:webHidden/>
           </w:rPr>
-          <w:instrText xml:space="preserve"> PAGEREF _Toc95425575 \h </w:instrText>
+          <w:instrText xml:space="preserve"> PAGEREF _Toc95558271 \h </w:instrText>
         </w:r>
         <w:r>
           <w:rPr>
@@ -13901,7 +14678,7 @@
           <w:lang w:eastAsia="cs-CZ"/>
         </w:rPr>
       </w:pPr>
-      <w:hyperlink w:anchor="_Toc95425576" w:history="1">
+      <w:hyperlink w:anchor="_Toc95558272" w:history="1">
         <w:r>
           <w:rPr>
             <w:rStyle w:val="Hypertextovodkaz"/>
@@ -13928,7 +14705,7 @@
             <w:noProof/>
             <w:webHidden/>
           </w:rPr>
-          <w:instrText xml:space="preserve"> PAGEREF _Toc95425576 \h </w:instrText>
+          <w:instrText xml:space="preserve"> PAGEREF _Toc95558272 \h </w:instrText>
         </w:r>
         <w:r>
           <w:rPr>
@@ -13972,7 +14749,7 @@
           <w:lang w:eastAsia="cs-CZ"/>
         </w:rPr>
       </w:pPr>
-      <w:hyperlink w:anchor="_Toc95425577" w:history="1">
+      <w:hyperlink w:anchor="_Toc95558273" w:history="1">
         <w:r>
           <w:rPr>
             <w:rStyle w:val="Hypertextovodkaz"/>
@@ -13999,7 +14776,7 @@
             <w:noProof/>
             <w:webHidden/>
           </w:rPr>
-          <w:instrText xml:space="preserve"> PAGEREF _Toc95425577 \h </w:instrText>
+          <w:instrText xml:space="preserve"> PAGEREF _Toc95558273 \h </w:instrText>
         </w:r>
         <w:r>
           <w:rPr>
@@ -14043,7 +14820,7 @@
           <w:lang w:eastAsia="cs-CZ"/>
         </w:rPr>
       </w:pPr>
-      <w:hyperlink r:id="rId25" w:anchor="_Toc95425578" w:history="1">
+      <w:hyperlink r:id="rId29" w:anchor="_Toc95558274" w:history="1">
         <w:r>
           <w:rPr>
             <w:rStyle w:val="Hypertextovodkaz"/>
@@ -14070,7 +14847,7 @@
             <w:noProof/>
             <w:webHidden/>
           </w:rPr>
-          <w:instrText xml:space="preserve"> PAGEREF _Toc95425578 \h </w:instrText>
+          <w:instrText xml:space="preserve"> PAGEREF _Toc95558274 \h </w:instrText>
         </w:r>
         <w:r>
           <w:rPr>
@@ -14114,7 +14891,7 @@
           <w:lang w:eastAsia="cs-CZ"/>
         </w:rPr>
       </w:pPr>
-      <w:hyperlink w:anchor="_Toc95425579" w:history="1">
+      <w:hyperlink w:anchor="_Toc95558275" w:history="1">
         <w:r>
           <w:rPr>
             <w:rStyle w:val="Hypertextovodkaz"/>
@@ -14141,7 +14918,7 @@
             <w:noProof/>
             <w:webHidden/>
           </w:rPr>
-          <w:instrText xml:space="preserve"> PAGEREF _Toc95425579 \h </w:instrText>
+          <w:instrText xml:space="preserve"> PAGEREF _Toc95558275 \h </w:instrText>
         </w:r>
         <w:r>
           <w:rPr>
@@ -14185,7 +14962,7 @@
           <w:lang w:eastAsia="cs-CZ"/>
         </w:rPr>
       </w:pPr>
-      <w:hyperlink w:anchor="_Toc95425580" w:history="1">
+      <w:hyperlink w:anchor="_Toc95558276" w:history="1">
         <w:r>
           <w:rPr>
             <w:rStyle w:val="Hypertextovodkaz"/>
@@ -14212,7 +14989,7 @@
             <w:noProof/>
             <w:webHidden/>
           </w:rPr>
-          <w:instrText xml:space="preserve"> PAGEREF _Toc95425580 \h </w:instrText>
+          <w:instrText xml:space="preserve"> PAGEREF _Toc95558276 \h </w:instrText>
         </w:r>
         <w:r>
           <w:rPr>
@@ -14256,7 +15033,7 @@
           <w:lang w:eastAsia="cs-CZ"/>
         </w:rPr>
       </w:pPr>
-      <w:hyperlink w:anchor="_Toc95425581" w:history="1">
+      <w:hyperlink w:anchor="_Toc95558277" w:history="1">
         <w:r>
           <w:rPr>
             <w:rStyle w:val="Hypertextovodkaz"/>
@@ -14283,7 +15060,7 @@
             <w:noProof/>
             <w:webHidden/>
           </w:rPr>
-          <w:instrText xml:space="preserve"> PAGEREF _Toc95425581 \h </w:instrText>
+          <w:instrText xml:space="preserve"> PAGEREF _Toc95558277 \h </w:instrText>
         </w:r>
         <w:r>
           <w:rPr>
@@ -14313,37 +15090,6 @@
           <w:fldChar w:fldCharType="end"/>
         </w:r>
       </w:hyperlink>
-    </w:p>
-    <w:p>
-      <w:r>
-        <w:fldChar w:fldCharType="end"/>
-      </w:r>
-    </w:p>
-    <w:p>
-      <w:pPr>
-        <w:spacing w:after="160" w:line="259" w:lineRule="auto"/>
-        <w:jc w:val="left"/>
-      </w:pPr>
-    </w:p>
-    <w:p>
-      <w:pPr>
-        <w:spacing w:after="160" w:line="259" w:lineRule="auto"/>
-        <w:jc w:val="left"/>
-      </w:pPr>
-      <w:r>
-        <w:br w:type="page"/>
-      </w:r>
-    </w:p>
-    <w:p>
-      <w:pPr>
-        <w:pStyle w:val="Nadpis1"/>
-      </w:pPr>
-      <w:bookmarkStart w:id="47" w:name="_Toc95555607"/>
-      <w:r>
-        <w:lastRenderedPageBreak/>
-        <w:t>Seznam tabulek</w:t>
-      </w:r>
-      <w:bookmarkEnd w:id="47"/>
     </w:p>
     <w:p>
       <w:pPr>
@@ -14358,22 +15104,13 @@
           <w:lang w:eastAsia="cs-CZ"/>
         </w:rPr>
       </w:pPr>
-      <w:r>
-        <w:fldChar w:fldCharType="begin"/>
-      </w:r>
-      <w:r>
-        <w:instrText xml:space="preserve"> TOC \h \z \c "Tabulka" </w:instrText>
-      </w:r>
-      <w:r>
-        <w:fldChar w:fldCharType="separate"/>
-      </w:r>
-      <w:hyperlink w:anchor="_Toc95140169" w:history="1">
+      <w:hyperlink w:anchor="_Toc95558278" w:history="1">
         <w:r>
           <w:rPr>
             <w:rStyle w:val="Hypertextovodkaz"/>
             <w:noProof/>
           </w:rPr>
-          <w:t>Tabulka 1: přehled ovládacích prvků</w:t>
+          <w:t>Obrázek 9:STM32CubeIDE – nastavení taktu jádra a periferií</w:t>
         </w:r>
         <w:r>
           <w:rPr>
@@ -14394,7 +15131,7 @@
             <w:noProof/>
             <w:webHidden/>
           </w:rPr>
-          <w:instrText xml:space="preserve"> PAGEREF _Toc95140169 \h </w:instrText>
+          <w:instrText xml:space="preserve"> PAGEREF _Toc95558278 \h </w:instrText>
         </w:r>
         <w:r>
           <w:rPr>
@@ -14414,7 +15151,7 @@
             <w:noProof/>
             <w:webHidden/>
           </w:rPr>
-          <w:t>9</w:t>
+          <w:t>20</w:t>
         </w:r>
         <w:r>
           <w:rPr>
@@ -14424,6 +15161,37 @@
           <w:fldChar w:fldCharType="end"/>
         </w:r>
       </w:hyperlink>
+    </w:p>
+    <w:p>
+      <w:r>
+        <w:fldChar w:fldCharType="end"/>
+      </w:r>
+    </w:p>
+    <w:p>
+      <w:pPr>
+        <w:spacing w:after="160" w:line="259" w:lineRule="auto"/>
+        <w:jc w:val="left"/>
+      </w:pPr>
+    </w:p>
+    <w:p>
+      <w:pPr>
+        <w:spacing w:after="160" w:line="259" w:lineRule="auto"/>
+        <w:jc w:val="left"/>
+      </w:pPr>
+      <w:r>
+        <w:br w:type="page"/>
+      </w:r>
+    </w:p>
+    <w:p>
+      <w:pPr>
+        <w:pStyle w:val="Nadpis1"/>
+      </w:pPr>
+      <w:bookmarkStart w:id="51" w:name="_Toc95584499"/>
+      <w:r>
+        <w:lastRenderedPageBreak/>
+        <w:t>Seznam tabulek</w:t>
+      </w:r>
+      <w:bookmarkEnd w:id="51"/>
     </w:p>
     <w:p>
       <w:pPr>
@@ -14438,13 +15206,22 @@
           <w:lang w:eastAsia="cs-CZ"/>
         </w:rPr>
       </w:pPr>
-      <w:hyperlink w:anchor="_Toc95140170" w:history="1">
+      <w:r>
+        <w:fldChar w:fldCharType="begin"/>
+      </w:r>
+      <w:r>
+        <w:instrText xml:space="preserve"> TOC \h \z \c "Tabulka" </w:instrText>
+      </w:r>
+      <w:r>
+        <w:fldChar w:fldCharType="separate"/>
+      </w:r>
+      <w:hyperlink w:anchor="_Toc95140169" w:history="1">
         <w:r>
           <w:rPr>
             <w:rStyle w:val="Hypertextovodkaz"/>
             <w:noProof/>
           </w:rPr>
-          <w:t>Tabulka 2: přehled použitých pinů</w:t>
+          <w:t>Tabulka 1: přehled ovládacích prvků</w:t>
         </w:r>
         <w:r>
           <w:rPr>
@@ -14465,7 +15242,7 @@
             <w:noProof/>
             <w:webHidden/>
           </w:rPr>
-          <w:instrText xml:space="preserve"> PAGEREF _Toc95140170 \h </w:instrText>
+          <w:instrText xml:space="preserve"> PAGEREF _Toc95140169 \h </w:instrText>
         </w:r>
         <w:r>
           <w:rPr>
@@ -14485,7 +15262,7 @@
             <w:noProof/>
             <w:webHidden/>
           </w:rPr>
-          <w:t>12</w:t>
+          <w:t>9</w:t>
         </w:r>
         <w:r>
           <w:rPr>
@@ -14509,13 +15286,13 @@
           <w:lang w:eastAsia="cs-CZ"/>
         </w:rPr>
       </w:pPr>
-      <w:hyperlink w:anchor="_Toc95140171" w:history="1">
+      <w:hyperlink w:anchor="_Toc95140170" w:history="1">
         <w:r>
           <w:rPr>
             <w:rStyle w:val="Hypertextovodkaz"/>
             <w:noProof/>
           </w:rPr>
-          <w:t>Tabulka 3: Výstup spínaného regulátoru</w:t>
+          <w:t>Tabulka 2: přehled použitých pinů</w:t>
         </w:r>
         <w:r>
           <w:rPr>
@@ -14536,7 +15313,7 @@
             <w:noProof/>
             <w:webHidden/>
           </w:rPr>
-          <w:instrText xml:space="preserve"> PAGEREF _Toc95140171 \h </w:instrText>
+          <w:instrText xml:space="preserve"> PAGEREF _Toc95140170 \h </w:instrText>
         </w:r>
         <w:r>
           <w:rPr>
@@ -14556,7 +15333,7 @@
             <w:noProof/>
             <w:webHidden/>
           </w:rPr>
-          <w:t>15</w:t>
+          <w:t>12</w:t>
         </w:r>
         <w:r>
           <w:rPr>
@@ -14580,13 +15357,13 @@
           <w:lang w:eastAsia="cs-CZ"/>
         </w:rPr>
       </w:pPr>
-      <w:hyperlink w:anchor="_Toc95140172" w:history="1">
+      <w:hyperlink w:anchor="_Toc95140171" w:history="1">
         <w:r>
           <w:rPr>
             <w:rStyle w:val="Hypertextovodkaz"/>
             <w:noProof/>
           </w:rPr>
-          <w:t>Tabulka 4: chybové kódy</w:t>
+          <w:t>Tabulka 3: Výstup spínaného regulátoru</w:t>
         </w:r>
         <w:r>
           <w:rPr>
@@ -14607,7 +15384,7 @@
             <w:noProof/>
             <w:webHidden/>
           </w:rPr>
-          <w:instrText xml:space="preserve"> PAGEREF _Toc95140172 \h </w:instrText>
+          <w:instrText xml:space="preserve"> PAGEREF _Toc95140171 \h </w:instrText>
         </w:r>
         <w:r>
           <w:rPr>
@@ -14627,7 +15404,7 @@
             <w:noProof/>
             <w:webHidden/>
           </w:rPr>
-          <w:t>17</w:t>
+          <w:t>15</w:t>
         </w:r>
         <w:r>
           <w:rPr>
@@ -14637,21 +15414,6 @@
           <w:fldChar w:fldCharType="end"/>
         </w:r>
       </w:hyperlink>
-    </w:p>
-    <w:p>
-      <w:r>
-        <w:fldChar w:fldCharType="end"/>
-      </w:r>
-    </w:p>
-    <w:p>
-      <w:pPr>
-        <w:pStyle w:val="Nadpis1"/>
-      </w:pPr>
-      <w:bookmarkStart w:id="48" w:name="_Toc95555608"/>
-      <w:r>
-        <w:t>Seznam grafů</w:t>
-      </w:r>
-      <w:bookmarkEnd w:id="48"/>
     </w:p>
     <w:p>
       <w:pPr>
@@ -14666,6 +15428,92 @@
           <w:lang w:eastAsia="cs-CZ"/>
         </w:rPr>
       </w:pPr>
+      <w:hyperlink w:anchor="_Toc95140172" w:history="1">
+        <w:r>
+          <w:rPr>
+            <w:rStyle w:val="Hypertextovodkaz"/>
+            <w:noProof/>
+          </w:rPr>
+          <w:t>Tabulka 4: chybové kódy</w:t>
+        </w:r>
+        <w:r>
+          <w:rPr>
+            <w:noProof/>
+            <w:webHidden/>
+          </w:rPr>
+          <w:tab/>
+        </w:r>
+        <w:r>
+          <w:rPr>
+            <w:noProof/>
+            <w:webHidden/>
+          </w:rPr>
+          <w:fldChar w:fldCharType="begin"/>
+        </w:r>
+        <w:r>
+          <w:rPr>
+            <w:noProof/>
+            <w:webHidden/>
+          </w:rPr>
+          <w:instrText xml:space="preserve"> PAGEREF _Toc95140172 \h </w:instrText>
+        </w:r>
+        <w:r>
+          <w:rPr>
+            <w:noProof/>
+            <w:webHidden/>
+          </w:rPr>
+        </w:r>
+        <w:r>
+          <w:rPr>
+            <w:noProof/>
+            <w:webHidden/>
+          </w:rPr>
+          <w:fldChar w:fldCharType="separate"/>
+        </w:r>
+        <w:r>
+          <w:rPr>
+            <w:noProof/>
+            <w:webHidden/>
+          </w:rPr>
+          <w:t>17</w:t>
+        </w:r>
+        <w:r>
+          <w:rPr>
+            <w:noProof/>
+            <w:webHidden/>
+          </w:rPr>
+          <w:fldChar w:fldCharType="end"/>
+        </w:r>
+      </w:hyperlink>
+    </w:p>
+    <w:p>
+      <w:r>
+        <w:fldChar w:fldCharType="end"/>
+      </w:r>
+    </w:p>
+    <w:p>
+      <w:pPr>
+        <w:pStyle w:val="Nadpis1"/>
+      </w:pPr>
+      <w:bookmarkStart w:id="52" w:name="_Toc95584500"/>
+      <w:r>
+        <w:t>Seznam grafů</w:t>
+      </w:r>
+      <w:bookmarkEnd w:id="52"/>
+    </w:p>
+    <w:p>
+      <w:pPr>
+        <w:pStyle w:val="Seznamobrzk"/>
+        <w:tabs>
+          <w:tab w:val="right" w:leader="dot" w:pos="9062"/>
+        </w:tabs>
+        <w:rPr>
+          <w:rFonts w:asciiTheme="minorHAnsi" w:eastAsiaTheme="minorEastAsia" w:hAnsiTheme="minorHAnsi"/>
+          <w:noProof/>
+          <w:sz w:val="22"/>
+          <w:lang w:eastAsia="cs-CZ"/>
+        </w:rPr>
+      </w:pPr>
       <w:r>
         <w:fldChar w:fldCharType="begin"/>
       </w:r>
@@ -14742,11 +15590,11 @@
       <w:pPr>
         <w:pStyle w:val="Nadpis1"/>
       </w:pPr>
-      <w:bookmarkStart w:id="49" w:name="_Toc95555609"/>
+      <w:bookmarkStart w:id="53" w:name="_Toc95584501"/>
       <w:r>
         <w:t>Přílohy</w:t>
       </w:r>
-      <w:bookmarkEnd w:id="49"/>
+      <w:bookmarkEnd w:id="53"/>
     </w:p>
     <w:p>
       <w:pPr>
@@ -14761,12 +15609,12 @@
       <w:pPr>
         <w:pStyle w:val="Nadpis2"/>
       </w:pPr>
-      <w:bookmarkStart w:id="50" w:name="_Toc95555610"/>
+      <w:bookmarkStart w:id="54" w:name="_Toc95584502"/>
       <w:r>
         <w:lastRenderedPageBreak/>
         <w:t>Schéma spínaného zdroje</w:t>
       </w:r>
-      <w:bookmarkEnd w:id="50"/>
+      <w:bookmarkEnd w:id="54"/>
     </w:p>
     <w:p>
       <w:pPr>
@@ -14792,7 +15640,7 @@
                     <pic:cNvPicPr/>
                   </pic:nvPicPr>
                   <pic:blipFill>
-                    <a:blip r:embed="rId26"/>
+                    <a:blip r:embed="rId30"/>
                     <a:stretch>
                       <a:fillRect/>
                     </a:stretch>
@@ -14813,9 +15661,80 @@
         </w:drawing>
       </w:r>
     </w:p>
+    <w:p>
+      <w:pPr>
+        <w:pStyle w:val="Nadpis2"/>
+      </w:pPr>
+      <w:bookmarkStart w:id="55" w:name="_Toc95584503"/>
+      <w:r>
+        <w:rPr>
+          <w:noProof/>
+        </w:rPr>
+        <w:lastRenderedPageBreak/>
+        <w:drawing>
+          <wp:anchor distT="0" distB="0" distL="114300" distR="114300" simplePos="0" relativeHeight="251665408" behindDoc="0" locked="0" layoutInCell="1" allowOverlap="1" wp14:anchorId="631E6CFC" wp14:editId="69CFF67D">
+            <wp:simplePos x="0" y="0"/>
+            <wp:positionH relativeFrom="column">
+              <wp:posOffset>-581622</wp:posOffset>
+            </wp:positionH>
+            <wp:positionV relativeFrom="paragraph">
+              <wp:posOffset>289560</wp:posOffset>
+            </wp:positionV>
+            <wp:extent cx="6899563" cy="8600197"/>
+            <wp:effectExtent l="0" t="0" r="0" b="0"/>
+            <wp:wrapTopAndBottom/>
+            <wp:docPr id="15" name="Obrázek 15"/>
+            <wp:cNvGraphicFramePr>
+              <a:graphicFrameLocks xmlns:a="http://schemas.openxmlformats.org/drawingml/2006/main" noChangeAspect="1"/>
+            </wp:cNvGraphicFramePr>
+            <a:graphic xmlns:a="http://schemas.openxmlformats.org/drawingml/2006/main">
+              <a:graphicData uri="http://schemas.openxmlformats.org/drawingml/2006/picture">
+                <pic:pic xmlns:pic="http://schemas.openxmlformats.org/drawingml/2006/picture">
+                  <pic:nvPicPr>
+                    <pic:cNvPr id="1" name=""/>
+                    <pic:cNvPicPr/>
+                  </pic:nvPicPr>
+                  <pic:blipFill>
+                    <a:blip r:embed="rId31" cstate="print">
+                      <a:extLst>
+                        <a:ext uri="{28A0092B-C50C-407E-A947-70E740481C1C}">
+                          <a14:useLocalDpi xmlns:a14="http://schemas.microsoft.com/office/drawing/2010/main" val="0"/>
+                        </a:ext>
+                      </a:extLst>
+                    </a:blip>
+                    <a:stretch>
+                      <a:fillRect/>
+                    </a:stretch>
+                  </pic:blipFill>
+                  <pic:spPr>
+                    <a:xfrm>
+                      <a:off x="0" y="0"/>
+                      <a:ext cx="6899563" cy="8600197"/>
+                    </a:xfrm>
+                    <a:prstGeom prst="rect">
+                      <a:avLst/>
+                    </a:prstGeom>
+                  </pic:spPr>
+                </pic:pic>
+              </a:graphicData>
+            </a:graphic>
+            <wp14:sizeRelH relativeFrom="margin">
+              <wp14:pctWidth>0</wp14:pctWidth>
+            </wp14:sizeRelH>
+            <wp14:sizeRelV relativeFrom="margin">
+              <wp14:pctHeight>0</wp14:pctHeight>
+            </wp14:sizeRelV>
+          </wp:anchor>
+        </w:drawing>
+      </w:r>
+      <w:r>
+        <w:t>Schéma desky lineárních regulátorů</w:t>
+      </w:r>
+      <w:bookmarkEnd w:id="55"/>
+    </w:p>
     <w:p/>
     <w:sectPr>
-      <w:footerReference w:type="default" r:id="rId27"/>
+      <w:footerReference w:type="default" r:id="rId32"/>
       <w:pgSz w:w="11906" w:h="16838"/>
       <w:pgMar w:top="1417" w:right="1417" w:bottom="1417" w:left="1417" w:header="708" w:footer="708" w:gutter="0"/>
       <w:pgNumType w:start="0"/>
@@ -16024,7 +16943,6 @@
   <w:style w:type="character" w:default="1" w:styleId="Standardnpsmoodstavce">
     <w:name w:val="Default Paragraph Font"/>
     <w:uiPriority w:val="1"/>
-    <w:semiHidden/>
     <w:unhideWhenUsed/>
   </w:style>
   <w:style w:type="table" w:default="1" w:styleId="Normlntabulka">

</xml_diff>

<commit_message>
Be my valentine From: Milan To: SOČka
</commit_message>
<xml_diff>
--- a/v3.0/dokumentace.docx
+++ b/v3.0/dokumentace.docx
@@ -889,7 +889,31 @@
         <w:rPr>
           <w:lang w:eastAsia="cs-CZ"/>
         </w:rPr>
-        <w:t>Dále děkujeme naší škole za poskytnutí materiálu, vybavení a prostor pro výrobu prototypu</w:t>
+        <w:t>Dále děkuj</w:t>
+      </w:r>
+      <w:r>
+        <w:rPr>
+          <w:lang w:eastAsia="cs-CZ"/>
+        </w:rPr>
+        <w:t>i</w:t>
+      </w:r>
+      <w:r>
+        <w:rPr>
+          <w:lang w:eastAsia="cs-CZ"/>
+        </w:rPr>
+        <w:t xml:space="preserve"> </w:t>
+      </w:r>
+      <w:r>
+        <w:rPr>
+          <w:lang w:eastAsia="cs-CZ"/>
+        </w:rPr>
+        <w:t>SPŠ Trutnov</w:t>
+      </w:r>
+      <w:r>
+        <w:rPr>
+          <w:lang w:eastAsia="cs-CZ"/>
+        </w:rPr>
+        <w:t xml:space="preserve"> za poskytnutí materiálu, vybavení a prostor pro výrobu prototypu</w:t>
       </w:r>
       <w:r>
         <w:rPr>
@@ -2372,7 +2396,7 @@
         </w:rPr>
         <w:fldChar w:fldCharType="separate"/>
       </w:r>
-      <w:hyperlink w:anchor="_Toc95584465" w:history="1">
+      <w:hyperlink w:anchor="_Toc95636739" w:history="1">
         <w:r>
           <w:rPr>
             <w:rStyle w:val="Hypertextovodkaz"/>
@@ -2416,7 +2440,7 @@
             <w:noProof/>
             <w:webHidden/>
           </w:rPr>
-          <w:instrText xml:space="preserve"> PAGEREF _Toc95584465 \h </w:instrText>
+          <w:instrText xml:space="preserve"> PAGEREF _Toc95636739 \h </w:instrText>
         </w:r>
         <w:r>
           <w:rPr>
@@ -2461,7 +2485,7 @@
           <w:lang w:eastAsia="cs-CZ"/>
         </w:rPr>
       </w:pPr>
-      <w:hyperlink w:anchor="_Toc95584466" w:history="1">
+      <w:hyperlink w:anchor="_Toc95636740" w:history="1">
         <w:r>
           <w:rPr>
             <w:rStyle w:val="Hypertextovodkaz"/>
@@ -2505,7 +2529,7 @@
             <w:noProof/>
             <w:webHidden/>
           </w:rPr>
-          <w:instrText xml:space="preserve"> PAGEREF _Toc95584466 \h </w:instrText>
+          <w:instrText xml:space="preserve"> PAGEREF _Toc95636740 \h </w:instrText>
         </w:r>
         <w:r>
           <w:rPr>
@@ -2550,7 +2574,7 @@
           <w:lang w:eastAsia="cs-CZ"/>
         </w:rPr>
       </w:pPr>
-      <w:hyperlink w:anchor="_Toc95584467" w:history="1">
+      <w:hyperlink w:anchor="_Toc95636741" w:history="1">
         <w:r>
           <w:rPr>
             <w:rStyle w:val="Hypertextovodkaz"/>
@@ -2594,7 +2618,7 @@
             <w:noProof/>
             <w:webHidden/>
           </w:rPr>
-          <w:instrText xml:space="preserve"> PAGEREF _Toc95584467 \h </w:instrText>
+          <w:instrText xml:space="preserve"> PAGEREF _Toc95636741 \h </w:instrText>
         </w:r>
         <w:r>
           <w:rPr>
@@ -2639,7 +2663,7 @@
           <w:lang w:eastAsia="cs-CZ"/>
         </w:rPr>
       </w:pPr>
-      <w:hyperlink w:anchor="_Toc95584468" w:history="1">
+      <w:hyperlink w:anchor="_Toc95636742" w:history="1">
         <w:r>
           <w:rPr>
             <w:rStyle w:val="Hypertextovodkaz"/>
@@ -2683,7 +2707,7 @@
             <w:noProof/>
             <w:webHidden/>
           </w:rPr>
-          <w:instrText xml:space="preserve"> PAGEREF _Toc95584468 \h </w:instrText>
+          <w:instrText xml:space="preserve"> PAGEREF _Toc95636742 \h </w:instrText>
         </w:r>
         <w:r>
           <w:rPr>
@@ -2728,7 +2752,7 @@
           <w:lang w:eastAsia="cs-CZ"/>
         </w:rPr>
       </w:pPr>
-      <w:hyperlink w:anchor="_Toc95584469" w:history="1">
+      <w:hyperlink w:anchor="_Toc95636743" w:history="1">
         <w:r>
           <w:rPr>
             <w:rStyle w:val="Hypertextovodkaz"/>
@@ -2772,7 +2796,7 @@
             <w:noProof/>
             <w:webHidden/>
           </w:rPr>
-          <w:instrText xml:space="preserve"> PAGEREF _Toc95584469 \h </w:instrText>
+          <w:instrText xml:space="preserve"> PAGEREF _Toc95636743 \h </w:instrText>
         </w:r>
         <w:r>
           <w:rPr>
@@ -2817,7 +2841,7 @@
           <w:lang w:eastAsia="cs-CZ"/>
         </w:rPr>
       </w:pPr>
-      <w:hyperlink w:anchor="_Toc95584470" w:history="1">
+      <w:hyperlink w:anchor="_Toc95636744" w:history="1">
         <w:r>
           <w:rPr>
             <w:rStyle w:val="Hypertextovodkaz"/>
@@ -2861,7 +2885,7 @@
             <w:noProof/>
             <w:webHidden/>
           </w:rPr>
-          <w:instrText xml:space="preserve"> PAGEREF _Toc95584470 \h </w:instrText>
+          <w:instrText xml:space="preserve"> PAGEREF _Toc95636744 \h </w:instrText>
         </w:r>
         <w:r>
           <w:rPr>
@@ -2906,7 +2930,7 @@
           <w:lang w:eastAsia="cs-CZ"/>
         </w:rPr>
       </w:pPr>
-      <w:hyperlink w:anchor="_Toc95584471" w:history="1">
+      <w:hyperlink w:anchor="_Toc95636745" w:history="1">
         <w:r>
           <w:rPr>
             <w:rStyle w:val="Hypertextovodkaz"/>
@@ -2950,7 +2974,7 @@
             <w:noProof/>
             <w:webHidden/>
           </w:rPr>
-          <w:instrText xml:space="preserve"> PAGEREF _Toc95584471 \h </w:instrText>
+          <w:instrText xml:space="preserve"> PAGEREF _Toc95636745 \h </w:instrText>
         </w:r>
         <w:r>
           <w:rPr>
@@ -2995,7 +3019,7 @@
           <w:lang w:eastAsia="cs-CZ"/>
         </w:rPr>
       </w:pPr>
-      <w:hyperlink w:anchor="_Toc95584472" w:history="1">
+      <w:hyperlink w:anchor="_Toc95636746" w:history="1">
         <w:r>
           <w:rPr>
             <w:rStyle w:val="Hypertextovodkaz"/>
@@ -3039,7 +3063,7 @@
             <w:noProof/>
             <w:webHidden/>
           </w:rPr>
-          <w:instrText xml:space="preserve"> PAGEREF _Toc95584472 \h </w:instrText>
+          <w:instrText xml:space="preserve"> PAGEREF _Toc95636746 \h </w:instrText>
         </w:r>
         <w:r>
           <w:rPr>
@@ -3084,7 +3108,7 @@
           <w:lang w:eastAsia="cs-CZ"/>
         </w:rPr>
       </w:pPr>
-      <w:hyperlink w:anchor="_Toc95584473" w:history="1">
+      <w:hyperlink w:anchor="_Toc95636747" w:history="1">
         <w:r>
           <w:rPr>
             <w:rStyle w:val="Hypertextovodkaz"/>
@@ -3128,7 +3152,7 @@
             <w:noProof/>
             <w:webHidden/>
           </w:rPr>
-          <w:instrText xml:space="preserve"> PAGEREF _Toc95584473 \h </w:instrText>
+          <w:instrText xml:space="preserve"> PAGEREF _Toc95636747 \h </w:instrText>
         </w:r>
         <w:r>
           <w:rPr>
@@ -3173,7 +3197,7 @@
           <w:lang w:eastAsia="cs-CZ"/>
         </w:rPr>
       </w:pPr>
-      <w:hyperlink w:anchor="_Toc95584474" w:history="1">
+      <w:hyperlink w:anchor="_Toc95636748" w:history="1">
         <w:r>
           <w:rPr>
             <w:rStyle w:val="Hypertextovodkaz"/>
@@ -3217,7 +3241,7 @@
             <w:noProof/>
             <w:webHidden/>
           </w:rPr>
-          <w:instrText xml:space="preserve"> PAGEREF _Toc95584474 \h </w:instrText>
+          <w:instrText xml:space="preserve"> PAGEREF _Toc95636748 \h </w:instrText>
         </w:r>
         <w:r>
           <w:rPr>
@@ -3262,7 +3286,7 @@
           <w:lang w:eastAsia="cs-CZ"/>
         </w:rPr>
       </w:pPr>
-      <w:hyperlink w:anchor="_Toc95584475" w:history="1">
+      <w:hyperlink w:anchor="_Toc95636749" w:history="1">
         <w:r>
           <w:rPr>
             <w:rStyle w:val="Hypertextovodkaz"/>
@@ -3306,7 +3330,7 @@
             <w:noProof/>
             <w:webHidden/>
           </w:rPr>
-          <w:instrText xml:space="preserve"> PAGEREF _Toc95584475 \h </w:instrText>
+          <w:instrText xml:space="preserve"> PAGEREF _Toc95636749 \h </w:instrText>
         </w:r>
         <w:r>
           <w:rPr>
@@ -3351,7 +3375,7 @@
           <w:lang w:eastAsia="cs-CZ"/>
         </w:rPr>
       </w:pPr>
-      <w:hyperlink w:anchor="_Toc95584476" w:history="1">
+      <w:hyperlink w:anchor="_Toc95636750" w:history="1">
         <w:r>
           <w:rPr>
             <w:rStyle w:val="Hypertextovodkaz"/>
@@ -3395,7 +3419,7 @@
             <w:noProof/>
             <w:webHidden/>
           </w:rPr>
-          <w:instrText xml:space="preserve"> PAGEREF _Toc95584476 \h </w:instrText>
+          <w:instrText xml:space="preserve"> PAGEREF _Toc95636750 \h </w:instrText>
         </w:r>
         <w:r>
           <w:rPr>
@@ -3440,7 +3464,7 @@
           <w:lang w:eastAsia="cs-CZ"/>
         </w:rPr>
       </w:pPr>
-      <w:hyperlink w:anchor="_Toc95584477" w:history="1">
+      <w:hyperlink w:anchor="_Toc95636751" w:history="1">
         <w:r>
           <w:rPr>
             <w:rStyle w:val="Hypertextovodkaz"/>
@@ -3484,7 +3508,7 @@
             <w:noProof/>
             <w:webHidden/>
           </w:rPr>
-          <w:instrText xml:space="preserve"> PAGEREF _Toc95584477 \h </w:instrText>
+          <w:instrText xml:space="preserve"> PAGEREF _Toc95636751 \h </w:instrText>
         </w:r>
         <w:r>
           <w:rPr>
@@ -3529,7 +3553,7 @@
           <w:lang w:eastAsia="cs-CZ"/>
         </w:rPr>
       </w:pPr>
-      <w:hyperlink w:anchor="_Toc95584478" w:history="1">
+      <w:hyperlink w:anchor="_Toc95636752" w:history="1">
         <w:r>
           <w:rPr>
             <w:rStyle w:val="Hypertextovodkaz"/>
@@ -3573,7 +3597,7 @@
             <w:noProof/>
             <w:webHidden/>
           </w:rPr>
-          <w:instrText xml:space="preserve"> PAGEREF _Toc95584478 \h </w:instrText>
+          <w:instrText xml:space="preserve"> PAGEREF _Toc95636752 \h </w:instrText>
         </w:r>
         <w:r>
           <w:rPr>
@@ -3618,7 +3642,7 @@
           <w:lang w:eastAsia="cs-CZ"/>
         </w:rPr>
       </w:pPr>
-      <w:hyperlink w:anchor="_Toc95584479" w:history="1">
+      <w:hyperlink w:anchor="_Toc95636753" w:history="1">
         <w:r>
           <w:rPr>
             <w:rStyle w:val="Hypertextovodkaz"/>
@@ -3662,7 +3686,7 @@
             <w:noProof/>
             <w:webHidden/>
           </w:rPr>
-          <w:instrText xml:space="preserve"> PAGEREF _Toc95584479 \h </w:instrText>
+          <w:instrText xml:space="preserve"> PAGEREF _Toc95636753 \h </w:instrText>
         </w:r>
         <w:r>
           <w:rPr>
@@ -3707,7 +3731,7 @@
           <w:lang w:eastAsia="cs-CZ"/>
         </w:rPr>
       </w:pPr>
-      <w:hyperlink w:anchor="_Toc95584480" w:history="1">
+      <w:hyperlink w:anchor="_Toc95636754" w:history="1">
         <w:r>
           <w:rPr>
             <w:rStyle w:val="Hypertextovodkaz"/>
@@ -3751,7 +3775,7 @@
             <w:noProof/>
             <w:webHidden/>
           </w:rPr>
-          <w:instrText xml:space="preserve"> PAGEREF _Toc95584480 \h </w:instrText>
+          <w:instrText xml:space="preserve"> PAGEREF _Toc95636754 \h </w:instrText>
         </w:r>
         <w:r>
           <w:rPr>
@@ -3796,7 +3820,7 @@
           <w:lang w:eastAsia="cs-CZ"/>
         </w:rPr>
       </w:pPr>
-      <w:hyperlink w:anchor="_Toc95584481" w:history="1">
+      <w:hyperlink w:anchor="_Toc95636755" w:history="1">
         <w:r>
           <w:rPr>
             <w:rStyle w:val="Hypertextovodkaz"/>
@@ -3840,7 +3864,7 @@
             <w:noProof/>
             <w:webHidden/>
           </w:rPr>
-          <w:instrText xml:space="preserve"> PAGEREF _Toc95584481 \h </w:instrText>
+          <w:instrText xml:space="preserve"> PAGEREF _Toc95636755 \h </w:instrText>
         </w:r>
         <w:r>
           <w:rPr>
@@ -3885,7 +3909,7 @@
           <w:lang w:eastAsia="cs-CZ"/>
         </w:rPr>
       </w:pPr>
-      <w:hyperlink w:anchor="_Toc95584482" w:history="1">
+      <w:hyperlink w:anchor="_Toc95636756" w:history="1">
         <w:r>
           <w:rPr>
             <w:rStyle w:val="Hypertextovodkaz"/>
@@ -3929,7 +3953,7 @@
             <w:noProof/>
             <w:webHidden/>
           </w:rPr>
-          <w:instrText xml:space="preserve"> PAGEREF _Toc95584482 \h </w:instrText>
+          <w:instrText xml:space="preserve"> PAGEREF _Toc95636756 \h </w:instrText>
         </w:r>
         <w:r>
           <w:rPr>
@@ -3974,7 +3998,7 @@
           <w:lang w:eastAsia="cs-CZ"/>
         </w:rPr>
       </w:pPr>
-      <w:hyperlink w:anchor="_Toc95584483" w:history="1">
+      <w:hyperlink w:anchor="_Toc95636757" w:history="1">
         <w:r>
           <w:rPr>
             <w:rStyle w:val="Hypertextovodkaz"/>
@@ -4018,7 +4042,7 @@
             <w:noProof/>
             <w:webHidden/>
           </w:rPr>
-          <w:instrText xml:space="preserve"> PAGEREF _Toc95584483 \h </w:instrText>
+          <w:instrText xml:space="preserve"> PAGEREF _Toc95636757 \h </w:instrText>
         </w:r>
         <w:r>
           <w:rPr>
@@ -4063,7 +4087,7 @@
           <w:lang w:eastAsia="cs-CZ"/>
         </w:rPr>
       </w:pPr>
-      <w:hyperlink w:anchor="_Toc95584484" w:history="1">
+      <w:hyperlink w:anchor="_Toc95636758" w:history="1">
         <w:r>
           <w:rPr>
             <w:rStyle w:val="Hypertextovodkaz"/>
@@ -4107,7 +4131,7 @@
             <w:noProof/>
             <w:webHidden/>
           </w:rPr>
-          <w:instrText xml:space="preserve"> PAGEREF _Toc95584484 \h </w:instrText>
+          <w:instrText xml:space="preserve"> PAGEREF _Toc95636758 \h </w:instrText>
         </w:r>
         <w:r>
           <w:rPr>
@@ -4152,7 +4176,7 @@
           <w:lang w:eastAsia="cs-CZ"/>
         </w:rPr>
       </w:pPr>
-      <w:hyperlink w:anchor="_Toc95584485" w:history="1">
+      <w:hyperlink w:anchor="_Toc95636759" w:history="1">
         <w:r>
           <w:rPr>
             <w:rStyle w:val="Hypertextovodkaz"/>
@@ -4196,7 +4220,7 @@
             <w:noProof/>
             <w:webHidden/>
           </w:rPr>
-          <w:instrText xml:space="preserve"> PAGEREF _Toc95584485 \h </w:instrText>
+          <w:instrText xml:space="preserve"> PAGEREF _Toc95636759 \h </w:instrText>
         </w:r>
         <w:r>
           <w:rPr>
@@ -4241,7 +4265,7 @@
           <w:lang w:eastAsia="cs-CZ"/>
         </w:rPr>
       </w:pPr>
-      <w:hyperlink w:anchor="_Toc95584486" w:history="1">
+      <w:hyperlink w:anchor="_Toc95636760" w:history="1">
         <w:r>
           <w:rPr>
             <w:rStyle w:val="Hypertextovodkaz"/>
@@ -4285,7 +4309,7 @@
             <w:noProof/>
             <w:webHidden/>
           </w:rPr>
-          <w:instrText xml:space="preserve"> PAGEREF _Toc95584486 \h </w:instrText>
+          <w:instrText xml:space="preserve"> PAGEREF _Toc95636760 \h </w:instrText>
         </w:r>
         <w:r>
           <w:rPr>
@@ -4330,7 +4354,7 @@
           <w:lang w:eastAsia="cs-CZ"/>
         </w:rPr>
       </w:pPr>
-      <w:hyperlink w:anchor="_Toc95584487" w:history="1">
+      <w:hyperlink w:anchor="_Toc95636761" w:history="1">
         <w:r>
           <w:rPr>
             <w:rStyle w:val="Hypertextovodkaz"/>
@@ -4374,7 +4398,7 @@
             <w:noProof/>
             <w:webHidden/>
           </w:rPr>
-          <w:instrText xml:space="preserve"> PAGEREF _Toc95584487 \h </w:instrText>
+          <w:instrText xml:space="preserve"> PAGEREF _Toc95636761 \h </w:instrText>
         </w:r>
         <w:r>
           <w:rPr>
@@ -4419,7 +4443,7 @@
           <w:lang w:eastAsia="cs-CZ"/>
         </w:rPr>
       </w:pPr>
-      <w:hyperlink w:anchor="_Toc95584488" w:history="1">
+      <w:hyperlink w:anchor="_Toc95636762" w:history="1">
         <w:r>
           <w:rPr>
             <w:rStyle w:val="Hypertextovodkaz"/>
@@ -4463,7 +4487,7 @@
             <w:noProof/>
             <w:webHidden/>
           </w:rPr>
-          <w:instrText xml:space="preserve"> PAGEREF _Toc95584488 \h </w:instrText>
+          <w:instrText xml:space="preserve"> PAGEREF _Toc95636762 \h </w:instrText>
         </w:r>
         <w:r>
           <w:rPr>
@@ -4508,7 +4532,7 @@
           <w:lang w:eastAsia="cs-CZ"/>
         </w:rPr>
       </w:pPr>
-      <w:hyperlink w:anchor="_Toc95584489" w:history="1">
+      <w:hyperlink w:anchor="_Toc95636763" w:history="1">
         <w:r>
           <w:rPr>
             <w:rStyle w:val="Hypertextovodkaz"/>
@@ -4552,7 +4576,7 @@
             <w:noProof/>
             <w:webHidden/>
           </w:rPr>
-          <w:instrText xml:space="preserve"> PAGEREF _Toc95584489 \h </w:instrText>
+          <w:instrText xml:space="preserve"> PAGEREF _Toc95636763 \h </w:instrText>
         </w:r>
         <w:r>
           <w:rPr>
@@ -4597,7 +4621,7 @@
           <w:lang w:eastAsia="cs-CZ"/>
         </w:rPr>
       </w:pPr>
-      <w:hyperlink w:anchor="_Toc95584490" w:history="1">
+      <w:hyperlink w:anchor="_Toc95636764" w:history="1">
         <w:r>
           <w:rPr>
             <w:rStyle w:val="Hypertextovodkaz"/>
@@ -4641,7 +4665,185 @@
             <w:noProof/>
             <w:webHidden/>
           </w:rPr>
-          <w:instrText xml:space="preserve"> PAGEREF _Toc95584490 \h </w:instrText>
+          <w:instrText xml:space="preserve"> PAGEREF _Toc95636764 \h </w:instrText>
+        </w:r>
+        <w:r>
+          <w:rPr>
+            <w:noProof/>
+            <w:webHidden/>
+          </w:rPr>
+        </w:r>
+        <w:r>
+          <w:rPr>
+            <w:noProof/>
+            <w:webHidden/>
+          </w:rPr>
+          <w:fldChar w:fldCharType="separate"/>
+        </w:r>
+        <w:r>
+          <w:rPr>
+            <w:noProof/>
+            <w:webHidden/>
+          </w:rPr>
+          <w:t>21</w:t>
+        </w:r>
+        <w:r>
+          <w:rPr>
+            <w:noProof/>
+            <w:webHidden/>
+          </w:rPr>
+          <w:fldChar w:fldCharType="end"/>
+        </w:r>
+      </w:hyperlink>
+    </w:p>
+    <w:p>
+      <w:pPr>
+        <w:pStyle w:val="Obsah3"/>
+        <w:tabs>
+          <w:tab w:val="left" w:pos="1320"/>
+          <w:tab w:val="right" w:leader="dot" w:pos="9062"/>
+        </w:tabs>
+        <w:rPr>
+          <w:rFonts w:asciiTheme="minorHAnsi" w:eastAsiaTheme="minorEastAsia" w:hAnsiTheme="minorHAnsi"/>
+          <w:noProof/>
+          <w:sz w:val="22"/>
+          <w:lang w:eastAsia="cs-CZ"/>
+        </w:rPr>
+      </w:pPr>
+      <w:hyperlink w:anchor="_Toc95636765" w:history="1">
+        <w:r>
+          <w:rPr>
+            <w:rStyle w:val="Hypertextovodkaz"/>
+            <w:rFonts w:cs="Times New Roman"/>
+            <w:noProof/>
+          </w:rPr>
+          <w:t>3.1.3.</w:t>
+        </w:r>
+        <w:r>
+          <w:rPr>
+            <w:rFonts w:asciiTheme="minorHAnsi" w:eastAsiaTheme="minorEastAsia" w:hAnsiTheme="minorHAnsi"/>
+            <w:noProof/>
+            <w:sz w:val="22"/>
+            <w:lang w:eastAsia="cs-CZ"/>
+          </w:rPr>
+          <w:tab/>
+        </w:r>
+        <w:r>
+          <w:rPr>
+            <w:rStyle w:val="Hypertextovodkaz"/>
+            <w:noProof/>
+          </w:rPr>
+          <w:t>D/A převodník</w:t>
+        </w:r>
+        <w:r>
+          <w:rPr>
+            <w:noProof/>
+            <w:webHidden/>
+          </w:rPr>
+          <w:tab/>
+        </w:r>
+        <w:r>
+          <w:rPr>
+            <w:noProof/>
+            <w:webHidden/>
+          </w:rPr>
+          <w:fldChar w:fldCharType="begin"/>
+        </w:r>
+        <w:r>
+          <w:rPr>
+            <w:noProof/>
+            <w:webHidden/>
+          </w:rPr>
+          <w:instrText xml:space="preserve"> PAGEREF _Toc95636765 \h </w:instrText>
+        </w:r>
+        <w:r>
+          <w:rPr>
+            <w:noProof/>
+            <w:webHidden/>
+          </w:rPr>
+        </w:r>
+        <w:r>
+          <w:rPr>
+            <w:noProof/>
+            <w:webHidden/>
+          </w:rPr>
+          <w:fldChar w:fldCharType="separate"/>
+        </w:r>
+        <w:r>
+          <w:rPr>
+            <w:noProof/>
+            <w:webHidden/>
+          </w:rPr>
+          <w:t>21</w:t>
+        </w:r>
+        <w:r>
+          <w:rPr>
+            <w:noProof/>
+            <w:webHidden/>
+          </w:rPr>
+          <w:fldChar w:fldCharType="end"/>
+        </w:r>
+      </w:hyperlink>
+    </w:p>
+    <w:p>
+      <w:pPr>
+        <w:pStyle w:val="Obsah3"/>
+        <w:tabs>
+          <w:tab w:val="left" w:pos="1320"/>
+          <w:tab w:val="right" w:leader="dot" w:pos="9062"/>
+        </w:tabs>
+        <w:rPr>
+          <w:rFonts w:asciiTheme="minorHAnsi" w:eastAsiaTheme="minorEastAsia" w:hAnsiTheme="minorHAnsi"/>
+          <w:noProof/>
+          <w:sz w:val="22"/>
+          <w:lang w:eastAsia="cs-CZ"/>
+        </w:rPr>
+      </w:pPr>
+      <w:hyperlink w:anchor="_Toc95636766" w:history="1">
+        <w:r>
+          <w:rPr>
+            <w:rStyle w:val="Hypertextovodkaz"/>
+            <w:rFonts w:cs="Times New Roman"/>
+            <w:noProof/>
+          </w:rPr>
+          <w:t>3.1.4.</w:t>
+        </w:r>
+        <w:r>
+          <w:rPr>
+            <w:rFonts w:asciiTheme="minorHAnsi" w:eastAsiaTheme="minorEastAsia" w:hAnsiTheme="minorHAnsi"/>
+            <w:noProof/>
+            <w:sz w:val="22"/>
+            <w:lang w:eastAsia="cs-CZ"/>
+          </w:rPr>
+          <w:tab/>
+        </w:r>
+        <w:r>
+          <w:rPr>
+            <w:rStyle w:val="Hypertextovodkaz"/>
+            <w:noProof/>
+          </w:rPr>
+          <w:t>Pulzní regulátor</w:t>
+        </w:r>
+        <w:r>
+          <w:rPr>
+            <w:noProof/>
+            <w:webHidden/>
+          </w:rPr>
+          <w:tab/>
+        </w:r>
+        <w:r>
+          <w:rPr>
+            <w:noProof/>
+            <w:webHidden/>
+          </w:rPr>
+          <w:fldChar w:fldCharType="begin"/>
+        </w:r>
+        <w:r>
+          <w:rPr>
+            <w:noProof/>
+            <w:webHidden/>
+          </w:rPr>
+          <w:instrText xml:space="preserve"> PAGEREF _Toc95636766 \h </w:instrText>
         </w:r>
         <w:r>
           <w:rPr>
@@ -4686,7 +4888,7 @@
           <w:lang w:eastAsia="cs-CZ"/>
         </w:rPr>
       </w:pPr>
-      <w:hyperlink w:anchor="_Toc95584491" w:history="1">
+      <w:hyperlink w:anchor="_Toc95636767" w:history="1">
         <w:r>
           <w:rPr>
             <w:rStyle w:val="Hypertextovodkaz"/>
@@ -4730,7 +4932,7 @@
             <w:noProof/>
             <w:webHidden/>
           </w:rPr>
-          <w:instrText xml:space="preserve"> PAGEREF _Toc95584491 \h </w:instrText>
+          <w:instrText xml:space="preserve"> PAGEREF _Toc95636767 \h </w:instrText>
         </w:r>
         <w:r>
           <w:rPr>
@@ -4750,7 +4952,7 @@
             <w:noProof/>
             <w:webHidden/>
           </w:rPr>
-          <w:t>21</w:t>
+          <w:t>22</w:t>
         </w:r>
         <w:r>
           <w:rPr>
@@ -4775,7 +4977,7 @@
           <w:lang w:eastAsia="cs-CZ"/>
         </w:rPr>
       </w:pPr>
-      <w:hyperlink w:anchor="_Toc95584492" w:history="1">
+      <w:hyperlink w:anchor="_Toc95636768" w:history="1">
         <w:r>
           <w:rPr>
             <w:rStyle w:val="Hypertextovodkaz"/>
@@ -4819,7 +5021,7 @@
             <w:noProof/>
             <w:webHidden/>
           </w:rPr>
-          <w:instrText xml:space="preserve"> PAGEREF _Toc95584492 \h </w:instrText>
+          <w:instrText xml:space="preserve"> PAGEREF _Toc95636768 \h </w:instrText>
         </w:r>
         <w:r>
           <w:rPr>
@@ -4839,7 +5041,7 @@
             <w:noProof/>
             <w:webHidden/>
           </w:rPr>
-          <w:t>21</w:t>
+          <w:t>22</w:t>
         </w:r>
         <w:r>
           <w:rPr>
@@ -4864,7 +5066,7 @@
           <w:lang w:eastAsia="cs-CZ"/>
         </w:rPr>
       </w:pPr>
-      <w:hyperlink w:anchor="_Toc95584493" w:history="1">
+      <w:hyperlink w:anchor="_Toc95636769" w:history="1">
         <w:r>
           <w:rPr>
             <w:rStyle w:val="Hypertextovodkaz"/>
@@ -4908,7 +5110,7 @@
             <w:noProof/>
             <w:webHidden/>
           </w:rPr>
-          <w:instrText xml:space="preserve"> PAGEREF _Toc95584493 \h </w:instrText>
+          <w:instrText xml:space="preserve"> PAGEREF _Toc95636769 \h </w:instrText>
         </w:r>
         <w:r>
           <w:rPr>
@@ -4928,7 +5130,7 @@
             <w:noProof/>
             <w:webHidden/>
           </w:rPr>
-          <w:t>21</w:t>
+          <w:t>22</w:t>
         </w:r>
         <w:r>
           <w:rPr>
@@ -4953,7 +5155,7 @@
           <w:lang w:eastAsia="cs-CZ"/>
         </w:rPr>
       </w:pPr>
-      <w:hyperlink w:anchor="_Toc95584494" w:history="1">
+      <w:hyperlink w:anchor="_Toc95636770" w:history="1">
         <w:r>
           <w:rPr>
             <w:rStyle w:val="Hypertextovodkaz"/>
@@ -4997,7 +5199,7 @@
             <w:noProof/>
             <w:webHidden/>
           </w:rPr>
-          <w:instrText xml:space="preserve"> PAGEREF _Toc95584494 \h </w:instrText>
+          <w:instrText xml:space="preserve"> PAGEREF _Toc95636770 \h </w:instrText>
         </w:r>
         <w:r>
           <w:rPr>
@@ -5017,7 +5219,7 @@
             <w:noProof/>
             <w:webHidden/>
           </w:rPr>
-          <w:t>21</w:t>
+          <w:t>22</w:t>
         </w:r>
         <w:r>
           <w:rPr>
@@ -5042,7 +5244,7 @@
           <w:lang w:eastAsia="cs-CZ"/>
         </w:rPr>
       </w:pPr>
-      <w:hyperlink w:anchor="_Toc95584495" w:history="1">
+      <w:hyperlink w:anchor="_Toc95636771" w:history="1">
         <w:r>
           <w:rPr>
             <w:rStyle w:val="Hypertextovodkaz"/>
@@ -5086,7 +5288,7 @@
             <w:noProof/>
             <w:webHidden/>
           </w:rPr>
-          <w:instrText xml:space="preserve"> PAGEREF _Toc95584495 \h </w:instrText>
+          <w:instrText xml:space="preserve"> PAGEREF _Toc95636771 \h </w:instrText>
         </w:r>
         <w:r>
           <w:rPr>
@@ -5131,7 +5333,7 @@
           <w:lang w:eastAsia="cs-CZ"/>
         </w:rPr>
       </w:pPr>
-      <w:hyperlink w:anchor="_Toc95584496" w:history="1">
+      <w:hyperlink w:anchor="_Toc95636772" w:history="1">
         <w:r>
           <w:rPr>
             <w:rStyle w:val="Hypertextovodkaz"/>
@@ -5175,7 +5377,7 @@
             <w:noProof/>
             <w:webHidden/>
           </w:rPr>
-          <w:instrText xml:space="preserve"> PAGEREF _Toc95584496 \h </w:instrText>
+          <w:instrText xml:space="preserve"> PAGEREF _Toc95636772 \h </w:instrText>
         </w:r>
         <w:r>
           <w:rPr>
@@ -5220,7 +5422,7 @@
           <w:lang w:eastAsia="cs-CZ"/>
         </w:rPr>
       </w:pPr>
-      <w:hyperlink w:anchor="_Toc95584497" w:history="1">
+      <w:hyperlink w:anchor="_Toc95636773" w:history="1">
         <w:r>
           <w:rPr>
             <w:rStyle w:val="Hypertextovodkaz"/>
@@ -5264,7 +5466,7 @@
             <w:noProof/>
             <w:webHidden/>
           </w:rPr>
-          <w:instrText xml:space="preserve"> PAGEREF _Toc95584497 \h </w:instrText>
+          <w:instrText xml:space="preserve"> PAGEREF _Toc95636773 \h </w:instrText>
         </w:r>
         <w:r>
           <w:rPr>
@@ -5309,7 +5511,7 @@
           <w:lang w:eastAsia="cs-CZ"/>
         </w:rPr>
       </w:pPr>
-      <w:hyperlink w:anchor="_Toc95584498" w:history="1">
+      <w:hyperlink w:anchor="_Toc95636774" w:history="1">
         <w:r>
           <w:rPr>
             <w:rStyle w:val="Hypertextovodkaz"/>
@@ -5353,7 +5555,7 @@
             <w:noProof/>
             <w:webHidden/>
           </w:rPr>
-          <w:instrText xml:space="preserve"> PAGEREF _Toc95584498 \h </w:instrText>
+          <w:instrText xml:space="preserve"> PAGEREF _Toc95636774 \h </w:instrText>
         </w:r>
         <w:r>
           <w:rPr>
@@ -5398,7 +5600,7 @@
           <w:lang w:eastAsia="cs-CZ"/>
         </w:rPr>
       </w:pPr>
-      <w:hyperlink w:anchor="_Toc95584499" w:history="1">
+      <w:hyperlink w:anchor="_Toc95636775" w:history="1">
         <w:r>
           <w:rPr>
             <w:rStyle w:val="Hypertextovodkaz"/>
@@ -5442,7 +5644,7 @@
             <w:noProof/>
             <w:webHidden/>
           </w:rPr>
-          <w:instrText xml:space="preserve"> PAGEREF _Toc95584499 \h </w:instrText>
+          <w:instrText xml:space="preserve"> PAGEREF _Toc95636775 \h </w:instrText>
         </w:r>
         <w:r>
           <w:rPr>
@@ -5487,7 +5689,7 @@
           <w:lang w:eastAsia="cs-CZ"/>
         </w:rPr>
       </w:pPr>
-      <w:hyperlink w:anchor="_Toc95584500" w:history="1">
+      <w:hyperlink w:anchor="_Toc95636776" w:history="1">
         <w:r>
           <w:rPr>
             <w:rStyle w:val="Hypertextovodkaz"/>
@@ -5531,7 +5733,7 @@
             <w:noProof/>
             <w:webHidden/>
           </w:rPr>
-          <w:instrText xml:space="preserve"> PAGEREF _Toc95584500 \h </w:instrText>
+          <w:instrText xml:space="preserve"> PAGEREF _Toc95636776 \h </w:instrText>
         </w:r>
         <w:r>
           <w:rPr>
@@ -5576,7 +5778,7 @@
           <w:lang w:eastAsia="cs-CZ"/>
         </w:rPr>
       </w:pPr>
-      <w:hyperlink w:anchor="_Toc95584501" w:history="1">
+      <w:hyperlink w:anchor="_Toc95636777" w:history="1">
         <w:r>
           <w:rPr>
             <w:rStyle w:val="Hypertextovodkaz"/>
@@ -5620,7 +5822,7 @@
             <w:noProof/>
             <w:webHidden/>
           </w:rPr>
-          <w:instrText xml:space="preserve"> PAGEREF _Toc95584501 \h </w:instrText>
+          <w:instrText xml:space="preserve"> PAGEREF _Toc95636777 \h </w:instrText>
         </w:r>
         <w:r>
           <w:rPr>
@@ -5665,7 +5867,7 @@
           <w:lang w:eastAsia="cs-CZ"/>
         </w:rPr>
       </w:pPr>
-      <w:hyperlink w:anchor="_Toc95584502" w:history="1">
+      <w:hyperlink w:anchor="_Toc95636778" w:history="1">
         <w:r>
           <w:rPr>
             <w:rStyle w:val="Hypertextovodkaz"/>
@@ -5709,7 +5911,7 @@
             <w:noProof/>
             <w:webHidden/>
           </w:rPr>
-          <w:instrText xml:space="preserve"> PAGEREF _Toc95584502 \h </w:instrText>
+          <w:instrText xml:space="preserve"> PAGEREF _Toc95636778 \h </w:instrText>
         </w:r>
         <w:r>
           <w:rPr>
@@ -5754,7 +5956,7 @@
           <w:lang w:eastAsia="cs-CZ"/>
         </w:rPr>
       </w:pPr>
-      <w:hyperlink w:anchor="_Toc95584503" w:history="1">
+      <w:hyperlink w:anchor="_Toc95636779" w:history="1">
         <w:r>
           <w:rPr>
             <w:rStyle w:val="Hypertextovodkaz"/>
@@ -5798,7 +6000,7 @@
             <w:noProof/>
             <w:webHidden/>
           </w:rPr>
-          <w:instrText xml:space="preserve"> PAGEREF _Toc95584503 \h </w:instrText>
+          <w:instrText xml:space="preserve"> PAGEREF _Toc95636779 \h </w:instrText>
         </w:r>
         <w:r>
           <w:rPr>
@@ -5877,7 +6079,7 @@
       <w:pPr>
         <w:pStyle w:val="Nadpis1"/>
       </w:pPr>
-      <w:bookmarkStart w:id="1" w:name="_Toc95584465"/>
+      <w:bookmarkStart w:id="1" w:name="_Toc95636739"/>
       <w:r>
         <w:lastRenderedPageBreak/>
         <w:t>Úvod</w:t>
@@ -6014,7 +6216,7 @@
       <w:pPr>
         <w:pStyle w:val="Nadpis1"/>
       </w:pPr>
-      <w:bookmarkStart w:id="2" w:name="_Toc95584466"/>
+      <w:bookmarkStart w:id="2" w:name="_Toc95636740"/>
       <w:r>
         <w:lastRenderedPageBreak/>
         <w:t>Hardwarová část</w:t>
@@ -6107,27 +6309,14 @@
       <w:r>
         <w:t xml:space="preserve">Obrázek </w:t>
       </w:r>
-      <w:r>
-        <w:fldChar w:fldCharType="begin"/>
-      </w:r>
-      <w:r>
-        <w:instrText xml:space="preserve"> SEQ Obrázek \* ARABIC </w:instrText>
-      </w:r>
-      <w:r>
-        <w:fldChar w:fldCharType="separate"/>
-      </w:r>
-      <w:r>
-        <w:rPr>
-          <w:noProof/>
-        </w:rPr>
-        <w:t>1</w:t>
-      </w:r>
-      <w:r>
-        <w:rPr>
-          <w:noProof/>
-        </w:rPr>
-        <w:fldChar w:fldCharType="end"/>
-      </w:r>
+      <w:fldSimple w:instr=" SEQ Obrázek \* ARABIC ">
+        <w:r>
+          <w:rPr>
+            <w:noProof/>
+          </w:rPr>
+          <w:t>1</w:t>
+        </w:r>
+      </w:fldSimple>
       <w:r>
         <w:t>: přehled základních komponent zdroje</w:t>
       </w:r>
@@ -6457,30 +6646,14 @@
                             <w:r>
                               <w:t xml:space="preserve">Obrázek </w:t>
                             </w:r>
-                            <w:r>
-                              <w:fldChar w:fldCharType="begin"/>
-                            </w:r>
-                            <w:r>
-                              <w:instrText xml:space="preserve"> SEQ O</w:instrText>
-                            </w:r>
-                            <w:r>
-                              <w:instrText xml:space="preserve">brázek \* ARABIC </w:instrText>
-                            </w:r>
-                            <w:r>
-                              <w:fldChar w:fldCharType="separate"/>
-                            </w:r>
-                            <w:r>
-                              <w:rPr>
-                                <w:noProof/>
-                              </w:rPr>
-                              <w:t>2</w:t>
-                            </w:r>
-                            <w:r>
-                              <w:rPr>
-                                <w:noProof/>
-                              </w:rPr>
-                              <w:fldChar w:fldCharType="end"/>
-                            </w:r>
+                            <w:fldSimple w:instr=" SEQ Obrázek \* ARABIC ">
+                              <w:r>
+                                <w:rPr>
+                                  <w:noProof/>
+                                </w:rPr>
+                                <w:t>2</w:t>
+                              </w:r>
+                            </w:fldSimple>
                             <w:r>
                               <w:t>:blokové schéma silové části</w:t>
                             </w:r>
@@ -6524,30 +6697,14 @@
                       <w:r>
                         <w:t xml:space="preserve">Obrázek </w:t>
                       </w:r>
-                      <w:r>
-                        <w:fldChar w:fldCharType="begin"/>
-                      </w:r>
-                      <w:r>
-                        <w:instrText xml:space="preserve"> SEQ O</w:instrText>
-                      </w:r>
-                      <w:r>
-                        <w:instrText xml:space="preserve">brázek \* ARABIC </w:instrText>
-                      </w:r>
-                      <w:r>
-                        <w:fldChar w:fldCharType="separate"/>
-                      </w:r>
-                      <w:r>
-                        <w:rPr>
-                          <w:noProof/>
-                        </w:rPr>
-                        <w:t>2</w:t>
-                      </w:r>
-                      <w:r>
-                        <w:rPr>
-                          <w:noProof/>
-                        </w:rPr>
-                        <w:fldChar w:fldCharType="end"/>
-                      </w:r>
+                      <w:fldSimple w:instr=" SEQ Obrázek \* ARABIC ">
+                        <w:r>
+                          <w:rPr>
+                            <w:noProof/>
+                          </w:rPr>
+                          <w:t>2</w:t>
+                        </w:r>
+                      </w:fldSimple>
                       <w:r>
                         <w:t>:blokové schéma silové části</w:t>
                       </w:r>
@@ -6606,7 +6763,7 @@
       <w:pPr>
         <w:pStyle w:val="Nadpis2"/>
       </w:pPr>
-      <w:bookmarkStart w:id="6" w:name="_Toc95584467"/>
+      <w:bookmarkStart w:id="6" w:name="_Toc95636741"/>
       <w:r>
         <w:lastRenderedPageBreak/>
         <w:t>Ovládací panel</w:t>
@@ -6679,27 +6836,14 @@
       <w:r>
         <w:t xml:space="preserve">Obrázek </w:t>
       </w:r>
-      <w:r>
-        <w:fldChar w:fldCharType="begin"/>
-      </w:r>
-      <w:r>
-        <w:instrText xml:space="preserve"> SEQ Obrázek \* ARABIC </w:instrText>
-      </w:r>
-      <w:r>
-        <w:fldChar w:fldCharType="separate"/>
-      </w:r>
-      <w:r>
-        <w:rPr>
-          <w:noProof/>
-        </w:rPr>
-        <w:t>3</w:t>
-      </w:r>
-      <w:r>
-        <w:rPr>
-          <w:noProof/>
-        </w:rPr>
-        <w:fldChar w:fldCharType="end"/>
-      </w:r>
+      <w:fldSimple w:instr=" SEQ Obrázek \* ARABIC ">
+        <w:r>
+          <w:rPr>
+            <w:noProof/>
+          </w:rPr>
+          <w:t>3</w:t>
+        </w:r>
+      </w:fldSimple>
       <w:r>
         <w:t>: ovládací panel</w:t>
       </w:r>
@@ -6714,27 +6858,14 @@
       <w:r>
         <w:t xml:space="preserve">Tabulka </w:t>
       </w:r>
-      <w:r>
-        <w:fldChar w:fldCharType="begin"/>
-      </w:r>
-      <w:r>
-        <w:instrText xml:space="preserve"> SEQ Tabulka \* ARABIC </w:instrText>
-      </w:r>
-      <w:r>
-        <w:fldChar w:fldCharType="separate"/>
-      </w:r>
-      <w:r>
-        <w:rPr>
-          <w:noProof/>
-        </w:rPr>
-        <w:t>1</w:t>
-      </w:r>
-      <w:r>
-        <w:rPr>
-          <w:noProof/>
-        </w:rPr>
-        <w:fldChar w:fldCharType="end"/>
-      </w:r>
+      <w:fldSimple w:instr=" SEQ Tabulka \* ARABIC ">
+        <w:r>
+          <w:rPr>
+            <w:noProof/>
+          </w:rPr>
+          <w:t>1</w:t>
+        </w:r>
+      </w:fldSimple>
       <w:r>
         <w:t>: přehled ovládacích prvků</w:t>
       </w:r>
@@ -7016,7 +7147,7 @@
       <w:pPr>
         <w:pStyle w:val="Nadpis3"/>
       </w:pPr>
-      <w:bookmarkStart w:id="9" w:name="_Toc95584468"/>
+      <w:bookmarkStart w:id="9" w:name="_Toc95636742"/>
       <w:r>
         <w:t>Enkodér</w:t>
       </w:r>
@@ -7551,7 +7682,7 @@
       <w:pPr>
         <w:pStyle w:val="Nadpis3"/>
       </w:pPr>
-      <w:bookmarkStart w:id="10" w:name="_Toc95584469"/>
+      <w:bookmarkStart w:id="10" w:name="_Toc95636743"/>
       <w:r>
         <w:t>Tlačítka</w:t>
       </w:r>
@@ -7601,7 +7732,7 @@
       <w:pPr>
         <w:pStyle w:val="Nadpis3"/>
       </w:pPr>
-      <w:bookmarkStart w:id="11" w:name="_Toc95584470"/>
+      <w:bookmarkStart w:id="11" w:name="_Toc95636744"/>
       <w:r>
         <w:t>Ergonomie</w:t>
       </w:r>
@@ -7645,7 +7776,7 @@
       <w:pPr>
         <w:pStyle w:val="Nadpis3"/>
       </w:pPr>
-      <w:bookmarkStart w:id="12" w:name="_Toc95584471"/>
+      <w:bookmarkStart w:id="12" w:name="_Toc95636745"/>
       <w:r>
         <w:t>Mechanické provedení</w:t>
       </w:r>
@@ -7700,7 +7831,7 @@
       <w:pPr>
         <w:pStyle w:val="Nadpis2"/>
       </w:pPr>
-      <w:bookmarkStart w:id="13" w:name="_Toc95584472"/>
+      <w:bookmarkStart w:id="13" w:name="_Toc95636746"/>
       <w:r>
         <w:t>Řídící deska</w:t>
       </w:r>
@@ -7752,7 +7883,7 @@
       <w:pPr>
         <w:pStyle w:val="Nadpis3"/>
       </w:pPr>
-      <w:bookmarkStart w:id="14" w:name="_Toc95584473"/>
+      <w:bookmarkStart w:id="14" w:name="_Toc95636747"/>
       <w:r>
         <w:t>Napájení MCU</w:t>
       </w:r>
@@ -7770,7 +7901,7 @@
       <w:pPr>
         <w:pStyle w:val="Nadpis3"/>
       </w:pPr>
-      <w:bookmarkStart w:id="15" w:name="_Toc95584474"/>
+      <w:bookmarkStart w:id="15" w:name="_Toc95636748"/>
       <w:r>
         <w:t>Převodník logických úrovní</w:t>
       </w:r>
@@ -7890,27 +8021,14 @@
       <w:r>
         <w:t xml:space="preserve">Obrázek </w:t>
       </w:r>
-      <w:r>
-        <w:fldChar w:fldCharType="begin"/>
-      </w:r>
-      <w:r>
-        <w:instrText xml:space="preserve"> SEQ Obrázek \* ARABIC </w:instrText>
-      </w:r>
-      <w:r>
-        <w:fldChar w:fldCharType="separate"/>
-      </w:r>
-      <w:r>
-        <w:rPr>
-          <w:noProof/>
-        </w:rPr>
-        <w:t>4</w:t>
-      </w:r>
-      <w:r>
-        <w:rPr>
-          <w:noProof/>
-        </w:rPr>
-        <w:fldChar w:fldCharType="end"/>
-      </w:r>
+      <w:fldSimple w:instr=" SEQ Obrázek \* ARABIC ">
+        <w:r>
+          <w:rPr>
+            <w:noProof/>
+          </w:rPr>
+          <w:t>4</w:t>
+        </w:r>
+      </w:fldSimple>
       <w:r>
         <w:t xml:space="preserve">: převodník log. úrovní (výňatek </w:t>
       </w:r>
@@ -7928,7 +8046,7 @@
       <w:pPr>
         <w:pStyle w:val="Nadpis3"/>
       </w:pPr>
-      <w:bookmarkStart w:id="17" w:name="_Toc95584475"/>
+      <w:bookmarkStart w:id="17" w:name="_Toc95636749"/>
       <w:r>
         <w:lastRenderedPageBreak/>
         <w:t>Regulace chlazení</w:t>
@@ -7978,7 +8096,7 @@
       <w:pPr>
         <w:pStyle w:val="Nadpis3"/>
       </w:pPr>
-      <w:bookmarkStart w:id="18" w:name="_Toc95584476"/>
+      <w:bookmarkStart w:id="18" w:name="_Toc95636750"/>
       <w:r>
         <w:t>EEPROM</w:t>
       </w:r>
@@ -8002,7 +8120,7 @@
       <w:pPr>
         <w:pStyle w:val="Nadpis3"/>
       </w:pPr>
-      <w:bookmarkStart w:id="19" w:name="_Toc95584477"/>
+      <w:bookmarkStart w:id="19" w:name="_Toc95636751"/>
       <w:r>
         <w:t>MCU</w:t>
       </w:r>
@@ -8051,27 +8169,14 @@
       <w:r>
         <w:t xml:space="preserve">Tabulka </w:t>
       </w:r>
-      <w:r>
-        <w:fldChar w:fldCharType="begin"/>
-      </w:r>
-      <w:r>
-        <w:instrText xml:space="preserve"> SEQ Tabulka \* ARABIC </w:instrText>
-      </w:r>
-      <w:r>
-        <w:fldChar w:fldCharType="separate"/>
-      </w:r>
-      <w:r>
-        <w:rPr>
-          <w:noProof/>
-        </w:rPr>
-        <w:t>2</w:t>
-      </w:r>
-      <w:r>
-        <w:rPr>
-          <w:noProof/>
-        </w:rPr>
-        <w:fldChar w:fldCharType="end"/>
-      </w:r>
+      <w:fldSimple w:instr=" SEQ Tabulka \* ARABIC ">
+        <w:r>
+          <w:rPr>
+            <w:noProof/>
+          </w:rPr>
+          <w:t>2</w:t>
+        </w:r>
+      </w:fldSimple>
       <w:r>
         <w:t>: přehled použitých pinů</w:t>
       </w:r>
@@ -8713,7 +8818,7 @@
       <w:pPr>
         <w:pStyle w:val="Nadpis2"/>
       </w:pPr>
-      <w:bookmarkStart w:id="21" w:name="_Toc95584478"/>
+      <w:bookmarkStart w:id="21" w:name="_Toc95636752"/>
       <w:r>
         <w:t>Buck regulátor</w:t>
       </w:r>
@@ -8731,7 +8836,7 @@
       <w:pPr>
         <w:pStyle w:val="Nadpis3"/>
       </w:pPr>
-      <w:bookmarkStart w:id="22" w:name="_Toc95584479"/>
+      <w:bookmarkStart w:id="22" w:name="_Toc95636753"/>
       <w:r>
         <w:t xml:space="preserve">Vlastní obvod </w:t>
       </w:r>
@@ -8796,7 +8901,7 @@
       <w:pPr>
         <w:pStyle w:val="Nadpis3"/>
       </w:pPr>
-      <w:bookmarkStart w:id="23" w:name="_Toc95584480"/>
+      <w:bookmarkStart w:id="23" w:name="_Toc95636754"/>
       <w:r>
         <w:lastRenderedPageBreak/>
         <w:t>Stavitelný napěťový dělič</w:t>
@@ -9184,27 +9289,14 @@
                             <w:r>
                               <w:t xml:space="preserve">Obrázek </w:t>
                             </w:r>
-                            <w:r>
-                              <w:fldChar w:fldCharType="begin"/>
-                            </w:r>
-                            <w:r>
-                              <w:instrText xml:space="preserve"> SEQ Obrázek \* ARABIC </w:instrText>
-                            </w:r>
-                            <w:r>
-                              <w:fldChar w:fldCharType="separate"/>
-                            </w:r>
-                            <w:r>
-                              <w:rPr>
-                                <w:noProof/>
-                              </w:rPr>
-                              <w:t>5</w:t>
-                            </w:r>
-                            <w:r>
-                              <w:rPr>
-                                <w:noProof/>
-                              </w:rPr>
-                              <w:fldChar w:fldCharType="end"/>
-                            </w:r>
+                            <w:fldSimple w:instr=" SEQ Obrázek \* ARABIC ">
+                              <w:r>
+                                <w:rPr>
+                                  <w:noProof/>
+                                </w:rPr>
+                                <w:t>5</w:t>
+                              </w:r>
+                            </w:fldSimple>
                             <w:r>
                               <w:t>: schéma stavitelný dělič</w:t>
                             </w:r>
@@ -9241,27 +9333,14 @@
                       <w:r>
                         <w:t xml:space="preserve">Obrázek </w:t>
                       </w:r>
-                      <w:r>
-                        <w:fldChar w:fldCharType="begin"/>
-                      </w:r>
-                      <w:r>
-                        <w:instrText xml:space="preserve"> SEQ Obrázek \* ARABIC </w:instrText>
-                      </w:r>
-                      <w:r>
-                        <w:fldChar w:fldCharType="separate"/>
-                      </w:r>
-                      <w:r>
-                        <w:rPr>
-                          <w:noProof/>
-                        </w:rPr>
-                        <w:t>5</w:t>
-                      </w:r>
-                      <w:r>
-                        <w:rPr>
-                          <w:noProof/>
-                        </w:rPr>
-                        <w:fldChar w:fldCharType="end"/>
-                      </w:r>
+                      <w:fldSimple w:instr=" SEQ Obrázek \* ARABIC ">
+                        <w:r>
+                          <w:rPr>
+                            <w:noProof/>
+                          </w:rPr>
+                          <w:t>5</w:t>
+                        </w:r>
+                      </w:fldSimple>
                       <w:r>
                         <w:t>: schéma stavitelný dělič</w:t>
                       </w:r>
@@ -9290,7 +9369,7 @@
       <w:pPr>
         <w:pStyle w:val="Nadpis3"/>
       </w:pPr>
-      <w:bookmarkStart w:id="26" w:name="_Toc95584481"/>
+      <w:bookmarkStart w:id="26" w:name="_Toc95636755"/>
       <w:r>
         <w:t>Ověření funkčnosti a stanovení přesných hodnot výstupu</w:t>
       </w:r>
@@ -9373,27 +9452,14 @@
       <w:r>
         <w:t xml:space="preserve">Tabulka </w:t>
       </w:r>
-      <w:r>
-        <w:fldChar w:fldCharType="begin"/>
-      </w:r>
-      <w:r>
-        <w:instrText xml:space="preserve"> SEQ Tabulka \* ARABIC </w:instrText>
-      </w:r>
-      <w:r>
-        <w:fldChar w:fldCharType="separate"/>
-      </w:r>
-      <w:r>
-        <w:rPr>
-          <w:noProof/>
-        </w:rPr>
-        <w:t>3</w:t>
-      </w:r>
-      <w:r>
-        <w:rPr>
-          <w:noProof/>
-        </w:rPr>
-        <w:fldChar w:fldCharType="end"/>
-      </w:r>
+      <w:fldSimple w:instr=" SEQ Tabulka \* ARABIC ">
+        <w:r>
+          <w:rPr>
+            <w:noProof/>
+          </w:rPr>
+          <w:t>3</w:t>
+        </w:r>
+      </w:fldSimple>
       <w:r>
         <w:t>: Výstup spínaného regulátoru</w:t>
       </w:r>
@@ -11682,27 +11748,14 @@
       <w:r>
         <w:t xml:space="preserve">Obrázek </w:t>
       </w:r>
-      <w:r>
-        <w:fldChar w:fldCharType="begin"/>
-      </w:r>
-      <w:r>
-        <w:instrText xml:space="preserve"> SEQ Obrázek \* ARABIC </w:instrText>
-      </w:r>
-      <w:r>
-        <w:fldChar w:fldCharType="separate"/>
-      </w:r>
-      <w:r>
-        <w:rPr>
-          <w:noProof/>
-        </w:rPr>
-        <w:t>6</w:t>
-      </w:r>
-      <w:r>
-        <w:rPr>
-          <w:noProof/>
-        </w:rPr>
-        <w:fldChar w:fldCharType="end"/>
-      </w:r>
+      <w:fldSimple w:instr=" SEQ Obrázek \* ARABIC ">
+        <w:r>
+          <w:rPr>
+            <w:noProof/>
+          </w:rPr>
+          <w:t>6</w:t>
+        </w:r>
+      </w:fldSimple>
       <w:r>
         <w:t xml:space="preserve">: příklad </w:t>
       </w:r>
@@ -11751,27 +11804,14 @@
       <w:r>
         <w:t xml:space="preserve">Graf </w:t>
       </w:r>
-      <w:r>
-        <w:fldChar w:fldCharType="begin"/>
-      </w:r>
-      <w:r>
-        <w:instrText xml:space="preserve"> SEQ Graf \* ARABIC </w:instrText>
-      </w:r>
-      <w:r>
-        <w:fldChar w:fldCharType="separate"/>
-      </w:r>
-      <w:r>
-        <w:rPr>
-          <w:noProof/>
-        </w:rPr>
-        <w:t>1</w:t>
-      </w:r>
-      <w:r>
-        <w:rPr>
-          <w:noProof/>
-        </w:rPr>
-        <w:fldChar w:fldCharType="end"/>
-      </w:r>
+      <w:fldSimple w:instr=" SEQ Graf \* ARABIC ">
+        <w:r>
+          <w:rPr>
+            <w:noProof/>
+          </w:rPr>
+          <w:t>1</w:t>
+        </w:r>
+      </w:fldSimple>
       <w:r>
         <w:t>: Výstupní napětí spínaného regulátoru</w:t>
       </w:r>
@@ -11782,7 +11822,7 @@
       <w:pPr>
         <w:pStyle w:val="Nadpis2"/>
       </w:pPr>
-      <w:bookmarkStart w:id="30" w:name="_Toc95584482"/>
+      <w:bookmarkStart w:id="30" w:name="_Toc95636756"/>
       <w:r>
         <w:lastRenderedPageBreak/>
         <w:t>Deska lineárních regulátorů</w:t>
@@ -11807,7 +11847,7 @@
       <w:pPr>
         <w:pStyle w:val="Nadpis3"/>
       </w:pPr>
-      <w:bookmarkStart w:id="31" w:name="_Toc95584483"/>
+      <w:bookmarkStart w:id="31" w:name="_Toc95636757"/>
       <w:r>
         <w:t>Přepínání napájení regulátorů</w:t>
       </w:r>
@@ -11914,27 +11954,14 @@
       <w:r>
         <w:t xml:space="preserve">Obrázek </w:t>
       </w:r>
-      <w:r>
-        <w:fldChar w:fldCharType="begin"/>
-      </w:r>
-      <w:r>
-        <w:instrText xml:space="preserve"> SEQ Obrázek \* ARABIC </w:instrText>
-      </w:r>
-      <w:r>
-        <w:fldChar w:fldCharType="separate"/>
-      </w:r>
-      <w:r>
-        <w:rPr>
-          <w:noProof/>
-        </w:rPr>
-        <w:t>7</w:t>
-      </w:r>
-      <w:r>
-        <w:rPr>
-          <w:noProof/>
-        </w:rPr>
-        <w:fldChar w:fldCharType="end"/>
-      </w:r>
+      <w:fldSimple w:instr=" SEQ Obrázek \* ARABIC ">
+        <w:r>
+          <w:rPr>
+            <w:noProof/>
+          </w:rPr>
+          <w:t>7</w:t>
+        </w:r>
+      </w:fldSimple>
       <w:r>
         <w:t>:schéma kontaktů relé</w:t>
       </w:r>
@@ -11944,7 +11971,7 @@
       <w:pPr>
         <w:pStyle w:val="Nadpis3"/>
       </w:pPr>
-      <w:bookmarkStart w:id="33" w:name="_Toc95584484"/>
+      <w:bookmarkStart w:id="33" w:name="_Toc95636758"/>
       <w:r>
         <w:t>Lineární zdroj napětí</w:t>
       </w:r>
@@ -12037,27 +12064,14 @@
       <w:r>
         <w:t xml:space="preserve">Obrázek </w:t>
       </w:r>
-      <w:r>
-        <w:fldChar w:fldCharType="begin"/>
-      </w:r>
-      <w:r>
-        <w:instrText xml:space="preserve"> SEQ Obrázek \* ARABIC </w:instrText>
-      </w:r>
-      <w:r>
-        <w:fldChar w:fldCharType="separate"/>
-      </w:r>
-      <w:r>
-        <w:rPr>
-          <w:noProof/>
-        </w:rPr>
-        <w:t>8</w:t>
-      </w:r>
-      <w:r>
-        <w:rPr>
-          <w:noProof/>
-        </w:rPr>
-        <w:fldChar w:fldCharType="end"/>
-      </w:r>
+      <w:fldSimple w:instr=" SEQ Obrázek \* ARABIC ">
+        <w:r>
+          <w:rPr>
+            <w:noProof/>
+          </w:rPr>
+          <w:t>8</w:t>
+        </w:r>
+      </w:fldSimple>
       <w:r>
         <w:t>: schéma regulátoru napětí</w:t>
       </w:r>
@@ -12473,17 +12487,18 @@
       <w:pPr>
         <w:pStyle w:val="Nadpis3"/>
       </w:pPr>
-      <w:bookmarkStart w:id="35" w:name="_Toc95584485"/>
+      <w:bookmarkStart w:id="35" w:name="_Toc95636759"/>
       <w:r>
         <w:t>Lineární zdroj proudu</w:t>
       </w:r>
       <w:bookmarkEnd w:id="35"/>
     </w:p>
+    <w:p/>
     <w:p>
       <w:pPr>
         <w:pStyle w:val="Nadpis2"/>
       </w:pPr>
-      <w:bookmarkStart w:id="36" w:name="_Toc95584486"/>
+      <w:bookmarkStart w:id="36" w:name="_Toc95636760"/>
       <w:r>
         <w:t>Chlazení</w:t>
       </w:r>
@@ -12496,11 +12511,8 @@
     </w:p>
     <w:p>
       <w:r>
-        <w:t xml:space="preserve">Vzhledem k možnému velkému ztrátovému teplu generovanému převážně lineárními regulátory je ve zdroji použito aktivní chlazení. To je dále doplněnou clonou sloužící k oddělení toku vzduchu proudícího ke chladičům výkonových součástek a ke zbytku zařízení. Toto </w:t>
-      </w:r>
-      <w:r>
         <w:lastRenderedPageBreak/>
-        <w:t xml:space="preserve">opatření má zmírnit zahřívání součástek v okolí výkonových tranzistorů teplem v nich mařeným. </w:t>
+        <w:t xml:space="preserve">Vzhledem k možnému velkému ztrátovému teplu generovanému převážně lineárními regulátory je ve zdroji použito aktivní chlazení. To je dále doplněnou clonou sloužící k oddělení toku vzduchu proudícího ke chladičům výkonových součástek a ke zbytku zařízení. Toto opatření má zmírnit zahřívání součástek v okolí výkonových tranzistorů teplem v nich mařeným. </w:t>
       </w:r>
       <w:r>
         <w:t xml:space="preserve">Krom toho clona také složí k elektrické izolaci jednotlivých chladičů jež nejsou elektricky odděleny od chlazených součástek. Vzhledem k tomu můžou chladiče nabývat různých potenciálů. Clona z oho důvodu obsahuje zadní a horní stěna která zajišťuje že i při mechanických otřesech nedojde k dotyku chladičů na kostru. Pro chlazení jsou použity hliníkové chladiče. U chladiče regulátorů lineárních se jedná po chladiče se žebrováním. Chladič regulátoru proudu </w:t>
@@ -12556,14 +12568,20 @@
     </w:p>
     <w:p>
       <w:r>
-        <w:t>Pro odvod tepla ze zbytku obvodu je ponechán prostor vedle clony, tak aby mohl ventilátorem téct i vzduch ze zbylých prostor zařízení. Vstup vzduchu do těchto prostor je zajištěn otvory o průměru 3mm na spodní straně zařízení v jeho přední části pod řídící deskou.</w:t>
+        <w:t xml:space="preserve">Pro odvod tepla ze zbytku </w:t>
+      </w:r>
+      <w:r>
+        <w:t>zařízení</w:t>
+      </w:r>
+      <w:r>
+        <w:t xml:space="preserve"> je ponechán prostor vedle clony, tak aby mohl ventilátorem téct i vzduch ze zbylých prostor zařízení. Vstup vzduchu do těchto prostor je zajištěn otvory o průměru 3mm na spodní straně zařízení v jeho přední části pod řídící deskou.</w:t>
       </w:r>
     </w:p>
     <w:p>
       <w:pPr>
         <w:pStyle w:val="Nadpis1"/>
       </w:pPr>
-      <w:bookmarkStart w:id="37" w:name="_Toc95584487"/>
+      <w:bookmarkStart w:id="37" w:name="_Toc95636761"/>
       <w:r>
         <w:t>Softwarová část</w:t>
       </w:r>
@@ -12574,6 +12592,9 @@
         <w:keepNext/>
       </w:pPr>
       <w:r>
+        <w:rPr>
+          <w:noProof/>
+        </w:rPr>
         <w:drawing>
           <wp:anchor distT="0" distB="0" distL="114300" distR="114300" simplePos="0" relativeHeight="251664384" behindDoc="0" locked="0" layoutInCell="1" allowOverlap="1" wp14:anchorId="68D8D01E" wp14:editId="49B44E8E">
             <wp:simplePos x="0" y="0"/>
@@ -12656,24 +12677,14 @@
       <w:r>
         <w:t xml:space="preserve">Obrázek </w:t>
       </w:r>
-      <w:r>
-        <w:fldChar w:fldCharType="begin"/>
-      </w:r>
-      <w:r>
-        <w:instrText xml:space="preserve"> SEQ Obrázek \* ARABIC </w:instrText>
-      </w:r>
-      <w:r>
-        <w:fldChar w:fldCharType="separate"/>
-      </w:r>
-      <w:r>
-        <w:rPr>
-          <w:noProof/>
-        </w:rPr>
-        <w:t>9</w:t>
-      </w:r>
-      <w:r>
-        <w:fldChar w:fldCharType="end"/>
-      </w:r>
+      <w:fldSimple w:instr=" SEQ Obrázek \* ARABIC ">
+        <w:r>
+          <w:rPr>
+            <w:noProof/>
+          </w:rPr>
+          <w:t>9</w:t>
+        </w:r>
+      </w:fldSimple>
       <w:r>
         <w:t xml:space="preserve">:STM32CubeIDE </w:t>
       </w:r>
@@ -12698,7 +12709,7 @@
       <w:pPr>
         <w:pStyle w:val="Nadpis2"/>
       </w:pPr>
-      <w:bookmarkStart w:id="39" w:name="_Toc95584488"/>
+      <w:bookmarkStart w:id="39" w:name="_Toc95636762"/>
       <w:r>
         <w:lastRenderedPageBreak/>
         <w:t>Funkce ovládání periferií</w:t>
@@ -12709,7 +12720,7 @@
       <w:pPr>
         <w:pStyle w:val="Nadpis3"/>
       </w:pPr>
-      <w:bookmarkStart w:id="40" w:name="_Toc95584489"/>
+      <w:bookmarkStart w:id="40" w:name="_Toc95636763"/>
       <w:r>
         <w:t>OLED display</w:t>
       </w:r>
@@ -12779,6 +12790,9 @@
       </w:r>
       <w:r>
         <w:t>,jež označují jestli je zdroj provozován v proudem řízeném režimu (CC) nebo napětím řízeném režimu (VC)</w:t>
+      </w:r>
+      <w:r>
+        <w:t>. Piktogramy jsou uloženy v podobě přímek pro nižší využití paměti.</w:t>
       </w:r>
     </w:p>
     <w:p>
@@ -12846,24 +12860,14 @@
       <w:r>
         <w:t xml:space="preserve">Obrázek </w:t>
       </w:r>
-      <w:r>
-        <w:fldChar w:fldCharType="begin"/>
-      </w:r>
-      <w:r>
-        <w:instrText xml:space="preserve"> SEQ Obrázek \* ARABIC </w:instrText>
-      </w:r>
-      <w:r>
-        <w:fldChar w:fldCharType="separate"/>
-      </w:r>
-      <w:r>
-        <w:rPr>
-          <w:noProof/>
-        </w:rPr>
-        <w:t>10</w:t>
-      </w:r>
-      <w:r>
-        <w:fldChar w:fldCharType="end"/>
-      </w:r>
+      <w:fldSimple w:instr=" SEQ Obrázek \* ARABIC ">
+        <w:r>
+          <w:rPr>
+            <w:noProof/>
+          </w:rPr>
+          <w:t>10</w:t>
+        </w:r>
+      </w:fldSimple>
       <w:r>
         <w:t>:piktogram módu provozu</w:t>
       </w:r>
@@ -12872,7 +12876,7 @@
       <w:pPr>
         <w:pStyle w:val="Nadpis3"/>
       </w:pPr>
-      <w:bookmarkStart w:id="41" w:name="_Toc95584490"/>
+      <w:bookmarkStart w:id="41" w:name="_Toc95636764"/>
       <w:r>
         <w:t>A/D převodník</w:t>
       </w:r>
@@ -12900,46 +12904,141 @@
         <w:t xml:space="preserve">neboli přímý přenos dat mezi periferií a pamětí RAM. </w:t>
       </w:r>
     </w:p>
+    <w:p>
+      <w:pPr>
+        <w:pStyle w:val="Nadpis3"/>
+      </w:pPr>
+      <w:bookmarkStart w:id="42" w:name="_Toc95636765"/>
+      <w:r>
+        <w:t>D/A převodník</w:t>
+      </w:r>
+      <w:bookmarkEnd w:id="42"/>
+    </w:p>
+    <w:p>
+      <w:r>
+        <w:t xml:space="preserve">Použité IC </w:t>
+      </w:r>
+      <w:r>
+        <w:t>MCP4726</w:t>
+      </w:r>
+      <w:r>
+        <w:t xml:space="preserve"> mají vzhledem k tomu že pocházejí ze stejné výrobní série stejnou pevně nastavenou adresu pro komunikaci na I2C sběrnici.[8]</w:t>
+      </w:r>
+      <w:r>
+        <w:t xml:space="preserve"> Z toho důvodu komunikují DAC převodníky na různých sběrnicích. Komunikace s DAC převodníkem vychází z údajů v datovém listu</w:t>
+      </w:r>
+      <w:r>
+        <w:t xml:space="preserve">, data v každém příkazu jsou složena ze 3 bajtů, 1 bajt tvoří příkaz </w:t>
+      </w:r>
+      <w:r>
+        <w:t xml:space="preserve">0x40, který zapíše hodnotu a využívá referenci z napájení integrovaného obvodu. Následující bajt obsahuje 8 nejvýznamnějších, následující poté na 4 nevýznamnějších pozicích obsahuje zbývající bity. </w:t>
+      </w:r>
+      <w:r>
+        <w:t xml:space="preserve">Převodníky jsou napájeny 3,3V větví, která zároveň napájí i MCU, jako referenční je proto požita servisní konstanta </w:t>
+      </w:r>
+      <w:proofErr w:type="spellStart"/>
+      <w:r>
+        <w:t>Uadc</w:t>
+      </w:r>
+      <w:proofErr w:type="spellEnd"/>
+      <w:r>
+        <w:t>.</w:t>
+      </w:r>
+    </w:p>
+    <w:p>
+      <w:pPr>
+        <w:pStyle w:val="Nadpis3"/>
+      </w:pPr>
+      <w:bookmarkStart w:id="43" w:name="_Toc95636766"/>
+      <w:r>
+        <w:t>Pulzní regulátor</w:t>
+      </w:r>
+      <w:bookmarkEnd w:id="43"/>
+    </w:p>
+    <w:p>
+      <w:r>
+        <w:t xml:space="preserve">Pulzní regulátor je řízen 4-bitovým dvoustavovým signálem, vzhledem ke standardizaci odporů do řady E24 však tyto hodnoty nejsou stejně vzdálené a ve 2 dvou případech ani neodpovídá číselnému pořadí. Vzhledem k tomu byly vytvořeny 2 pole, </w:t>
+      </w:r>
+      <w:proofErr w:type="spellStart"/>
+      <w:r>
+        <w:t>napetiBUCK</w:t>
+      </w:r>
+      <w:proofErr w:type="spellEnd"/>
+      <w:r>
+        <w:t xml:space="preserve">[] </w:t>
+      </w:r>
+      <w:r>
+        <w:t xml:space="preserve">jež obsahuje </w:t>
+      </w:r>
+      <w:proofErr w:type="spellStart"/>
+      <w:r>
+        <w:t>floatové</w:t>
+      </w:r>
+      <w:proofErr w:type="spellEnd"/>
+      <w:r>
+        <w:t xml:space="preserve"> hodnoty dosažitelných napětí seřazené vzestupně za sebou, tyto hodnoty jsou již poníženy o 4V což je saturační napětí lineárního regulátoru. Druhé pole </w:t>
+      </w:r>
+      <w:proofErr w:type="spellStart"/>
+      <w:r>
+        <w:t>dataBUCK</w:t>
+      </w:r>
+      <w:proofErr w:type="spellEnd"/>
+      <w:r>
+        <w:t xml:space="preserve">[] obsahuje </w:t>
+      </w:r>
+      <w:r>
+        <w:lastRenderedPageBreak/>
+        <w:t xml:space="preserve">hodnoty jež je nutné vypsat na výstup aby bylo dosaženo stejné napětí které je na odpovídací pozici v poli </w:t>
+      </w:r>
+      <w:proofErr w:type="spellStart"/>
+      <w:r>
+        <w:t>napetiBUCK</w:t>
+      </w:r>
+      <w:proofErr w:type="spellEnd"/>
+      <w:r>
+        <w:t xml:space="preserve">[]. Program následně hledá nejbližší vyšší napětí k napětí požadovanému.  </w:t>
+      </w:r>
+    </w:p>
     <w:p/>
     <w:p>
       <w:pPr>
         <w:pStyle w:val="Nadpis2"/>
       </w:pPr>
-      <w:bookmarkStart w:id="42" w:name="_Toc95584491"/>
+      <w:bookmarkStart w:id="44" w:name="_Toc95636767"/>
       <w:r>
         <w:t>Standardní pracovní režimy</w:t>
       </w:r>
-      <w:bookmarkEnd w:id="42"/>
+      <w:bookmarkEnd w:id="44"/>
     </w:p>
     <w:p>
       <w:pPr>
         <w:pStyle w:val="Nadpis3"/>
       </w:pPr>
-      <w:bookmarkStart w:id="43" w:name="_Toc95584492"/>
+      <w:bookmarkStart w:id="45" w:name="_Toc95636768"/>
       <w:r>
         <w:t>Mód 0 – měření</w:t>
       </w:r>
-      <w:bookmarkEnd w:id="43"/>
+      <w:bookmarkEnd w:id="45"/>
     </w:p>
     <w:p>
       <w:pPr>
         <w:pStyle w:val="Nadpis2"/>
       </w:pPr>
-      <w:bookmarkStart w:id="44" w:name="_Toc95584493"/>
+      <w:bookmarkStart w:id="46" w:name="_Toc95636769"/>
       <w:r>
         <w:t>Startovní sekvence</w:t>
       </w:r>
-      <w:bookmarkEnd w:id="44"/>
+      <w:bookmarkEnd w:id="46"/>
     </w:p>
     <w:p>
       <w:pPr>
         <w:pStyle w:val="Nadpis2"/>
       </w:pPr>
-      <w:bookmarkStart w:id="45" w:name="_Toc95584494"/>
+      <w:bookmarkStart w:id="47" w:name="_Toc95636770"/>
       <w:r>
         <w:t>Detekce poruch</w:t>
       </w:r>
-      <w:bookmarkEnd w:id="45"/>
+      <w:bookmarkEnd w:id="47"/>
     </w:p>
     <w:p>
       <w:r>
@@ -12976,35 +13075,22 @@
         <w:pStyle w:val="Titulek"/>
         <w:keepNext/>
       </w:pPr>
-      <w:bookmarkStart w:id="46" w:name="_Toc95140172"/>
+      <w:bookmarkStart w:id="48" w:name="_Toc95140172"/>
       <w:r>
         <w:t xml:space="preserve">Tabulka </w:t>
       </w:r>
-      <w:r>
-        <w:fldChar w:fldCharType="begin"/>
-      </w:r>
-      <w:r>
-        <w:instrText xml:space="preserve"> SEQ Tabulka \* ARABIC </w:instrText>
-      </w:r>
-      <w:r>
-        <w:fldChar w:fldCharType="separate"/>
-      </w:r>
-      <w:r>
-        <w:rPr>
-          <w:noProof/>
-        </w:rPr>
-        <w:t>4</w:t>
-      </w:r>
-      <w:r>
-        <w:rPr>
-          <w:noProof/>
-        </w:rPr>
-        <w:fldChar w:fldCharType="end"/>
-      </w:r>
+      <w:fldSimple w:instr=" SEQ Tabulka \* ARABIC ">
+        <w:r>
+          <w:rPr>
+            <w:noProof/>
+          </w:rPr>
+          <w:t>4</w:t>
+        </w:r>
+      </w:fldSimple>
       <w:r>
         <w:t>: chybové kódy</w:t>
       </w:r>
-      <w:bookmarkEnd w:id="46"/>
+      <w:bookmarkEnd w:id="48"/>
     </w:p>
     <w:tbl>
       <w:tblPr>
@@ -13067,7 +13153,6 @@
           </w:tcPr>
           <w:p>
             <w:r>
-              <w:lastRenderedPageBreak/>
               <w:t>0</w:t>
             </w:r>
           </w:p>
@@ -13379,12 +13464,12 @@
       <w:pPr>
         <w:pStyle w:val="Nadpis1"/>
       </w:pPr>
-      <w:bookmarkStart w:id="47" w:name="_Toc95584495"/>
+      <w:bookmarkStart w:id="49" w:name="_Toc95636771"/>
       <w:r>
         <w:lastRenderedPageBreak/>
         <w:t>Závěr</w:t>
       </w:r>
-      <w:bookmarkEnd w:id="47"/>
+      <w:bookmarkEnd w:id="49"/>
     </w:p>
     <w:p>
       <w:pPr>
@@ -13399,12 +13484,12 @@
       <w:pPr>
         <w:pStyle w:val="Nadpis1"/>
       </w:pPr>
-      <w:bookmarkStart w:id="48" w:name="_Toc95584496"/>
+      <w:bookmarkStart w:id="50" w:name="_Toc95636772"/>
       <w:r>
         <w:lastRenderedPageBreak/>
         <w:t>Zdroje</w:t>
       </w:r>
-      <w:bookmarkEnd w:id="48"/>
+      <w:bookmarkEnd w:id="50"/>
     </w:p>
     <w:p>
       <w:pPr>
@@ -13665,6 +13750,17 @@
         </w:numPr>
         <w:jc w:val="left"/>
       </w:pPr>
+      <w:r>
+        <w:t xml:space="preserve">MCP4726. </w:t>
+      </w:r>
+      <w:proofErr w:type="spellStart"/>
+      <w:r>
+        <w:t>Microchip</w:t>
+      </w:r>
+      <w:proofErr w:type="spellEnd"/>
+      <w:r>
+        <w:t xml:space="preserve"> [online]. [cit. 2022-02-13]. Dostupné z: https://www.microchip.com/en-us/product/MCP4726#document-table</w:t>
+      </w:r>
     </w:p>
     <w:p>
       <w:pPr>
@@ -13682,12 +13778,12 @@
       <w:pPr>
         <w:pStyle w:val="Nadpis1"/>
       </w:pPr>
-      <w:bookmarkStart w:id="49" w:name="_Toc95584497"/>
+      <w:bookmarkStart w:id="51" w:name="_Toc95636773"/>
       <w:r>
         <w:lastRenderedPageBreak/>
         <w:t>Zkratky</w:t>
       </w:r>
-      <w:bookmarkEnd w:id="49"/>
+      <w:bookmarkEnd w:id="51"/>
     </w:p>
     <w:p>
       <w:r>
@@ -14508,11 +14604,11 @@
       <w:pPr>
         <w:pStyle w:val="Nadpis1"/>
       </w:pPr>
-      <w:bookmarkStart w:id="50" w:name="_Toc95584498"/>
+      <w:bookmarkStart w:id="52" w:name="_Toc95636774"/>
       <w:r>
         <w:t>Seznam obrázků</w:t>
       </w:r>
-      <w:bookmarkEnd w:id="50"/>
+      <w:bookmarkEnd w:id="52"/>
     </w:p>
     <w:p>
       <w:pPr>
@@ -15186,12 +15282,12 @@
       <w:pPr>
         <w:pStyle w:val="Nadpis1"/>
       </w:pPr>
-      <w:bookmarkStart w:id="51" w:name="_Toc95584499"/>
+      <w:bookmarkStart w:id="53" w:name="_Toc95636775"/>
       <w:r>
         <w:lastRenderedPageBreak/>
         <w:t>Seznam tabulek</w:t>
       </w:r>
-      <w:bookmarkEnd w:id="51"/>
+      <w:bookmarkEnd w:id="53"/>
     </w:p>
     <w:p>
       <w:pPr>
@@ -15495,11 +15591,11 @@
       <w:pPr>
         <w:pStyle w:val="Nadpis1"/>
       </w:pPr>
-      <w:bookmarkStart w:id="52" w:name="_Toc95584500"/>
+      <w:bookmarkStart w:id="54" w:name="_Toc95636776"/>
       <w:r>
         <w:t>Seznam grafů</w:t>
       </w:r>
-      <w:bookmarkEnd w:id="52"/>
+      <w:bookmarkEnd w:id="54"/>
     </w:p>
     <w:p>
       <w:pPr>
@@ -15590,11 +15686,11 @@
       <w:pPr>
         <w:pStyle w:val="Nadpis1"/>
       </w:pPr>
-      <w:bookmarkStart w:id="53" w:name="_Toc95584501"/>
+      <w:bookmarkStart w:id="55" w:name="_Toc95636777"/>
       <w:r>
         <w:t>Přílohy</w:t>
       </w:r>
-      <w:bookmarkEnd w:id="53"/>
+      <w:bookmarkEnd w:id="55"/>
     </w:p>
     <w:p>
       <w:pPr>
@@ -15609,12 +15705,12 @@
       <w:pPr>
         <w:pStyle w:val="Nadpis2"/>
       </w:pPr>
-      <w:bookmarkStart w:id="54" w:name="_Toc95584502"/>
+      <w:bookmarkStart w:id="56" w:name="_Toc95636778"/>
       <w:r>
         <w:lastRenderedPageBreak/>
         <w:t>Schéma spínaného zdroje</w:t>
       </w:r>
-      <w:bookmarkEnd w:id="54"/>
+      <w:bookmarkEnd w:id="56"/>
     </w:p>
     <w:p>
       <w:pPr>
@@ -15665,7 +15761,7 @@
       <w:pPr>
         <w:pStyle w:val="Nadpis2"/>
       </w:pPr>
-      <w:bookmarkStart w:id="55" w:name="_Toc95584503"/>
+      <w:bookmarkStart w:id="57" w:name="_Toc95636779"/>
       <w:r>
         <w:rPr>
           <w:noProof/>
@@ -15730,7 +15826,7 @@
       <w:r>
         <w:t>Schéma desky lineárních regulátorů</w:t>
       </w:r>
-      <w:bookmarkEnd w:id="55"/>
+      <w:bookmarkEnd w:id="57"/>
     </w:p>
     <w:p/>
     <w:sectPr>
@@ -16943,6 +17039,7 @@
   <w:style w:type="character" w:default="1" w:styleId="Standardnpsmoodstavce">
     <w:name w:val="Default Paragraph Font"/>
     <w:uiPriority w:val="1"/>
+    <w:semiHidden/>
     <w:unhideWhenUsed/>
   </w:style>
   <w:style w:type="table" w:default="1" w:styleId="Normlntabulka">
@@ -19435,10 +19532,6 @@
 </file>
 
 <file path=customXml/item1.xml><?xml version="1.0" encoding="utf-8"?>
-<b:Sources xmlns:b="http://schemas.openxmlformats.org/officeDocument/2006/bibliography" xmlns="http://schemas.openxmlformats.org/officeDocument/2006/bibliography" SelectedStyle="\APASixthEditionOfficeOnline.xsl" StyleName="APA" Version="6"/>
-</file>
-
-<file path=customXml/item2.xml><?xml version="1.0" encoding="utf-8"?>
 <ct:contentTypeSchema xmlns:ct="http://schemas.microsoft.com/office/2006/metadata/contentType" xmlns:ma="http://schemas.microsoft.com/office/2006/metadata/properties/metaAttributes" ct:_="" ma:_="" ma:contentTypeName="Dokument" ma:contentTypeID="0x010100819BE3B324FCE24897B4298EB35C006B" ma:contentTypeVersion="10" ma:contentTypeDescription="Vytvoří nový dokument" ma:contentTypeScope="" ma:versionID="85e2a418b0e04f5f93a31fac2887bffc">
   <xsd:schema xmlns:xsd="http://www.w3.org/2001/XMLSchema" xmlns:xs="http://www.w3.org/2001/XMLSchema" xmlns:p="http://schemas.microsoft.com/office/2006/metadata/properties" xmlns:ns3="fe41b5a9-31a1-4772-8c8d-ad771d19d77f" xmlns:ns4="6af10911-3ac6-4447-b11d-fe3bd7bf7478" targetNamespace="http://schemas.microsoft.com/office/2006/metadata/properties" ma:root="true" ma:fieldsID="a3635fbfa6f325916d203377c4061b47" ns3:_="" ns4:_="">
     <xsd:import namespace="fe41b5a9-31a1-4772-8c8d-ad771d19d77f"/>
@@ -19641,7 +19734,17 @@
 </ct:contentTypeSchema>
 </file>
 
+<file path=customXml/item2.xml><?xml version="1.0" encoding="utf-8"?>
+<b:Sources xmlns:b="http://schemas.openxmlformats.org/officeDocument/2006/bibliography" xmlns="http://schemas.openxmlformats.org/officeDocument/2006/bibliography" SelectedStyle="\APASixthEditionOfficeOnline.xsl" StyleName="APA" Version="6"/>
+</file>
+
 <file path=customXml/item3.xml><?xml version="1.0" encoding="utf-8"?>
+<p:properties xmlns:p="http://schemas.microsoft.com/office/2006/metadata/properties" xmlns:xsi="http://www.w3.org/2001/XMLSchema-instance" xmlns:pc="http://schemas.microsoft.com/office/infopath/2007/PartnerControls">
+  <documentManagement/>
+</p:properties>
+</file>
+
+<file path=customXml/item4.xml><?xml version="1.0" encoding="utf-8"?>
 <?mso-contentType ?>
 <FormTemplates xmlns="http://schemas.microsoft.com/sharepoint/v3/contenttype/forms">
   <Display>DocumentLibraryForm</Display>
@@ -19650,21 +19753,7 @@
 </FormTemplates>
 </file>
 
-<file path=customXml/item4.xml><?xml version="1.0" encoding="utf-8"?>
-<p:properties xmlns:p="http://schemas.microsoft.com/office/2006/metadata/properties" xmlns:xsi="http://www.w3.org/2001/XMLSchema-instance" xmlns:pc="http://schemas.microsoft.com/office/infopath/2007/PartnerControls">
-  <documentManagement/>
-</p:properties>
-</file>
-
 <file path=customXml/itemProps1.xml><?xml version="1.0" encoding="utf-8"?>
-<ds:datastoreItem xmlns:ds="http://schemas.openxmlformats.org/officeDocument/2006/customXml" ds:itemID="{143B0D20-96ED-4A0E-AE3D-E8BA304E6DF8}">
-  <ds:schemaRefs>
-    <ds:schemaRef ds:uri="http://schemas.openxmlformats.org/officeDocument/2006/bibliography"/>
-  </ds:schemaRefs>
-</ds:datastoreItem>
-</file>
-
-<file path=customXml/itemProps2.xml><?xml version="1.0" encoding="utf-8"?>
 <ds:datastoreItem xmlns:ds="http://schemas.openxmlformats.org/officeDocument/2006/customXml" ds:itemID="{893B0B77-EB94-4F10-BDDE-1A955569A352}">
   <ds:schemaRefs>
     <ds:schemaRef ds:uri="http://schemas.microsoft.com/office/2006/metadata/contentType"/>
@@ -19683,19 +19772,27 @@
 </ds:datastoreItem>
 </file>
 
-<file path=customXml/itemProps3.xml><?xml version="1.0" encoding="utf-8"?>
-<ds:datastoreItem xmlns:ds="http://schemas.openxmlformats.org/officeDocument/2006/customXml" ds:itemID="{875F6811-D051-463B-A7E6-DFE4823BBA27}">
+<file path=customXml/itemProps2.xml><?xml version="1.0" encoding="utf-8"?>
+<ds:datastoreItem xmlns:ds="http://schemas.openxmlformats.org/officeDocument/2006/customXml" ds:itemID="{143B0D20-96ED-4A0E-AE3D-E8BA304E6DF8}">
   <ds:schemaRefs>
-    <ds:schemaRef ds:uri="http://schemas.microsoft.com/sharepoint/v3/contenttype/forms"/>
+    <ds:schemaRef ds:uri="http://schemas.openxmlformats.org/officeDocument/2006/bibliography"/>
   </ds:schemaRefs>
 </ds:datastoreItem>
 </file>
 
-<file path=customXml/itemProps4.xml><?xml version="1.0" encoding="utf-8"?>
+<file path=customXml/itemProps3.xml><?xml version="1.0" encoding="utf-8"?>
 <ds:datastoreItem xmlns:ds="http://schemas.openxmlformats.org/officeDocument/2006/customXml" ds:itemID="{EBD1A9A2-2341-478F-9A98-CE206E735105}">
   <ds:schemaRefs>
     <ds:schemaRef ds:uri="http://schemas.microsoft.com/office/2006/metadata/properties"/>
     <ds:schemaRef ds:uri="http://schemas.microsoft.com/office/infopath/2007/PartnerControls"/>
   </ds:schemaRefs>
 </ds:datastoreItem>
+</file>
+
+<file path=customXml/itemProps4.xml><?xml version="1.0" encoding="utf-8"?>
+<ds:datastoreItem xmlns:ds="http://schemas.openxmlformats.org/officeDocument/2006/customXml" ds:itemID="{875F6811-D051-463B-A7E6-DFE4823BBA27}">
+  <ds:schemaRefs>
+    <ds:schemaRef ds:uri="http://schemas.microsoft.com/sharepoint/v3/contenttype/forms"/>
+  </ds:schemaRefs>
+</ds:datastoreItem>
 </file>
</xml_diff>

<commit_message>
Opravena nekomabilita s HW stále přetrvávají chyby mód 1 a korekce napětí
</commit_message>
<xml_diff>
--- a/v3.0/dokumentace.docx
+++ b/v3.0/dokumentace.docx
@@ -2396,7 +2396,7 @@
         </w:rPr>
         <w:fldChar w:fldCharType="separate"/>
       </w:r>
-      <w:hyperlink w:anchor="_Toc95636739" w:history="1">
+      <w:hyperlink w:anchor="_Toc95843525" w:history="1">
         <w:r>
           <w:rPr>
             <w:rStyle w:val="Hypertextovodkaz"/>
@@ -2440,7 +2440,7 @@
             <w:noProof/>
             <w:webHidden/>
           </w:rPr>
-          <w:instrText xml:space="preserve"> PAGEREF _Toc95636739 \h </w:instrText>
+          <w:instrText xml:space="preserve"> PAGEREF _Toc95843525 \h </w:instrText>
         </w:r>
         <w:r>
           <w:rPr>
@@ -2485,7 +2485,7 @@
           <w:lang w:eastAsia="cs-CZ"/>
         </w:rPr>
       </w:pPr>
-      <w:hyperlink w:anchor="_Toc95636740" w:history="1">
+      <w:hyperlink w:anchor="_Toc95843526" w:history="1">
         <w:r>
           <w:rPr>
             <w:rStyle w:val="Hypertextovodkaz"/>
@@ -2529,7 +2529,7 @@
             <w:noProof/>
             <w:webHidden/>
           </w:rPr>
-          <w:instrText xml:space="preserve"> PAGEREF _Toc95636740 \h </w:instrText>
+          <w:instrText xml:space="preserve"> PAGEREF _Toc95843526 \h </w:instrText>
         </w:r>
         <w:r>
           <w:rPr>
@@ -2574,7 +2574,7 @@
           <w:lang w:eastAsia="cs-CZ"/>
         </w:rPr>
       </w:pPr>
-      <w:hyperlink w:anchor="_Toc95636741" w:history="1">
+      <w:hyperlink w:anchor="_Toc95843527" w:history="1">
         <w:r>
           <w:rPr>
             <w:rStyle w:val="Hypertextovodkaz"/>
@@ -2618,7 +2618,7 @@
             <w:noProof/>
             <w:webHidden/>
           </w:rPr>
-          <w:instrText xml:space="preserve"> PAGEREF _Toc95636741 \h </w:instrText>
+          <w:instrText xml:space="preserve"> PAGEREF _Toc95843527 \h </w:instrText>
         </w:r>
         <w:r>
           <w:rPr>
@@ -2663,7 +2663,7 @@
           <w:lang w:eastAsia="cs-CZ"/>
         </w:rPr>
       </w:pPr>
-      <w:hyperlink w:anchor="_Toc95636742" w:history="1">
+      <w:hyperlink w:anchor="_Toc95843528" w:history="1">
         <w:r>
           <w:rPr>
             <w:rStyle w:val="Hypertextovodkaz"/>
@@ -2707,7 +2707,7 @@
             <w:noProof/>
             <w:webHidden/>
           </w:rPr>
-          <w:instrText xml:space="preserve"> PAGEREF _Toc95636742 \h </w:instrText>
+          <w:instrText xml:space="preserve"> PAGEREF _Toc95843528 \h </w:instrText>
         </w:r>
         <w:r>
           <w:rPr>
@@ -2752,7 +2752,7 @@
           <w:lang w:eastAsia="cs-CZ"/>
         </w:rPr>
       </w:pPr>
-      <w:hyperlink w:anchor="_Toc95636743" w:history="1">
+      <w:hyperlink w:anchor="_Toc95843529" w:history="1">
         <w:r>
           <w:rPr>
             <w:rStyle w:val="Hypertextovodkaz"/>
@@ -2796,7 +2796,7 @@
             <w:noProof/>
             <w:webHidden/>
           </w:rPr>
-          <w:instrText xml:space="preserve"> PAGEREF _Toc95636743 \h </w:instrText>
+          <w:instrText xml:space="preserve"> PAGEREF _Toc95843529 \h </w:instrText>
         </w:r>
         <w:r>
           <w:rPr>
@@ -2841,7 +2841,7 @@
           <w:lang w:eastAsia="cs-CZ"/>
         </w:rPr>
       </w:pPr>
-      <w:hyperlink w:anchor="_Toc95636744" w:history="1">
+      <w:hyperlink w:anchor="_Toc95843530" w:history="1">
         <w:r>
           <w:rPr>
             <w:rStyle w:val="Hypertextovodkaz"/>
@@ -2885,7 +2885,7 @@
             <w:noProof/>
             <w:webHidden/>
           </w:rPr>
-          <w:instrText xml:space="preserve"> PAGEREF _Toc95636744 \h </w:instrText>
+          <w:instrText xml:space="preserve"> PAGEREF _Toc95843530 \h </w:instrText>
         </w:r>
         <w:r>
           <w:rPr>
@@ -2930,7 +2930,7 @@
           <w:lang w:eastAsia="cs-CZ"/>
         </w:rPr>
       </w:pPr>
-      <w:hyperlink w:anchor="_Toc95636745" w:history="1">
+      <w:hyperlink w:anchor="_Toc95843531" w:history="1">
         <w:r>
           <w:rPr>
             <w:rStyle w:val="Hypertextovodkaz"/>
@@ -2974,7 +2974,7 @@
             <w:noProof/>
             <w:webHidden/>
           </w:rPr>
-          <w:instrText xml:space="preserve"> PAGEREF _Toc95636745 \h </w:instrText>
+          <w:instrText xml:space="preserve"> PAGEREF _Toc95843531 \h </w:instrText>
         </w:r>
         <w:r>
           <w:rPr>
@@ -3019,7 +3019,7 @@
           <w:lang w:eastAsia="cs-CZ"/>
         </w:rPr>
       </w:pPr>
-      <w:hyperlink w:anchor="_Toc95636746" w:history="1">
+      <w:hyperlink w:anchor="_Toc95843532" w:history="1">
         <w:r>
           <w:rPr>
             <w:rStyle w:val="Hypertextovodkaz"/>
@@ -3063,7 +3063,7 @@
             <w:noProof/>
             <w:webHidden/>
           </w:rPr>
-          <w:instrText xml:space="preserve"> PAGEREF _Toc95636746 \h </w:instrText>
+          <w:instrText xml:space="preserve"> PAGEREF _Toc95843532 \h </w:instrText>
         </w:r>
         <w:r>
           <w:rPr>
@@ -3108,7 +3108,7 @@
           <w:lang w:eastAsia="cs-CZ"/>
         </w:rPr>
       </w:pPr>
-      <w:hyperlink w:anchor="_Toc95636747" w:history="1">
+      <w:hyperlink w:anchor="_Toc95843533" w:history="1">
         <w:r>
           <w:rPr>
             <w:rStyle w:val="Hypertextovodkaz"/>
@@ -3152,7 +3152,7 @@
             <w:noProof/>
             <w:webHidden/>
           </w:rPr>
-          <w:instrText xml:space="preserve"> PAGEREF _Toc95636747 \h </w:instrText>
+          <w:instrText xml:space="preserve"> PAGEREF _Toc95843533 \h </w:instrText>
         </w:r>
         <w:r>
           <w:rPr>
@@ -3197,7 +3197,7 @@
           <w:lang w:eastAsia="cs-CZ"/>
         </w:rPr>
       </w:pPr>
-      <w:hyperlink w:anchor="_Toc95636748" w:history="1">
+      <w:hyperlink w:anchor="_Toc95843534" w:history="1">
         <w:r>
           <w:rPr>
             <w:rStyle w:val="Hypertextovodkaz"/>
@@ -3241,7 +3241,7 @@
             <w:noProof/>
             <w:webHidden/>
           </w:rPr>
-          <w:instrText xml:space="preserve"> PAGEREF _Toc95636748 \h </w:instrText>
+          <w:instrText xml:space="preserve"> PAGEREF _Toc95843534 \h </w:instrText>
         </w:r>
         <w:r>
           <w:rPr>
@@ -3286,7 +3286,7 @@
           <w:lang w:eastAsia="cs-CZ"/>
         </w:rPr>
       </w:pPr>
-      <w:hyperlink w:anchor="_Toc95636749" w:history="1">
+      <w:hyperlink w:anchor="_Toc95843535" w:history="1">
         <w:r>
           <w:rPr>
             <w:rStyle w:val="Hypertextovodkaz"/>
@@ -3330,7 +3330,7 @@
             <w:noProof/>
             <w:webHidden/>
           </w:rPr>
-          <w:instrText xml:space="preserve"> PAGEREF _Toc95636749 \h </w:instrText>
+          <w:instrText xml:space="preserve"> PAGEREF _Toc95843535 \h </w:instrText>
         </w:r>
         <w:r>
           <w:rPr>
@@ -3375,7 +3375,7 @@
           <w:lang w:eastAsia="cs-CZ"/>
         </w:rPr>
       </w:pPr>
-      <w:hyperlink w:anchor="_Toc95636750" w:history="1">
+      <w:hyperlink w:anchor="_Toc95843536" w:history="1">
         <w:r>
           <w:rPr>
             <w:rStyle w:val="Hypertextovodkaz"/>
@@ -3419,7 +3419,7 @@
             <w:noProof/>
             <w:webHidden/>
           </w:rPr>
-          <w:instrText xml:space="preserve"> PAGEREF _Toc95636750 \h </w:instrText>
+          <w:instrText xml:space="preserve"> PAGEREF _Toc95843536 \h </w:instrText>
         </w:r>
         <w:r>
           <w:rPr>
@@ -3464,7 +3464,7 @@
           <w:lang w:eastAsia="cs-CZ"/>
         </w:rPr>
       </w:pPr>
-      <w:hyperlink w:anchor="_Toc95636751" w:history="1">
+      <w:hyperlink w:anchor="_Toc95843537" w:history="1">
         <w:r>
           <w:rPr>
             <w:rStyle w:val="Hypertextovodkaz"/>
@@ -3508,7 +3508,7 @@
             <w:noProof/>
             <w:webHidden/>
           </w:rPr>
-          <w:instrText xml:space="preserve"> PAGEREF _Toc95636751 \h </w:instrText>
+          <w:instrText xml:space="preserve"> PAGEREF _Toc95843537 \h </w:instrText>
         </w:r>
         <w:r>
           <w:rPr>
@@ -3553,7 +3553,7 @@
           <w:lang w:eastAsia="cs-CZ"/>
         </w:rPr>
       </w:pPr>
-      <w:hyperlink w:anchor="_Toc95636752" w:history="1">
+      <w:hyperlink w:anchor="_Toc95843538" w:history="1">
         <w:r>
           <w:rPr>
             <w:rStyle w:val="Hypertextovodkaz"/>
@@ -3597,7 +3597,7 @@
             <w:noProof/>
             <w:webHidden/>
           </w:rPr>
-          <w:instrText xml:space="preserve"> PAGEREF _Toc95636752 \h </w:instrText>
+          <w:instrText xml:space="preserve"> PAGEREF _Toc95843538 \h </w:instrText>
         </w:r>
         <w:r>
           <w:rPr>
@@ -3642,7 +3642,7 @@
           <w:lang w:eastAsia="cs-CZ"/>
         </w:rPr>
       </w:pPr>
-      <w:hyperlink w:anchor="_Toc95636753" w:history="1">
+      <w:hyperlink w:anchor="_Toc95843539" w:history="1">
         <w:r>
           <w:rPr>
             <w:rStyle w:val="Hypertextovodkaz"/>
@@ -3686,7 +3686,7 @@
             <w:noProof/>
             <w:webHidden/>
           </w:rPr>
-          <w:instrText xml:space="preserve"> PAGEREF _Toc95636753 \h </w:instrText>
+          <w:instrText xml:space="preserve"> PAGEREF _Toc95843539 \h </w:instrText>
         </w:r>
         <w:r>
           <w:rPr>
@@ -3731,7 +3731,7 @@
           <w:lang w:eastAsia="cs-CZ"/>
         </w:rPr>
       </w:pPr>
-      <w:hyperlink w:anchor="_Toc95636754" w:history="1">
+      <w:hyperlink w:anchor="_Toc95843540" w:history="1">
         <w:r>
           <w:rPr>
             <w:rStyle w:val="Hypertextovodkaz"/>
@@ -3775,7 +3775,7 @@
             <w:noProof/>
             <w:webHidden/>
           </w:rPr>
-          <w:instrText xml:space="preserve"> PAGEREF _Toc95636754 \h </w:instrText>
+          <w:instrText xml:space="preserve"> PAGEREF _Toc95843540 \h </w:instrText>
         </w:r>
         <w:r>
           <w:rPr>
@@ -3820,7 +3820,7 @@
           <w:lang w:eastAsia="cs-CZ"/>
         </w:rPr>
       </w:pPr>
-      <w:hyperlink w:anchor="_Toc95636755" w:history="1">
+      <w:hyperlink w:anchor="_Toc95843541" w:history="1">
         <w:r>
           <w:rPr>
             <w:rStyle w:val="Hypertextovodkaz"/>
@@ -3864,7 +3864,7 @@
             <w:noProof/>
             <w:webHidden/>
           </w:rPr>
-          <w:instrText xml:space="preserve"> PAGEREF _Toc95636755 \h </w:instrText>
+          <w:instrText xml:space="preserve"> PAGEREF _Toc95843541 \h </w:instrText>
         </w:r>
         <w:r>
           <w:rPr>
@@ -3909,7 +3909,7 @@
           <w:lang w:eastAsia="cs-CZ"/>
         </w:rPr>
       </w:pPr>
-      <w:hyperlink w:anchor="_Toc95636756" w:history="1">
+      <w:hyperlink w:anchor="_Toc95843542" w:history="1">
         <w:r>
           <w:rPr>
             <w:rStyle w:val="Hypertextovodkaz"/>
@@ -3953,7 +3953,7 @@
             <w:noProof/>
             <w:webHidden/>
           </w:rPr>
-          <w:instrText xml:space="preserve"> PAGEREF _Toc95636756 \h </w:instrText>
+          <w:instrText xml:space="preserve"> PAGEREF _Toc95843542 \h </w:instrText>
         </w:r>
         <w:r>
           <w:rPr>
@@ -3998,7 +3998,7 @@
           <w:lang w:eastAsia="cs-CZ"/>
         </w:rPr>
       </w:pPr>
-      <w:hyperlink w:anchor="_Toc95636757" w:history="1">
+      <w:hyperlink w:anchor="_Toc95843543" w:history="1">
         <w:r>
           <w:rPr>
             <w:rStyle w:val="Hypertextovodkaz"/>
@@ -4042,7 +4042,7 @@
             <w:noProof/>
             <w:webHidden/>
           </w:rPr>
-          <w:instrText xml:space="preserve"> PAGEREF _Toc95636757 \h </w:instrText>
+          <w:instrText xml:space="preserve"> PAGEREF _Toc95843543 \h </w:instrText>
         </w:r>
         <w:r>
           <w:rPr>
@@ -4087,7 +4087,7 @@
           <w:lang w:eastAsia="cs-CZ"/>
         </w:rPr>
       </w:pPr>
-      <w:hyperlink w:anchor="_Toc95636758" w:history="1">
+      <w:hyperlink w:anchor="_Toc95843544" w:history="1">
         <w:r>
           <w:rPr>
             <w:rStyle w:val="Hypertextovodkaz"/>
@@ -4131,7 +4131,7 @@
             <w:noProof/>
             <w:webHidden/>
           </w:rPr>
-          <w:instrText xml:space="preserve"> PAGEREF _Toc95636758 \h </w:instrText>
+          <w:instrText xml:space="preserve"> PAGEREF _Toc95843544 \h </w:instrText>
         </w:r>
         <w:r>
           <w:rPr>
@@ -4176,7 +4176,7 @@
           <w:lang w:eastAsia="cs-CZ"/>
         </w:rPr>
       </w:pPr>
-      <w:hyperlink w:anchor="_Toc95636759" w:history="1">
+      <w:hyperlink w:anchor="_Toc95843545" w:history="1">
         <w:r>
           <w:rPr>
             <w:rStyle w:val="Hypertextovodkaz"/>
@@ -4220,7 +4220,7 @@
             <w:noProof/>
             <w:webHidden/>
           </w:rPr>
-          <w:instrText xml:space="preserve"> PAGEREF _Toc95636759 \h </w:instrText>
+          <w:instrText xml:space="preserve"> PAGEREF _Toc95843545 \h </w:instrText>
         </w:r>
         <w:r>
           <w:rPr>
@@ -4265,7 +4265,7 @@
           <w:lang w:eastAsia="cs-CZ"/>
         </w:rPr>
       </w:pPr>
-      <w:hyperlink w:anchor="_Toc95636760" w:history="1">
+      <w:hyperlink w:anchor="_Toc95843546" w:history="1">
         <w:r>
           <w:rPr>
             <w:rStyle w:val="Hypertextovodkaz"/>
@@ -4309,7 +4309,7 @@
             <w:noProof/>
             <w:webHidden/>
           </w:rPr>
-          <w:instrText xml:space="preserve"> PAGEREF _Toc95636760 \h </w:instrText>
+          <w:instrText xml:space="preserve"> PAGEREF _Toc95843546 \h </w:instrText>
         </w:r>
         <w:r>
           <w:rPr>
@@ -4354,7 +4354,7 @@
           <w:lang w:eastAsia="cs-CZ"/>
         </w:rPr>
       </w:pPr>
-      <w:hyperlink w:anchor="_Toc95636761" w:history="1">
+      <w:hyperlink w:anchor="_Toc95843547" w:history="1">
         <w:r>
           <w:rPr>
             <w:rStyle w:val="Hypertextovodkaz"/>
@@ -4398,7 +4398,7 @@
             <w:noProof/>
             <w:webHidden/>
           </w:rPr>
-          <w:instrText xml:space="preserve"> PAGEREF _Toc95636761 \h </w:instrText>
+          <w:instrText xml:space="preserve"> PAGEREF _Toc95843547 \h </w:instrText>
         </w:r>
         <w:r>
           <w:rPr>
@@ -4443,7 +4443,7 @@
           <w:lang w:eastAsia="cs-CZ"/>
         </w:rPr>
       </w:pPr>
-      <w:hyperlink w:anchor="_Toc95636762" w:history="1">
+      <w:hyperlink w:anchor="_Toc95843548" w:history="1">
         <w:r>
           <w:rPr>
             <w:rStyle w:val="Hypertextovodkaz"/>
@@ -4487,7 +4487,7 @@
             <w:noProof/>
             <w:webHidden/>
           </w:rPr>
-          <w:instrText xml:space="preserve"> PAGEREF _Toc95636762 \h </w:instrText>
+          <w:instrText xml:space="preserve"> PAGEREF _Toc95843548 \h </w:instrText>
         </w:r>
         <w:r>
           <w:rPr>
@@ -4532,7 +4532,7 @@
           <w:lang w:eastAsia="cs-CZ"/>
         </w:rPr>
       </w:pPr>
-      <w:hyperlink w:anchor="_Toc95636763" w:history="1">
+      <w:hyperlink w:anchor="_Toc95843549" w:history="1">
         <w:r>
           <w:rPr>
             <w:rStyle w:val="Hypertextovodkaz"/>
@@ -4576,7 +4576,7 @@
             <w:noProof/>
             <w:webHidden/>
           </w:rPr>
-          <w:instrText xml:space="preserve"> PAGEREF _Toc95636763 \h </w:instrText>
+          <w:instrText xml:space="preserve"> PAGEREF _Toc95843549 \h </w:instrText>
         </w:r>
         <w:r>
           <w:rPr>
@@ -4621,7 +4621,7 @@
           <w:lang w:eastAsia="cs-CZ"/>
         </w:rPr>
       </w:pPr>
-      <w:hyperlink w:anchor="_Toc95636764" w:history="1">
+      <w:hyperlink w:anchor="_Toc95843550" w:history="1">
         <w:r>
           <w:rPr>
             <w:rStyle w:val="Hypertextovodkaz"/>
@@ -4665,7 +4665,7 @@
             <w:noProof/>
             <w:webHidden/>
           </w:rPr>
-          <w:instrText xml:space="preserve"> PAGEREF _Toc95636764 \h </w:instrText>
+          <w:instrText xml:space="preserve"> PAGEREF _Toc95843550 \h </w:instrText>
         </w:r>
         <w:r>
           <w:rPr>
@@ -4710,7 +4710,7 @@
           <w:lang w:eastAsia="cs-CZ"/>
         </w:rPr>
       </w:pPr>
-      <w:hyperlink w:anchor="_Toc95636765" w:history="1">
+      <w:hyperlink w:anchor="_Toc95843551" w:history="1">
         <w:r>
           <w:rPr>
             <w:rStyle w:val="Hypertextovodkaz"/>
@@ -4754,7 +4754,7 @@
             <w:noProof/>
             <w:webHidden/>
           </w:rPr>
-          <w:instrText xml:space="preserve"> PAGEREF _Toc95636765 \h </w:instrText>
+          <w:instrText xml:space="preserve"> PAGEREF _Toc95843551 \h </w:instrText>
         </w:r>
         <w:r>
           <w:rPr>
@@ -4799,7 +4799,7 @@
           <w:lang w:eastAsia="cs-CZ"/>
         </w:rPr>
       </w:pPr>
-      <w:hyperlink w:anchor="_Toc95636766" w:history="1">
+      <w:hyperlink w:anchor="_Toc95843552" w:history="1">
         <w:r>
           <w:rPr>
             <w:rStyle w:val="Hypertextovodkaz"/>
@@ -4843,7 +4843,7 @@
             <w:noProof/>
             <w:webHidden/>
           </w:rPr>
-          <w:instrText xml:space="preserve"> PAGEREF _Toc95636766 \h </w:instrText>
+          <w:instrText xml:space="preserve"> PAGEREF _Toc95843552 \h </w:instrText>
         </w:r>
         <w:r>
           <w:rPr>
@@ -4888,7 +4888,7 @@
           <w:lang w:eastAsia="cs-CZ"/>
         </w:rPr>
       </w:pPr>
-      <w:hyperlink w:anchor="_Toc95636767" w:history="1">
+      <w:hyperlink w:anchor="_Toc95843553" w:history="1">
         <w:r>
           <w:rPr>
             <w:rStyle w:val="Hypertextovodkaz"/>
@@ -4932,7 +4932,7 @@
             <w:noProof/>
             <w:webHidden/>
           </w:rPr>
-          <w:instrText xml:space="preserve"> PAGEREF _Toc95636767 \h </w:instrText>
+          <w:instrText xml:space="preserve"> PAGEREF _Toc95843553 \h </w:instrText>
         </w:r>
         <w:r>
           <w:rPr>
@@ -4977,7 +4977,7 @@
           <w:lang w:eastAsia="cs-CZ"/>
         </w:rPr>
       </w:pPr>
-      <w:hyperlink w:anchor="_Toc95636768" w:history="1">
+      <w:hyperlink w:anchor="_Toc95843554" w:history="1">
         <w:r>
           <w:rPr>
             <w:rStyle w:val="Hypertextovodkaz"/>
@@ -5021,7 +5021,185 @@
             <w:noProof/>
             <w:webHidden/>
           </w:rPr>
-          <w:instrText xml:space="preserve"> PAGEREF _Toc95636768 \h </w:instrText>
+          <w:instrText xml:space="preserve"> PAGEREF _Toc95843554 \h </w:instrText>
+        </w:r>
+        <w:r>
+          <w:rPr>
+            <w:noProof/>
+            <w:webHidden/>
+          </w:rPr>
+        </w:r>
+        <w:r>
+          <w:rPr>
+            <w:noProof/>
+            <w:webHidden/>
+          </w:rPr>
+          <w:fldChar w:fldCharType="separate"/>
+        </w:r>
+        <w:r>
+          <w:rPr>
+            <w:noProof/>
+            <w:webHidden/>
+          </w:rPr>
+          <w:t>22</w:t>
+        </w:r>
+        <w:r>
+          <w:rPr>
+            <w:noProof/>
+            <w:webHidden/>
+          </w:rPr>
+          <w:fldChar w:fldCharType="end"/>
+        </w:r>
+      </w:hyperlink>
+    </w:p>
+    <w:p>
+      <w:pPr>
+        <w:pStyle w:val="Obsah3"/>
+        <w:tabs>
+          <w:tab w:val="left" w:pos="1320"/>
+          <w:tab w:val="right" w:leader="dot" w:pos="9062"/>
+        </w:tabs>
+        <w:rPr>
+          <w:rFonts w:asciiTheme="minorHAnsi" w:eastAsiaTheme="minorEastAsia" w:hAnsiTheme="minorHAnsi"/>
+          <w:noProof/>
+          <w:sz w:val="22"/>
+          <w:lang w:eastAsia="cs-CZ"/>
+        </w:rPr>
+      </w:pPr>
+      <w:hyperlink w:anchor="_Toc95843555" w:history="1">
+        <w:r>
+          <w:rPr>
+            <w:rStyle w:val="Hypertextovodkaz"/>
+            <w:rFonts w:cs="Times New Roman"/>
+            <w:noProof/>
+          </w:rPr>
+          <w:t>3.2.2.</w:t>
+        </w:r>
+        <w:r>
+          <w:rPr>
+            <w:rFonts w:asciiTheme="minorHAnsi" w:eastAsiaTheme="minorEastAsia" w:hAnsiTheme="minorHAnsi"/>
+            <w:noProof/>
+            <w:sz w:val="22"/>
+            <w:lang w:eastAsia="cs-CZ"/>
+          </w:rPr>
+          <w:tab/>
+        </w:r>
+        <w:r>
+          <w:rPr>
+            <w:rStyle w:val="Hypertextovodkaz"/>
+            <w:noProof/>
+          </w:rPr>
+          <w:t>Mód 1 – nastavování výstupu</w:t>
+        </w:r>
+        <w:r>
+          <w:rPr>
+            <w:noProof/>
+            <w:webHidden/>
+          </w:rPr>
+          <w:tab/>
+        </w:r>
+        <w:r>
+          <w:rPr>
+            <w:noProof/>
+            <w:webHidden/>
+          </w:rPr>
+          <w:fldChar w:fldCharType="begin"/>
+        </w:r>
+        <w:r>
+          <w:rPr>
+            <w:noProof/>
+            <w:webHidden/>
+          </w:rPr>
+          <w:instrText xml:space="preserve"> PAGEREF _Toc95843555 \h </w:instrText>
+        </w:r>
+        <w:r>
+          <w:rPr>
+            <w:noProof/>
+            <w:webHidden/>
+          </w:rPr>
+        </w:r>
+        <w:r>
+          <w:rPr>
+            <w:noProof/>
+            <w:webHidden/>
+          </w:rPr>
+          <w:fldChar w:fldCharType="separate"/>
+        </w:r>
+        <w:r>
+          <w:rPr>
+            <w:noProof/>
+            <w:webHidden/>
+          </w:rPr>
+          <w:t>22</w:t>
+        </w:r>
+        <w:r>
+          <w:rPr>
+            <w:noProof/>
+            <w:webHidden/>
+          </w:rPr>
+          <w:fldChar w:fldCharType="end"/>
+        </w:r>
+      </w:hyperlink>
+    </w:p>
+    <w:p>
+      <w:pPr>
+        <w:pStyle w:val="Obsah3"/>
+        <w:tabs>
+          <w:tab w:val="left" w:pos="1320"/>
+          <w:tab w:val="right" w:leader="dot" w:pos="9062"/>
+        </w:tabs>
+        <w:rPr>
+          <w:rFonts w:asciiTheme="minorHAnsi" w:eastAsiaTheme="minorEastAsia" w:hAnsiTheme="minorHAnsi"/>
+          <w:noProof/>
+          <w:sz w:val="22"/>
+          <w:lang w:eastAsia="cs-CZ"/>
+        </w:rPr>
+      </w:pPr>
+      <w:hyperlink w:anchor="_Toc95843556" w:history="1">
+        <w:r>
+          <w:rPr>
+            <w:rStyle w:val="Hypertextovodkaz"/>
+            <w:rFonts w:cs="Times New Roman"/>
+            <w:noProof/>
+          </w:rPr>
+          <w:t>3.2.3.</w:t>
+        </w:r>
+        <w:r>
+          <w:rPr>
+            <w:rFonts w:asciiTheme="minorHAnsi" w:eastAsiaTheme="minorEastAsia" w:hAnsiTheme="minorHAnsi"/>
+            <w:noProof/>
+            <w:sz w:val="22"/>
+            <w:lang w:eastAsia="cs-CZ"/>
+          </w:rPr>
+          <w:tab/>
+        </w:r>
+        <w:r>
+          <w:rPr>
+            <w:rStyle w:val="Hypertextovodkaz"/>
+            <w:noProof/>
+          </w:rPr>
+          <w:t>Mód 2 – servisní údaje</w:t>
+        </w:r>
+        <w:r>
+          <w:rPr>
+            <w:noProof/>
+            <w:webHidden/>
+          </w:rPr>
+          <w:tab/>
+        </w:r>
+        <w:r>
+          <w:rPr>
+            <w:noProof/>
+            <w:webHidden/>
+          </w:rPr>
+          <w:fldChar w:fldCharType="begin"/>
+        </w:r>
+        <w:r>
+          <w:rPr>
+            <w:noProof/>
+            <w:webHidden/>
+          </w:rPr>
+          <w:instrText xml:space="preserve"> PAGEREF _Toc95843556 \h </w:instrText>
         </w:r>
         <w:r>
           <w:rPr>
@@ -5066,7 +5244,7 @@
           <w:lang w:eastAsia="cs-CZ"/>
         </w:rPr>
       </w:pPr>
-      <w:hyperlink w:anchor="_Toc95636769" w:history="1">
+      <w:hyperlink w:anchor="_Toc95843557" w:history="1">
         <w:r>
           <w:rPr>
             <w:rStyle w:val="Hypertextovodkaz"/>
@@ -5110,7 +5288,7 @@
             <w:noProof/>
             <w:webHidden/>
           </w:rPr>
-          <w:instrText xml:space="preserve"> PAGEREF _Toc95636769 \h </w:instrText>
+          <w:instrText xml:space="preserve"> PAGEREF _Toc95843557 \h </w:instrText>
         </w:r>
         <w:r>
           <w:rPr>
@@ -5155,7 +5333,7 @@
           <w:lang w:eastAsia="cs-CZ"/>
         </w:rPr>
       </w:pPr>
-      <w:hyperlink w:anchor="_Toc95636770" w:history="1">
+      <w:hyperlink w:anchor="_Toc95843558" w:history="1">
         <w:r>
           <w:rPr>
             <w:rStyle w:val="Hypertextovodkaz"/>
@@ -5199,7 +5377,7 @@
             <w:noProof/>
             <w:webHidden/>
           </w:rPr>
-          <w:instrText xml:space="preserve"> PAGEREF _Toc95636770 \h </w:instrText>
+          <w:instrText xml:space="preserve"> PAGEREF _Toc95843558 \h </w:instrText>
         </w:r>
         <w:r>
           <w:rPr>
@@ -5244,7 +5422,7 @@
           <w:lang w:eastAsia="cs-CZ"/>
         </w:rPr>
       </w:pPr>
-      <w:hyperlink w:anchor="_Toc95636771" w:history="1">
+      <w:hyperlink w:anchor="_Toc95843559" w:history="1">
         <w:r>
           <w:rPr>
             <w:rStyle w:val="Hypertextovodkaz"/>
@@ -5288,7 +5466,7 @@
             <w:noProof/>
             <w:webHidden/>
           </w:rPr>
-          <w:instrText xml:space="preserve"> PAGEREF _Toc95636771 \h </w:instrText>
+          <w:instrText xml:space="preserve"> PAGEREF _Toc95843559 \h </w:instrText>
         </w:r>
         <w:r>
           <w:rPr>
@@ -5308,7 +5486,7 @@
             <w:noProof/>
             <w:webHidden/>
           </w:rPr>
-          <w:t>23</w:t>
+          <w:t>24</w:t>
         </w:r>
         <w:r>
           <w:rPr>
@@ -5333,7 +5511,7 @@
           <w:lang w:eastAsia="cs-CZ"/>
         </w:rPr>
       </w:pPr>
-      <w:hyperlink w:anchor="_Toc95636772" w:history="1">
+      <w:hyperlink w:anchor="_Toc95843560" w:history="1">
         <w:r>
           <w:rPr>
             <w:rStyle w:val="Hypertextovodkaz"/>
@@ -5377,7 +5555,7 @@
             <w:noProof/>
             <w:webHidden/>
           </w:rPr>
-          <w:instrText xml:space="preserve"> PAGEREF _Toc95636772 \h </w:instrText>
+          <w:instrText xml:space="preserve"> PAGEREF _Toc95843560 \h </w:instrText>
         </w:r>
         <w:r>
           <w:rPr>
@@ -5397,7 +5575,7 @@
             <w:noProof/>
             <w:webHidden/>
           </w:rPr>
-          <w:t>24</w:t>
+          <w:t>25</w:t>
         </w:r>
         <w:r>
           <w:rPr>
@@ -5422,7 +5600,7 @@
           <w:lang w:eastAsia="cs-CZ"/>
         </w:rPr>
       </w:pPr>
-      <w:hyperlink w:anchor="_Toc95636773" w:history="1">
+      <w:hyperlink w:anchor="_Toc95843561" w:history="1">
         <w:r>
           <w:rPr>
             <w:rStyle w:val="Hypertextovodkaz"/>
@@ -5466,7 +5644,7 @@
             <w:noProof/>
             <w:webHidden/>
           </w:rPr>
-          <w:instrText xml:space="preserve"> PAGEREF _Toc95636773 \h </w:instrText>
+          <w:instrText xml:space="preserve"> PAGEREF _Toc95843561 \h </w:instrText>
         </w:r>
         <w:r>
           <w:rPr>
@@ -5486,7 +5664,7 @@
             <w:noProof/>
             <w:webHidden/>
           </w:rPr>
-          <w:t>25</w:t>
+          <w:t>26</w:t>
         </w:r>
         <w:r>
           <w:rPr>
@@ -5511,7 +5689,7 @@
           <w:lang w:eastAsia="cs-CZ"/>
         </w:rPr>
       </w:pPr>
-      <w:hyperlink w:anchor="_Toc95636774" w:history="1">
+      <w:hyperlink w:anchor="_Toc95843562" w:history="1">
         <w:r>
           <w:rPr>
             <w:rStyle w:val="Hypertextovodkaz"/>
@@ -5555,7 +5733,7 @@
             <w:noProof/>
             <w:webHidden/>
           </w:rPr>
-          <w:instrText xml:space="preserve"> PAGEREF _Toc95636774 \h </w:instrText>
+          <w:instrText xml:space="preserve"> PAGEREF _Toc95843562 \h </w:instrText>
         </w:r>
         <w:r>
           <w:rPr>
@@ -5575,7 +5753,7 @@
             <w:noProof/>
             <w:webHidden/>
           </w:rPr>
-          <w:t>26</w:t>
+          <w:t>27</w:t>
         </w:r>
         <w:r>
           <w:rPr>
@@ -5600,7 +5778,7 @@
           <w:lang w:eastAsia="cs-CZ"/>
         </w:rPr>
       </w:pPr>
-      <w:hyperlink w:anchor="_Toc95636775" w:history="1">
+      <w:hyperlink w:anchor="_Toc95843563" w:history="1">
         <w:r>
           <w:rPr>
             <w:rStyle w:val="Hypertextovodkaz"/>
@@ -5644,7 +5822,7 @@
             <w:noProof/>
             <w:webHidden/>
           </w:rPr>
-          <w:instrText xml:space="preserve"> PAGEREF _Toc95636775 \h </w:instrText>
+          <w:instrText xml:space="preserve"> PAGEREF _Toc95843563 \h </w:instrText>
         </w:r>
         <w:r>
           <w:rPr>
@@ -5664,7 +5842,7 @@
             <w:noProof/>
             <w:webHidden/>
           </w:rPr>
-          <w:t>27</w:t>
+          <w:t>28</w:t>
         </w:r>
         <w:r>
           <w:rPr>
@@ -5689,7 +5867,7 @@
           <w:lang w:eastAsia="cs-CZ"/>
         </w:rPr>
       </w:pPr>
-      <w:hyperlink w:anchor="_Toc95636776" w:history="1">
+      <w:hyperlink w:anchor="_Toc95843564" w:history="1">
         <w:r>
           <w:rPr>
             <w:rStyle w:val="Hypertextovodkaz"/>
@@ -5733,7 +5911,7 @@
             <w:noProof/>
             <w:webHidden/>
           </w:rPr>
-          <w:instrText xml:space="preserve"> PAGEREF _Toc95636776 \h </w:instrText>
+          <w:instrText xml:space="preserve"> PAGEREF _Toc95843564 \h </w:instrText>
         </w:r>
         <w:r>
           <w:rPr>
@@ -5753,7 +5931,7 @@
             <w:noProof/>
             <w:webHidden/>
           </w:rPr>
-          <w:t>27</w:t>
+          <w:t>28</w:t>
         </w:r>
         <w:r>
           <w:rPr>
@@ -5778,7 +5956,7 @@
           <w:lang w:eastAsia="cs-CZ"/>
         </w:rPr>
       </w:pPr>
-      <w:hyperlink w:anchor="_Toc95636777" w:history="1">
+      <w:hyperlink w:anchor="_Toc95843565" w:history="1">
         <w:r>
           <w:rPr>
             <w:rStyle w:val="Hypertextovodkaz"/>
@@ -5822,7 +6000,7 @@
             <w:noProof/>
             <w:webHidden/>
           </w:rPr>
-          <w:instrText xml:space="preserve"> PAGEREF _Toc95636777 \h </w:instrText>
+          <w:instrText xml:space="preserve"> PAGEREF _Toc95843565 \h </w:instrText>
         </w:r>
         <w:r>
           <w:rPr>
@@ -5842,7 +6020,7 @@
             <w:noProof/>
             <w:webHidden/>
           </w:rPr>
-          <w:t>27</w:t>
+          <w:t>28</w:t>
         </w:r>
         <w:r>
           <w:rPr>
@@ -5867,7 +6045,7 @@
           <w:lang w:eastAsia="cs-CZ"/>
         </w:rPr>
       </w:pPr>
-      <w:hyperlink w:anchor="_Toc95636778" w:history="1">
+      <w:hyperlink w:anchor="_Toc95843566" w:history="1">
         <w:r>
           <w:rPr>
             <w:rStyle w:val="Hypertextovodkaz"/>
@@ -5911,7 +6089,7 @@
             <w:noProof/>
             <w:webHidden/>
           </w:rPr>
-          <w:instrText xml:space="preserve"> PAGEREF _Toc95636778 \h </w:instrText>
+          <w:instrText xml:space="preserve"> PAGEREF _Toc95843566 \h </w:instrText>
         </w:r>
         <w:r>
           <w:rPr>
@@ -5931,7 +6109,7 @@
             <w:noProof/>
             <w:webHidden/>
           </w:rPr>
-          <w:t>28</w:t>
+          <w:t>29</w:t>
         </w:r>
         <w:r>
           <w:rPr>
@@ -5956,7 +6134,7 @@
           <w:lang w:eastAsia="cs-CZ"/>
         </w:rPr>
       </w:pPr>
-      <w:hyperlink w:anchor="_Toc95636779" w:history="1">
+      <w:hyperlink w:anchor="_Toc95843567" w:history="1">
         <w:r>
           <w:rPr>
             <w:rStyle w:val="Hypertextovodkaz"/>
@@ -6000,7 +6178,7 @@
             <w:noProof/>
             <w:webHidden/>
           </w:rPr>
-          <w:instrText xml:space="preserve"> PAGEREF _Toc95636779 \h </w:instrText>
+          <w:instrText xml:space="preserve"> PAGEREF _Toc95843567 \h </w:instrText>
         </w:r>
         <w:r>
           <w:rPr>
@@ -6020,7 +6198,7 @@
             <w:noProof/>
             <w:webHidden/>
           </w:rPr>
-          <w:t>29</w:t>
+          <w:t>30</w:t>
         </w:r>
         <w:r>
           <w:rPr>
@@ -6079,7 +6257,7 @@
       <w:pPr>
         <w:pStyle w:val="Nadpis1"/>
       </w:pPr>
-      <w:bookmarkStart w:id="1" w:name="_Toc95636739"/>
+      <w:bookmarkStart w:id="1" w:name="_Toc95843525"/>
       <w:r>
         <w:lastRenderedPageBreak/>
         <w:t>Úvod</w:t>
@@ -6216,7 +6394,7 @@
       <w:pPr>
         <w:pStyle w:val="Nadpis1"/>
       </w:pPr>
-      <w:bookmarkStart w:id="2" w:name="_Toc95636740"/>
+      <w:bookmarkStart w:id="2" w:name="_Toc95843526"/>
       <w:r>
         <w:lastRenderedPageBreak/>
         <w:t>Hardwarová část</w:t>
@@ -6309,14 +6487,27 @@
       <w:r>
         <w:t xml:space="preserve">Obrázek </w:t>
       </w:r>
-      <w:fldSimple w:instr=" SEQ Obrázek \* ARABIC ">
-        <w:r>
-          <w:rPr>
-            <w:noProof/>
-          </w:rPr>
-          <w:t>1</w:t>
-        </w:r>
-      </w:fldSimple>
+      <w:r>
+        <w:fldChar w:fldCharType="begin"/>
+      </w:r>
+      <w:r>
+        <w:instrText xml:space="preserve"> SEQ Obrázek \* ARABIC </w:instrText>
+      </w:r>
+      <w:r>
+        <w:fldChar w:fldCharType="separate"/>
+      </w:r>
+      <w:r>
+        <w:rPr>
+          <w:noProof/>
+        </w:rPr>
+        <w:t>1</w:t>
+      </w:r>
+      <w:r>
+        <w:rPr>
+          <w:noProof/>
+        </w:rPr>
+        <w:fldChar w:fldCharType="end"/>
+      </w:r>
       <w:r>
         <w:t>: přehled základních komponent zdroje</w:t>
       </w:r>
@@ -6646,14 +6837,27 @@
                             <w:r>
                               <w:t xml:space="preserve">Obrázek </w:t>
                             </w:r>
-                            <w:fldSimple w:instr=" SEQ Obrázek \* ARABIC ">
-                              <w:r>
-                                <w:rPr>
-                                  <w:noProof/>
-                                </w:rPr>
-                                <w:t>2</w:t>
-                              </w:r>
-                            </w:fldSimple>
+                            <w:r>
+                              <w:fldChar w:fldCharType="begin"/>
+                            </w:r>
+                            <w:r>
+                              <w:instrText xml:space="preserve"> SEQ Obrázek \* ARABIC </w:instrText>
+                            </w:r>
+                            <w:r>
+                              <w:fldChar w:fldCharType="separate"/>
+                            </w:r>
+                            <w:r>
+                              <w:rPr>
+                                <w:noProof/>
+                              </w:rPr>
+                              <w:t>2</w:t>
+                            </w:r>
+                            <w:r>
+                              <w:rPr>
+                                <w:noProof/>
+                              </w:rPr>
+                              <w:fldChar w:fldCharType="end"/>
+                            </w:r>
                             <w:r>
                               <w:t>:blokové schéma silové části</w:t>
                             </w:r>
@@ -6697,14 +6901,27 @@
                       <w:r>
                         <w:t xml:space="preserve">Obrázek </w:t>
                       </w:r>
-                      <w:fldSimple w:instr=" SEQ Obrázek \* ARABIC ">
-                        <w:r>
-                          <w:rPr>
-                            <w:noProof/>
-                          </w:rPr>
-                          <w:t>2</w:t>
-                        </w:r>
-                      </w:fldSimple>
+                      <w:r>
+                        <w:fldChar w:fldCharType="begin"/>
+                      </w:r>
+                      <w:r>
+                        <w:instrText xml:space="preserve"> SEQ Obrázek \* ARABIC </w:instrText>
+                      </w:r>
+                      <w:r>
+                        <w:fldChar w:fldCharType="separate"/>
+                      </w:r>
+                      <w:r>
+                        <w:rPr>
+                          <w:noProof/>
+                        </w:rPr>
+                        <w:t>2</w:t>
+                      </w:r>
+                      <w:r>
+                        <w:rPr>
+                          <w:noProof/>
+                        </w:rPr>
+                        <w:fldChar w:fldCharType="end"/>
+                      </w:r>
                       <w:r>
                         <w:t>:blokové schéma silové části</w:t>
                       </w:r>
@@ -6763,7 +6980,7 @@
       <w:pPr>
         <w:pStyle w:val="Nadpis2"/>
       </w:pPr>
-      <w:bookmarkStart w:id="6" w:name="_Toc95636741"/>
+      <w:bookmarkStart w:id="6" w:name="_Toc95843527"/>
       <w:r>
         <w:lastRenderedPageBreak/>
         <w:t>Ovládací panel</w:t>
@@ -6836,14 +7053,27 @@
       <w:r>
         <w:t xml:space="preserve">Obrázek </w:t>
       </w:r>
-      <w:fldSimple w:instr=" SEQ Obrázek \* ARABIC ">
-        <w:r>
-          <w:rPr>
-            <w:noProof/>
-          </w:rPr>
-          <w:t>3</w:t>
-        </w:r>
-      </w:fldSimple>
+      <w:r>
+        <w:fldChar w:fldCharType="begin"/>
+      </w:r>
+      <w:r>
+        <w:instrText xml:space="preserve"> SEQ Obrázek \* ARABIC </w:instrText>
+      </w:r>
+      <w:r>
+        <w:fldChar w:fldCharType="separate"/>
+      </w:r>
+      <w:r>
+        <w:rPr>
+          <w:noProof/>
+        </w:rPr>
+        <w:t>3</w:t>
+      </w:r>
+      <w:r>
+        <w:rPr>
+          <w:noProof/>
+        </w:rPr>
+        <w:fldChar w:fldCharType="end"/>
+      </w:r>
       <w:r>
         <w:t>: ovládací panel</w:t>
       </w:r>
@@ -6858,14 +7088,27 @@
       <w:r>
         <w:t xml:space="preserve">Tabulka </w:t>
       </w:r>
-      <w:fldSimple w:instr=" SEQ Tabulka \* ARABIC ">
-        <w:r>
-          <w:rPr>
-            <w:noProof/>
-          </w:rPr>
-          <w:t>1</w:t>
-        </w:r>
-      </w:fldSimple>
+      <w:r>
+        <w:fldChar w:fldCharType="begin"/>
+      </w:r>
+      <w:r>
+        <w:instrText xml:space="preserve"> SEQ Tabulka \* ARABIC </w:instrText>
+      </w:r>
+      <w:r>
+        <w:fldChar w:fldCharType="separate"/>
+      </w:r>
+      <w:r>
+        <w:rPr>
+          <w:noProof/>
+        </w:rPr>
+        <w:t>1</w:t>
+      </w:r>
+      <w:r>
+        <w:rPr>
+          <w:noProof/>
+        </w:rPr>
+        <w:fldChar w:fldCharType="end"/>
+      </w:r>
       <w:r>
         <w:t>: přehled ovládacích prvků</w:t>
       </w:r>
@@ -7147,7 +7390,7 @@
       <w:pPr>
         <w:pStyle w:val="Nadpis3"/>
       </w:pPr>
-      <w:bookmarkStart w:id="9" w:name="_Toc95636742"/>
+      <w:bookmarkStart w:id="9" w:name="_Toc95843528"/>
       <w:r>
         <w:t>Enkodér</w:t>
       </w:r>
@@ -7190,7 +7433,7 @@
         <w:t xml:space="preserve">vzhledem k možné vyšší rychlosti </w:t>
       </w:r>
       <w:r>
-        <w:t>otáčení je navíc MCU snímán pomocí přerušení, softwarová řešení využívající minimální dobu mezi pulzy se ukázal</w:t>
+        <w:t>otáčení je navíc MCU snímá pomocí přerušení, softwarová řešení využívající minimální dobu mezi pulzy se ukázal</w:t>
       </w:r>
       <w:r>
         <w:t>a</w:t>
@@ -7682,7 +7925,7 @@
       <w:pPr>
         <w:pStyle w:val="Nadpis3"/>
       </w:pPr>
-      <w:bookmarkStart w:id="10" w:name="_Toc95636743"/>
+      <w:bookmarkStart w:id="10" w:name="_Toc95843529"/>
       <w:r>
         <w:t>Tlačítka</w:t>
       </w:r>
@@ -7732,7 +7975,7 @@
       <w:pPr>
         <w:pStyle w:val="Nadpis3"/>
       </w:pPr>
-      <w:bookmarkStart w:id="11" w:name="_Toc95636744"/>
+      <w:bookmarkStart w:id="11" w:name="_Toc95843530"/>
       <w:r>
         <w:t>Ergonomie</w:t>
       </w:r>
@@ -7776,7 +8019,7 @@
       <w:pPr>
         <w:pStyle w:val="Nadpis3"/>
       </w:pPr>
-      <w:bookmarkStart w:id="12" w:name="_Toc95636745"/>
+      <w:bookmarkStart w:id="12" w:name="_Toc95843531"/>
       <w:r>
         <w:t>Mechanické provedení</w:t>
       </w:r>
@@ -7831,7 +8074,7 @@
       <w:pPr>
         <w:pStyle w:val="Nadpis2"/>
       </w:pPr>
-      <w:bookmarkStart w:id="13" w:name="_Toc95636746"/>
+      <w:bookmarkStart w:id="13" w:name="_Toc95843532"/>
       <w:r>
         <w:t>Řídící deska</w:t>
       </w:r>
@@ -7883,7 +8126,7 @@
       <w:pPr>
         <w:pStyle w:val="Nadpis3"/>
       </w:pPr>
-      <w:bookmarkStart w:id="14" w:name="_Toc95636747"/>
+      <w:bookmarkStart w:id="14" w:name="_Toc95843533"/>
       <w:r>
         <w:t>Napájení MCU</w:t>
       </w:r>
@@ -7901,7 +8144,7 @@
       <w:pPr>
         <w:pStyle w:val="Nadpis3"/>
       </w:pPr>
-      <w:bookmarkStart w:id="15" w:name="_Toc95636748"/>
+      <w:bookmarkStart w:id="15" w:name="_Toc95843534"/>
       <w:r>
         <w:t>Převodník logických úrovní</w:t>
       </w:r>
@@ -8021,24 +8264,29 @@
       <w:r>
         <w:t xml:space="preserve">Obrázek </w:t>
       </w:r>
-      <w:fldSimple w:instr=" SEQ Obrázek \* ARABIC ">
-        <w:r>
-          <w:rPr>
-            <w:noProof/>
-          </w:rPr>
-          <w:t>4</w:t>
-        </w:r>
-      </w:fldSimple>
-      <w:r>
-        <w:t xml:space="preserve">: převodník log. úrovní (výňatek </w:t>
-      </w:r>
-      <w:proofErr w:type="gramStart"/>
-      <w:r>
-        <w:t>ze</w:t>
-      </w:r>
-      <w:proofErr w:type="gramEnd"/>
-      <w:r>
-        <w:t xml:space="preserve"> schéma řídící desky)</w:t>
+      <w:r>
+        <w:fldChar w:fldCharType="begin"/>
+      </w:r>
+      <w:r>
+        <w:instrText xml:space="preserve"> SEQ Obrázek \* ARABIC </w:instrText>
+      </w:r>
+      <w:r>
+        <w:fldChar w:fldCharType="separate"/>
+      </w:r>
+      <w:r>
+        <w:rPr>
+          <w:noProof/>
+        </w:rPr>
+        <w:t>4</w:t>
+      </w:r>
+      <w:r>
+        <w:rPr>
+          <w:noProof/>
+        </w:rPr>
+        <w:fldChar w:fldCharType="end"/>
+      </w:r>
+      <w:r>
+        <w:t>: převodník log. úrovní (výňatek ze schéma řídící desky)</w:t>
       </w:r>
       <w:bookmarkEnd w:id="16"/>
     </w:p>
@@ -8046,7 +8294,7 @@
       <w:pPr>
         <w:pStyle w:val="Nadpis3"/>
       </w:pPr>
-      <w:bookmarkStart w:id="17" w:name="_Toc95636749"/>
+      <w:bookmarkStart w:id="17" w:name="_Toc95843535"/>
       <w:r>
         <w:lastRenderedPageBreak/>
         <w:t>Regulace chlazení</w:t>
@@ -8096,7 +8344,7 @@
       <w:pPr>
         <w:pStyle w:val="Nadpis3"/>
       </w:pPr>
-      <w:bookmarkStart w:id="18" w:name="_Toc95636750"/>
+      <w:bookmarkStart w:id="18" w:name="_Toc95843536"/>
       <w:r>
         <w:t>EEPROM</w:t>
       </w:r>
@@ -8120,7 +8368,7 @@
       <w:pPr>
         <w:pStyle w:val="Nadpis3"/>
       </w:pPr>
-      <w:bookmarkStart w:id="19" w:name="_Toc95636751"/>
+      <w:bookmarkStart w:id="19" w:name="_Toc95843537"/>
       <w:r>
         <w:t>MCU</w:t>
       </w:r>
@@ -8169,14 +8417,27 @@
       <w:r>
         <w:t xml:space="preserve">Tabulka </w:t>
       </w:r>
-      <w:fldSimple w:instr=" SEQ Tabulka \* ARABIC ">
-        <w:r>
-          <w:rPr>
-            <w:noProof/>
-          </w:rPr>
-          <w:t>2</w:t>
-        </w:r>
-      </w:fldSimple>
+      <w:r>
+        <w:fldChar w:fldCharType="begin"/>
+      </w:r>
+      <w:r>
+        <w:instrText xml:space="preserve"> SEQ Tabulka \* ARABIC </w:instrText>
+      </w:r>
+      <w:r>
+        <w:fldChar w:fldCharType="separate"/>
+      </w:r>
+      <w:r>
+        <w:rPr>
+          <w:noProof/>
+        </w:rPr>
+        <w:t>2</w:t>
+      </w:r>
+      <w:r>
+        <w:rPr>
+          <w:noProof/>
+        </w:rPr>
+        <w:fldChar w:fldCharType="end"/>
+      </w:r>
       <w:r>
         <w:t>: přehled použitých pinů</w:t>
       </w:r>
@@ -8818,7 +9079,7 @@
       <w:pPr>
         <w:pStyle w:val="Nadpis2"/>
       </w:pPr>
-      <w:bookmarkStart w:id="21" w:name="_Toc95636752"/>
+      <w:bookmarkStart w:id="21" w:name="_Toc95843538"/>
       <w:r>
         <w:t>Buck regulátor</w:t>
       </w:r>
@@ -8836,7 +9097,7 @@
       <w:pPr>
         <w:pStyle w:val="Nadpis3"/>
       </w:pPr>
-      <w:bookmarkStart w:id="22" w:name="_Toc95636753"/>
+      <w:bookmarkStart w:id="22" w:name="_Toc95843539"/>
       <w:r>
         <w:t xml:space="preserve">Vlastní obvod </w:t>
       </w:r>
@@ -8901,7 +9162,7 @@
       <w:pPr>
         <w:pStyle w:val="Nadpis3"/>
       </w:pPr>
-      <w:bookmarkStart w:id="23" w:name="_Toc95636754"/>
+      <w:bookmarkStart w:id="23" w:name="_Toc95843540"/>
       <w:r>
         <w:lastRenderedPageBreak/>
         <w:t>Stavitelný napěťový dělič</w:t>
@@ -9289,14 +9550,27 @@
                             <w:r>
                               <w:t xml:space="preserve">Obrázek </w:t>
                             </w:r>
-                            <w:fldSimple w:instr=" SEQ Obrázek \* ARABIC ">
-                              <w:r>
-                                <w:rPr>
-                                  <w:noProof/>
-                                </w:rPr>
-                                <w:t>5</w:t>
-                              </w:r>
-                            </w:fldSimple>
+                            <w:r>
+                              <w:fldChar w:fldCharType="begin"/>
+                            </w:r>
+                            <w:r>
+                              <w:instrText xml:space="preserve"> SEQ Obrázek \* ARABIC </w:instrText>
+                            </w:r>
+                            <w:r>
+                              <w:fldChar w:fldCharType="separate"/>
+                            </w:r>
+                            <w:r>
+                              <w:rPr>
+                                <w:noProof/>
+                              </w:rPr>
+                              <w:t>5</w:t>
+                            </w:r>
+                            <w:r>
+                              <w:rPr>
+                                <w:noProof/>
+                              </w:rPr>
+                              <w:fldChar w:fldCharType="end"/>
+                            </w:r>
                             <w:r>
                               <w:t>: schéma stavitelný dělič</w:t>
                             </w:r>
@@ -9333,14 +9607,27 @@
                       <w:r>
                         <w:t xml:space="preserve">Obrázek </w:t>
                       </w:r>
-                      <w:fldSimple w:instr=" SEQ Obrázek \* ARABIC ">
-                        <w:r>
-                          <w:rPr>
-                            <w:noProof/>
-                          </w:rPr>
-                          <w:t>5</w:t>
-                        </w:r>
-                      </w:fldSimple>
+                      <w:r>
+                        <w:fldChar w:fldCharType="begin"/>
+                      </w:r>
+                      <w:r>
+                        <w:instrText xml:space="preserve"> SEQ Obrázek \* ARABIC </w:instrText>
+                      </w:r>
+                      <w:r>
+                        <w:fldChar w:fldCharType="separate"/>
+                      </w:r>
+                      <w:r>
+                        <w:rPr>
+                          <w:noProof/>
+                        </w:rPr>
+                        <w:t>5</w:t>
+                      </w:r>
+                      <w:r>
+                        <w:rPr>
+                          <w:noProof/>
+                        </w:rPr>
+                        <w:fldChar w:fldCharType="end"/>
+                      </w:r>
                       <w:r>
                         <w:t>: schéma stavitelný dělič</w:t>
                       </w:r>
@@ -9369,7 +9656,7 @@
       <w:pPr>
         <w:pStyle w:val="Nadpis3"/>
       </w:pPr>
-      <w:bookmarkStart w:id="26" w:name="_Toc95636755"/>
+      <w:bookmarkStart w:id="26" w:name="_Toc95843541"/>
       <w:r>
         <w:t>Ověření funkčnosti a stanovení přesných hodnot výstupu</w:t>
       </w:r>
@@ -9452,14 +9739,27 @@
       <w:r>
         <w:t xml:space="preserve">Tabulka </w:t>
       </w:r>
-      <w:fldSimple w:instr=" SEQ Tabulka \* ARABIC ">
-        <w:r>
-          <w:rPr>
-            <w:noProof/>
-          </w:rPr>
-          <w:t>3</w:t>
-        </w:r>
-      </w:fldSimple>
+      <w:r>
+        <w:fldChar w:fldCharType="begin"/>
+      </w:r>
+      <w:r>
+        <w:instrText xml:space="preserve"> SEQ Tabulka \* ARABIC </w:instrText>
+      </w:r>
+      <w:r>
+        <w:fldChar w:fldCharType="separate"/>
+      </w:r>
+      <w:r>
+        <w:rPr>
+          <w:noProof/>
+        </w:rPr>
+        <w:t>3</w:t>
+      </w:r>
+      <w:r>
+        <w:rPr>
+          <w:noProof/>
+        </w:rPr>
+        <w:fldChar w:fldCharType="end"/>
+      </w:r>
       <w:r>
         <w:t>: Výstup spínaného regulátoru</w:t>
       </w:r>
@@ -11748,14 +12048,27 @@
       <w:r>
         <w:t xml:space="preserve">Obrázek </w:t>
       </w:r>
-      <w:fldSimple w:instr=" SEQ Obrázek \* ARABIC ">
-        <w:r>
-          <w:rPr>
-            <w:noProof/>
-          </w:rPr>
-          <w:t>6</w:t>
-        </w:r>
-      </w:fldSimple>
+      <w:r>
+        <w:fldChar w:fldCharType="begin"/>
+      </w:r>
+      <w:r>
+        <w:instrText xml:space="preserve"> SEQ Obrázek \* ARABIC </w:instrText>
+      </w:r>
+      <w:r>
+        <w:fldChar w:fldCharType="separate"/>
+      </w:r>
+      <w:r>
+        <w:rPr>
+          <w:noProof/>
+        </w:rPr>
+        <w:t>6</w:t>
+      </w:r>
+      <w:r>
+        <w:rPr>
+          <w:noProof/>
+        </w:rPr>
+        <w:fldChar w:fldCharType="end"/>
+      </w:r>
       <w:r>
         <w:t xml:space="preserve">: příklad </w:t>
       </w:r>
@@ -11804,14 +12117,27 @@
       <w:r>
         <w:t xml:space="preserve">Graf </w:t>
       </w:r>
-      <w:fldSimple w:instr=" SEQ Graf \* ARABIC ">
-        <w:r>
-          <w:rPr>
-            <w:noProof/>
-          </w:rPr>
-          <w:t>1</w:t>
-        </w:r>
-      </w:fldSimple>
+      <w:r>
+        <w:fldChar w:fldCharType="begin"/>
+      </w:r>
+      <w:r>
+        <w:instrText xml:space="preserve"> SEQ Graf \* ARABIC </w:instrText>
+      </w:r>
+      <w:r>
+        <w:fldChar w:fldCharType="separate"/>
+      </w:r>
+      <w:r>
+        <w:rPr>
+          <w:noProof/>
+        </w:rPr>
+        <w:t>1</w:t>
+      </w:r>
+      <w:r>
+        <w:rPr>
+          <w:noProof/>
+        </w:rPr>
+        <w:fldChar w:fldCharType="end"/>
+      </w:r>
       <w:r>
         <w:t>: Výstupní napětí spínaného regulátoru</w:t>
       </w:r>
@@ -11822,7 +12148,7 @@
       <w:pPr>
         <w:pStyle w:val="Nadpis2"/>
       </w:pPr>
-      <w:bookmarkStart w:id="30" w:name="_Toc95636756"/>
+      <w:bookmarkStart w:id="30" w:name="_Toc95843542"/>
       <w:r>
         <w:lastRenderedPageBreak/>
         <w:t>Deska lineárních regulátorů</w:t>
@@ -11847,7 +12173,7 @@
       <w:pPr>
         <w:pStyle w:val="Nadpis3"/>
       </w:pPr>
-      <w:bookmarkStart w:id="31" w:name="_Toc95636757"/>
+      <w:bookmarkStart w:id="31" w:name="_Toc95843543"/>
       <w:r>
         <w:t>Přepínání napájení regulátorů</w:t>
       </w:r>
@@ -11954,14 +12280,27 @@
       <w:r>
         <w:t xml:space="preserve">Obrázek </w:t>
       </w:r>
-      <w:fldSimple w:instr=" SEQ Obrázek \* ARABIC ">
-        <w:r>
-          <w:rPr>
-            <w:noProof/>
-          </w:rPr>
-          <w:t>7</w:t>
-        </w:r>
-      </w:fldSimple>
+      <w:r>
+        <w:fldChar w:fldCharType="begin"/>
+      </w:r>
+      <w:r>
+        <w:instrText xml:space="preserve"> SEQ Obrázek \* ARABIC </w:instrText>
+      </w:r>
+      <w:r>
+        <w:fldChar w:fldCharType="separate"/>
+      </w:r>
+      <w:r>
+        <w:rPr>
+          <w:noProof/>
+        </w:rPr>
+        <w:t>7</w:t>
+      </w:r>
+      <w:r>
+        <w:rPr>
+          <w:noProof/>
+        </w:rPr>
+        <w:fldChar w:fldCharType="end"/>
+      </w:r>
       <w:r>
         <w:t>:schéma kontaktů relé</w:t>
       </w:r>
@@ -11971,7 +12310,7 @@
       <w:pPr>
         <w:pStyle w:val="Nadpis3"/>
       </w:pPr>
-      <w:bookmarkStart w:id="33" w:name="_Toc95636758"/>
+      <w:bookmarkStart w:id="33" w:name="_Toc95843544"/>
       <w:r>
         <w:t>Lineární zdroj napětí</w:t>
       </w:r>
@@ -12064,14 +12403,27 @@
       <w:r>
         <w:t xml:space="preserve">Obrázek </w:t>
       </w:r>
-      <w:fldSimple w:instr=" SEQ Obrázek \* ARABIC ">
-        <w:r>
-          <w:rPr>
-            <w:noProof/>
-          </w:rPr>
-          <w:t>8</w:t>
-        </w:r>
-      </w:fldSimple>
+      <w:r>
+        <w:fldChar w:fldCharType="begin"/>
+      </w:r>
+      <w:r>
+        <w:instrText xml:space="preserve"> SEQ Obrázek \* ARABIC </w:instrText>
+      </w:r>
+      <w:r>
+        <w:fldChar w:fldCharType="separate"/>
+      </w:r>
+      <w:r>
+        <w:rPr>
+          <w:noProof/>
+        </w:rPr>
+        <w:t>8</w:t>
+      </w:r>
+      <w:r>
+        <w:rPr>
+          <w:noProof/>
+        </w:rPr>
+        <w:fldChar w:fldCharType="end"/>
+      </w:r>
       <w:r>
         <w:t>: schéma regulátoru napětí</w:t>
       </w:r>
@@ -12487,7 +12839,7 @@
       <w:pPr>
         <w:pStyle w:val="Nadpis3"/>
       </w:pPr>
-      <w:bookmarkStart w:id="35" w:name="_Toc95636759"/>
+      <w:bookmarkStart w:id="35" w:name="_Toc95843545"/>
       <w:r>
         <w:t>Lineární zdroj proudu</w:t>
       </w:r>
@@ -12498,7 +12850,7 @@
       <w:pPr>
         <w:pStyle w:val="Nadpis2"/>
       </w:pPr>
-      <w:bookmarkStart w:id="36" w:name="_Toc95636760"/>
+      <w:bookmarkStart w:id="36" w:name="_Toc95843546"/>
       <w:r>
         <w:t>Chlazení</w:t>
       </w:r>
@@ -12581,7 +12933,7 @@
       <w:pPr>
         <w:pStyle w:val="Nadpis1"/>
       </w:pPr>
-      <w:bookmarkStart w:id="37" w:name="_Toc95636761"/>
+      <w:bookmarkStart w:id="37" w:name="_Toc95843547"/>
       <w:r>
         <w:t>Softwarová část</w:t>
       </w:r>
@@ -12677,14 +13029,27 @@
       <w:r>
         <w:t xml:space="preserve">Obrázek </w:t>
       </w:r>
-      <w:fldSimple w:instr=" SEQ Obrázek \* ARABIC ">
-        <w:r>
-          <w:rPr>
-            <w:noProof/>
-          </w:rPr>
-          <w:t>9</w:t>
-        </w:r>
-      </w:fldSimple>
+      <w:r>
+        <w:fldChar w:fldCharType="begin"/>
+      </w:r>
+      <w:r>
+        <w:instrText xml:space="preserve"> SEQ Obrázek \* ARABIC </w:instrText>
+      </w:r>
+      <w:r>
+        <w:fldChar w:fldCharType="separate"/>
+      </w:r>
+      <w:r>
+        <w:rPr>
+          <w:noProof/>
+        </w:rPr>
+        <w:t>9</w:t>
+      </w:r>
+      <w:r>
+        <w:rPr>
+          <w:noProof/>
+        </w:rPr>
+        <w:fldChar w:fldCharType="end"/>
+      </w:r>
       <w:r>
         <w:t xml:space="preserve">:STM32CubeIDE </w:t>
       </w:r>
@@ -12709,7 +13074,7 @@
       <w:pPr>
         <w:pStyle w:val="Nadpis2"/>
       </w:pPr>
-      <w:bookmarkStart w:id="39" w:name="_Toc95636762"/>
+      <w:bookmarkStart w:id="39" w:name="_Toc95843548"/>
       <w:r>
         <w:lastRenderedPageBreak/>
         <w:t>Funkce ovládání periferií</w:t>
@@ -12720,7 +13085,7 @@
       <w:pPr>
         <w:pStyle w:val="Nadpis3"/>
       </w:pPr>
-      <w:bookmarkStart w:id="40" w:name="_Toc95636763"/>
+      <w:bookmarkStart w:id="40" w:name="_Toc95843549"/>
       <w:r>
         <w:t>OLED display</w:t>
       </w:r>
@@ -12860,14 +13225,27 @@
       <w:r>
         <w:t xml:space="preserve">Obrázek </w:t>
       </w:r>
-      <w:fldSimple w:instr=" SEQ Obrázek \* ARABIC ">
-        <w:r>
-          <w:rPr>
-            <w:noProof/>
-          </w:rPr>
-          <w:t>10</w:t>
-        </w:r>
-      </w:fldSimple>
+      <w:r>
+        <w:fldChar w:fldCharType="begin"/>
+      </w:r>
+      <w:r>
+        <w:instrText xml:space="preserve"> SEQ Obrázek \* ARABIC </w:instrText>
+      </w:r>
+      <w:r>
+        <w:fldChar w:fldCharType="separate"/>
+      </w:r>
+      <w:r>
+        <w:rPr>
+          <w:noProof/>
+        </w:rPr>
+        <w:t>10</w:t>
+      </w:r>
+      <w:r>
+        <w:rPr>
+          <w:noProof/>
+        </w:rPr>
+        <w:fldChar w:fldCharType="end"/>
+      </w:r>
       <w:r>
         <w:t>:piktogram módu provozu</w:t>
       </w:r>
@@ -12876,7 +13254,7 @@
       <w:pPr>
         <w:pStyle w:val="Nadpis3"/>
       </w:pPr>
-      <w:bookmarkStart w:id="41" w:name="_Toc95636764"/>
+      <w:bookmarkStart w:id="41" w:name="_Toc95843550"/>
       <w:r>
         <w:t>A/D převodník</w:t>
       </w:r>
@@ -12901,14 +13279,17 @@
         <w:t xml:space="preserve">cess </w:t>
       </w:r>
       <w:r>
-        <w:t xml:space="preserve">neboli přímý přenos dat mezi periferií a pamětí RAM. </w:t>
+        <w:t>neboli přímý přenos dat mezi periferií a pamětí RAM.</w:t>
+      </w:r>
+      <w:r>
+        <w:t xml:space="preserve">[9] </w:t>
       </w:r>
     </w:p>
     <w:p>
       <w:pPr>
         <w:pStyle w:val="Nadpis3"/>
       </w:pPr>
-      <w:bookmarkStart w:id="42" w:name="_Toc95636765"/>
+      <w:bookmarkStart w:id="42" w:name="_Toc95843551"/>
       <w:r>
         <w:t>D/A převodník</w:t>
       </w:r>
@@ -12916,13 +13297,7 @@
     </w:p>
     <w:p>
       <w:r>
-        <w:t xml:space="preserve">Použité IC </w:t>
-      </w:r>
-      <w:r>
-        <w:t>MCP4726</w:t>
-      </w:r>
-      <w:r>
-        <w:t xml:space="preserve"> mají vzhledem k tomu že pocházejí ze stejné výrobní série stejnou pevně nastavenou adresu pro komunikaci na I2C sběrnici.[8]</w:t>
+        <w:t>Použité IC MCP4726 mají vzhledem k tomu že pocházejí ze stejné výrobní série stejnou pevně nastavenou adresu pro komunikaci na I2C sběrnici.[8]</w:t>
       </w:r>
       <w:r>
         <w:t xml:space="preserve"> Z toho důvodu komunikují DAC převodníky na různých sběrnicích. Komunikace s DAC převodníkem vychází z údajů v datovém listu</w:t>
@@ -12949,7 +13324,7 @@
       <w:pPr>
         <w:pStyle w:val="Nadpis3"/>
       </w:pPr>
-      <w:bookmarkStart w:id="43" w:name="_Toc95636766"/>
+      <w:bookmarkStart w:id="43" w:name="_Toc95843552"/>
       <w:r>
         <w:t>Pulzní regulátor</w:t>
       </w:r>
@@ -12999,46 +13374,233 @@
         <w:t xml:space="preserve">[]. Program následně hledá nejbližší vyšší napětí k napětí požadovanému.  </w:t>
       </w:r>
     </w:p>
+    <w:p>
+      <w:pPr>
+        <w:pStyle w:val="Nadpis3"/>
+      </w:pPr>
+      <w:r>
+        <w:t>Termistor a PWM řízení ventilátoru</w:t>
+      </w:r>
+    </w:p>
+    <w:p>
+      <w:r>
+        <w:t>Výpočet teploty na termistoru je řešen výpočtem vycházejícím z elektrických vlastnosti termistoru</w:t>
+      </w:r>
+      <w:r>
+        <w:t xml:space="preserve">. </w:t>
+      </w:r>
+    </w:p>
+    <w:p>
+      <w:r>
+        <w:t xml:space="preserve">PWM ventilátoru je řízeno časovačem TIM2 jeho velikost je omezena na 8-bitů vzhledem k malým nárokům na přesnost řízení. K sepnutí ventilátoru dojde při překročení teploty 30°C jeho vypnutí pak nastane pokud teplota klesne pod 28°C. Výkon ventilátoru v procentech je pak dán vztahem D = </w:t>
+      </w:r>
+      <m:oMath>
+        <m:r>
+          <w:rPr>
+            <w:rFonts w:ascii="Cambria Math" w:hAnsi="Cambria Math"/>
+          </w:rPr>
+          <m:t>2</m:t>
+        </m:r>
+        <m:d>
+          <m:dPr>
+            <m:ctrlPr>
+              <w:rPr>
+                <w:rFonts w:ascii="Cambria Math" w:hAnsi="Cambria Math"/>
+                <w:i/>
+              </w:rPr>
+            </m:ctrlPr>
+          </m:dPr>
+          <m:e>
+            <m:r>
+              <w:rPr>
+                <w:rFonts w:ascii="Cambria Math" w:hAnsi="Cambria Math"/>
+              </w:rPr>
+              <m:t>t-25°</m:t>
+            </m:r>
+          </m:e>
+        </m:d>
+        <m:r>
+          <w:rPr>
+            <w:rFonts w:ascii="Cambria Math" w:hAnsi="Cambria Math"/>
+          </w:rPr>
+          <m:t>+50 [%]</m:t>
+        </m:r>
+      </m:oMath>
+    </w:p>
+    <w:p>
+      <w:pPr>
+        <w:pStyle w:val="Nadpis3"/>
+      </w:pPr>
+      <w:r>
+        <w:t>Snímání enkodéru</w:t>
+      </w:r>
+    </w:p>
+    <w:p>
+      <w:r>
+        <w:t xml:space="preserve">Enkodér je snímán periferií hardwarového přerušení, tato metoda byla zvolena vzhledem k tomu že v případě snímání </w:t>
+      </w:r>
+      <w:proofErr w:type="spellStart"/>
+      <w:r>
+        <w:t>pullingem</w:t>
+      </w:r>
+      <w:proofErr w:type="spellEnd"/>
+      <w:r>
+        <w:t xml:space="preserve"> by mohlo dojít k zpoždění které by zapříčinilo špatné odečtení směru otáčení. </w:t>
+      </w:r>
+      <w:r>
+        <w:t xml:space="preserve">Přerušení detekuje sestupnou hranu signálu A. Rutina přerušení vyvolá v případě detekce sestupné hrany funkci </w:t>
+      </w:r>
+      <w:proofErr w:type="spellStart"/>
+      <w:r>
+        <w:t>HAL_GPIO_EXTI_Callback</w:t>
+      </w:r>
+      <w:proofErr w:type="spellEnd"/>
+      <w:r>
+        <w:t xml:space="preserve"> v této funkci je nejprve odečtena hodnota signálu enkodéru B, dále je posouzeno zdali se jedná skutečně o přerušení vyvolané pinem Enkodéru a následně je upravena hodnota v proměnné náležící módu 1 na </w:t>
+      </w:r>
+      <w:r>
+        <w:t xml:space="preserve">příslušné pozici displeje. </w:t>
+      </w:r>
+    </w:p>
+    <w:p>
+      <w:pPr>
+        <w:pStyle w:val="Nadpis2"/>
+      </w:pPr>
+      <w:bookmarkStart w:id="44" w:name="_Toc95843553"/>
+      <w:r>
+        <w:lastRenderedPageBreak/>
+        <w:t>Standardní pracovní režimy</w:t>
+      </w:r>
+      <w:bookmarkEnd w:id="44"/>
+    </w:p>
+    <w:p>
+      <w:pPr>
+        <w:pStyle w:val="Nadpis3"/>
+      </w:pPr>
+      <w:bookmarkStart w:id="45" w:name="_Toc95843554"/>
+      <w:r>
+        <w:rPr>
+          <w:noProof/>
+        </w:rPr>
+        <w:drawing>
+          <wp:anchor distT="0" distB="0" distL="114300" distR="114300" simplePos="0" relativeHeight="251666432" behindDoc="0" locked="0" layoutInCell="1" allowOverlap="1" wp14:anchorId="7CFC00CD" wp14:editId="2EDFEBF9">
+            <wp:simplePos x="0" y="0"/>
+            <wp:positionH relativeFrom="column">
+              <wp:posOffset>-49530</wp:posOffset>
+            </wp:positionH>
+            <wp:positionV relativeFrom="paragraph">
+              <wp:posOffset>446007</wp:posOffset>
+            </wp:positionV>
+            <wp:extent cx="3891516" cy="6527809"/>
+            <wp:effectExtent l="0" t="0" r="0" b="6350"/>
+            <wp:wrapSquare wrapText="bothSides"/>
+            <wp:docPr id="14" name="Obrázek 14"/>
+            <wp:cNvGraphicFramePr>
+              <a:graphicFrameLocks xmlns:a="http://schemas.openxmlformats.org/drawingml/2006/main" noChangeAspect="1"/>
+            </wp:cNvGraphicFramePr>
+            <a:graphic xmlns:a="http://schemas.openxmlformats.org/drawingml/2006/main">
+              <a:graphicData uri="http://schemas.openxmlformats.org/drawingml/2006/picture">
+                <pic:pic xmlns:pic="http://schemas.openxmlformats.org/drawingml/2006/picture">
+                  <pic:nvPicPr>
+                    <pic:cNvPr id="14" name="Obrázek 14"/>
+                    <pic:cNvPicPr/>
+                  </pic:nvPicPr>
+                  <pic:blipFill>
+                    <a:blip r:embed="rId23"/>
+                    <a:stretch>
+                      <a:fillRect/>
+                    </a:stretch>
+                  </pic:blipFill>
+                  <pic:spPr>
+                    <a:xfrm>
+                      <a:off x="0" y="0"/>
+                      <a:ext cx="3891516" cy="6527809"/>
+                    </a:xfrm>
+                    <a:prstGeom prst="rect">
+                      <a:avLst/>
+                    </a:prstGeom>
+                  </pic:spPr>
+                </pic:pic>
+              </a:graphicData>
+            </a:graphic>
+            <wp14:sizeRelH relativeFrom="margin">
+              <wp14:pctWidth>0</wp14:pctWidth>
+            </wp14:sizeRelH>
+            <wp14:sizeRelV relativeFrom="margin">
+              <wp14:pctHeight>0</wp14:pctHeight>
+            </wp14:sizeRelV>
+          </wp:anchor>
+        </w:drawing>
+      </w:r>
+      <w:r>
+        <w:t>Mód 0 – měření</w:t>
+      </w:r>
+      <w:bookmarkEnd w:id="45"/>
+    </w:p>
+    <w:p>
+      <w:r>
+        <w:t>Jedná se o výchozí pracovní mód který je v činnosti pokud nejsou splně</w:t>
+      </w:r>
+      <w:r>
+        <w:t xml:space="preserve">ny podmínky pro provoz v jiném módu. </w:t>
+      </w:r>
+    </w:p>
+    <w:p>
+      <w:r>
+        <w:t xml:space="preserve">Slouží ke korekci výstupního napětí v napětím řízeném režimu. A odstraňuje tak proměnný úbytek napětí na regulátoru proudu a snímacím bočníku. </w:t>
+      </w:r>
+    </w:p>
+    <w:p>
+      <w:r>
+        <w:t xml:space="preserve">V tomto módu jsou na obrazovku vypsány reálné výstupní parametry zdroje. Jejich vypisování je vzhledem k časové náročnosti optimalizováno tím že údaje jsou na obrazovce zobrazeny pouze pokud se liší v oblasti platných cifer. Druhým možným důvodem pro vykreslení je změna operačního módu, její detekce probíhá tak že pokud je napětí na regulátoru proudu vyšší než 2V program tento úbytek přestane vyrovnávat.  </w:t>
+      </w:r>
+    </w:p>
     <w:p/>
     <w:p>
       <w:pPr>
+        <w:pStyle w:val="Nadpis3"/>
+      </w:pPr>
+      <w:bookmarkStart w:id="46" w:name="_Toc95843555"/>
+      <w:r>
+        <w:t>Mód 1 – nastavování výstupu</w:t>
+      </w:r>
+      <w:bookmarkEnd w:id="46"/>
+    </w:p>
+    <w:p>
+      <w:r>
+        <w:t>Tento mód je aktivovaný stlačením tlačítek MENU, vpravo, vlevo, nebo stiskem enkodéru. Od tohoto okamžiku je tento mód aktivován na dobu 1 sekundy, tento časový interval je resetován při jakékoliv interakci uživatele s ovládacím prvkem. Po uplynutí časového intervalu jsou hodnoty nastavené v tomto módu zapsány do proměnných řídících výstupní napětí.</w:t>
+      </w:r>
+    </w:p>
+    <w:p>
+      <w:pPr>
+        <w:pStyle w:val="Nadpis3"/>
+      </w:pPr>
+      <w:bookmarkStart w:id="47" w:name="_Toc95843556"/>
+      <w:r>
+        <w:lastRenderedPageBreak/>
+        <w:t>Mód 2 – servisní údaje</w:t>
+      </w:r>
+      <w:bookmarkEnd w:id="47"/>
+    </w:p>
+    <w:p>
+      <w:pPr>
         <w:pStyle w:val="Nadpis2"/>
       </w:pPr>
-      <w:bookmarkStart w:id="44" w:name="_Toc95636767"/>
-      <w:r>
-        <w:t>Standardní pracovní režimy</w:t>
-      </w:r>
-      <w:bookmarkEnd w:id="44"/>
-    </w:p>
-    <w:p>
-      <w:pPr>
-        <w:pStyle w:val="Nadpis3"/>
-      </w:pPr>
-      <w:bookmarkStart w:id="45" w:name="_Toc95636768"/>
-      <w:r>
-        <w:t>Mód 0 – měření</w:t>
-      </w:r>
-      <w:bookmarkEnd w:id="45"/>
+      <w:bookmarkStart w:id="48" w:name="_Toc95843557"/>
+      <w:r>
+        <w:t>Startovní sekvence</w:t>
+      </w:r>
+      <w:bookmarkEnd w:id="48"/>
     </w:p>
     <w:p>
       <w:pPr>
         <w:pStyle w:val="Nadpis2"/>
       </w:pPr>
-      <w:bookmarkStart w:id="46" w:name="_Toc95636769"/>
-      <w:r>
-        <w:t>Startovní sekvence</w:t>
-      </w:r>
-      <w:bookmarkEnd w:id="46"/>
-    </w:p>
-    <w:p>
-      <w:pPr>
-        <w:pStyle w:val="Nadpis2"/>
-      </w:pPr>
-      <w:bookmarkStart w:id="47" w:name="_Toc95636770"/>
+      <w:bookmarkStart w:id="49" w:name="_Toc95843558"/>
       <w:r>
         <w:t>Detekce poruch</w:t>
       </w:r>
-      <w:bookmarkEnd w:id="47"/>
+      <w:bookmarkEnd w:id="49"/>
     </w:p>
     <w:p>
       <w:r>
@@ -13075,22 +13637,35 @@
         <w:pStyle w:val="Titulek"/>
         <w:keepNext/>
       </w:pPr>
-      <w:bookmarkStart w:id="48" w:name="_Toc95140172"/>
+      <w:bookmarkStart w:id="50" w:name="_Toc95140172"/>
       <w:r>
         <w:t xml:space="preserve">Tabulka </w:t>
       </w:r>
-      <w:fldSimple w:instr=" SEQ Tabulka \* ARABIC ">
-        <w:r>
-          <w:rPr>
-            <w:noProof/>
-          </w:rPr>
-          <w:t>4</w:t>
-        </w:r>
-      </w:fldSimple>
+      <w:r>
+        <w:fldChar w:fldCharType="begin"/>
+      </w:r>
+      <w:r>
+        <w:instrText xml:space="preserve"> SEQ Tabulka \* ARABIC </w:instrText>
+      </w:r>
+      <w:r>
+        <w:fldChar w:fldCharType="separate"/>
+      </w:r>
+      <w:r>
+        <w:rPr>
+          <w:noProof/>
+        </w:rPr>
+        <w:t>4</w:t>
+      </w:r>
+      <w:r>
+        <w:rPr>
+          <w:noProof/>
+        </w:rPr>
+        <w:fldChar w:fldCharType="end"/>
+      </w:r>
       <w:r>
         <w:t>: chybové kódy</w:t>
       </w:r>
-      <w:bookmarkEnd w:id="48"/>
+      <w:bookmarkEnd w:id="50"/>
     </w:p>
     <w:tbl>
       <w:tblPr>
@@ -13464,12 +14039,12 @@
       <w:pPr>
         <w:pStyle w:val="Nadpis1"/>
       </w:pPr>
-      <w:bookmarkStart w:id="49" w:name="_Toc95636771"/>
+      <w:bookmarkStart w:id="51" w:name="_Toc95843559"/>
       <w:r>
         <w:lastRenderedPageBreak/>
         <w:t>Závěr</w:t>
       </w:r>
-      <w:bookmarkEnd w:id="49"/>
+      <w:bookmarkEnd w:id="51"/>
     </w:p>
     <w:p>
       <w:pPr>
@@ -13484,12 +14059,12 @@
       <w:pPr>
         <w:pStyle w:val="Nadpis1"/>
       </w:pPr>
-      <w:bookmarkStart w:id="50" w:name="_Toc95636772"/>
+      <w:bookmarkStart w:id="52" w:name="_Toc95843560"/>
       <w:r>
         <w:lastRenderedPageBreak/>
         <w:t>Zdroje</w:t>
       </w:r>
-      <w:bookmarkEnd w:id="50"/>
+      <w:bookmarkEnd w:id="52"/>
     </w:p>
     <w:p>
       <w:pPr>
@@ -13507,7 +14082,7 @@
       <w:r>
         <w:t xml:space="preserve">ST - STM32F103C8. St.com [online]. 2015 [cit. 2022-01-18]. Dostupné z: </w:t>
       </w:r>
-      <w:hyperlink r:id="rId23" w:history="1">
+      <w:hyperlink r:id="rId24" w:history="1">
         <w:r>
           <w:rPr>
             <w:rStyle w:val="Hypertextovodkaz"/>
@@ -13578,7 +14153,7 @@
       <w:r>
         <w:t xml:space="preserve"> [online]. 2021 [cit. 2022-01-19]. Dostupné z: </w:t>
       </w:r>
-      <w:hyperlink r:id="rId24" w:history="1">
+      <w:hyperlink r:id="rId25" w:history="1">
         <w:r>
           <w:rPr>
             <w:rStyle w:val="Hypertextovodkaz"/>
@@ -13637,7 +14212,7 @@
       <w:r>
         <w:t xml:space="preserve">z: </w:t>
       </w:r>
-      <w:hyperlink r:id="rId25" w:history="1">
+      <w:hyperlink r:id="rId26" w:history="1">
         <w:r>
           <w:rPr>
             <w:rStyle w:val="Hypertextovodkaz"/>
@@ -13656,15 +14231,7 @@
         <w:jc w:val="left"/>
       </w:pPr>
       <w:r>
-        <w:t xml:space="preserve">CIMORADSKÝ, Jan. Regulovaný spínaný zdroj napájený z baterie. Praha, 2019. Bakalářská práce. České vysoké učení technické. Vedoucí práce </w:t>
-      </w:r>
-      <w:proofErr w:type="gramStart"/>
-      <w:r>
-        <w:t>Doc.</w:t>
-      </w:r>
-      <w:proofErr w:type="gramEnd"/>
-      <w:r>
-        <w:t xml:space="preserve"> Dr. Ing. Jiří Hospodka.</w:t>
+        <w:t>CIMORADSKÝ, Jan. Regulovaný spínaný zdroj napájený z baterie. Praha, 2019. Bakalářská práce. České vysoké učení technické. Vedoucí práce Doc. Dr. Ing. Jiří Hospodka.</w:t>
       </w:r>
     </w:p>
     <w:p>
@@ -13687,7 +14254,7 @@
       <w:r>
         <w:t xml:space="preserve">. St.com [online]. 2021 [cit. 2022-02-08]. Dostupné z: </w:t>
       </w:r>
-      <w:hyperlink r:id="rId26" w:history="1">
+      <w:hyperlink r:id="rId27" w:history="1">
         <w:r>
           <w:rPr>
             <w:rStyle w:val="Hypertextovodkaz"/>
@@ -13732,7 +14299,7 @@
       <w:r>
         <w:t xml:space="preserve">. Ti.com [online]. 2000 - revize 2014 [cit. 2022-02-08]. Dostupné z: </w:t>
       </w:r>
-      <w:hyperlink r:id="rId27" w:history="1">
+      <w:hyperlink r:id="rId28" w:history="1">
         <w:r>
           <w:rPr>
             <w:rStyle w:val="Hypertextovodkaz"/>
@@ -13759,8 +14326,16 @@
       </w:r>
       <w:proofErr w:type="spellEnd"/>
       <w:r>
-        <w:t xml:space="preserve"> [online]. [cit. 2022-02-13]. Dostupné z: https://www.microchip.com/en-us/product/MCP4726#document-table</w:t>
-      </w:r>
+        <w:t xml:space="preserve"> [online]. [cit. 2022-02-13]. Dostupné z: </w:t>
+      </w:r>
+      <w:hyperlink r:id="rId29" w:history="1">
+        <w:r>
+          <w:rPr>
+            <w:rStyle w:val="Hypertextovodkaz"/>
+          </w:rPr>
+          <w:t>https://www.microchip.com/en-us/product/MCP4726#document-table¨</w:t>
+        </w:r>
+      </w:hyperlink>
     </w:p>
     <w:p>
       <w:pPr>
@@ -13769,6 +14344,132 @@
           <w:ilvl w:val="0"/>
           <w:numId w:val="5"/>
         </w:numPr>
+        <w:jc w:val="left"/>
+      </w:pPr>
+      <w:r>
+        <w:rPr>
+          <w:rFonts w:ascii="Open Sans" w:hAnsi="Open Sans" w:cs="Open Sans"/>
+          <w:color w:val="212529"/>
+          <w:shd w:val="clear" w:color="auto" w:fill="FFFFFF"/>
+        </w:rPr>
+        <w:t>DMA. </w:t>
+      </w:r>
+      <w:r>
+        <w:rPr>
+          <w:rFonts w:ascii="Open Sans" w:hAnsi="Open Sans" w:cs="Open Sans"/>
+          <w:i/>
+          <w:iCs/>
+          <w:color w:val="212529"/>
+          <w:shd w:val="clear" w:color="auto" w:fill="FFFFFF"/>
+        </w:rPr>
+        <w:t xml:space="preserve">Wikipedia: </w:t>
+      </w:r>
+      <w:proofErr w:type="spellStart"/>
+      <w:r>
+        <w:rPr>
+          <w:rFonts w:ascii="Open Sans" w:hAnsi="Open Sans" w:cs="Open Sans"/>
+          <w:i/>
+          <w:iCs/>
+          <w:color w:val="212529"/>
+          <w:shd w:val="clear" w:color="auto" w:fill="FFFFFF"/>
+        </w:rPr>
+        <w:t>the</w:t>
+      </w:r>
+      <w:proofErr w:type="spellEnd"/>
+      <w:r>
+        <w:rPr>
+          <w:rFonts w:ascii="Open Sans" w:hAnsi="Open Sans" w:cs="Open Sans"/>
+          <w:i/>
+          <w:iCs/>
+          <w:color w:val="212529"/>
+          <w:shd w:val="clear" w:color="auto" w:fill="FFFFFF"/>
+        </w:rPr>
+        <w:t xml:space="preserve"> free </w:t>
+      </w:r>
+      <w:proofErr w:type="spellStart"/>
+      <w:r>
+        <w:rPr>
+          <w:rFonts w:ascii="Open Sans" w:hAnsi="Open Sans" w:cs="Open Sans"/>
+          <w:i/>
+          <w:iCs/>
+          <w:color w:val="212529"/>
+          <w:shd w:val="clear" w:color="auto" w:fill="FFFFFF"/>
+        </w:rPr>
+        <w:t>encyclopedia</w:t>
+      </w:r>
+      <w:proofErr w:type="spellEnd"/>
+      <w:r>
+        <w:rPr>
+          <w:rFonts w:ascii="Open Sans" w:hAnsi="Open Sans" w:cs="Open Sans"/>
+          <w:color w:val="212529"/>
+          <w:shd w:val="clear" w:color="auto" w:fill="FFFFFF"/>
+        </w:rPr>
+        <w:t xml:space="preserve"> [online]. San Francisco (CA): </w:t>
+      </w:r>
+      <w:proofErr w:type="spellStart"/>
+      <w:r>
+        <w:rPr>
+          <w:rFonts w:ascii="Open Sans" w:hAnsi="Open Sans" w:cs="Open Sans"/>
+          <w:color w:val="212529"/>
+          <w:shd w:val="clear" w:color="auto" w:fill="FFFFFF"/>
+        </w:rPr>
+        <w:t>Wikimedia</w:t>
+      </w:r>
+      <w:proofErr w:type="spellEnd"/>
+      <w:r>
+        <w:rPr>
+          <w:rFonts w:ascii="Open Sans" w:hAnsi="Open Sans" w:cs="Open Sans"/>
+          <w:color w:val="212529"/>
+          <w:shd w:val="clear" w:color="auto" w:fill="FFFFFF"/>
+        </w:rPr>
+        <w:t xml:space="preserve"> </w:t>
+      </w:r>
+      <w:proofErr w:type="spellStart"/>
+      <w:r>
+        <w:rPr>
+          <w:rFonts w:ascii="Open Sans" w:hAnsi="Open Sans" w:cs="Open Sans"/>
+          <w:color w:val="212529"/>
+          <w:shd w:val="clear" w:color="auto" w:fill="FFFFFF"/>
+        </w:rPr>
+        <w:t>Foundation</w:t>
+      </w:r>
+      <w:proofErr w:type="spellEnd"/>
+      <w:r>
+        <w:rPr>
+          <w:rFonts w:ascii="Open Sans" w:hAnsi="Open Sans" w:cs="Open Sans"/>
+          <w:color w:val="212529"/>
+          <w:shd w:val="clear" w:color="auto" w:fill="FFFFFF"/>
+        </w:rPr>
+        <w:t xml:space="preserve">, 2001- [cit. 2022-02-16]. Dostupné z: </w:t>
+      </w:r>
+      <w:hyperlink r:id="rId30" w:history="1">
+        <w:r>
+          <w:rPr>
+            <w:rStyle w:val="Hypertextovodkaz"/>
+            <w:rFonts w:ascii="Open Sans" w:hAnsi="Open Sans" w:cs="Open Sans"/>
+            <w:shd w:val="clear" w:color="auto" w:fill="FFFFFF"/>
+          </w:rPr>
+          <w:t>https://cs.wikipedia.org/wiki/DMA</w:t>
+        </w:r>
+      </w:hyperlink>
+    </w:p>
+    <w:p>
+      <w:pPr>
+        <w:pStyle w:val="Odstavecseseznamem"/>
+        <w:numPr>
+          <w:ilvl w:val="0"/>
+          <w:numId w:val="5"/>
+        </w:numPr>
+        <w:jc w:val="left"/>
+      </w:pPr>
+    </w:p>
+    <w:p>
+      <w:pPr>
+        <w:pStyle w:val="Odstavecseseznamem"/>
+        <w:numPr>
+          <w:ilvl w:val="0"/>
+          <w:numId w:val="5"/>
+        </w:numPr>
       </w:pPr>
       <w:r>
         <w:br w:type="page"/>
@@ -13778,12 +14479,12 @@
       <w:pPr>
         <w:pStyle w:val="Nadpis1"/>
       </w:pPr>
-      <w:bookmarkStart w:id="51" w:name="_Toc95636773"/>
+      <w:bookmarkStart w:id="53" w:name="_Toc95843561"/>
       <w:r>
         <w:lastRenderedPageBreak/>
         <w:t>Zkratky</w:t>
       </w:r>
-      <w:bookmarkEnd w:id="51"/>
+      <w:bookmarkEnd w:id="53"/>
     </w:p>
     <w:p>
       <w:r>
@@ -14604,11 +15305,11 @@
       <w:pPr>
         <w:pStyle w:val="Nadpis1"/>
       </w:pPr>
-      <w:bookmarkStart w:id="52" w:name="_Toc95636774"/>
+      <w:bookmarkStart w:id="54" w:name="_Toc95843562"/>
       <w:r>
         <w:t>Seznam obrázků</w:t>
       </w:r>
-      <w:bookmarkEnd w:id="52"/>
+      <w:bookmarkEnd w:id="54"/>
     </w:p>
     <w:p>
       <w:pPr>
@@ -14703,7 +15404,7 @@
           <w:lang w:eastAsia="cs-CZ"/>
         </w:rPr>
       </w:pPr>
-      <w:hyperlink r:id="rId28" w:anchor="_Toc95558271" w:history="1">
+      <w:hyperlink r:id="rId31" w:anchor="_Toc95558271" w:history="1">
         <w:r>
           <w:rPr>
             <w:rStyle w:val="Hypertextovodkaz"/>
@@ -14916,7 +15617,7 @@
           <w:lang w:eastAsia="cs-CZ"/>
         </w:rPr>
       </w:pPr>
-      <w:hyperlink r:id="rId29" w:anchor="_Toc95558274" w:history="1">
+      <w:hyperlink r:id="rId32" w:anchor="_Toc95558274" w:history="1">
         <w:r>
           <w:rPr>
             <w:rStyle w:val="Hypertextovodkaz"/>
@@ -15282,12 +15983,12 @@
       <w:pPr>
         <w:pStyle w:val="Nadpis1"/>
       </w:pPr>
-      <w:bookmarkStart w:id="53" w:name="_Toc95636775"/>
+      <w:bookmarkStart w:id="55" w:name="_Toc95843563"/>
       <w:r>
         <w:lastRenderedPageBreak/>
         <w:t>Seznam tabulek</w:t>
       </w:r>
-      <w:bookmarkEnd w:id="53"/>
+      <w:bookmarkEnd w:id="55"/>
     </w:p>
     <w:p>
       <w:pPr>
@@ -15591,11 +16292,11 @@
       <w:pPr>
         <w:pStyle w:val="Nadpis1"/>
       </w:pPr>
-      <w:bookmarkStart w:id="54" w:name="_Toc95636776"/>
+      <w:bookmarkStart w:id="56" w:name="_Toc95843564"/>
       <w:r>
         <w:t>Seznam grafů</w:t>
       </w:r>
-      <w:bookmarkEnd w:id="54"/>
+      <w:bookmarkEnd w:id="56"/>
     </w:p>
     <w:p>
       <w:pPr>
@@ -15686,11 +16387,11 @@
       <w:pPr>
         <w:pStyle w:val="Nadpis1"/>
       </w:pPr>
-      <w:bookmarkStart w:id="55" w:name="_Toc95636777"/>
+      <w:bookmarkStart w:id="57" w:name="_Toc95843565"/>
       <w:r>
         <w:t>Přílohy</w:t>
       </w:r>
-      <w:bookmarkEnd w:id="55"/>
+      <w:bookmarkEnd w:id="57"/>
     </w:p>
     <w:p>
       <w:pPr>
@@ -15705,12 +16406,12 @@
       <w:pPr>
         <w:pStyle w:val="Nadpis2"/>
       </w:pPr>
-      <w:bookmarkStart w:id="56" w:name="_Toc95636778"/>
+      <w:bookmarkStart w:id="58" w:name="_Toc95843566"/>
       <w:r>
         <w:lastRenderedPageBreak/>
         <w:t>Schéma spínaného zdroje</w:t>
       </w:r>
-      <w:bookmarkEnd w:id="56"/>
+      <w:bookmarkEnd w:id="58"/>
     </w:p>
     <w:p>
       <w:pPr>
@@ -15736,7 +16437,7 @@
                     <pic:cNvPicPr/>
                   </pic:nvPicPr>
                   <pic:blipFill>
-                    <a:blip r:embed="rId30"/>
+                    <a:blip r:embed="rId33"/>
                     <a:stretch>
                       <a:fillRect/>
                     </a:stretch>
@@ -15761,7 +16462,7 @@
       <w:pPr>
         <w:pStyle w:val="Nadpis2"/>
       </w:pPr>
-      <w:bookmarkStart w:id="57" w:name="_Toc95636779"/>
+      <w:bookmarkStart w:id="59" w:name="_Toc95843567"/>
       <w:r>
         <w:rPr>
           <w:noProof/>
@@ -15791,7 +16492,7 @@
                     <pic:cNvPicPr/>
                   </pic:nvPicPr>
                   <pic:blipFill>
-                    <a:blip r:embed="rId31" cstate="print">
+                    <a:blip r:embed="rId34" cstate="print">
                       <a:extLst>
                         <a:ext uri="{28A0092B-C50C-407E-A947-70E740481C1C}">
                           <a14:useLocalDpi xmlns:a14="http://schemas.microsoft.com/office/drawing/2010/main" val="0"/>
@@ -15826,11 +16527,11 @@
       <w:r>
         <w:t>Schéma desky lineárních regulátorů</w:t>
       </w:r>
-      <w:bookmarkEnd w:id="57"/>
+      <w:bookmarkEnd w:id="59"/>
     </w:p>
     <w:p/>
     <w:sectPr>
-      <w:footerReference w:type="default" r:id="rId32"/>
+      <w:footerReference w:type="default" r:id="rId35"/>
       <w:pgSz w:w="11906" w:h="16838"/>
       <w:pgMar w:top="1417" w:right="1417" w:bottom="1417" w:left="1417" w:header="708" w:footer="708" w:gutter="0"/>
       <w:pgNumType w:start="0"/>

</xml_diff>